<commit_message>
Update Matchington Project - JHBC.docx
</commit_message>
<xml_diff>
--- a/Matchington Project - JHBC.docx
+++ b/Matchington Project - JHBC.docx
@@ -7736,6 +7736,1734 @@
           <w:szCs w:val="24"/>
         </w:rPr>
         <w:lastRenderedPageBreak/>
+        <w:t>Antes de proceder a hacer un planteamiento matemático para buscar ese Emparejamiento Aproximado entre Estudiantes y Tutores en las Intervenciones Educativas de la Fundación Ayudinga, debemos definir los Estilos de Aprendizaje para Estudiantes que fueron planteado en el Inventario de Estilos de Aprendizaje que posteriormente serán aplicados en forma de Prueba Psicométricas.</w:t>
+      </w:r>
+    </w:p>
+    <w:p>
+      <w:pPr>
+        <w:spacing w:line="360" w:lineRule="auto"/>
+        <w:jc w:val="both"/>
+        <w:rPr>
+          <w:rFonts w:ascii="Arial" w:hAnsi="Arial" w:cs="Arial"/>
+          <w:color w:val="000000"/>
+          <w:sz w:val="24"/>
+          <w:szCs w:val="24"/>
+        </w:rPr>
+      </w:pPr>
+    </w:p>
+    <w:p>
+      <w:pPr>
+        <w:numPr>
+          <w:ilvl w:val="0"/>
+          <w:numId w:val="16"/>
+        </w:numPr>
+        <w:spacing w:line="360" w:lineRule="auto"/>
+        <w:jc w:val="both"/>
+        <w:rPr>
+          <w:rFonts w:ascii="Arial" w:hAnsi="Arial" w:cs="Arial"/>
+          <w:color w:val="000000"/>
+          <w:sz w:val="24"/>
+          <w:szCs w:val="24"/>
+        </w:rPr>
+      </w:pPr>
+      <w:r>
+        <w:rPr>
+          <w:rFonts w:ascii="Arial" w:hAnsi="Arial" w:cs="Arial"/>
+          <w:b/>
+          <w:bCs/>
+          <w:color w:val="000000"/>
+          <w:sz w:val="24"/>
+          <w:szCs w:val="24"/>
+        </w:rPr>
+        <w:t>Independiente</w:t>
+      </w:r>
+    </w:p>
+    <w:p>
+      <w:pPr>
+        <w:numPr>
+          <w:ilvl w:val="1"/>
+          <w:numId w:val="16"/>
+        </w:numPr>
+        <w:spacing w:line="360" w:lineRule="auto"/>
+        <w:jc w:val="both"/>
+        <w:rPr>
+          <w:rFonts w:ascii="Arial" w:hAnsi="Arial" w:cs="Arial"/>
+          <w:color w:val="000000"/>
+          <w:sz w:val="24"/>
+          <w:szCs w:val="24"/>
+        </w:rPr>
+      </w:pPr>
+      <w:r>
+        <w:rPr>
+          <w:rFonts w:ascii="Arial" w:hAnsi="Arial" w:cs="Arial"/>
+          <w:b/>
+          <w:bCs/>
+          <w:color w:val="000000"/>
+          <w:sz w:val="24"/>
+          <w:szCs w:val="24"/>
+        </w:rPr>
+        <w:t xml:space="preserve">Descripción: </w:t>
+      </w:r>
+      <w:r>
+        <w:rPr>
+          <w:rFonts w:ascii="Arial" w:hAnsi="Arial" w:cs="Arial"/>
+          <w:color w:val="000000"/>
+          <w:sz w:val="24"/>
+          <w:szCs w:val="24"/>
+        </w:rPr>
+        <w:t>Prefiero trabajar solo y establecer mi propio ritmo de aprendizaje.</w:t>
+      </w:r>
+    </w:p>
+    <w:p>
+      <w:pPr>
+        <w:numPr>
+          <w:ilvl w:val="1"/>
+          <w:numId w:val="16"/>
+        </w:numPr>
+        <w:spacing w:line="360" w:lineRule="auto"/>
+        <w:jc w:val="both"/>
+        <w:rPr>
+          <w:rFonts w:ascii="Arial" w:hAnsi="Arial" w:cs="Arial"/>
+          <w:color w:val="000000"/>
+          <w:sz w:val="24"/>
+          <w:szCs w:val="24"/>
+        </w:rPr>
+      </w:pPr>
+      <w:r>
+        <w:rPr>
+          <w:rFonts w:ascii="Arial" w:hAnsi="Arial" w:cs="Arial"/>
+          <w:b/>
+          <w:bCs/>
+          <w:color w:val="000000"/>
+          <w:sz w:val="24"/>
+          <w:szCs w:val="24"/>
+        </w:rPr>
+        <w:t>Características:</w:t>
+      </w:r>
+    </w:p>
+    <w:p>
+      <w:pPr>
+        <w:numPr>
+          <w:ilvl w:val="2"/>
+          <w:numId w:val="16"/>
+        </w:numPr>
+        <w:spacing w:line="360" w:lineRule="auto"/>
+        <w:jc w:val="both"/>
+        <w:rPr>
+          <w:rFonts w:ascii="Arial" w:hAnsi="Arial" w:cs="Arial"/>
+          <w:color w:val="000000"/>
+          <w:sz w:val="24"/>
+          <w:szCs w:val="24"/>
+        </w:rPr>
+      </w:pPr>
+      <w:r>
+        <w:rPr>
+          <w:rFonts w:ascii="Arial" w:hAnsi="Arial" w:cs="Arial"/>
+          <w:color w:val="000000"/>
+          <w:sz w:val="24"/>
+          <w:szCs w:val="24"/>
+        </w:rPr>
+        <w:t>Valoro la autonomía en el aprendizaje.</w:t>
+      </w:r>
+    </w:p>
+    <w:p>
+      <w:pPr>
+        <w:numPr>
+          <w:ilvl w:val="2"/>
+          <w:numId w:val="16"/>
+        </w:numPr>
+        <w:spacing w:line="360" w:lineRule="auto"/>
+        <w:jc w:val="both"/>
+        <w:rPr>
+          <w:rFonts w:ascii="Arial" w:hAnsi="Arial" w:cs="Arial"/>
+          <w:color w:val="000000"/>
+          <w:sz w:val="24"/>
+          <w:szCs w:val="24"/>
+        </w:rPr>
+      </w:pPr>
+      <w:r>
+        <w:rPr>
+          <w:rFonts w:ascii="Arial" w:hAnsi="Arial" w:cs="Arial"/>
+          <w:color w:val="000000"/>
+          <w:sz w:val="24"/>
+          <w:szCs w:val="24"/>
+        </w:rPr>
+        <w:t>Me gusta descubrir por mí mismo.</w:t>
+      </w:r>
+    </w:p>
+    <w:p>
+      <w:pPr>
+        <w:numPr>
+          <w:ilvl w:val="2"/>
+          <w:numId w:val="16"/>
+        </w:numPr>
+        <w:spacing w:line="360" w:lineRule="auto"/>
+        <w:jc w:val="both"/>
+        <w:rPr>
+          <w:rFonts w:ascii="Arial" w:hAnsi="Arial" w:cs="Arial"/>
+          <w:color w:val="000000"/>
+          <w:sz w:val="24"/>
+          <w:szCs w:val="24"/>
+        </w:rPr>
+      </w:pPr>
+      <w:r>
+        <w:rPr>
+          <w:rFonts w:ascii="Arial" w:hAnsi="Arial" w:cs="Arial"/>
+          <w:color w:val="000000"/>
+          <w:sz w:val="24"/>
+          <w:szCs w:val="24"/>
+        </w:rPr>
+        <w:t>Suelo ser introspectivo.</w:t>
+      </w:r>
+    </w:p>
+    <w:p>
+      <w:pPr>
+        <w:numPr>
+          <w:ilvl w:val="1"/>
+          <w:numId w:val="16"/>
+        </w:numPr>
+        <w:spacing w:line="360" w:lineRule="auto"/>
+        <w:jc w:val="both"/>
+        <w:rPr>
+          <w:rFonts w:ascii="Arial" w:hAnsi="Arial" w:cs="Arial"/>
+          <w:b/>
+          <w:bCs/>
+          <w:color w:val="000000"/>
+          <w:sz w:val="24"/>
+          <w:szCs w:val="24"/>
+        </w:rPr>
+      </w:pPr>
+      <w:r>
+        <w:rPr>
+          <w:rFonts w:ascii="Arial" w:hAnsi="Arial" w:cs="Arial"/>
+          <w:b/>
+          <w:bCs/>
+          <w:color w:val="000000"/>
+          <w:sz w:val="24"/>
+          <w:szCs w:val="24"/>
+        </w:rPr>
+        <w:t xml:space="preserve">Técnicas de Estudio: </w:t>
+      </w:r>
+    </w:p>
+    <w:p>
+      <w:pPr>
+        <w:numPr>
+          <w:ilvl w:val="2"/>
+          <w:numId w:val="16"/>
+        </w:numPr>
+        <w:spacing w:line="360" w:lineRule="auto"/>
+        <w:jc w:val="both"/>
+        <w:rPr>
+          <w:rFonts w:ascii="Arial" w:hAnsi="Arial" w:cs="Arial"/>
+          <w:color w:val="000000"/>
+          <w:sz w:val="24"/>
+          <w:szCs w:val="24"/>
+        </w:rPr>
+      </w:pPr>
+      <w:r>
+        <w:rPr>
+          <w:rFonts w:ascii="Arial" w:hAnsi="Arial" w:cs="Arial"/>
+          <w:color w:val="000000"/>
+          <w:sz w:val="24"/>
+          <w:szCs w:val="24"/>
+        </w:rPr>
+        <w:t>Valoro la autonomía en el aprendizaje.</w:t>
+      </w:r>
+    </w:p>
+    <w:p>
+      <w:pPr>
+        <w:numPr>
+          <w:ilvl w:val="2"/>
+          <w:numId w:val="16"/>
+        </w:numPr>
+        <w:spacing w:line="360" w:lineRule="auto"/>
+        <w:jc w:val="both"/>
+        <w:rPr>
+          <w:rFonts w:ascii="Arial" w:hAnsi="Arial" w:cs="Arial"/>
+          <w:color w:val="000000"/>
+          <w:sz w:val="24"/>
+          <w:szCs w:val="24"/>
+        </w:rPr>
+      </w:pPr>
+      <w:r>
+        <w:rPr>
+          <w:rFonts w:ascii="Arial" w:hAnsi="Arial" w:cs="Arial"/>
+          <w:color w:val="000000"/>
+          <w:sz w:val="24"/>
+          <w:szCs w:val="24"/>
+        </w:rPr>
+        <w:t>Me gusta descubrir por mí mismo.</w:t>
+      </w:r>
+    </w:p>
+    <w:p>
+      <w:pPr>
+        <w:numPr>
+          <w:ilvl w:val="2"/>
+          <w:numId w:val="16"/>
+        </w:numPr>
+        <w:spacing w:line="360" w:lineRule="auto"/>
+        <w:jc w:val="both"/>
+        <w:rPr>
+          <w:rFonts w:ascii="Arial" w:hAnsi="Arial" w:cs="Arial"/>
+          <w:color w:val="000000"/>
+          <w:sz w:val="24"/>
+          <w:szCs w:val="24"/>
+        </w:rPr>
+      </w:pPr>
+      <w:r>
+        <w:rPr>
+          <w:rFonts w:ascii="Arial" w:hAnsi="Arial" w:cs="Arial"/>
+          <w:color w:val="000000"/>
+          <w:sz w:val="24"/>
+          <w:szCs w:val="24"/>
+        </w:rPr>
+        <w:t>Suelo ser introspectivo.</w:t>
+      </w:r>
+    </w:p>
+    <w:p>
+      <w:pPr>
+        <w:numPr>
+          <w:ilvl w:val="0"/>
+          <w:numId w:val="16"/>
+        </w:numPr>
+        <w:spacing w:line="360" w:lineRule="auto"/>
+        <w:jc w:val="both"/>
+        <w:rPr>
+          <w:rFonts w:ascii="Arial" w:hAnsi="Arial" w:cs="Arial"/>
+          <w:color w:val="000000"/>
+          <w:sz w:val="24"/>
+          <w:szCs w:val="24"/>
+        </w:rPr>
+      </w:pPr>
+      <w:r>
+        <w:rPr>
+          <w:rFonts w:ascii="Arial" w:hAnsi="Arial" w:cs="Arial"/>
+          <w:b/>
+          <w:bCs/>
+          <w:color w:val="000000"/>
+          <w:sz w:val="24"/>
+          <w:szCs w:val="24"/>
+        </w:rPr>
+        <w:t>Evitativo</w:t>
+      </w:r>
+    </w:p>
+    <w:p>
+      <w:pPr>
+        <w:numPr>
+          <w:ilvl w:val="1"/>
+          <w:numId w:val="16"/>
+        </w:numPr>
+        <w:spacing w:line="360" w:lineRule="auto"/>
+        <w:jc w:val="both"/>
+        <w:rPr>
+          <w:rFonts w:ascii="Arial" w:hAnsi="Arial" w:cs="Arial"/>
+          <w:color w:val="000000"/>
+          <w:sz w:val="24"/>
+          <w:szCs w:val="24"/>
+        </w:rPr>
+      </w:pPr>
+      <w:r>
+        <w:rPr>
+          <w:rFonts w:ascii="Arial" w:hAnsi="Arial" w:cs="Arial"/>
+          <w:b/>
+          <w:bCs/>
+          <w:color w:val="000000"/>
+          <w:sz w:val="24"/>
+          <w:szCs w:val="24"/>
+        </w:rPr>
+        <w:t xml:space="preserve">Descripción: </w:t>
+      </w:r>
+      <w:r>
+        <w:rPr>
+          <w:rFonts w:ascii="Arial" w:hAnsi="Arial" w:cs="Arial"/>
+          <w:color w:val="000000"/>
+          <w:sz w:val="24"/>
+          <w:szCs w:val="24"/>
+        </w:rPr>
+        <w:t>A menudo evito participar activamente en el proceso de aprendizaje.</w:t>
+      </w:r>
+    </w:p>
+    <w:p>
+      <w:pPr>
+        <w:numPr>
+          <w:ilvl w:val="1"/>
+          <w:numId w:val="16"/>
+        </w:numPr>
+        <w:spacing w:line="360" w:lineRule="auto"/>
+        <w:jc w:val="both"/>
+        <w:rPr>
+          <w:rFonts w:ascii="Arial" w:hAnsi="Arial" w:cs="Arial"/>
+          <w:color w:val="000000"/>
+          <w:sz w:val="24"/>
+          <w:szCs w:val="24"/>
+        </w:rPr>
+      </w:pPr>
+      <w:r>
+        <w:rPr>
+          <w:rFonts w:ascii="Arial" w:hAnsi="Arial" w:cs="Arial"/>
+          <w:b/>
+          <w:bCs/>
+          <w:color w:val="000000"/>
+          <w:sz w:val="24"/>
+          <w:szCs w:val="24"/>
+        </w:rPr>
+        <w:t>Características:</w:t>
+      </w:r>
+    </w:p>
+    <w:p>
+      <w:pPr>
+        <w:numPr>
+          <w:ilvl w:val="2"/>
+          <w:numId w:val="16"/>
+        </w:numPr>
+        <w:spacing w:line="360" w:lineRule="auto"/>
+        <w:jc w:val="both"/>
+        <w:rPr>
+          <w:rFonts w:ascii="Arial" w:hAnsi="Arial" w:cs="Arial"/>
+          <w:color w:val="000000"/>
+          <w:sz w:val="24"/>
+          <w:szCs w:val="24"/>
+        </w:rPr>
+      </w:pPr>
+      <w:r>
+        <w:rPr>
+          <w:rFonts w:ascii="Arial" w:hAnsi="Arial" w:cs="Arial"/>
+          <w:color w:val="000000"/>
+          <w:sz w:val="24"/>
+          <w:szCs w:val="24"/>
+        </w:rPr>
+        <w:t>Puedo sentirme abrumado por los desafíos.</w:t>
+      </w:r>
+    </w:p>
+    <w:p>
+      <w:pPr>
+        <w:numPr>
+          <w:ilvl w:val="2"/>
+          <w:numId w:val="16"/>
+        </w:numPr>
+        <w:spacing w:line="360" w:lineRule="auto"/>
+        <w:jc w:val="both"/>
+        <w:rPr>
+          <w:rFonts w:ascii="Arial" w:hAnsi="Arial" w:cs="Arial"/>
+          <w:color w:val="000000"/>
+          <w:sz w:val="24"/>
+          <w:szCs w:val="24"/>
+        </w:rPr>
+      </w:pPr>
+      <w:r>
+        <w:rPr>
+          <w:rFonts w:ascii="Arial" w:hAnsi="Arial" w:cs="Arial"/>
+          <w:color w:val="000000"/>
+          <w:sz w:val="24"/>
+          <w:szCs w:val="24"/>
+        </w:rPr>
+        <w:t>A menudo postergo las tareas.</w:t>
+      </w:r>
+    </w:p>
+    <w:p>
+      <w:pPr>
+        <w:numPr>
+          <w:ilvl w:val="2"/>
+          <w:numId w:val="16"/>
+        </w:numPr>
+        <w:spacing w:line="360" w:lineRule="auto"/>
+        <w:jc w:val="both"/>
+        <w:rPr>
+          <w:rFonts w:ascii="Arial" w:hAnsi="Arial" w:cs="Arial"/>
+          <w:color w:val="000000"/>
+          <w:sz w:val="24"/>
+          <w:szCs w:val="24"/>
+        </w:rPr>
+      </w:pPr>
+      <w:r>
+        <w:rPr>
+          <w:rFonts w:ascii="Arial" w:hAnsi="Arial" w:cs="Arial"/>
+          <w:color w:val="000000"/>
+          <w:sz w:val="24"/>
+          <w:szCs w:val="24"/>
+        </w:rPr>
+        <w:t>Puedo ser indiferente o desinteresado.</w:t>
+      </w:r>
+    </w:p>
+    <w:p>
+      <w:pPr>
+        <w:numPr>
+          <w:ilvl w:val="1"/>
+          <w:numId w:val="16"/>
+        </w:numPr>
+        <w:spacing w:line="360" w:lineRule="auto"/>
+        <w:jc w:val="both"/>
+        <w:rPr>
+          <w:rFonts w:ascii="Arial" w:hAnsi="Arial" w:cs="Arial"/>
+          <w:color w:val="000000"/>
+          <w:sz w:val="24"/>
+          <w:szCs w:val="24"/>
+        </w:rPr>
+      </w:pPr>
+      <w:r>
+        <w:rPr>
+          <w:rFonts w:ascii="Arial" w:hAnsi="Arial" w:cs="Arial"/>
+          <w:b/>
+          <w:bCs/>
+          <w:color w:val="000000"/>
+          <w:sz w:val="24"/>
+          <w:szCs w:val="24"/>
+        </w:rPr>
+        <w:t xml:space="preserve">Técnicas de Estudio: </w:t>
+      </w:r>
+    </w:p>
+    <w:p>
+      <w:pPr>
+        <w:numPr>
+          <w:ilvl w:val="2"/>
+          <w:numId w:val="16"/>
+        </w:numPr>
+        <w:spacing w:line="360" w:lineRule="auto"/>
+        <w:jc w:val="both"/>
+        <w:rPr>
+          <w:rFonts w:ascii="Arial" w:hAnsi="Arial" w:cs="Arial"/>
+          <w:color w:val="000000"/>
+          <w:sz w:val="24"/>
+          <w:szCs w:val="24"/>
+        </w:rPr>
+      </w:pPr>
+      <w:r>
+        <w:rPr>
+          <w:rFonts w:ascii="Arial" w:hAnsi="Arial" w:cs="Arial"/>
+          <w:color w:val="000000"/>
+          <w:sz w:val="24"/>
+          <w:szCs w:val="24"/>
+        </w:rPr>
+        <w:t>Puedo sentirme abrumado por los desafíos.</w:t>
+      </w:r>
+    </w:p>
+    <w:p>
+      <w:pPr>
+        <w:numPr>
+          <w:ilvl w:val="2"/>
+          <w:numId w:val="16"/>
+        </w:numPr>
+        <w:spacing w:line="360" w:lineRule="auto"/>
+        <w:jc w:val="both"/>
+        <w:rPr>
+          <w:rFonts w:ascii="Arial" w:hAnsi="Arial" w:cs="Arial"/>
+          <w:color w:val="000000"/>
+          <w:sz w:val="24"/>
+          <w:szCs w:val="24"/>
+        </w:rPr>
+      </w:pPr>
+      <w:r>
+        <w:rPr>
+          <w:rFonts w:ascii="Arial" w:hAnsi="Arial" w:cs="Arial"/>
+          <w:color w:val="000000"/>
+          <w:sz w:val="24"/>
+          <w:szCs w:val="24"/>
+        </w:rPr>
+        <w:t>A menudo postergo las tareas.</w:t>
+      </w:r>
+    </w:p>
+    <w:p>
+      <w:pPr>
+        <w:numPr>
+          <w:ilvl w:val="2"/>
+          <w:numId w:val="16"/>
+        </w:numPr>
+        <w:spacing w:line="360" w:lineRule="auto"/>
+        <w:jc w:val="both"/>
+        <w:rPr>
+          <w:rFonts w:ascii="Arial" w:hAnsi="Arial" w:cs="Arial"/>
+          <w:color w:val="000000"/>
+          <w:sz w:val="24"/>
+          <w:szCs w:val="24"/>
+        </w:rPr>
+      </w:pPr>
+      <w:r>
+        <w:rPr>
+          <w:rFonts w:ascii="Arial" w:hAnsi="Arial" w:cs="Arial"/>
+          <w:color w:val="000000"/>
+          <w:sz w:val="24"/>
+          <w:szCs w:val="24"/>
+        </w:rPr>
+        <w:t>Puedo ser indiferente o desinteresado.</w:t>
+      </w:r>
+    </w:p>
+    <w:p>
+      <w:pPr>
+        <w:numPr>
+          <w:ilvl w:val="0"/>
+          <w:numId w:val="16"/>
+        </w:numPr>
+        <w:spacing w:line="360" w:lineRule="auto"/>
+        <w:jc w:val="both"/>
+        <w:rPr>
+          <w:rFonts w:ascii="Arial" w:hAnsi="Arial" w:cs="Arial"/>
+          <w:color w:val="000000"/>
+          <w:sz w:val="24"/>
+          <w:szCs w:val="24"/>
+        </w:rPr>
+      </w:pPr>
+      <w:r>
+        <w:rPr>
+          <w:rFonts w:ascii="Arial" w:hAnsi="Arial" w:cs="Arial"/>
+          <w:b/>
+          <w:bCs/>
+          <w:color w:val="000000"/>
+          <w:sz w:val="24"/>
+          <w:szCs w:val="24"/>
+        </w:rPr>
+        <w:t>Colaborativo</w:t>
+      </w:r>
+    </w:p>
+    <w:p>
+      <w:pPr>
+        <w:numPr>
+          <w:ilvl w:val="1"/>
+          <w:numId w:val="16"/>
+        </w:numPr>
+        <w:spacing w:line="360" w:lineRule="auto"/>
+        <w:jc w:val="both"/>
+        <w:rPr>
+          <w:rFonts w:ascii="Arial" w:hAnsi="Arial" w:cs="Arial"/>
+          <w:color w:val="000000"/>
+          <w:sz w:val="24"/>
+          <w:szCs w:val="24"/>
+        </w:rPr>
+      </w:pPr>
+      <w:r>
+        <w:rPr>
+          <w:rFonts w:ascii="Arial" w:hAnsi="Arial" w:cs="Arial"/>
+          <w:b/>
+          <w:bCs/>
+          <w:color w:val="000000"/>
+          <w:sz w:val="24"/>
+          <w:szCs w:val="24"/>
+        </w:rPr>
+        <w:t xml:space="preserve">Descripción: </w:t>
+      </w:r>
+      <w:r>
+        <w:rPr>
+          <w:rFonts w:ascii="Arial" w:hAnsi="Arial" w:cs="Arial"/>
+          <w:color w:val="000000"/>
+          <w:sz w:val="24"/>
+          <w:szCs w:val="24"/>
+        </w:rPr>
+        <w:t>Aprendo mejor trabajando con otros y valoro el trabajo en equipo y la interacción.</w:t>
+      </w:r>
+    </w:p>
+    <w:p>
+      <w:pPr>
+        <w:numPr>
+          <w:ilvl w:val="1"/>
+          <w:numId w:val="16"/>
+        </w:numPr>
+        <w:spacing w:line="360" w:lineRule="auto"/>
+        <w:jc w:val="both"/>
+        <w:rPr>
+          <w:rFonts w:ascii="Arial" w:hAnsi="Arial" w:cs="Arial"/>
+          <w:color w:val="000000"/>
+          <w:sz w:val="24"/>
+          <w:szCs w:val="24"/>
+        </w:rPr>
+      </w:pPr>
+      <w:r>
+        <w:rPr>
+          <w:rFonts w:ascii="Arial" w:hAnsi="Arial" w:cs="Arial"/>
+          <w:b/>
+          <w:bCs/>
+          <w:color w:val="000000"/>
+          <w:sz w:val="24"/>
+          <w:szCs w:val="24"/>
+        </w:rPr>
+        <w:lastRenderedPageBreak/>
+        <w:t>Características:</w:t>
+      </w:r>
+    </w:p>
+    <w:p>
+      <w:pPr>
+        <w:numPr>
+          <w:ilvl w:val="2"/>
+          <w:numId w:val="16"/>
+        </w:numPr>
+        <w:spacing w:line="360" w:lineRule="auto"/>
+        <w:jc w:val="both"/>
+        <w:rPr>
+          <w:rFonts w:ascii="Arial" w:hAnsi="Arial" w:cs="Arial"/>
+          <w:color w:val="000000"/>
+          <w:sz w:val="24"/>
+          <w:szCs w:val="24"/>
+        </w:rPr>
+      </w:pPr>
+      <w:r>
+        <w:rPr>
+          <w:rFonts w:ascii="Arial" w:hAnsi="Arial" w:cs="Arial"/>
+          <w:color w:val="000000"/>
+          <w:sz w:val="24"/>
+          <w:szCs w:val="24"/>
+        </w:rPr>
+        <w:t>Aprendo a través de la interacción.</w:t>
+      </w:r>
+    </w:p>
+    <w:p>
+      <w:pPr>
+        <w:numPr>
+          <w:ilvl w:val="2"/>
+          <w:numId w:val="16"/>
+        </w:numPr>
+        <w:spacing w:line="360" w:lineRule="auto"/>
+        <w:jc w:val="both"/>
+        <w:rPr>
+          <w:rFonts w:ascii="Arial" w:hAnsi="Arial" w:cs="Arial"/>
+          <w:color w:val="000000"/>
+          <w:sz w:val="24"/>
+          <w:szCs w:val="24"/>
+        </w:rPr>
+      </w:pPr>
+      <w:r>
+        <w:rPr>
+          <w:rFonts w:ascii="Arial" w:hAnsi="Arial" w:cs="Arial"/>
+          <w:color w:val="000000"/>
+          <w:sz w:val="24"/>
+          <w:szCs w:val="24"/>
+        </w:rPr>
+        <w:t>Valoro las opiniones de los demás.</w:t>
+      </w:r>
+    </w:p>
+    <w:p>
+      <w:pPr>
+        <w:numPr>
+          <w:ilvl w:val="2"/>
+          <w:numId w:val="16"/>
+        </w:numPr>
+        <w:spacing w:line="360" w:lineRule="auto"/>
+        <w:jc w:val="both"/>
+        <w:rPr>
+          <w:rFonts w:ascii="Arial" w:hAnsi="Arial" w:cs="Arial"/>
+          <w:color w:val="000000"/>
+          <w:sz w:val="24"/>
+          <w:szCs w:val="24"/>
+        </w:rPr>
+      </w:pPr>
+      <w:r>
+        <w:rPr>
+          <w:rFonts w:ascii="Arial" w:hAnsi="Arial" w:cs="Arial"/>
+          <w:color w:val="000000"/>
+          <w:sz w:val="24"/>
+          <w:szCs w:val="24"/>
+        </w:rPr>
+        <w:t>Soy un buen oyente.</w:t>
+      </w:r>
+    </w:p>
+    <w:p>
+      <w:pPr>
+        <w:numPr>
+          <w:ilvl w:val="1"/>
+          <w:numId w:val="16"/>
+        </w:numPr>
+        <w:spacing w:line="360" w:lineRule="auto"/>
+        <w:jc w:val="both"/>
+        <w:rPr>
+          <w:rFonts w:ascii="Arial" w:hAnsi="Arial" w:cs="Arial"/>
+          <w:color w:val="000000"/>
+          <w:sz w:val="24"/>
+          <w:szCs w:val="24"/>
+        </w:rPr>
+      </w:pPr>
+      <w:r>
+        <w:rPr>
+          <w:rFonts w:ascii="Arial" w:hAnsi="Arial" w:cs="Arial"/>
+          <w:b/>
+          <w:bCs/>
+          <w:color w:val="000000"/>
+          <w:sz w:val="24"/>
+          <w:szCs w:val="24"/>
+        </w:rPr>
+        <w:t>Técnicas de Estudio:</w:t>
+      </w:r>
+    </w:p>
+    <w:p>
+      <w:pPr>
+        <w:numPr>
+          <w:ilvl w:val="2"/>
+          <w:numId w:val="16"/>
+        </w:numPr>
+        <w:spacing w:line="360" w:lineRule="auto"/>
+        <w:jc w:val="both"/>
+        <w:rPr>
+          <w:rFonts w:ascii="Arial" w:hAnsi="Arial" w:cs="Arial"/>
+          <w:color w:val="000000"/>
+          <w:sz w:val="24"/>
+          <w:szCs w:val="24"/>
+        </w:rPr>
+      </w:pPr>
+      <w:r>
+        <w:rPr>
+          <w:rFonts w:ascii="Arial" w:hAnsi="Arial" w:cs="Arial"/>
+          <w:color w:val="000000"/>
+          <w:sz w:val="24"/>
+          <w:szCs w:val="24"/>
+        </w:rPr>
+        <w:t>Formo grupos de estudio.</w:t>
+      </w:r>
+    </w:p>
+    <w:p>
+      <w:pPr>
+        <w:numPr>
+          <w:ilvl w:val="2"/>
+          <w:numId w:val="16"/>
+        </w:numPr>
+        <w:spacing w:line="360" w:lineRule="auto"/>
+        <w:jc w:val="both"/>
+        <w:rPr>
+          <w:rFonts w:ascii="Arial" w:hAnsi="Arial" w:cs="Arial"/>
+          <w:color w:val="000000"/>
+          <w:sz w:val="24"/>
+          <w:szCs w:val="24"/>
+        </w:rPr>
+      </w:pPr>
+      <w:r>
+        <w:rPr>
+          <w:rFonts w:ascii="Arial" w:hAnsi="Arial" w:cs="Arial"/>
+          <w:color w:val="000000"/>
+          <w:sz w:val="24"/>
+          <w:szCs w:val="24"/>
+        </w:rPr>
+        <w:t>Realizo discusiones y debates sobre temas.</w:t>
+      </w:r>
+    </w:p>
+    <w:p>
+      <w:pPr>
+        <w:numPr>
+          <w:ilvl w:val="2"/>
+          <w:numId w:val="16"/>
+        </w:numPr>
+        <w:spacing w:line="360" w:lineRule="auto"/>
+        <w:jc w:val="both"/>
+        <w:rPr>
+          <w:rFonts w:ascii="Arial" w:hAnsi="Arial" w:cs="Arial"/>
+          <w:color w:val="000000"/>
+          <w:sz w:val="24"/>
+          <w:szCs w:val="24"/>
+        </w:rPr>
+      </w:pPr>
+      <w:r>
+        <w:rPr>
+          <w:rFonts w:ascii="Arial" w:hAnsi="Arial" w:cs="Arial"/>
+          <w:color w:val="000000"/>
+          <w:sz w:val="24"/>
+          <w:szCs w:val="24"/>
+        </w:rPr>
+        <w:t>Comparto y comparo notas con compañeros.</w:t>
+      </w:r>
+    </w:p>
+    <w:p>
+      <w:pPr>
+        <w:numPr>
+          <w:ilvl w:val="0"/>
+          <w:numId w:val="16"/>
+        </w:numPr>
+        <w:spacing w:line="360" w:lineRule="auto"/>
+        <w:jc w:val="both"/>
+        <w:rPr>
+          <w:rFonts w:ascii="Arial" w:hAnsi="Arial" w:cs="Arial"/>
+          <w:color w:val="000000"/>
+          <w:sz w:val="24"/>
+          <w:szCs w:val="24"/>
+        </w:rPr>
+      </w:pPr>
+      <w:r>
+        <w:rPr>
+          <w:rFonts w:ascii="Arial" w:hAnsi="Arial" w:cs="Arial"/>
+          <w:b/>
+          <w:bCs/>
+          <w:color w:val="000000"/>
+          <w:sz w:val="24"/>
+          <w:szCs w:val="24"/>
+        </w:rPr>
+        <w:t>Dependiente</w:t>
+      </w:r>
+    </w:p>
+    <w:p>
+      <w:pPr>
+        <w:numPr>
+          <w:ilvl w:val="1"/>
+          <w:numId w:val="16"/>
+        </w:numPr>
+        <w:spacing w:line="360" w:lineRule="auto"/>
+        <w:jc w:val="both"/>
+        <w:rPr>
+          <w:rFonts w:ascii="Arial" w:hAnsi="Arial" w:cs="Arial"/>
+          <w:color w:val="000000"/>
+          <w:sz w:val="24"/>
+          <w:szCs w:val="24"/>
+        </w:rPr>
+      </w:pPr>
+      <w:r>
+        <w:rPr>
+          <w:rFonts w:ascii="Arial" w:hAnsi="Arial" w:cs="Arial"/>
+          <w:b/>
+          <w:bCs/>
+          <w:color w:val="000000"/>
+          <w:sz w:val="24"/>
+          <w:szCs w:val="24"/>
+        </w:rPr>
+        <w:t xml:space="preserve">Descripción: </w:t>
+      </w:r>
+      <w:r>
+        <w:rPr>
+          <w:rFonts w:ascii="Arial" w:hAnsi="Arial" w:cs="Arial"/>
+          <w:color w:val="000000"/>
+          <w:sz w:val="24"/>
+          <w:szCs w:val="24"/>
+        </w:rPr>
+        <w:t>Busco una estructura clara y directrices específicas.</w:t>
+      </w:r>
+    </w:p>
+    <w:p>
+      <w:pPr>
+        <w:numPr>
+          <w:ilvl w:val="1"/>
+          <w:numId w:val="16"/>
+        </w:numPr>
+        <w:spacing w:line="360" w:lineRule="auto"/>
+        <w:jc w:val="both"/>
+        <w:rPr>
+          <w:rFonts w:ascii="Arial" w:hAnsi="Arial" w:cs="Arial"/>
+          <w:color w:val="000000"/>
+          <w:sz w:val="24"/>
+          <w:szCs w:val="24"/>
+        </w:rPr>
+      </w:pPr>
+      <w:r>
+        <w:rPr>
+          <w:rFonts w:ascii="Arial" w:hAnsi="Arial" w:cs="Arial"/>
+          <w:b/>
+          <w:bCs/>
+          <w:color w:val="000000"/>
+          <w:sz w:val="24"/>
+          <w:szCs w:val="24"/>
+        </w:rPr>
+        <w:t>Características</w:t>
+      </w:r>
+    </w:p>
+    <w:p>
+      <w:pPr>
+        <w:numPr>
+          <w:ilvl w:val="2"/>
+          <w:numId w:val="16"/>
+        </w:numPr>
+        <w:spacing w:line="360" w:lineRule="auto"/>
+        <w:jc w:val="both"/>
+        <w:rPr>
+          <w:rFonts w:ascii="Arial" w:hAnsi="Arial" w:cs="Arial"/>
+          <w:color w:val="000000"/>
+          <w:sz w:val="24"/>
+          <w:szCs w:val="24"/>
+        </w:rPr>
+      </w:pPr>
+      <w:r>
+        <w:rPr>
+          <w:rFonts w:ascii="Arial" w:hAnsi="Arial" w:cs="Arial"/>
+          <w:color w:val="000000"/>
+          <w:sz w:val="24"/>
+          <w:szCs w:val="24"/>
+        </w:rPr>
+        <w:t>Necesito instrucciones claras.</w:t>
+      </w:r>
+    </w:p>
+    <w:p>
+      <w:pPr>
+        <w:numPr>
+          <w:ilvl w:val="2"/>
+          <w:numId w:val="16"/>
+        </w:numPr>
+        <w:spacing w:line="360" w:lineRule="auto"/>
+        <w:jc w:val="both"/>
+        <w:rPr>
+          <w:rFonts w:ascii="Arial" w:hAnsi="Arial" w:cs="Arial"/>
+          <w:color w:val="000000"/>
+          <w:sz w:val="24"/>
+          <w:szCs w:val="24"/>
+        </w:rPr>
+      </w:pPr>
+      <w:r>
+        <w:rPr>
+          <w:rFonts w:ascii="Arial" w:hAnsi="Arial" w:cs="Arial"/>
+          <w:color w:val="000000"/>
+          <w:sz w:val="24"/>
+          <w:szCs w:val="24"/>
+        </w:rPr>
+        <w:t>Busco la aprobación de los tutores.</w:t>
+      </w:r>
+    </w:p>
+    <w:p>
+      <w:pPr>
+        <w:numPr>
+          <w:ilvl w:val="2"/>
+          <w:numId w:val="16"/>
+        </w:numPr>
+        <w:spacing w:line="360" w:lineRule="auto"/>
+        <w:jc w:val="both"/>
+        <w:rPr>
+          <w:rFonts w:ascii="Arial" w:hAnsi="Arial" w:cs="Arial"/>
+          <w:color w:val="000000"/>
+          <w:sz w:val="24"/>
+          <w:szCs w:val="24"/>
+        </w:rPr>
+      </w:pPr>
+      <w:r>
+        <w:rPr>
+          <w:rFonts w:ascii="Arial" w:hAnsi="Arial" w:cs="Arial"/>
+          <w:color w:val="000000"/>
+          <w:sz w:val="24"/>
+          <w:szCs w:val="24"/>
+        </w:rPr>
+        <w:t>Puedo ser pasivo en mi aprendizaje.</w:t>
+      </w:r>
+    </w:p>
+    <w:p>
+      <w:pPr>
+        <w:numPr>
+          <w:ilvl w:val="1"/>
+          <w:numId w:val="16"/>
+        </w:numPr>
+        <w:spacing w:line="360" w:lineRule="auto"/>
+        <w:jc w:val="both"/>
+        <w:rPr>
+          <w:rFonts w:ascii="Arial" w:hAnsi="Arial" w:cs="Arial"/>
+          <w:color w:val="000000"/>
+          <w:sz w:val="24"/>
+          <w:szCs w:val="24"/>
+        </w:rPr>
+      </w:pPr>
+      <w:r>
+        <w:rPr>
+          <w:rFonts w:ascii="Arial" w:hAnsi="Arial" w:cs="Arial"/>
+          <w:b/>
+          <w:bCs/>
+          <w:color w:val="000000"/>
+          <w:sz w:val="24"/>
+          <w:szCs w:val="24"/>
+        </w:rPr>
+        <w:t>Técnicas de Estudio:</w:t>
+      </w:r>
+    </w:p>
+    <w:p>
+      <w:pPr>
+        <w:numPr>
+          <w:ilvl w:val="2"/>
+          <w:numId w:val="16"/>
+        </w:numPr>
+        <w:spacing w:line="360" w:lineRule="auto"/>
+        <w:jc w:val="both"/>
+        <w:rPr>
+          <w:rFonts w:ascii="Arial" w:hAnsi="Arial" w:cs="Arial"/>
+          <w:color w:val="000000"/>
+          <w:sz w:val="24"/>
+          <w:szCs w:val="24"/>
+        </w:rPr>
+      </w:pPr>
+      <w:r>
+        <w:rPr>
+          <w:rFonts w:ascii="Arial" w:hAnsi="Arial" w:cs="Arial"/>
+          <w:color w:val="000000"/>
+          <w:sz w:val="24"/>
+          <w:szCs w:val="24"/>
+        </w:rPr>
+        <w:t>Necesito instrucciones claras.</w:t>
+      </w:r>
+    </w:p>
+    <w:p>
+      <w:pPr>
+        <w:numPr>
+          <w:ilvl w:val="2"/>
+          <w:numId w:val="16"/>
+        </w:numPr>
+        <w:spacing w:line="360" w:lineRule="auto"/>
+        <w:jc w:val="both"/>
+        <w:rPr>
+          <w:rFonts w:ascii="Arial" w:hAnsi="Arial" w:cs="Arial"/>
+          <w:color w:val="000000"/>
+          <w:sz w:val="24"/>
+          <w:szCs w:val="24"/>
+        </w:rPr>
+      </w:pPr>
+      <w:r>
+        <w:rPr>
+          <w:rFonts w:ascii="Arial" w:hAnsi="Arial" w:cs="Arial"/>
+          <w:color w:val="000000"/>
+          <w:sz w:val="24"/>
+          <w:szCs w:val="24"/>
+        </w:rPr>
+        <w:t>Busco la aprobación de los tutores.</w:t>
+      </w:r>
+    </w:p>
+    <w:p>
+      <w:pPr>
+        <w:numPr>
+          <w:ilvl w:val="2"/>
+          <w:numId w:val="16"/>
+        </w:numPr>
+        <w:spacing w:line="360" w:lineRule="auto"/>
+        <w:jc w:val="both"/>
+        <w:rPr>
+          <w:rFonts w:ascii="Arial" w:hAnsi="Arial" w:cs="Arial"/>
+          <w:color w:val="000000"/>
+          <w:sz w:val="24"/>
+          <w:szCs w:val="24"/>
+        </w:rPr>
+      </w:pPr>
+      <w:r>
+        <w:rPr>
+          <w:rFonts w:ascii="Arial" w:hAnsi="Arial" w:cs="Arial"/>
+          <w:color w:val="000000"/>
+          <w:sz w:val="24"/>
+          <w:szCs w:val="24"/>
+        </w:rPr>
+        <w:t>Puedo ser pasivo en mi aprendizaje.</w:t>
+      </w:r>
+    </w:p>
+    <w:p>
+      <w:pPr>
+        <w:numPr>
+          <w:ilvl w:val="0"/>
+          <w:numId w:val="16"/>
+        </w:numPr>
+        <w:spacing w:line="360" w:lineRule="auto"/>
+        <w:jc w:val="both"/>
+        <w:rPr>
+          <w:rFonts w:ascii="Arial" w:hAnsi="Arial" w:cs="Arial"/>
+          <w:color w:val="000000"/>
+          <w:sz w:val="24"/>
+          <w:szCs w:val="24"/>
+        </w:rPr>
+      </w:pPr>
+      <w:r>
+        <w:rPr>
+          <w:rFonts w:ascii="Arial" w:hAnsi="Arial" w:cs="Arial"/>
+          <w:b/>
+          <w:bCs/>
+          <w:color w:val="000000"/>
+          <w:sz w:val="24"/>
+          <w:szCs w:val="24"/>
+        </w:rPr>
+        <w:t>Competitivo</w:t>
+      </w:r>
+    </w:p>
+    <w:p>
+      <w:pPr>
+        <w:numPr>
+          <w:ilvl w:val="1"/>
+          <w:numId w:val="16"/>
+        </w:numPr>
+        <w:spacing w:line="360" w:lineRule="auto"/>
+        <w:jc w:val="both"/>
+        <w:rPr>
+          <w:rFonts w:ascii="Arial" w:hAnsi="Arial" w:cs="Arial"/>
+          <w:color w:val="000000"/>
+          <w:sz w:val="24"/>
+          <w:szCs w:val="24"/>
+        </w:rPr>
+      </w:pPr>
+      <w:r>
+        <w:rPr>
+          <w:rFonts w:ascii="Arial" w:hAnsi="Arial" w:cs="Arial"/>
+          <w:b/>
+          <w:bCs/>
+          <w:color w:val="000000"/>
+          <w:sz w:val="24"/>
+          <w:szCs w:val="24"/>
+        </w:rPr>
+        <w:t xml:space="preserve">Descripción: </w:t>
+      </w:r>
+      <w:r>
+        <w:rPr>
+          <w:rFonts w:ascii="Arial" w:hAnsi="Arial" w:cs="Arial"/>
+          <w:color w:val="000000"/>
+          <w:sz w:val="24"/>
+          <w:szCs w:val="24"/>
+        </w:rPr>
+        <w:t>Quiero ser el mejor y aprender para superar a los demás.</w:t>
+      </w:r>
+    </w:p>
+    <w:p>
+      <w:pPr>
+        <w:numPr>
+          <w:ilvl w:val="1"/>
+          <w:numId w:val="16"/>
+        </w:numPr>
+        <w:spacing w:line="360" w:lineRule="auto"/>
+        <w:jc w:val="both"/>
+        <w:rPr>
+          <w:rFonts w:ascii="Arial" w:hAnsi="Arial" w:cs="Arial"/>
+          <w:color w:val="000000"/>
+          <w:sz w:val="24"/>
+          <w:szCs w:val="24"/>
+        </w:rPr>
+      </w:pPr>
+      <w:r>
+        <w:rPr>
+          <w:rFonts w:ascii="Arial" w:hAnsi="Arial" w:cs="Arial"/>
+          <w:b/>
+          <w:bCs/>
+          <w:color w:val="000000"/>
+          <w:sz w:val="24"/>
+          <w:szCs w:val="24"/>
+        </w:rPr>
+        <w:t>Características:</w:t>
+      </w:r>
+    </w:p>
+    <w:p>
+      <w:pPr>
+        <w:numPr>
+          <w:ilvl w:val="2"/>
+          <w:numId w:val="16"/>
+        </w:numPr>
+        <w:spacing w:line="360" w:lineRule="auto"/>
+        <w:jc w:val="both"/>
+        <w:rPr>
+          <w:rFonts w:ascii="Arial" w:hAnsi="Arial" w:cs="Arial"/>
+          <w:color w:val="000000"/>
+          <w:sz w:val="24"/>
+          <w:szCs w:val="24"/>
+        </w:rPr>
+      </w:pPr>
+      <w:r>
+        <w:rPr>
+          <w:rFonts w:ascii="Arial" w:hAnsi="Arial" w:cs="Arial"/>
+          <w:color w:val="000000"/>
+          <w:sz w:val="24"/>
+          <w:szCs w:val="24"/>
+        </w:rPr>
+        <w:t>Estoy orientado a logros.</w:t>
+      </w:r>
+    </w:p>
+    <w:p>
+      <w:pPr>
+        <w:numPr>
+          <w:ilvl w:val="2"/>
+          <w:numId w:val="16"/>
+        </w:numPr>
+        <w:spacing w:line="360" w:lineRule="auto"/>
+        <w:jc w:val="both"/>
+        <w:rPr>
+          <w:rFonts w:ascii="Arial" w:hAnsi="Arial" w:cs="Arial"/>
+          <w:color w:val="000000"/>
+          <w:sz w:val="24"/>
+          <w:szCs w:val="24"/>
+        </w:rPr>
+      </w:pPr>
+      <w:r>
+        <w:rPr>
+          <w:rFonts w:ascii="Arial" w:hAnsi="Arial" w:cs="Arial"/>
+          <w:color w:val="000000"/>
+          <w:sz w:val="24"/>
+          <w:szCs w:val="24"/>
+        </w:rPr>
+        <w:t>Busco reconocimiento.</w:t>
+      </w:r>
+    </w:p>
+    <w:p>
+      <w:pPr>
+        <w:numPr>
+          <w:ilvl w:val="2"/>
+          <w:numId w:val="16"/>
+        </w:numPr>
+        <w:spacing w:line="360" w:lineRule="auto"/>
+        <w:jc w:val="both"/>
+        <w:rPr>
+          <w:rFonts w:ascii="Arial" w:hAnsi="Arial" w:cs="Arial"/>
+          <w:color w:val="000000"/>
+          <w:sz w:val="24"/>
+          <w:szCs w:val="24"/>
+        </w:rPr>
+      </w:pPr>
+      <w:r>
+        <w:rPr>
+          <w:rFonts w:ascii="Arial" w:hAnsi="Arial" w:cs="Arial"/>
+          <w:color w:val="000000"/>
+          <w:sz w:val="24"/>
+          <w:szCs w:val="24"/>
+        </w:rPr>
+        <w:t>Puedo ser argumentativo.</w:t>
+      </w:r>
+    </w:p>
+    <w:p>
+      <w:pPr>
+        <w:numPr>
+          <w:ilvl w:val="1"/>
+          <w:numId w:val="16"/>
+        </w:numPr>
+        <w:spacing w:line="360" w:lineRule="auto"/>
+        <w:jc w:val="both"/>
+        <w:rPr>
+          <w:rFonts w:ascii="Arial" w:hAnsi="Arial" w:cs="Arial"/>
+          <w:color w:val="000000"/>
+          <w:sz w:val="24"/>
+          <w:szCs w:val="24"/>
+        </w:rPr>
+      </w:pPr>
+      <w:r>
+        <w:rPr>
+          <w:rFonts w:ascii="Arial" w:hAnsi="Arial" w:cs="Arial"/>
+          <w:b/>
+          <w:bCs/>
+          <w:color w:val="000000"/>
+          <w:sz w:val="24"/>
+          <w:szCs w:val="24"/>
+        </w:rPr>
+        <w:t>Técnicas de Estudio:</w:t>
+      </w:r>
+    </w:p>
+    <w:p>
+      <w:pPr>
+        <w:numPr>
+          <w:ilvl w:val="2"/>
+          <w:numId w:val="16"/>
+        </w:numPr>
+        <w:spacing w:line="360" w:lineRule="auto"/>
+        <w:jc w:val="both"/>
+        <w:rPr>
+          <w:rFonts w:ascii="Arial" w:hAnsi="Arial" w:cs="Arial"/>
+          <w:color w:val="000000"/>
+          <w:sz w:val="24"/>
+          <w:szCs w:val="24"/>
+        </w:rPr>
+      </w:pPr>
+      <w:r>
+        <w:rPr>
+          <w:rFonts w:ascii="Arial" w:hAnsi="Arial" w:cs="Arial"/>
+          <w:color w:val="000000"/>
+          <w:sz w:val="24"/>
+          <w:szCs w:val="24"/>
+        </w:rPr>
+        <w:t>Establezco metas claras para cada sesión de estudio.</w:t>
+      </w:r>
+    </w:p>
+    <w:p>
+      <w:pPr>
+        <w:numPr>
+          <w:ilvl w:val="2"/>
+          <w:numId w:val="16"/>
+        </w:numPr>
+        <w:spacing w:line="360" w:lineRule="auto"/>
+        <w:jc w:val="both"/>
+        <w:rPr>
+          <w:rFonts w:ascii="Arial" w:hAnsi="Arial" w:cs="Arial"/>
+          <w:color w:val="000000"/>
+          <w:sz w:val="24"/>
+          <w:szCs w:val="24"/>
+        </w:rPr>
+      </w:pPr>
+      <w:r>
+        <w:rPr>
+          <w:rFonts w:ascii="Arial" w:hAnsi="Arial" w:cs="Arial"/>
+          <w:color w:val="000000"/>
+          <w:sz w:val="24"/>
+          <w:szCs w:val="24"/>
+        </w:rPr>
+        <w:t xml:space="preserve">Uso tarjetas de memoria o </w:t>
+      </w:r>
+      <w:proofErr w:type="spellStart"/>
+      <w:r>
+        <w:rPr>
+          <w:rFonts w:ascii="Arial" w:hAnsi="Arial" w:cs="Arial"/>
+          <w:color w:val="000000"/>
+          <w:sz w:val="24"/>
+          <w:szCs w:val="24"/>
+        </w:rPr>
+        <w:t>flashcards</w:t>
+      </w:r>
+      <w:proofErr w:type="spellEnd"/>
+      <w:r>
+        <w:rPr>
+          <w:rFonts w:ascii="Arial" w:hAnsi="Arial" w:cs="Arial"/>
+          <w:color w:val="000000"/>
+          <w:sz w:val="24"/>
+          <w:szCs w:val="24"/>
+        </w:rPr>
+        <w:t xml:space="preserve"> para repasar.</w:t>
+      </w:r>
+    </w:p>
+    <w:p>
+      <w:pPr>
+        <w:numPr>
+          <w:ilvl w:val="2"/>
+          <w:numId w:val="16"/>
+        </w:numPr>
+        <w:spacing w:line="360" w:lineRule="auto"/>
+        <w:jc w:val="both"/>
+        <w:rPr>
+          <w:rFonts w:ascii="Arial" w:hAnsi="Arial" w:cs="Arial"/>
+          <w:color w:val="000000"/>
+          <w:sz w:val="24"/>
+          <w:szCs w:val="24"/>
+        </w:rPr>
+      </w:pPr>
+      <w:r>
+        <w:rPr>
+          <w:rFonts w:ascii="Arial" w:hAnsi="Arial" w:cs="Arial"/>
+          <w:color w:val="000000"/>
+          <w:sz w:val="24"/>
+          <w:szCs w:val="24"/>
+        </w:rPr>
+        <w:t>Realizo simulacros de exámenes para evaluar mi progreso.</w:t>
+      </w:r>
+    </w:p>
+    <w:p>
+      <w:pPr>
+        <w:numPr>
+          <w:ilvl w:val="0"/>
+          <w:numId w:val="16"/>
+        </w:numPr>
+        <w:spacing w:line="360" w:lineRule="auto"/>
+        <w:jc w:val="both"/>
+        <w:rPr>
+          <w:rFonts w:ascii="Arial" w:hAnsi="Arial" w:cs="Arial"/>
+          <w:color w:val="000000"/>
+          <w:sz w:val="24"/>
+          <w:szCs w:val="24"/>
+        </w:rPr>
+      </w:pPr>
+      <w:r>
+        <w:rPr>
+          <w:rFonts w:ascii="Arial" w:hAnsi="Arial" w:cs="Arial"/>
+          <w:b/>
+          <w:bCs/>
+          <w:color w:val="000000"/>
+          <w:sz w:val="24"/>
+          <w:szCs w:val="24"/>
+        </w:rPr>
+        <w:t>Participativo</w:t>
+      </w:r>
+    </w:p>
+    <w:p>
+      <w:pPr>
+        <w:numPr>
+          <w:ilvl w:val="1"/>
+          <w:numId w:val="16"/>
+        </w:numPr>
+        <w:spacing w:line="360" w:lineRule="auto"/>
+        <w:jc w:val="both"/>
+        <w:rPr>
+          <w:rFonts w:ascii="Arial" w:hAnsi="Arial" w:cs="Arial"/>
+          <w:color w:val="000000"/>
+          <w:sz w:val="24"/>
+          <w:szCs w:val="24"/>
+        </w:rPr>
+      </w:pPr>
+      <w:r>
+        <w:rPr>
+          <w:rFonts w:ascii="Arial" w:hAnsi="Arial" w:cs="Arial"/>
+          <w:b/>
+          <w:bCs/>
+          <w:color w:val="000000"/>
+          <w:sz w:val="24"/>
+          <w:szCs w:val="24"/>
+        </w:rPr>
+        <w:lastRenderedPageBreak/>
+        <w:t xml:space="preserve">Descripción: </w:t>
+      </w:r>
+      <w:r>
+        <w:rPr>
+          <w:rFonts w:ascii="Arial" w:hAnsi="Arial" w:cs="Arial"/>
+          <w:color w:val="000000"/>
+          <w:sz w:val="24"/>
+          <w:szCs w:val="24"/>
+        </w:rPr>
+        <w:t>Busco aprender a través de experiencias directas y prácticas.</w:t>
+      </w:r>
+    </w:p>
+    <w:p>
+      <w:pPr>
+        <w:numPr>
+          <w:ilvl w:val="1"/>
+          <w:numId w:val="16"/>
+        </w:numPr>
+        <w:spacing w:line="360" w:lineRule="auto"/>
+        <w:jc w:val="both"/>
+        <w:rPr>
+          <w:rFonts w:ascii="Arial" w:hAnsi="Arial" w:cs="Arial"/>
+          <w:color w:val="000000"/>
+          <w:sz w:val="24"/>
+          <w:szCs w:val="24"/>
+        </w:rPr>
+      </w:pPr>
+      <w:r>
+        <w:rPr>
+          <w:rFonts w:ascii="Arial" w:hAnsi="Arial" w:cs="Arial"/>
+          <w:b/>
+          <w:bCs/>
+          <w:color w:val="000000"/>
+          <w:sz w:val="24"/>
+          <w:szCs w:val="24"/>
+        </w:rPr>
+        <w:t xml:space="preserve">Características: </w:t>
+      </w:r>
+    </w:p>
+    <w:p>
+      <w:pPr>
+        <w:numPr>
+          <w:ilvl w:val="2"/>
+          <w:numId w:val="16"/>
+        </w:numPr>
+        <w:spacing w:line="360" w:lineRule="auto"/>
+        <w:jc w:val="both"/>
+        <w:rPr>
+          <w:rFonts w:ascii="Arial" w:hAnsi="Arial" w:cs="Arial"/>
+          <w:color w:val="000000"/>
+          <w:sz w:val="24"/>
+          <w:szCs w:val="24"/>
+        </w:rPr>
+      </w:pPr>
+      <w:r>
+        <w:rPr>
+          <w:rFonts w:ascii="Arial" w:hAnsi="Arial" w:cs="Arial"/>
+          <w:color w:val="000000"/>
+          <w:sz w:val="24"/>
+          <w:szCs w:val="24"/>
+        </w:rPr>
+        <w:t>Aprendo haciendo.</w:t>
+      </w:r>
+    </w:p>
+    <w:p>
+      <w:pPr>
+        <w:numPr>
+          <w:ilvl w:val="2"/>
+          <w:numId w:val="16"/>
+        </w:numPr>
+        <w:spacing w:line="360" w:lineRule="auto"/>
+        <w:jc w:val="both"/>
+        <w:rPr>
+          <w:rFonts w:ascii="Arial" w:hAnsi="Arial" w:cs="Arial"/>
+          <w:color w:val="000000"/>
+          <w:sz w:val="24"/>
+          <w:szCs w:val="24"/>
+        </w:rPr>
+      </w:pPr>
+      <w:r>
+        <w:rPr>
+          <w:rFonts w:ascii="Arial" w:hAnsi="Arial" w:cs="Arial"/>
+          <w:color w:val="000000"/>
+          <w:sz w:val="24"/>
+          <w:szCs w:val="24"/>
+        </w:rPr>
+        <w:t>Busco aplicar lo aprendido.</w:t>
+      </w:r>
+    </w:p>
+    <w:p>
+      <w:pPr>
+        <w:numPr>
+          <w:ilvl w:val="2"/>
+          <w:numId w:val="16"/>
+        </w:numPr>
+        <w:spacing w:line="360" w:lineRule="auto"/>
+        <w:jc w:val="both"/>
+        <w:rPr>
+          <w:rFonts w:ascii="Arial" w:hAnsi="Arial" w:cs="Arial"/>
+          <w:color w:val="000000"/>
+          <w:sz w:val="24"/>
+          <w:szCs w:val="24"/>
+        </w:rPr>
+      </w:pPr>
+      <w:r>
+        <w:rPr>
+          <w:rFonts w:ascii="Arial" w:hAnsi="Arial" w:cs="Arial"/>
+          <w:color w:val="000000"/>
+          <w:sz w:val="24"/>
+          <w:szCs w:val="24"/>
+        </w:rPr>
+        <w:t>Soy activo y dinámico.</w:t>
+      </w:r>
+    </w:p>
+    <w:p>
+      <w:pPr>
+        <w:numPr>
+          <w:ilvl w:val="1"/>
+          <w:numId w:val="16"/>
+        </w:numPr>
+        <w:spacing w:line="360" w:lineRule="auto"/>
+        <w:jc w:val="both"/>
+        <w:rPr>
+          <w:rFonts w:ascii="Arial" w:hAnsi="Arial" w:cs="Arial"/>
+          <w:color w:val="000000"/>
+          <w:sz w:val="24"/>
+          <w:szCs w:val="24"/>
+        </w:rPr>
+      </w:pPr>
+      <w:r>
+        <w:rPr>
+          <w:rFonts w:ascii="Arial" w:hAnsi="Arial" w:cs="Arial"/>
+          <w:b/>
+          <w:bCs/>
+          <w:color w:val="000000"/>
+          <w:sz w:val="24"/>
+          <w:szCs w:val="24"/>
+        </w:rPr>
+        <w:t xml:space="preserve">Técnicas de Estudio: </w:t>
+      </w:r>
+    </w:p>
+    <w:p>
+      <w:pPr>
+        <w:numPr>
+          <w:ilvl w:val="2"/>
+          <w:numId w:val="16"/>
+        </w:numPr>
+        <w:spacing w:line="360" w:lineRule="auto"/>
+        <w:jc w:val="both"/>
+        <w:rPr>
+          <w:rFonts w:ascii="Arial" w:hAnsi="Arial" w:cs="Arial"/>
+          <w:color w:val="000000"/>
+          <w:sz w:val="24"/>
+          <w:szCs w:val="24"/>
+        </w:rPr>
+      </w:pPr>
+      <w:r>
+        <w:rPr>
+          <w:rFonts w:ascii="Arial" w:hAnsi="Arial" w:cs="Arial"/>
+          <w:color w:val="000000"/>
+          <w:sz w:val="24"/>
+          <w:szCs w:val="24"/>
+        </w:rPr>
+        <w:t>Realizo ejercicios prácticos o simulaciones.</w:t>
+      </w:r>
+    </w:p>
+    <w:p>
+      <w:pPr>
+        <w:numPr>
+          <w:ilvl w:val="2"/>
+          <w:numId w:val="16"/>
+        </w:numPr>
+        <w:spacing w:line="360" w:lineRule="auto"/>
+        <w:jc w:val="both"/>
+        <w:rPr>
+          <w:rFonts w:ascii="Arial" w:hAnsi="Arial" w:cs="Arial"/>
+          <w:color w:val="000000"/>
+          <w:sz w:val="24"/>
+          <w:szCs w:val="24"/>
+        </w:rPr>
+      </w:pPr>
+      <w:r>
+        <w:rPr>
+          <w:rFonts w:ascii="Arial" w:hAnsi="Arial" w:cs="Arial"/>
+          <w:color w:val="000000"/>
+          <w:sz w:val="24"/>
+          <w:szCs w:val="24"/>
+        </w:rPr>
+        <w:t>Relaciono el contenido con situaciones reales.</w:t>
+      </w:r>
+    </w:p>
+    <w:p>
+      <w:pPr>
+        <w:numPr>
+          <w:ilvl w:val="2"/>
+          <w:numId w:val="16"/>
+        </w:numPr>
+        <w:spacing w:line="360" w:lineRule="auto"/>
+        <w:jc w:val="both"/>
+        <w:rPr>
+          <w:rFonts w:ascii="Arial" w:hAnsi="Arial" w:cs="Arial"/>
+          <w:color w:val="000000"/>
+          <w:sz w:val="24"/>
+          <w:szCs w:val="24"/>
+        </w:rPr>
+      </w:pPr>
+      <w:r>
+        <w:rPr>
+          <w:rFonts w:ascii="Arial" w:hAnsi="Arial" w:cs="Arial"/>
+          <w:color w:val="000000"/>
+          <w:sz w:val="24"/>
+          <w:szCs w:val="24"/>
+        </w:rPr>
+        <w:t>Uso técnicas de aprendizaje experiencial, como el aprendizaje basado en proyectos.</w:t>
+      </w:r>
+    </w:p>
+    <w:p>
+      <w:pPr>
+        <w:spacing w:line="360" w:lineRule="auto"/>
+        <w:jc w:val="both"/>
+        <w:rPr>
+          <w:rFonts w:ascii="Arial" w:hAnsi="Arial" w:cs="Arial"/>
+          <w:color w:val="000000"/>
+          <w:sz w:val="24"/>
+          <w:szCs w:val="24"/>
+        </w:rPr>
+      </w:pPr>
+    </w:p>
+    <w:p>
+      <w:pPr>
+        <w:spacing w:line="360" w:lineRule="auto"/>
+        <w:jc w:val="both"/>
+        <w:rPr>
+          <w:rFonts w:ascii="Arial" w:hAnsi="Arial" w:cs="Arial"/>
+          <w:color w:val="000000"/>
+          <w:sz w:val="24"/>
+          <w:szCs w:val="24"/>
+        </w:rPr>
+      </w:pPr>
+      <w:r>
+        <w:rPr>
+          <w:rFonts w:ascii="Arial" w:hAnsi="Arial" w:cs="Arial"/>
+          <w:color w:val="000000"/>
+          <w:sz w:val="24"/>
+          <w:szCs w:val="24"/>
+        </w:rPr>
+        <w:t>El mismo caso sucede para los Estilos de Enseñanza para los Tutores, los cuales, a partir de la aplicación de Pruebas Psicométricas especializadas, se pueden obtener estos Estilos de Enseñanza:</w:t>
+      </w:r>
+    </w:p>
+    <w:p>
+      <w:pPr>
+        <w:spacing w:line="360" w:lineRule="auto"/>
+        <w:jc w:val="both"/>
+        <w:rPr>
+          <w:rFonts w:ascii="Arial" w:hAnsi="Arial" w:cs="Arial"/>
+          <w:color w:val="000000"/>
+          <w:sz w:val="24"/>
+          <w:szCs w:val="24"/>
+        </w:rPr>
+      </w:pPr>
+    </w:p>
+    <w:p>
+      <w:pPr>
+        <w:spacing w:line="360" w:lineRule="auto"/>
+        <w:jc w:val="both"/>
+        <w:rPr>
+          <w:rFonts w:ascii="Arial" w:hAnsi="Arial" w:cs="Arial"/>
+          <w:color w:val="000000"/>
+          <w:sz w:val="24"/>
+          <w:szCs w:val="24"/>
+        </w:rPr>
+      </w:pPr>
+    </w:p>
+    <w:p>
+      <w:pPr>
+        <w:spacing w:line="360" w:lineRule="auto"/>
+        <w:jc w:val="both"/>
+        <w:rPr>
+          <w:rFonts w:ascii="Arial" w:hAnsi="Arial" w:cs="Arial"/>
+          <w:color w:val="000000"/>
+          <w:sz w:val="24"/>
+          <w:szCs w:val="24"/>
+        </w:rPr>
+      </w:pPr>
+    </w:p>
+    <w:p>
+      <w:pPr>
+        <w:spacing w:line="360" w:lineRule="auto"/>
+        <w:jc w:val="both"/>
+        <w:rPr>
+          <w:rFonts w:ascii="Arial" w:hAnsi="Arial" w:cs="Arial"/>
+          <w:color w:val="000000"/>
+          <w:sz w:val="24"/>
+          <w:szCs w:val="24"/>
+        </w:rPr>
+      </w:pPr>
+      <w:r>
+        <w:rPr>
+          <w:rFonts w:ascii="Arial" w:hAnsi="Arial" w:cs="Arial"/>
+          <w:color w:val="000000"/>
+          <w:sz w:val="24"/>
+          <w:szCs w:val="24"/>
+        </w:rPr>
         <w:t>Esta descripción se adapta específicamente al formato de #PilandoAndo, donde la figura del docente tradicional se sustituye por un tutor, y aunque no se referencia directamente a un estudiante, se utiliza el término "</w:t>
       </w:r>
       <w:proofErr w:type="spellStart"/>
@@ -7841,11 +9569,22 @@
       <w:r>
         <w:rPr>
           <w:rFonts w:ascii="Arial" w:hAnsi="Arial" w:cs="Arial"/>
-          <w:color w:val="000000"/>
-          <w:sz w:val="24"/>
-          <w:szCs w:val="24"/>
-        </w:rPr>
-        <w:t>Estudiante: Edad, Sexo, Nivel Académico y Estilo de Aprendizaje.</w:t>
+          <w:b/>
+          <w:bCs/>
+          <w:color w:val="000000"/>
+          <w:sz w:val="24"/>
+          <w:szCs w:val="24"/>
+        </w:rPr>
+        <w:t>Estudiante</w:t>
+      </w:r>
+      <w:r>
+        <w:rPr>
+          <w:rFonts w:ascii="Arial" w:hAnsi="Arial" w:cs="Arial"/>
+          <w:color w:val="000000"/>
+          <w:sz w:val="24"/>
+          <w:szCs w:val="24"/>
+        </w:rPr>
+        <w:t>: Edad, Sexo, Nivel Académico y Estilo de Aprendizaje.</w:t>
       </w:r>
     </w:p>
     <w:p>
@@ -7867,11 +9606,23 @@
       <w:r>
         <w:rPr>
           <w:rFonts w:ascii="Arial" w:hAnsi="Arial" w:cs="Arial"/>
-          <w:color w:val="000000"/>
-          <w:sz w:val="24"/>
-          <w:szCs w:val="24"/>
-        </w:rPr>
-        <w:t>Tutor: Edad, Sexo, Nivel Académico, Estilo de Enseñanza.</w:t>
+          <w:b/>
+          <w:bCs/>
+          <w:color w:val="000000"/>
+          <w:sz w:val="24"/>
+          <w:szCs w:val="24"/>
+        </w:rPr>
+        <w:lastRenderedPageBreak/>
+        <w:t>Tutor</w:t>
+      </w:r>
+      <w:r>
+        <w:rPr>
+          <w:rFonts w:ascii="Arial" w:hAnsi="Arial" w:cs="Arial"/>
+          <w:color w:val="000000"/>
+          <w:sz w:val="24"/>
+          <w:szCs w:val="24"/>
+        </w:rPr>
+        <w:t>: Edad, Sexo, Nivel Académico, Estilo de Enseñanza.</w:t>
       </w:r>
     </w:p>
     <w:p>
@@ -8120,7 +9871,7 @@
           <w:sz w:val="24"/>
           <w:szCs w:val="24"/>
         </w:rPr>
-        <w:t>No todos los Tutores están académicamente preparados para asistir a todos los Estudiantes.</w:t>
+        <w:t>No todos los Estudiantes pueden ser asistidos por cualquier Tutor debido a la posible discrepancia entre los Estilos de Aprendizaje y Enseñanza.</w:t>
       </w:r>
     </w:p>
     <w:p>
@@ -8146,8 +9897,7 @@
           <w:sz w:val="24"/>
           <w:szCs w:val="24"/>
         </w:rPr>
-        <w:lastRenderedPageBreak/>
-        <w:t>Se propone un atributo dentro de la entidad Tutor para evaluar binariamente si posee o no los conocimientos necesarios sobre un tema específico.</w:t>
+        <w:t>Para una tutoría eficaz, se estima que un Tutor puede manejar grupos de 5-6 estudiantes como máximo.</w:t>
       </w:r>
     </w:p>
     <w:p>
@@ -8173,7 +9923,7 @@
           <w:sz w:val="24"/>
           <w:szCs w:val="24"/>
         </w:rPr>
-        <w:t>No todos los Estudiantes pueden ser asistidos por cualquier Tutor debido a la posible discrepancia entre los Estilos de Aprendizaje y Enseñanza.</w:t>
+        <w:t>Se solicitará a los Tutores que proporcionen datos cualitativos en el formulario de inscripción, permitiéndoles expresar sus preferencias.</w:t>
       </w:r>
     </w:p>
     <w:p>
@@ -8199,132 +9949,58 @@
           <w:sz w:val="24"/>
           <w:szCs w:val="24"/>
         </w:rPr>
-        <w:t>Para una tutoría eficaz, se estima que un Tutor puede manejar grupos de 5-6 estudiantes como máximo.</w:t>
-      </w:r>
-    </w:p>
-    <w:p>
-      <w:pPr>
-        <w:pStyle w:val="ListParagraph"/>
-        <w:numPr>
-          <w:ilvl w:val="0"/>
-          <w:numId w:val="13"/>
-        </w:numPr>
-        <w:spacing w:line="360" w:lineRule="auto"/>
-        <w:jc w:val="both"/>
-        <w:rPr>
-          <w:rFonts w:ascii="Arial" w:hAnsi="Arial" w:cs="Arial"/>
-          <w:color w:val="000000"/>
-          <w:sz w:val="24"/>
-          <w:szCs w:val="24"/>
-        </w:rPr>
-      </w:pPr>
-      <w:r>
-        <w:rPr>
-          <w:rFonts w:ascii="Arial" w:hAnsi="Arial" w:cs="Arial"/>
-          <w:color w:val="000000"/>
-          <w:sz w:val="24"/>
-          <w:szCs w:val="24"/>
-        </w:rPr>
-        <w:t>Algunos Tutores tienen preferencias hacia estudiantes de ciertas Edades, Sexos o Niveles Académicos, lo cual se considera un factor relevante.</w:t>
-      </w:r>
-    </w:p>
-    <w:p>
-      <w:pPr>
-        <w:pStyle w:val="ListParagraph"/>
-        <w:numPr>
-          <w:ilvl w:val="0"/>
-          <w:numId w:val="13"/>
-        </w:numPr>
-        <w:spacing w:line="360" w:lineRule="auto"/>
-        <w:jc w:val="both"/>
-        <w:rPr>
-          <w:rFonts w:ascii="Arial" w:hAnsi="Arial" w:cs="Arial"/>
-          <w:color w:val="000000"/>
-          <w:sz w:val="24"/>
-          <w:szCs w:val="24"/>
-        </w:rPr>
-      </w:pPr>
-      <w:r>
-        <w:rPr>
-          <w:rFonts w:ascii="Arial" w:hAnsi="Arial" w:cs="Arial"/>
-          <w:color w:val="000000"/>
-          <w:sz w:val="24"/>
-          <w:szCs w:val="24"/>
-        </w:rPr>
-        <w:t>Se solicitará a los Tutores que proporcionen datos cualitativos en el formulario de inscripción, permitiéndoles expresar sus preferencias.</w:t>
-      </w:r>
-    </w:p>
-    <w:p>
-      <w:pPr>
-        <w:pStyle w:val="ListParagraph"/>
-        <w:numPr>
-          <w:ilvl w:val="0"/>
-          <w:numId w:val="13"/>
-        </w:numPr>
-        <w:spacing w:line="360" w:lineRule="auto"/>
-        <w:jc w:val="both"/>
-        <w:rPr>
-          <w:rFonts w:ascii="Arial" w:hAnsi="Arial" w:cs="Arial"/>
-          <w:color w:val="000000"/>
-          <w:sz w:val="24"/>
-          <w:szCs w:val="24"/>
-        </w:rPr>
-      </w:pPr>
-      <w:r>
-        <w:rPr>
-          <w:rFonts w:ascii="Arial" w:hAnsi="Arial" w:cs="Arial"/>
-          <w:color w:val="000000"/>
-          <w:sz w:val="24"/>
-          <w:szCs w:val="24"/>
-        </w:rPr>
         <w:t>Los Estudiantes en una tutoría deben compartir similares Estilos de Aprendizaje que coincidan con el Estilo de Enseñanza del Tutor.</w:t>
       </w:r>
     </w:p>
     <w:p>
       <w:pPr>
-        <w:pStyle w:val="ListParagraph"/>
-        <w:numPr>
-          <w:ilvl w:val="0"/>
-          <w:numId w:val="13"/>
-        </w:numPr>
-        <w:spacing w:line="360" w:lineRule="auto"/>
-        <w:jc w:val="both"/>
-        <w:rPr>
-          <w:rFonts w:ascii="Arial" w:hAnsi="Arial" w:cs="Arial"/>
-          <w:color w:val="000000"/>
-          <w:sz w:val="24"/>
-          <w:szCs w:val="24"/>
-        </w:rPr>
-      </w:pPr>
-      <w:r>
-        <w:rPr>
-          <w:rFonts w:ascii="Arial" w:hAnsi="Arial" w:cs="Arial"/>
-          <w:color w:val="000000"/>
-          <w:sz w:val="24"/>
-          <w:szCs w:val="24"/>
-        </w:rPr>
-        <w:t>La Edad, Sexo o Nivel Académico pueden ser factores concomitantes en la asignación de un Estudiante a un Tutor.</w:t>
-      </w:r>
-    </w:p>
-    <w:p>
-      <w:pPr>
-        <w:spacing w:line="360" w:lineRule="auto"/>
-        <w:jc w:val="both"/>
-        <w:rPr>
-          <w:rFonts w:ascii="Arial" w:hAnsi="Arial" w:cs="Arial"/>
-          <w:color w:val="000000"/>
-          <w:sz w:val="24"/>
-          <w:szCs w:val="24"/>
-        </w:rPr>
-      </w:pPr>
-      <w:r>
-        <w:rPr>
-          <w:rFonts w:ascii="Arial" w:hAnsi="Arial" w:cs="Arial"/>
-          <w:color w:val="000000"/>
-          <w:sz w:val="24"/>
-          <w:szCs w:val="24"/>
-        </w:rPr>
-        <w:t xml:space="preserve">Ante esto, emerge la pregunta de investigación: ¿Cómo podemos emparejar a un Tutor con un Estudiante en una sesión de tutoría de matemáticas? Utilizando como base las Restricciones de Dominio mencionadas, se evaluarán mediante análisis "Post-Mortem" de las sesiones de tutorías masivas de la Fundación Ayudinga, recopiladas verbalmente por tutores, voluntarios logísticos y </w:t>
+        <w:spacing w:line="360" w:lineRule="auto"/>
+        <w:jc w:val="both"/>
+        <w:rPr>
+          <w:rFonts w:ascii="Arial" w:hAnsi="Arial" w:cs="Arial"/>
+          <w:color w:val="000000"/>
+          <w:sz w:val="24"/>
+          <w:szCs w:val="24"/>
+        </w:rPr>
+      </w:pPr>
+    </w:p>
+    <w:p>
+      <w:pPr>
+        <w:spacing w:line="360" w:lineRule="auto"/>
+        <w:jc w:val="both"/>
+        <w:rPr>
+          <w:rFonts w:ascii="Arial" w:hAnsi="Arial" w:cs="Arial"/>
+          <w:color w:val="000000"/>
+          <w:sz w:val="24"/>
+          <w:szCs w:val="24"/>
+        </w:rPr>
+      </w:pPr>
+      <w:r>
+        <w:rPr>
+          <w:rFonts w:ascii="Arial" w:hAnsi="Arial" w:cs="Arial"/>
+          <w:color w:val="000000"/>
+          <w:sz w:val="24"/>
+          <w:szCs w:val="24"/>
+        </w:rPr>
+        <w:t xml:space="preserve">Ante esto, emerge la pregunta de investigación: ¿Cómo podemos emparejar a un Tutor con un Estudiante en una </w:t>
+      </w:r>
+      <w:r>
+        <w:rPr>
+          <w:rFonts w:ascii="Arial" w:hAnsi="Arial" w:cs="Arial"/>
+          <w:color w:val="000000"/>
+          <w:sz w:val="24"/>
+          <w:szCs w:val="24"/>
+        </w:rPr>
+        <w:t>intervención educativa masiva de la Fundación Ayudinga</w:t>
+      </w:r>
+      <w:r>
+        <w:rPr>
+          <w:rFonts w:ascii="Arial" w:hAnsi="Arial" w:cs="Arial"/>
+          <w:color w:val="000000"/>
+          <w:sz w:val="24"/>
+          <w:szCs w:val="24"/>
+        </w:rPr>
+        <w:t xml:space="preserve">? Utilizando como base las Restricciones de Dominio mencionadas, se evaluarán mediante análisis "Post-Mortem" de las sesiones de tutorías masivas de la Fundación Ayudinga, recopiladas verbalmente por tutores, voluntarios logísticos y </w:t>
       </w:r>
       <w:r>
         <w:rPr>
@@ -8452,17 +10128,7 @@
           <w:sz w:val="24"/>
           <w:szCs w:val="24"/>
         </w:rPr>
-        <w:t xml:space="preserve">La formalización matemática de “Encontrar la persona a la que otra persona tenga una mayor afinidad y en caso de que se encuentren disponibles”, se define como </w:t>
-      </w:r>
-      <w:r>
-        <w:rPr>
-          <w:rFonts w:ascii="Arial" w:hAnsi="Arial" w:cs="Arial"/>
-          <w:color w:val="000000"/>
-          <w:sz w:val="24"/>
-          <w:szCs w:val="24"/>
-        </w:rPr>
-        <w:lastRenderedPageBreak/>
-        <w:t>un caso de Emparejamiento</w:t>
+        <w:t>La formalización matemática de “Encontrar la persona a la que otra persona tenga una mayor afinidad y en caso de que se encuentren disponibles”, se define como un caso de Emparejamiento</w:t>
       </w:r>
       <w:r>
         <w:rPr>
@@ -8539,17 +10205,19 @@
           <w:sz w:val="24"/>
           <w:szCs w:val="24"/>
         </w:rPr>
-        <w:t xml:space="preserve">Dado un subconjunto </w:t>
-      </w:r>
-      <w:r>
-        <w:rPr>
-          <w:rFonts w:ascii="Arial" w:hAnsi="Arial" w:cs="Arial"/>
-          <w:color w:val="000000"/>
-          <w:sz w:val="24"/>
-          <w:szCs w:val="24"/>
-        </w:rPr>
-        <w:t>T</w:t>
-      </w:r>
+        <w:t xml:space="preserve">Dado un </w:t>
+      </w:r>
+      <m:oMath>
+        <m:r>
+          <w:rPr>
+            <w:rFonts w:ascii="Cambria Math" w:hAnsi="Cambria Math" w:cs="Arial"/>
+            <w:color w:val="000000"/>
+            <w:sz w:val="24"/>
+            <w:szCs w:val="24"/>
+          </w:rPr>
+          <m:t>Subconjunto T</m:t>
+        </m:r>
+      </m:oMath>
       <w:r>
         <w:rPr>
           <w:rFonts w:ascii="Arial" w:hAnsi="Arial" w:cs="Arial"/>
@@ -8575,17 +10243,19 @@
           <w:sz w:val="24"/>
           <w:szCs w:val="24"/>
         </w:rPr>
-        <w:t xml:space="preserve">) y un subconjunto </w:t>
-      </w:r>
-      <w:r>
-        <w:rPr>
-          <w:rFonts w:ascii="Arial" w:hAnsi="Arial" w:cs="Arial"/>
-          <w:color w:val="000000"/>
-          <w:sz w:val="24"/>
-          <w:szCs w:val="24"/>
-        </w:rPr>
-        <w:t>E</w:t>
-      </w:r>
+        <w:t xml:space="preserve">) y un </w:t>
+      </w:r>
+      <m:oMath>
+        <m:r>
+          <w:rPr>
+            <w:rFonts w:ascii="Cambria Math" w:hAnsi="Cambria Math" w:cs="Arial"/>
+            <w:color w:val="000000"/>
+            <w:sz w:val="24"/>
+            <w:szCs w:val="24"/>
+          </w:rPr>
+          <m:t>Subconjunto E</m:t>
+        </m:r>
+      </m:oMath>
       <w:r>
         <w:rPr>
           <w:rFonts w:ascii="Arial" w:hAnsi="Arial" w:cs="Arial"/>
@@ -8649,7 +10319,47 @@
           <w:sz w:val="24"/>
           <w:szCs w:val="24"/>
         </w:rPr>
-        <w:t xml:space="preserve"> (Uno a Uno) para T y E.</w:t>
+        <w:t xml:space="preserve"> (Uno a Uno) para </w:t>
+      </w:r>
+      <m:oMath>
+        <m:r>
+          <w:rPr>
+            <w:rFonts w:ascii="Cambria Math" w:hAnsi="Cambria Math" w:cs="Arial"/>
+            <w:color w:val="000000"/>
+            <w:sz w:val="24"/>
+            <w:szCs w:val="24"/>
+          </w:rPr>
+          <m:t>T</m:t>
+        </m:r>
+      </m:oMath>
+      <w:r>
+        <w:rPr>
+          <w:rFonts w:ascii="Arial" w:hAnsi="Arial" w:cs="Arial"/>
+          <w:color w:val="000000"/>
+          <w:sz w:val="24"/>
+          <w:szCs w:val="24"/>
+        </w:rPr>
+        <w:t xml:space="preserve"> y </w:t>
+      </w:r>
+      <m:oMath>
+        <m:r>
+          <w:rPr>
+            <w:rFonts w:ascii="Cambria Math" w:hAnsi="Cambria Math" w:cs="Arial"/>
+            <w:color w:val="000000"/>
+            <w:sz w:val="24"/>
+            <w:szCs w:val="24"/>
+          </w:rPr>
+          <m:t>E</m:t>
+        </m:r>
+      </m:oMath>
+      <w:r>
+        <w:rPr>
+          <w:rFonts w:ascii="Arial" w:hAnsi="Arial" w:cs="Arial"/>
+          <w:color w:val="000000"/>
+          <w:sz w:val="24"/>
+          <w:szCs w:val="24"/>
+        </w:rPr>
+        <w:t>.</w:t>
       </w:r>
     </w:p>
     <w:p>
@@ -8906,7 +10616,64 @@
           <w:szCs w:val="24"/>
           <w:lang w:eastAsia="en-GB"/>
         </w:rPr>
-        <w:t xml:space="preserve">Para ello, se utilizarán los principios relacionados al Algoritmo Gale - Shapley, el cual nace a partir de la formalización matemática del “Problema de los Matrimonios Estables” que consiste en que se tienen dos grupos conformados por hombres y mujeres. </w:t>
+        <w:t xml:space="preserve">Para ello, se utilizarán los principios relacionados al Algoritmo Gale - Shapley, el cual nace a partir de la formalización matemática del “Problema de los </w:t>
+      </w:r>
+      <w:r>
+        <w:rPr>
+          <w:rFonts w:ascii="Arial" w:hAnsi="Arial" w:cs="Arial"/>
+          <w:sz w:val="24"/>
+          <w:szCs w:val="24"/>
+          <w:lang w:eastAsia="en-GB"/>
+        </w:rPr>
+        <w:lastRenderedPageBreak/>
+        <w:t xml:space="preserve">Matrimonios Estables” </w:t>
+      </w:r>
+      <w:sdt>
+        <w:sdtPr>
+          <w:rPr>
+            <w:rFonts w:ascii="Arial" w:hAnsi="Arial" w:cs="Arial"/>
+            <w:color w:val="000000"/>
+            <w:sz w:val="24"/>
+            <w:szCs w:val="24"/>
+            <w:lang w:eastAsia="en-GB"/>
+          </w:rPr>
+          <w:tag w:val="MENDELEY_CITATION_v3_eyJjaXRhdGlvbklEIjoiTUVOREVMRVlfQ0lUQVRJT05fOGMxNjA0YTgtMDdiMC00YTQzLTkwMTctNjI0NTU2NDZlMDQ2IiwicHJvcGVydGllcyI6eyJub3RlSW5kZXgiOjB9LCJpc0VkaXRlZCI6ZmFsc2UsIm1hbnVhbE92ZXJyaWRlIjp7ImlzTWFudWFsbHlPdmVycmlkZGVuIjpmYWxzZSwiY2l0ZXByb2NUZXh0IjoiWzEyXSIsIm1hbnVhbE92ZXJyaWRlVGV4dCI6IiJ9LCJjaXRhdGlvbkl0ZW1zIjpbeyJpZCI6ImYxNmFhNDVlLTYwMDMtMzdiYi04N2JjLWUzZTI4MmMwYTM1MiIsIml0ZW1EYXRhIjp7InR5cGUiOiJhcnRpY2xlLWpvdXJuYWwiLCJpZCI6ImYxNmFhNDVlLTYwMDMtMzdiYi04N2JjLWUzZTI4MmMwYTM1MiIsInRpdGxlIjoiU3RhYmxlIG1hdGNoaW5ncyBhbmQgZXF1aWxpYnJpdW0gb3V0Y29tZXMgb2YgdGhlIEdhbGUtU2hhcGxleSdzIGFsZ29yaXRobSBmb3IgdGhlIG1hcnJpYWdlIHByb2JsZW0iLCJncm91cElkIjoiYTRkN2ExZmYtMzcyZi0zMGQ5LWFiYzYtNmE5YjNjN2Y3YjM2IiwiYXV0aG9yIjpbeyJmYW1pbHkiOiJaaG91IiwiZ2l2ZW4iOiJMaW4iLCJwYXJzZS1uYW1lcyI6ZmFsc2UsImRyb3BwaW5nLXBhcnRpY2xlIjoiIiwibm9uLWRyb3BwaW5nLXBhcnRpY2xlIjoiIn1dLCJjb250YWluZXItdGl0bGUiOiJFY29ub21pY3MgTGV0dGVycyIsImNvbnRhaW5lci10aXRsZS1zaG9ydCI6IkVjb24gTGV0dCIsImFjY2Vzc2VkIjp7ImRhdGUtcGFydHMiOltbMjAyMywyLDIyXV19LCJET0kiOiIxMC4xMDE2LzAxNjUtMTc2NSg5MSk5MDA1MC1VIiwiSVNTTiI6IjAxNjUtMTc2NSIsImlzc3VlZCI6eyJkYXRlLXBhcnRzIjpbWzE5OTEsNSwxXV19LCJwYWdlIjoiMjUtMjkiLCJhYnN0cmFjdCI6IlRoaXMgbm90ZSBpbnZlc3RpZ2F0ZXMgdGhlIHN0cmF0ZWdpYyBhc3BlY3Qgb2YgdGhlIEdhbGUtU2hhcGxleSdzICgxOTYyKSAnZGVmZXJyZWQgYWNjZXB0YW5jZScgYWxnb3JpdGhtIGZvciB0aGUgbWFycmlhZ2UgcHJvYmxlbS4gV2UgcHJvdmUgdGhhdCBpZiBhIHN0YWJsZSBtYXRjaGluZyB3aXRoIHJlc3BlY3QgdG8gdGhlIHRydWUgcHJlZmVyZW5jZXMgaXMgc3VwcG9ydGVkIGJ5IHNvbWUgcHJlZmVyZW5jZSBwcm9maWxlIChwb3NzaWJseSBhIG5vbi1lcXVpbGlicml1bSBvbmUpLCB0aGVuIGl0IGNhbiBiZSBzdXBwb3J0ZWQgYnkgYSBzdHJhdGVnaWMgZXF1aWxpYnJpdW0uIE91ciByZXN1bHQgY29tcGxlbWVudHMgUm90aCdzIHJlc3VsdCAoMTk4NCkgaW4gc2hvd2luZyB0aGF0IGV2ZW4gdGhvdWdoIGFnZW50cyByZXZlYWwgdGhlaXIgcHJlZmVyZW5jZXMgc3RyYXRlZ2ljYWxseSwgdGhlIEctUyBhbGdvcml0aG0gc3RpbGwgeWllbGRzIHN0YWJsZSBtYXRjaGluZ3Mgd2l0aCByZXNwZWN0IHRvIHRoZSB0cnVlIHByZWZlcmVuY2VzLiDCqSAxOTkxLiIsInB1Ymxpc2hlciI6Ik5vcnRoLUhvbGxhbmQiLCJpc3N1ZSI6IjEiLCJ2b2x1bWUiOiIzNiJ9LCJpc1RlbXBvcmFyeSI6ZmFsc2V9XX0="/>
+          <w:id w:val="-1378002707"/>
+          <w:placeholder>
+            <w:docPart w:val="DefaultPlaceholder_-1854013440"/>
+          </w:placeholder>
+        </w:sdtPr>
+        <w:sdtContent>
+          <w:r>
+            <w:rPr>
+              <w:rFonts w:ascii="Arial" w:hAnsi="Arial" w:cs="Arial"/>
+              <w:color w:val="000000"/>
+              <w:sz w:val="24"/>
+              <w:szCs w:val="24"/>
+              <w:lang w:eastAsia="en-GB"/>
+            </w:rPr>
+            <w:t>[12]</w:t>
+          </w:r>
+        </w:sdtContent>
+      </w:sdt>
+      <w:r>
+        <w:rPr>
+          <w:rFonts w:ascii="Arial" w:hAnsi="Arial" w:cs="Arial"/>
+          <w:color w:val="000000"/>
+          <w:sz w:val="24"/>
+          <w:szCs w:val="24"/>
+          <w:lang w:eastAsia="en-GB"/>
+        </w:rPr>
+        <w:t xml:space="preserve"> </w:t>
+      </w:r>
+      <w:r>
+        <w:rPr>
+          <w:rFonts w:ascii="Arial" w:hAnsi="Arial" w:cs="Arial"/>
+          <w:sz w:val="24"/>
+          <w:szCs w:val="24"/>
+          <w:lang w:eastAsia="en-GB"/>
+        </w:rPr>
+        <w:t xml:space="preserve">que consiste en que se tienen dos grupos conformados por hombres y mujeres. </w:t>
       </w:r>
     </w:p>
     <w:p>
@@ -9085,7 +10852,6 @@
           <w:szCs w:val="24"/>
           <w:lang w:eastAsia="en-GB"/>
         </w:rPr>
-        <w:lastRenderedPageBreak/>
         <w:t>Dado que dos personas {Hombres y Mujeres} de un grupo pueden casarse dado que pertenecen a siguientes conjuntos, sin embargo, su matrimonio puede considerarse como “No Estable”, ya que alguno de ellos no desea estar con la otra persona en cuestión.</w:t>
       </w:r>
     </w:p>
@@ -9438,6 +11204,7 @@
           <w:szCs w:val="24"/>
           <w:lang w:eastAsia="en-GB"/>
         </w:rPr>
+        <w:lastRenderedPageBreak/>
         <w:t>El Algoritmo de Gale – Shapley es comúnmente utilizado como una herramienta matemática para establecer un sistema en el que cualquier persona, sea capaz de encontrar a la persona que por la que mayor afinidad tiene dentro de un conjunto de otras personas que se encuentran disponibles, siendo el caso en cuestión de un Estudiante que tiene una multiplicidad de Tutores disponibles y se le asignará el óptimo</w:t>
       </w:r>
       <w:r>
@@ -9471,17 +11238,132 @@
           <w:szCs w:val="24"/>
         </w:rPr>
       </w:pPr>
-    </w:p>
-    <w:p>
-      <w:pPr>
-        <w:spacing w:line="360" w:lineRule="auto"/>
-        <w:jc w:val="both"/>
-        <w:rPr>
-          <w:rFonts w:ascii="Arial" w:eastAsia="Arial" w:hAnsi="Arial" w:cs="Arial"/>
-          <w:sz w:val="24"/>
-          <w:szCs w:val="24"/>
-        </w:rPr>
-      </w:pPr>
+      <w:r>
+        <w:rPr>
+          <w:rFonts w:ascii="Arial" w:eastAsia="Arial" w:hAnsi="Arial" w:cs="Arial"/>
+          <w:sz w:val="24"/>
+          <w:szCs w:val="24"/>
+        </w:rPr>
+        <w:t xml:space="preserve">A continuación, procederemos a hacer un modelo gráfico en el que se representarán un Emparejamiento Aproximado entre </w:t>
+      </w:r>
+      <m:oMath>
+        <m:r>
+          <w:rPr>
+            <w:rFonts w:ascii="Cambria Math" w:eastAsia="Arial" w:hAnsi="Cambria Math" w:cs="Arial"/>
+            <w:sz w:val="24"/>
+            <w:szCs w:val="24"/>
+          </w:rPr>
+          <m:t>n = 5 estudiantes</m:t>
+        </m:r>
+      </m:oMath>
+      <w:r>
+        <w:rPr>
+          <w:rFonts w:ascii="Arial" w:eastAsia="Arial" w:hAnsi="Arial" w:cs="Arial"/>
+          <w:sz w:val="24"/>
+          <w:szCs w:val="24"/>
+        </w:rPr>
+        <w:t xml:space="preserve"> y </w:t>
+      </w:r>
+      <m:oMath>
+        <m:r>
+          <w:rPr>
+            <w:rFonts w:ascii="Cambria Math" w:eastAsia="Arial" w:hAnsi="Cambria Math" w:cs="Arial"/>
+            <w:sz w:val="24"/>
+            <w:szCs w:val="24"/>
+          </w:rPr>
+          <m:t>n = 5 tutores</m:t>
+        </m:r>
+      </m:oMath>
+      <w:r>
+        <w:rPr>
+          <w:rFonts w:ascii="Arial" w:eastAsia="Arial" w:hAnsi="Arial" w:cs="Arial"/>
+          <w:sz w:val="24"/>
+          <w:szCs w:val="24"/>
+        </w:rPr>
+        <w:t>.</w:t>
+      </w:r>
+    </w:p>
+    <w:p>
+      <w:pPr>
+        <w:spacing w:line="360" w:lineRule="auto"/>
+        <w:jc w:val="both"/>
+        <w:rPr>
+          <w:rFonts w:ascii="Arial" w:eastAsia="Arial" w:hAnsi="Arial" w:cs="Arial"/>
+          <w:sz w:val="24"/>
+          <w:szCs w:val="24"/>
+        </w:rPr>
+      </w:pPr>
+      <w:r>
+        <w:rPr>
+          <w:noProof/>
+          <w14:ligatures w14:val="standardContextual"/>
+        </w:rPr>
+        <w:drawing>
+          <wp:inline distT="0" distB="0" distL="0" distR="0" wp14:anchorId="19832B81" wp14:editId="5828BF8A">
+            <wp:extent cx="4580952" cy="4485714"/>
+            <wp:effectExtent l="0" t="0" r="0" b="0"/>
+            <wp:docPr id="1902682881" name="Picture 1" descr="A diagram of a tutoring&#10;&#10;Description automatically generated"/>
+            <wp:cNvGraphicFramePr>
+              <a:graphicFrameLocks xmlns:a="http://schemas.openxmlformats.org/drawingml/2006/main" noChangeAspect="1"/>
+            </wp:cNvGraphicFramePr>
+            <a:graphic xmlns:a="http://schemas.openxmlformats.org/drawingml/2006/main">
+              <a:graphicData uri="http://schemas.openxmlformats.org/drawingml/2006/picture">
+                <pic:pic xmlns:pic="http://schemas.openxmlformats.org/drawingml/2006/picture">
+                  <pic:nvPicPr>
+                    <pic:cNvPr id="1902682881" name="Picture 1" descr="A diagram of a tutoring&#10;&#10;Description automatically generated"/>
+                    <pic:cNvPicPr/>
+                  </pic:nvPicPr>
+                  <pic:blipFill>
+                    <a:blip r:embed="rId12"/>
+                    <a:stretch>
+                      <a:fillRect/>
+                    </a:stretch>
+                  </pic:blipFill>
+                  <pic:spPr>
+                    <a:xfrm>
+                      <a:off x="0" y="0"/>
+                      <a:ext cx="4580952" cy="4485714"/>
+                    </a:xfrm>
+                    <a:prstGeom prst="rect">
+                      <a:avLst/>
+                    </a:prstGeom>
+                  </pic:spPr>
+                </pic:pic>
+              </a:graphicData>
+            </a:graphic>
+          </wp:inline>
+        </w:drawing>
+      </w:r>
+    </w:p>
+    <w:p>
+      <w:pPr>
+        <w:spacing w:line="360" w:lineRule="auto"/>
+        <w:jc w:val="both"/>
+        <w:rPr>
+          <w:rFonts w:ascii="Arial" w:eastAsia="Arial" w:hAnsi="Arial" w:cs="Arial"/>
+          <w:sz w:val="24"/>
+          <w:szCs w:val="24"/>
+        </w:rPr>
+      </w:pPr>
+    </w:p>
+    <w:p>
+      <w:pPr>
+        <w:spacing w:line="360" w:lineRule="auto"/>
+        <w:jc w:val="both"/>
+        <w:rPr>
+          <w:rFonts w:ascii="Arial" w:eastAsia="Arial" w:hAnsi="Arial" w:cs="Arial"/>
+          <w:sz w:val="24"/>
+          <w:szCs w:val="24"/>
+        </w:rPr>
+      </w:pPr>
+      <w:r>
+        <w:rPr>
+          <w:rFonts w:ascii="Arial" w:eastAsia="Arial" w:hAnsi="Arial" w:cs="Arial"/>
+          <w:sz w:val="24"/>
+          <w:szCs w:val="24"/>
+        </w:rPr>
+        <w:t>De esto, podemos deducir lo siguiente:</w:t>
+      </w:r>
     </w:p>
     <w:p>
       <w:pPr>
@@ -11114,204 +12996,13 @@
         <w:jc w:val="both"/>
         <w:rPr>
           <w:rFonts w:ascii="Arial" w:eastAsia="Arial" w:hAnsi="Arial" w:cs="Arial"/>
-          <w:sz w:val="24"/>
-          <w:szCs w:val="24"/>
-        </w:rPr>
-      </w:pPr>
-    </w:p>
-    <w:p>
-      <w:pPr>
-        <w:spacing w:line="360" w:lineRule="auto"/>
-        <w:jc w:val="both"/>
-        <w:rPr>
-          <w:rFonts w:ascii="Arial" w:eastAsia="Arial" w:hAnsi="Arial" w:cs="Arial"/>
-          <w:sz w:val="24"/>
-          <w:szCs w:val="24"/>
-        </w:rPr>
-      </w:pPr>
-    </w:p>
-    <w:p>
-      <w:pPr>
-        <w:spacing w:line="360" w:lineRule="auto"/>
-        <w:jc w:val="both"/>
-        <w:rPr>
-          <w:rFonts w:ascii="Arial" w:eastAsia="Arial" w:hAnsi="Arial" w:cs="Arial"/>
-          <w:sz w:val="24"/>
-          <w:szCs w:val="24"/>
-        </w:rPr>
-      </w:pPr>
-    </w:p>
-    <w:p>
-      <w:pPr>
-        <w:spacing w:line="360" w:lineRule="auto"/>
-        <w:jc w:val="both"/>
-        <w:rPr>
-          <w:rFonts w:ascii="Arial" w:eastAsia="Arial" w:hAnsi="Arial" w:cs="Arial"/>
-          <w:sz w:val="24"/>
-          <w:szCs w:val="24"/>
-        </w:rPr>
-      </w:pPr>
-    </w:p>
-    <w:p>
-      <w:pPr>
-        <w:spacing w:line="360" w:lineRule="auto"/>
-        <w:jc w:val="both"/>
-        <w:rPr>
-          <w:rFonts w:ascii="Arial" w:eastAsia="Arial" w:hAnsi="Arial" w:cs="Arial"/>
-          <w:sz w:val="24"/>
-          <w:szCs w:val="24"/>
-        </w:rPr>
-      </w:pPr>
-    </w:p>
-    <w:p>
-      <w:pPr>
-        <w:spacing w:line="360" w:lineRule="auto"/>
-        <w:jc w:val="both"/>
-        <w:rPr>
-          <w:rFonts w:ascii="Arial" w:eastAsia="Arial" w:hAnsi="Arial" w:cs="Arial"/>
-          <w:sz w:val="24"/>
-          <w:szCs w:val="24"/>
-        </w:rPr>
-      </w:pPr>
-    </w:p>
-    <w:p>
-      <w:pPr>
-        <w:spacing w:line="360" w:lineRule="auto"/>
-        <w:jc w:val="both"/>
-        <w:rPr>
-          <w:rFonts w:ascii="Arial" w:eastAsia="Arial" w:hAnsi="Arial" w:cs="Arial"/>
-          <w:sz w:val="24"/>
-          <w:szCs w:val="24"/>
-        </w:rPr>
-      </w:pPr>
-    </w:p>
-    <w:p>
-      <w:pPr>
-        <w:spacing w:line="360" w:lineRule="auto"/>
-        <w:jc w:val="both"/>
-        <w:rPr>
-          <w:rFonts w:ascii="Arial" w:eastAsia="Arial" w:hAnsi="Arial" w:cs="Arial"/>
-          <w:sz w:val="24"/>
-          <w:szCs w:val="24"/>
-        </w:rPr>
-      </w:pPr>
-    </w:p>
-    <w:p>
-      <w:pPr>
-        <w:spacing w:line="360" w:lineRule="auto"/>
-        <w:jc w:val="both"/>
-        <w:rPr>
-          <w:rFonts w:ascii="Arial" w:eastAsia="Arial" w:hAnsi="Arial" w:cs="Arial"/>
-          <w:sz w:val="24"/>
-          <w:szCs w:val="24"/>
-        </w:rPr>
-      </w:pPr>
-    </w:p>
-    <w:p>
-      <w:pPr>
-        <w:spacing w:line="360" w:lineRule="auto"/>
-        <w:jc w:val="both"/>
-        <w:rPr>
-          <w:rFonts w:ascii="Arial" w:eastAsia="Arial" w:hAnsi="Arial" w:cs="Arial"/>
-          <w:sz w:val="24"/>
-          <w:szCs w:val="24"/>
-        </w:rPr>
-      </w:pPr>
-    </w:p>
-    <w:p>
-      <w:pPr>
-        <w:spacing w:line="360" w:lineRule="auto"/>
-        <w:jc w:val="both"/>
-        <w:rPr>
-          <w:rFonts w:ascii="Arial" w:eastAsia="Arial" w:hAnsi="Arial" w:cs="Arial"/>
-          <w:sz w:val="24"/>
-          <w:szCs w:val="24"/>
-        </w:rPr>
-      </w:pPr>
-    </w:p>
-    <w:p>
-      <w:pPr>
-        <w:spacing w:line="360" w:lineRule="auto"/>
-        <w:jc w:val="both"/>
-        <w:rPr>
-          <w:rFonts w:ascii="Arial" w:eastAsia="Arial" w:hAnsi="Arial" w:cs="Arial"/>
-          <w:sz w:val="24"/>
-          <w:szCs w:val="24"/>
-        </w:rPr>
-      </w:pPr>
-    </w:p>
-    <w:p>
-      <w:pPr>
-        <w:spacing w:line="360" w:lineRule="auto"/>
-        <w:jc w:val="both"/>
-        <w:rPr>
-          <w:rFonts w:ascii="Arial" w:eastAsia="Arial" w:hAnsi="Arial" w:cs="Arial"/>
-          <w:sz w:val="24"/>
-          <w:szCs w:val="24"/>
-        </w:rPr>
-      </w:pPr>
-    </w:p>
-    <w:p>
-      <w:pPr>
-        <w:spacing w:line="360" w:lineRule="auto"/>
-        <w:jc w:val="both"/>
-        <w:rPr>
-          <w:rFonts w:ascii="Arial" w:eastAsia="Arial" w:hAnsi="Arial" w:cs="Arial"/>
-          <w:sz w:val="24"/>
-          <w:szCs w:val="24"/>
-        </w:rPr>
-      </w:pPr>
-    </w:p>
-    <w:p>
-      <w:pPr>
-        <w:spacing w:line="360" w:lineRule="auto"/>
-        <w:jc w:val="both"/>
-        <w:rPr>
-          <w:rFonts w:ascii="Arial" w:eastAsia="Arial" w:hAnsi="Arial" w:cs="Arial"/>
-          <w:sz w:val="24"/>
-          <w:szCs w:val="24"/>
-        </w:rPr>
-      </w:pPr>
-    </w:p>
-    <w:p>
-      <w:pPr>
-        <w:spacing w:line="360" w:lineRule="auto"/>
-        <w:jc w:val="both"/>
-        <w:rPr>
-          <w:rFonts w:ascii="Arial" w:eastAsia="Arial" w:hAnsi="Arial" w:cs="Arial"/>
-          <w:sz w:val="24"/>
-          <w:szCs w:val="24"/>
-        </w:rPr>
-      </w:pPr>
-    </w:p>
-    <w:p>
-      <w:pPr>
-        <w:spacing w:line="360" w:lineRule="auto"/>
-        <w:jc w:val="both"/>
-        <w:rPr>
-          <w:rFonts w:ascii="Arial" w:eastAsia="Arial" w:hAnsi="Arial" w:cs="Arial"/>
-          <w:sz w:val="24"/>
-          <w:szCs w:val="24"/>
-        </w:rPr>
-      </w:pPr>
-    </w:p>
-    <w:p>
-      <w:pPr>
-        <w:spacing w:line="360" w:lineRule="auto"/>
-        <w:jc w:val="both"/>
-        <w:rPr>
-          <w:rFonts w:ascii="Arial" w:eastAsia="Arial" w:hAnsi="Arial" w:cs="Arial"/>
           <w:b/>
           <w:bCs/>
           <w:sz w:val="24"/>
           <w:szCs w:val="24"/>
         </w:rPr>
       </w:pPr>
-    </w:p>
-    <w:p>
-      <w:pPr>
-        <w:spacing w:line="360" w:lineRule="auto"/>
-        <w:jc w:val="both"/>
+      <w:r>
         <w:rPr>
           <w:rFonts w:ascii="Arial" w:eastAsia="Arial" w:hAnsi="Arial" w:cs="Arial"/>
           <w:b/>
@@ -11319,16 +13010,6 @@
           <w:sz w:val="24"/>
           <w:szCs w:val="24"/>
         </w:rPr>
-      </w:pPr>
-      <w:r>
-        <w:rPr>
-          <w:rFonts w:ascii="Arial" w:eastAsia="Arial" w:hAnsi="Arial" w:cs="Arial"/>
-          <w:b/>
-          <w:bCs/>
-          <w:sz w:val="24"/>
-          <w:szCs w:val="24"/>
-        </w:rPr>
-        <w:lastRenderedPageBreak/>
         <w:t>Referencias Bibliográficas</w:t>
       </w:r>
     </w:p>
@@ -11361,12 +13042,10 @@
           <w:pPr>
             <w:autoSpaceDE w:val="0"/>
             <w:autoSpaceDN w:val="0"/>
-            <w:spacing w:line="360" w:lineRule="auto"/>
             <w:ind w:hanging="640"/>
-            <w:jc w:val="both"/>
-            <w:divId w:val="1670251344"/>
+            <w:divId w:val="1943561476"/>
             <w:rPr>
-              <w:rFonts w:ascii="Arial" w:eastAsia="Times New Roman" w:hAnsi="Arial" w:cs="Arial"/>
+              <w:rFonts w:eastAsia="Times New Roman"/>
               <w:sz w:val="24"/>
               <w:szCs w:val="24"/>
             </w:rPr>
@@ -11379,9 +13058,7 @@
           </w:r>
           <w:r>
             <w:rPr>
-              <w:rFonts w:ascii="Arial" w:eastAsia="Times New Roman" w:hAnsi="Arial" w:cs="Arial"/>
-              <w:sz w:val="24"/>
-              <w:szCs w:val="24"/>
+              <w:rFonts w:eastAsia="Times New Roman"/>
             </w:rPr>
             <w:tab/>
             <w:t>L. A. R. Palacios, M. I. Guifarro, y L. M. C. García, “</w:t>
@@ -11389,212 +13066,168 @@
           <w:proofErr w:type="spellStart"/>
           <w:r>
             <w:rPr>
-              <w:rFonts w:ascii="Arial" w:eastAsia="Times New Roman" w:hAnsi="Arial" w:cs="Arial"/>
-              <w:sz w:val="24"/>
-              <w:szCs w:val="24"/>
+              <w:rFonts w:eastAsia="Times New Roman"/>
             </w:rPr>
             <w:t>Difficulties</w:t>
           </w:r>
           <w:proofErr w:type="spellEnd"/>
           <w:r>
             <w:rPr>
-              <w:rFonts w:ascii="Arial" w:eastAsia="Times New Roman" w:hAnsi="Arial" w:cs="Arial"/>
-              <w:sz w:val="24"/>
-              <w:szCs w:val="24"/>
+              <w:rFonts w:eastAsia="Times New Roman"/>
             </w:rPr>
             <w:t xml:space="preserve"> in </w:t>
           </w:r>
           <w:proofErr w:type="spellStart"/>
           <w:r>
             <w:rPr>
-              <w:rFonts w:ascii="Arial" w:eastAsia="Times New Roman" w:hAnsi="Arial" w:cs="Arial"/>
-              <w:sz w:val="24"/>
-              <w:szCs w:val="24"/>
+              <w:rFonts w:eastAsia="Times New Roman"/>
             </w:rPr>
             <w:t>learning</w:t>
           </w:r>
           <w:proofErr w:type="spellEnd"/>
           <w:r>
             <w:rPr>
-              <w:rFonts w:ascii="Arial" w:eastAsia="Times New Roman" w:hAnsi="Arial" w:cs="Arial"/>
-              <w:sz w:val="24"/>
-              <w:szCs w:val="24"/>
+              <w:rFonts w:eastAsia="Times New Roman"/>
             </w:rPr>
             <w:t xml:space="preserve"> algebra, a </w:t>
           </w:r>
           <w:proofErr w:type="spellStart"/>
           <w:r>
             <w:rPr>
-              <w:rFonts w:ascii="Arial" w:eastAsia="Times New Roman" w:hAnsi="Arial" w:cs="Arial"/>
-              <w:sz w:val="24"/>
-              <w:szCs w:val="24"/>
+              <w:rFonts w:eastAsia="Times New Roman"/>
             </w:rPr>
             <w:t>study</w:t>
           </w:r>
           <w:proofErr w:type="spellEnd"/>
           <w:r>
             <w:rPr>
-              <w:rFonts w:ascii="Arial" w:eastAsia="Times New Roman" w:hAnsi="Arial" w:cs="Arial"/>
-              <w:sz w:val="24"/>
-              <w:szCs w:val="24"/>
+              <w:rFonts w:eastAsia="Times New Roman"/>
             </w:rPr>
             <w:t xml:space="preserve"> </w:t>
           </w:r>
           <w:proofErr w:type="spellStart"/>
           <w:r>
             <w:rPr>
-              <w:rFonts w:ascii="Arial" w:eastAsia="Times New Roman" w:hAnsi="Arial" w:cs="Arial"/>
-              <w:sz w:val="24"/>
-              <w:szCs w:val="24"/>
+              <w:rFonts w:eastAsia="Times New Roman"/>
             </w:rPr>
             <w:t>with</w:t>
           </w:r>
           <w:proofErr w:type="spellEnd"/>
           <w:r>
             <w:rPr>
-              <w:rFonts w:ascii="Arial" w:eastAsia="Times New Roman" w:hAnsi="Arial" w:cs="Arial"/>
-              <w:sz w:val="24"/>
-              <w:szCs w:val="24"/>
+              <w:rFonts w:eastAsia="Times New Roman"/>
             </w:rPr>
             <w:t xml:space="preserve"> </w:t>
           </w:r>
           <w:proofErr w:type="spellStart"/>
           <w:r>
             <w:rPr>
-              <w:rFonts w:ascii="Arial" w:eastAsia="Times New Roman" w:hAnsi="Arial" w:cs="Arial"/>
-              <w:sz w:val="24"/>
-              <w:szCs w:val="24"/>
+              <w:rFonts w:eastAsia="Times New Roman"/>
             </w:rPr>
             <w:t>standardized</w:t>
           </w:r>
           <w:proofErr w:type="spellEnd"/>
           <w:r>
             <w:rPr>
-              <w:rFonts w:ascii="Arial" w:eastAsia="Times New Roman" w:hAnsi="Arial" w:cs="Arial"/>
-              <w:sz w:val="24"/>
-              <w:szCs w:val="24"/>
+              <w:rFonts w:eastAsia="Times New Roman"/>
             </w:rPr>
             <w:t xml:space="preserve"> </w:t>
           </w:r>
           <w:proofErr w:type="spellStart"/>
           <w:r>
             <w:rPr>
-              <w:rFonts w:ascii="Arial" w:eastAsia="Times New Roman" w:hAnsi="Arial" w:cs="Arial"/>
-              <w:sz w:val="24"/>
-              <w:szCs w:val="24"/>
+              <w:rFonts w:eastAsia="Times New Roman"/>
             </w:rPr>
             <w:t>tests</w:t>
           </w:r>
           <w:proofErr w:type="spellEnd"/>
           <w:r>
             <w:rPr>
-              <w:rFonts w:ascii="Arial" w:eastAsia="Times New Roman" w:hAnsi="Arial" w:cs="Arial"/>
-              <w:sz w:val="24"/>
-              <w:szCs w:val="24"/>
+              <w:rFonts w:eastAsia="Times New Roman"/>
             </w:rPr>
             <w:t xml:space="preserve">”, </w:t>
           </w:r>
           <w:proofErr w:type="spellStart"/>
           <w:r>
             <w:rPr>
-              <w:rFonts w:ascii="Arial" w:eastAsia="Times New Roman" w:hAnsi="Arial" w:cs="Arial"/>
+              <w:rFonts w:eastAsia="Times New Roman"/>
               <w:i/>
               <w:iCs/>
-              <w:sz w:val="24"/>
-              <w:szCs w:val="24"/>
             </w:rPr>
             <w:t>Bolema</w:t>
           </w:r>
           <w:proofErr w:type="spellEnd"/>
           <w:r>
             <w:rPr>
-              <w:rFonts w:ascii="Arial" w:eastAsia="Times New Roman" w:hAnsi="Arial" w:cs="Arial"/>
+              <w:rFonts w:eastAsia="Times New Roman"/>
               <w:i/>
               <w:iCs/>
-              <w:sz w:val="24"/>
-              <w:szCs w:val="24"/>
             </w:rPr>
             <w:t xml:space="preserve"> - </w:t>
           </w:r>
           <w:proofErr w:type="spellStart"/>
           <w:r>
             <w:rPr>
-              <w:rFonts w:ascii="Arial" w:eastAsia="Times New Roman" w:hAnsi="Arial" w:cs="Arial"/>
+              <w:rFonts w:eastAsia="Times New Roman"/>
               <w:i/>
               <w:iCs/>
-              <w:sz w:val="24"/>
-              <w:szCs w:val="24"/>
             </w:rPr>
             <w:t>Mathematics</w:t>
           </w:r>
           <w:proofErr w:type="spellEnd"/>
           <w:r>
             <w:rPr>
-              <w:rFonts w:ascii="Arial" w:eastAsia="Times New Roman" w:hAnsi="Arial" w:cs="Arial"/>
+              <w:rFonts w:eastAsia="Times New Roman"/>
               <w:i/>
               <w:iCs/>
-              <w:sz w:val="24"/>
-              <w:szCs w:val="24"/>
             </w:rPr>
             <w:t xml:space="preserve"> </w:t>
           </w:r>
           <w:proofErr w:type="spellStart"/>
           <w:r>
             <w:rPr>
-              <w:rFonts w:ascii="Arial" w:eastAsia="Times New Roman" w:hAnsi="Arial" w:cs="Arial"/>
+              <w:rFonts w:eastAsia="Times New Roman"/>
               <w:i/>
               <w:iCs/>
-              <w:sz w:val="24"/>
-              <w:szCs w:val="24"/>
             </w:rPr>
             <w:t>Education</w:t>
           </w:r>
           <w:proofErr w:type="spellEnd"/>
           <w:r>
             <w:rPr>
-              <w:rFonts w:ascii="Arial" w:eastAsia="Times New Roman" w:hAnsi="Arial" w:cs="Arial"/>
+              <w:rFonts w:eastAsia="Times New Roman"/>
               <w:i/>
               <w:iCs/>
-              <w:sz w:val="24"/>
-              <w:szCs w:val="24"/>
             </w:rPr>
             <w:t xml:space="preserve"> </w:t>
           </w:r>
           <w:proofErr w:type="spellStart"/>
           <w:r>
             <w:rPr>
-              <w:rFonts w:ascii="Arial" w:eastAsia="Times New Roman" w:hAnsi="Arial" w:cs="Arial"/>
+              <w:rFonts w:eastAsia="Times New Roman"/>
               <w:i/>
               <w:iCs/>
-              <w:sz w:val="24"/>
-              <w:szCs w:val="24"/>
             </w:rPr>
             <w:t>Bulletin</w:t>
           </w:r>
           <w:proofErr w:type="spellEnd"/>
           <w:r>
             <w:rPr>
-              <w:rFonts w:ascii="Arial" w:eastAsia="Times New Roman" w:hAnsi="Arial" w:cs="Arial"/>
-              <w:sz w:val="24"/>
-              <w:szCs w:val="24"/>
+              <w:rFonts w:eastAsia="Times New Roman"/>
             </w:rPr>
             <w:t xml:space="preserve">, vol. 35, núm. 70, pp. 1016–1033, 2021, </w:t>
           </w:r>
           <w:proofErr w:type="spellStart"/>
           <w:r>
             <w:rPr>
-              <w:rFonts w:ascii="Arial" w:eastAsia="Times New Roman" w:hAnsi="Arial" w:cs="Arial"/>
-              <w:sz w:val="24"/>
-              <w:szCs w:val="24"/>
+              <w:rFonts w:eastAsia="Times New Roman"/>
             </w:rPr>
             <w:t>doi</w:t>
           </w:r>
           <w:proofErr w:type="spellEnd"/>
           <w:r>
             <w:rPr>
-              <w:rFonts w:ascii="Arial" w:eastAsia="Times New Roman" w:hAnsi="Arial" w:cs="Arial"/>
-              <w:sz w:val="24"/>
-              <w:szCs w:val="24"/>
+              <w:rFonts w:eastAsia="Times New Roman"/>
             </w:rPr>
             <w:t>: 10.1590/1980-4415v35n70a21.</w:t>
           </w:r>
@@ -11603,29 +13236,21 @@
           <w:pPr>
             <w:autoSpaceDE w:val="0"/>
             <w:autoSpaceDN w:val="0"/>
-            <w:spacing w:line="360" w:lineRule="auto"/>
             <w:ind w:hanging="640"/>
-            <w:jc w:val="both"/>
-            <w:divId w:val="535045824"/>
+            <w:divId w:val="1690789042"/>
             <w:rPr>
-              <w:rFonts w:ascii="Arial" w:eastAsia="Times New Roman" w:hAnsi="Arial" w:cs="Arial"/>
-              <w:sz w:val="24"/>
-              <w:szCs w:val="24"/>
+              <w:rFonts w:eastAsia="Times New Roman"/>
             </w:rPr>
           </w:pPr>
           <w:r>
             <w:rPr>
-              <w:rFonts w:ascii="Arial" w:eastAsia="Times New Roman" w:hAnsi="Arial" w:cs="Arial"/>
-              <w:sz w:val="24"/>
-              <w:szCs w:val="24"/>
+              <w:rFonts w:eastAsia="Times New Roman"/>
             </w:rPr>
             <w:t>[2]</w:t>
           </w:r>
           <w:r>
             <w:rPr>
-              <w:rFonts w:ascii="Arial" w:eastAsia="Times New Roman" w:hAnsi="Arial" w:cs="Arial"/>
-              <w:sz w:val="24"/>
-              <w:szCs w:val="24"/>
+              <w:rFonts w:eastAsia="Times New Roman"/>
             </w:rPr>
             <w:tab/>
             <w:t>J. E. Galvis, “Didáctica para la enseñanza de la aritmética y el algebra”.</w:t>
@@ -11635,57 +13260,43 @@
           <w:pPr>
             <w:autoSpaceDE w:val="0"/>
             <w:autoSpaceDN w:val="0"/>
-            <w:spacing w:line="360" w:lineRule="auto"/>
             <w:ind w:hanging="640"/>
-            <w:jc w:val="both"/>
-            <w:divId w:val="606734466"/>
+            <w:divId w:val="341057107"/>
             <w:rPr>
-              <w:rFonts w:ascii="Arial" w:eastAsia="Times New Roman" w:hAnsi="Arial" w:cs="Arial"/>
-              <w:sz w:val="24"/>
-              <w:szCs w:val="24"/>
+              <w:rFonts w:eastAsia="Times New Roman"/>
               <w:lang w:val="en-US"/>
             </w:rPr>
           </w:pPr>
           <w:r>
             <w:rPr>
-              <w:rFonts w:ascii="Arial" w:eastAsia="Times New Roman" w:hAnsi="Arial" w:cs="Arial"/>
-              <w:sz w:val="24"/>
-              <w:szCs w:val="24"/>
+              <w:rFonts w:eastAsia="Times New Roman"/>
             </w:rPr>
             <w:t>[3]</w:t>
           </w:r>
           <w:r>
             <w:rPr>
-              <w:rFonts w:ascii="Arial" w:eastAsia="Times New Roman" w:hAnsi="Arial" w:cs="Arial"/>
-              <w:sz w:val="24"/>
-              <w:szCs w:val="24"/>
+              <w:rFonts w:eastAsia="Times New Roman"/>
             </w:rPr>
             <w:tab/>
             <w:t xml:space="preserve">S. Didácticas y E. Matemáticas, </w:t>
           </w:r>
           <w:r>
             <w:rPr>
-              <w:rFonts w:ascii="Arial" w:eastAsia="Times New Roman" w:hAnsi="Arial" w:cs="Arial"/>
+              <w:rFonts w:eastAsia="Times New Roman"/>
               <w:i/>
               <w:iCs/>
-              <w:sz w:val="24"/>
-              <w:szCs w:val="24"/>
             </w:rPr>
             <w:t>Programa fortalecimiento de la cobertura con calidad para el sector educativo rural PER II</w:t>
           </w:r>
           <w:r>
             <w:rPr>
-              <w:rFonts w:ascii="Arial" w:eastAsia="Times New Roman" w:hAnsi="Arial" w:cs="Arial"/>
-              <w:sz w:val="24"/>
-              <w:szCs w:val="24"/>
+              <w:rFonts w:eastAsia="Times New Roman"/>
             </w:rPr>
             <w:t xml:space="preserve">. </w:t>
           </w:r>
           <w:r>
             <w:rPr>
-              <w:rFonts w:ascii="Arial" w:eastAsia="Times New Roman" w:hAnsi="Arial" w:cs="Arial"/>
-              <w:sz w:val="24"/>
-              <w:szCs w:val="24"/>
+              <w:rFonts w:eastAsia="Times New Roman"/>
               <w:lang w:val="en-US"/>
             </w:rPr>
             <w:t xml:space="preserve">[En </w:t>
@@ -11693,9 +13304,7 @@
           <w:proofErr w:type="spellStart"/>
           <w:r>
             <w:rPr>
-              <w:rFonts w:ascii="Arial" w:eastAsia="Times New Roman" w:hAnsi="Arial" w:cs="Arial"/>
-              <w:sz w:val="24"/>
-              <w:szCs w:val="24"/>
+              <w:rFonts w:eastAsia="Times New Roman"/>
               <w:lang w:val="en-US"/>
             </w:rPr>
             <w:t>línea</w:t>
@@ -11703,9 +13312,7 @@
           <w:proofErr w:type="spellEnd"/>
           <w:r>
             <w:rPr>
-              <w:rFonts w:ascii="Arial" w:eastAsia="Times New Roman" w:hAnsi="Arial" w:cs="Arial"/>
-              <w:sz w:val="24"/>
-              <w:szCs w:val="24"/>
+              <w:rFonts w:eastAsia="Times New Roman"/>
               <w:lang w:val="en-US"/>
             </w:rPr>
             <w:t xml:space="preserve">]. Disponible </w:t>
@@ -11713,9 +13320,7 @@
           <w:proofErr w:type="spellStart"/>
           <w:r>
             <w:rPr>
-              <w:rFonts w:ascii="Arial" w:eastAsia="Times New Roman" w:hAnsi="Arial" w:cs="Arial"/>
-              <w:sz w:val="24"/>
-              <w:szCs w:val="24"/>
+              <w:rFonts w:eastAsia="Times New Roman"/>
               <w:lang w:val="en-US"/>
             </w:rPr>
             <w:t>en</w:t>
@@ -11723,9 +13328,7 @@
           <w:proofErr w:type="spellEnd"/>
           <w:r>
             <w:rPr>
-              <w:rFonts w:ascii="Arial" w:eastAsia="Times New Roman" w:hAnsi="Arial" w:cs="Arial"/>
-              <w:sz w:val="24"/>
-              <w:szCs w:val="24"/>
+              <w:rFonts w:eastAsia="Times New Roman"/>
               <w:lang w:val="en-US"/>
             </w:rPr>
             <w:t>: www.mineducacion.gov.co</w:t>
@@ -11735,31 +13338,23 @@
           <w:pPr>
             <w:autoSpaceDE w:val="0"/>
             <w:autoSpaceDN w:val="0"/>
-            <w:spacing w:line="360" w:lineRule="auto"/>
             <w:ind w:hanging="640"/>
-            <w:jc w:val="both"/>
-            <w:divId w:val="1786654504"/>
+            <w:divId w:val="1986856691"/>
             <w:rPr>
-              <w:rFonts w:ascii="Arial" w:eastAsia="Times New Roman" w:hAnsi="Arial" w:cs="Arial"/>
-              <w:sz w:val="24"/>
-              <w:szCs w:val="24"/>
+              <w:rFonts w:eastAsia="Times New Roman"/>
               <w:lang w:val="en-US"/>
             </w:rPr>
           </w:pPr>
           <w:r>
             <w:rPr>
-              <w:rFonts w:ascii="Arial" w:eastAsia="Times New Roman" w:hAnsi="Arial" w:cs="Arial"/>
-              <w:sz w:val="24"/>
-              <w:szCs w:val="24"/>
+              <w:rFonts w:eastAsia="Times New Roman"/>
               <w:lang w:val="en-US"/>
             </w:rPr>
             <w:t>[4]</w:t>
           </w:r>
           <w:r>
             <w:rPr>
-              <w:rFonts w:ascii="Arial" w:eastAsia="Times New Roman" w:hAnsi="Arial" w:cs="Arial"/>
-              <w:sz w:val="24"/>
-              <w:szCs w:val="24"/>
+              <w:rFonts w:eastAsia="Times New Roman"/>
               <w:lang w:val="en-US"/>
             </w:rPr>
             <w:tab/>
@@ -11768,9 +13363,7 @@
           <w:proofErr w:type="spellStart"/>
           <w:r>
             <w:rPr>
-              <w:rFonts w:ascii="Arial" w:eastAsia="Times New Roman" w:hAnsi="Arial" w:cs="Arial"/>
-              <w:sz w:val="24"/>
-              <w:szCs w:val="24"/>
+              <w:rFonts w:eastAsia="Times New Roman"/>
               <w:lang w:val="en-US"/>
             </w:rPr>
             <w:t>Rules</w:t>
@@ -11778,9 +13371,7 @@
           <w:proofErr w:type="spellEnd"/>
           <w:r>
             <w:rPr>
-              <w:rFonts w:ascii="Arial" w:eastAsia="Times New Roman" w:hAnsi="Arial" w:cs="Arial"/>
-              <w:sz w:val="24"/>
-              <w:szCs w:val="24"/>
+              <w:rFonts w:eastAsia="Times New Roman"/>
               <w:lang w:val="en-US"/>
             </w:rPr>
             <w:t xml:space="preserve"> that make a RDBMS”, 2003.</w:t>
@@ -11790,31 +13381,23 @@
           <w:pPr>
             <w:autoSpaceDE w:val="0"/>
             <w:autoSpaceDN w:val="0"/>
-            <w:spacing w:line="360" w:lineRule="auto"/>
             <w:ind w:hanging="640"/>
-            <w:jc w:val="both"/>
-            <w:divId w:val="734855725"/>
+            <w:divId w:val="651376844"/>
             <w:rPr>
-              <w:rFonts w:ascii="Arial" w:eastAsia="Times New Roman" w:hAnsi="Arial" w:cs="Arial"/>
-              <w:sz w:val="24"/>
-              <w:szCs w:val="24"/>
+              <w:rFonts w:eastAsia="Times New Roman"/>
               <w:lang w:val="en-US"/>
             </w:rPr>
           </w:pPr>
           <w:r>
             <w:rPr>
-              <w:rFonts w:ascii="Arial" w:eastAsia="Times New Roman" w:hAnsi="Arial" w:cs="Arial"/>
-              <w:sz w:val="24"/>
-              <w:szCs w:val="24"/>
+              <w:rFonts w:eastAsia="Times New Roman"/>
               <w:lang w:val="en-US"/>
             </w:rPr>
             <w:t>[5]</w:t>
           </w:r>
           <w:r>
             <w:rPr>
-              <w:rFonts w:ascii="Arial" w:eastAsia="Times New Roman" w:hAnsi="Arial" w:cs="Arial"/>
-              <w:sz w:val="24"/>
-              <w:szCs w:val="24"/>
+              <w:rFonts w:eastAsia="Times New Roman"/>
               <w:lang w:val="en-US"/>
             </w:rPr>
             <w:tab/>
@@ -11823,9 +13406,7 @@
           <w:proofErr w:type="spellStart"/>
           <w:r>
             <w:rPr>
-              <w:rFonts w:ascii="Arial" w:eastAsia="Times New Roman" w:hAnsi="Arial" w:cs="Arial"/>
-              <w:sz w:val="24"/>
-              <w:szCs w:val="24"/>
+              <w:rFonts w:eastAsia="Times New Roman"/>
               <w:lang w:val="en-US"/>
             </w:rPr>
             <w:t>doi</w:t>
@@ -11833,9 +13414,7 @@
           <w:proofErr w:type="spellEnd"/>
           <w:r>
             <w:rPr>
-              <w:rFonts w:ascii="Arial" w:eastAsia="Times New Roman" w:hAnsi="Arial" w:cs="Arial"/>
-              <w:sz w:val="24"/>
-              <w:szCs w:val="24"/>
+              <w:rFonts w:eastAsia="Times New Roman"/>
               <w:lang w:val="en-US"/>
             </w:rPr>
             <w:t xml:space="preserve">: </w:t>
@@ -11843,9 +13422,7 @@
           <w:proofErr w:type="gramStart"/>
           <w:r>
             <w:rPr>
-              <w:rFonts w:ascii="Arial" w:eastAsia="Times New Roman" w:hAnsi="Arial" w:cs="Arial"/>
-              <w:sz w:val="24"/>
-              <w:szCs w:val="24"/>
+              <w:rFonts w:eastAsia="Times New Roman"/>
               <w:lang w:val="en-US"/>
             </w:rPr>
             <w:t>10.1016/j.heliyon.2019.e</w:t>
@@ -11853,9 +13430,7 @@
           <w:proofErr w:type="gramEnd"/>
           <w:r>
             <w:rPr>
-              <w:rFonts w:ascii="Arial" w:eastAsia="Times New Roman" w:hAnsi="Arial" w:cs="Arial"/>
-              <w:sz w:val="24"/>
-              <w:szCs w:val="24"/>
+              <w:rFonts w:eastAsia="Times New Roman"/>
               <w:lang w:val="en-US"/>
             </w:rPr>
             <w:t>02491.</w:t>
@@ -11865,31 +13440,23 @@
           <w:pPr>
             <w:autoSpaceDE w:val="0"/>
             <w:autoSpaceDN w:val="0"/>
-            <w:spacing w:line="360" w:lineRule="auto"/>
             <w:ind w:hanging="640"/>
-            <w:jc w:val="both"/>
-            <w:divId w:val="1979140836"/>
+            <w:divId w:val="289359796"/>
             <w:rPr>
-              <w:rFonts w:ascii="Arial" w:eastAsia="Times New Roman" w:hAnsi="Arial" w:cs="Arial"/>
-              <w:sz w:val="24"/>
-              <w:szCs w:val="24"/>
+              <w:rFonts w:eastAsia="Times New Roman"/>
               <w:lang w:val="en-US"/>
             </w:rPr>
           </w:pPr>
           <w:r>
             <w:rPr>
-              <w:rFonts w:ascii="Arial" w:eastAsia="Times New Roman" w:hAnsi="Arial" w:cs="Arial"/>
-              <w:sz w:val="24"/>
-              <w:szCs w:val="24"/>
+              <w:rFonts w:eastAsia="Times New Roman"/>
               <w:lang w:val="en-US"/>
             </w:rPr>
             <w:t>[6]</w:t>
           </w:r>
           <w:r>
             <w:rPr>
-              <w:rFonts w:ascii="Arial" w:eastAsia="Times New Roman" w:hAnsi="Arial" w:cs="Arial"/>
-              <w:sz w:val="24"/>
-              <w:szCs w:val="24"/>
+              <w:rFonts w:eastAsia="Times New Roman"/>
               <w:lang w:val="en-US"/>
             </w:rPr>
             <w:tab/>
@@ -11898,11 +13465,9 @@
           <w:proofErr w:type="spellStart"/>
           <w:r>
             <w:rPr>
-              <w:rFonts w:ascii="Arial" w:eastAsia="Times New Roman" w:hAnsi="Arial" w:cs="Arial"/>
+              <w:rFonts w:eastAsia="Times New Roman"/>
               <w:i/>
               <w:iCs/>
-              <w:sz w:val="24"/>
-              <w:szCs w:val="24"/>
               <w:lang w:val="en-US"/>
             </w:rPr>
             <w:t>Bolema</w:t>
@@ -11910,20 +13475,16 @@
           <w:proofErr w:type="spellEnd"/>
           <w:r>
             <w:rPr>
-              <w:rFonts w:ascii="Arial" w:eastAsia="Times New Roman" w:hAnsi="Arial" w:cs="Arial"/>
+              <w:rFonts w:eastAsia="Times New Roman"/>
               <w:i/>
               <w:iCs/>
-              <w:sz w:val="24"/>
-              <w:szCs w:val="24"/>
               <w:lang w:val="en-US"/>
             </w:rPr>
             <w:t xml:space="preserve"> - Mathematics Education Bulletin</w:t>
           </w:r>
           <w:r>
             <w:rPr>
-              <w:rFonts w:ascii="Arial" w:eastAsia="Times New Roman" w:hAnsi="Arial" w:cs="Arial"/>
-              <w:sz w:val="24"/>
-              <w:szCs w:val="24"/>
+              <w:rFonts w:eastAsia="Times New Roman"/>
               <w:lang w:val="en-US"/>
             </w:rPr>
             <w:t xml:space="preserve">, vol. 35, </w:t>
@@ -11931,9 +13492,7 @@
           <w:proofErr w:type="spellStart"/>
           <w:r>
             <w:rPr>
-              <w:rFonts w:ascii="Arial" w:eastAsia="Times New Roman" w:hAnsi="Arial" w:cs="Arial"/>
-              <w:sz w:val="24"/>
-              <w:szCs w:val="24"/>
+              <w:rFonts w:eastAsia="Times New Roman"/>
               <w:lang w:val="en-US"/>
             </w:rPr>
             <w:t>núm</w:t>
@@ -11941,9 +13500,7 @@
           <w:proofErr w:type="spellEnd"/>
           <w:r>
             <w:rPr>
-              <w:rFonts w:ascii="Arial" w:eastAsia="Times New Roman" w:hAnsi="Arial" w:cs="Arial"/>
-              <w:sz w:val="24"/>
-              <w:szCs w:val="24"/>
+              <w:rFonts w:eastAsia="Times New Roman"/>
               <w:lang w:val="en-US"/>
             </w:rPr>
             <w:t xml:space="preserve">. 70, pp. 1016–1033, 2021, </w:t>
@@ -11951,9 +13508,7 @@
           <w:proofErr w:type="spellStart"/>
           <w:r>
             <w:rPr>
-              <w:rFonts w:ascii="Arial" w:eastAsia="Times New Roman" w:hAnsi="Arial" w:cs="Arial"/>
-              <w:sz w:val="24"/>
-              <w:szCs w:val="24"/>
+              <w:rFonts w:eastAsia="Times New Roman"/>
               <w:lang w:val="en-US"/>
             </w:rPr>
             <w:t>doi</w:t>
@@ -11961,9 +13516,7 @@
           <w:proofErr w:type="spellEnd"/>
           <w:r>
             <w:rPr>
-              <w:rFonts w:ascii="Arial" w:eastAsia="Times New Roman" w:hAnsi="Arial" w:cs="Arial"/>
-              <w:sz w:val="24"/>
-              <w:szCs w:val="24"/>
+              <w:rFonts w:eastAsia="Times New Roman"/>
               <w:lang w:val="en-US"/>
             </w:rPr>
             <w:t>: 10.1590/1980-4415v35n70a21.</w:t>
@@ -11973,29 +13526,21 @@
           <w:pPr>
             <w:autoSpaceDE w:val="0"/>
             <w:autoSpaceDN w:val="0"/>
-            <w:spacing w:line="360" w:lineRule="auto"/>
             <w:ind w:hanging="640"/>
-            <w:jc w:val="both"/>
-            <w:divId w:val="619532279"/>
+            <w:divId w:val="1903052584"/>
             <w:rPr>
-              <w:rFonts w:ascii="Arial" w:eastAsia="Times New Roman" w:hAnsi="Arial" w:cs="Arial"/>
-              <w:sz w:val="24"/>
-              <w:szCs w:val="24"/>
+              <w:rFonts w:eastAsia="Times New Roman"/>
             </w:rPr>
           </w:pPr>
           <w:r>
             <w:rPr>
-              <w:rFonts w:ascii="Arial" w:eastAsia="Times New Roman" w:hAnsi="Arial" w:cs="Arial"/>
-              <w:sz w:val="24"/>
-              <w:szCs w:val="24"/>
+              <w:rFonts w:eastAsia="Times New Roman"/>
             </w:rPr>
             <w:t>[7]</w:t>
           </w:r>
           <w:r>
             <w:rPr>
-              <w:rFonts w:ascii="Arial" w:eastAsia="Times New Roman" w:hAnsi="Arial" w:cs="Arial"/>
-              <w:sz w:val="24"/>
-              <w:szCs w:val="24"/>
+              <w:rFonts w:eastAsia="Times New Roman"/>
             </w:rPr>
             <w:tab/>
             <w:t>C. R.</w:t>
@@ -12003,108 +13548,84 @@
           <w:proofErr w:type="gramStart"/>
           <w:r>
             <w:rPr>
-              <w:rFonts w:ascii="Arial" w:eastAsia="Times New Roman" w:hAnsi="Arial" w:cs="Arial"/>
-              <w:sz w:val="24"/>
-              <w:szCs w:val="24"/>
+              <w:rFonts w:eastAsia="Times New Roman"/>
             </w:rPr>
             <w:t>, .</w:t>
           </w:r>
           <w:proofErr w:type="gramEnd"/>
           <w:r>
             <w:rPr>
-              <w:rFonts w:ascii="Arial" w:eastAsia="Times New Roman" w:hAnsi="Arial" w:cs="Arial"/>
-              <w:sz w:val="24"/>
-              <w:szCs w:val="24"/>
+              <w:rFonts w:eastAsia="Times New Roman"/>
             </w:rPr>
             <w:t xml:space="preserve"> C.</w:t>
           </w:r>
           <w:proofErr w:type="gramStart"/>
           <w:r>
             <w:rPr>
-              <w:rFonts w:ascii="Arial" w:eastAsia="Times New Roman" w:hAnsi="Arial" w:cs="Arial"/>
-              <w:sz w:val="24"/>
-              <w:szCs w:val="24"/>
+              <w:rFonts w:eastAsia="Times New Roman"/>
             </w:rPr>
             <w:t>, .</w:t>
           </w:r>
           <w:proofErr w:type="gramEnd"/>
           <w:r>
             <w:rPr>
-              <w:rFonts w:ascii="Arial" w:eastAsia="Times New Roman" w:hAnsi="Arial" w:cs="Arial"/>
-              <w:sz w:val="24"/>
-              <w:szCs w:val="24"/>
+              <w:rFonts w:eastAsia="Times New Roman"/>
             </w:rPr>
             <w:t xml:space="preserve"> J.</w:t>
           </w:r>
           <w:proofErr w:type="gramStart"/>
           <w:r>
             <w:rPr>
-              <w:rFonts w:ascii="Arial" w:eastAsia="Times New Roman" w:hAnsi="Arial" w:cs="Arial"/>
-              <w:sz w:val="24"/>
-              <w:szCs w:val="24"/>
+              <w:rFonts w:eastAsia="Times New Roman"/>
             </w:rPr>
             <w:t>, .</w:t>
           </w:r>
           <w:proofErr w:type="gramEnd"/>
           <w:r>
             <w:rPr>
-              <w:rFonts w:ascii="Arial" w:eastAsia="Times New Roman" w:hAnsi="Arial" w:cs="Arial"/>
-              <w:sz w:val="24"/>
-              <w:szCs w:val="24"/>
+              <w:rFonts w:eastAsia="Times New Roman"/>
             </w:rPr>
             <w:t xml:space="preserve"> P., </w:t>
           </w:r>
           <w:proofErr w:type="gramStart"/>
           <w:r>
             <w:rPr>
-              <w:rFonts w:ascii="Arial" w:eastAsia="Times New Roman" w:hAnsi="Arial" w:cs="Arial"/>
-              <w:sz w:val="24"/>
-              <w:szCs w:val="24"/>
+              <w:rFonts w:eastAsia="Times New Roman"/>
             </w:rPr>
             <w:t>y .</w:t>
           </w:r>
           <w:proofErr w:type="gramEnd"/>
           <w:r>
             <w:rPr>
-              <w:rFonts w:ascii="Arial" w:eastAsia="Times New Roman" w:hAnsi="Arial" w:cs="Arial"/>
-              <w:sz w:val="24"/>
-              <w:szCs w:val="24"/>
+              <w:rFonts w:eastAsia="Times New Roman"/>
             </w:rPr>
             <w:t xml:space="preserve"> M., “Estilos de enseñanza y estilos de aprendizaje en educación superior: Análisis de las preferencias de estudiantes de Pedagogía en </w:t>
           </w:r>
           <w:proofErr w:type="gramStart"/>
           <w:r>
             <w:rPr>
-              <w:rFonts w:ascii="Arial" w:eastAsia="Times New Roman" w:hAnsi="Arial" w:cs="Arial"/>
-              <w:sz w:val="24"/>
-              <w:szCs w:val="24"/>
+              <w:rFonts w:eastAsia="Times New Roman"/>
             </w:rPr>
             <w:t>Inglés</w:t>
           </w:r>
           <w:proofErr w:type="gramEnd"/>
           <w:r>
             <w:rPr>
-              <w:rFonts w:ascii="Arial" w:eastAsia="Times New Roman" w:hAnsi="Arial" w:cs="Arial"/>
-              <w:sz w:val="24"/>
-              <w:szCs w:val="24"/>
+              <w:rFonts w:eastAsia="Times New Roman"/>
             </w:rPr>
             <w:t xml:space="preserve"> en tres universidades chilenas”, </w:t>
           </w:r>
           <w:r>
             <w:rPr>
-              <w:rFonts w:ascii="Arial" w:eastAsia="Times New Roman" w:hAnsi="Arial" w:cs="Arial"/>
+              <w:rFonts w:eastAsia="Times New Roman"/>
               <w:i/>
               <w:iCs/>
-              <w:sz w:val="24"/>
-              <w:szCs w:val="24"/>
             </w:rPr>
             <w:t>Revista Electrónica Educare</w:t>
           </w:r>
           <w:r>
             <w:rPr>
-              <w:rFonts w:ascii="Arial" w:eastAsia="Times New Roman" w:hAnsi="Arial" w:cs="Arial"/>
-              <w:sz w:val="24"/>
-              <w:szCs w:val="24"/>
+              <w:rFonts w:eastAsia="Times New Roman"/>
             </w:rPr>
             <w:t>, vol. 20, pp. 1–29, 2016, [En línea]. Disponible en: https://www.redalyc.org/articulo.oa?id=194146862007</w:t>
           </w:r>
@@ -12113,30 +13634,22 @@
           <w:pPr>
             <w:autoSpaceDE w:val="0"/>
             <w:autoSpaceDN w:val="0"/>
-            <w:spacing w:line="360" w:lineRule="auto"/>
             <w:ind w:hanging="640"/>
-            <w:jc w:val="both"/>
-            <w:divId w:val="1641570464"/>
+            <w:divId w:val="1895462811"/>
             <w:rPr>
-              <w:rFonts w:ascii="Arial" w:eastAsia="Times New Roman" w:hAnsi="Arial" w:cs="Arial"/>
-              <w:sz w:val="24"/>
-              <w:szCs w:val="24"/>
+              <w:rFonts w:eastAsia="Times New Roman"/>
               <w:lang w:val="en-US"/>
             </w:rPr>
           </w:pPr>
           <w:r>
             <w:rPr>
-              <w:rFonts w:ascii="Arial" w:eastAsia="Times New Roman" w:hAnsi="Arial" w:cs="Arial"/>
-              <w:sz w:val="24"/>
-              <w:szCs w:val="24"/>
+              <w:rFonts w:eastAsia="Times New Roman"/>
             </w:rPr>
             <w:t>[8]</w:t>
           </w:r>
           <w:r>
             <w:rPr>
-              <w:rFonts w:ascii="Arial" w:eastAsia="Times New Roman" w:hAnsi="Arial" w:cs="Arial"/>
-              <w:sz w:val="24"/>
-              <w:szCs w:val="24"/>
+              <w:rFonts w:eastAsia="Times New Roman"/>
             </w:rPr>
             <w:tab/>
             <w:t>C. R.</w:t>
@@ -12144,116 +13657,90 @@
           <w:proofErr w:type="gramStart"/>
           <w:r>
             <w:rPr>
-              <w:rFonts w:ascii="Arial" w:eastAsia="Times New Roman" w:hAnsi="Arial" w:cs="Arial"/>
-              <w:sz w:val="24"/>
-              <w:szCs w:val="24"/>
+              <w:rFonts w:eastAsia="Times New Roman"/>
             </w:rPr>
             <w:t>, .</w:t>
           </w:r>
           <w:proofErr w:type="gramEnd"/>
           <w:r>
             <w:rPr>
-              <w:rFonts w:ascii="Arial" w:eastAsia="Times New Roman" w:hAnsi="Arial" w:cs="Arial"/>
-              <w:sz w:val="24"/>
-              <w:szCs w:val="24"/>
+              <w:rFonts w:eastAsia="Times New Roman"/>
             </w:rPr>
             <w:t xml:space="preserve"> C.</w:t>
           </w:r>
           <w:proofErr w:type="gramStart"/>
           <w:r>
             <w:rPr>
-              <w:rFonts w:ascii="Arial" w:eastAsia="Times New Roman" w:hAnsi="Arial" w:cs="Arial"/>
-              <w:sz w:val="24"/>
-              <w:szCs w:val="24"/>
+              <w:rFonts w:eastAsia="Times New Roman"/>
             </w:rPr>
             <w:t>, .</w:t>
           </w:r>
           <w:proofErr w:type="gramEnd"/>
           <w:r>
             <w:rPr>
-              <w:rFonts w:ascii="Arial" w:eastAsia="Times New Roman" w:hAnsi="Arial" w:cs="Arial"/>
-              <w:sz w:val="24"/>
-              <w:szCs w:val="24"/>
+              <w:rFonts w:eastAsia="Times New Roman"/>
             </w:rPr>
             <w:t xml:space="preserve"> J.</w:t>
           </w:r>
           <w:proofErr w:type="gramStart"/>
           <w:r>
             <w:rPr>
-              <w:rFonts w:ascii="Arial" w:eastAsia="Times New Roman" w:hAnsi="Arial" w:cs="Arial"/>
-              <w:sz w:val="24"/>
-              <w:szCs w:val="24"/>
+              <w:rFonts w:eastAsia="Times New Roman"/>
             </w:rPr>
             <w:t>, .</w:t>
           </w:r>
           <w:proofErr w:type="gramEnd"/>
           <w:r>
             <w:rPr>
-              <w:rFonts w:ascii="Arial" w:eastAsia="Times New Roman" w:hAnsi="Arial" w:cs="Arial"/>
-              <w:sz w:val="24"/>
-              <w:szCs w:val="24"/>
+              <w:rFonts w:eastAsia="Times New Roman"/>
             </w:rPr>
             <w:t xml:space="preserve"> P., </w:t>
           </w:r>
           <w:proofErr w:type="gramStart"/>
           <w:r>
             <w:rPr>
-              <w:rFonts w:ascii="Arial" w:eastAsia="Times New Roman" w:hAnsi="Arial" w:cs="Arial"/>
-              <w:sz w:val="24"/>
-              <w:szCs w:val="24"/>
+              <w:rFonts w:eastAsia="Times New Roman"/>
             </w:rPr>
             <w:t>y .</w:t>
           </w:r>
           <w:proofErr w:type="gramEnd"/>
           <w:r>
             <w:rPr>
-              <w:rFonts w:ascii="Arial" w:eastAsia="Times New Roman" w:hAnsi="Arial" w:cs="Arial"/>
-              <w:sz w:val="24"/>
-              <w:szCs w:val="24"/>
+              <w:rFonts w:eastAsia="Times New Roman"/>
             </w:rPr>
             <w:t xml:space="preserve"> M., “Estilos de enseñanza y estilos de aprendizaje en educación superior: Análisis de las preferencias de estudiantes de Pedagogía en </w:t>
           </w:r>
           <w:proofErr w:type="gramStart"/>
           <w:r>
             <w:rPr>
-              <w:rFonts w:ascii="Arial" w:eastAsia="Times New Roman" w:hAnsi="Arial" w:cs="Arial"/>
-              <w:sz w:val="24"/>
-              <w:szCs w:val="24"/>
+              <w:rFonts w:eastAsia="Times New Roman"/>
             </w:rPr>
             <w:t>Inglés</w:t>
           </w:r>
           <w:proofErr w:type="gramEnd"/>
           <w:r>
             <w:rPr>
-              <w:rFonts w:ascii="Arial" w:eastAsia="Times New Roman" w:hAnsi="Arial" w:cs="Arial"/>
-              <w:sz w:val="24"/>
-              <w:szCs w:val="24"/>
+              <w:rFonts w:eastAsia="Times New Roman"/>
             </w:rPr>
             <w:t xml:space="preserve"> en tres universidades chilenas”, </w:t>
           </w:r>
           <w:r>
             <w:rPr>
-              <w:rFonts w:ascii="Arial" w:eastAsia="Times New Roman" w:hAnsi="Arial" w:cs="Arial"/>
+              <w:rFonts w:eastAsia="Times New Roman"/>
               <w:i/>
               <w:iCs/>
-              <w:sz w:val="24"/>
-              <w:szCs w:val="24"/>
             </w:rPr>
             <w:t>Revista Electrónica Educare</w:t>
           </w:r>
           <w:r>
             <w:rPr>
-              <w:rFonts w:ascii="Arial" w:eastAsia="Times New Roman" w:hAnsi="Arial" w:cs="Arial"/>
-              <w:sz w:val="24"/>
-              <w:szCs w:val="24"/>
+              <w:rFonts w:eastAsia="Times New Roman"/>
             </w:rPr>
             <w:t xml:space="preserve">, vol. 20, pp. 1–29, 2016, [En línea]. </w:t>
           </w:r>
           <w:r>
             <w:rPr>
-              <w:rFonts w:ascii="Arial" w:eastAsia="Times New Roman" w:hAnsi="Arial" w:cs="Arial"/>
-              <w:sz w:val="24"/>
-              <w:szCs w:val="24"/>
+              <w:rFonts w:eastAsia="Times New Roman"/>
               <w:lang w:val="en-US"/>
             </w:rPr>
             <w:t xml:space="preserve">Disponible </w:t>
@@ -12261,9 +13748,7 @@
           <w:proofErr w:type="spellStart"/>
           <w:r>
             <w:rPr>
-              <w:rFonts w:ascii="Arial" w:eastAsia="Times New Roman" w:hAnsi="Arial" w:cs="Arial"/>
-              <w:sz w:val="24"/>
-              <w:szCs w:val="24"/>
+              <w:rFonts w:eastAsia="Times New Roman"/>
               <w:lang w:val="en-US"/>
             </w:rPr>
             <w:t>en</w:t>
@@ -12271,9 +13756,7 @@
           <w:proofErr w:type="spellEnd"/>
           <w:r>
             <w:rPr>
-              <w:rFonts w:ascii="Arial" w:eastAsia="Times New Roman" w:hAnsi="Arial" w:cs="Arial"/>
-              <w:sz w:val="24"/>
-              <w:szCs w:val="24"/>
+              <w:rFonts w:eastAsia="Times New Roman"/>
               <w:lang w:val="en-US"/>
             </w:rPr>
             <w:t>: https://www.redalyc.org/articulo.oa?id=194146862007</w:t>
@@ -12283,31 +13766,23 @@
           <w:pPr>
             <w:autoSpaceDE w:val="0"/>
             <w:autoSpaceDN w:val="0"/>
-            <w:spacing w:line="360" w:lineRule="auto"/>
             <w:ind w:hanging="640"/>
-            <w:jc w:val="both"/>
-            <w:divId w:val="92366659"/>
+            <w:divId w:val="668405027"/>
             <w:rPr>
-              <w:rFonts w:ascii="Arial" w:eastAsia="Times New Roman" w:hAnsi="Arial" w:cs="Arial"/>
-              <w:sz w:val="24"/>
-              <w:szCs w:val="24"/>
+              <w:rFonts w:eastAsia="Times New Roman"/>
               <w:lang w:val="en-US"/>
             </w:rPr>
           </w:pPr>
           <w:r>
             <w:rPr>
-              <w:rFonts w:ascii="Arial" w:eastAsia="Times New Roman" w:hAnsi="Arial" w:cs="Arial"/>
-              <w:sz w:val="24"/>
-              <w:szCs w:val="24"/>
+              <w:rFonts w:eastAsia="Times New Roman"/>
               <w:lang w:val="en-US"/>
             </w:rPr>
             <w:t>[9]</w:t>
           </w:r>
           <w:r>
             <w:rPr>
-              <w:rFonts w:ascii="Arial" w:eastAsia="Times New Roman" w:hAnsi="Arial" w:cs="Arial"/>
-              <w:sz w:val="24"/>
-              <w:szCs w:val="24"/>
+              <w:rFonts w:eastAsia="Times New Roman"/>
               <w:lang w:val="en-US"/>
             </w:rPr>
             <w:tab/>
@@ -12316,9 +13791,7 @@
           <w:proofErr w:type="spellStart"/>
           <w:r>
             <w:rPr>
-              <w:rFonts w:ascii="Arial" w:eastAsia="Times New Roman" w:hAnsi="Arial" w:cs="Arial"/>
-              <w:sz w:val="24"/>
-              <w:szCs w:val="24"/>
+              <w:rFonts w:eastAsia="Times New Roman"/>
               <w:lang w:val="en-US"/>
             </w:rPr>
             <w:t>Matore</w:t>
@@ -12326,9 +13799,7 @@
           <w:proofErr w:type="spellEnd"/>
           <w:r>
             <w:rPr>
-              <w:rFonts w:ascii="Arial" w:eastAsia="Times New Roman" w:hAnsi="Arial" w:cs="Arial"/>
-              <w:sz w:val="24"/>
-              <w:szCs w:val="24"/>
+              <w:rFonts w:eastAsia="Times New Roman"/>
               <w:lang w:val="en-US"/>
             </w:rPr>
             <w:t xml:space="preserve">, y S. Jenis </w:t>
@@ -12336,9 +13807,7 @@
           <w:proofErr w:type="spellStart"/>
           <w:r>
             <w:rPr>
-              <w:rFonts w:ascii="Arial" w:eastAsia="Times New Roman" w:hAnsi="Arial" w:cs="Arial"/>
-              <w:sz w:val="24"/>
-              <w:szCs w:val="24"/>
+              <w:rFonts w:eastAsia="Times New Roman"/>
               <w:lang w:val="en-US"/>
             </w:rPr>
             <w:t>Kebangsaan</w:t>
@@ -12346,29 +13815,15 @@
           <w:proofErr w:type="spellEnd"/>
           <w:r>
             <w:rPr>
-              <w:rFonts w:ascii="Arial" w:eastAsia="Times New Roman" w:hAnsi="Arial" w:cs="Arial"/>
-              <w:sz w:val="24"/>
-              <w:szCs w:val="24"/>
+              <w:rFonts w:eastAsia="Times New Roman"/>
               <w:lang w:val="en-US"/>
             </w:rPr>
-            <w:t xml:space="preserve"> Cina Kepong, “The relationship of Grasha-Riechmann Teaching Styles with </w:t>
-          </w:r>
-          <w:r>
-            <w:rPr>
-              <w:rFonts w:ascii="Arial" w:eastAsia="Times New Roman" w:hAnsi="Arial" w:cs="Arial"/>
-              <w:sz w:val="24"/>
-              <w:szCs w:val="24"/>
-              <w:lang w:val="en-US"/>
-            </w:rPr>
-            <w:lastRenderedPageBreak/>
-            <w:t xml:space="preserve">teaching experience of National-Type Chinese Primary Schools Mathematics Teacher”, 2022, </w:t>
+            <w:t xml:space="preserve"> Cina Kepong, “The relationship of Grasha-Riechmann Teaching Styles with teaching experience of National-Type Chinese Primary Schools Mathematics Teacher”, 2022, </w:t>
           </w:r>
           <w:proofErr w:type="spellStart"/>
           <w:r>
             <w:rPr>
-              <w:rFonts w:ascii="Arial" w:eastAsia="Times New Roman" w:hAnsi="Arial" w:cs="Arial"/>
-              <w:sz w:val="24"/>
-              <w:szCs w:val="24"/>
+              <w:rFonts w:eastAsia="Times New Roman"/>
               <w:lang w:val="en-US"/>
             </w:rPr>
             <w:t>doi</w:t>
@@ -12376,9 +13831,7 @@
           <w:proofErr w:type="spellEnd"/>
           <w:r>
             <w:rPr>
-              <w:rFonts w:ascii="Arial" w:eastAsia="Times New Roman" w:hAnsi="Arial" w:cs="Arial"/>
-              <w:sz w:val="24"/>
-              <w:szCs w:val="24"/>
+              <w:rFonts w:eastAsia="Times New Roman"/>
               <w:lang w:val="en-US"/>
             </w:rPr>
             <w:t>: 10.3389/fpsyg.2022.1028145.</w:t>
@@ -12388,31 +13841,24 @@
           <w:pPr>
             <w:autoSpaceDE w:val="0"/>
             <w:autoSpaceDN w:val="0"/>
-            <w:spacing w:line="360" w:lineRule="auto"/>
             <w:ind w:hanging="640"/>
-            <w:jc w:val="both"/>
-            <w:divId w:val="260264798"/>
+            <w:divId w:val="2128500782"/>
             <w:rPr>
-              <w:rFonts w:ascii="Arial" w:eastAsia="Times New Roman" w:hAnsi="Arial" w:cs="Arial"/>
-              <w:sz w:val="24"/>
-              <w:szCs w:val="24"/>
+              <w:rFonts w:eastAsia="Times New Roman"/>
               <w:lang w:val="en-US"/>
             </w:rPr>
           </w:pPr>
           <w:r>
             <w:rPr>
-              <w:rFonts w:ascii="Arial" w:eastAsia="Times New Roman" w:hAnsi="Arial" w:cs="Arial"/>
-              <w:sz w:val="24"/>
-              <w:szCs w:val="24"/>
+              <w:rFonts w:eastAsia="Times New Roman"/>
               <w:lang w:val="en-US"/>
             </w:rPr>
+            <w:lastRenderedPageBreak/>
             <w:t>[10]</w:t>
           </w:r>
           <w:r>
             <w:rPr>
-              <w:rFonts w:ascii="Arial" w:eastAsia="Times New Roman" w:hAnsi="Arial" w:cs="Arial"/>
-              <w:sz w:val="24"/>
-              <w:szCs w:val="24"/>
+              <w:rFonts w:eastAsia="Times New Roman"/>
               <w:lang w:val="en-US"/>
             </w:rPr>
             <w:tab/>
@@ -12421,9 +13867,7 @@
           <w:proofErr w:type="spellStart"/>
           <w:r>
             <w:rPr>
-              <w:rFonts w:ascii="Arial" w:eastAsia="Times New Roman" w:hAnsi="Arial" w:cs="Arial"/>
-              <w:sz w:val="24"/>
-              <w:szCs w:val="24"/>
+              <w:rFonts w:eastAsia="Times New Roman"/>
               <w:lang w:val="en-US"/>
             </w:rPr>
             <w:t>Provitera</w:t>
@@ -12431,9 +13875,7 @@
           <w:proofErr w:type="spellEnd"/>
           <w:r>
             <w:rPr>
-              <w:rFonts w:ascii="Arial" w:eastAsia="Times New Roman" w:hAnsi="Arial" w:cs="Arial"/>
-              <w:sz w:val="24"/>
-              <w:szCs w:val="24"/>
+              <w:rFonts w:eastAsia="Times New Roman"/>
               <w:lang w:val="en-US"/>
             </w:rPr>
             <w:t xml:space="preserve">, “Learning </w:t>
@@ -12441,9 +13883,7 @@
           <w:proofErr w:type="gramStart"/>
           <w:r>
             <w:rPr>
-              <w:rFonts w:ascii="Arial" w:eastAsia="Times New Roman" w:hAnsi="Arial" w:cs="Arial"/>
-              <w:sz w:val="24"/>
-              <w:szCs w:val="24"/>
+              <w:rFonts w:eastAsia="Times New Roman"/>
               <w:lang w:val="en-US"/>
             </w:rPr>
             <w:t>And</w:t>
@@ -12451,9 +13891,7 @@
           <w:proofErr w:type="gramEnd"/>
           <w:r>
             <w:rPr>
-              <w:rFonts w:ascii="Arial" w:eastAsia="Times New Roman" w:hAnsi="Arial" w:cs="Arial"/>
-              <w:sz w:val="24"/>
-              <w:szCs w:val="24"/>
+              <w:rFonts w:eastAsia="Times New Roman"/>
               <w:lang w:val="en-US"/>
             </w:rPr>
             <w:t xml:space="preserve"> Teaching Styles In Management Education: Identifying, Analyzing, And Facilitating”, 2008. [En </w:t>
@@ -12461,9 +13899,7 @@
           <w:proofErr w:type="spellStart"/>
           <w:r>
             <w:rPr>
-              <w:rFonts w:ascii="Arial" w:eastAsia="Times New Roman" w:hAnsi="Arial" w:cs="Arial"/>
-              <w:sz w:val="24"/>
-              <w:szCs w:val="24"/>
+              <w:rFonts w:eastAsia="Times New Roman"/>
               <w:lang w:val="en-US"/>
             </w:rPr>
             <w:t>línea</w:t>
@@ -12471,9 +13907,7 @@
           <w:proofErr w:type="spellEnd"/>
           <w:r>
             <w:rPr>
-              <w:rFonts w:ascii="Arial" w:eastAsia="Times New Roman" w:hAnsi="Arial" w:cs="Arial"/>
-              <w:sz w:val="24"/>
-              <w:szCs w:val="24"/>
+              <w:rFonts w:eastAsia="Times New Roman"/>
               <w:lang w:val="en-US"/>
             </w:rPr>
             <w:t xml:space="preserve">]. Disponible </w:t>
@@ -12481,9 +13915,7 @@
           <w:proofErr w:type="spellStart"/>
           <w:r>
             <w:rPr>
-              <w:rFonts w:ascii="Arial" w:eastAsia="Times New Roman" w:hAnsi="Arial" w:cs="Arial"/>
-              <w:sz w:val="24"/>
-              <w:szCs w:val="24"/>
+              <w:rFonts w:eastAsia="Times New Roman"/>
               <w:lang w:val="en-US"/>
             </w:rPr>
             <w:t>en</w:t>
@@ -12491,9 +13923,7 @@
           <w:proofErr w:type="spellEnd"/>
           <w:r>
             <w:rPr>
-              <w:rFonts w:ascii="Arial" w:eastAsia="Times New Roman" w:hAnsi="Arial" w:cs="Arial"/>
-              <w:sz w:val="24"/>
-              <w:szCs w:val="24"/>
+              <w:rFonts w:eastAsia="Times New Roman"/>
               <w:lang w:val="en-US"/>
             </w:rPr>
             <w:t>: http://longleaf.net/teachingstyle.html</w:t>
@@ -12503,31 +13933,23 @@
           <w:pPr>
             <w:autoSpaceDE w:val="0"/>
             <w:autoSpaceDN w:val="0"/>
-            <w:spacing w:line="360" w:lineRule="auto"/>
             <w:ind w:hanging="640"/>
-            <w:jc w:val="both"/>
-            <w:divId w:val="1386025940"/>
+            <w:divId w:val="2129464227"/>
             <w:rPr>
-              <w:rFonts w:ascii="Arial" w:eastAsia="Times New Roman" w:hAnsi="Arial" w:cs="Arial"/>
-              <w:sz w:val="24"/>
-              <w:szCs w:val="24"/>
+              <w:rFonts w:eastAsia="Times New Roman"/>
               <w:lang w:val="en-US"/>
             </w:rPr>
           </w:pPr>
           <w:r>
             <w:rPr>
-              <w:rFonts w:ascii="Arial" w:eastAsia="Times New Roman" w:hAnsi="Arial" w:cs="Arial"/>
-              <w:sz w:val="24"/>
-              <w:szCs w:val="24"/>
+              <w:rFonts w:eastAsia="Times New Roman"/>
               <w:lang w:val="en-US"/>
             </w:rPr>
             <w:t>[11]</w:t>
           </w:r>
           <w:r>
             <w:rPr>
-              <w:rFonts w:ascii="Arial" w:eastAsia="Times New Roman" w:hAnsi="Arial" w:cs="Arial"/>
-              <w:sz w:val="24"/>
-              <w:szCs w:val="24"/>
+              <w:rFonts w:eastAsia="Times New Roman"/>
               <w:lang w:val="en-US"/>
             </w:rPr>
             <w:tab/>
@@ -12536,9 +13958,7 @@
           <w:proofErr w:type="spellStart"/>
           <w:r>
             <w:rPr>
-              <w:rFonts w:ascii="Arial" w:eastAsia="Times New Roman" w:hAnsi="Arial" w:cs="Arial"/>
-              <w:sz w:val="24"/>
-              <w:szCs w:val="24"/>
+              <w:rFonts w:eastAsia="Times New Roman"/>
               <w:lang w:val="en-US"/>
             </w:rPr>
             <w:t>en</w:t>
@@ -12546,29 +13966,23 @@
           <w:proofErr w:type="spellEnd"/>
           <w:r>
             <w:rPr>
-              <w:rFonts w:ascii="Arial" w:eastAsia="Times New Roman" w:hAnsi="Arial" w:cs="Arial"/>
-              <w:sz w:val="24"/>
-              <w:szCs w:val="24"/>
+              <w:rFonts w:eastAsia="Times New Roman"/>
               <w:lang w:val="en-US"/>
             </w:rPr>
             <w:t xml:space="preserve"> </w:t>
           </w:r>
           <w:r>
             <w:rPr>
-              <w:rFonts w:ascii="Arial" w:eastAsia="Times New Roman" w:hAnsi="Arial" w:cs="Arial"/>
+              <w:rFonts w:eastAsia="Times New Roman"/>
               <w:i/>
               <w:iCs/>
-              <w:sz w:val="24"/>
-              <w:szCs w:val="24"/>
               <w:lang w:val="en-US"/>
             </w:rPr>
             <w:t>Matching Theory for Wireless Networks</w:t>
           </w:r>
           <w:r>
             <w:rPr>
-              <w:rFonts w:ascii="Arial" w:eastAsia="Times New Roman" w:hAnsi="Arial" w:cs="Arial"/>
-              <w:sz w:val="24"/>
-              <w:szCs w:val="24"/>
+              <w:rFonts w:eastAsia="Times New Roman"/>
               <w:lang w:val="en-US"/>
             </w:rPr>
             <w:t xml:space="preserve">, Z. Han, Y. Gu, y W. Saad, Eds., Cham: Springer International Publishing, 2017, pp. 9–15. </w:t>
@@ -12576,9 +13990,7 @@
           <w:proofErr w:type="spellStart"/>
           <w:r>
             <w:rPr>
-              <w:rFonts w:ascii="Arial" w:eastAsia="Times New Roman" w:hAnsi="Arial" w:cs="Arial"/>
-              <w:sz w:val="24"/>
-              <w:szCs w:val="24"/>
+              <w:rFonts w:eastAsia="Times New Roman"/>
               <w:lang w:val="en-US"/>
             </w:rPr>
             <w:t>doi</w:t>
@@ -12586,9 +13998,7 @@
           <w:proofErr w:type="spellEnd"/>
           <w:r>
             <w:rPr>
-              <w:rFonts w:ascii="Arial" w:eastAsia="Times New Roman" w:hAnsi="Arial" w:cs="Arial"/>
-              <w:sz w:val="24"/>
-              <w:szCs w:val="24"/>
+              <w:rFonts w:eastAsia="Times New Roman"/>
               <w:lang w:val="en-US"/>
             </w:rPr>
             <w:t>: 10.1007/978-3-319-56252-0_</w:t>
@@ -12596,9 +14006,7 @@
           <w:proofErr w:type="gramStart"/>
           <w:r>
             <w:rPr>
-              <w:rFonts w:ascii="Arial" w:eastAsia="Times New Roman" w:hAnsi="Arial" w:cs="Arial"/>
-              <w:sz w:val="24"/>
-              <w:szCs w:val="24"/>
+              <w:rFonts w:eastAsia="Times New Roman"/>
               <w:lang w:val="en-US"/>
             </w:rPr>
             <w:t>2</w:t>
@@ -12606,12 +14014,101 @@
           <w:proofErr w:type="gramEnd"/>
           <w:r>
             <w:rPr>
-              <w:rFonts w:ascii="Arial" w:eastAsia="Times New Roman" w:hAnsi="Arial" w:cs="Arial"/>
-              <w:sz w:val="24"/>
-              <w:szCs w:val="24"/>
+              <w:rFonts w:eastAsia="Times New Roman"/>
               <w:lang w:val="en-US"/>
             </w:rPr>
             <w:t>.</w:t>
+          </w:r>
+        </w:p>
+        <w:p>
+          <w:pPr>
+            <w:autoSpaceDE w:val="0"/>
+            <w:autoSpaceDN w:val="0"/>
+            <w:ind w:hanging="640"/>
+            <w:divId w:val="2047832952"/>
+            <w:rPr>
+              <w:rFonts w:eastAsia="Times New Roman"/>
+              <w:lang w:val="en-US"/>
+            </w:rPr>
+          </w:pPr>
+          <w:r>
+            <w:rPr>
+              <w:rFonts w:eastAsia="Times New Roman"/>
+              <w:lang w:val="en-US"/>
+            </w:rPr>
+            <w:t>[12]</w:t>
+          </w:r>
+          <w:r>
+            <w:rPr>
+              <w:rFonts w:eastAsia="Times New Roman"/>
+              <w:lang w:val="en-US"/>
+            </w:rPr>
+            <w:tab/>
+            <w:t xml:space="preserve">L. Zhou, “Stable matchings and equilibrium outcomes of the Gale-Shapley’s algorithm for the marriage problem”, </w:t>
+          </w:r>
+          <w:r>
+            <w:rPr>
+              <w:rFonts w:eastAsia="Times New Roman"/>
+              <w:i/>
+              <w:iCs/>
+              <w:lang w:val="en-US"/>
+            </w:rPr>
+            <w:t>Econ Lett</w:t>
+          </w:r>
+          <w:r>
+            <w:rPr>
+              <w:rFonts w:eastAsia="Times New Roman"/>
+              <w:lang w:val="en-US"/>
+            </w:rPr>
+            <w:t xml:space="preserve">, vol. 36, </w:t>
+          </w:r>
+          <w:proofErr w:type="spellStart"/>
+          <w:r>
+            <w:rPr>
+              <w:rFonts w:eastAsia="Times New Roman"/>
+              <w:lang w:val="en-US"/>
+            </w:rPr>
+            <w:t>núm</w:t>
+          </w:r>
+          <w:proofErr w:type="spellEnd"/>
+          <w:r>
+            <w:rPr>
+              <w:rFonts w:eastAsia="Times New Roman"/>
+              <w:lang w:val="en-US"/>
+            </w:rPr>
+            <w:t xml:space="preserve">. 1, pp. 25–29, </w:t>
+          </w:r>
+          <w:proofErr w:type="gramStart"/>
+          <w:r>
+            <w:rPr>
+              <w:rFonts w:eastAsia="Times New Roman"/>
+              <w:lang w:val="en-US"/>
+            </w:rPr>
+            <w:t>may</w:t>
+          </w:r>
+          <w:proofErr w:type="gramEnd"/>
+          <w:r>
+            <w:rPr>
+              <w:rFonts w:eastAsia="Times New Roman"/>
+              <w:lang w:val="en-US"/>
+            </w:rPr>
+            <w:t xml:space="preserve"> 1991, </w:t>
+          </w:r>
+          <w:proofErr w:type="spellStart"/>
+          <w:r>
+            <w:rPr>
+              <w:rFonts w:eastAsia="Times New Roman"/>
+              <w:lang w:val="en-US"/>
+            </w:rPr>
+            <w:t>doi</w:t>
+          </w:r>
+          <w:proofErr w:type="spellEnd"/>
+          <w:r>
+            <w:rPr>
+              <w:rFonts w:eastAsia="Times New Roman"/>
+              <w:lang w:val="en-US"/>
+            </w:rPr>
+            <w:t>: 10.1016/0165-1765(91)90050-U.</w:t>
           </w:r>
         </w:p>
         <w:p>
@@ -12705,171 +14202,6 @@
     </w:p>
     <w:p>
       <w:pPr>
-        <w:spacing w:line="360" w:lineRule="auto"/>
-        <w:jc w:val="both"/>
-        <w:rPr>
-          <w:rFonts w:ascii="Arial" w:eastAsia="Arial" w:hAnsi="Arial" w:cs="Arial"/>
-          <w:sz w:val="24"/>
-          <w:szCs w:val="24"/>
-        </w:rPr>
-      </w:pPr>
-    </w:p>
-    <w:p>
-      <w:pPr>
-        <w:spacing w:line="360" w:lineRule="auto"/>
-        <w:jc w:val="both"/>
-        <w:rPr>
-          <w:rFonts w:ascii="Arial" w:eastAsia="Arial" w:hAnsi="Arial" w:cs="Arial"/>
-          <w:sz w:val="24"/>
-          <w:szCs w:val="24"/>
-        </w:rPr>
-      </w:pPr>
-    </w:p>
-    <w:p>
-      <w:pPr>
-        <w:spacing w:line="360" w:lineRule="auto"/>
-        <w:jc w:val="both"/>
-        <w:rPr>
-          <w:rFonts w:ascii="Arial" w:eastAsia="Arial" w:hAnsi="Arial" w:cs="Arial"/>
-          <w:sz w:val="24"/>
-          <w:szCs w:val="24"/>
-        </w:rPr>
-      </w:pPr>
-    </w:p>
-    <w:p>
-      <w:pPr>
-        <w:spacing w:line="360" w:lineRule="auto"/>
-        <w:jc w:val="both"/>
-        <w:rPr>
-          <w:rFonts w:ascii="Arial" w:eastAsia="Arial" w:hAnsi="Arial" w:cs="Arial"/>
-          <w:sz w:val="24"/>
-          <w:szCs w:val="24"/>
-        </w:rPr>
-      </w:pPr>
-    </w:p>
-    <w:p>
-      <w:pPr>
-        <w:spacing w:line="360" w:lineRule="auto"/>
-        <w:jc w:val="both"/>
-        <w:rPr>
-          <w:rFonts w:ascii="Arial" w:eastAsia="Arial" w:hAnsi="Arial" w:cs="Arial"/>
-          <w:sz w:val="24"/>
-          <w:szCs w:val="24"/>
-        </w:rPr>
-      </w:pPr>
-    </w:p>
-    <w:p>
-      <w:pPr>
-        <w:spacing w:line="360" w:lineRule="auto"/>
-        <w:jc w:val="both"/>
-        <w:rPr>
-          <w:rFonts w:ascii="Arial" w:eastAsia="Arial" w:hAnsi="Arial" w:cs="Arial"/>
-          <w:sz w:val="24"/>
-          <w:szCs w:val="24"/>
-        </w:rPr>
-      </w:pPr>
-    </w:p>
-    <w:p>
-      <w:pPr>
-        <w:spacing w:line="360" w:lineRule="auto"/>
-        <w:jc w:val="both"/>
-        <w:rPr>
-          <w:rFonts w:ascii="Arial" w:eastAsia="Arial" w:hAnsi="Arial" w:cs="Arial"/>
-          <w:sz w:val="24"/>
-          <w:szCs w:val="24"/>
-        </w:rPr>
-      </w:pPr>
-    </w:p>
-    <w:p>
-      <w:pPr>
-        <w:spacing w:line="360" w:lineRule="auto"/>
-        <w:jc w:val="both"/>
-        <w:rPr>
-          <w:rFonts w:ascii="Arial" w:eastAsia="Arial" w:hAnsi="Arial" w:cs="Arial"/>
-          <w:sz w:val="24"/>
-          <w:szCs w:val="24"/>
-        </w:rPr>
-      </w:pPr>
-    </w:p>
-    <w:p>
-      <w:pPr>
-        <w:spacing w:line="360" w:lineRule="auto"/>
-        <w:jc w:val="both"/>
-        <w:rPr>
-          <w:rFonts w:ascii="Arial" w:eastAsia="Arial" w:hAnsi="Arial" w:cs="Arial"/>
-          <w:sz w:val="24"/>
-          <w:szCs w:val="24"/>
-        </w:rPr>
-      </w:pPr>
-    </w:p>
-    <w:p>
-      <w:pPr>
-        <w:spacing w:line="360" w:lineRule="auto"/>
-        <w:jc w:val="both"/>
-        <w:rPr>
-          <w:rFonts w:ascii="Arial" w:eastAsia="Arial" w:hAnsi="Arial" w:cs="Arial"/>
-          <w:sz w:val="24"/>
-          <w:szCs w:val="24"/>
-        </w:rPr>
-      </w:pPr>
-    </w:p>
-    <w:p>
-      <w:pPr>
-        <w:spacing w:line="360" w:lineRule="auto"/>
-        <w:jc w:val="both"/>
-        <w:rPr>
-          <w:rFonts w:ascii="Arial" w:eastAsia="Arial" w:hAnsi="Arial" w:cs="Arial"/>
-          <w:sz w:val="24"/>
-          <w:szCs w:val="24"/>
-        </w:rPr>
-      </w:pPr>
-    </w:p>
-    <w:p>
-      <w:pPr>
-        <w:spacing w:line="360" w:lineRule="auto"/>
-        <w:jc w:val="both"/>
-        <w:rPr>
-          <w:rFonts w:ascii="Arial" w:eastAsia="Arial" w:hAnsi="Arial" w:cs="Arial"/>
-          <w:sz w:val="24"/>
-          <w:szCs w:val="24"/>
-        </w:rPr>
-      </w:pPr>
-    </w:p>
-    <w:p>
-      <w:pPr>
-        <w:spacing w:line="360" w:lineRule="auto"/>
-        <w:jc w:val="both"/>
-        <w:rPr>
-          <w:rFonts w:ascii="Arial" w:eastAsia="Arial" w:hAnsi="Arial" w:cs="Arial"/>
-          <w:sz w:val="24"/>
-          <w:szCs w:val="24"/>
-        </w:rPr>
-      </w:pPr>
-    </w:p>
-    <w:p>
-      <w:pPr>
-        <w:spacing w:line="360" w:lineRule="auto"/>
-        <w:jc w:val="both"/>
-        <w:rPr>
-          <w:rFonts w:ascii="Arial" w:eastAsia="Arial" w:hAnsi="Arial" w:cs="Arial"/>
-          <w:sz w:val="24"/>
-          <w:szCs w:val="24"/>
-        </w:rPr>
-      </w:pPr>
-    </w:p>
-    <w:p>
-      <w:pPr>
-        <w:spacing w:line="360" w:lineRule="auto"/>
-        <w:jc w:val="both"/>
-        <w:rPr>
-          <w:rFonts w:ascii="Arial" w:eastAsia="Arial" w:hAnsi="Arial" w:cs="Arial"/>
-          <w:sz w:val="24"/>
-          <w:szCs w:val="24"/>
-        </w:rPr>
-      </w:pPr>
-    </w:p>
-    <w:p>
-      <w:pPr>
         <w:pStyle w:val="Heading1"/>
         <w:rPr>
           <w:rFonts w:ascii="Arial" w:hAnsi="Arial" w:cs="Arial"/>
@@ -12890,7 +14222,6 @@
           <w:sz w:val="24"/>
           <w:szCs w:val="24"/>
         </w:rPr>
-        <w:lastRenderedPageBreak/>
         <w:t>Anexos</w:t>
       </w:r>
       <w:bookmarkEnd w:id="16"/>
@@ -13811,6 +15142,119 @@
     </w:lvl>
   </w:abstractNum>
   <w:abstractNum w:abstractNumId="7" w15:restartNumberingAfterBreak="0">
+    <w:nsid w:val="419D73E3"/>
+    <w:multiLevelType w:val="hybridMultilevel"/>
+    <w:tmpl w:val="1DC2DC8E"/>
+    <w:lvl w:ilvl="0" w:tplc="04090001">
+      <w:start w:val="1"/>
+      <w:numFmt w:val="bullet"/>
+      <w:lvlText w:val=""/>
+      <w:lvlJc w:val="left"/>
+      <w:pPr>
+        <w:ind w:left="720" w:hanging="360"/>
+      </w:pPr>
+      <w:rPr>
+        <w:rFonts w:ascii="Symbol" w:hAnsi="Symbol" w:hint="default"/>
+      </w:rPr>
+    </w:lvl>
+    <w:lvl w:ilvl="1" w:tplc="04090003">
+      <w:start w:val="1"/>
+      <w:numFmt w:val="bullet"/>
+      <w:lvlText w:val="o"/>
+      <w:lvlJc w:val="left"/>
+      <w:pPr>
+        <w:ind w:left="1440" w:hanging="360"/>
+      </w:pPr>
+      <w:rPr>
+        <w:rFonts w:ascii="Courier New" w:hAnsi="Courier New" w:cs="Courier New" w:hint="default"/>
+      </w:rPr>
+    </w:lvl>
+    <w:lvl w:ilvl="2" w:tplc="04090005">
+      <w:start w:val="1"/>
+      <w:numFmt w:val="bullet"/>
+      <w:lvlText w:val=""/>
+      <w:lvlJc w:val="left"/>
+      <w:pPr>
+        <w:ind w:left="2160" w:hanging="360"/>
+      </w:pPr>
+      <w:rPr>
+        <w:rFonts w:ascii="Wingdings" w:hAnsi="Wingdings" w:hint="default"/>
+      </w:rPr>
+    </w:lvl>
+    <w:lvl w:ilvl="3" w:tplc="04090001" w:tentative="1">
+      <w:start w:val="1"/>
+      <w:numFmt w:val="bullet"/>
+      <w:lvlText w:val=""/>
+      <w:lvlJc w:val="left"/>
+      <w:pPr>
+        <w:ind w:left="2880" w:hanging="360"/>
+      </w:pPr>
+      <w:rPr>
+        <w:rFonts w:ascii="Symbol" w:hAnsi="Symbol" w:hint="default"/>
+      </w:rPr>
+    </w:lvl>
+    <w:lvl w:ilvl="4" w:tplc="04090003" w:tentative="1">
+      <w:start w:val="1"/>
+      <w:numFmt w:val="bullet"/>
+      <w:lvlText w:val="o"/>
+      <w:lvlJc w:val="left"/>
+      <w:pPr>
+        <w:ind w:left="3600" w:hanging="360"/>
+      </w:pPr>
+      <w:rPr>
+        <w:rFonts w:ascii="Courier New" w:hAnsi="Courier New" w:cs="Courier New" w:hint="default"/>
+      </w:rPr>
+    </w:lvl>
+    <w:lvl w:ilvl="5" w:tplc="04090005" w:tentative="1">
+      <w:start w:val="1"/>
+      <w:numFmt w:val="bullet"/>
+      <w:lvlText w:val=""/>
+      <w:lvlJc w:val="left"/>
+      <w:pPr>
+        <w:ind w:left="4320" w:hanging="360"/>
+      </w:pPr>
+      <w:rPr>
+        <w:rFonts w:ascii="Wingdings" w:hAnsi="Wingdings" w:hint="default"/>
+      </w:rPr>
+    </w:lvl>
+    <w:lvl w:ilvl="6" w:tplc="04090001" w:tentative="1">
+      <w:start w:val="1"/>
+      <w:numFmt w:val="bullet"/>
+      <w:lvlText w:val=""/>
+      <w:lvlJc w:val="left"/>
+      <w:pPr>
+        <w:ind w:left="5040" w:hanging="360"/>
+      </w:pPr>
+      <w:rPr>
+        <w:rFonts w:ascii="Symbol" w:hAnsi="Symbol" w:hint="default"/>
+      </w:rPr>
+    </w:lvl>
+    <w:lvl w:ilvl="7" w:tplc="04090003" w:tentative="1">
+      <w:start w:val="1"/>
+      <w:numFmt w:val="bullet"/>
+      <w:lvlText w:val="o"/>
+      <w:lvlJc w:val="left"/>
+      <w:pPr>
+        <w:ind w:left="5760" w:hanging="360"/>
+      </w:pPr>
+      <w:rPr>
+        <w:rFonts w:ascii="Courier New" w:hAnsi="Courier New" w:cs="Courier New" w:hint="default"/>
+      </w:rPr>
+    </w:lvl>
+    <w:lvl w:ilvl="8" w:tplc="04090005" w:tentative="1">
+      <w:start w:val="1"/>
+      <w:numFmt w:val="bullet"/>
+      <w:lvlText w:val=""/>
+      <w:lvlJc w:val="left"/>
+      <w:pPr>
+        <w:ind w:left="6480" w:hanging="360"/>
+      </w:pPr>
+      <w:rPr>
+        <w:rFonts w:ascii="Wingdings" w:hAnsi="Wingdings" w:hint="default"/>
+      </w:rPr>
+    </w:lvl>
+  </w:abstractNum>
+  <w:abstractNum w:abstractNumId="8" w15:restartNumberingAfterBreak="0">
     <w:nsid w:val="45B45C59"/>
     <w:multiLevelType w:val="hybridMultilevel"/>
     <w:tmpl w:val="227EB8F0"/>
@@ -13899,7 +15343,7 @@
       </w:pPr>
     </w:lvl>
   </w:abstractNum>
-  <w:abstractNum w:abstractNumId="8" w15:restartNumberingAfterBreak="0">
+  <w:abstractNum w:abstractNumId="9" w15:restartNumberingAfterBreak="0">
     <w:nsid w:val="4682220E"/>
     <w:multiLevelType w:val="hybridMultilevel"/>
     <w:tmpl w:val="256877F4"/>
@@ -14012,7 +15456,7 @@
       </w:rPr>
     </w:lvl>
   </w:abstractNum>
-  <w:abstractNum w:abstractNumId="9" w15:restartNumberingAfterBreak="0">
+  <w:abstractNum w:abstractNumId="10" w15:restartNumberingAfterBreak="0">
     <w:nsid w:val="53524792"/>
     <w:multiLevelType w:val="hybridMultilevel"/>
     <w:tmpl w:val="E700AAD4"/>
@@ -14098,7 +15542,7 @@
       </w:pPr>
     </w:lvl>
   </w:abstractNum>
-  <w:abstractNum w:abstractNumId="10" w15:restartNumberingAfterBreak="0">
+  <w:abstractNum w:abstractNumId="11" w15:restartNumberingAfterBreak="0">
     <w:nsid w:val="554C0015"/>
     <w:multiLevelType w:val="hybridMultilevel"/>
     <w:tmpl w:val="BA861FAC"/>
@@ -14184,7 +15628,7 @@
       </w:pPr>
     </w:lvl>
   </w:abstractNum>
-  <w:abstractNum w:abstractNumId="11" w15:restartNumberingAfterBreak="0">
+  <w:abstractNum w:abstractNumId="12" w15:restartNumberingAfterBreak="0">
     <w:nsid w:val="58574B5F"/>
     <w:multiLevelType w:val="hybridMultilevel"/>
     <w:tmpl w:val="C1D0E3BE"/>
@@ -14273,7 +15717,7 @@
       </w:pPr>
     </w:lvl>
   </w:abstractNum>
-  <w:abstractNum w:abstractNumId="12" w15:restartNumberingAfterBreak="0">
+  <w:abstractNum w:abstractNumId="13" w15:restartNumberingAfterBreak="0">
     <w:nsid w:val="62290A92"/>
     <w:multiLevelType w:val="hybridMultilevel"/>
     <w:tmpl w:val="6F68805E"/>
@@ -14359,7 +15803,7 @@
       </w:pPr>
     </w:lvl>
   </w:abstractNum>
-  <w:abstractNum w:abstractNumId="13" w15:restartNumberingAfterBreak="0">
+  <w:abstractNum w:abstractNumId="14" w15:restartNumberingAfterBreak="0">
     <w:nsid w:val="6EFA30E2"/>
     <w:multiLevelType w:val="hybridMultilevel"/>
     <w:tmpl w:val="298403C6"/>
@@ -14445,7 +15889,7 @@
       </w:pPr>
     </w:lvl>
   </w:abstractNum>
-  <w:abstractNum w:abstractNumId="14" w15:restartNumberingAfterBreak="0">
+  <w:abstractNum w:abstractNumId="15" w15:restartNumberingAfterBreak="0">
     <w:nsid w:val="7D2B3B98"/>
     <w:multiLevelType w:val="hybridMultilevel"/>
     <w:tmpl w:val="0EE6FBF6"/>
@@ -14559,7 +16003,7 @@
     </w:lvl>
   </w:abstractNum>
   <w:num w:numId="1" w16cid:durableId="989869868">
-    <w:abstractNumId w:val="8"/>
+    <w:abstractNumId w:val="9"/>
   </w:num>
   <w:num w:numId="2" w16cid:durableId="1681006607">
     <w:abstractNumId w:val="4"/>
@@ -14571,7 +16015,7 @@
     <w:abstractNumId w:val="5"/>
   </w:num>
   <w:num w:numId="5" w16cid:durableId="858548017">
-    <w:abstractNumId w:val="14"/>
+    <w:abstractNumId w:val="15"/>
   </w:num>
   <w:num w:numId="6" w16cid:durableId="1310749791">
     <w:abstractNumId w:val="6"/>
@@ -14580,27 +16024,30 @@
     <w:abstractNumId w:val="1"/>
   </w:num>
   <w:num w:numId="8" w16cid:durableId="819881075">
-    <w:abstractNumId w:val="11"/>
+    <w:abstractNumId w:val="12"/>
   </w:num>
   <w:num w:numId="9" w16cid:durableId="599458116">
-    <w:abstractNumId w:val="13"/>
+    <w:abstractNumId w:val="14"/>
   </w:num>
   <w:num w:numId="10" w16cid:durableId="820582110">
     <w:abstractNumId w:val="3"/>
   </w:num>
   <w:num w:numId="11" w16cid:durableId="1840266726">
-    <w:abstractNumId w:val="9"/>
+    <w:abstractNumId w:val="10"/>
   </w:num>
   <w:num w:numId="12" w16cid:durableId="707880306">
     <w:abstractNumId w:val="0"/>
   </w:num>
   <w:num w:numId="13" w16cid:durableId="1907717490">
-    <w:abstractNumId w:val="12"/>
+    <w:abstractNumId w:val="13"/>
   </w:num>
   <w:num w:numId="14" w16cid:durableId="1490485299">
-    <w:abstractNumId w:val="10"/>
+    <w:abstractNumId w:val="11"/>
   </w:num>
   <w:num w:numId="15" w16cid:durableId="1248152757">
+    <w:abstractNumId w:val="8"/>
+  </w:num>
+  <w:num w:numId="16" w16cid:durableId="1831822709">
     <w:abstractNumId w:val="7"/>
   </w:num>
 </w:numbering>
@@ -15085,7 +16532,6 @@
   <w:style w:type="character" w:default="1" w:styleId="DefaultParagraphFont">
     <w:name w:val="Default Paragraph Font"/>
     <w:uiPriority w:val="1"/>
-    <w:semiHidden/>
     <w:unhideWhenUsed/>
   </w:style>
   <w:style w:type="table" w:default="1" w:styleId="TableNormal">
@@ -15507,8 +16953,8 @@
   </w:compat>
   <w:rsids>
     <w:rsidRoot w:val="00992CCB"/>
+    <w:rsid w:val="0062166B"/>
     <w:rsid w:val="00992CCB"/>
-    <w:rsid w:val="00BF04BD"/>
   </w:rsids>
   <m:mathPr>
     <m:mathFont m:val="Cambria Math"/>
@@ -16289,7 +17735,7 @@
     <we:reference id="wa104382081" version="1.55.1.0" store="WA104382081" storeType="OMEX"/>
   </we:alternateReferences>
   <we:properties>
-    <we:property name="MENDELEY_CITATIONS" value="[{&quot;citationID&quot;:&quot;MENDELEY_CITATION_f07e9eb8-e08b-4745-bc22-1e9b46c997b1&quot;,&quot;properties&quot;:{&quot;noteIndex&quot;:0},&quot;isEdited&quot;:false,&quot;manualOverride&quot;:{&quot;isManuallyOverridden&quot;:false,&quot;citeprocText&quot;:&quot;[1]&quot;,&quot;manualOverrideText&quot;:&quot;&quot;},&quot;citationTag&quot;:&quot;MENDELEY_CITATION_v3_eyJjaXRhdGlvbklEIjoiTUVOREVMRVlfQ0lUQVRJT05fZjA3ZTllYjgtZTA4Yi00NzQ1LWJjMjItMWU5YjQ2Yzk5N2IxIiwicHJvcGVydGllcyI6eyJub3RlSW5kZXgiOjB9LCJpc0VkaXRlZCI6ZmFsc2UsIm1hbnVhbE92ZXJyaWRlIjp7ImlzTWFudWFsbHlPdmVycmlkZGVuIjpmYWxzZSwiY2l0ZXByb2NUZXh0IjoiWzFdIiwibWFudWFsT3ZlcnJpZGVUZXh0IjoiIn0sImNpdGF0aW9uSXRlbXMiOlt7ImlkIjoiOTNkOWM0N2QtZmI3MC0zMmQ1LTgwNGMtMjM4NjQ5ZjkyYmJhIiwiaXRlbURhdGEiOnsidHlwZSI6ImFydGljbGUtam91cm5hbCIsImlkIjoiOTNkOWM0N2QtZmI3MC0zMmQ1LTgwNGMtMjM4NjQ5ZjkyYmJhIiwidGl0bGUiOiJEaWZmaWN1bHRpZXMgaW4gbGVhcm5pbmcgYWxnZWJyYSwgYSBzdHVkeSB3aXRoIHN0YW5kYXJkaXplZCB0ZXN0cyIsImF1dGhvciI6W3siZmFtaWx5IjoiUGFsYWNpb3MiLCJnaXZlbiI6Ikx1aXMgQXJtYW5kbyBSYW1vcyIsInBhcnNlLW5hbWVzIjpmYWxzZSwiZHJvcHBpbmctcGFydGljbGUiOiIiLCJub24tZHJvcHBpbmctcGFydGljbGUiOiIifSx7ImZhbWlseSI6Ikd1aWZhcnJvIiwiZ2l2ZW4iOiJNYXJ2aW4gSXbDoW4iLCJwYXJzZS1uYW1lcyI6ZmFsc2UsImRyb3BwaW5nLXBhcnRpY2xlIjoiIiwibm9uLWRyb3BwaW5nLXBhcnRpY2xlIjoiIn0seyJmYW1pbHkiOiJHYXJjw61hIiwiZ2l2ZW4iOiJMdWlzIE1hbnVlbCBDYXNhcyIsInBhcnNlLW5hbWVzIjpmYWxzZSwiZHJvcHBpbmctcGFydGljbGUiOiIiLCJub24tZHJvcHBpbmctcGFydGljbGUiOiIifV0sImNvbnRhaW5lci10aXRsZSI6IkJvbGVtYSAtIE1hdGhlbWF0aWNzIEVkdWNhdGlvbiBCdWxsZXRpbiIsIkRPSSI6IjEwLjE1OTAvMTk4MC00NDE1djM1bjcwYTIxIiwiSVNTTiI6IjE5ODA0NDE1IiwiaXNzdWVkIjp7ImRhdGUtcGFydHMiOltbMjAyMV1dfSwicGFnZSI6IjEwMTYtMTAzMyIsImFic3RyYWN0IjoiVGhpcyB3b3JrIGlzIGEgc3R1ZHkgYWltZWQgYXQgaWRlbnRpZnlpbmcgdGhlIG1haW4gZGlmZmljdWx0aWVzIHRoYXQgc3R1ZGVudHMgc2hvdyB3aGVuIHNvbHZpbmcgYWxnb3JpdGhtaWMgb3IgYWxnZWJyYWljIHByb2JsZW1zLiBBcyBhIHJlZmVyZW5jZSBwb2ludCwgd2UgdXNlZCB0aGUgZGF0YWJhc2UgdGhhdCBjb250YWlucyB0aGUgcmVzdWx0cyBvZiB0aGUgYXBwbGljYXRpb24gb2Ygc3RhbmRhcmRpemVkIG1hdGhlbWF0aWNzIHRlc3RzIG9uIGJhc2ljIGVkdWNhdGlvbiBzdHVkZW50cyBmcm9tIDd0aCB0byA5dGggZ3JhZGUgKGFnZXMgMTIgdG8gMTUpIGluIEhvbmR1cmFzLiBBZnRlciBhbiBhbmFseXNpcyBvZiB0aGUgc3RhdGlzdGljYWwgcGFyYW1ldGVycyBvZiBkaWZmaWN1bHR5LCBjb3JyZWxhdGlvbiwgYXMgd2VsbCBhcyB0aGUgZ3JhcGhpY2FsIGFuYWx5c2lzIG9mIHRoZSBvcHRpb25zIG9mIGVhY2ggaXRlbSwgdGhlIGl0ZW1zIGFuc3dlcmVkIGluY29ycmVjdGx5IGJ5IHN0dWRlbnRzIHdobyBoYWQgaGlnaCBzY29yZXMgaW4gdGhlIGFwcGxpZWQgdGVzdHMgd2VyZSBzZWxlY3RlZCwgd2hpY2ggYWxsb3dlZCB0aGVtIHRvIGJlIGFuYWx5emVkIHRha2luZyBhcyByZWZlcmVuY2UgdGhlIHJlc2VhcmNoIGNhcnJpZWQgb3V0IGluIG90aGVyIGNvbnRleHRzLiBUaGUgcmVzdWx0cyBzaG93IHRoYXQgaGlnaCBwZXJmb3JtYW5jZSBzdHVkZW50cyBtYWtlIG1pc3Rha2VzIGluIGJhc2ljIHByb2JsZW1zIG9mIGFyaXRobWV0aWMgYW5kIGFsZ2VicmEuIFdlIGJlbGlldmUgdGhhdCByZWNvZ25pemluZyB0aGVzZSBlcnJvcnMgaXMgYSBnb29kIHdheSB0byBndWlkZSB0ZWFjaGVyIGVkdWNhdGlvbiBhbmQgdHJhaW5pbmcgcHJvY2Vzc2VzLCBhcyB3ZWxsIGFzIHRvIHN0cmVuZ3RoZW4gdGVhY2hpbmcgc3RyYXRlZ2llcyBhaW1lZCBhdCBhdm9pZGluZyB0aGUgaWRlbnRpZmllZCBlcnJvcnMuIiwicHVibGlzaGVyIjoiQk9MRU1BIERlcGFydGFtZW50byBkZSBNYXRlbWF0aWNhIiwiaXNzdWUiOiI3MCIsInZvbHVtZSI6IjM1IiwiY29udGFpbmVyLXRpdGxlLXNob3J0IjoiIn0sImlzVGVtcG9yYXJ5IjpmYWxzZX1dfQ==&quot;,&quot;citationItems&quot;:[{&quot;id&quot;:&quot;93d9c47d-fb70-32d5-804c-238649f92bba&quot;,&quot;itemData&quot;:{&quot;type&quot;:&quot;article-journal&quot;,&quot;id&quot;:&quot;93d9c47d-fb70-32d5-804c-238649f92bba&quot;,&quot;title&quot;:&quot;Difficulties in learning algebra, a study with standardized tests&quot;,&quot;author&quot;:[{&quot;family&quot;:&quot;Palacios&quot;,&quot;given&quot;:&quot;Luis Armando Ramos&quot;,&quot;parse-names&quot;:false,&quot;dropping-particle&quot;:&quot;&quot;,&quot;non-dropping-particle&quot;:&quot;&quot;},{&quot;family&quot;:&quot;Guifarro&quot;,&quot;given&quot;:&quot;Marvin Iván&quot;,&quot;parse-names&quot;:false,&quot;dropping-particle&quot;:&quot;&quot;,&quot;non-dropping-particle&quot;:&quot;&quot;},{&quot;family&quot;:&quot;García&quot;,&quot;given&quot;:&quot;Luis Manuel Casas&quot;,&quot;parse-names&quot;:false,&quot;dropping-particle&quot;:&quot;&quot;,&quot;non-dropping-particle&quot;:&quot;&quot;}],&quot;container-title&quot;:&quot;Bolema - Mathematics Education Bulletin&quot;,&quot;DOI&quot;:&quot;10.1590/1980-4415v35n70a21&quot;,&quot;ISSN&quot;:&quot;19804415&quot;,&quot;issued&quot;:{&quot;date-parts&quot;:[[2021]]},&quot;page&quot;:&quot;1016-1033&quot;,&quot;abstract&quot;:&quot;This work is a study aimed at identifying the main difficulties that students show when solving algorithmic or algebraic problems. As a reference point, we used the database that contains the results of the application of standardized mathematics tests on basic education students from 7th to 9th grade (ages 12 to 15) in Honduras. After an analysis of the statistical parameters of difficulty, correlation, as well as the graphical analysis of the options of each item, the items answered incorrectly by students who had high scores in the applied tests were selected, which allowed them to be analyzed taking as reference the research carried out in other contexts. The results show that high performance students make mistakes in basic problems of arithmetic and algebra. We believe that recognizing these errors is a good way to guide teacher education and training processes, as well as to strengthen teaching strategies aimed at avoiding the identified errors.&quot;,&quot;publisher&quot;:&quot;BOLEMA Departamento de Matematica&quot;,&quot;issue&quot;:&quot;70&quot;,&quot;volume&quot;:&quot;35&quot;,&quot;container-title-short&quot;:&quot;&quot;},&quot;isTemporary&quot;:false}]},{&quot;citationID&quot;:&quot;MENDELEY_CITATION_f896fecb-18fb-4d4e-beea-5d885ad686f5&quot;,&quot;properties&quot;:{&quot;noteIndex&quot;:0},&quot;isEdited&quot;:false,&quot;manualOverride&quot;:{&quot;isManuallyOverridden&quot;:false,&quot;citeprocText&quot;:&quot;[2]&quot;,&quot;manualOverrideText&quot;:&quot;&quot;},&quot;citationTag&quot;:&quot;MENDELEY_CITATION_v3_eyJjaXRhdGlvbklEIjoiTUVOREVMRVlfQ0lUQVRJT05fZjg5NmZlY2ItMThmYi00ZDRlLWJlZWEtNWQ4ODVhZDY4NmY1IiwicHJvcGVydGllcyI6eyJub3RlSW5kZXgiOjB9LCJpc0VkaXRlZCI6ZmFsc2UsIm1hbnVhbE92ZXJyaWRlIjp7ImlzTWFudWFsbHlPdmVycmlkZGVuIjpmYWxzZSwiY2l0ZXByb2NUZXh0IjoiWzJdIiwibWFudWFsT3ZlcnJpZGVUZXh0IjoiIn0sImNpdGF0aW9uSXRlbXMiOlt7ImlkIjoiZTFhNzQxYmQtMmI1MC0zNjA1LThmM2UtMWY3ODE2OTViZGYzIiwiaXRlbURhdGEiOnsidHlwZSI6InJlcG9ydCIsImlkIjoiZTFhNzQxYmQtMmI1MC0zNjA1LThmM2UtMWY3ODE2OTViZGYzIiwidGl0bGUiOiJEaWTDoWN0aWNhIHBhcmEgbGEgZW5zZcOxYW56YSBkZSBsYSBhcml0bcOpdGljYSB5IGVsIGFsZ2VicmEiLCJncm91cElkIjoiYTRkN2ExZmYtMzcyZi0zMGQ5LWFiYzYtNmE5YjNjN2Y3YjM2IiwiYXV0aG9yIjpbeyJmYW1pbHkiOiJHYWx2aXMiLCJnaXZlbiI6IkpvcmdlIEVucmlxdWUiLCJwYXJzZS1uYW1lcyI6ZmFsc2UsImRyb3BwaW5nLXBhcnRpY2xlIjoiIiwibm9uLWRyb3BwaW5nLXBhcnRpY2xlIjoiIn1dLCJhYnN0cmFjdCI6IlByaW5jaXBhbGVzIGRpZmljdWx0YWRlcyBlbiBsYSBlbnNlw7FhbnphIGFwcmVuZGl6YWplIGRlIGxhIG1hdGVtw6F0aWNhIExhcyBwcmluY2lwYWxlcyBkaWZpY3VsdGFkZXMgcXVlIGhlIGVuY29udHJhZG8gYSBsbyBsYXJnbyBkZSBtaSBleHBlcmllbmNpYSBjb21vIGRvY2VudGUgZGUgbWF0ZW3DoXRpY2Egc29uIGxhcyBzaWd1aWVudGVzOiBhLiBBbHRvIGdyYWRvIGRlIGFic3RyYWNjacOzbiBiLiBBbHRvIGdyYWRvIGRlIHNlY3VlbmNpYWxpZGFkLiBQYXJhIHZlbmNlciBlc3RhcyBkaWZpY3VsdGFkZXMgaGUgdHJhdGFkbyBkZSBkZXNhcnJvbGxhciB1biBtYXRlcmlhbCBkaWTDoWN0aWNvIHF1ZSBoYWdhIGxhIG1hdGVtw6F0aWNhIG1lbm9zIGFic3RyYWN0YSB5IHBlcm1pdGEgcXVlIGxvcyBlc3R1ZGlhbnRlcyBhcHJlaGVuZGFuIGVuIGNhZGEgY3Vyc28gbG9zIGNvbm9jaW1pZW50b3MgZGUgbWF0ZW3DoXRpY2EgZXhpZ2lkbyBwYXJhIHN1IHByb21vY2nDs24gYSBsb3MgY3Vyc29zIHNpZ3VpZW50ZXMgKGRlIGFjdWVyZG8gYWwgYWx0byBncmFkbyBkZSBzZWN1ZW5jaWFsaWRhZCBxdWUgc2llbXByZSBzZSBwcmVzZW50YSBlbiBsYSBtYXRlbcOhdGljYSkuIExhIGVzdHJhdGVnaWEgcHJvcHVlc3RhIHNlIHN1c3RlbnRhIGLDoXNpY2FtZW50ZSBlbiBkb3MgbW9kZWxvcyBwZWRhZ8OzZ2ljb3MgeSBlbiBsYSB0ZW9yw61hIGRlIGxhcyBpbnRlbGlnZW5jaWFzIG3Dumx0aXBsZXMgZGUgR2FyZG5lciBhIHNhYmVyOiBhLiBNb2RlbG8gaGlzdMOzcmljbyBzb2NpYWwgZGUgVmlnb3Rza3kuIERlIGFjdWVyZG8gY29uIGVzdGUgbW9kZWxvIHBhcmEgY2FkYSBlc3R1ZGlhbnRlIGV4aXN0ZSB1bmEgem9uYSBkZSBkZXNhcnJvbGxvIHByw7N4aW1vLCBkZW50cm8gZGUgbGEgY3VhbCBlcyBjYXBheiBkZSBhcHJlaGVuZGVyIG51ZXZvcyBjb25vY2ltaWVudG9zIHkgZnVlcmEgZGUgbGEgY3VhbCBubyBlcyBjYXBheiBkZSBoYWNlcmxvLiBBZGVjdWFuZG8gZXN0ZSBtb2RlbG8gYWwgYXByZW5kaXphamUgZXNwZWPDrWZpY28gZGUgbGEgbWF0ZW3DoXRpY2EsIHNlIHB1ZWRlIGRlY2lyIHF1ZSBkaWNoYSB6b25hIGRlcGVuZGUgZGUgdmFyaW9zIGZhY3RvcmVzOiDvg5ggRWwgY29udGV4dG8gZXNjb2xhciwgZmFtaWxpYXIgeSBzb2NpYWwgZG9uZGUgaW50ZXJhY3TDumEgZWwgZXN0dWRpYW50ZSDvg5ggU3VzIGNhcGFjaWRhZGVzIGlubmF0YXMgcGFyYSBsYSBtYXRlbcOhdGljYSDvg5ggU3VzIGNvbm9jaW1pZW50b3MgcHJldmlvcyBzb2JyZSBsb3MgdGVtYXMgZGUgZXN0dWRpbyDvg5ggRWwgZ3JhZG8gZGUgbW90aXZhY2nDs24gZSBpbnRlcsOpcyBxdWUgZWwgZXN0dWRpYW50ZSBwcmVzZW50ZSBlbiBlbCBhcHJlbmRpemFqZSBkZSBsYSBtaXNtYSB5IGVsIGdyYWRvIGRlIG1vdGl2YWNpw7NuIHF1ZSBlbCBkb2NlbnRlIGxvZ3JlIGNyZWFyIGVuIMOpbC4gTGEgdXRpbGl6YWNpw7NuIGRlbCBtYXRlcmlhbCBkaWTDoWN0aWNvIHByb3B1ZXN0byBwZXJtaXRlIHF1ZSBsYSB6b25hIGRlIGRlc2Fycm9sbG8gcHLDs3hpbW8gZGUgVmlnb3Rza3kgc2UgYW1wbMOtZSBzaWduaWZpY2F0aXZhbWVudGUsIHlhIHF1ZSBhbCBwcmVzZW50YXIgZWwgY29ub2NpbWllbnRvIG1hdGVtw6F0aWNvIGRlIHVuYSBtYW5lcmEgbWVub3MgYWJzdHJhY3RhLCBzZSBkZXNwaWVydGEgZWwgaW50ZXLDqXMgZGVsIGVzdHVkaWFudGUgcG9yIGxhIG1pc21hLCBhZGVtw6FzIGVsIGp1ZWdvIHkgbGEgY29tcGV0ZW5jaWEgcXVlIHNlIGdlbmVyYW4gZW4gZWwgZGVzYXJyb2xsbyBkZSBsYSBtZXRvZG9sb2fDrWEgcHJvcHVlc3RhIHRhbWJpw6luIHByb3BpY2lhbiB1bmEgbWF5b3IgbW90aXZhY2nDs24gZW4gZWwgZXN0dWRpYW50ZS4ifSwiaXNUZW1wb3JhcnkiOmZhbHNlfV19&quot;,&quot;citationItems&quot;:[{&quot;id&quot;:&quot;e1a741bd-2b50-3605-8f3e-1f781695bdf3&quot;,&quot;itemData&quot;:{&quot;type&quot;:&quot;report&quot;,&quot;id&quot;:&quot;e1a741bd-2b50-3605-8f3e-1f781695bdf3&quot;,&quot;title&quot;:&quot;Didáctica para la enseñanza de la aritmética y el algebra&quot;,&quot;groupId&quot;:&quot;a4d7a1ff-372f-30d9-abc6-6a9b3c7f7b36&quot;,&quot;author&quot;:[{&quot;family&quot;:&quot;Galvis&quot;,&quot;given&quot;:&quot;Jorge Enrique&quot;,&quot;parse-names&quot;:false,&quot;dropping-particle&quot;:&quot;&quot;,&quot;non-dropping-particle&quot;:&quot;&quot;}],&quot;abstract&quot;:&quot;Principales dificultades en la enseñanza aprendizaje de la matemática Las principales dificultades que he encontrado a lo largo de mi experiencia como docente de matemática son las siguientes: a. Alto grado de abstracción b. Alto grado de secuencialidad. Para vencer estas dificultades he tratado de desarrollar un material didáctico que haga la matemática menos abstracta y permita que los estudiantes aprehendan en cada curso los conocimientos de matemática exigido para su promoción a los cursos siguientes (de acuerdo al alto grado de secuencialidad que siempre se presenta en la matemática). La estrategia propuesta se sustenta básicamente en dos modelos pedagógicos y en la teoría de las inteligencias múltiples de Gardner a saber: a. Modelo histórico social de Vigotsky. De acuerdo con este modelo para cada estudiante existe una zona de desarrollo próximo, dentro de la cual es capaz de aprehender nuevos conocimientos y fuera de la cual no es capaz de hacerlo. Adecuando este modelo al aprendizaje específico de la matemática, se puede decir que dicha zona depende de varios factores:  El contexto escolar, familiar y social donde interactúa el estudiante  Sus capacidades innatas para la matemática  Sus conocimientos previos sobre los temas de estudio  El grado de motivación e interés que el estudiante presente en el aprendizaje de la misma y el grado de motivación que el docente logre crear en él. La utilización del material didáctico propuesto permite que la zona de desarrollo próximo de Vigotsky se amplíe significativamente, ya que al presentar el conocimiento matemático de una manera menos abstracta, se despierta el interés del estudiante por la misma, además el juego y la competencia que se generan en el desarrollo de la metodología propuesta también propician una mayor motivación en el estudiante.&quot;},&quot;isTemporary&quot;:false}]},{&quot;citationID&quot;:&quot;MENDELEY_CITATION_b5ba5bff-12df-4bee-8604-8657aacd2ef5&quot;,&quot;properties&quot;:{&quot;noteIndex&quot;:0},&quot;isEdited&quot;:false,&quot;manualOverride&quot;:{&quot;isManuallyOverridden&quot;:false,&quot;citeprocText&quot;:&quot;[3]&quot;,&quot;manualOverrideText&quot;:&quot;&quot;},&quot;citationTag&quot;:&quot;MENDELEY_CITATION_v3_eyJjaXRhdGlvbklEIjoiTUVOREVMRVlfQ0lUQVRJT05fYjViYTViZmYtMTJkZi00YmVlLTg2MDQtODY1N2FhY2QyZWY1IiwicHJvcGVydGllcyI6eyJub3RlSW5kZXgiOjB9LCJpc0VkaXRlZCI6ZmFsc2UsIm1hbnVhbE92ZXJyaWRlIjp7ImlzTWFudWFsbHlPdmVycmlkZGVuIjpmYWxzZSwiY2l0ZXByb2NUZXh0IjoiWzNdIiwibWFudWFsT3ZlcnJpZGVUZXh0IjoiIn0sImNpdGF0aW9uSXRlbXMiOlt7ImlkIjoiYWUzNzkwMjUtYTNhMS0zZWQzLWEzMmUtZGIwMmE2MGEzMGI4IiwiaXRlbURhdGEiOnsidHlwZSI6ImJvb2siLCJpZCI6ImFlMzc5MDI1LWEzYTEtM2VkMy1hMzJlLWRiMDJhNjBhMzBiOCIsInRpdGxlIjoiUHJvZ3JhbWEgZm9ydGFsZWNpbWllbnRvIGRlIGxhIGNvYmVydHVyYSBjb24gY2FsaWRhZCBwYXJhIGVsIHNlY3RvciBlZHVjYXRpdm8gcnVyYWwgUEVSIElJIiwiZ3JvdXBJZCI6ImE0ZDdhMWZmLTM3MmYtMzBkOS1hYmM2LTZhOWIzYzdmN2IzNiIsImF1dGhvciI6W3siZmFtaWx5IjoiRGlkw6FjdGljYXMiLCJnaXZlbiI6IlNlY3VlbmNpYXMiLCJwYXJzZS1uYW1lcyI6ZmFsc2UsImRyb3BwaW5nLXBhcnRpY2xlIjoiIiwibm9uLWRyb3BwaW5nLXBhcnRpY2xlIjoiIn0seyJmYW1pbHkiOiJNYXRlbcOhdGljYXMiLCJnaXZlbiI6IkVuIiwicGFyc2UtbmFtZXMiOmZhbHNlLCJkcm9wcGluZy1wYXJ0aWNsZSI6IiIsIm5vbi1kcm9wcGluZy1wYXJ0aWNsZSI6IiJ9XSwiSVNCTiI6Ijk3ODk1ODY5MTU0NjUiLCJVUkwiOiJ3d3cubWluZWR1Y2FjaW9uLmdvdi5jbyJ9LCJpc1RlbXBvcmFyeSI6ZmFsc2V9XX0=&quot;,&quot;citationItems&quot;:[{&quot;id&quot;:&quot;ae379025-a3a1-3ed3-a32e-db02a60a30b8&quot;,&quot;itemData&quot;:{&quot;type&quot;:&quot;book&quot;,&quot;id&quot;:&quot;ae379025-a3a1-3ed3-a32e-db02a60a30b8&quot;,&quot;title&quot;:&quot;Programa fortalecimiento de la cobertura con calidad para el sector educativo rural PER II&quot;,&quot;groupId&quot;:&quot;a4d7a1ff-372f-30d9-abc6-6a9b3c7f7b36&quot;,&quot;author&quot;:[{&quot;family&quot;:&quot;Didácticas&quot;,&quot;given&quot;:&quot;Secuencias&quot;,&quot;parse-names&quot;:false,&quot;dropping-particle&quot;:&quot;&quot;,&quot;non-dropping-particle&quot;:&quot;&quot;},{&quot;family&quot;:&quot;Matemáticas&quot;,&quot;given&quot;:&quot;En&quot;,&quot;parse-names&quot;:false,&quot;dropping-particle&quot;:&quot;&quot;,&quot;non-dropping-particle&quot;:&quot;&quot;}],&quot;ISBN&quot;:&quot;9789586915465&quot;,&quot;URL&quot;:&quot;www.mineducacion.gov.co&quot;},&quot;isTemporary&quot;:false}]},{&quot;citationID&quot;:&quot;MENDELEY_CITATION_0d738c9f-b148-48c8-a562-4180ed893ce2&quot;,&quot;properties&quot;:{&quot;noteIndex&quot;:0},&quot;isEdited&quot;:false,&quot;manualOverride&quot;:{&quot;isManuallyOverridden&quot;:false,&quot;citeprocText&quot;:&quot;[4]&quot;,&quot;manualOverrideText&quot;:&quot;&quot;},&quot;citationTag&quot;:&quot;MENDELEY_CITATION_v3_eyJjaXRhdGlvbklEIjoiTUVOREVMRVlfQ0lUQVRJT05fMGQ3MzhjOWYtYjE0OC00OGM4LWE1NjItNDE4MGVkODkzY2UyIiwicHJvcGVydGllcyI6eyJub3RlSW5kZXgiOjB9LCJpc0VkaXRlZCI6ZmFsc2UsIm1hbnVhbE92ZXJyaWRlIjp7ImlzTWFudWFsbHlPdmVycmlkZGVuIjpmYWxzZSwiY2l0ZXByb2NUZXh0IjoiWzRdIiwibWFudWFsT3ZlcnJpZGVUZXh0IjoiIn0sImNpdGF0aW9uSXRlbXMiOlt7ImlkIjoiMGI0MzkwYmMtNTc3Zi0zZjEwLThjODQtOWU3ZTkyNTE3MWVjIiwiaXRlbURhdGEiOnsidHlwZSI6InJlcG9ydCIsImlkIjoiMGI0MzkwYmMtNTc3Zi0zZjEwLThjODQtOWU3ZTkyNTE3MWVjIiwidGl0bGUiOiJDb2RkJ3MgVHdlbHZlIFJ1bGVzIFJ1bGVzIHRoYXQgbWFrZSBhIFJEQk1TIiwiZ3JvdXBJZCI6ImE0ZDdhMWZmLTM3MmYtMzBkOS1hYmM2LTZhOWIzYzdmN2IzNiIsImF1dGhvciI6W3siZmFtaWx5IjoiVHJlaGFuIiwiZ2l2ZW4iOiJBbWl0YWJoIiwicGFyc2UtbmFtZXMiOmZhbHNlLCJkcm9wcGluZy1wYXJ0aWNsZSI6IiIsIm5vbi1kcm9wcGluZy1wYXJ0aWNsZSI6IiJ9XSwiaXNzdWVkIjp7ImRhdGUtcGFydHMiOltbMjAwM11dfSwiY29udGFpbmVyLXRpdGxlLXNob3J0IjoiIn0sImlzVGVtcG9yYXJ5IjpmYWxzZX1dfQ==&quot;,&quot;citationItems&quot;:[{&quot;id&quot;:&quot;0b4390bc-577f-3f10-8c84-9e7e925171ec&quot;,&quot;itemData&quot;:{&quot;type&quot;:&quot;report&quot;,&quot;id&quot;:&quot;0b4390bc-577f-3f10-8c84-9e7e925171ec&quot;,&quot;title&quot;:&quot;Codd's Twelve Rules Rules that make a RDBMS&quot;,&quot;groupId&quot;:&quot;a4d7a1ff-372f-30d9-abc6-6a9b3c7f7b36&quot;,&quot;author&quot;:[{&quot;family&quot;:&quot;Trehan&quot;,&quot;given&quot;:&quot;Amitabh&quot;,&quot;parse-names&quot;:false,&quot;dropping-particle&quot;:&quot;&quot;,&quot;non-dropping-particle&quot;:&quot;&quot;}],&quot;issued&quot;:{&quot;date-parts&quot;:[[2003]]},&quot;container-title-short&quot;:&quot;&quot;},&quot;isTemporary&quot;:false}]},{&quot;citationID&quot;:&quot;MENDELEY_CITATION_93d8096f-64bb-4850-b2c9-fa9f6b189f57&quot;,&quot;properties&quot;:{&quot;noteIndex&quot;:0},&quot;isEdited&quot;:false,&quot;manualOverride&quot;:{&quot;isManuallyOverridden&quot;:false,&quot;citeprocText&quot;:&quot;[5]&quot;,&quot;manualOverrideText&quot;:&quot;&quot;},&quot;citationTag&quot;:&quot;MENDELEY_CITATION_v3_eyJjaXRhdGlvbklEIjoiTUVOREVMRVlfQ0lUQVRJT05fOTNkODA5NmYtNjRiYi00ODUwLWIyYzktZmE5ZjZiMTg5ZjU3IiwicHJvcGVydGllcyI6eyJub3RlSW5kZXgiOjB9LCJpc0VkaXRlZCI6ZmFsc2UsIm1hbnVhbE92ZXJyaWRlIjp7ImlzTWFudWFsbHlPdmVycmlkZGVuIjpmYWxzZSwiY2l0ZXByb2NUZXh0IjoiWzVdIiwibWFudWFsT3ZlcnJpZGVUZXh0IjoiIn0sImNpdGF0aW9uSXRlbXMiOlt7ImlkIjoiNmU2YzNjMjEtYTczYi0zOGM1LWIwZDctYWFjZmI0NWM3NDM2IiwiaXRlbURhdGEiOnsidHlwZSI6ImFydGljbGUtam91cm5hbCIsImlkIjoiNmU2YzNjMjEtYTczYi0zOGM1LWIwZDctYWFjZmI0NWM3NDM2IiwidGl0bGUiOiJQZWVyIHR1dG9yaW5nIGFuZCBtYXRoZW1hdGljcyBpbiBzZWNvbmRhcnkgZWR1Y2F0aW9uOiBsaXRlcmF0dXJlIHJldmlldywgZWZmZWN0IHNpemVzLCBtb2RlcmF0b3JzLCBhbmQgaW1wbGljYXRpb25zIGZvciBwcmFjdGljZSIsImdyb3VwSWQiOiJhNGQ3YTFmZi0zNzJmLTMwZDktYWJjNi02YTliM2M3ZjdiMzYiLCJhdXRob3IiOlt7ImZhbWlseSI6IkFsZWdyZSIsImdpdmVuIjoiRnJhbmNpc2NvIiwicGFyc2UtbmFtZXMiOmZhbHNlLCJkcm9wcGluZy1wYXJ0aWNsZSI6IiIsIm5vbi1kcm9wcGluZy1wYXJ0aWNsZSI6IiJ9LHsiZmFtaWx5IjoiTW9saW5lciIsImdpdmVuIjoiTGlkb24iLCJwYXJzZS1uYW1lcyI6ZmFsc2UsImRyb3BwaW5nLXBhcnRpY2xlIjoiIiwibm9uLWRyb3BwaW5nLXBhcnRpY2xlIjoiIn0seyJmYW1pbHkiOiJNYXJvdG8iLCJnaXZlbiI6IkFuYSIsInBhcnNlLW5hbWVzIjpmYWxzZSwiZHJvcHBpbmctcGFydGljbGUiOiIiLCJub24tZHJvcHBpbmctcGFydGljbGUiOiIifSx7ImZhbWlseSI6IkxvcmVuem8tVmFsZW50aW4iLCJnaXZlbiI6IkdpbCIsInBhcnNlLW5hbWVzIjpmYWxzZSwiZHJvcHBpbmctcGFydGljbGUiOiIiLCJub24tZHJvcHBpbmctcGFydGljbGUiOiIifV0sIkRPSSI6IjEwLjEwMTYvai5oZWxpeW9uLjIwMTkuZTAyNDkxIiwiVVJMIjoiaHR0cHM6Ly9kb2kub3JnLzEwLjEwMTYvai5oZWxpeW9uLjIwMTkuZTAyNDkxIiwiaXNzdWVkIjp7ImRhdGUtcGFydHMiOltbMjAxN11dfSwiYWJzdHJhY3QiOiJBIGxpdGVyYXR1cmUgcmV2aWV3IHdhcyB1bmRlcnRha2VuIHRvIGNvbXBpbGUgYWxsIGRhdGEgb24gcGVlciB0dXRvcmluZyBpbiBzZWNvbmRhcnkgZWR1Y2F0aW9uICg3IHRoIHRvIDEyIHRoIGdyYWRlKSBtYXRoZW1hdGljcyBmcm9tIGV4aXN0aW5nIGFydGljbGVzLiBEYXRhIGZyb20gNDIgaW5kZXBlbmRlbnQgc3R1ZGllcyB3ZXJlIGluY2x1ZGVkIGluIHRoaXMgcmVzZWFyY2guIEFsbCBkYXRhIHJlZ2FyZGluZyBwYXJ0aWNpcGFudHMnIHJvbGVzIChmaXhlZCB2cy4gcmVjaXByb2NhbCksIHBhcnRpY2lwYW50cycgYWdlcyAoc2FtZS1hZ2UgdnMuIGNyb3NzLWFnZSksIHRoZSBtZXRob2RvbG9naWNhbCBhcHByb2FjaCB0YWtlbiAocXVhbnRpdGF0aXZlIG9yIHF1YWxpdGF0aXZlKSwgdGhlIHR5cGUgb2YgZGVzaWduIGZvciB0aG9zZSBzdHVkaWVzIHRoYXQgaW52b2x2ZWQgYSBxdWFudGl0YXRpdmUgYXBwcm9hY2gsIHRoZSB2YXJpYWJsZXMgYW5hbHl6ZWQsIGFuZCB0aGUgb3JnYW5pemF0aW9uYWwgbWF0dGVycyAobnVtYmVyIG9mIHBhcnRpY2lwYW50cywgZHVyYXRpb24gb2YgdGhlIHByb2dyYW0gLCBzZXNzaW9ucyBwZXIgd2VlaywgYW5kIGR1cmF0aW9uIG9mIHRoZSBzZXNzaW9ucykgYXJlIGluY2x1ZGVkIGluIHRoZSBhcnRpY2xlLiBUaGUgZWZmZWN0IHNpemVzIG9mIHRoZSA0MiBzdHVkaWVzIHdlcmUgY2FsY3VsYXRlZCBhbmQgZXhhbWluZWQuIFRoZSBtYWluIGdvYWwgb2YgdGhlIHN0dWR5IHdhcyB0byBkZXRlcm1pbmUgdGhvc2UgdmFyaWFibGVzIHRoYXQgd2VyZSBtb2RlcmF0b3JzIG9mIGVmZmVjdCBzaXplLCB0aGF0IGlzLCB0aGUgdmFyaWFibGVzIHRoYXQgc2lnbmlmaWNhbnRseSBpbmZsdWVuY2VkIHN0dWRlbnRzJyBhY2FkZW1pYyBhY2hpZXZlbWVudCBvdXRjb21lcy4gSW5mZXJlbnRpYWwgc3RhdGlzdGljYWwgYW5hbHlzZXMgKFN0dWRlbnQncyB0LXRlc3QgYW5kIEFOT1ZBcykgd2VyZSBjYXJyaWVkIG91dCBmb3IgdGhlIHZhcmlhYmxlcy4gT2YgdGhlIDQyIHN0dWRpZXMgZXhhbWluZWQsIDg4JSBzaG93ZWQgcG9zaXRpdmUgZWZmZWN0IHNpemVzIHdpdGggdGhlIG1lYW5zIGJlaW5nIGNsb3NlIHRvIG1lZGl1bSAoQ29oZW4ncyBkIMK8IDAuMzgpLiBDb25jbHVzaW9ucyBzdWdnZXN0IHRoZSBpbXBsZW1lbnRhdGlvbiBvZiBzYW1lLWFnZSBvdmVyIGNyb3NzLWFnZSB0dXRvcmluZywgZHVyaW5nIHByb2dyYW1zIG9mIGZld2VyIHRoYW4gOCB3ZWVrcywgaW4gc2Vzc2lvbnMgb2YgbGVzcyB0aGFuIDMwIG1pbnV0ZXMgaXMgb3B0aW1hbCBmb3IgaW1wcm92aW5nIHN0dWRlbnRzJyBhY2FkZW1pYyBvdXRjb21lcy4gSW5jbHVzaW9uIG9mIGNvbnRyb2wgZ3JvdXBzIGluIHNpbWlsYXIgZnV0dXJlIHN0dWRpZXMgaXMgcmVjb21tZW5kZWQgc28gZWZmZWN0IHNpemVzIGFyZSBub3Qgb3ZlcmVzdGltYXRlZC4iLCJjb250YWluZXItdGl0bGUtc2hvcnQiOiIifSwiaXNUZW1wb3JhcnkiOmZhbHNlfV19&quot;,&quot;citationItems&quot;:[{&quot;id&quot;:&quot;6e6c3c21-a73b-38c5-b0d7-aacfb45c7436&quot;,&quot;itemData&quot;:{&quot;type&quot;:&quot;article-journal&quot;,&quot;id&quot;:&quot;6e6c3c21-a73b-38c5-b0d7-aacfb45c7436&quot;,&quot;title&quot;:&quot;Peer tutoring and mathematics in secondary education: literature review, effect sizes, moderators, and implications for practice&quot;,&quot;groupId&quot;:&quot;a4d7a1ff-372f-30d9-abc6-6a9b3c7f7b36&quot;,&quot;author&quot;:[{&quot;family&quot;:&quot;Alegre&quot;,&quot;given&quot;:&quot;Francisco&quot;,&quot;parse-names&quot;:false,&quot;dropping-particle&quot;:&quot;&quot;,&quot;non-dropping-particle&quot;:&quot;&quot;},{&quot;family&quot;:&quot;Moliner&quot;,&quot;given&quot;:&quot;Lidon&quot;,&quot;parse-names&quot;:false,&quot;dropping-particle&quot;:&quot;&quot;,&quot;non-dropping-particle&quot;:&quot;&quot;},{&quot;family&quot;:&quot;Maroto&quot;,&quot;given&quot;:&quot;Ana&quot;,&quot;parse-names&quot;:false,&quot;dropping-particle&quot;:&quot;&quot;,&quot;non-dropping-particle&quot;:&quot;&quot;},{&quot;family&quot;:&quot;Lorenzo-Valentin&quot;,&quot;given&quot;:&quot;Gil&quot;,&quot;parse-names&quot;:false,&quot;dropping-particle&quot;:&quot;&quot;,&quot;non-dropping-particle&quot;:&quot;&quot;}],&quot;DOI&quot;:&quot;10.1016/j.heliyon.2019.e02491&quot;,&quot;URL&quot;:&quot;https://doi.org/10.1016/j.heliyon.2019.e02491&quot;,&quot;issued&quot;:{&quot;date-parts&quot;:[[2017]]},&quot;abstract&quot;:&quot;A literature review was undertaken to compile all data on peer tutoring in secondary education (7 th to 12 th grade) mathematics from existing articles. Data from 42 independent studies were included in this research. All data regarding participants' roles (fixed vs. reciprocal), participants' ages (same-age vs. cross-age), the methodological approach taken (quantitative or qualitative), the type of design for those studies that involved a quantitative approach, the variables analyzed, and the organizational matters (number of participants, duration of the program , sessions per week, and duration of the sessions) are included in the article. The effect sizes of the 42 studies were calculated and examined. The main goal of the study was to determine those variables that were moderators of effect size, that is, the variables that significantly influenced students' academic achievement outcomes. Inferential statistical analyses (Student's t-test and ANOVAs) were carried out for the variables. Of the 42 studies examined, 88% showed positive effect sizes with the means being close to medium (Cohen's d ¼ 0.38). Conclusions suggest the implementation of same-age over cross-age tutoring, during programs of fewer than 8 weeks, in sessions of less than 30 minutes is optimal for improving students' academic outcomes. Inclusion of control groups in similar future studies is recommended so effect sizes are not overestimated.&quot;,&quot;container-title-short&quot;:&quot;&quot;},&quot;isTemporary&quot;:false}]},{&quot;citationID&quot;:&quot;MENDELEY_CITATION_3565262f-bf48-4799-abe6-1f96506547f8&quot;,&quot;properties&quot;:{&quot;noteIndex&quot;:0},&quot;isEdited&quot;:false,&quot;manualOverride&quot;:{&quot;isManuallyOverridden&quot;:false,&quot;citeprocText&quot;:&quot;[6]&quot;,&quot;manualOverrideText&quot;:&quot;&quot;},&quot;citationTag&quot;:&quot;MENDELEY_CITATION_v3_eyJjaXRhdGlvbklEIjoiTUVOREVMRVlfQ0lUQVRJT05fMzU2NTI2MmYtYmY0OC00Nzk5LWFiZTYtMWY5NjUwNjU0N2Y4IiwicHJvcGVydGllcyI6eyJub3RlSW5kZXgiOjB9LCJpc0VkaXRlZCI6ZmFsc2UsIm1hbnVhbE92ZXJyaWRlIjp7ImlzTWFudWFsbHlPdmVycmlkZGVuIjpmYWxzZSwiY2l0ZXByb2NUZXh0IjoiWzZdIiwibWFudWFsT3ZlcnJpZGVUZXh0IjoiIn0sImNpdGF0aW9uSXRlbXMiOlt7ImlkIjoiNWE0OGM5NzUtNTU2NC0zYmVmLWIwNzgtMWRjODI5NzE0Y2E5IiwiaXRlbURhdGEiOnsidHlwZSI6ImFydGljbGUtam91cm5hbCIsImlkIjoiNWE0OGM5NzUtNTU2NC0zYmVmLWIwNzgtMWRjODI5NzE0Y2E5IiwidGl0bGUiOiJEaWZmaWN1bHRpZXMgaW4gbGVhcm5pbmcgYWxnZWJyYSwgYSBzdHVkeSB3aXRoIHN0YW5kYXJkaXplZCB0ZXN0cyIsImdyb3VwSWQiOiJhNGQ3YTFmZi0zNzJmLTMwZDktYWJjNi02YTliM2M3ZjdiMzYiLCJhdXRob3IiOlt7ImZhbWlseSI6IlBhbGFjaW9zIiwiZ2l2ZW4iOiJMdWlzIEFybWFuZG8gUmFtb3MiLCJwYXJzZS1uYW1lcyI6ZmFsc2UsImRyb3BwaW5nLXBhcnRpY2xlIjoiIiwibm9uLWRyb3BwaW5nLXBhcnRpY2xlIjoiIn0seyJmYW1pbHkiOiJHdWlmYXJybyIsImdpdmVuIjoiTWFydmluIEl2w6FuIiwicGFyc2UtbmFtZXMiOmZhbHNlLCJkcm9wcGluZy1wYXJ0aWNsZSI6IiIsIm5vbi1kcm9wcGluZy1wYXJ0aWNsZSI6IiJ9LHsiZmFtaWx5IjoiR2FyY8OtYSIsImdpdmVuIjoiTHVpcyBNYW51ZWwgQ2FzYXMiLCJwYXJzZS1uYW1lcyI6ZmFsc2UsImRyb3BwaW5nLXBhcnRpY2xlIjoiIiwibm9uLWRyb3BwaW5nLXBhcnRpY2xlIjoiIn1dLCJjb250YWluZXItdGl0bGUiOiJCb2xlbWEgLSBNYXRoZW1hdGljcyBFZHVjYXRpb24gQnVsbGV0aW4iLCJET0kiOiIxMC4xNTkwLzE5ODAtNDQxNXYzNW43MGEyMSIsIklTU04iOiIxOTgwNDQxNSIsImlzc3VlZCI6eyJkYXRlLXBhcnRzIjpbWzIwMjFdXX0sInBhZ2UiOiIxMDE2LTEwMzMiLCJhYnN0cmFjdCI6IlRoaXMgd29yayBpcyBhIHN0dWR5IGFpbWVkIGF0IGlkZW50aWZ5aW5nIHRoZSBtYWluIGRpZmZpY3VsdGllcyB0aGF0IHN0dWRlbnRzIHNob3cgd2hlbiBzb2x2aW5nIGFsZ29yaXRobWljIG9yIGFsZ2VicmFpYyBwcm9ibGVtcy4gQXMgYSByZWZlcmVuY2UgcG9pbnQsIHdlIHVzZWQgdGhlIGRhdGFiYXNlIHRoYXQgY29udGFpbnMgdGhlIHJlc3VsdHMgb2YgdGhlIGFwcGxpY2F0aW9uIG9mIHN0YW5kYXJkaXplZCBtYXRoZW1hdGljcyB0ZXN0cyBvbiBiYXNpYyBlZHVjYXRpb24gc3R1ZGVudHMgZnJvbSA3dGggdG8gOXRoIGdyYWRlIChhZ2VzIDEyIHRvIDE1KSBpbiBIb25kdXJhcy4gQWZ0ZXIgYW4gYW5hbHlzaXMgb2YgdGhlIHN0YXRpc3RpY2FsIHBhcmFtZXRlcnMgb2YgZGlmZmljdWx0eSwgY29ycmVsYXRpb24sIGFzIHdlbGwgYXMgdGhlIGdyYXBoaWNhbCBhbmFseXNpcyBvZiB0aGUgb3B0aW9ucyBvZiBlYWNoIGl0ZW0sIHRoZSBpdGVtcyBhbnN3ZXJlZCBpbmNvcnJlY3RseSBieSBzdHVkZW50cyB3aG8gaGFkIGhpZ2ggc2NvcmVzIGluIHRoZSBhcHBsaWVkIHRlc3RzIHdlcmUgc2VsZWN0ZWQsIHdoaWNoIGFsbG93ZWQgdGhlbSB0byBiZSBhbmFseXplZCB0YWtpbmcgYXMgcmVmZXJlbmNlIHRoZSByZXNlYXJjaCBjYXJyaWVkIG91dCBpbiBvdGhlciBjb250ZXh0cy4gVGhlIHJlc3VsdHMgc2hvdyB0aGF0IGhpZ2ggcGVyZm9ybWFuY2Ugc3R1ZGVudHMgbWFrZSBtaXN0YWtlcyBpbiBiYXNpYyBwcm9ibGVtcyBvZiBhcml0aG1ldGljIGFuZCBhbGdlYnJhLiBXZSBiZWxpZXZlIHRoYXQgcmVjb2duaXppbmcgdGhlc2UgZXJyb3JzIGlzIGEgZ29vZCB3YXkgdG8gZ3VpZGUgdGVhY2hlciBlZHVjYXRpb24gYW5kIHRyYWluaW5nIHByb2Nlc3NlcywgYXMgd2VsbCBhcyB0byBzdHJlbmd0aGVuIHRlYWNoaW5nIHN0cmF0ZWdpZXMgYWltZWQgYXQgYXZvaWRpbmcgdGhlIGlkZW50aWZpZWQgZXJyb3JzLiIsInB1Ymxpc2hlciI6IkJPTEVNQSBEZXBhcnRhbWVudG8gZGUgTWF0ZW1hdGljYSIsImlzc3VlIjoiNzAiLCJ2b2x1bWUiOiIzNSIsImNvbnRhaW5lci10aXRsZS1zaG9ydCI6IiJ9LCJpc1RlbXBvcmFyeSI6ZmFsc2V9XX0=&quot;,&quot;citationItems&quot;:[{&quot;id&quot;:&quot;5a48c975-5564-3bef-b078-1dc829714ca9&quot;,&quot;itemData&quot;:{&quot;type&quot;:&quot;article-journal&quot;,&quot;id&quot;:&quot;5a48c975-5564-3bef-b078-1dc829714ca9&quot;,&quot;title&quot;:&quot;Difficulties in learning algebra, a study with standardized tests&quot;,&quot;groupId&quot;:&quot;a4d7a1ff-372f-30d9-abc6-6a9b3c7f7b36&quot;,&quot;author&quot;:[{&quot;family&quot;:&quot;Palacios&quot;,&quot;given&quot;:&quot;Luis Armando Ramos&quot;,&quot;parse-names&quot;:false,&quot;dropping-particle&quot;:&quot;&quot;,&quot;non-dropping-particle&quot;:&quot;&quot;},{&quot;family&quot;:&quot;Guifarro&quot;,&quot;given&quot;:&quot;Marvin Iván&quot;,&quot;parse-names&quot;:false,&quot;dropping-particle&quot;:&quot;&quot;,&quot;non-dropping-particle&quot;:&quot;&quot;},{&quot;family&quot;:&quot;García&quot;,&quot;given&quot;:&quot;Luis Manuel Casas&quot;,&quot;parse-names&quot;:false,&quot;dropping-particle&quot;:&quot;&quot;,&quot;non-dropping-particle&quot;:&quot;&quot;}],&quot;container-title&quot;:&quot;Bolema - Mathematics Education Bulletin&quot;,&quot;DOI&quot;:&quot;10.1590/1980-4415v35n70a21&quot;,&quot;ISSN&quot;:&quot;19804415&quot;,&quot;issued&quot;:{&quot;date-parts&quot;:[[2021]]},&quot;page&quot;:&quot;1016-1033&quot;,&quot;abstract&quot;:&quot;This work is a study aimed at identifying the main difficulties that students show when solving algorithmic or algebraic problems. As a reference point, we used the database that contains the results of the application of standardized mathematics tests on basic education students from 7th to 9th grade (ages 12 to 15) in Honduras. After an analysis of the statistical parameters of difficulty, correlation, as well as the graphical analysis of the options of each item, the items answered incorrectly by students who had high scores in the applied tests were selected, which allowed them to be analyzed taking as reference the research carried out in other contexts. The results show that high performance students make mistakes in basic problems of arithmetic and algebra. We believe that recognizing these errors is a good way to guide teacher education and training processes, as well as to strengthen teaching strategies aimed at avoiding the identified errors.&quot;,&quot;publisher&quot;:&quot;BOLEMA Departamento de Matematica&quot;,&quot;issue&quot;:&quot;70&quot;,&quot;volume&quot;:&quot;35&quot;,&quot;container-title-short&quot;:&quot;&quot;},&quot;isTemporary&quot;:false}]},{&quot;citationID&quot;:&quot;MENDELEY_CITATION_1fe2aee6-3640-4365-8f1c-bfa6029f060b&quot;,&quot;properties&quot;:{&quot;noteIndex&quot;:0},&quot;isEdited&quot;:false,&quot;manualOverride&quot;:{&quot;isManuallyOverridden&quot;:false,&quot;citeprocText&quot;:&quot;[5]&quot;,&quot;manualOverrideText&quot;:&quot;&quot;},&quot;citationTag&quot;:&quot;MENDELEY_CITATION_v3_eyJjaXRhdGlvbklEIjoiTUVOREVMRVlfQ0lUQVRJT05fMWZlMmFlZTYtMzY0MC00MzY1LThmMWMtYmZhNjAyOWYwNjBiIiwicHJvcGVydGllcyI6eyJub3RlSW5kZXgiOjB9LCJpc0VkaXRlZCI6ZmFsc2UsIm1hbnVhbE92ZXJyaWRlIjp7ImlzTWFudWFsbHlPdmVycmlkZGVuIjpmYWxzZSwiY2l0ZXByb2NUZXh0IjoiWzVdIiwibWFudWFsT3ZlcnJpZGVUZXh0IjoiIn0sImNpdGF0aW9uSXRlbXMiOlt7ImlkIjoiNmU2YzNjMjEtYTczYi0zOGM1LWIwZDctYWFjZmI0NWM3NDM2IiwiaXRlbURhdGEiOnsidHlwZSI6ImFydGljbGUtam91cm5hbCIsImlkIjoiNmU2YzNjMjEtYTczYi0zOGM1LWIwZDctYWFjZmI0NWM3NDM2IiwidGl0bGUiOiJQZWVyIHR1dG9yaW5nIGFuZCBtYXRoZW1hdGljcyBpbiBzZWNvbmRhcnkgZWR1Y2F0aW9uOiBsaXRlcmF0dXJlIHJldmlldywgZWZmZWN0IHNpemVzLCBtb2RlcmF0b3JzLCBhbmQgaW1wbGljYXRpb25zIGZvciBwcmFjdGljZSIsImdyb3VwSWQiOiJhNGQ3YTFmZi0zNzJmLTMwZDktYWJjNi02YTliM2M3ZjdiMzYiLCJhdXRob3IiOlt7ImZhbWlseSI6IkFsZWdyZSIsImdpdmVuIjoiRnJhbmNpc2NvIiwicGFyc2UtbmFtZXMiOmZhbHNlLCJkcm9wcGluZy1wYXJ0aWNsZSI6IiIsIm5vbi1kcm9wcGluZy1wYXJ0aWNsZSI6IiJ9LHsiZmFtaWx5IjoiTW9saW5lciIsImdpdmVuIjoiTGlkb24iLCJwYXJzZS1uYW1lcyI6ZmFsc2UsImRyb3BwaW5nLXBhcnRpY2xlIjoiIiwibm9uLWRyb3BwaW5nLXBhcnRpY2xlIjoiIn0seyJmYW1pbHkiOiJNYXJvdG8iLCJnaXZlbiI6IkFuYSIsInBhcnNlLW5hbWVzIjpmYWxzZSwiZHJvcHBpbmctcGFydGljbGUiOiIiLCJub24tZHJvcHBpbmctcGFydGljbGUiOiIifSx7ImZhbWlseSI6IkxvcmVuem8tVmFsZW50aW4iLCJnaXZlbiI6IkdpbCIsInBhcnNlLW5hbWVzIjpmYWxzZSwiZHJvcHBpbmctcGFydGljbGUiOiIiLCJub24tZHJvcHBpbmctcGFydGljbGUiOiIifV0sIkRPSSI6IjEwLjEwMTYvai5oZWxpeW9uLjIwMTkuZTAyNDkxIiwiVVJMIjoiaHR0cHM6Ly9kb2kub3JnLzEwLjEwMTYvai5oZWxpeW9uLjIwMTkuZTAyNDkxIiwiaXNzdWVkIjp7ImRhdGUtcGFydHMiOltbMjAxN11dfSwiYWJzdHJhY3QiOiJBIGxpdGVyYXR1cmUgcmV2aWV3IHdhcyB1bmRlcnRha2VuIHRvIGNvbXBpbGUgYWxsIGRhdGEgb24gcGVlciB0dXRvcmluZyBpbiBzZWNvbmRhcnkgZWR1Y2F0aW9uICg3IHRoIHRvIDEyIHRoIGdyYWRlKSBtYXRoZW1hdGljcyBmcm9tIGV4aXN0aW5nIGFydGljbGVzLiBEYXRhIGZyb20gNDIgaW5kZXBlbmRlbnQgc3R1ZGllcyB3ZXJlIGluY2x1ZGVkIGluIHRoaXMgcmVzZWFyY2guIEFsbCBkYXRhIHJlZ2FyZGluZyBwYXJ0aWNpcGFudHMnIHJvbGVzIChmaXhlZCB2cy4gcmVjaXByb2NhbCksIHBhcnRpY2lwYW50cycgYWdlcyAoc2FtZS1hZ2UgdnMuIGNyb3NzLWFnZSksIHRoZSBtZXRob2RvbG9naWNhbCBhcHByb2FjaCB0YWtlbiAocXVhbnRpdGF0aXZlIG9yIHF1YWxpdGF0aXZlKSwgdGhlIHR5cGUgb2YgZGVzaWduIGZvciB0aG9zZSBzdHVkaWVzIHRoYXQgaW52b2x2ZWQgYSBxdWFudGl0YXRpdmUgYXBwcm9hY2gsIHRoZSB2YXJpYWJsZXMgYW5hbHl6ZWQsIGFuZCB0aGUgb3JnYW5pemF0aW9uYWwgbWF0dGVycyAobnVtYmVyIG9mIHBhcnRpY2lwYW50cywgZHVyYXRpb24gb2YgdGhlIHByb2dyYW0gLCBzZXNzaW9ucyBwZXIgd2VlaywgYW5kIGR1cmF0aW9uIG9mIHRoZSBzZXNzaW9ucykgYXJlIGluY2x1ZGVkIGluIHRoZSBhcnRpY2xlLiBUaGUgZWZmZWN0IHNpemVzIG9mIHRoZSA0MiBzdHVkaWVzIHdlcmUgY2FsY3VsYXRlZCBhbmQgZXhhbWluZWQuIFRoZSBtYWluIGdvYWwgb2YgdGhlIHN0dWR5IHdhcyB0byBkZXRlcm1pbmUgdGhvc2UgdmFyaWFibGVzIHRoYXQgd2VyZSBtb2RlcmF0b3JzIG9mIGVmZmVjdCBzaXplLCB0aGF0IGlzLCB0aGUgdmFyaWFibGVzIHRoYXQgc2lnbmlmaWNhbnRseSBpbmZsdWVuY2VkIHN0dWRlbnRzJyBhY2FkZW1pYyBhY2hpZXZlbWVudCBvdXRjb21lcy4gSW5mZXJlbnRpYWwgc3RhdGlzdGljYWwgYW5hbHlzZXMgKFN0dWRlbnQncyB0LXRlc3QgYW5kIEFOT1ZBcykgd2VyZSBjYXJyaWVkIG91dCBmb3IgdGhlIHZhcmlhYmxlcy4gT2YgdGhlIDQyIHN0dWRpZXMgZXhhbWluZWQsIDg4JSBzaG93ZWQgcG9zaXRpdmUgZWZmZWN0IHNpemVzIHdpdGggdGhlIG1lYW5zIGJlaW5nIGNsb3NlIHRvIG1lZGl1bSAoQ29oZW4ncyBkIMK8IDAuMzgpLiBDb25jbHVzaW9ucyBzdWdnZXN0IHRoZSBpbXBsZW1lbnRhdGlvbiBvZiBzYW1lLWFnZSBvdmVyIGNyb3NzLWFnZSB0dXRvcmluZywgZHVyaW5nIHByb2dyYW1zIG9mIGZld2VyIHRoYW4gOCB3ZWVrcywgaW4gc2Vzc2lvbnMgb2YgbGVzcyB0aGFuIDMwIG1pbnV0ZXMgaXMgb3B0aW1hbCBmb3IgaW1wcm92aW5nIHN0dWRlbnRzJyBhY2FkZW1pYyBvdXRjb21lcy4gSW5jbHVzaW9uIG9mIGNvbnRyb2wgZ3JvdXBzIGluIHNpbWlsYXIgZnV0dXJlIHN0dWRpZXMgaXMgcmVjb21tZW5kZWQgc28gZWZmZWN0IHNpemVzIGFyZSBub3Qgb3ZlcmVzdGltYXRlZC4iLCJjb250YWluZXItdGl0bGUtc2hvcnQiOiIifSwiaXNUZW1wb3JhcnkiOmZhbHNlfV19&quot;,&quot;citationItems&quot;:[{&quot;id&quot;:&quot;6e6c3c21-a73b-38c5-b0d7-aacfb45c7436&quot;,&quot;itemData&quot;:{&quot;type&quot;:&quot;article-journal&quot;,&quot;id&quot;:&quot;6e6c3c21-a73b-38c5-b0d7-aacfb45c7436&quot;,&quot;title&quot;:&quot;Peer tutoring and mathematics in secondary education: literature review, effect sizes, moderators, and implications for practice&quot;,&quot;groupId&quot;:&quot;a4d7a1ff-372f-30d9-abc6-6a9b3c7f7b36&quot;,&quot;author&quot;:[{&quot;family&quot;:&quot;Alegre&quot;,&quot;given&quot;:&quot;Francisco&quot;,&quot;parse-names&quot;:false,&quot;dropping-particle&quot;:&quot;&quot;,&quot;non-dropping-particle&quot;:&quot;&quot;},{&quot;family&quot;:&quot;Moliner&quot;,&quot;given&quot;:&quot;Lidon&quot;,&quot;parse-names&quot;:false,&quot;dropping-particle&quot;:&quot;&quot;,&quot;non-dropping-particle&quot;:&quot;&quot;},{&quot;family&quot;:&quot;Maroto&quot;,&quot;given&quot;:&quot;Ana&quot;,&quot;parse-names&quot;:false,&quot;dropping-particle&quot;:&quot;&quot;,&quot;non-dropping-particle&quot;:&quot;&quot;},{&quot;family&quot;:&quot;Lorenzo-Valentin&quot;,&quot;given&quot;:&quot;Gil&quot;,&quot;parse-names&quot;:false,&quot;dropping-particle&quot;:&quot;&quot;,&quot;non-dropping-particle&quot;:&quot;&quot;}],&quot;DOI&quot;:&quot;10.1016/j.heliyon.2019.e02491&quot;,&quot;URL&quot;:&quot;https://doi.org/10.1016/j.heliyon.2019.e02491&quot;,&quot;issued&quot;:{&quot;date-parts&quot;:[[2017]]},&quot;abstract&quot;:&quot;A literature review was undertaken to compile all data on peer tutoring in secondary education (7 th to 12 th grade) mathematics from existing articles. Data from 42 independent studies were included in this research. All data regarding participants' roles (fixed vs. reciprocal), participants' ages (same-age vs. cross-age), the methodological approach taken (quantitative or qualitative), the type of design for those studies that involved a quantitative approach, the variables analyzed, and the organizational matters (number of participants, duration of the program , sessions per week, and duration of the sessions) are included in the article. The effect sizes of the 42 studies were calculated and examined. The main goal of the study was to determine those variables that were moderators of effect size, that is, the variables that significantly influenced students' academic achievement outcomes. Inferential statistical analyses (Student's t-test and ANOVAs) were carried out for the variables. Of the 42 studies examined, 88% showed positive effect sizes with the means being close to medium (Cohen's d ¼ 0.38). Conclusions suggest the implementation of same-age over cross-age tutoring, during programs of fewer than 8 weeks, in sessions of less than 30 minutes is optimal for improving students' academic outcomes. Inclusion of control groups in similar future studies is recommended so effect sizes are not overestimated.&quot;,&quot;container-title-short&quot;:&quot;&quot;},&quot;isTemporary&quot;:false}]},{&quot;citationID&quot;:&quot;MENDELEY_CITATION_50c4362b-23f8-4887-bc94-1c8c69f10055&quot;,&quot;properties&quot;:{&quot;noteIndex&quot;:0},&quot;isEdited&quot;:false,&quot;manualOverride&quot;:{&quot;isManuallyOverridden&quot;:false,&quot;citeprocText&quot;:&quot;[7]&quot;,&quot;manualOverrideText&quot;:&quot;&quot;},&quot;citationTag&quot;:&quot;MENDELEY_CITATION_v3_eyJjaXRhdGlvbklEIjoiTUVOREVMRVlfQ0lUQVRJT05fNTBjNDM2MmItMjNmOC00ODg3LWJjOTQtMWM4YzY5ZjEwMDU1IiwicHJvcGVydGllcyI6eyJub3RlSW5kZXgiOjB9LCJpc0VkaXRlZCI6ZmFsc2UsIm1hbnVhbE92ZXJyaWRlIjp7ImlzTWFudWFsbHlPdmVycmlkZGVuIjpmYWxzZSwiY2l0ZXByb2NUZXh0IjoiWzddIiwibWFudWFsT3ZlcnJpZGVUZXh0IjoiIn0sImNpdGF0aW9uSXRlbXMiOlt7ImlkIjoiZTgzOTZkMGMtMDIzYy0zNWFlLWFkMGUtNDlkNDVjOGJmOWJlIiwiaXRlbURhdGEiOnsidHlwZSI6ImFydGljbGUtam91cm5hbCIsImlkIjoiZTgzOTZkMGMtMDIzYy0zNWFlLWFkMGUtNDlkNDVjOGJmOWJlIiwidGl0bGUiOiJFc3RpbG9zIGRlIGVuc2XDsWFuemEgeSBlc3RpbG9zIGRlIGFwcmVuZGl6YWplIGVuIGVkdWNhY2nDs24gc3VwZXJpb3I6IEFuw6FsaXNpcyBkZSBsYXMgcHJlZmVyZW5jaWFzIGRlIGVzdHVkaWFudGVzIGRlIFBlZGFnb2fDrWEgZW4gSW5nbMOpcyBlbiB0cmVzIHVuaXZlcnNpZGFkZXMgY2hpbGVuYXMiLCJncm91cElkIjoiYTRkN2ExZmYtMzcyZi0zMGQ5LWFiYzYtNmE5YjNjN2Y3YjM2IiwiYXV0aG9yIjpbeyJmYW1pbHkiOiJSLiIsImdpdmVuIjoiQ29uc3RhbnphIiwicGFyc2UtbmFtZXMiOmZhbHNlLCJkcm9wcGluZy1wYXJ0aWNsZSI6IiIsIm5vbi1kcm9wcGluZy1wYXJ0aWNsZSI6IiJ9LHsiZmFtaWx5IjoiLiIsImdpdmVuIjoiQ2xhdWRpbyIsInBhcnNlLW5hbWVzIjpmYWxzZSwiZHJvcHBpbmctcGFydGljbGUiOiIiLCJub24tZHJvcHBpbmctcGFydGljbGUiOiIifSx7ImZhbWlseSI6Ii4iLCJnaXZlbiI6IkpvcmdlIiwicGFyc2UtbmFtZXMiOmZhbHNlLCJkcm9wcGluZy1wYXJ0aWNsZSI6IiIsIm5vbi1kcm9wcGluZy1wYXJ0aWNsZSI6IiJ9LHsiZmFtaWx5IjoiLiIsImdpdmVuIjoiUGFvbGEiLCJwYXJzZS1uYW1lcyI6ZmFsc2UsImRyb3BwaW5nLXBhcnRpY2xlIjoiIiwibm9uLWRyb3BwaW5nLXBhcnRpY2xlIjoiIn0seyJmYW1pbHkiOiIuIiwiZ2l2ZW4iOiJNYWJlbCIsInBhcnNlLW5hbWVzIjpmYWxzZSwiZHJvcHBpbmctcGFydGljbGUiOiIiLCJub24tZHJvcHBpbmctcGFydGljbGUiOiIifV0sImNvbnRhaW5lci10aXRsZSI6IlJldmlzdGEgRWxlY3Ryw7NuaWNhIEVkdWNhcmUiLCJVUkwiOiJodHRwczovL3d3dy5yZWRhbHljLm9yZy9hcnRpY3Vsby5vYT9pZD0xOTQxNDY4NjIwMDciLCJpc3N1ZWQiOnsiZGF0ZS1wYXJ0cyI6W1syMDE2XV19LCJwYWdlIjoiMS0yOSIsImxhbmd1YWdlIjoiRXNwYcOxb2wiLCJhYnN0cmFjdCI6IlxuXG5FbiAgZXN0ZSAgYXJ0w61jdWxvICBzZSAgZXZpZGVuY2lhbiAgbG9zICByZXN1bHRhZG9zICBkZSAgdW5hICBpbnZlc3RpZ2FjacOzbiAgcmVhbGl6YWRhICBlbCAgMjAxNCAgZW4gIHRyZXMgICB1bml2ZXJzaWRhZGVzICBjaGlsZW5hcy4gIEVsICBvYmpldGl2byAgZGUgIGVzdGEgIGludmVzdGlnYWNpw7NuICBmdWUgIGFuYWxpemFyICBsYXMgIHByZWZlcmVuY2lhcyAgZGUgIGVzdGlsb3MgIGRlICAgZW5zZcOxYW56YSB5IGVzdGlsb3MgZGUgYXByZW5kaXphamUgZGVsIGVzdHVkaWFudGFkbyBkZSBsYSBjYXJyZXJhIGRlIHBlZGFnb2fDrWEgZW4gaW5nbMOpcy4gUGFydGljaXBhcm9uIDI3OSAgZXN0dWRpYW50ZXMgZW4gbGEgcHJ1ZWJhIGRlIGVzdGlsb3MgZGUgZW5zZcOxYW56YSB5IDIzOCBlc3R1ZGlhbnRlcyBlbiBsYSBwcnVlYmEgZGUgZXN0aWxvcyBkZSBhcHJlbmRpemFqZSwgIHBlcnRlbmVjaWVudGVzIGEgcHJpbWVyLCB0ZXJjZXIgeSBxdWludG8gYcOxbyBkZSBsYSBjYXJyZXJhIGRlIHBlZGFnb2fDrWEgZW4gaW5nbMOpcy4gRXN0ZSBlc3R1ZGlvIHR1dm8gY29tbyAgcmVmZXJlbnRlIGNvbmNlcHR1YWwgZW4gbGEgaW52ZXN0aWdhY2nDs24gZGUgbG9zIGVzdGlsb3MgZGUgZW5zZcOxYW56YSB5IGVzdGlsb3MgZGUgYXByZW5kaXphamUgYSBHcmFzaGEgeSAgUmllY2htYW5uLCBxdWllbmVzIHByb3BvbmVuIHVuYSBjbGFzaWZpY2FjacOzbiwgdW5hIGFncnVwYWNpw7NuIHBvciAgY2zDunN0ZXJzICB5IGxhIGNvbnN0cnVjY2nDs24gZGUgIGNsw7pzdGVycyAgaW50ZWdyYWRvcyAoTGV3aXMsIDIwMTQ7ICBHcmFzaGEgeSBSaWVjaG1hbm4sIDE5NzUpLiAgTG9zIGhhbGxhemdvcyByZXZlbGFuIHF1ZSB0b2RvIGVsIGVzdHVkaWFudGFkbyB0aWVuZSAgdW5hIGFjdGl0dWQgZmF2b3JhYmxlIGhhY2lhIGxvcyBlc3RpbG9zIGRlIGVuc2XDsWFuemEgIGZhY2lsaXRhZG9yICB5IGVzdGlsbyBkZSBhcHJlbmRpemFqZSAgY29sYWJvcmF0aXZvIC5cblxuVGhpcyBwYXBlciBzaG93cyB0aGUgZmluZGluZ3Mgb2YgYSBzdHVkeSBjb25kdWN0ZWQgaW4gdGhyZWUgQ2hpbGVhbiB1bml2ZXJzaXRpZXMgaW4gMjAxNC4gSXQgIGFpbXMgIHRvICBhbmFseXplICBFRkwgIHN0dWRlbnQgIHRlYWNoZXJz4oCZICBwcmVmZXJlbmNlcyAgcmVnYXJkaW5nICB0aGVpciAgdGVhY2hpbmcgIGFuZCAgbGVhcm5pbmcgIHN0eWxlcy4gIDI3OSAgIHBhcnRpY2lwYW50cyAgYW5zd2VyZWQgIHRoZSAgdGVhY2hpbmcgIHN0eWxlICBpbnZlbnRvcnkgIGFuZCAgMjM4ICB0b29rICB0aGUgIGxlYXJuaW5nICBzdHlsZSAgcXVlc3Rpb25uYWlyZS4gICBUaGVzZSBwYXJ0aWNpcGFudHMgYXJlIGZpcnN0LCB0aGlyZCBhbmQgZmlmdGggeWVhciBzdHVkZW50LXRlYWNoZXJzLiBUaGlzIHN0dWR5IHVzZXMgR3Jhc2hhIGFuZCBSaWVjaG1hbuKAmXMgIG1vZGVsIHRvIHN0dWR5IHRlYWNoaW5nIGFuZCBsZWFybmluZyBzdHlsZXMuIFRoZXNlIGF1dGhvcnMgcHJvcG9zZSBhIGNsYXNzaWZpY2F0aW9uLCBjbHVzdGVyIGdyb3VwaW5nICBhbmQgaW50ZWdyYXRlZCBjbHVzdGVyaW5nIChMZXdpcywgMjAxNDsgR3Jhc2hhIHkgUmllY2htYW5uLCAxOTc1KS4gVGhlIGZpbmRpbmdzIHJldmVhbCB0aGF0IGFsbCBzdHVkZW50ICB0ZWFjaGVycyBmYXZvciB0aGUgRmFjaWxpdGF0b3IgdGVhY2hpbmcgc3R5bGUgYW5kIHRoZSBDb2xsYWJvcmF0aXZlIGxlYXJuaW5nIHN0eWxlLlxuXG4iLCJ2b2x1bWUiOiIyMCIsImNvbnRhaW5lci10aXRsZS1zaG9ydCI6IiJ9LCJpc1RlbXBvcmFyeSI6ZmFsc2V9XX0=&quot;,&quot;citationItems&quot;:[{&quot;id&quot;:&quot;e8396d0c-023c-35ae-ad0e-49d45c8bf9be&quot;,&quot;itemData&quot;:{&quot;type&quot;:&quot;article-journal&quot;,&quot;id&quot;:&quot;e8396d0c-023c-35ae-ad0e-49d45c8bf9be&quot;,&quot;title&quot;:&quot;Estilos de enseñanza y estilos de aprendizaje en educación superior: Análisis de las preferencias de estudiantes de Pedagogía en Inglés en tres universidades chilenas&quot;,&quot;groupId&quot;:&quot;a4d7a1ff-372f-30d9-abc6-6a9b3c7f7b36&quot;,&quot;author&quot;:[{&quot;family&quot;:&quot;R.&quot;,&quot;given&quot;:&quot;Constanza&quot;,&quot;parse-names&quot;:false,&quot;dropping-particle&quot;:&quot;&quot;,&quot;non-dropping-particle&quot;:&quot;&quot;},{&quot;family&quot;:&quot;.&quot;,&quot;given&quot;:&quot;Claudio&quot;,&quot;parse-names&quot;:false,&quot;dropping-particle&quot;:&quot;&quot;,&quot;non-dropping-particle&quot;:&quot;&quot;},{&quot;family&quot;:&quot;.&quot;,&quot;given&quot;:&quot;Jorge&quot;,&quot;parse-names&quot;:false,&quot;dropping-particle&quot;:&quot;&quot;,&quot;non-dropping-particle&quot;:&quot;&quot;},{&quot;family&quot;:&quot;.&quot;,&quot;given&quot;:&quot;Paola&quot;,&quot;parse-names&quot;:false,&quot;dropping-particle&quot;:&quot;&quot;,&quot;non-dropping-particle&quot;:&quot;&quot;},{&quot;family&quot;:&quot;.&quot;,&quot;given&quot;:&quot;Mabel&quot;,&quot;parse-names&quot;:false,&quot;dropping-particle&quot;:&quot;&quot;,&quot;non-dropping-particle&quot;:&quot;&quot;}],&quot;container-title&quot;:&quot;Revista Electrónica Educare&quot;,&quot;URL&quot;:&quot;https://www.redalyc.org/articulo.oa?id=194146862007&quot;,&quot;issued&quot;:{&quot;date-parts&quot;:[[2016]]},&quot;page&quot;:&quot;1-29&quot;,&quot;language&quot;:&quot;Español&quot;,&quot;abstract&quot;:&quot;\n\nEn  este  artículo  se  evidencian  los  resultados  de  una  investigación  realizada  el  2014  en  tres   universidades  chilenas.  El  objetivo  de  esta  investigación  fue  analizar  las  preferencias  de  estilos  de   enseñanza y estilos de aprendizaje del estudiantado de la carrera de pedagogía en inglés. Participaron 279  estudiantes en la prueba de estilos de enseñanza y 238 estudiantes en la prueba de estilos de aprendizaje,  pertenecientes a primer, tercer y quinto año de la carrera de pedagogía en inglés. Este estudio tuvo como  referente conceptual en la investigación de los estilos de enseñanza y estilos de aprendizaje a Grasha y  Riechmann, quienes proponen una clasificación, una agrupación por  clústers  y la construcción de  clústers  integrados (Lewis, 2014;  Grasha y Riechmann, 1975).  Los hallazgos revelan que todo el estudiantado tiene  una actitud favorable hacia los estilos de enseñanza  facilitador  y estilo de aprendizaje  colaborativo .\n\nThis paper shows the findings of a study conducted in three Chilean universities in 2014. It  aims  to  analyze  EFL  student  teachers’  preferences  regarding  their  teaching  and  learning  styles.  279   participants  answered  the  teaching  style  inventory  and  238  took  the  learning  style  questionnaire.   These participants are first, third and fifth year student-teachers. This study uses Grasha and Riechman’s  model to study teaching and learning styles. These authors propose a classification, cluster grouping  and integrated clustering (Lewis, 2014; Grasha y Riechmann, 1975). The findings reveal that all student  teachers favor the Facilitator teaching style and the Collaborative learning style.\n\n&quot;,&quot;volume&quot;:&quot;20&quot;,&quot;container-title-short&quot;:&quot;&quot;},&quot;isTemporary&quot;:false}]},{&quot;citationID&quot;:&quot;MENDELEY_CITATION_ae06866b-f810-43a2-a7b4-94a7b6a3aa07&quot;,&quot;properties&quot;:{&quot;noteIndex&quot;:0},&quot;isEdited&quot;:false,&quot;manualOverride&quot;:{&quot;isManuallyOverridden&quot;:false,&quot;citeprocText&quot;:&quot;[8]&quot;,&quot;manualOverrideText&quot;:&quot;&quot;},&quot;citationTag&quot;:&quot;MENDELEY_CITATION_v3_eyJjaXRhdGlvbklEIjoiTUVOREVMRVlfQ0lUQVRJT05fYWUwNjg2NmItZjgxMC00M2EyLWE3YjQtOTRhN2I2YTNhYTA3IiwicHJvcGVydGllcyI6eyJub3RlSW5kZXgiOjB9LCJpc0VkaXRlZCI6ZmFsc2UsIm1hbnVhbE92ZXJyaWRlIjp7ImlzTWFudWFsbHlPdmVycmlkZGVuIjpmYWxzZSwiY2l0ZXByb2NUZXh0IjoiWzhdIiwibWFudWFsT3ZlcnJpZGVUZXh0IjoiIn0sImNpdGF0aW9uSXRlbXMiOlt7ImlkIjoiZjNjNWY2ZDYtYTg1Zi0zMWEzLThlMDEtYWE3OTU3ZDM2OTg4IiwiaXRlbURhdGEiOnsidHlwZSI6ImFydGljbGUtam91cm5hbCIsImlkIjoiZjNjNWY2ZDYtYTg1Zi0zMWEzLThlMDEtYWE3OTU3ZDM2OTg4IiwidGl0bGUiOiJFc3RpbG9zIGRlIGVuc2XDsWFuemEgeSBlc3RpbG9zIGRlIGFwcmVuZGl6YWplIGVuIGVkdWNhY2nDs24gc3VwZXJpb3I6IEFuw6FsaXNpcyBkZSBsYXMgcHJlZmVyZW5jaWFzIGRlIGVzdHVkaWFudGVzIGRlIFBlZGFnb2fDrWEgZW4gSW5nbMOpcyBlbiB0cmVzIHVuaXZlcnNpZGFkZXMgY2hpbGVuYXMiLCJncm91cElkIjoiYTRkN2ExZmYtMzcyZi0zMGQ5LWFiYzYtNmE5YjNjN2Y3YjM2IiwiYXV0aG9yIjpbeyJmYW1pbHkiOiJSLiIsImdpdmVuIjoiQ29uc3RhbnphIiwicGFyc2UtbmFtZXMiOmZhbHNlLCJkcm9wcGluZy1wYXJ0aWNsZSI6IiIsIm5vbi1kcm9wcGluZy1wYXJ0aWNsZSI6IiJ9LHsiZmFtaWx5IjoiLiIsImdpdmVuIjoiQ2xhdWRpbyIsInBhcnNlLW5hbWVzIjpmYWxzZSwiZHJvcHBpbmctcGFydGljbGUiOiIiLCJub24tZHJvcHBpbmctcGFydGljbGUiOiIifSx7ImZhbWlseSI6Ii4iLCJnaXZlbiI6IkpvcmdlIiwicGFyc2UtbmFtZXMiOmZhbHNlLCJkcm9wcGluZy1wYXJ0aWNsZSI6IiIsIm5vbi1kcm9wcGluZy1wYXJ0aWNsZSI6IiJ9LHsiZmFtaWx5IjoiLiIsImdpdmVuIjoiUGFvbGEiLCJwYXJzZS1uYW1lcyI6ZmFsc2UsImRyb3BwaW5nLXBhcnRpY2xlIjoiIiwibm9uLWRyb3BwaW5nLXBhcnRpY2xlIjoiIn0seyJmYW1pbHkiOiIuIiwiZ2l2ZW4iOiJNYWJlbCIsInBhcnNlLW5hbWVzIjpmYWxzZSwiZHJvcHBpbmctcGFydGljbGUiOiIiLCJub24tZHJvcHBpbmctcGFydGljbGUiOiIifV0sImNvbnRhaW5lci10aXRsZSI6IlJldmlzdGEgRWxlY3Ryw7NuaWNhIEVkdWNhcmUiLCJVUkwiOiJodHRwczovL3d3dy5yZWRhbHljLm9yZy9hcnRpY3Vsby5vYT9pZD0xOTQxNDY4NjIwMDciLCJpc3N1ZWQiOnsiZGF0ZS1wYXJ0cyI6W1syMDE2XV19LCJwYWdlIjoiMS0yOSIsImxhbmd1YWdlIjoiRXNwYcOxb2wiLCJhYnN0cmFjdCI6IlxuXG5FbiAgZXN0ZSAgYXJ0w61jdWxvICBzZSAgZXZpZGVuY2lhbiAgbG9zICByZXN1bHRhZG9zICBkZSAgdW5hICBpbnZlc3RpZ2FjacOzbiAgcmVhbGl6YWRhICBlbCAgMjAxNCAgZW4gIHRyZXMgICB1bml2ZXJzaWRhZGVzICBjaGlsZW5hcy4gIEVsICBvYmpldGl2byAgZGUgIGVzdGEgIGludmVzdGlnYWNpw7NuICBmdWUgIGFuYWxpemFyICBsYXMgIHByZWZlcmVuY2lhcyAgZGUgIGVzdGlsb3MgIGRlICAgZW5zZcOxYW56YSB5IGVzdGlsb3MgZGUgYXByZW5kaXphamUgZGVsIGVzdHVkaWFudGFkbyBkZSBsYSBjYXJyZXJhIGRlIHBlZGFnb2fDrWEgZW4gaW5nbMOpcy4gUGFydGljaXBhcm9uIDI3OSAgZXN0dWRpYW50ZXMgZW4gbGEgcHJ1ZWJhIGRlIGVzdGlsb3MgZGUgZW5zZcOxYW56YSB5IDIzOCBlc3R1ZGlhbnRlcyBlbiBsYSBwcnVlYmEgZGUgZXN0aWxvcyBkZSBhcHJlbmRpemFqZSwgIHBlcnRlbmVjaWVudGVzIGEgcHJpbWVyLCB0ZXJjZXIgeSBxdWludG8gYcOxbyBkZSBsYSBjYXJyZXJhIGRlIHBlZGFnb2fDrWEgZW4gaW5nbMOpcy4gRXN0ZSBlc3R1ZGlvIHR1dm8gY29tbyAgcmVmZXJlbnRlIGNvbmNlcHR1YWwgZW4gbGEgaW52ZXN0aWdhY2nDs24gZGUgbG9zIGVzdGlsb3MgZGUgZW5zZcOxYW56YSB5IGVzdGlsb3MgZGUgYXByZW5kaXphamUgYSBHcmFzaGEgeSAgUmllY2htYW5uLCBxdWllbmVzIHByb3BvbmVuIHVuYSBjbGFzaWZpY2FjacOzbiwgdW5hIGFncnVwYWNpw7NuIHBvciAgY2zDunN0ZXJzICB5IGxhIGNvbnN0cnVjY2nDs24gZGUgIGNsw7pzdGVycyAgaW50ZWdyYWRvcyAoTGV3aXMsIDIwMTQ7ICBHcmFzaGEgeSBSaWVjaG1hbm4sIDE5NzUpLiAgTG9zIGhhbGxhemdvcyByZXZlbGFuIHF1ZSB0b2RvIGVsIGVzdHVkaWFudGFkbyB0aWVuZSAgdW5hIGFjdGl0dWQgZmF2b3JhYmxlIGhhY2lhIGxvcyBlc3RpbG9zIGRlIGVuc2XDsWFuemEgIGZhY2lsaXRhZG9yICB5IGVzdGlsbyBkZSBhcHJlbmRpemFqZSAgY29sYWJvcmF0aXZvIC5cblxuVGhpcyBwYXBlciBzaG93cyB0aGUgZmluZGluZ3Mgb2YgYSBzdHVkeSBjb25kdWN0ZWQgaW4gdGhyZWUgQ2hpbGVhbiB1bml2ZXJzaXRpZXMgaW4gMjAxNC4gSXQgIGFpbXMgIHRvICBhbmFseXplICBFRkwgIHN0dWRlbnQgIHRlYWNoZXJz4oCZICBwcmVmZXJlbmNlcyAgcmVnYXJkaW5nICB0aGVpciAgdGVhY2hpbmcgIGFuZCAgbGVhcm5pbmcgIHN0eWxlcy4gIDI3OSAgIHBhcnRpY2lwYW50cyAgYW5zd2VyZWQgIHRoZSAgdGVhY2hpbmcgIHN0eWxlICBpbnZlbnRvcnkgIGFuZCAgMjM4ICB0b29rICB0aGUgIGxlYXJuaW5nICBzdHlsZSAgcXVlc3Rpb25uYWlyZS4gICBUaGVzZSBwYXJ0aWNpcGFudHMgYXJlIGZpcnN0LCB0aGlyZCBhbmQgZmlmdGggeWVhciBzdHVkZW50LXRlYWNoZXJzLiBUaGlzIHN0dWR5IHVzZXMgR3Jhc2hhIGFuZCBSaWVjaG1hbuKAmXMgIG1vZGVsIHRvIHN0dWR5IHRlYWNoaW5nIGFuZCBsZWFybmluZyBzdHlsZXMuIFRoZXNlIGF1dGhvcnMgcHJvcG9zZSBhIGNsYXNzaWZpY2F0aW9uLCBjbHVzdGVyIGdyb3VwaW5nICBhbmQgaW50ZWdyYXRlZCBjbHVzdGVyaW5nIChMZXdpcywgMjAxNDsgR3Jhc2hhIHkgUmllY2htYW5uLCAxOTc1KS4gVGhlIGZpbmRpbmdzIHJldmVhbCB0aGF0IGFsbCBzdHVkZW50ICB0ZWFjaGVycyBmYXZvciB0aGUgRmFjaWxpdGF0b3IgdGVhY2hpbmcgc3R5bGUgYW5kIHRoZSBDb2xsYWJvcmF0aXZlIGxlYXJuaW5nIHN0eWxlLlxuXG4iLCJ2b2x1bWUiOiIyMCIsImNvbnRhaW5lci10aXRsZS1zaG9ydCI6IiJ9LCJpc1RlbXBvcmFyeSI6ZmFsc2V9XX0=&quot;,&quot;citationItems&quot;:[{&quot;id&quot;:&quot;f3c5f6d6-a85f-31a3-8e01-aa7957d36988&quot;,&quot;itemData&quot;:{&quot;type&quot;:&quot;article-journal&quot;,&quot;id&quot;:&quot;f3c5f6d6-a85f-31a3-8e01-aa7957d36988&quot;,&quot;title&quot;:&quot;Estilos de enseñanza y estilos de aprendizaje en educación superior: Análisis de las preferencias de estudiantes de Pedagogía en Inglés en tres universidades chilenas&quot;,&quot;groupId&quot;:&quot;a4d7a1ff-372f-30d9-abc6-6a9b3c7f7b36&quot;,&quot;author&quot;:[{&quot;family&quot;:&quot;R.&quot;,&quot;given&quot;:&quot;Constanza&quot;,&quot;parse-names&quot;:false,&quot;dropping-particle&quot;:&quot;&quot;,&quot;non-dropping-particle&quot;:&quot;&quot;},{&quot;family&quot;:&quot;.&quot;,&quot;given&quot;:&quot;Claudio&quot;,&quot;parse-names&quot;:false,&quot;dropping-particle&quot;:&quot;&quot;,&quot;non-dropping-particle&quot;:&quot;&quot;},{&quot;family&quot;:&quot;.&quot;,&quot;given&quot;:&quot;Jorge&quot;,&quot;parse-names&quot;:false,&quot;dropping-particle&quot;:&quot;&quot;,&quot;non-dropping-particle&quot;:&quot;&quot;},{&quot;family&quot;:&quot;.&quot;,&quot;given&quot;:&quot;Paola&quot;,&quot;parse-names&quot;:false,&quot;dropping-particle&quot;:&quot;&quot;,&quot;non-dropping-particle&quot;:&quot;&quot;},{&quot;family&quot;:&quot;.&quot;,&quot;given&quot;:&quot;Mabel&quot;,&quot;parse-names&quot;:false,&quot;dropping-particle&quot;:&quot;&quot;,&quot;non-dropping-particle&quot;:&quot;&quot;}],&quot;container-title&quot;:&quot;Revista Electrónica Educare&quot;,&quot;URL&quot;:&quot;https://www.redalyc.org/articulo.oa?id=194146862007&quot;,&quot;issued&quot;:{&quot;date-parts&quot;:[[2016]]},&quot;page&quot;:&quot;1-29&quot;,&quot;language&quot;:&quot;Español&quot;,&quot;abstract&quot;:&quot;\n\nEn  este  artículo  se  evidencian  los  resultados  de  una  investigación  realizada  el  2014  en  tres   universidades  chilenas.  El  objetivo  de  esta  investigación  fue  analizar  las  preferencias  de  estilos  de   enseñanza y estilos de aprendizaje del estudiantado de la carrera de pedagogía en inglés. Participaron 279  estudiantes en la prueba de estilos de enseñanza y 238 estudiantes en la prueba de estilos de aprendizaje,  pertenecientes a primer, tercer y quinto año de la carrera de pedagogía en inglés. Este estudio tuvo como  referente conceptual en la investigación de los estilos de enseñanza y estilos de aprendizaje a Grasha y  Riechmann, quienes proponen una clasificación, una agrupación por  clústers  y la construcción de  clústers  integrados (Lewis, 2014;  Grasha y Riechmann, 1975).  Los hallazgos revelan que todo el estudiantado tiene  una actitud favorable hacia los estilos de enseñanza  facilitador  y estilo de aprendizaje  colaborativo .\n\nThis paper shows the findings of a study conducted in three Chilean universities in 2014. It  aims  to  analyze  EFL  student  teachers’  preferences  regarding  their  teaching  and  learning  styles.  279   participants  answered  the  teaching  style  inventory  and  238  took  the  learning  style  questionnaire.   These participants are first, third and fifth year student-teachers. This study uses Grasha and Riechman’s  model to study teaching and learning styles. These authors propose a classification, cluster grouping  and integrated clustering (Lewis, 2014; Grasha y Riechmann, 1975). The findings reveal that all student  teachers favor the Facilitator teaching style and the Collaborative learning style.\n\n&quot;,&quot;volume&quot;:&quot;20&quot;,&quot;container-title-short&quot;:&quot;&quot;},&quot;isTemporary&quot;:false}]},{&quot;citationID&quot;:&quot;MENDELEY_CITATION_9a906833-bda3-4566-a46c-3ebe918a2190&quot;,&quot;properties&quot;:{&quot;noteIndex&quot;:0},&quot;isEdited&quot;:false,&quot;manualOverride&quot;:{&quot;isManuallyOverridden&quot;:false,&quot;citeprocText&quot;:&quot;[9]&quot;,&quot;manualOverrideText&quot;:&quot;&quot;},&quot;citationTag&quot;:&quot;MENDELEY_CITATION_v3_eyJjaXRhdGlvbklEIjoiTUVOREVMRVlfQ0lUQVRJT05fOWE5MDY4MzMtYmRhMy00NTY2LWE0NmMtM2ViZTkxOGEyMTkwIiwicHJvcGVydGllcyI6eyJub3RlSW5kZXgiOjB9LCJpc0VkaXRlZCI6ZmFsc2UsIm1hbnVhbE92ZXJyaWRlIjp7ImlzTWFudWFsbHlPdmVycmlkZGVuIjpmYWxzZSwiY2l0ZXByb2NUZXh0IjoiWzldIiwibWFudWFsT3ZlcnJpZGVUZXh0IjoiIn0sImNpdGF0aW9uSXRlbXMiOlt7ImlkIjoiMzUxMTI0NzEtNTFkYi0zNGY3LWE3OTctNjUwYzM3ZDUwODk1IiwiaXRlbURhdGEiOnsidHlwZSI6ImFydGljbGUtam91cm5hbCIsImlkIjoiMzUxMTI0NzEtNTFkYi0zNGY3LWE3OTctNjUwYzM3ZDUwODk1IiwidGl0bGUiOiJUaGUgcmVsYXRpb25zaGlwIG9mIEdyYXNoYS1SaWVjaG1hbm4gVGVhY2hpbmcgU3R5bGVzIHdpdGggdGVhY2hpbmcgZXhwZXJpZW5jZSBvZiBOYXRpb25hbC1UeXBlIENoaW5lc2UgUHJpbWFyeSBTY2hvb2xzIE1hdGhlbWF0aWNzIFRlYWNoZXIiLCJncm91cElkIjoiYTRkN2ExZmYtMzcyZi0zMGQ5LWFiYzYtNmE5YjNjN2Y3YjM2IiwiYXV0aG9yIjpbeyJmYW1pbHkiOiJIdWkgU2ltIiwiZ2l2ZW4iOiJTemUiLCJwYXJzZS1uYW1lcyI6ZmFsc2UsImRyb3BwaW5nLXBhcnRpY2xlIjoiIiwibm9uLWRyb3BwaW5nLXBhcnRpY2xlIjoiIn0seyJmYW1pbHkiOiJFZmZlbmRpIEV3YW4gTW9oZCBNYXRvcmUiLCJnaXZlbiI6Ik1vaGQiLCJwYXJzZS1uYW1lcyI6ZmFsc2UsImRyb3BwaW5nLXBhcnRpY2xlIjoiIiwibm9uLWRyb3BwaW5nLXBhcnRpY2xlIjoiIn0seyJmYW1pbHkiOiJKZW5pcyBLZWJhbmdzYWFuIENpbmEgS2Vwb25nIiwiZ2l2ZW4iOiJTZWtvbGFoIiwicGFyc2UtbmFtZXMiOmZhbHNlLCJkcm9wcGluZy1wYXJ0aWNsZSI6IiIsIm5vbi1kcm9wcGluZy1wYXJ0aWNsZSI6IiJ9XSwiRE9JIjoiMTAuMzM4OS9mcHN5Zy4yMDIyLjEwMjgxNDUiLCJpc3N1ZWQiOnsiZGF0ZS1wYXJ0cyI6W1syMDIyXV19LCJjb250YWluZXItdGl0bGUtc2hvcnQiOiIifSwiaXNUZW1wb3JhcnkiOmZhbHNlfV19&quot;,&quot;citationItems&quot;:[{&quot;id&quot;:&quot;35112471-51db-34f7-a797-650c37d50895&quot;,&quot;itemData&quot;:{&quot;type&quot;:&quot;article-journal&quot;,&quot;id&quot;:&quot;35112471-51db-34f7-a797-650c37d50895&quot;,&quot;title&quot;:&quot;The relationship of Grasha-Riechmann Teaching Styles with teaching experience of National-Type Chinese Primary Schools Mathematics Teacher&quot;,&quot;groupId&quot;:&quot;a4d7a1ff-372f-30d9-abc6-6a9b3c7f7b36&quot;,&quot;author&quot;:[{&quot;family&quot;:&quot;Hui Sim&quot;,&quot;given&quot;:&quot;Sze&quot;,&quot;parse-names&quot;:false,&quot;dropping-particle&quot;:&quot;&quot;,&quot;non-dropping-particle&quot;:&quot;&quot;},{&quot;family&quot;:&quot;Effendi Ewan Mohd Matore&quot;,&quot;given&quot;:&quot;Mohd&quot;,&quot;parse-names&quot;:false,&quot;dropping-particle&quot;:&quot;&quot;,&quot;non-dropping-particle&quot;:&quot;&quot;},{&quot;family&quot;:&quot;Jenis Kebangsaan Cina Kepong&quot;,&quot;given&quot;:&quot;Sekolah&quot;,&quot;parse-names&quot;:false,&quot;dropping-particle&quot;:&quot;&quot;,&quot;non-dropping-particle&quot;:&quot;&quot;}],&quot;DOI&quot;:&quot;10.3389/fpsyg.2022.1028145&quot;,&quot;issued&quot;:{&quot;date-parts&quot;:[[2022]]},&quot;container-title-short&quot;:&quot;&quot;},&quot;isTemporary&quot;:false}]},{&quot;citationID&quot;:&quot;MENDELEY_CITATION_621e8b38-4949-4580-84f1-7e8b2cfbae68&quot;,&quot;properties&quot;:{&quot;noteIndex&quot;:0},&quot;isEdited&quot;:false,&quot;manualOverride&quot;:{&quot;isManuallyOverridden&quot;:false,&quot;citeprocText&quot;:&quot;[10]&quot;,&quot;manualOverrideText&quot;:&quot;&quot;},&quot;citationTag&quot;:&quot;MENDELEY_CITATION_v3_eyJjaXRhdGlvbklEIjoiTUVOREVMRVlfQ0lUQVRJT05fNjIxZThiMzgtNDk0OS00NTgwLTg0ZjEtN2U4YjJjZmJhZTY4IiwicHJvcGVydGllcyI6eyJub3RlSW5kZXgiOjB9LCJpc0VkaXRlZCI6ZmFsc2UsIm1hbnVhbE92ZXJyaWRlIjp7ImlzTWFudWFsbHlPdmVycmlkZGVuIjpmYWxzZSwiY2l0ZXByb2NUZXh0IjoiWzEwXSIsIm1hbnVhbE92ZXJyaWRlVGV4dCI6IiJ9LCJjaXRhdGlvbkl0ZW1zIjpbeyJpZCI6IjE5MmEzMGU3LTM0NmMtMzk0Ny05OGRkLWJjYTIwN2NmZDA0NiIsIml0ZW1EYXRhIjp7InR5cGUiOiJyZXBvcnQiLCJpZCI6IjE5MmEzMGU3LTM0NmMtMzk0Ny05OGRkLWJjYTIwN2NmZDA0NiIsInRpdGxlIjoiTGVhcm5pbmcgQW5kIFRlYWNoaW5nIFN0eWxlcyBJbiBNYW5hZ2VtZW50IEVkdWNhdGlvbjogSWRlbnRpZnlpbmcsIEFuYWx5emluZywgQW5kIEZhY2lsaXRhdGluZyIsImdyb3VwSWQiOiJhNGQ3YTFmZi0zNzJmLTMwZDktYWJjNi02YTliM2M3ZjdiMzYiLCJhdXRob3IiOlt7ImZhbWlseSI6IlByb3ZpdGVyYSIsImdpdmVuIjoiTWljaGFlbCBKIiwicGFyc2UtbmFtZXMiOmZhbHNlLCJkcm9wcGluZy1wYXJ0aWNsZSI6IiIsIm5vbi1kcm9wcGluZy1wYXJ0aWNsZSI6IiJ9XSwiY29udGFpbmVyLXRpdGxlIjoiSm91cm5hbCBvZiBDb2xsZWdlIFRlYWNoaW5nICYgTGVhcm5pbmctSmFudWFyeSIsIlVSTCI6Imh0dHA6Ly9sb25nbGVhZi5uZXQvdGVhY2hpbmdzdHlsZS5odG1sIiwiaXNzdWVkIjp7ImRhdGUtcGFydHMiOltbMjAwOF1dfSwiYWJzdHJhY3QiOiJEcmF3aW5nIG9uIHRoZSBsZWFybmluZyB0aGVvcnkgb2YgdGhlIEZlbGRlci1TaWx2ZXJtYW4gbW9kZWwgKDIwMDIpLCBhbmQgdGhlIHdvcmsgb2YgQS5GLiBHcmFzaGEsIHRoaXMgcGFwZXIgcHJvdmlkZXMgYSBicmllZiByZXZpZXcgb2YgdGVhY2hpbmcgYW5kIGxlYXJuaW5nIHN0eWxlcyB1c2VkIGluIG1hbmFnZW1lbnQgZWR1Y2F0aW9uLiBQcm9mZXNzb3JzLCBsaWtlIHN0dWRlbnRzLCBkZW1vbnN0cmF0ZSBhIG51bWJlciBvZiBsZWFybmluZyBzdHlsZXMgYW5kIGEgcHJvZmVzc29yIGhhcyBzb21lIHJlc3BvbnNpYmlsaXR5IHRvIG9yZ2FuaXplIGFuZCBwcmVzZW50IGEgY291cnNlIHRvIHNhdGlzZnkgc3R1ZGVudHMnIHZhcmllZCBsZWFybmluZyBzdHlsZXMuIEFmdGVyIGEgYnJpZWYgcmV2aWV3IG9mIHRoZSBsaXRlcmF0dXJlIHRoaXMgcGFwZXIgc3VnZ2VzdHMgd2F5cyB0byBhc3Nlc3MgdGhlIHRlYWNoaW5nIGFuZCBsZWFybmluZyBzdHlsZXMgb2YgbWFuYWdlbWVudCBlZHVjYXRvcnMgYW5kIHN0dWRlbnRzLiIsImlzc3VlIjoiMSIsInZvbHVtZSI6IjUiLCJjb250YWluZXItdGl0bGUtc2hvcnQiOiIifSwiaXNUZW1wb3JhcnkiOmZhbHNlfV19&quot;,&quot;citationItems&quot;:[{&quot;id&quot;:&quot;192a30e7-346c-3947-98dd-bca207cfd046&quot;,&quot;itemData&quot;:{&quot;type&quot;:&quot;report&quot;,&quot;id&quot;:&quot;192a30e7-346c-3947-98dd-bca207cfd046&quot;,&quot;title&quot;:&quot;Learning And Teaching Styles In Management Education: Identifying, Analyzing, And Facilitating&quot;,&quot;groupId&quot;:&quot;a4d7a1ff-372f-30d9-abc6-6a9b3c7f7b36&quot;,&quot;author&quot;:[{&quot;family&quot;:&quot;Provitera&quot;,&quot;given&quot;:&quot;Michael J&quot;,&quot;parse-names&quot;:false,&quot;dropping-particle&quot;:&quot;&quot;,&quot;non-dropping-particle&quot;:&quot;&quot;}],&quot;container-title&quot;:&quot;Journal of College Teaching &amp; Learning-January&quot;,&quot;URL&quot;:&quot;http://longleaf.net/teachingstyle.html&quot;,&quot;issued&quot;:{&quot;date-parts&quot;:[[2008]]},&quot;abstract&quot;:&quot;Drawing on the learning theory of the Felder-Silverman model (2002), and the work of A.F. Grasha, this paper provides a brief review of teaching and learning styles used in management education. Professors, like students, demonstrate a number of learning styles and a professor has some responsibility to organize and present a course to satisfy students' varied learning styles. After a brief review of the literature this paper suggests ways to assess the teaching and learning styles of management educators and students.&quot;,&quot;issue&quot;:&quot;1&quot;,&quot;volume&quot;:&quot;5&quot;,&quot;container-title-short&quot;:&quot;&quot;},&quot;isTemporary&quot;:false}]},{&quot;citationID&quot;:&quot;MENDELEY_CITATION_b6c7569c-70b9-49eb-b007-e5b92a6a53d4&quot;,&quot;properties&quot;:{&quot;noteIndex&quot;:0},&quot;isEdited&quot;:false,&quot;manualOverride&quot;:{&quot;isManuallyOverridden&quot;:false,&quot;citeprocText&quot;:&quot;[11]&quot;,&quot;manualOverrideText&quot;:&quot;&quot;},&quot;citationTag&quot;:&quot;MENDELEY_CITATION_v3_eyJjaXRhdGlvbklEIjoiTUVOREVMRVlfQ0lUQVRJT05fYjZjNzU2OWMtNzBiOS00OWViLWIwMDctZTViOTJhNmE1M2Q0IiwicHJvcGVydGllcyI6eyJub3RlSW5kZXgiOjB9LCJpc0VkaXRlZCI6ZmFsc2UsIm1hbnVhbE92ZXJyaWRlIjp7ImlzTWFudWFsbHlPdmVycmlkZGVuIjpmYWxzZSwiY2l0ZXByb2NUZXh0IjoiWzExXSIsIm1hbnVhbE92ZXJyaWRlVGV4dCI6IiJ9LCJjaXRhdGlvbkl0ZW1zIjpbeyJpZCI6ImNlZTNlZjNmLTkwYzItMzkwMC1hODQ3LTM1NDE1OTQ5MmQ0ZCIsIml0ZW1EYXRhIjp7InR5cGUiOiJjaGFwdGVyIiwiaWQiOiJjZWUzZWYzZi05MGMyLTM5MDAtYTg0Ny0zNTQxNTk0OTJkNGQiLCJ0aXRsZSI6IkZ1bmRhbWVudGFscyBvZiBNYXRjaGluZyBUaGVvcnkiLCJncm91cElkIjoiYTRkN2ExZmYtMzcyZi0zMGQ5LWFiYzYtNmE5YjNjN2Y3YjM2IiwiYXV0aG9yIjpbeyJmYW1pbHkiOiJIYW4iLCJnaXZlbiI6IlpodSIsInBhcnNlLW5hbWVzIjpmYWxzZSwiZHJvcHBpbmctcGFydGljbGUiOiIiLCJub24tZHJvcHBpbmctcGFydGljbGUiOiIifSx7ImZhbWlseSI6Ikd1IiwiZ2l2ZW4iOiJZdW5hbiIsInBhcnNlLW5hbWVzIjpmYWxzZSwiZHJvcHBpbmctcGFydGljbGUiOiIiLCJub24tZHJvcHBpbmctcGFydGljbGUiOiIifSx7ImZhbWlseSI6IlNhYWQiLCJnaXZlbiI6IldhbGlkIiwicGFyc2UtbmFtZXMiOmZhbHNlLCJkcm9wcGluZy1wYXJ0aWNsZSI6IiIsIm5vbi1kcm9wcGluZy1wYXJ0aWNsZSI6IiJ9XSwiY29udGFpbmVyLXRpdGxlIjoiTWF0Y2hpbmcgVGhlb3J5IGZvciBXaXJlbGVzcyBOZXR3b3JrcyIsImVkaXRvciI6W3siZmFtaWx5IjoiSGFuIiwiZ2l2ZW4iOiJaaHUiLCJwYXJzZS1uYW1lcyI6ZmFsc2UsImRyb3BwaW5nLXBhcnRpY2xlIjoiIiwibm9uLWRyb3BwaW5nLXBhcnRpY2xlIjoiIn0seyJmYW1pbHkiOiJHdSIsImdpdmVuIjoiWXVuYW4iLCJwYXJzZS1uYW1lcyI6ZmFsc2UsImRyb3BwaW5nLXBhcnRpY2xlIjoiIiwibm9uLWRyb3BwaW5nLXBhcnRpY2xlIjoiIn0seyJmYW1pbHkiOiJTYWFkIiwiZ2l2ZW4iOiJXYWxpZCIsInBhcnNlLW5hbWVzIjpmYWxzZSwiZHJvcHBpbmctcGFydGljbGUiOiIiLCJub24tZHJvcHBpbmctcGFydGljbGUiOiIifV0sIkRPSSI6IjEwLjEwMDcvOTc4LTMtMzE5LTU2MjUyLTBfMiIsIklTQk4iOiI5NzgtMy0zMTktNTYyNTItMCIsIlVSTCI6Imh0dHBzOi8vZG9pLm9yZy8xMC4xMDA3Lzk3OC0zLTMxOS01NjI1Mi0wXzIiLCJpc3N1ZWQiOnsiZGF0ZS1wYXJ0cyI6W1syMDE3XV19LCJwdWJsaXNoZXItcGxhY2UiOiJDaGFtIiwicGFnZSI6IjktMTUiLCJhYnN0cmFjdCI6Ik1hdGNoaW5nIHRoZW9yeSwgaW4gZWNvbm9taWNzLCBpcyBhIG1hdGhlbWF0aWNhbCBmcmFtZXdvcmsgdGhhdCBhbGxvd3MgYW5hbHl6aW5nIHRoZSBmb3JtYXRpb24gb2YgbXV0dWFsbHkgYmVuZWZpY2lhbCByZWxhdGlvbnNoaXBzIG92ZXIgdGltZS4gUHJpb3IgdG8gdGhlIHNlbWluYWwgd29yayBvZiBHYWxlIGFuZCBTaGFwbGV5IG9uIHRoZSBzdGFibGUgbWFycmlhZ2UgYW5kIGNvbGxlZ2UgYWRtaXNzaW9uIHByb2JsZW1zIGluIDE5NjIsIG1hbnkgbWF0Y2hpbmcgcHJvYmxlbXMgd2VyZSBzb2x2ZWQgYnkgdGhlIOKAnGZyZWUgZm9yIGFsbCBtYXJrZXTigJ0uIFRoZSDigJxmcmVlIGZvciBhbGwgbWFya2V04oCdIHRlcm0gcmVmZXJzIHRvIHRoZSBwZXJpb2QgYmVmb3JlIG1hdGNoaW5nIHRoZW9yeSB3YXMgY29uY2VpdmVkIGFzIGEgZGlzY2lwbGluZSwgYXMgd2VsbCBhcyB0aGUgd2F5IGluIHdoaWNoIG1hdGNoaW5nIHByb2JsZW1zIHdlcmUgZGVhbHQgd2l0aCBkdXJpbmcgdGhlIHBlcmlvZC4gRWNvbm9taXN0cyBoYXZlIGlkZW50aWZpZWQgc2V2ZXJhbCBpc3N1ZXMgc3VjaCBhcyB1bnJhdmVsaW5nLCBjb25nZXN0aW9uLCBhbmQgZXhwbG9kaW5nIG9mZmVycyBpbiB0aGUg4oCcZnJlZSBmb3IgYWxsIG1hcmtldOKAnS4gU2luY2UgdGhlbiwgd2l0aCBkZWNhZGVzIG9mIGVmZm9ydHMgZGV2b3RlZCB0byBkZXZlbG9waW5nIG1hdGNoaW5nIGFsZ29yaXRobXMgKGkuZS4sIHRoZXJlIGFyaXNlcyBhIHRydXN0ZWQgdGhpcmQgcGFydHksIHdoaWNoIGNvbGxlY3RzIGluZm9ybWF0aW9uLCBydW5zIGEgbWF0Y2hpbmcgYWxnb3JpdGhtLCBhbmQgYnJvYWRjYXN0cyB0aGUgbWF0Y2hpbmcgcmVzdWx0cyksIHRoZXNlIGNoYWxsZW5nZXMgd2VyZSBvdmVyY29tZS4gQXMgYSByZXN1bHQsIHRoZXJlIGhhcyBiZWVuIGEgc3VyZ2UgaW4gdGhlIGRldmVsb3BtZW50IG9mIG1hdGNoaW5nIGZyYW1ld29ya3MgdGhhdCBoYXZlIGJlY29tZSB3aWRlbHkgdXNlZCBpbiBtYW55IGFyZWFzLCBzdWNoIGFzIHRoZSBuYXRpb25hbCByZXNpZGVudCBtYXRjaGluZyBwcm9ncmFtIGluIHRoZSBVbml0ZWQgU3RhdGVzLCB0aGUgY29sbGVnZSBhZG1pc3Npb24gaW4gSHVuZ2FyeSwgdGhlIGluY29tcGF0aWJsZSBraWRuZXkgZXhjaGFuZ2UgbWFya2V0LCBhbmQgdGhlIHBhcnRuZXJzaGlwIGZvcm1hdGlvbiBpbiBwZWVyLXRvLXBlZXIgKFAyUCkgbmV0d29yaywgYW1vbmcgb3RoZXJzLiIsInB1Ymxpc2hlciI6IlNwcmluZ2VyIEludGVybmF0aW9uYWwgUHVibGlzaGluZyIsImNvbnRhaW5lci10aXRsZS1zaG9ydCI6IiJ9LCJpc1RlbXBvcmFyeSI6ZmFsc2V9XX0=&quot;,&quot;citationItems&quot;:[{&quot;id&quot;:&quot;cee3ef3f-90c2-3900-a847-354159492d4d&quot;,&quot;itemData&quot;:{&quot;type&quot;:&quot;chapter&quot;,&quot;id&quot;:&quot;cee3ef3f-90c2-3900-a847-354159492d4d&quot;,&quot;title&quot;:&quot;Fundamentals of Matching Theory&quot;,&quot;groupId&quot;:&quot;a4d7a1ff-372f-30d9-abc6-6a9b3c7f7b36&quot;,&quot;author&quot;:[{&quot;family&quot;:&quot;Han&quot;,&quot;given&quot;:&quot;Zhu&quot;,&quot;parse-names&quot;:false,&quot;dropping-particle&quot;:&quot;&quot;,&quot;non-dropping-particle&quot;:&quot;&quot;},{&quot;family&quot;:&quot;Gu&quot;,&quot;given&quot;:&quot;Yunan&quot;,&quot;parse-names&quot;:false,&quot;dropping-particle&quot;:&quot;&quot;,&quot;non-dropping-particle&quot;:&quot;&quot;},{&quot;family&quot;:&quot;Saad&quot;,&quot;given&quot;:&quot;Walid&quot;,&quot;parse-names&quot;:false,&quot;dropping-particle&quot;:&quot;&quot;,&quot;non-dropping-particle&quot;:&quot;&quot;}],&quot;container-title&quot;:&quot;Matching Theory for Wireless Networks&quot;,&quot;editor&quot;:[{&quot;family&quot;:&quot;Han&quot;,&quot;given&quot;:&quot;Zhu&quot;,&quot;parse-names&quot;:false,&quot;dropping-particle&quot;:&quot;&quot;,&quot;non-dropping-particle&quot;:&quot;&quot;},{&quot;family&quot;:&quot;Gu&quot;,&quot;given&quot;:&quot;Yunan&quot;,&quot;parse-names&quot;:false,&quot;dropping-particle&quot;:&quot;&quot;,&quot;non-dropping-particle&quot;:&quot;&quot;},{&quot;family&quot;:&quot;Saad&quot;,&quot;given&quot;:&quot;Walid&quot;,&quot;parse-names&quot;:false,&quot;dropping-particle&quot;:&quot;&quot;,&quot;non-dropping-particle&quot;:&quot;&quot;}],&quot;DOI&quot;:&quot;10.1007/978-3-319-56252-0_2&quot;,&quot;ISBN&quot;:&quot;978-3-319-56252-0&quot;,&quot;URL&quot;:&quot;https://doi.org/10.1007/978-3-319-56252-0_2&quot;,&quot;issued&quot;:{&quot;date-parts&quot;:[[2017]]},&quot;publisher-place&quot;:&quot;Cham&quot;,&quot;page&quot;:&quot;9-15&quot;,&quot;abstract&quot;:&quot;Matching theory, in economics, is a mathematical framework that allows analyzing the formation of mutually beneficial relationships over time. Prior to the seminal work of Gale and Shapley on the stable marriage and college admission problems in 1962, many matching problems were solved by the “free for all market”. The “free for all market” term refers to the period before matching theory was conceived as a discipline, as well as the way in which matching problems were dealt with during the period. Economists have identified several issues such as unraveling, congestion, and exploding offers in the “free for all market”. Since then, with decades of efforts devoted to developing matching algorithms (i.e., there arises a trusted third party, which collects information, runs a matching algorithm, and broadcasts the matching results), these challenges were overcome. As a result, there has been a surge in the development of matching frameworks that have become widely used in many areas, such as the national resident matching program in the United States, the college admission in Hungary, the incompatible kidney exchange market, and the partnership formation in peer-to-peer (P2P) network, among others.&quot;,&quot;publisher&quot;:&quot;Springer International Publishing&quot;,&quot;container-title-short&quot;:&quot;&quot;},&quot;isTemporary&quot;:false}]}]"/>
+    <we:property name="MENDELEY_CITATIONS" value="[{&quot;citationID&quot;:&quot;MENDELEY_CITATION_f07e9eb8-e08b-4745-bc22-1e9b46c997b1&quot;,&quot;properties&quot;:{&quot;noteIndex&quot;:0},&quot;isEdited&quot;:false,&quot;manualOverride&quot;:{&quot;isManuallyOverridden&quot;:false,&quot;citeprocText&quot;:&quot;[1]&quot;,&quot;manualOverrideText&quot;:&quot;&quot;},&quot;citationTag&quot;:&quot;MENDELEY_CITATION_v3_eyJjaXRhdGlvbklEIjoiTUVOREVMRVlfQ0lUQVRJT05fZjA3ZTllYjgtZTA4Yi00NzQ1LWJjMjItMWU5YjQ2Yzk5N2IxIiwicHJvcGVydGllcyI6eyJub3RlSW5kZXgiOjB9LCJpc0VkaXRlZCI6ZmFsc2UsIm1hbnVhbE92ZXJyaWRlIjp7ImlzTWFudWFsbHlPdmVycmlkZGVuIjpmYWxzZSwiY2l0ZXByb2NUZXh0IjoiWzFdIiwibWFudWFsT3ZlcnJpZGVUZXh0IjoiIn0sImNpdGF0aW9uSXRlbXMiOlt7ImlkIjoiOTNkOWM0N2QtZmI3MC0zMmQ1LTgwNGMtMjM4NjQ5ZjkyYmJhIiwiaXRlbURhdGEiOnsidHlwZSI6ImFydGljbGUtam91cm5hbCIsImlkIjoiOTNkOWM0N2QtZmI3MC0zMmQ1LTgwNGMtMjM4NjQ5ZjkyYmJhIiwidGl0bGUiOiJEaWZmaWN1bHRpZXMgaW4gbGVhcm5pbmcgYWxnZWJyYSwgYSBzdHVkeSB3aXRoIHN0YW5kYXJkaXplZCB0ZXN0cyIsImF1dGhvciI6W3siZmFtaWx5IjoiUGFsYWNpb3MiLCJnaXZlbiI6Ikx1aXMgQXJtYW5kbyBSYW1vcyIsInBhcnNlLW5hbWVzIjpmYWxzZSwiZHJvcHBpbmctcGFydGljbGUiOiIiLCJub24tZHJvcHBpbmctcGFydGljbGUiOiIifSx7ImZhbWlseSI6Ikd1aWZhcnJvIiwiZ2l2ZW4iOiJNYXJ2aW4gSXbDoW4iLCJwYXJzZS1uYW1lcyI6ZmFsc2UsImRyb3BwaW5nLXBhcnRpY2xlIjoiIiwibm9uLWRyb3BwaW5nLXBhcnRpY2xlIjoiIn0seyJmYW1pbHkiOiJHYXJjw61hIiwiZ2l2ZW4iOiJMdWlzIE1hbnVlbCBDYXNhcyIsInBhcnNlLW5hbWVzIjpmYWxzZSwiZHJvcHBpbmctcGFydGljbGUiOiIiLCJub24tZHJvcHBpbmctcGFydGljbGUiOiIifV0sImNvbnRhaW5lci10aXRsZSI6IkJvbGVtYSAtIE1hdGhlbWF0aWNzIEVkdWNhdGlvbiBCdWxsZXRpbiIsIkRPSSI6IjEwLjE1OTAvMTk4MC00NDE1djM1bjcwYTIxIiwiSVNTTiI6IjE5ODA0NDE1IiwiaXNzdWVkIjp7ImRhdGUtcGFydHMiOltbMjAyMV1dfSwicGFnZSI6IjEwMTYtMTAzMyIsImFic3RyYWN0IjoiVGhpcyB3b3JrIGlzIGEgc3R1ZHkgYWltZWQgYXQgaWRlbnRpZnlpbmcgdGhlIG1haW4gZGlmZmljdWx0aWVzIHRoYXQgc3R1ZGVudHMgc2hvdyB3aGVuIHNvbHZpbmcgYWxnb3JpdGhtaWMgb3IgYWxnZWJyYWljIHByb2JsZW1zLiBBcyBhIHJlZmVyZW5jZSBwb2ludCwgd2UgdXNlZCB0aGUgZGF0YWJhc2UgdGhhdCBjb250YWlucyB0aGUgcmVzdWx0cyBvZiB0aGUgYXBwbGljYXRpb24gb2Ygc3RhbmRhcmRpemVkIG1hdGhlbWF0aWNzIHRlc3RzIG9uIGJhc2ljIGVkdWNhdGlvbiBzdHVkZW50cyBmcm9tIDd0aCB0byA5dGggZ3JhZGUgKGFnZXMgMTIgdG8gMTUpIGluIEhvbmR1cmFzLiBBZnRlciBhbiBhbmFseXNpcyBvZiB0aGUgc3RhdGlzdGljYWwgcGFyYW1ldGVycyBvZiBkaWZmaWN1bHR5LCBjb3JyZWxhdGlvbiwgYXMgd2VsbCBhcyB0aGUgZ3JhcGhpY2FsIGFuYWx5c2lzIG9mIHRoZSBvcHRpb25zIG9mIGVhY2ggaXRlbSwgdGhlIGl0ZW1zIGFuc3dlcmVkIGluY29ycmVjdGx5IGJ5IHN0dWRlbnRzIHdobyBoYWQgaGlnaCBzY29yZXMgaW4gdGhlIGFwcGxpZWQgdGVzdHMgd2VyZSBzZWxlY3RlZCwgd2hpY2ggYWxsb3dlZCB0aGVtIHRvIGJlIGFuYWx5emVkIHRha2luZyBhcyByZWZlcmVuY2UgdGhlIHJlc2VhcmNoIGNhcnJpZWQgb3V0IGluIG90aGVyIGNvbnRleHRzLiBUaGUgcmVzdWx0cyBzaG93IHRoYXQgaGlnaCBwZXJmb3JtYW5jZSBzdHVkZW50cyBtYWtlIG1pc3Rha2VzIGluIGJhc2ljIHByb2JsZW1zIG9mIGFyaXRobWV0aWMgYW5kIGFsZ2VicmEuIFdlIGJlbGlldmUgdGhhdCByZWNvZ25pemluZyB0aGVzZSBlcnJvcnMgaXMgYSBnb29kIHdheSB0byBndWlkZSB0ZWFjaGVyIGVkdWNhdGlvbiBhbmQgdHJhaW5pbmcgcHJvY2Vzc2VzLCBhcyB3ZWxsIGFzIHRvIHN0cmVuZ3RoZW4gdGVhY2hpbmcgc3RyYXRlZ2llcyBhaW1lZCBhdCBhdm9pZGluZyB0aGUgaWRlbnRpZmllZCBlcnJvcnMuIiwicHVibGlzaGVyIjoiQk9MRU1BIERlcGFydGFtZW50byBkZSBNYXRlbWF0aWNhIiwiaXNzdWUiOiI3MCIsInZvbHVtZSI6IjM1IiwiY29udGFpbmVyLXRpdGxlLXNob3J0IjoiIn0sImlzVGVtcG9yYXJ5IjpmYWxzZX1dfQ==&quot;,&quot;citationItems&quot;:[{&quot;id&quot;:&quot;93d9c47d-fb70-32d5-804c-238649f92bba&quot;,&quot;itemData&quot;:{&quot;type&quot;:&quot;article-journal&quot;,&quot;id&quot;:&quot;93d9c47d-fb70-32d5-804c-238649f92bba&quot;,&quot;title&quot;:&quot;Difficulties in learning algebra, a study with standardized tests&quot;,&quot;author&quot;:[{&quot;family&quot;:&quot;Palacios&quot;,&quot;given&quot;:&quot;Luis Armando Ramos&quot;,&quot;parse-names&quot;:false,&quot;dropping-particle&quot;:&quot;&quot;,&quot;non-dropping-particle&quot;:&quot;&quot;},{&quot;family&quot;:&quot;Guifarro&quot;,&quot;given&quot;:&quot;Marvin Iván&quot;,&quot;parse-names&quot;:false,&quot;dropping-particle&quot;:&quot;&quot;,&quot;non-dropping-particle&quot;:&quot;&quot;},{&quot;family&quot;:&quot;García&quot;,&quot;given&quot;:&quot;Luis Manuel Casas&quot;,&quot;parse-names&quot;:false,&quot;dropping-particle&quot;:&quot;&quot;,&quot;non-dropping-particle&quot;:&quot;&quot;}],&quot;container-title&quot;:&quot;Bolema - Mathematics Education Bulletin&quot;,&quot;DOI&quot;:&quot;10.1590/1980-4415v35n70a21&quot;,&quot;ISSN&quot;:&quot;19804415&quot;,&quot;issued&quot;:{&quot;date-parts&quot;:[[2021]]},&quot;page&quot;:&quot;1016-1033&quot;,&quot;abstract&quot;:&quot;This work is a study aimed at identifying the main difficulties that students show when solving algorithmic or algebraic problems. As a reference point, we used the database that contains the results of the application of standardized mathematics tests on basic education students from 7th to 9th grade (ages 12 to 15) in Honduras. After an analysis of the statistical parameters of difficulty, correlation, as well as the graphical analysis of the options of each item, the items answered incorrectly by students who had high scores in the applied tests were selected, which allowed them to be analyzed taking as reference the research carried out in other contexts. The results show that high performance students make mistakes in basic problems of arithmetic and algebra. We believe that recognizing these errors is a good way to guide teacher education and training processes, as well as to strengthen teaching strategies aimed at avoiding the identified errors.&quot;,&quot;publisher&quot;:&quot;BOLEMA Departamento de Matematica&quot;,&quot;issue&quot;:&quot;70&quot;,&quot;volume&quot;:&quot;35&quot;,&quot;container-title-short&quot;:&quot;&quot;},&quot;isTemporary&quot;:false}]},{&quot;citationID&quot;:&quot;MENDELEY_CITATION_f896fecb-18fb-4d4e-beea-5d885ad686f5&quot;,&quot;properties&quot;:{&quot;noteIndex&quot;:0},&quot;isEdited&quot;:false,&quot;manualOverride&quot;:{&quot;isManuallyOverridden&quot;:false,&quot;citeprocText&quot;:&quot;[2]&quot;,&quot;manualOverrideText&quot;:&quot;&quot;},&quot;citationTag&quot;:&quot;MENDELEY_CITATION_v3_eyJjaXRhdGlvbklEIjoiTUVOREVMRVlfQ0lUQVRJT05fZjg5NmZlY2ItMThmYi00ZDRlLWJlZWEtNWQ4ODVhZDY4NmY1IiwicHJvcGVydGllcyI6eyJub3RlSW5kZXgiOjB9LCJpc0VkaXRlZCI6ZmFsc2UsIm1hbnVhbE92ZXJyaWRlIjp7ImlzTWFudWFsbHlPdmVycmlkZGVuIjpmYWxzZSwiY2l0ZXByb2NUZXh0IjoiWzJdIiwibWFudWFsT3ZlcnJpZGVUZXh0IjoiIn0sImNpdGF0aW9uSXRlbXMiOlt7ImlkIjoiZTFhNzQxYmQtMmI1MC0zNjA1LThmM2UtMWY3ODE2OTViZGYzIiwiaXRlbURhdGEiOnsidHlwZSI6InJlcG9ydCIsImlkIjoiZTFhNzQxYmQtMmI1MC0zNjA1LThmM2UtMWY3ODE2OTViZGYzIiwidGl0bGUiOiJEaWTDoWN0aWNhIHBhcmEgbGEgZW5zZcOxYW56YSBkZSBsYSBhcml0bcOpdGljYSB5IGVsIGFsZ2VicmEiLCJncm91cElkIjoiYTRkN2ExZmYtMzcyZi0zMGQ5LWFiYzYtNmE5YjNjN2Y3YjM2IiwiYXV0aG9yIjpbeyJmYW1pbHkiOiJHYWx2aXMiLCJnaXZlbiI6IkpvcmdlIEVucmlxdWUiLCJwYXJzZS1uYW1lcyI6ZmFsc2UsImRyb3BwaW5nLXBhcnRpY2xlIjoiIiwibm9uLWRyb3BwaW5nLXBhcnRpY2xlIjoiIn1dLCJhYnN0cmFjdCI6IlByaW5jaXBhbGVzIGRpZmljdWx0YWRlcyBlbiBsYSBlbnNlw7FhbnphIGFwcmVuZGl6YWplIGRlIGxhIG1hdGVtw6F0aWNhIExhcyBwcmluY2lwYWxlcyBkaWZpY3VsdGFkZXMgcXVlIGhlIGVuY29udHJhZG8gYSBsbyBsYXJnbyBkZSBtaSBleHBlcmllbmNpYSBjb21vIGRvY2VudGUgZGUgbWF0ZW3DoXRpY2Egc29uIGxhcyBzaWd1aWVudGVzOiBhLiBBbHRvIGdyYWRvIGRlIGFic3RyYWNjacOzbiBiLiBBbHRvIGdyYWRvIGRlIHNlY3VlbmNpYWxpZGFkLiBQYXJhIHZlbmNlciBlc3RhcyBkaWZpY3VsdGFkZXMgaGUgdHJhdGFkbyBkZSBkZXNhcnJvbGxhciB1biBtYXRlcmlhbCBkaWTDoWN0aWNvIHF1ZSBoYWdhIGxhIG1hdGVtw6F0aWNhIG1lbm9zIGFic3RyYWN0YSB5IHBlcm1pdGEgcXVlIGxvcyBlc3R1ZGlhbnRlcyBhcHJlaGVuZGFuIGVuIGNhZGEgY3Vyc28gbG9zIGNvbm9jaW1pZW50b3MgZGUgbWF0ZW3DoXRpY2EgZXhpZ2lkbyBwYXJhIHN1IHByb21vY2nDs24gYSBsb3MgY3Vyc29zIHNpZ3VpZW50ZXMgKGRlIGFjdWVyZG8gYWwgYWx0byBncmFkbyBkZSBzZWN1ZW5jaWFsaWRhZCBxdWUgc2llbXByZSBzZSBwcmVzZW50YSBlbiBsYSBtYXRlbcOhdGljYSkuIExhIGVzdHJhdGVnaWEgcHJvcHVlc3RhIHNlIHN1c3RlbnRhIGLDoXNpY2FtZW50ZSBlbiBkb3MgbW9kZWxvcyBwZWRhZ8OzZ2ljb3MgeSBlbiBsYSB0ZW9yw61hIGRlIGxhcyBpbnRlbGlnZW5jaWFzIG3Dumx0aXBsZXMgZGUgR2FyZG5lciBhIHNhYmVyOiBhLiBNb2RlbG8gaGlzdMOzcmljbyBzb2NpYWwgZGUgVmlnb3Rza3kuIERlIGFjdWVyZG8gY29uIGVzdGUgbW9kZWxvIHBhcmEgY2FkYSBlc3R1ZGlhbnRlIGV4aXN0ZSB1bmEgem9uYSBkZSBkZXNhcnJvbGxvIHByw7N4aW1vLCBkZW50cm8gZGUgbGEgY3VhbCBlcyBjYXBheiBkZSBhcHJlaGVuZGVyIG51ZXZvcyBjb25vY2ltaWVudG9zIHkgZnVlcmEgZGUgbGEgY3VhbCBubyBlcyBjYXBheiBkZSBoYWNlcmxvLiBBZGVjdWFuZG8gZXN0ZSBtb2RlbG8gYWwgYXByZW5kaXphamUgZXNwZWPDrWZpY28gZGUgbGEgbWF0ZW3DoXRpY2EsIHNlIHB1ZWRlIGRlY2lyIHF1ZSBkaWNoYSB6b25hIGRlcGVuZGUgZGUgdmFyaW9zIGZhY3RvcmVzOiDvg5ggRWwgY29udGV4dG8gZXNjb2xhciwgZmFtaWxpYXIgeSBzb2NpYWwgZG9uZGUgaW50ZXJhY3TDumEgZWwgZXN0dWRpYW50ZSDvg5ggU3VzIGNhcGFjaWRhZGVzIGlubmF0YXMgcGFyYSBsYSBtYXRlbcOhdGljYSDvg5ggU3VzIGNvbm9jaW1pZW50b3MgcHJldmlvcyBzb2JyZSBsb3MgdGVtYXMgZGUgZXN0dWRpbyDvg5ggRWwgZ3JhZG8gZGUgbW90aXZhY2nDs24gZSBpbnRlcsOpcyBxdWUgZWwgZXN0dWRpYW50ZSBwcmVzZW50ZSBlbiBlbCBhcHJlbmRpemFqZSBkZSBsYSBtaXNtYSB5IGVsIGdyYWRvIGRlIG1vdGl2YWNpw7NuIHF1ZSBlbCBkb2NlbnRlIGxvZ3JlIGNyZWFyIGVuIMOpbC4gTGEgdXRpbGl6YWNpw7NuIGRlbCBtYXRlcmlhbCBkaWTDoWN0aWNvIHByb3B1ZXN0byBwZXJtaXRlIHF1ZSBsYSB6b25hIGRlIGRlc2Fycm9sbG8gcHLDs3hpbW8gZGUgVmlnb3Rza3kgc2UgYW1wbMOtZSBzaWduaWZpY2F0aXZhbWVudGUsIHlhIHF1ZSBhbCBwcmVzZW50YXIgZWwgY29ub2NpbWllbnRvIG1hdGVtw6F0aWNvIGRlIHVuYSBtYW5lcmEgbWVub3MgYWJzdHJhY3RhLCBzZSBkZXNwaWVydGEgZWwgaW50ZXLDqXMgZGVsIGVzdHVkaWFudGUgcG9yIGxhIG1pc21hLCBhZGVtw6FzIGVsIGp1ZWdvIHkgbGEgY29tcGV0ZW5jaWEgcXVlIHNlIGdlbmVyYW4gZW4gZWwgZGVzYXJyb2xsbyBkZSBsYSBtZXRvZG9sb2fDrWEgcHJvcHVlc3RhIHRhbWJpw6luIHByb3BpY2lhbiB1bmEgbWF5b3IgbW90aXZhY2nDs24gZW4gZWwgZXN0dWRpYW50ZS4ifSwiaXNUZW1wb3JhcnkiOmZhbHNlfV19&quot;,&quot;citationItems&quot;:[{&quot;id&quot;:&quot;e1a741bd-2b50-3605-8f3e-1f781695bdf3&quot;,&quot;itemData&quot;:{&quot;type&quot;:&quot;report&quot;,&quot;id&quot;:&quot;e1a741bd-2b50-3605-8f3e-1f781695bdf3&quot;,&quot;title&quot;:&quot;Didáctica para la enseñanza de la aritmética y el algebra&quot;,&quot;groupId&quot;:&quot;a4d7a1ff-372f-30d9-abc6-6a9b3c7f7b36&quot;,&quot;author&quot;:[{&quot;family&quot;:&quot;Galvis&quot;,&quot;given&quot;:&quot;Jorge Enrique&quot;,&quot;parse-names&quot;:false,&quot;dropping-particle&quot;:&quot;&quot;,&quot;non-dropping-particle&quot;:&quot;&quot;}],&quot;abstract&quot;:&quot;Principales dificultades en la enseñanza aprendizaje de la matemática Las principales dificultades que he encontrado a lo largo de mi experiencia como docente de matemática son las siguientes: a. Alto grado de abstracción b. Alto grado de secuencialidad. Para vencer estas dificultades he tratado de desarrollar un material didáctico que haga la matemática menos abstracta y permita que los estudiantes aprehendan en cada curso los conocimientos de matemática exigido para su promoción a los cursos siguientes (de acuerdo al alto grado de secuencialidad que siempre se presenta en la matemática). La estrategia propuesta se sustenta básicamente en dos modelos pedagógicos y en la teoría de las inteligencias múltiples de Gardner a saber: a. Modelo histórico social de Vigotsky. De acuerdo con este modelo para cada estudiante existe una zona de desarrollo próximo, dentro de la cual es capaz de aprehender nuevos conocimientos y fuera de la cual no es capaz de hacerlo. Adecuando este modelo al aprendizaje específico de la matemática, se puede decir que dicha zona depende de varios factores:  El contexto escolar, familiar y social donde interactúa el estudiante  Sus capacidades innatas para la matemática  Sus conocimientos previos sobre los temas de estudio  El grado de motivación e interés que el estudiante presente en el aprendizaje de la misma y el grado de motivación que el docente logre crear en él. La utilización del material didáctico propuesto permite que la zona de desarrollo próximo de Vigotsky se amplíe significativamente, ya que al presentar el conocimiento matemático de una manera menos abstracta, se despierta el interés del estudiante por la misma, además el juego y la competencia que se generan en el desarrollo de la metodología propuesta también propician una mayor motivación en el estudiante.&quot;},&quot;isTemporary&quot;:false}]},{&quot;citationID&quot;:&quot;MENDELEY_CITATION_b5ba5bff-12df-4bee-8604-8657aacd2ef5&quot;,&quot;properties&quot;:{&quot;noteIndex&quot;:0},&quot;isEdited&quot;:false,&quot;manualOverride&quot;:{&quot;isManuallyOverridden&quot;:false,&quot;citeprocText&quot;:&quot;[3]&quot;,&quot;manualOverrideText&quot;:&quot;&quot;},&quot;citationTag&quot;:&quot;MENDELEY_CITATION_v3_eyJjaXRhdGlvbklEIjoiTUVOREVMRVlfQ0lUQVRJT05fYjViYTViZmYtMTJkZi00YmVlLTg2MDQtODY1N2FhY2QyZWY1IiwicHJvcGVydGllcyI6eyJub3RlSW5kZXgiOjB9LCJpc0VkaXRlZCI6ZmFsc2UsIm1hbnVhbE92ZXJyaWRlIjp7ImlzTWFudWFsbHlPdmVycmlkZGVuIjpmYWxzZSwiY2l0ZXByb2NUZXh0IjoiWzNdIiwibWFudWFsT3ZlcnJpZGVUZXh0IjoiIn0sImNpdGF0aW9uSXRlbXMiOlt7ImlkIjoiYWUzNzkwMjUtYTNhMS0zZWQzLWEzMmUtZGIwMmE2MGEzMGI4IiwiaXRlbURhdGEiOnsidHlwZSI6ImJvb2siLCJpZCI6ImFlMzc5MDI1LWEzYTEtM2VkMy1hMzJlLWRiMDJhNjBhMzBiOCIsInRpdGxlIjoiUHJvZ3JhbWEgZm9ydGFsZWNpbWllbnRvIGRlIGxhIGNvYmVydHVyYSBjb24gY2FsaWRhZCBwYXJhIGVsIHNlY3RvciBlZHVjYXRpdm8gcnVyYWwgUEVSIElJIiwiZ3JvdXBJZCI6ImE0ZDdhMWZmLTM3MmYtMzBkOS1hYmM2LTZhOWIzYzdmN2IzNiIsImF1dGhvciI6W3siZmFtaWx5IjoiRGlkw6FjdGljYXMiLCJnaXZlbiI6IlNlY3VlbmNpYXMiLCJwYXJzZS1uYW1lcyI6ZmFsc2UsImRyb3BwaW5nLXBhcnRpY2xlIjoiIiwibm9uLWRyb3BwaW5nLXBhcnRpY2xlIjoiIn0seyJmYW1pbHkiOiJNYXRlbcOhdGljYXMiLCJnaXZlbiI6IkVuIiwicGFyc2UtbmFtZXMiOmZhbHNlLCJkcm9wcGluZy1wYXJ0aWNsZSI6IiIsIm5vbi1kcm9wcGluZy1wYXJ0aWNsZSI6IiJ9XSwiSVNCTiI6Ijk3ODk1ODY5MTU0NjUiLCJVUkwiOiJ3d3cubWluZWR1Y2FjaW9uLmdvdi5jbyJ9LCJpc1RlbXBvcmFyeSI6ZmFsc2V9XX0=&quot;,&quot;citationItems&quot;:[{&quot;id&quot;:&quot;ae379025-a3a1-3ed3-a32e-db02a60a30b8&quot;,&quot;itemData&quot;:{&quot;type&quot;:&quot;book&quot;,&quot;id&quot;:&quot;ae379025-a3a1-3ed3-a32e-db02a60a30b8&quot;,&quot;title&quot;:&quot;Programa fortalecimiento de la cobertura con calidad para el sector educativo rural PER II&quot;,&quot;groupId&quot;:&quot;a4d7a1ff-372f-30d9-abc6-6a9b3c7f7b36&quot;,&quot;author&quot;:[{&quot;family&quot;:&quot;Didácticas&quot;,&quot;given&quot;:&quot;Secuencias&quot;,&quot;parse-names&quot;:false,&quot;dropping-particle&quot;:&quot;&quot;,&quot;non-dropping-particle&quot;:&quot;&quot;},{&quot;family&quot;:&quot;Matemáticas&quot;,&quot;given&quot;:&quot;En&quot;,&quot;parse-names&quot;:false,&quot;dropping-particle&quot;:&quot;&quot;,&quot;non-dropping-particle&quot;:&quot;&quot;}],&quot;ISBN&quot;:&quot;9789586915465&quot;,&quot;URL&quot;:&quot;www.mineducacion.gov.co&quot;},&quot;isTemporary&quot;:false}]},{&quot;citationID&quot;:&quot;MENDELEY_CITATION_0d738c9f-b148-48c8-a562-4180ed893ce2&quot;,&quot;properties&quot;:{&quot;noteIndex&quot;:0},&quot;isEdited&quot;:false,&quot;manualOverride&quot;:{&quot;isManuallyOverridden&quot;:false,&quot;citeprocText&quot;:&quot;[4]&quot;,&quot;manualOverrideText&quot;:&quot;&quot;},&quot;citationTag&quot;:&quot;MENDELEY_CITATION_v3_eyJjaXRhdGlvbklEIjoiTUVOREVMRVlfQ0lUQVRJT05fMGQ3MzhjOWYtYjE0OC00OGM4LWE1NjItNDE4MGVkODkzY2UyIiwicHJvcGVydGllcyI6eyJub3RlSW5kZXgiOjB9LCJpc0VkaXRlZCI6ZmFsc2UsIm1hbnVhbE92ZXJyaWRlIjp7ImlzTWFudWFsbHlPdmVycmlkZGVuIjpmYWxzZSwiY2l0ZXByb2NUZXh0IjoiWzRdIiwibWFudWFsT3ZlcnJpZGVUZXh0IjoiIn0sImNpdGF0aW9uSXRlbXMiOlt7ImlkIjoiMGI0MzkwYmMtNTc3Zi0zZjEwLThjODQtOWU3ZTkyNTE3MWVjIiwiaXRlbURhdGEiOnsidHlwZSI6InJlcG9ydCIsImlkIjoiMGI0MzkwYmMtNTc3Zi0zZjEwLThjODQtOWU3ZTkyNTE3MWVjIiwidGl0bGUiOiJDb2RkJ3MgVHdlbHZlIFJ1bGVzIFJ1bGVzIHRoYXQgbWFrZSBhIFJEQk1TIiwiZ3JvdXBJZCI6ImE0ZDdhMWZmLTM3MmYtMzBkOS1hYmM2LTZhOWIzYzdmN2IzNiIsImF1dGhvciI6W3siZmFtaWx5IjoiVHJlaGFuIiwiZ2l2ZW4iOiJBbWl0YWJoIiwicGFyc2UtbmFtZXMiOmZhbHNlLCJkcm9wcGluZy1wYXJ0aWNsZSI6IiIsIm5vbi1kcm9wcGluZy1wYXJ0aWNsZSI6IiJ9XSwiaXNzdWVkIjp7ImRhdGUtcGFydHMiOltbMjAwM11dfSwiY29udGFpbmVyLXRpdGxlLXNob3J0IjoiIn0sImlzVGVtcG9yYXJ5IjpmYWxzZX1dfQ==&quot;,&quot;citationItems&quot;:[{&quot;id&quot;:&quot;0b4390bc-577f-3f10-8c84-9e7e925171ec&quot;,&quot;itemData&quot;:{&quot;type&quot;:&quot;report&quot;,&quot;id&quot;:&quot;0b4390bc-577f-3f10-8c84-9e7e925171ec&quot;,&quot;title&quot;:&quot;Codd's Twelve Rules Rules that make a RDBMS&quot;,&quot;groupId&quot;:&quot;a4d7a1ff-372f-30d9-abc6-6a9b3c7f7b36&quot;,&quot;author&quot;:[{&quot;family&quot;:&quot;Trehan&quot;,&quot;given&quot;:&quot;Amitabh&quot;,&quot;parse-names&quot;:false,&quot;dropping-particle&quot;:&quot;&quot;,&quot;non-dropping-particle&quot;:&quot;&quot;}],&quot;issued&quot;:{&quot;date-parts&quot;:[[2003]]},&quot;container-title-short&quot;:&quot;&quot;},&quot;isTemporary&quot;:false}]},{&quot;citationID&quot;:&quot;MENDELEY_CITATION_93d8096f-64bb-4850-b2c9-fa9f6b189f57&quot;,&quot;properties&quot;:{&quot;noteIndex&quot;:0},&quot;isEdited&quot;:false,&quot;manualOverride&quot;:{&quot;isManuallyOverridden&quot;:false,&quot;citeprocText&quot;:&quot;[5]&quot;,&quot;manualOverrideText&quot;:&quot;&quot;},&quot;citationTag&quot;:&quot;MENDELEY_CITATION_v3_eyJjaXRhdGlvbklEIjoiTUVOREVMRVlfQ0lUQVRJT05fOTNkODA5NmYtNjRiYi00ODUwLWIyYzktZmE5ZjZiMTg5ZjU3IiwicHJvcGVydGllcyI6eyJub3RlSW5kZXgiOjB9LCJpc0VkaXRlZCI6ZmFsc2UsIm1hbnVhbE92ZXJyaWRlIjp7ImlzTWFudWFsbHlPdmVycmlkZGVuIjpmYWxzZSwiY2l0ZXByb2NUZXh0IjoiWzVdIiwibWFudWFsT3ZlcnJpZGVUZXh0IjoiIn0sImNpdGF0aW9uSXRlbXMiOlt7ImlkIjoiNmU2YzNjMjEtYTczYi0zOGM1LWIwZDctYWFjZmI0NWM3NDM2IiwiaXRlbURhdGEiOnsidHlwZSI6ImFydGljbGUtam91cm5hbCIsImlkIjoiNmU2YzNjMjEtYTczYi0zOGM1LWIwZDctYWFjZmI0NWM3NDM2IiwidGl0bGUiOiJQZWVyIHR1dG9yaW5nIGFuZCBtYXRoZW1hdGljcyBpbiBzZWNvbmRhcnkgZWR1Y2F0aW9uOiBsaXRlcmF0dXJlIHJldmlldywgZWZmZWN0IHNpemVzLCBtb2RlcmF0b3JzLCBhbmQgaW1wbGljYXRpb25zIGZvciBwcmFjdGljZSIsImdyb3VwSWQiOiJhNGQ3YTFmZi0zNzJmLTMwZDktYWJjNi02YTliM2M3ZjdiMzYiLCJhdXRob3IiOlt7ImZhbWlseSI6IkFsZWdyZSIsImdpdmVuIjoiRnJhbmNpc2NvIiwicGFyc2UtbmFtZXMiOmZhbHNlLCJkcm9wcGluZy1wYXJ0aWNsZSI6IiIsIm5vbi1kcm9wcGluZy1wYXJ0aWNsZSI6IiJ9LHsiZmFtaWx5IjoiTW9saW5lciIsImdpdmVuIjoiTGlkb24iLCJwYXJzZS1uYW1lcyI6ZmFsc2UsImRyb3BwaW5nLXBhcnRpY2xlIjoiIiwibm9uLWRyb3BwaW5nLXBhcnRpY2xlIjoiIn0seyJmYW1pbHkiOiJNYXJvdG8iLCJnaXZlbiI6IkFuYSIsInBhcnNlLW5hbWVzIjpmYWxzZSwiZHJvcHBpbmctcGFydGljbGUiOiIiLCJub24tZHJvcHBpbmctcGFydGljbGUiOiIifSx7ImZhbWlseSI6IkxvcmVuem8tVmFsZW50aW4iLCJnaXZlbiI6IkdpbCIsInBhcnNlLW5hbWVzIjpmYWxzZSwiZHJvcHBpbmctcGFydGljbGUiOiIiLCJub24tZHJvcHBpbmctcGFydGljbGUiOiIifV0sIkRPSSI6IjEwLjEwMTYvai5oZWxpeW9uLjIwMTkuZTAyNDkxIiwiVVJMIjoiaHR0cHM6Ly9kb2kub3JnLzEwLjEwMTYvai5oZWxpeW9uLjIwMTkuZTAyNDkxIiwiaXNzdWVkIjp7ImRhdGUtcGFydHMiOltbMjAxN11dfSwiYWJzdHJhY3QiOiJBIGxpdGVyYXR1cmUgcmV2aWV3IHdhcyB1bmRlcnRha2VuIHRvIGNvbXBpbGUgYWxsIGRhdGEgb24gcGVlciB0dXRvcmluZyBpbiBzZWNvbmRhcnkgZWR1Y2F0aW9uICg3IHRoIHRvIDEyIHRoIGdyYWRlKSBtYXRoZW1hdGljcyBmcm9tIGV4aXN0aW5nIGFydGljbGVzLiBEYXRhIGZyb20gNDIgaW5kZXBlbmRlbnQgc3R1ZGllcyB3ZXJlIGluY2x1ZGVkIGluIHRoaXMgcmVzZWFyY2guIEFsbCBkYXRhIHJlZ2FyZGluZyBwYXJ0aWNpcGFudHMnIHJvbGVzIChmaXhlZCB2cy4gcmVjaXByb2NhbCksIHBhcnRpY2lwYW50cycgYWdlcyAoc2FtZS1hZ2UgdnMuIGNyb3NzLWFnZSksIHRoZSBtZXRob2RvbG9naWNhbCBhcHByb2FjaCB0YWtlbiAocXVhbnRpdGF0aXZlIG9yIHF1YWxpdGF0aXZlKSwgdGhlIHR5cGUgb2YgZGVzaWduIGZvciB0aG9zZSBzdHVkaWVzIHRoYXQgaW52b2x2ZWQgYSBxdWFudGl0YXRpdmUgYXBwcm9hY2gsIHRoZSB2YXJpYWJsZXMgYW5hbHl6ZWQsIGFuZCB0aGUgb3JnYW5pemF0aW9uYWwgbWF0dGVycyAobnVtYmVyIG9mIHBhcnRpY2lwYW50cywgZHVyYXRpb24gb2YgdGhlIHByb2dyYW0gLCBzZXNzaW9ucyBwZXIgd2VlaywgYW5kIGR1cmF0aW9uIG9mIHRoZSBzZXNzaW9ucykgYXJlIGluY2x1ZGVkIGluIHRoZSBhcnRpY2xlLiBUaGUgZWZmZWN0IHNpemVzIG9mIHRoZSA0MiBzdHVkaWVzIHdlcmUgY2FsY3VsYXRlZCBhbmQgZXhhbWluZWQuIFRoZSBtYWluIGdvYWwgb2YgdGhlIHN0dWR5IHdhcyB0byBkZXRlcm1pbmUgdGhvc2UgdmFyaWFibGVzIHRoYXQgd2VyZSBtb2RlcmF0b3JzIG9mIGVmZmVjdCBzaXplLCB0aGF0IGlzLCB0aGUgdmFyaWFibGVzIHRoYXQgc2lnbmlmaWNhbnRseSBpbmZsdWVuY2VkIHN0dWRlbnRzJyBhY2FkZW1pYyBhY2hpZXZlbWVudCBvdXRjb21lcy4gSW5mZXJlbnRpYWwgc3RhdGlzdGljYWwgYW5hbHlzZXMgKFN0dWRlbnQncyB0LXRlc3QgYW5kIEFOT1ZBcykgd2VyZSBjYXJyaWVkIG91dCBmb3IgdGhlIHZhcmlhYmxlcy4gT2YgdGhlIDQyIHN0dWRpZXMgZXhhbWluZWQsIDg4JSBzaG93ZWQgcG9zaXRpdmUgZWZmZWN0IHNpemVzIHdpdGggdGhlIG1lYW5zIGJlaW5nIGNsb3NlIHRvIG1lZGl1bSAoQ29oZW4ncyBkIMK8IDAuMzgpLiBDb25jbHVzaW9ucyBzdWdnZXN0IHRoZSBpbXBsZW1lbnRhdGlvbiBvZiBzYW1lLWFnZSBvdmVyIGNyb3NzLWFnZSB0dXRvcmluZywgZHVyaW5nIHByb2dyYW1zIG9mIGZld2VyIHRoYW4gOCB3ZWVrcywgaW4gc2Vzc2lvbnMgb2YgbGVzcyB0aGFuIDMwIG1pbnV0ZXMgaXMgb3B0aW1hbCBmb3IgaW1wcm92aW5nIHN0dWRlbnRzJyBhY2FkZW1pYyBvdXRjb21lcy4gSW5jbHVzaW9uIG9mIGNvbnRyb2wgZ3JvdXBzIGluIHNpbWlsYXIgZnV0dXJlIHN0dWRpZXMgaXMgcmVjb21tZW5kZWQgc28gZWZmZWN0IHNpemVzIGFyZSBub3Qgb3ZlcmVzdGltYXRlZC4iLCJjb250YWluZXItdGl0bGUtc2hvcnQiOiIifSwiaXNUZW1wb3JhcnkiOmZhbHNlfV19&quot;,&quot;citationItems&quot;:[{&quot;id&quot;:&quot;6e6c3c21-a73b-38c5-b0d7-aacfb45c7436&quot;,&quot;itemData&quot;:{&quot;type&quot;:&quot;article-journal&quot;,&quot;id&quot;:&quot;6e6c3c21-a73b-38c5-b0d7-aacfb45c7436&quot;,&quot;title&quot;:&quot;Peer tutoring and mathematics in secondary education: literature review, effect sizes, moderators, and implications for practice&quot;,&quot;groupId&quot;:&quot;a4d7a1ff-372f-30d9-abc6-6a9b3c7f7b36&quot;,&quot;author&quot;:[{&quot;family&quot;:&quot;Alegre&quot;,&quot;given&quot;:&quot;Francisco&quot;,&quot;parse-names&quot;:false,&quot;dropping-particle&quot;:&quot;&quot;,&quot;non-dropping-particle&quot;:&quot;&quot;},{&quot;family&quot;:&quot;Moliner&quot;,&quot;given&quot;:&quot;Lidon&quot;,&quot;parse-names&quot;:false,&quot;dropping-particle&quot;:&quot;&quot;,&quot;non-dropping-particle&quot;:&quot;&quot;},{&quot;family&quot;:&quot;Maroto&quot;,&quot;given&quot;:&quot;Ana&quot;,&quot;parse-names&quot;:false,&quot;dropping-particle&quot;:&quot;&quot;,&quot;non-dropping-particle&quot;:&quot;&quot;},{&quot;family&quot;:&quot;Lorenzo-Valentin&quot;,&quot;given&quot;:&quot;Gil&quot;,&quot;parse-names&quot;:false,&quot;dropping-particle&quot;:&quot;&quot;,&quot;non-dropping-particle&quot;:&quot;&quot;}],&quot;DOI&quot;:&quot;10.1016/j.heliyon.2019.e02491&quot;,&quot;URL&quot;:&quot;https://doi.org/10.1016/j.heliyon.2019.e02491&quot;,&quot;issued&quot;:{&quot;date-parts&quot;:[[2017]]},&quot;abstract&quot;:&quot;A literature review was undertaken to compile all data on peer tutoring in secondary education (7 th to 12 th grade) mathematics from existing articles. Data from 42 independent studies were included in this research. All data regarding participants' roles (fixed vs. reciprocal), participants' ages (same-age vs. cross-age), the methodological approach taken (quantitative or qualitative), the type of design for those studies that involved a quantitative approach, the variables analyzed, and the organizational matters (number of participants, duration of the program , sessions per week, and duration of the sessions) are included in the article. The effect sizes of the 42 studies were calculated and examined. The main goal of the study was to determine those variables that were moderators of effect size, that is, the variables that significantly influenced students' academic achievement outcomes. Inferential statistical analyses (Student's t-test and ANOVAs) were carried out for the variables. Of the 42 studies examined, 88% showed positive effect sizes with the means being close to medium (Cohen's d ¼ 0.38). Conclusions suggest the implementation of same-age over cross-age tutoring, during programs of fewer than 8 weeks, in sessions of less than 30 minutes is optimal for improving students' academic outcomes. Inclusion of control groups in similar future studies is recommended so effect sizes are not overestimated.&quot;,&quot;container-title-short&quot;:&quot;&quot;},&quot;isTemporary&quot;:false}]},{&quot;citationID&quot;:&quot;MENDELEY_CITATION_3565262f-bf48-4799-abe6-1f96506547f8&quot;,&quot;properties&quot;:{&quot;noteIndex&quot;:0},&quot;isEdited&quot;:false,&quot;manualOverride&quot;:{&quot;isManuallyOverridden&quot;:false,&quot;citeprocText&quot;:&quot;[6]&quot;,&quot;manualOverrideText&quot;:&quot;&quot;},&quot;citationTag&quot;:&quot;MENDELEY_CITATION_v3_eyJjaXRhdGlvbklEIjoiTUVOREVMRVlfQ0lUQVRJT05fMzU2NTI2MmYtYmY0OC00Nzk5LWFiZTYtMWY5NjUwNjU0N2Y4IiwicHJvcGVydGllcyI6eyJub3RlSW5kZXgiOjB9LCJpc0VkaXRlZCI6ZmFsc2UsIm1hbnVhbE92ZXJyaWRlIjp7ImlzTWFudWFsbHlPdmVycmlkZGVuIjpmYWxzZSwiY2l0ZXByb2NUZXh0IjoiWzZdIiwibWFudWFsT3ZlcnJpZGVUZXh0IjoiIn0sImNpdGF0aW9uSXRlbXMiOlt7ImlkIjoiNWE0OGM5NzUtNTU2NC0zYmVmLWIwNzgtMWRjODI5NzE0Y2E5IiwiaXRlbURhdGEiOnsidHlwZSI6ImFydGljbGUtam91cm5hbCIsImlkIjoiNWE0OGM5NzUtNTU2NC0zYmVmLWIwNzgtMWRjODI5NzE0Y2E5IiwidGl0bGUiOiJEaWZmaWN1bHRpZXMgaW4gbGVhcm5pbmcgYWxnZWJyYSwgYSBzdHVkeSB3aXRoIHN0YW5kYXJkaXplZCB0ZXN0cyIsImdyb3VwSWQiOiJhNGQ3YTFmZi0zNzJmLTMwZDktYWJjNi02YTliM2M3ZjdiMzYiLCJhdXRob3IiOlt7ImZhbWlseSI6IlBhbGFjaW9zIiwiZ2l2ZW4iOiJMdWlzIEFybWFuZG8gUmFtb3MiLCJwYXJzZS1uYW1lcyI6ZmFsc2UsImRyb3BwaW5nLXBhcnRpY2xlIjoiIiwibm9uLWRyb3BwaW5nLXBhcnRpY2xlIjoiIn0seyJmYW1pbHkiOiJHdWlmYXJybyIsImdpdmVuIjoiTWFydmluIEl2w6FuIiwicGFyc2UtbmFtZXMiOmZhbHNlLCJkcm9wcGluZy1wYXJ0aWNsZSI6IiIsIm5vbi1kcm9wcGluZy1wYXJ0aWNsZSI6IiJ9LHsiZmFtaWx5IjoiR2FyY8OtYSIsImdpdmVuIjoiTHVpcyBNYW51ZWwgQ2FzYXMiLCJwYXJzZS1uYW1lcyI6ZmFsc2UsImRyb3BwaW5nLXBhcnRpY2xlIjoiIiwibm9uLWRyb3BwaW5nLXBhcnRpY2xlIjoiIn1dLCJjb250YWluZXItdGl0bGUiOiJCb2xlbWEgLSBNYXRoZW1hdGljcyBFZHVjYXRpb24gQnVsbGV0aW4iLCJET0kiOiIxMC4xNTkwLzE5ODAtNDQxNXYzNW43MGEyMSIsIklTU04iOiIxOTgwNDQxNSIsImlzc3VlZCI6eyJkYXRlLXBhcnRzIjpbWzIwMjFdXX0sInBhZ2UiOiIxMDE2LTEwMzMiLCJhYnN0cmFjdCI6IlRoaXMgd29yayBpcyBhIHN0dWR5IGFpbWVkIGF0IGlkZW50aWZ5aW5nIHRoZSBtYWluIGRpZmZpY3VsdGllcyB0aGF0IHN0dWRlbnRzIHNob3cgd2hlbiBzb2x2aW5nIGFsZ29yaXRobWljIG9yIGFsZ2VicmFpYyBwcm9ibGVtcy4gQXMgYSByZWZlcmVuY2UgcG9pbnQsIHdlIHVzZWQgdGhlIGRhdGFiYXNlIHRoYXQgY29udGFpbnMgdGhlIHJlc3VsdHMgb2YgdGhlIGFwcGxpY2F0aW9uIG9mIHN0YW5kYXJkaXplZCBtYXRoZW1hdGljcyB0ZXN0cyBvbiBiYXNpYyBlZHVjYXRpb24gc3R1ZGVudHMgZnJvbSA3dGggdG8gOXRoIGdyYWRlIChhZ2VzIDEyIHRvIDE1KSBpbiBIb25kdXJhcy4gQWZ0ZXIgYW4gYW5hbHlzaXMgb2YgdGhlIHN0YXRpc3RpY2FsIHBhcmFtZXRlcnMgb2YgZGlmZmljdWx0eSwgY29ycmVsYXRpb24sIGFzIHdlbGwgYXMgdGhlIGdyYXBoaWNhbCBhbmFseXNpcyBvZiB0aGUgb3B0aW9ucyBvZiBlYWNoIGl0ZW0sIHRoZSBpdGVtcyBhbnN3ZXJlZCBpbmNvcnJlY3RseSBieSBzdHVkZW50cyB3aG8gaGFkIGhpZ2ggc2NvcmVzIGluIHRoZSBhcHBsaWVkIHRlc3RzIHdlcmUgc2VsZWN0ZWQsIHdoaWNoIGFsbG93ZWQgdGhlbSB0byBiZSBhbmFseXplZCB0YWtpbmcgYXMgcmVmZXJlbmNlIHRoZSByZXNlYXJjaCBjYXJyaWVkIG91dCBpbiBvdGhlciBjb250ZXh0cy4gVGhlIHJlc3VsdHMgc2hvdyB0aGF0IGhpZ2ggcGVyZm9ybWFuY2Ugc3R1ZGVudHMgbWFrZSBtaXN0YWtlcyBpbiBiYXNpYyBwcm9ibGVtcyBvZiBhcml0aG1ldGljIGFuZCBhbGdlYnJhLiBXZSBiZWxpZXZlIHRoYXQgcmVjb2duaXppbmcgdGhlc2UgZXJyb3JzIGlzIGEgZ29vZCB3YXkgdG8gZ3VpZGUgdGVhY2hlciBlZHVjYXRpb24gYW5kIHRyYWluaW5nIHByb2Nlc3NlcywgYXMgd2VsbCBhcyB0byBzdHJlbmd0aGVuIHRlYWNoaW5nIHN0cmF0ZWdpZXMgYWltZWQgYXQgYXZvaWRpbmcgdGhlIGlkZW50aWZpZWQgZXJyb3JzLiIsInB1Ymxpc2hlciI6IkJPTEVNQSBEZXBhcnRhbWVudG8gZGUgTWF0ZW1hdGljYSIsImlzc3VlIjoiNzAiLCJ2b2x1bWUiOiIzNSIsImNvbnRhaW5lci10aXRsZS1zaG9ydCI6IiJ9LCJpc1RlbXBvcmFyeSI6ZmFsc2V9XX0=&quot;,&quot;citationItems&quot;:[{&quot;id&quot;:&quot;5a48c975-5564-3bef-b078-1dc829714ca9&quot;,&quot;itemData&quot;:{&quot;type&quot;:&quot;article-journal&quot;,&quot;id&quot;:&quot;5a48c975-5564-3bef-b078-1dc829714ca9&quot;,&quot;title&quot;:&quot;Difficulties in learning algebra, a study with standardized tests&quot;,&quot;groupId&quot;:&quot;a4d7a1ff-372f-30d9-abc6-6a9b3c7f7b36&quot;,&quot;author&quot;:[{&quot;family&quot;:&quot;Palacios&quot;,&quot;given&quot;:&quot;Luis Armando Ramos&quot;,&quot;parse-names&quot;:false,&quot;dropping-particle&quot;:&quot;&quot;,&quot;non-dropping-particle&quot;:&quot;&quot;},{&quot;family&quot;:&quot;Guifarro&quot;,&quot;given&quot;:&quot;Marvin Iván&quot;,&quot;parse-names&quot;:false,&quot;dropping-particle&quot;:&quot;&quot;,&quot;non-dropping-particle&quot;:&quot;&quot;},{&quot;family&quot;:&quot;García&quot;,&quot;given&quot;:&quot;Luis Manuel Casas&quot;,&quot;parse-names&quot;:false,&quot;dropping-particle&quot;:&quot;&quot;,&quot;non-dropping-particle&quot;:&quot;&quot;}],&quot;container-title&quot;:&quot;Bolema - Mathematics Education Bulletin&quot;,&quot;DOI&quot;:&quot;10.1590/1980-4415v35n70a21&quot;,&quot;ISSN&quot;:&quot;19804415&quot;,&quot;issued&quot;:{&quot;date-parts&quot;:[[2021]]},&quot;page&quot;:&quot;1016-1033&quot;,&quot;abstract&quot;:&quot;This work is a study aimed at identifying the main difficulties that students show when solving algorithmic or algebraic problems. As a reference point, we used the database that contains the results of the application of standardized mathematics tests on basic education students from 7th to 9th grade (ages 12 to 15) in Honduras. After an analysis of the statistical parameters of difficulty, correlation, as well as the graphical analysis of the options of each item, the items answered incorrectly by students who had high scores in the applied tests were selected, which allowed them to be analyzed taking as reference the research carried out in other contexts. The results show that high performance students make mistakes in basic problems of arithmetic and algebra. We believe that recognizing these errors is a good way to guide teacher education and training processes, as well as to strengthen teaching strategies aimed at avoiding the identified errors.&quot;,&quot;publisher&quot;:&quot;BOLEMA Departamento de Matematica&quot;,&quot;issue&quot;:&quot;70&quot;,&quot;volume&quot;:&quot;35&quot;,&quot;container-title-short&quot;:&quot;&quot;},&quot;isTemporary&quot;:false}]},{&quot;citationID&quot;:&quot;MENDELEY_CITATION_1fe2aee6-3640-4365-8f1c-bfa6029f060b&quot;,&quot;properties&quot;:{&quot;noteIndex&quot;:0},&quot;isEdited&quot;:false,&quot;manualOverride&quot;:{&quot;isManuallyOverridden&quot;:false,&quot;citeprocText&quot;:&quot;[5]&quot;,&quot;manualOverrideText&quot;:&quot;&quot;},&quot;citationTag&quot;:&quot;MENDELEY_CITATION_v3_eyJjaXRhdGlvbklEIjoiTUVOREVMRVlfQ0lUQVRJT05fMWZlMmFlZTYtMzY0MC00MzY1LThmMWMtYmZhNjAyOWYwNjBiIiwicHJvcGVydGllcyI6eyJub3RlSW5kZXgiOjB9LCJpc0VkaXRlZCI6ZmFsc2UsIm1hbnVhbE92ZXJyaWRlIjp7ImlzTWFudWFsbHlPdmVycmlkZGVuIjpmYWxzZSwiY2l0ZXByb2NUZXh0IjoiWzVdIiwibWFudWFsT3ZlcnJpZGVUZXh0IjoiIn0sImNpdGF0aW9uSXRlbXMiOlt7ImlkIjoiNmU2YzNjMjEtYTczYi0zOGM1LWIwZDctYWFjZmI0NWM3NDM2IiwiaXRlbURhdGEiOnsidHlwZSI6ImFydGljbGUtam91cm5hbCIsImlkIjoiNmU2YzNjMjEtYTczYi0zOGM1LWIwZDctYWFjZmI0NWM3NDM2IiwidGl0bGUiOiJQZWVyIHR1dG9yaW5nIGFuZCBtYXRoZW1hdGljcyBpbiBzZWNvbmRhcnkgZWR1Y2F0aW9uOiBsaXRlcmF0dXJlIHJldmlldywgZWZmZWN0IHNpemVzLCBtb2RlcmF0b3JzLCBhbmQgaW1wbGljYXRpb25zIGZvciBwcmFjdGljZSIsImdyb3VwSWQiOiJhNGQ3YTFmZi0zNzJmLTMwZDktYWJjNi02YTliM2M3ZjdiMzYiLCJhdXRob3IiOlt7ImZhbWlseSI6IkFsZWdyZSIsImdpdmVuIjoiRnJhbmNpc2NvIiwicGFyc2UtbmFtZXMiOmZhbHNlLCJkcm9wcGluZy1wYXJ0aWNsZSI6IiIsIm5vbi1kcm9wcGluZy1wYXJ0aWNsZSI6IiJ9LHsiZmFtaWx5IjoiTW9saW5lciIsImdpdmVuIjoiTGlkb24iLCJwYXJzZS1uYW1lcyI6ZmFsc2UsImRyb3BwaW5nLXBhcnRpY2xlIjoiIiwibm9uLWRyb3BwaW5nLXBhcnRpY2xlIjoiIn0seyJmYW1pbHkiOiJNYXJvdG8iLCJnaXZlbiI6IkFuYSIsInBhcnNlLW5hbWVzIjpmYWxzZSwiZHJvcHBpbmctcGFydGljbGUiOiIiLCJub24tZHJvcHBpbmctcGFydGljbGUiOiIifSx7ImZhbWlseSI6IkxvcmVuem8tVmFsZW50aW4iLCJnaXZlbiI6IkdpbCIsInBhcnNlLW5hbWVzIjpmYWxzZSwiZHJvcHBpbmctcGFydGljbGUiOiIiLCJub24tZHJvcHBpbmctcGFydGljbGUiOiIifV0sIkRPSSI6IjEwLjEwMTYvai5oZWxpeW9uLjIwMTkuZTAyNDkxIiwiVVJMIjoiaHR0cHM6Ly9kb2kub3JnLzEwLjEwMTYvai5oZWxpeW9uLjIwMTkuZTAyNDkxIiwiaXNzdWVkIjp7ImRhdGUtcGFydHMiOltbMjAxN11dfSwiYWJzdHJhY3QiOiJBIGxpdGVyYXR1cmUgcmV2aWV3IHdhcyB1bmRlcnRha2VuIHRvIGNvbXBpbGUgYWxsIGRhdGEgb24gcGVlciB0dXRvcmluZyBpbiBzZWNvbmRhcnkgZWR1Y2F0aW9uICg3IHRoIHRvIDEyIHRoIGdyYWRlKSBtYXRoZW1hdGljcyBmcm9tIGV4aXN0aW5nIGFydGljbGVzLiBEYXRhIGZyb20gNDIgaW5kZXBlbmRlbnQgc3R1ZGllcyB3ZXJlIGluY2x1ZGVkIGluIHRoaXMgcmVzZWFyY2guIEFsbCBkYXRhIHJlZ2FyZGluZyBwYXJ0aWNpcGFudHMnIHJvbGVzIChmaXhlZCB2cy4gcmVjaXByb2NhbCksIHBhcnRpY2lwYW50cycgYWdlcyAoc2FtZS1hZ2UgdnMuIGNyb3NzLWFnZSksIHRoZSBtZXRob2RvbG9naWNhbCBhcHByb2FjaCB0YWtlbiAocXVhbnRpdGF0aXZlIG9yIHF1YWxpdGF0aXZlKSwgdGhlIHR5cGUgb2YgZGVzaWduIGZvciB0aG9zZSBzdHVkaWVzIHRoYXQgaW52b2x2ZWQgYSBxdWFudGl0YXRpdmUgYXBwcm9hY2gsIHRoZSB2YXJpYWJsZXMgYW5hbHl6ZWQsIGFuZCB0aGUgb3JnYW5pemF0aW9uYWwgbWF0dGVycyAobnVtYmVyIG9mIHBhcnRpY2lwYW50cywgZHVyYXRpb24gb2YgdGhlIHByb2dyYW0gLCBzZXNzaW9ucyBwZXIgd2VlaywgYW5kIGR1cmF0aW9uIG9mIHRoZSBzZXNzaW9ucykgYXJlIGluY2x1ZGVkIGluIHRoZSBhcnRpY2xlLiBUaGUgZWZmZWN0IHNpemVzIG9mIHRoZSA0MiBzdHVkaWVzIHdlcmUgY2FsY3VsYXRlZCBhbmQgZXhhbWluZWQuIFRoZSBtYWluIGdvYWwgb2YgdGhlIHN0dWR5IHdhcyB0byBkZXRlcm1pbmUgdGhvc2UgdmFyaWFibGVzIHRoYXQgd2VyZSBtb2RlcmF0b3JzIG9mIGVmZmVjdCBzaXplLCB0aGF0IGlzLCB0aGUgdmFyaWFibGVzIHRoYXQgc2lnbmlmaWNhbnRseSBpbmZsdWVuY2VkIHN0dWRlbnRzJyBhY2FkZW1pYyBhY2hpZXZlbWVudCBvdXRjb21lcy4gSW5mZXJlbnRpYWwgc3RhdGlzdGljYWwgYW5hbHlzZXMgKFN0dWRlbnQncyB0LXRlc3QgYW5kIEFOT1ZBcykgd2VyZSBjYXJyaWVkIG91dCBmb3IgdGhlIHZhcmlhYmxlcy4gT2YgdGhlIDQyIHN0dWRpZXMgZXhhbWluZWQsIDg4JSBzaG93ZWQgcG9zaXRpdmUgZWZmZWN0IHNpemVzIHdpdGggdGhlIG1lYW5zIGJlaW5nIGNsb3NlIHRvIG1lZGl1bSAoQ29oZW4ncyBkIMK8IDAuMzgpLiBDb25jbHVzaW9ucyBzdWdnZXN0IHRoZSBpbXBsZW1lbnRhdGlvbiBvZiBzYW1lLWFnZSBvdmVyIGNyb3NzLWFnZSB0dXRvcmluZywgZHVyaW5nIHByb2dyYW1zIG9mIGZld2VyIHRoYW4gOCB3ZWVrcywgaW4gc2Vzc2lvbnMgb2YgbGVzcyB0aGFuIDMwIG1pbnV0ZXMgaXMgb3B0aW1hbCBmb3IgaW1wcm92aW5nIHN0dWRlbnRzJyBhY2FkZW1pYyBvdXRjb21lcy4gSW5jbHVzaW9uIG9mIGNvbnRyb2wgZ3JvdXBzIGluIHNpbWlsYXIgZnV0dXJlIHN0dWRpZXMgaXMgcmVjb21tZW5kZWQgc28gZWZmZWN0IHNpemVzIGFyZSBub3Qgb3ZlcmVzdGltYXRlZC4iLCJjb250YWluZXItdGl0bGUtc2hvcnQiOiIifSwiaXNUZW1wb3JhcnkiOmZhbHNlfV19&quot;,&quot;citationItems&quot;:[{&quot;id&quot;:&quot;6e6c3c21-a73b-38c5-b0d7-aacfb45c7436&quot;,&quot;itemData&quot;:{&quot;type&quot;:&quot;article-journal&quot;,&quot;id&quot;:&quot;6e6c3c21-a73b-38c5-b0d7-aacfb45c7436&quot;,&quot;title&quot;:&quot;Peer tutoring and mathematics in secondary education: literature review, effect sizes, moderators, and implications for practice&quot;,&quot;groupId&quot;:&quot;a4d7a1ff-372f-30d9-abc6-6a9b3c7f7b36&quot;,&quot;author&quot;:[{&quot;family&quot;:&quot;Alegre&quot;,&quot;given&quot;:&quot;Francisco&quot;,&quot;parse-names&quot;:false,&quot;dropping-particle&quot;:&quot;&quot;,&quot;non-dropping-particle&quot;:&quot;&quot;},{&quot;family&quot;:&quot;Moliner&quot;,&quot;given&quot;:&quot;Lidon&quot;,&quot;parse-names&quot;:false,&quot;dropping-particle&quot;:&quot;&quot;,&quot;non-dropping-particle&quot;:&quot;&quot;},{&quot;family&quot;:&quot;Maroto&quot;,&quot;given&quot;:&quot;Ana&quot;,&quot;parse-names&quot;:false,&quot;dropping-particle&quot;:&quot;&quot;,&quot;non-dropping-particle&quot;:&quot;&quot;},{&quot;family&quot;:&quot;Lorenzo-Valentin&quot;,&quot;given&quot;:&quot;Gil&quot;,&quot;parse-names&quot;:false,&quot;dropping-particle&quot;:&quot;&quot;,&quot;non-dropping-particle&quot;:&quot;&quot;}],&quot;DOI&quot;:&quot;10.1016/j.heliyon.2019.e02491&quot;,&quot;URL&quot;:&quot;https://doi.org/10.1016/j.heliyon.2019.e02491&quot;,&quot;issued&quot;:{&quot;date-parts&quot;:[[2017]]},&quot;abstract&quot;:&quot;A literature review was undertaken to compile all data on peer tutoring in secondary education (7 th to 12 th grade) mathematics from existing articles. Data from 42 independent studies were included in this research. All data regarding participants' roles (fixed vs. reciprocal), participants' ages (same-age vs. cross-age), the methodological approach taken (quantitative or qualitative), the type of design for those studies that involved a quantitative approach, the variables analyzed, and the organizational matters (number of participants, duration of the program , sessions per week, and duration of the sessions) are included in the article. The effect sizes of the 42 studies were calculated and examined. The main goal of the study was to determine those variables that were moderators of effect size, that is, the variables that significantly influenced students' academic achievement outcomes. Inferential statistical analyses (Student's t-test and ANOVAs) were carried out for the variables. Of the 42 studies examined, 88% showed positive effect sizes with the means being close to medium (Cohen's d ¼ 0.38). Conclusions suggest the implementation of same-age over cross-age tutoring, during programs of fewer than 8 weeks, in sessions of less than 30 minutes is optimal for improving students' academic outcomes. Inclusion of control groups in similar future studies is recommended so effect sizes are not overestimated.&quot;,&quot;container-title-short&quot;:&quot;&quot;},&quot;isTemporary&quot;:false}]},{&quot;citationID&quot;:&quot;MENDELEY_CITATION_50c4362b-23f8-4887-bc94-1c8c69f10055&quot;,&quot;properties&quot;:{&quot;noteIndex&quot;:0},&quot;isEdited&quot;:false,&quot;manualOverride&quot;:{&quot;isManuallyOverridden&quot;:false,&quot;citeprocText&quot;:&quot;[7]&quot;,&quot;manualOverrideText&quot;:&quot;&quot;},&quot;citationTag&quot;:&quot;MENDELEY_CITATION_v3_eyJjaXRhdGlvbklEIjoiTUVOREVMRVlfQ0lUQVRJT05fNTBjNDM2MmItMjNmOC00ODg3LWJjOTQtMWM4YzY5ZjEwMDU1IiwicHJvcGVydGllcyI6eyJub3RlSW5kZXgiOjB9LCJpc0VkaXRlZCI6ZmFsc2UsIm1hbnVhbE92ZXJyaWRlIjp7ImlzTWFudWFsbHlPdmVycmlkZGVuIjpmYWxzZSwiY2l0ZXByb2NUZXh0IjoiWzddIiwibWFudWFsT3ZlcnJpZGVUZXh0IjoiIn0sImNpdGF0aW9uSXRlbXMiOlt7ImlkIjoiZTgzOTZkMGMtMDIzYy0zNWFlLWFkMGUtNDlkNDVjOGJmOWJlIiwiaXRlbURhdGEiOnsidHlwZSI6ImFydGljbGUtam91cm5hbCIsImlkIjoiZTgzOTZkMGMtMDIzYy0zNWFlLWFkMGUtNDlkNDVjOGJmOWJlIiwidGl0bGUiOiJFc3RpbG9zIGRlIGVuc2XDsWFuemEgeSBlc3RpbG9zIGRlIGFwcmVuZGl6YWplIGVuIGVkdWNhY2nDs24gc3VwZXJpb3I6IEFuw6FsaXNpcyBkZSBsYXMgcHJlZmVyZW5jaWFzIGRlIGVzdHVkaWFudGVzIGRlIFBlZGFnb2fDrWEgZW4gSW5nbMOpcyBlbiB0cmVzIHVuaXZlcnNpZGFkZXMgY2hpbGVuYXMiLCJncm91cElkIjoiYTRkN2ExZmYtMzcyZi0zMGQ5LWFiYzYtNmE5YjNjN2Y3YjM2IiwiYXV0aG9yIjpbeyJmYW1pbHkiOiJSLiIsImdpdmVuIjoiQ29uc3RhbnphIiwicGFyc2UtbmFtZXMiOmZhbHNlLCJkcm9wcGluZy1wYXJ0aWNsZSI6IiIsIm5vbi1kcm9wcGluZy1wYXJ0aWNsZSI6IiJ9LHsiZmFtaWx5IjoiLiIsImdpdmVuIjoiQ2xhdWRpbyIsInBhcnNlLW5hbWVzIjpmYWxzZSwiZHJvcHBpbmctcGFydGljbGUiOiIiLCJub24tZHJvcHBpbmctcGFydGljbGUiOiIifSx7ImZhbWlseSI6Ii4iLCJnaXZlbiI6IkpvcmdlIiwicGFyc2UtbmFtZXMiOmZhbHNlLCJkcm9wcGluZy1wYXJ0aWNsZSI6IiIsIm5vbi1kcm9wcGluZy1wYXJ0aWNsZSI6IiJ9LHsiZmFtaWx5IjoiLiIsImdpdmVuIjoiUGFvbGEiLCJwYXJzZS1uYW1lcyI6ZmFsc2UsImRyb3BwaW5nLXBhcnRpY2xlIjoiIiwibm9uLWRyb3BwaW5nLXBhcnRpY2xlIjoiIn0seyJmYW1pbHkiOiIuIiwiZ2l2ZW4iOiJNYWJlbCIsInBhcnNlLW5hbWVzIjpmYWxzZSwiZHJvcHBpbmctcGFydGljbGUiOiIiLCJub24tZHJvcHBpbmctcGFydGljbGUiOiIifV0sImNvbnRhaW5lci10aXRsZSI6IlJldmlzdGEgRWxlY3Ryw7NuaWNhIEVkdWNhcmUiLCJVUkwiOiJodHRwczovL3d3dy5yZWRhbHljLm9yZy9hcnRpY3Vsby5vYT9pZD0xOTQxNDY4NjIwMDciLCJpc3N1ZWQiOnsiZGF0ZS1wYXJ0cyI6W1syMDE2XV19LCJwYWdlIjoiMS0yOSIsImxhbmd1YWdlIjoiRXNwYcOxb2wiLCJhYnN0cmFjdCI6IlxuXG5FbiAgZXN0ZSAgYXJ0w61jdWxvICBzZSAgZXZpZGVuY2lhbiAgbG9zICByZXN1bHRhZG9zICBkZSAgdW5hICBpbnZlc3RpZ2FjacOzbiAgcmVhbGl6YWRhICBlbCAgMjAxNCAgZW4gIHRyZXMgICB1bml2ZXJzaWRhZGVzICBjaGlsZW5hcy4gIEVsICBvYmpldGl2byAgZGUgIGVzdGEgIGludmVzdGlnYWNpw7NuICBmdWUgIGFuYWxpemFyICBsYXMgIHByZWZlcmVuY2lhcyAgZGUgIGVzdGlsb3MgIGRlICAgZW5zZcOxYW56YSB5IGVzdGlsb3MgZGUgYXByZW5kaXphamUgZGVsIGVzdHVkaWFudGFkbyBkZSBsYSBjYXJyZXJhIGRlIHBlZGFnb2fDrWEgZW4gaW5nbMOpcy4gUGFydGljaXBhcm9uIDI3OSAgZXN0dWRpYW50ZXMgZW4gbGEgcHJ1ZWJhIGRlIGVzdGlsb3MgZGUgZW5zZcOxYW56YSB5IDIzOCBlc3R1ZGlhbnRlcyBlbiBsYSBwcnVlYmEgZGUgZXN0aWxvcyBkZSBhcHJlbmRpemFqZSwgIHBlcnRlbmVjaWVudGVzIGEgcHJpbWVyLCB0ZXJjZXIgeSBxdWludG8gYcOxbyBkZSBsYSBjYXJyZXJhIGRlIHBlZGFnb2fDrWEgZW4gaW5nbMOpcy4gRXN0ZSBlc3R1ZGlvIHR1dm8gY29tbyAgcmVmZXJlbnRlIGNvbmNlcHR1YWwgZW4gbGEgaW52ZXN0aWdhY2nDs24gZGUgbG9zIGVzdGlsb3MgZGUgZW5zZcOxYW56YSB5IGVzdGlsb3MgZGUgYXByZW5kaXphamUgYSBHcmFzaGEgeSAgUmllY2htYW5uLCBxdWllbmVzIHByb3BvbmVuIHVuYSBjbGFzaWZpY2FjacOzbiwgdW5hIGFncnVwYWNpw7NuIHBvciAgY2zDunN0ZXJzICB5IGxhIGNvbnN0cnVjY2nDs24gZGUgIGNsw7pzdGVycyAgaW50ZWdyYWRvcyAoTGV3aXMsIDIwMTQ7ICBHcmFzaGEgeSBSaWVjaG1hbm4sIDE5NzUpLiAgTG9zIGhhbGxhemdvcyByZXZlbGFuIHF1ZSB0b2RvIGVsIGVzdHVkaWFudGFkbyB0aWVuZSAgdW5hIGFjdGl0dWQgZmF2b3JhYmxlIGhhY2lhIGxvcyBlc3RpbG9zIGRlIGVuc2XDsWFuemEgIGZhY2lsaXRhZG9yICB5IGVzdGlsbyBkZSBhcHJlbmRpemFqZSAgY29sYWJvcmF0aXZvIC5cblxuVGhpcyBwYXBlciBzaG93cyB0aGUgZmluZGluZ3Mgb2YgYSBzdHVkeSBjb25kdWN0ZWQgaW4gdGhyZWUgQ2hpbGVhbiB1bml2ZXJzaXRpZXMgaW4gMjAxNC4gSXQgIGFpbXMgIHRvICBhbmFseXplICBFRkwgIHN0dWRlbnQgIHRlYWNoZXJz4oCZICBwcmVmZXJlbmNlcyAgcmVnYXJkaW5nICB0aGVpciAgdGVhY2hpbmcgIGFuZCAgbGVhcm5pbmcgIHN0eWxlcy4gIDI3OSAgIHBhcnRpY2lwYW50cyAgYW5zd2VyZWQgIHRoZSAgdGVhY2hpbmcgIHN0eWxlICBpbnZlbnRvcnkgIGFuZCAgMjM4ICB0b29rICB0aGUgIGxlYXJuaW5nICBzdHlsZSAgcXVlc3Rpb25uYWlyZS4gICBUaGVzZSBwYXJ0aWNpcGFudHMgYXJlIGZpcnN0LCB0aGlyZCBhbmQgZmlmdGggeWVhciBzdHVkZW50LXRlYWNoZXJzLiBUaGlzIHN0dWR5IHVzZXMgR3Jhc2hhIGFuZCBSaWVjaG1hbuKAmXMgIG1vZGVsIHRvIHN0dWR5IHRlYWNoaW5nIGFuZCBsZWFybmluZyBzdHlsZXMuIFRoZXNlIGF1dGhvcnMgcHJvcG9zZSBhIGNsYXNzaWZpY2F0aW9uLCBjbHVzdGVyIGdyb3VwaW5nICBhbmQgaW50ZWdyYXRlZCBjbHVzdGVyaW5nIChMZXdpcywgMjAxNDsgR3Jhc2hhIHkgUmllY2htYW5uLCAxOTc1KS4gVGhlIGZpbmRpbmdzIHJldmVhbCB0aGF0IGFsbCBzdHVkZW50ICB0ZWFjaGVycyBmYXZvciB0aGUgRmFjaWxpdGF0b3IgdGVhY2hpbmcgc3R5bGUgYW5kIHRoZSBDb2xsYWJvcmF0aXZlIGxlYXJuaW5nIHN0eWxlLlxuXG4iLCJ2b2x1bWUiOiIyMCIsImNvbnRhaW5lci10aXRsZS1zaG9ydCI6IiJ9LCJpc1RlbXBvcmFyeSI6ZmFsc2V9XX0=&quot;,&quot;citationItems&quot;:[{&quot;id&quot;:&quot;e8396d0c-023c-35ae-ad0e-49d45c8bf9be&quot;,&quot;itemData&quot;:{&quot;type&quot;:&quot;article-journal&quot;,&quot;id&quot;:&quot;e8396d0c-023c-35ae-ad0e-49d45c8bf9be&quot;,&quot;title&quot;:&quot;Estilos de enseñanza y estilos de aprendizaje en educación superior: Análisis de las preferencias de estudiantes de Pedagogía en Inglés en tres universidades chilenas&quot;,&quot;groupId&quot;:&quot;a4d7a1ff-372f-30d9-abc6-6a9b3c7f7b36&quot;,&quot;author&quot;:[{&quot;family&quot;:&quot;R.&quot;,&quot;given&quot;:&quot;Constanza&quot;,&quot;parse-names&quot;:false,&quot;dropping-particle&quot;:&quot;&quot;,&quot;non-dropping-particle&quot;:&quot;&quot;},{&quot;family&quot;:&quot;.&quot;,&quot;given&quot;:&quot;Claudio&quot;,&quot;parse-names&quot;:false,&quot;dropping-particle&quot;:&quot;&quot;,&quot;non-dropping-particle&quot;:&quot;&quot;},{&quot;family&quot;:&quot;.&quot;,&quot;given&quot;:&quot;Jorge&quot;,&quot;parse-names&quot;:false,&quot;dropping-particle&quot;:&quot;&quot;,&quot;non-dropping-particle&quot;:&quot;&quot;},{&quot;family&quot;:&quot;.&quot;,&quot;given&quot;:&quot;Paola&quot;,&quot;parse-names&quot;:false,&quot;dropping-particle&quot;:&quot;&quot;,&quot;non-dropping-particle&quot;:&quot;&quot;},{&quot;family&quot;:&quot;.&quot;,&quot;given&quot;:&quot;Mabel&quot;,&quot;parse-names&quot;:false,&quot;dropping-particle&quot;:&quot;&quot;,&quot;non-dropping-particle&quot;:&quot;&quot;}],&quot;container-title&quot;:&quot;Revista Electrónica Educare&quot;,&quot;URL&quot;:&quot;https://www.redalyc.org/articulo.oa?id=194146862007&quot;,&quot;issued&quot;:{&quot;date-parts&quot;:[[2016]]},&quot;page&quot;:&quot;1-29&quot;,&quot;language&quot;:&quot;Español&quot;,&quot;abstract&quot;:&quot;\n\nEn  este  artículo  se  evidencian  los  resultados  de  una  investigación  realizada  el  2014  en  tres   universidades  chilenas.  El  objetivo  de  esta  investigación  fue  analizar  las  preferencias  de  estilos  de   enseñanza y estilos de aprendizaje del estudiantado de la carrera de pedagogía en inglés. Participaron 279  estudiantes en la prueba de estilos de enseñanza y 238 estudiantes en la prueba de estilos de aprendizaje,  pertenecientes a primer, tercer y quinto año de la carrera de pedagogía en inglés. Este estudio tuvo como  referente conceptual en la investigación de los estilos de enseñanza y estilos de aprendizaje a Grasha y  Riechmann, quienes proponen una clasificación, una agrupación por  clústers  y la construcción de  clústers  integrados (Lewis, 2014;  Grasha y Riechmann, 1975).  Los hallazgos revelan que todo el estudiantado tiene  una actitud favorable hacia los estilos de enseñanza  facilitador  y estilo de aprendizaje  colaborativo .\n\nThis paper shows the findings of a study conducted in three Chilean universities in 2014. It  aims  to  analyze  EFL  student  teachers’  preferences  regarding  their  teaching  and  learning  styles.  279   participants  answered  the  teaching  style  inventory  and  238  took  the  learning  style  questionnaire.   These participants are first, third and fifth year student-teachers. This study uses Grasha and Riechman’s  model to study teaching and learning styles. These authors propose a classification, cluster grouping  and integrated clustering (Lewis, 2014; Grasha y Riechmann, 1975). The findings reveal that all student  teachers favor the Facilitator teaching style and the Collaborative learning style.\n\n&quot;,&quot;volume&quot;:&quot;20&quot;,&quot;container-title-short&quot;:&quot;&quot;},&quot;isTemporary&quot;:false}]},{&quot;citationID&quot;:&quot;MENDELEY_CITATION_ae06866b-f810-43a2-a7b4-94a7b6a3aa07&quot;,&quot;properties&quot;:{&quot;noteIndex&quot;:0},&quot;isEdited&quot;:false,&quot;manualOverride&quot;:{&quot;isManuallyOverridden&quot;:false,&quot;citeprocText&quot;:&quot;[8]&quot;,&quot;manualOverrideText&quot;:&quot;&quot;},&quot;citationTag&quot;:&quot;MENDELEY_CITATION_v3_eyJjaXRhdGlvbklEIjoiTUVOREVMRVlfQ0lUQVRJT05fYWUwNjg2NmItZjgxMC00M2EyLWE3YjQtOTRhN2I2YTNhYTA3IiwicHJvcGVydGllcyI6eyJub3RlSW5kZXgiOjB9LCJpc0VkaXRlZCI6ZmFsc2UsIm1hbnVhbE92ZXJyaWRlIjp7ImlzTWFudWFsbHlPdmVycmlkZGVuIjpmYWxzZSwiY2l0ZXByb2NUZXh0IjoiWzhdIiwibWFudWFsT3ZlcnJpZGVUZXh0IjoiIn0sImNpdGF0aW9uSXRlbXMiOlt7ImlkIjoiZjNjNWY2ZDYtYTg1Zi0zMWEzLThlMDEtYWE3OTU3ZDM2OTg4IiwiaXRlbURhdGEiOnsidHlwZSI6ImFydGljbGUtam91cm5hbCIsImlkIjoiZjNjNWY2ZDYtYTg1Zi0zMWEzLThlMDEtYWE3OTU3ZDM2OTg4IiwidGl0bGUiOiJFc3RpbG9zIGRlIGVuc2XDsWFuemEgeSBlc3RpbG9zIGRlIGFwcmVuZGl6YWplIGVuIGVkdWNhY2nDs24gc3VwZXJpb3I6IEFuw6FsaXNpcyBkZSBsYXMgcHJlZmVyZW5jaWFzIGRlIGVzdHVkaWFudGVzIGRlIFBlZGFnb2fDrWEgZW4gSW5nbMOpcyBlbiB0cmVzIHVuaXZlcnNpZGFkZXMgY2hpbGVuYXMiLCJncm91cElkIjoiYTRkN2ExZmYtMzcyZi0zMGQ5LWFiYzYtNmE5YjNjN2Y3YjM2IiwiYXV0aG9yIjpbeyJmYW1pbHkiOiJSLiIsImdpdmVuIjoiQ29uc3RhbnphIiwicGFyc2UtbmFtZXMiOmZhbHNlLCJkcm9wcGluZy1wYXJ0aWNsZSI6IiIsIm5vbi1kcm9wcGluZy1wYXJ0aWNsZSI6IiJ9LHsiZmFtaWx5IjoiLiIsImdpdmVuIjoiQ2xhdWRpbyIsInBhcnNlLW5hbWVzIjpmYWxzZSwiZHJvcHBpbmctcGFydGljbGUiOiIiLCJub24tZHJvcHBpbmctcGFydGljbGUiOiIifSx7ImZhbWlseSI6Ii4iLCJnaXZlbiI6IkpvcmdlIiwicGFyc2UtbmFtZXMiOmZhbHNlLCJkcm9wcGluZy1wYXJ0aWNsZSI6IiIsIm5vbi1kcm9wcGluZy1wYXJ0aWNsZSI6IiJ9LHsiZmFtaWx5IjoiLiIsImdpdmVuIjoiUGFvbGEiLCJwYXJzZS1uYW1lcyI6ZmFsc2UsImRyb3BwaW5nLXBhcnRpY2xlIjoiIiwibm9uLWRyb3BwaW5nLXBhcnRpY2xlIjoiIn0seyJmYW1pbHkiOiIuIiwiZ2l2ZW4iOiJNYWJlbCIsInBhcnNlLW5hbWVzIjpmYWxzZSwiZHJvcHBpbmctcGFydGljbGUiOiIiLCJub24tZHJvcHBpbmctcGFydGljbGUiOiIifV0sImNvbnRhaW5lci10aXRsZSI6IlJldmlzdGEgRWxlY3Ryw7NuaWNhIEVkdWNhcmUiLCJVUkwiOiJodHRwczovL3d3dy5yZWRhbHljLm9yZy9hcnRpY3Vsby5vYT9pZD0xOTQxNDY4NjIwMDciLCJpc3N1ZWQiOnsiZGF0ZS1wYXJ0cyI6W1syMDE2XV19LCJwYWdlIjoiMS0yOSIsImxhbmd1YWdlIjoiRXNwYcOxb2wiLCJhYnN0cmFjdCI6IlxuXG5FbiAgZXN0ZSAgYXJ0w61jdWxvICBzZSAgZXZpZGVuY2lhbiAgbG9zICByZXN1bHRhZG9zICBkZSAgdW5hICBpbnZlc3RpZ2FjacOzbiAgcmVhbGl6YWRhICBlbCAgMjAxNCAgZW4gIHRyZXMgICB1bml2ZXJzaWRhZGVzICBjaGlsZW5hcy4gIEVsICBvYmpldGl2byAgZGUgIGVzdGEgIGludmVzdGlnYWNpw7NuICBmdWUgIGFuYWxpemFyICBsYXMgIHByZWZlcmVuY2lhcyAgZGUgIGVzdGlsb3MgIGRlICAgZW5zZcOxYW56YSB5IGVzdGlsb3MgZGUgYXByZW5kaXphamUgZGVsIGVzdHVkaWFudGFkbyBkZSBsYSBjYXJyZXJhIGRlIHBlZGFnb2fDrWEgZW4gaW5nbMOpcy4gUGFydGljaXBhcm9uIDI3OSAgZXN0dWRpYW50ZXMgZW4gbGEgcHJ1ZWJhIGRlIGVzdGlsb3MgZGUgZW5zZcOxYW56YSB5IDIzOCBlc3R1ZGlhbnRlcyBlbiBsYSBwcnVlYmEgZGUgZXN0aWxvcyBkZSBhcHJlbmRpemFqZSwgIHBlcnRlbmVjaWVudGVzIGEgcHJpbWVyLCB0ZXJjZXIgeSBxdWludG8gYcOxbyBkZSBsYSBjYXJyZXJhIGRlIHBlZGFnb2fDrWEgZW4gaW5nbMOpcy4gRXN0ZSBlc3R1ZGlvIHR1dm8gY29tbyAgcmVmZXJlbnRlIGNvbmNlcHR1YWwgZW4gbGEgaW52ZXN0aWdhY2nDs24gZGUgbG9zIGVzdGlsb3MgZGUgZW5zZcOxYW56YSB5IGVzdGlsb3MgZGUgYXByZW5kaXphamUgYSBHcmFzaGEgeSAgUmllY2htYW5uLCBxdWllbmVzIHByb3BvbmVuIHVuYSBjbGFzaWZpY2FjacOzbiwgdW5hIGFncnVwYWNpw7NuIHBvciAgY2zDunN0ZXJzICB5IGxhIGNvbnN0cnVjY2nDs24gZGUgIGNsw7pzdGVycyAgaW50ZWdyYWRvcyAoTGV3aXMsIDIwMTQ7ICBHcmFzaGEgeSBSaWVjaG1hbm4sIDE5NzUpLiAgTG9zIGhhbGxhemdvcyByZXZlbGFuIHF1ZSB0b2RvIGVsIGVzdHVkaWFudGFkbyB0aWVuZSAgdW5hIGFjdGl0dWQgZmF2b3JhYmxlIGhhY2lhIGxvcyBlc3RpbG9zIGRlIGVuc2XDsWFuemEgIGZhY2lsaXRhZG9yICB5IGVzdGlsbyBkZSBhcHJlbmRpemFqZSAgY29sYWJvcmF0aXZvIC5cblxuVGhpcyBwYXBlciBzaG93cyB0aGUgZmluZGluZ3Mgb2YgYSBzdHVkeSBjb25kdWN0ZWQgaW4gdGhyZWUgQ2hpbGVhbiB1bml2ZXJzaXRpZXMgaW4gMjAxNC4gSXQgIGFpbXMgIHRvICBhbmFseXplICBFRkwgIHN0dWRlbnQgIHRlYWNoZXJz4oCZICBwcmVmZXJlbmNlcyAgcmVnYXJkaW5nICB0aGVpciAgdGVhY2hpbmcgIGFuZCAgbGVhcm5pbmcgIHN0eWxlcy4gIDI3OSAgIHBhcnRpY2lwYW50cyAgYW5zd2VyZWQgIHRoZSAgdGVhY2hpbmcgIHN0eWxlICBpbnZlbnRvcnkgIGFuZCAgMjM4ICB0b29rICB0aGUgIGxlYXJuaW5nICBzdHlsZSAgcXVlc3Rpb25uYWlyZS4gICBUaGVzZSBwYXJ0aWNpcGFudHMgYXJlIGZpcnN0LCB0aGlyZCBhbmQgZmlmdGggeWVhciBzdHVkZW50LXRlYWNoZXJzLiBUaGlzIHN0dWR5IHVzZXMgR3Jhc2hhIGFuZCBSaWVjaG1hbuKAmXMgIG1vZGVsIHRvIHN0dWR5IHRlYWNoaW5nIGFuZCBsZWFybmluZyBzdHlsZXMuIFRoZXNlIGF1dGhvcnMgcHJvcG9zZSBhIGNsYXNzaWZpY2F0aW9uLCBjbHVzdGVyIGdyb3VwaW5nICBhbmQgaW50ZWdyYXRlZCBjbHVzdGVyaW5nIChMZXdpcywgMjAxNDsgR3Jhc2hhIHkgUmllY2htYW5uLCAxOTc1KS4gVGhlIGZpbmRpbmdzIHJldmVhbCB0aGF0IGFsbCBzdHVkZW50ICB0ZWFjaGVycyBmYXZvciB0aGUgRmFjaWxpdGF0b3IgdGVhY2hpbmcgc3R5bGUgYW5kIHRoZSBDb2xsYWJvcmF0aXZlIGxlYXJuaW5nIHN0eWxlLlxuXG4iLCJ2b2x1bWUiOiIyMCIsImNvbnRhaW5lci10aXRsZS1zaG9ydCI6IiJ9LCJpc1RlbXBvcmFyeSI6ZmFsc2V9XX0=&quot;,&quot;citationItems&quot;:[{&quot;id&quot;:&quot;f3c5f6d6-a85f-31a3-8e01-aa7957d36988&quot;,&quot;itemData&quot;:{&quot;type&quot;:&quot;article-journal&quot;,&quot;id&quot;:&quot;f3c5f6d6-a85f-31a3-8e01-aa7957d36988&quot;,&quot;title&quot;:&quot;Estilos de enseñanza y estilos de aprendizaje en educación superior: Análisis de las preferencias de estudiantes de Pedagogía en Inglés en tres universidades chilenas&quot;,&quot;groupId&quot;:&quot;a4d7a1ff-372f-30d9-abc6-6a9b3c7f7b36&quot;,&quot;author&quot;:[{&quot;family&quot;:&quot;R.&quot;,&quot;given&quot;:&quot;Constanza&quot;,&quot;parse-names&quot;:false,&quot;dropping-particle&quot;:&quot;&quot;,&quot;non-dropping-particle&quot;:&quot;&quot;},{&quot;family&quot;:&quot;.&quot;,&quot;given&quot;:&quot;Claudio&quot;,&quot;parse-names&quot;:false,&quot;dropping-particle&quot;:&quot;&quot;,&quot;non-dropping-particle&quot;:&quot;&quot;},{&quot;family&quot;:&quot;.&quot;,&quot;given&quot;:&quot;Jorge&quot;,&quot;parse-names&quot;:false,&quot;dropping-particle&quot;:&quot;&quot;,&quot;non-dropping-particle&quot;:&quot;&quot;},{&quot;family&quot;:&quot;.&quot;,&quot;given&quot;:&quot;Paola&quot;,&quot;parse-names&quot;:false,&quot;dropping-particle&quot;:&quot;&quot;,&quot;non-dropping-particle&quot;:&quot;&quot;},{&quot;family&quot;:&quot;.&quot;,&quot;given&quot;:&quot;Mabel&quot;,&quot;parse-names&quot;:false,&quot;dropping-particle&quot;:&quot;&quot;,&quot;non-dropping-particle&quot;:&quot;&quot;}],&quot;container-title&quot;:&quot;Revista Electrónica Educare&quot;,&quot;URL&quot;:&quot;https://www.redalyc.org/articulo.oa?id=194146862007&quot;,&quot;issued&quot;:{&quot;date-parts&quot;:[[2016]]},&quot;page&quot;:&quot;1-29&quot;,&quot;language&quot;:&quot;Español&quot;,&quot;abstract&quot;:&quot;\n\nEn  este  artículo  se  evidencian  los  resultados  de  una  investigación  realizada  el  2014  en  tres   universidades  chilenas.  El  objetivo  de  esta  investigación  fue  analizar  las  preferencias  de  estilos  de   enseñanza y estilos de aprendizaje del estudiantado de la carrera de pedagogía en inglés. Participaron 279  estudiantes en la prueba de estilos de enseñanza y 238 estudiantes en la prueba de estilos de aprendizaje,  pertenecientes a primer, tercer y quinto año de la carrera de pedagogía en inglés. Este estudio tuvo como  referente conceptual en la investigación de los estilos de enseñanza y estilos de aprendizaje a Grasha y  Riechmann, quienes proponen una clasificación, una agrupación por  clústers  y la construcción de  clústers  integrados (Lewis, 2014;  Grasha y Riechmann, 1975).  Los hallazgos revelan que todo el estudiantado tiene  una actitud favorable hacia los estilos de enseñanza  facilitador  y estilo de aprendizaje  colaborativo .\n\nThis paper shows the findings of a study conducted in three Chilean universities in 2014. It  aims  to  analyze  EFL  student  teachers’  preferences  regarding  their  teaching  and  learning  styles.  279   participants  answered  the  teaching  style  inventory  and  238  took  the  learning  style  questionnaire.   These participants are first, third and fifth year student-teachers. This study uses Grasha and Riechman’s  model to study teaching and learning styles. These authors propose a classification, cluster grouping  and integrated clustering (Lewis, 2014; Grasha y Riechmann, 1975). The findings reveal that all student  teachers favor the Facilitator teaching style and the Collaborative learning style.\n\n&quot;,&quot;volume&quot;:&quot;20&quot;,&quot;container-title-short&quot;:&quot;&quot;},&quot;isTemporary&quot;:false}]},{&quot;citationID&quot;:&quot;MENDELEY_CITATION_9a906833-bda3-4566-a46c-3ebe918a2190&quot;,&quot;properties&quot;:{&quot;noteIndex&quot;:0},&quot;isEdited&quot;:false,&quot;manualOverride&quot;:{&quot;isManuallyOverridden&quot;:false,&quot;citeprocText&quot;:&quot;[9]&quot;,&quot;manualOverrideText&quot;:&quot;&quot;},&quot;citationTag&quot;:&quot;MENDELEY_CITATION_v3_eyJjaXRhdGlvbklEIjoiTUVOREVMRVlfQ0lUQVRJT05fOWE5MDY4MzMtYmRhMy00NTY2LWE0NmMtM2ViZTkxOGEyMTkwIiwicHJvcGVydGllcyI6eyJub3RlSW5kZXgiOjB9LCJpc0VkaXRlZCI6ZmFsc2UsIm1hbnVhbE92ZXJyaWRlIjp7ImlzTWFudWFsbHlPdmVycmlkZGVuIjpmYWxzZSwiY2l0ZXByb2NUZXh0IjoiWzldIiwibWFudWFsT3ZlcnJpZGVUZXh0IjoiIn0sImNpdGF0aW9uSXRlbXMiOlt7ImlkIjoiMzUxMTI0NzEtNTFkYi0zNGY3LWE3OTctNjUwYzM3ZDUwODk1IiwiaXRlbURhdGEiOnsidHlwZSI6ImFydGljbGUtam91cm5hbCIsImlkIjoiMzUxMTI0NzEtNTFkYi0zNGY3LWE3OTctNjUwYzM3ZDUwODk1IiwidGl0bGUiOiJUaGUgcmVsYXRpb25zaGlwIG9mIEdyYXNoYS1SaWVjaG1hbm4gVGVhY2hpbmcgU3R5bGVzIHdpdGggdGVhY2hpbmcgZXhwZXJpZW5jZSBvZiBOYXRpb25hbC1UeXBlIENoaW5lc2UgUHJpbWFyeSBTY2hvb2xzIE1hdGhlbWF0aWNzIFRlYWNoZXIiLCJncm91cElkIjoiYTRkN2ExZmYtMzcyZi0zMGQ5LWFiYzYtNmE5YjNjN2Y3YjM2IiwiYXV0aG9yIjpbeyJmYW1pbHkiOiJIdWkgU2ltIiwiZ2l2ZW4iOiJTemUiLCJwYXJzZS1uYW1lcyI6ZmFsc2UsImRyb3BwaW5nLXBhcnRpY2xlIjoiIiwibm9uLWRyb3BwaW5nLXBhcnRpY2xlIjoiIn0seyJmYW1pbHkiOiJFZmZlbmRpIEV3YW4gTW9oZCBNYXRvcmUiLCJnaXZlbiI6Ik1vaGQiLCJwYXJzZS1uYW1lcyI6ZmFsc2UsImRyb3BwaW5nLXBhcnRpY2xlIjoiIiwibm9uLWRyb3BwaW5nLXBhcnRpY2xlIjoiIn0seyJmYW1pbHkiOiJKZW5pcyBLZWJhbmdzYWFuIENpbmEgS2Vwb25nIiwiZ2l2ZW4iOiJTZWtvbGFoIiwicGFyc2UtbmFtZXMiOmZhbHNlLCJkcm9wcGluZy1wYXJ0aWNsZSI6IiIsIm5vbi1kcm9wcGluZy1wYXJ0aWNsZSI6IiJ9XSwiRE9JIjoiMTAuMzM4OS9mcHN5Zy4yMDIyLjEwMjgxNDUiLCJpc3N1ZWQiOnsiZGF0ZS1wYXJ0cyI6W1syMDIyXV19LCJjb250YWluZXItdGl0bGUtc2hvcnQiOiIifSwiaXNUZW1wb3JhcnkiOmZhbHNlfV19&quot;,&quot;citationItems&quot;:[{&quot;id&quot;:&quot;35112471-51db-34f7-a797-650c37d50895&quot;,&quot;itemData&quot;:{&quot;type&quot;:&quot;article-journal&quot;,&quot;id&quot;:&quot;35112471-51db-34f7-a797-650c37d50895&quot;,&quot;title&quot;:&quot;The relationship of Grasha-Riechmann Teaching Styles with teaching experience of National-Type Chinese Primary Schools Mathematics Teacher&quot;,&quot;groupId&quot;:&quot;a4d7a1ff-372f-30d9-abc6-6a9b3c7f7b36&quot;,&quot;author&quot;:[{&quot;family&quot;:&quot;Hui Sim&quot;,&quot;given&quot;:&quot;Sze&quot;,&quot;parse-names&quot;:false,&quot;dropping-particle&quot;:&quot;&quot;,&quot;non-dropping-particle&quot;:&quot;&quot;},{&quot;family&quot;:&quot;Effendi Ewan Mohd Matore&quot;,&quot;given&quot;:&quot;Mohd&quot;,&quot;parse-names&quot;:false,&quot;dropping-particle&quot;:&quot;&quot;,&quot;non-dropping-particle&quot;:&quot;&quot;},{&quot;family&quot;:&quot;Jenis Kebangsaan Cina Kepong&quot;,&quot;given&quot;:&quot;Sekolah&quot;,&quot;parse-names&quot;:false,&quot;dropping-particle&quot;:&quot;&quot;,&quot;non-dropping-particle&quot;:&quot;&quot;}],&quot;DOI&quot;:&quot;10.3389/fpsyg.2022.1028145&quot;,&quot;issued&quot;:{&quot;date-parts&quot;:[[2022]]},&quot;container-title-short&quot;:&quot;&quot;},&quot;isTemporary&quot;:false}]},{&quot;citationID&quot;:&quot;MENDELEY_CITATION_621e8b38-4949-4580-84f1-7e8b2cfbae68&quot;,&quot;properties&quot;:{&quot;noteIndex&quot;:0},&quot;isEdited&quot;:false,&quot;manualOverride&quot;:{&quot;isManuallyOverridden&quot;:false,&quot;citeprocText&quot;:&quot;[10]&quot;,&quot;manualOverrideText&quot;:&quot;&quot;},&quot;citationTag&quot;:&quot;MENDELEY_CITATION_v3_eyJjaXRhdGlvbklEIjoiTUVOREVMRVlfQ0lUQVRJT05fNjIxZThiMzgtNDk0OS00NTgwLTg0ZjEtN2U4YjJjZmJhZTY4IiwicHJvcGVydGllcyI6eyJub3RlSW5kZXgiOjB9LCJpc0VkaXRlZCI6ZmFsc2UsIm1hbnVhbE92ZXJyaWRlIjp7ImlzTWFudWFsbHlPdmVycmlkZGVuIjpmYWxzZSwiY2l0ZXByb2NUZXh0IjoiWzEwXSIsIm1hbnVhbE92ZXJyaWRlVGV4dCI6IiJ9LCJjaXRhdGlvbkl0ZW1zIjpbeyJpZCI6IjE5MmEzMGU3LTM0NmMtMzk0Ny05OGRkLWJjYTIwN2NmZDA0NiIsIml0ZW1EYXRhIjp7InR5cGUiOiJyZXBvcnQiLCJpZCI6IjE5MmEzMGU3LTM0NmMtMzk0Ny05OGRkLWJjYTIwN2NmZDA0NiIsInRpdGxlIjoiTGVhcm5pbmcgQW5kIFRlYWNoaW5nIFN0eWxlcyBJbiBNYW5hZ2VtZW50IEVkdWNhdGlvbjogSWRlbnRpZnlpbmcsIEFuYWx5emluZywgQW5kIEZhY2lsaXRhdGluZyIsImdyb3VwSWQiOiJhNGQ3YTFmZi0zNzJmLTMwZDktYWJjNi02YTliM2M3ZjdiMzYiLCJhdXRob3IiOlt7ImZhbWlseSI6IlByb3ZpdGVyYSIsImdpdmVuIjoiTWljaGFlbCBKIiwicGFyc2UtbmFtZXMiOmZhbHNlLCJkcm9wcGluZy1wYXJ0aWNsZSI6IiIsIm5vbi1kcm9wcGluZy1wYXJ0aWNsZSI6IiJ9XSwiY29udGFpbmVyLXRpdGxlIjoiSm91cm5hbCBvZiBDb2xsZWdlIFRlYWNoaW5nICYgTGVhcm5pbmctSmFudWFyeSIsIlVSTCI6Imh0dHA6Ly9sb25nbGVhZi5uZXQvdGVhY2hpbmdzdHlsZS5odG1sIiwiaXNzdWVkIjp7ImRhdGUtcGFydHMiOltbMjAwOF1dfSwiYWJzdHJhY3QiOiJEcmF3aW5nIG9uIHRoZSBsZWFybmluZyB0aGVvcnkgb2YgdGhlIEZlbGRlci1TaWx2ZXJtYW4gbW9kZWwgKDIwMDIpLCBhbmQgdGhlIHdvcmsgb2YgQS5GLiBHcmFzaGEsIHRoaXMgcGFwZXIgcHJvdmlkZXMgYSBicmllZiByZXZpZXcgb2YgdGVhY2hpbmcgYW5kIGxlYXJuaW5nIHN0eWxlcyB1c2VkIGluIG1hbmFnZW1lbnQgZWR1Y2F0aW9uLiBQcm9mZXNzb3JzLCBsaWtlIHN0dWRlbnRzLCBkZW1vbnN0cmF0ZSBhIG51bWJlciBvZiBsZWFybmluZyBzdHlsZXMgYW5kIGEgcHJvZmVzc29yIGhhcyBzb21lIHJlc3BvbnNpYmlsaXR5IHRvIG9yZ2FuaXplIGFuZCBwcmVzZW50IGEgY291cnNlIHRvIHNhdGlzZnkgc3R1ZGVudHMnIHZhcmllZCBsZWFybmluZyBzdHlsZXMuIEFmdGVyIGEgYnJpZWYgcmV2aWV3IG9mIHRoZSBsaXRlcmF0dXJlIHRoaXMgcGFwZXIgc3VnZ2VzdHMgd2F5cyB0byBhc3Nlc3MgdGhlIHRlYWNoaW5nIGFuZCBsZWFybmluZyBzdHlsZXMgb2YgbWFuYWdlbWVudCBlZHVjYXRvcnMgYW5kIHN0dWRlbnRzLiIsImlzc3VlIjoiMSIsInZvbHVtZSI6IjUiLCJjb250YWluZXItdGl0bGUtc2hvcnQiOiIifSwiaXNUZW1wb3JhcnkiOmZhbHNlfV19&quot;,&quot;citationItems&quot;:[{&quot;id&quot;:&quot;192a30e7-346c-3947-98dd-bca207cfd046&quot;,&quot;itemData&quot;:{&quot;type&quot;:&quot;report&quot;,&quot;id&quot;:&quot;192a30e7-346c-3947-98dd-bca207cfd046&quot;,&quot;title&quot;:&quot;Learning And Teaching Styles In Management Education: Identifying, Analyzing, And Facilitating&quot;,&quot;groupId&quot;:&quot;a4d7a1ff-372f-30d9-abc6-6a9b3c7f7b36&quot;,&quot;author&quot;:[{&quot;family&quot;:&quot;Provitera&quot;,&quot;given&quot;:&quot;Michael J&quot;,&quot;parse-names&quot;:false,&quot;dropping-particle&quot;:&quot;&quot;,&quot;non-dropping-particle&quot;:&quot;&quot;}],&quot;container-title&quot;:&quot;Journal of College Teaching &amp; Learning-January&quot;,&quot;URL&quot;:&quot;http://longleaf.net/teachingstyle.html&quot;,&quot;issued&quot;:{&quot;date-parts&quot;:[[2008]]},&quot;abstract&quot;:&quot;Drawing on the learning theory of the Felder-Silverman model (2002), and the work of A.F. Grasha, this paper provides a brief review of teaching and learning styles used in management education. Professors, like students, demonstrate a number of learning styles and a professor has some responsibility to organize and present a course to satisfy students' varied learning styles. After a brief review of the literature this paper suggests ways to assess the teaching and learning styles of management educators and students.&quot;,&quot;issue&quot;:&quot;1&quot;,&quot;volume&quot;:&quot;5&quot;,&quot;container-title-short&quot;:&quot;&quot;},&quot;isTemporary&quot;:false}]},{&quot;citationID&quot;:&quot;MENDELEY_CITATION_b6c7569c-70b9-49eb-b007-e5b92a6a53d4&quot;,&quot;properties&quot;:{&quot;noteIndex&quot;:0},&quot;isEdited&quot;:false,&quot;manualOverride&quot;:{&quot;isManuallyOverridden&quot;:false,&quot;citeprocText&quot;:&quot;[11]&quot;,&quot;manualOverrideText&quot;:&quot;&quot;},&quot;citationTag&quot;:&quot;MENDELEY_CITATION_v3_eyJjaXRhdGlvbklEIjoiTUVOREVMRVlfQ0lUQVRJT05fYjZjNzU2OWMtNzBiOS00OWViLWIwMDctZTViOTJhNmE1M2Q0IiwicHJvcGVydGllcyI6eyJub3RlSW5kZXgiOjB9LCJpc0VkaXRlZCI6ZmFsc2UsIm1hbnVhbE92ZXJyaWRlIjp7ImlzTWFudWFsbHlPdmVycmlkZGVuIjpmYWxzZSwiY2l0ZXByb2NUZXh0IjoiWzExXSIsIm1hbnVhbE92ZXJyaWRlVGV4dCI6IiJ9LCJjaXRhdGlvbkl0ZW1zIjpbeyJpZCI6ImNlZTNlZjNmLTkwYzItMzkwMC1hODQ3LTM1NDE1OTQ5MmQ0ZCIsIml0ZW1EYXRhIjp7InR5cGUiOiJjaGFwdGVyIiwiaWQiOiJjZWUzZWYzZi05MGMyLTM5MDAtYTg0Ny0zNTQxNTk0OTJkNGQiLCJ0aXRsZSI6IkZ1bmRhbWVudGFscyBvZiBNYXRjaGluZyBUaGVvcnkiLCJncm91cElkIjoiYTRkN2ExZmYtMzcyZi0zMGQ5LWFiYzYtNmE5YjNjN2Y3YjM2IiwiYXV0aG9yIjpbeyJmYW1pbHkiOiJIYW4iLCJnaXZlbiI6IlpodSIsInBhcnNlLW5hbWVzIjpmYWxzZSwiZHJvcHBpbmctcGFydGljbGUiOiIiLCJub24tZHJvcHBpbmctcGFydGljbGUiOiIifSx7ImZhbWlseSI6Ikd1IiwiZ2l2ZW4iOiJZdW5hbiIsInBhcnNlLW5hbWVzIjpmYWxzZSwiZHJvcHBpbmctcGFydGljbGUiOiIiLCJub24tZHJvcHBpbmctcGFydGljbGUiOiIifSx7ImZhbWlseSI6IlNhYWQiLCJnaXZlbiI6IldhbGlkIiwicGFyc2UtbmFtZXMiOmZhbHNlLCJkcm9wcGluZy1wYXJ0aWNsZSI6IiIsIm5vbi1kcm9wcGluZy1wYXJ0aWNsZSI6IiJ9XSwiY29udGFpbmVyLXRpdGxlIjoiTWF0Y2hpbmcgVGhlb3J5IGZvciBXaXJlbGVzcyBOZXR3b3JrcyIsImVkaXRvciI6W3siZmFtaWx5IjoiSGFuIiwiZ2l2ZW4iOiJaaHUiLCJwYXJzZS1uYW1lcyI6ZmFsc2UsImRyb3BwaW5nLXBhcnRpY2xlIjoiIiwibm9uLWRyb3BwaW5nLXBhcnRpY2xlIjoiIn0seyJmYW1pbHkiOiJHdSIsImdpdmVuIjoiWXVuYW4iLCJwYXJzZS1uYW1lcyI6ZmFsc2UsImRyb3BwaW5nLXBhcnRpY2xlIjoiIiwibm9uLWRyb3BwaW5nLXBhcnRpY2xlIjoiIn0seyJmYW1pbHkiOiJTYWFkIiwiZ2l2ZW4iOiJXYWxpZCIsInBhcnNlLW5hbWVzIjpmYWxzZSwiZHJvcHBpbmctcGFydGljbGUiOiIiLCJub24tZHJvcHBpbmctcGFydGljbGUiOiIifV0sIkRPSSI6IjEwLjEwMDcvOTc4LTMtMzE5LTU2MjUyLTBfMiIsIklTQk4iOiI5NzgtMy0zMTktNTYyNTItMCIsIlVSTCI6Imh0dHBzOi8vZG9pLm9yZy8xMC4xMDA3Lzk3OC0zLTMxOS01NjI1Mi0wXzIiLCJpc3N1ZWQiOnsiZGF0ZS1wYXJ0cyI6W1syMDE3XV19LCJwdWJsaXNoZXItcGxhY2UiOiJDaGFtIiwicGFnZSI6IjktMTUiLCJhYnN0cmFjdCI6Ik1hdGNoaW5nIHRoZW9yeSwgaW4gZWNvbm9taWNzLCBpcyBhIG1hdGhlbWF0aWNhbCBmcmFtZXdvcmsgdGhhdCBhbGxvd3MgYW5hbHl6aW5nIHRoZSBmb3JtYXRpb24gb2YgbXV0dWFsbHkgYmVuZWZpY2lhbCByZWxhdGlvbnNoaXBzIG92ZXIgdGltZS4gUHJpb3IgdG8gdGhlIHNlbWluYWwgd29yayBvZiBHYWxlIGFuZCBTaGFwbGV5IG9uIHRoZSBzdGFibGUgbWFycmlhZ2UgYW5kIGNvbGxlZ2UgYWRtaXNzaW9uIHByb2JsZW1zIGluIDE5NjIsIG1hbnkgbWF0Y2hpbmcgcHJvYmxlbXMgd2VyZSBzb2x2ZWQgYnkgdGhlIOKAnGZyZWUgZm9yIGFsbCBtYXJrZXTigJ0uIFRoZSDigJxmcmVlIGZvciBhbGwgbWFya2V04oCdIHRlcm0gcmVmZXJzIHRvIHRoZSBwZXJpb2QgYmVmb3JlIG1hdGNoaW5nIHRoZW9yeSB3YXMgY29uY2VpdmVkIGFzIGEgZGlzY2lwbGluZSwgYXMgd2VsbCBhcyB0aGUgd2F5IGluIHdoaWNoIG1hdGNoaW5nIHByb2JsZW1zIHdlcmUgZGVhbHQgd2l0aCBkdXJpbmcgdGhlIHBlcmlvZC4gRWNvbm9taXN0cyBoYXZlIGlkZW50aWZpZWQgc2V2ZXJhbCBpc3N1ZXMgc3VjaCBhcyB1bnJhdmVsaW5nLCBjb25nZXN0aW9uLCBhbmQgZXhwbG9kaW5nIG9mZmVycyBpbiB0aGUg4oCcZnJlZSBmb3IgYWxsIG1hcmtldOKAnS4gU2luY2UgdGhlbiwgd2l0aCBkZWNhZGVzIG9mIGVmZm9ydHMgZGV2b3RlZCB0byBkZXZlbG9waW5nIG1hdGNoaW5nIGFsZ29yaXRobXMgKGkuZS4sIHRoZXJlIGFyaXNlcyBhIHRydXN0ZWQgdGhpcmQgcGFydHksIHdoaWNoIGNvbGxlY3RzIGluZm9ybWF0aW9uLCBydW5zIGEgbWF0Y2hpbmcgYWxnb3JpdGhtLCBhbmQgYnJvYWRjYXN0cyB0aGUgbWF0Y2hpbmcgcmVzdWx0cyksIHRoZXNlIGNoYWxsZW5nZXMgd2VyZSBvdmVyY29tZS4gQXMgYSByZXN1bHQsIHRoZXJlIGhhcyBiZWVuIGEgc3VyZ2UgaW4gdGhlIGRldmVsb3BtZW50IG9mIG1hdGNoaW5nIGZyYW1ld29ya3MgdGhhdCBoYXZlIGJlY29tZSB3aWRlbHkgdXNlZCBpbiBtYW55IGFyZWFzLCBzdWNoIGFzIHRoZSBuYXRpb25hbCByZXNpZGVudCBtYXRjaGluZyBwcm9ncmFtIGluIHRoZSBVbml0ZWQgU3RhdGVzLCB0aGUgY29sbGVnZSBhZG1pc3Npb24gaW4gSHVuZ2FyeSwgdGhlIGluY29tcGF0aWJsZSBraWRuZXkgZXhjaGFuZ2UgbWFya2V0LCBhbmQgdGhlIHBhcnRuZXJzaGlwIGZvcm1hdGlvbiBpbiBwZWVyLXRvLXBlZXIgKFAyUCkgbmV0d29yaywgYW1vbmcgb3RoZXJzLiIsInB1Ymxpc2hlciI6IlNwcmluZ2VyIEludGVybmF0aW9uYWwgUHVibGlzaGluZyIsImNvbnRhaW5lci10aXRsZS1zaG9ydCI6IiJ9LCJpc1RlbXBvcmFyeSI6ZmFsc2V9XX0=&quot;,&quot;citationItems&quot;:[{&quot;id&quot;:&quot;cee3ef3f-90c2-3900-a847-354159492d4d&quot;,&quot;itemData&quot;:{&quot;type&quot;:&quot;chapter&quot;,&quot;id&quot;:&quot;cee3ef3f-90c2-3900-a847-354159492d4d&quot;,&quot;title&quot;:&quot;Fundamentals of Matching Theory&quot;,&quot;groupId&quot;:&quot;a4d7a1ff-372f-30d9-abc6-6a9b3c7f7b36&quot;,&quot;author&quot;:[{&quot;family&quot;:&quot;Han&quot;,&quot;given&quot;:&quot;Zhu&quot;,&quot;parse-names&quot;:false,&quot;dropping-particle&quot;:&quot;&quot;,&quot;non-dropping-particle&quot;:&quot;&quot;},{&quot;family&quot;:&quot;Gu&quot;,&quot;given&quot;:&quot;Yunan&quot;,&quot;parse-names&quot;:false,&quot;dropping-particle&quot;:&quot;&quot;,&quot;non-dropping-particle&quot;:&quot;&quot;},{&quot;family&quot;:&quot;Saad&quot;,&quot;given&quot;:&quot;Walid&quot;,&quot;parse-names&quot;:false,&quot;dropping-particle&quot;:&quot;&quot;,&quot;non-dropping-particle&quot;:&quot;&quot;}],&quot;container-title&quot;:&quot;Matching Theory for Wireless Networks&quot;,&quot;editor&quot;:[{&quot;family&quot;:&quot;Han&quot;,&quot;given&quot;:&quot;Zhu&quot;,&quot;parse-names&quot;:false,&quot;dropping-particle&quot;:&quot;&quot;,&quot;non-dropping-particle&quot;:&quot;&quot;},{&quot;family&quot;:&quot;Gu&quot;,&quot;given&quot;:&quot;Yunan&quot;,&quot;parse-names&quot;:false,&quot;dropping-particle&quot;:&quot;&quot;,&quot;non-dropping-particle&quot;:&quot;&quot;},{&quot;family&quot;:&quot;Saad&quot;,&quot;given&quot;:&quot;Walid&quot;,&quot;parse-names&quot;:false,&quot;dropping-particle&quot;:&quot;&quot;,&quot;non-dropping-particle&quot;:&quot;&quot;}],&quot;DOI&quot;:&quot;10.1007/978-3-319-56252-0_2&quot;,&quot;ISBN&quot;:&quot;978-3-319-56252-0&quot;,&quot;URL&quot;:&quot;https://doi.org/10.1007/978-3-319-56252-0_2&quot;,&quot;issued&quot;:{&quot;date-parts&quot;:[[2017]]},&quot;publisher-place&quot;:&quot;Cham&quot;,&quot;page&quot;:&quot;9-15&quot;,&quot;abstract&quot;:&quot;Matching theory, in economics, is a mathematical framework that allows analyzing the formation of mutually beneficial relationships over time. Prior to the seminal work of Gale and Shapley on the stable marriage and college admission problems in 1962, many matching problems were solved by the “free for all market”. The “free for all market” term refers to the period before matching theory was conceived as a discipline, as well as the way in which matching problems were dealt with during the period. Economists have identified several issues such as unraveling, congestion, and exploding offers in the “free for all market”. Since then, with decades of efforts devoted to developing matching algorithms (i.e., there arises a trusted third party, which collects information, runs a matching algorithm, and broadcasts the matching results), these challenges were overcome. As a result, there has been a surge in the development of matching frameworks that have become widely used in many areas, such as the national resident matching program in the United States, the college admission in Hungary, the incompatible kidney exchange market, and the partnership formation in peer-to-peer (P2P) network, among others.&quot;,&quot;publisher&quot;:&quot;Springer International Publishing&quot;,&quot;container-title-short&quot;:&quot;&quot;},&quot;isTemporary&quot;:false}]},{&quot;citationID&quot;:&quot;MENDELEY_CITATION_8c1604a8-07b0-4a43-9017-62455646e046&quot;,&quot;properties&quot;:{&quot;noteIndex&quot;:0},&quot;isEdited&quot;:false,&quot;manualOverride&quot;:{&quot;isManuallyOverridden&quot;:false,&quot;citeprocText&quot;:&quot;[12]&quot;,&quot;manualOverrideText&quot;:&quot;&quot;},&quot;citationTag&quot;:&quot;MENDELEY_CITATION_v3_eyJjaXRhdGlvbklEIjoiTUVOREVMRVlfQ0lUQVRJT05fOGMxNjA0YTgtMDdiMC00YTQzLTkwMTctNjI0NTU2NDZlMDQ2IiwicHJvcGVydGllcyI6eyJub3RlSW5kZXgiOjB9LCJpc0VkaXRlZCI6ZmFsc2UsIm1hbnVhbE92ZXJyaWRlIjp7ImlzTWFudWFsbHlPdmVycmlkZGVuIjpmYWxzZSwiY2l0ZXByb2NUZXh0IjoiWzEyXSIsIm1hbnVhbE92ZXJyaWRlVGV4dCI6IiJ9LCJjaXRhdGlvbkl0ZW1zIjpbeyJpZCI6ImYxNmFhNDVlLTYwMDMtMzdiYi04N2JjLWUzZTI4MmMwYTM1MiIsIml0ZW1EYXRhIjp7InR5cGUiOiJhcnRpY2xlLWpvdXJuYWwiLCJpZCI6ImYxNmFhNDVlLTYwMDMtMzdiYi04N2JjLWUzZTI4MmMwYTM1MiIsInRpdGxlIjoiU3RhYmxlIG1hdGNoaW5ncyBhbmQgZXF1aWxpYnJpdW0gb3V0Y29tZXMgb2YgdGhlIEdhbGUtU2hhcGxleSdzIGFsZ29yaXRobSBmb3IgdGhlIG1hcnJpYWdlIHByb2JsZW0iLCJncm91cElkIjoiYTRkN2ExZmYtMzcyZi0zMGQ5LWFiYzYtNmE5YjNjN2Y3YjM2IiwiYXV0aG9yIjpbeyJmYW1pbHkiOiJaaG91IiwiZ2l2ZW4iOiJMaW4iLCJwYXJzZS1uYW1lcyI6ZmFsc2UsImRyb3BwaW5nLXBhcnRpY2xlIjoiIiwibm9uLWRyb3BwaW5nLXBhcnRpY2xlIjoiIn1dLCJjb250YWluZXItdGl0bGUiOiJFY29ub21pY3MgTGV0dGVycyIsImNvbnRhaW5lci10aXRsZS1zaG9ydCI6IkVjb24gTGV0dCIsImFjY2Vzc2VkIjp7ImRhdGUtcGFydHMiOltbMjAyMywyLDIyXV19LCJET0kiOiIxMC4xMDE2LzAxNjUtMTc2NSg5MSk5MDA1MC1VIiwiSVNTTiI6IjAxNjUtMTc2NSIsImlzc3VlZCI6eyJkYXRlLXBhcnRzIjpbWzE5OTEsNSwxXV19LCJwYWdlIjoiMjUtMjkiLCJhYnN0cmFjdCI6IlRoaXMgbm90ZSBpbnZlc3RpZ2F0ZXMgdGhlIHN0cmF0ZWdpYyBhc3BlY3Qgb2YgdGhlIEdhbGUtU2hhcGxleSdzICgxOTYyKSAnZGVmZXJyZWQgYWNjZXB0YW5jZScgYWxnb3JpdGhtIGZvciB0aGUgbWFycmlhZ2UgcHJvYmxlbS4gV2UgcHJvdmUgdGhhdCBpZiBhIHN0YWJsZSBtYXRjaGluZyB3aXRoIHJlc3BlY3QgdG8gdGhlIHRydWUgcHJlZmVyZW5jZXMgaXMgc3VwcG9ydGVkIGJ5IHNvbWUgcHJlZmVyZW5jZSBwcm9maWxlIChwb3NzaWJseSBhIG5vbi1lcXVpbGlicml1bSBvbmUpLCB0aGVuIGl0IGNhbiBiZSBzdXBwb3J0ZWQgYnkgYSBzdHJhdGVnaWMgZXF1aWxpYnJpdW0uIE91ciByZXN1bHQgY29tcGxlbWVudHMgUm90aCdzIHJlc3VsdCAoMTk4NCkgaW4gc2hvd2luZyB0aGF0IGV2ZW4gdGhvdWdoIGFnZW50cyByZXZlYWwgdGhlaXIgcHJlZmVyZW5jZXMgc3RyYXRlZ2ljYWxseSwgdGhlIEctUyBhbGdvcml0aG0gc3RpbGwgeWllbGRzIHN0YWJsZSBtYXRjaGluZ3Mgd2l0aCByZXNwZWN0IHRvIHRoZSB0cnVlIHByZWZlcmVuY2VzLiDCqSAxOTkxLiIsInB1Ymxpc2hlciI6Ik5vcnRoLUhvbGxhbmQiLCJpc3N1ZSI6IjEiLCJ2b2x1bWUiOiIzNiJ9LCJpc1RlbXBvcmFyeSI6ZmFsc2V9XX0=&quot;,&quot;citationItems&quot;:[{&quot;id&quot;:&quot;f16aa45e-6003-37bb-87bc-e3e282c0a352&quot;,&quot;itemData&quot;:{&quot;type&quot;:&quot;article-journal&quot;,&quot;id&quot;:&quot;f16aa45e-6003-37bb-87bc-e3e282c0a352&quot;,&quot;title&quot;:&quot;Stable matchings and equilibrium outcomes of the Gale-Shapley's algorithm for the marriage problem&quot;,&quot;groupId&quot;:&quot;a4d7a1ff-372f-30d9-abc6-6a9b3c7f7b36&quot;,&quot;author&quot;:[{&quot;family&quot;:&quot;Zhou&quot;,&quot;given&quot;:&quot;Lin&quot;,&quot;parse-names&quot;:false,&quot;dropping-particle&quot;:&quot;&quot;,&quot;non-dropping-particle&quot;:&quot;&quot;}],&quot;container-title&quot;:&quot;Economics Letters&quot;,&quot;container-title-short&quot;:&quot;Econ Lett&quot;,&quot;accessed&quot;:{&quot;date-parts&quot;:[[2023,2,22]]},&quot;DOI&quot;:&quot;10.1016/0165-1765(91)90050-U&quot;,&quot;ISSN&quot;:&quot;0165-1765&quot;,&quot;issued&quot;:{&quot;date-parts&quot;:[[1991,5,1]]},&quot;page&quot;:&quot;25-29&quot;,&quot;abstract&quot;:&quot;This note investigates the strategic aspect of the Gale-Shapley's (1962) 'deferred acceptance' algorithm for the marriage problem. We prove that if a stable matching with respect to the true preferences is supported by some preference profile (possibly a non-equilibrium one), then it can be supported by a strategic equilibrium. Our result complements Roth's result (1984) in showing that even though agents reveal their preferences strategically, the G-S algorithm still yields stable matchings with respect to the true preferences. © 1991.&quot;,&quot;publisher&quot;:&quot;North-Holland&quot;,&quot;issue&quot;:&quot;1&quot;,&quot;volume&quot;:&quot;36&quot;},&quot;isTemporary&quot;:false}]}]"/>
     <we:property name="MENDELEY_CITATIONS_LOCALE_CODE" value="&quot;es-MX&quot;"/>
     <we:property name="MENDELEY_CITATIONS_STYLE" value="{&quot;id&quot;:&quot;https://www.zotero.org/styles/ieee&quot;,&quot;title&quot;:&quot;IEEE&quot;,&quot;format&quot;:&quot;numeric&quot;,&quot;defaultLocale&quot;:null,&quot;isLocaleCodeValid&quot;:true}"/>
   </we:properties>

</xml_diff>

<commit_message>
Update on the Thesis Document
</commit_message>
<xml_diff>
--- a/Matchington Project - JHBC.docx
+++ b/Matchington Project - JHBC.docx
@@ -7753,6 +7753,103 @@
     </w:p>
     <w:p>
       <w:pPr>
+        <w:spacing w:line="360" w:lineRule="auto"/>
+        <w:jc w:val="both"/>
+        <w:rPr>
+          <w:rFonts w:ascii="Arial" w:hAnsi="Arial" w:cs="Arial"/>
+          <w:color w:val="000000"/>
+          <w:sz w:val="24"/>
+          <w:szCs w:val="24"/>
+        </w:rPr>
+      </w:pPr>
+      <w:r>
+        <w:rPr>
+          <w:rFonts w:ascii="Arial" w:hAnsi="Arial" w:cs="Arial"/>
+          <w:color w:val="000000"/>
+          <w:sz w:val="24"/>
+          <w:szCs w:val="24"/>
+        </w:rPr>
+        <w:t xml:space="preserve">Estas características de cada uno del Inventario de Estilo de </w:t>
+      </w:r>
+      <w:r>
+        <w:rPr>
+          <w:rFonts w:ascii="Arial" w:hAnsi="Arial" w:cs="Arial"/>
+          <w:color w:val="000000"/>
+          <w:sz w:val="24"/>
+          <w:szCs w:val="24"/>
+        </w:rPr>
+        <w:t>Aprendizaje</w:t>
+      </w:r>
+      <w:r>
+        <w:rPr>
+          <w:rFonts w:ascii="Arial" w:hAnsi="Arial" w:cs="Arial"/>
+          <w:color w:val="000000"/>
+          <w:sz w:val="24"/>
+          <w:szCs w:val="24"/>
+        </w:rPr>
+        <w:t xml:space="preserve"> surgen de una adaptación realizada en la Universidad de la Salle, Ciencia </w:t>
+      </w:r>
+      <w:proofErr w:type="spellStart"/>
+      <w:r>
+        <w:rPr>
+          <w:rFonts w:ascii="Arial" w:hAnsi="Arial" w:cs="Arial"/>
+          <w:color w:val="000000"/>
+          <w:sz w:val="24"/>
+          <w:szCs w:val="24"/>
+        </w:rPr>
+        <w:t>Unisalle</w:t>
+      </w:r>
+      <w:proofErr w:type="spellEnd"/>
+      <w:r>
+        <w:rPr>
+          <w:rFonts w:ascii="Arial" w:hAnsi="Arial" w:cs="Arial"/>
+          <w:color w:val="000000"/>
+          <w:sz w:val="24"/>
+          <w:szCs w:val="24"/>
+        </w:rPr>
+        <w:t xml:space="preserve"> en Colombia en el año 2014. </w:t>
+      </w:r>
+      <w:sdt>
+        <w:sdtPr>
+          <w:rPr>
+            <w:rFonts w:ascii="Arial" w:hAnsi="Arial" w:cs="Arial"/>
+            <w:color w:val="000000"/>
+            <w:sz w:val="24"/>
+            <w:szCs w:val="24"/>
+          </w:rPr>
+          <w:tag w:val="MENDELEY_CITATION_v3_eyJjaXRhdGlvbklEIjoiTUVOREVMRVlfQ0lUQVRJT05fZjg2ZjFmNDAtZWJmOC00NjlhLWEwMTYtMjUzZmU2NjRlYTUyIiwicHJvcGVydGllcyI6eyJub3RlSW5kZXgiOjB9LCJpc0VkaXRlZCI6ZmFsc2UsIm1hbnVhbE92ZXJyaWRlIjp7ImlzTWFudWFsbHlPdmVycmlkZGVuIjpmYWxzZSwiY2l0ZXByb2NUZXh0IjoiWzExXSIsIm1hbnVhbE92ZXJyaWRlVGV4dCI6IiJ9LCJjaXRhdGlvbkl0ZW1zIjpbeyJpZCI6ImVkZDcyNWQxLWEzMDctMzIzYS04ZWNkLTJlNDYzYWU2ZDAzNCIsIml0ZW1EYXRhIjp7InR5cGUiOiJyZXBvcnQiLCJpZCI6ImVkZDcyNWQxLWEzMDctMzIzYS04ZWNkLTJlNDYzYWU2ZDAzNCIsInRpdGxlIjoiRXN0aWxvcyBkZSBlbnNlw7FhbnphIHNlZ8O6biBBbnRvbmh5IEdyYXNoYSBwcmVzZW50ZXMgZW4gbGEgcHLDoWN0aWNhIHBlZGFnw7NnaWNhIGRlIHVuIGdydXBvIGRlIGVzdHVkaWFudGVzIGRlbCBQcm9ncmFtYSBMaWNlbmNpYXR1cmEgZW4gTGVuZ3VhIENhc3RlbGxhbmEgSW5nbMOpcyB5IEZyYW5jw6lzIGRlIGxhIFVuaXZlcnNpZGFkIGRlIExhIFNhbGxlIiwiZ3JvdXBJZCI6ImE0ZDdhMWZmLTM3MmYtMzBkOS1hYmM2LTZhOWIzYzdmN2IzNiIsImF1dGhvciI6W3siZmFtaWx5IjoiR29uesOhbGV6IEd1dGnDqXJyZXoiLCJnaXZlbiI6Ikdlcm1pbnRvbiIsInBhcnNlLW5hbWVzIjpmYWxzZSwiZHJvcHBpbmctcGFydGljbGUiOiIiLCJub24tZHJvcHBpbmctcGFydGljbGUiOiIifSx7ImZhbWlseSI6IkFuZHLDqXMgR29uesOhbGV6IEFyZGlsYSIsImdpdmVuIjoiU2VyZ2lvIiwicGFyc2UtbmFtZXMiOmZhbHNlLCJkcm9wcGluZy1wYXJ0aWNsZSI6IiIsIm5vbi1kcm9wcGluZy1wYXJ0aWNsZSI6IiJ9XSwiVVJMIjoiaHR0cHM6Ly9jaWVuY2lhLmxhc2FsbGUuZWR1LmNvL2xpY19sZW5ndWFzIiwiY29udGFpbmVyLXRpdGxlLXNob3J0IjoiIn0sImlzVGVtcG9yYXJ5IjpmYWxzZX1dfQ=="/>
+          <w:id w:val="-1915772392"/>
+          <w:placeholder>
+            <w:docPart w:val="DefaultPlaceholder_-1854013440"/>
+          </w:placeholder>
+        </w:sdtPr>
+        <w:sdtContent>
+          <w:r>
+            <w:rPr>
+              <w:rFonts w:ascii="Arial" w:hAnsi="Arial" w:cs="Arial"/>
+              <w:color w:val="000000"/>
+              <w:sz w:val="24"/>
+              <w:szCs w:val="24"/>
+            </w:rPr>
+            <w:t>[11]</w:t>
+          </w:r>
+        </w:sdtContent>
+      </w:sdt>
+    </w:p>
+    <w:p>
+      <w:pPr>
+        <w:spacing w:line="360" w:lineRule="auto"/>
+        <w:jc w:val="both"/>
+        <w:rPr>
+          <w:rFonts w:ascii="Arial" w:hAnsi="Arial" w:cs="Arial"/>
+          <w:color w:val="000000"/>
+          <w:sz w:val="24"/>
+          <w:szCs w:val="24"/>
+        </w:rPr>
+      </w:pPr>
+    </w:p>
+    <w:p>
+      <w:pPr>
         <w:numPr>
           <w:ilvl w:val="0"/>
           <w:numId w:val="16"/>
@@ -7811,7 +7908,7 @@
           <w:sz w:val="24"/>
           <w:szCs w:val="24"/>
         </w:rPr>
-        <w:t>Prefiero trabajar solo y establecer mi propio ritmo de aprendizaje.</w:t>
+        <w:t>Prefiere la autonomía en el proceso de aprendizaje, estableciendo un ritmo individualizado.</w:t>
       </w:r>
     </w:p>
     <w:p>
@@ -7863,7 +7960,7 @@
           <w:sz w:val="24"/>
           <w:szCs w:val="24"/>
         </w:rPr>
-        <w:t>Valoro la autonomía en el aprendizaje.</w:t>
+        <w:t>Valoración de la autonomía en el aprendizaje.</w:t>
       </w:r>
     </w:p>
     <w:p>
@@ -7888,7 +7985,7 @@
           <w:sz w:val="24"/>
           <w:szCs w:val="24"/>
         </w:rPr>
-        <w:t>Me gusta descubrir por mí mismo.</w:t>
+        <w:t>Predisposición hacia el descubrimiento autónomo.</w:t>
       </w:r>
     </w:p>
     <w:p>
@@ -7913,7 +8010,7 @@
           <w:sz w:val="24"/>
           <w:szCs w:val="24"/>
         </w:rPr>
-        <w:t>Suelo ser introspectivo.</w:t>
+        <w:t>Tendencia a la Introspección</w:t>
       </w:r>
     </w:p>
     <w:p>
@@ -7967,7 +8064,7 @@
           <w:sz w:val="24"/>
           <w:szCs w:val="24"/>
         </w:rPr>
-        <w:t>Valoro la autonomía en el aprendizaje.</w:t>
+        <w:t>Autonomía en la gestión del aprendizaje</w:t>
       </w:r>
     </w:p>
     <w:p>
@@ -7992,7 +8089,7 @@
           <w:sz w:val="24"/>
           <w:szCs w:val="24"/>
         </w:rPr>
-        <w:t>Me gusta descubrir por mí mismo.</w:t>
+        <w:t>Exploración individualizada de contenidos.</w:t>
       </w:r>
     </w:p>
     <w:p>
@@ -8017,7 +8114,7 @@
           <w:sz w:val="24"/>
           <w:szCs w:val="24"/>
         </w:rPr>
-        <w:t>Suelo ser introspectivo.</w:t>
+        <w:t>Reflexión personal sobre los aprendizajes adquiridos.</w:t>
       </w:r>
     </w:p>
     <w:p>
@@ -8080,7 +8177,25 @@
           <w:sz w:val="24"/>
           <w:szCs w:val="24"/>
         </w:rPr>
-        <w:t>A menudo evito participar activamente en el proceso de aprendizaje.</w:t>
+        <w:t xml:space="preserve">Tendencia a evitar la </w:t>
+      </w:r>
+      <w:r>
+        <w:rPr>
+          <w:rFonts w:ascii="Arial" w:hAnsi="Arial" w:cs="Arial"/>
+          <w:color w:val="000000"/>
+          <w:sz w:val="24"/>
+          <w:szCs w:val="24"/>
+        </w:rPr>
+        <w:t>participación</w:t>
+      </w:r>
+      <w:r>
+        <w:rPr>
+          <w:rFonts w:ascii="Arial" w:hAnsi="Arial" w:cs="Arial"/>
+          <w:color w:val="000000"/>
+          <w:sz w:val="24"/>
+          <w:szCs w:val="24"/>
+        </w:rPr>
+        <w:t xml:space="preserve"> en el proceso de aprendizaje.</w:t>
       </w:r>
     </w:p>
     <w:p>
@@ -8132,7 +8247,16 @@
           <w:sz w:val="24"/>
           <w:szCs w:val="24"/>
         </w:rPr>
-        <w:t>Puedo sentirme abrumado por los desafíos.</w:t>
+        <w:t xml:space="preserve">Sensación de abrumo ante desafíos </w:t>
+      </w:r>
+      <w:r>
+        <w:rPr>
+          <w:rFonts w:ascii="Arial" w:hAnsi="Arial" w:cs="Arial"/>
+          <w:color w:val="000000"/>
+          <w:sz w:val="24"/>
+          <w:szCs w:val="24"/>
+        </w:rPr>
+        <w:t>académicos.</w:t>
       </w:r>
     </w:p>
     <w:p>
@@ -8157,7 +8281,7 @@
           <w:sz w:val="24"/>
           <w:szCs w:val="24"/>
         </w:rPr>
-        <w:t>A menudo postergo las tareas.</w:t>
+        <w:t>Propensión a la postergación de tareas.</w:t>
       </w:r>
     </w:p>
     <w:p>
@@ -8182,7 +8306,7 @@
           <w:sz w:val="24"/>
           <w:szCs w:val="24"/>
         </w:rPr>
-        <w:t>Puedo ser indiferente o desinteresado.</w:t>
+        <w:t>Potencial indiferencia o desinterés.</w:t>
       </w:r>
     </w:p>
     <w:p>
@@ -8234,7 +8358,7 @@
           <w:sz w:val="24"/>
           <w:szCs w:val="24"/>
         </w:rPr>
-        <w:t>Puedo sentirme abrumado por los desafíos.</w:t>
+        <w:t>Manejo del estrés ante desafíos académicos.</w:t>
       </w:r>
     </w:p>
     <w:p>
@@ -8259,7 +8383,7 @@
           <w:sz w:val="24"/>
           <w:szCs w:val="24"/>
         </w:rPr>
-        <w:t>A menudo postergo las tareas.</w:t>
+        <w:t>Estrategias contra la procrastinación.</w:t>
       </w:r>
     </w:p>
     <w:p>
@@ -8284,7 +8408,8 @@
           <w:sz w:val="24"/>
           <w:szCs w:val="24"/>
         </w:rPr>
-        <w:t>Puedo ser indiferente o desinteresado.</w:t>
+        <w:lastRenderedPageBreak/>
+        <w:t>Técnicas de motivación y compromiso.</w:t>
       </w:r>
     </w:p>
     <w:p>
@@ -8347,7 +8472,7 @@
           <w:sz w:val="24"/>
           <w:szCs w:val="24"/>
         </w:rPr>
-        <w:t>Aprendo mejor trabajando con otros y valoro el trabajo en equipo y la interacción.</w:t>
+        <w:t>Opta por un aprendizaje colaborativo, valorizando el trabajo en equipo y la interacción.</w:t>
       </w:r>
     </w:p>
     <w:p>
@@ -8374,7 +8499,6 @@
           <w:sz w:val="24"/>
           <w:szCs w:val="24"/>
         </w:rPr>
-        <w:lastRenderedPageBreak/>
         <w:t>Características:</w:t>
       </w:r>
     </w:p>
@@ -8400,7 +8524,7 @@
           <w:sz w:val="24"/>
           <w:szCs w:val="24"/>
         </w:rPr>
-        <w:t>Aprendo a través de la interacción.</w:t>
+        <w:t>Aprendizaje interactivo.</w:t>
       </w:r>
     </w:p>
     <w:p>
@@ -8425,7 +8549,7 @@
           <w:sz w:val="24"/>
           <w:szCs w:val="24"/>
         </w:rPr>
-        <w:t>Valoro las opiniones de los demás.</w:t>
+        <w:t>Valoración de perspectivas diversas.</w:t>
       </w:r>
     </w:p>
     <w:p>
@@ -8450,7 +8574,7 @@
           <w:sz w:val="24"/>
           <w:szCs w:val="24"/>
         </w:rPr>
-        <w:t>Soy un buen oyente.</w:t>
+        <w:t>Habilidades de escucha activa.</w:t>
       </w:r>
     </w:p>
     <w:p>
@@ -8502,7 +8626,7 @@
           <w:sz w:val="24"/>
           <w:szCs w:val="24"/>
         </w:rPr>
-        <w:t>Formo grupos de estudio.</w:t>
+        <w:t>Formación de grupos de estudio colaborativos.</w:t>
       </w:r>
     </w:p>
     <w:p>
@@ -8527,7 +8651,7 @@
           <w:sz w:val="24"/>
           <w:szCs w:val="24"/>
         </w:rPr>
-        <w:t>Realizo discusiones y debates sobre temas.</w:t>
+        <w:t>Promoción de discusiones y debates constructivos.</w:t>
       </w:r>
     </w:p>
     <w:p>
@@ -8552,7 +8676,7 @@
           <w:sz w:val="24"/>
           <w:szCs w:val="24"/>
         </w:rPr>
-        <w:t>Comparto y comparo notas con compañeros.</w:t>
+        <w:t>Comparación y compartición de notas con pares.</w:t>
       </w:r>
     </w:p>
     <w:p>
@@ -8615,7 +8739,7 @@
           <w:sz w:val="24"/>
           <w:szCs w:val="24"/>
         </w:rPr>
-        <w:t>Busco una estructura clara y directrices específicas.</w:t>
+        <w:t>Requiere de una estructura definida y directrices claras para el aprendizaje.</w:t>
       </w:r>
     </w:p>
     <w:p>
@@ -8667,7 +8791,7 @@
           <w:sz w:val="24"/>
           <w:szCs w:val="24"/>
         </w:rPr>
-        <w:t>Necesito instrucciones claras.</w:t>
+        <w:t>Necesidad de instrucciones precisas.</w:t>
       </w:r>
     </w:p>
     <w:p>
@@ -8692,7 +8816,7 @@
           <w:sz w:val="24"/>
           <w:szCs w:val="24"/>
         </w:rPr>
-        <w:t>Busco la aprobación de los tutores.</w:t>
+        <w:t>Búsqueda de validación por parte de tutores.</w:t>
       </w:r>
     </w:p>
     <w:p>
@@ -8717,7 +8841,7 @@
           <w:sz w:val="24"/>
           <w:szCs w:val="24"/>
         </w:rPr>
-        <w:t>Puedo ser pasivo en mi aprendizaje.</w:t>
+        <w:t>Potencial pasividad en el proceso de aprendizaje.</w:t>
       </w:r>
     </w:p>
     <w:p>
@@ -8769,7 +8893,7 @@
           <w:sz w:val="24"/>
           <w:szCs w:val="24"/>
         </w:rPr>
-        <w:t>Necesito instrucciones claras.</w:t>
+        <w:t>Clarificación de instrucciones.</w:t>
       </w:r>
     </w:p>
     <w:p>
@@ -8794,7 +8918,25 @@
           <w:sz w:val="24"/>
           <w:szCs w:val="24"/>
         </w:rPr>
-        <w:t>Busco la aprobación de los tutores.</w:t>
+        <w:t xml:space="preserve">Interacción y </w:t>
+      </w:r>
+      <w:r>
+        <w:rPr>
+          <w:rFonts w:ascii="Arial" w:hAnsi="Arial" w:cs="Arial"/>
+          <w:color w:val="000000"/>
+          <w:sz w:val="24"/>
+          <w:szCs w:val="24"/>
+        </w:rPr>
+        <w:t>retroalimentación</w:t>
+      </w:r>
+      <w:r>
+        <w:rPr>
+          <w:rFonts w:ascii="Arial" w:hAnsi="Arial" w:cs="Arial"/>
+          <w:color w:val="000000"/>
+          <w:sz w:val="24"/>
+          <w:szCs w:val="24"/>
+        </w:rPr>
+        <w:t xml:space="preserve"> con tutores.</w:t>
       </w:r>
     </w:p>
     <w:p>
@@ -8819,7 +8961,7 @@
           <w:sz w:val="24"/>
           <w:szCs w:val="24"/>
         </w:rPr>
-        <w:t>Puedo ser pasivo en mi aprendizaje.</w:t>
+        <w:t>Técnicas de activación del aprendizaje.</w:t>
       </w:r>
     </w:p>
     <w:p>
@@ -8882,7 +9024,7 @@
           <w:sz w:val="24"/>
           <w:szCs w:val="24"/>
         </w:rPr>
-        <w:t>Quiero ser el mejor y aprender para superar a los demás.</w:t>
+        <w:t>Orientado al logro y a la superación respecto a pares en el proceso de aprendizaje.</w:t>
       </w:r>
     </w:p>
     <w:p>
@@ -8934,7 +9076,7 @@
           <w:sz w:val="24"/>
           <w:szCs w:val="24"/>
         </w:rPr>
-        <w:t>Estoy orientado a logros.</w:t>
+        <w:t>Orientación hacia el logro.</w:t>
       </w:r>
     </w:p>
     <w:p>
@@ -8959,7 +9101,7 @@
           <w:sz w:val="24"/>
           <w:szCs w:val="24"/>
         </w:rPr>
-        <w:t>Busco reconocimiento.</w:t>
+        <w:t>Búsqueda de reconocimiento.</w:t>
       </w:r>
     </w:p>
     <w:p>
@@ -8984,7 +9126,7 @@
           <w:sz w:val="24"/>
           <w:szCs w:val="24"/>
         </w:rPr>
-        <w:t>Puedo ser argumentativo.</w:t>
+        <w:t>Tendencia a la argumentación.</w:t>
       </w:r>
     </w:p>
     <w:p>
@@ -9036,7 +9178,8 @@
           <w:sz w:val="24"/>
           <w:szCs w:val="24"/>
         </w:rPr>
-        <w:t>Establezco metas claras para cada sesión de estudio.</w:t>
+        <w:lastRenderedPageBreak/>
+        <w:t>Establecimiento de metas académicas.</w:t>
       </w:r>
     </w:p>
     <w:p>
@@ -9061,27 +9204,25 @@
           <w:sz w:val="24"/>
           <w:szCs w:val="24"/>
         </w:rPr>
-        <w:t xml:space="preserve">Uso tarjetas de memoria o </w:t>
-      </w:r>
-      <w:proofErr w:type="spellStart"/>
-      <w:r>
-        <w:rPr>
-          <w:rFonts w:ascii="Arial" w:hAnsi="Arial" w:cs="Arial"/>
-          <w:color w:val="000000"/>
-          <w:sz w:val="24"/>
-          <w:szCs w:val="24"/>
-        </w:rPr>
-        <w:t>flashcards</w:t>
-      </w:r>
-      <w:proofErr w:type="spellEnd"/>
-      <w:r>
-        <w:rPr>
-          <w:rFonts w:ascii="Arial" w:hAnsi="Arial" w:cs="Arial"/>
-          <w:color w:val="000000"/>
-          <w:sz w:val="24"/>
-          <w:szCs w:val="24"/>
-        </w:rPr>
-        <w:t xml:space="preserve"> para repasar.</w:t>
+        <w:t xml:space="preserve">Uso de tarjetas mnemotécnicas o </w:t>
+      </w:r>
+      <w:r>
+        <w:rPr>
+          <w:rFonts w:ascii="Arial" w:hAnsi="Arial" w:cs="Arial"/>
+          <w:color w:val="000000"/>
+          <w:sz w:val="24"/>
+          <w:szCs w:val="24"/>
+        </w:rPr>
+        <w:t>tarjetas de ayuda de memoria</w:t>
+      </w:r>
+      <w:r>
+        <w:rPr>
+          <w:rFonts w:ascii="Arial" w:hAnsi="Arial" w:cs="Arial"/>
+          <w:color w:val="000000"/>
+          <w:sz w:val="24"/>
+          <w:szCs w:val="24"/>
+        </w:rPr>
+        <w:t xml:space="preserve"> para revisión</w:t>
       </w:r>
     </w:p>
     <w:p>
@@ -9106,7 +9247,7 @@
           <w:sz w:val="24"/>
           <w:szCs w:val="24"/>
         </w:rPr>
-        <w:t>Realizo simulacros de exámenes para evaluar mi progreso.</w:t>
+        <w:t>Realización de simulacros de evaluación para medir progreso.</w:t>
       </w:r>
     </w:p>
     <w:p>
@@ -9160,7 +9301,6 @@
           <w:sz w:val="24"/>
           <w:szCs w:val="24"/>
         </w:rPr>
-        <w:lastRenderedPageBreak/>
         <w:t xml:space="preserve">Descripción: </w:t>
       </w:r>
       <w:r>
@@ -9170,7 +9310,7 @@
           <w:sz w:val="24"/>
           <w:szCs w:val="24"/>
         </w:rPr>
-        <w:t>Busco aprender a través de experiencias directas y prácticas.</w:t>
+        <w:t>Propensión hacia un aprendizaje práctico y experiencial.</w:t>
       </w:r>
     </w:p>
     <w:p>
@@ -9222,7 +9362,7 @@
           <w:sz w:val="24"/>
           <w:szCs w:val="24"/>
         </w:rPr>
-        <w:t>Aprendo haciendo.</w:t>
+        <w:t>Aprendizaje práctico.</w:t>
       </w:r>
     </w:p>
     <w:p>
@@ -9247,7 +9387,7 @@
           <w:sz w:val="24"/>
           <w:szCs w:val="24"/>
         </w:rPr>
-        <w:t>Busco aplicar lo aprendido.</w:t>
+        <w:t>Aplicación de conocimientos adquiridos.</w:t>
       </w:r>
     </w:p>
     <w:p>
@@ -9272,7 +9412,7 @@
           <w:sz w:val="24"/>
           <w:szCs w:val="24"/>
         </w:rPr>
-        <w:t>Soy activo y dinámico.</w:t>
+        <w:t>Dinamismo y actividad en el proceso de aprendizaje.</w:t>
       </w:r>
     </w:p>
     <w:p>
@@ -9324,7 +9464,7 @@
           <w:sz w:val="24"/>
           <w:szCs w:val="24"/>
         </w:rPr>
-        <w:t>Realizo ejercicios prácticos o simulaciones.</w:t>
+        <w:t>Ejecución de ejercicios prácticos o simulaciones.</w:t>
       </w:r>
     </w:p>
     <w:p>
@@ -9349,11 +9489,12 @@
           <w:sz w:val="24"/>
           <w:szCs w:val="24"/>
         </w:rPr>
-        <w:t>Relaciono el contenido con situaciones reales.</w:t>
-      </w:r>
-    </w:p>
-    <w:p>
-      <w:pPr>
+        <w:t>Relacionamiento del contenido con contextos reales.</w:t>
+      </w:r>
+    </w:p>
+    <w:p>
+      <w:pPr>
+        <w:pStyle w:val="ListParagraph"/>
         <w:numPr>
           <w:ilvl w:val="2"/>
           <w:numId w:val="16"/>
@@ -9374,65 +9515,154 @@
           <w:sz w:val="24"/>
           <w:szCs w:val="24"/>
         </w:rPr>
-        <w:t>Uso técnicas de aprendizaje experiencial, como el aprendizaje basado en proyectos.</w:t>
-      </w:r>
-    </w:p>
-    <w:p>
-      <w:pPr>
-        <w:spacing w:line="360" w:lineRule="auto"/>
-        <w:jc w:val="both"/>
-        <w:rPr>
-          <w:rFonts w:ascii="Arial" w:hAnsi="Arial" w:cs="Arial"/>
-          <w:color w:val="000000"/>
-          <w:sz w:val="24"/>
-          <w:szCs w:val="24"/>
-        </w:rPr>
-      </w:pPr>
-    </w:p>
-    <w:p>
-      <w:pPr>
-        <w:spacing w:line="360" w:lineRule="auto"/>
-        <w:jc w:val="both"/>
-        <w:rPr>
-          <w:rFonts w:ascii="Arial" w:hAnsi="Arial" w:cs="Arial"/>
-          <w:color w:val="000000"/>
-          <w:sz w:val="24"/>
-          <w:szCs w:val="24"/>
-        </w:rPr>
-      </w:pPr>
-      <w:r>
-        <w:rPr>
-          <w:rFonts w:ascii="Arial" w:hAnsi="Arial" w:cs="Arial"/>
-          <w:color w:val="000000"/>
-          <w:sz w:val="24"/>
-          <w:szCs w:val="24"/>
-        </w:rPr>
-        <w:t>El mismo caso sucede para los Estilos de Enseñanza para los Tutores, los cuales, a partir de la aplicación de Pruebas Psicométricas especializadas, se pueden obtener estos Estilos de Enseñanza:</w:t>
-      </w:r>
-    </w:p>
-    <w:p>
-      <w:pPr>
-        <w:spacing w:line="360" w:lineRule="auto"/>
-        <w:jc w:val="both"/>
-        <w:rPr>
-          <w:rFonts w:ascii="Arial" w:hAnsi="Arial" w:cs="Arial"/>
-          <w:color w:val="000000"/>
-          <w:sz w:val="24"/>
-          <w:szCs w:val="24"/>
-        </w:rPr>
-      </w:pPr>
-    </w:p>
-    <w:p>
-      <w:pPr>
-        <w:spacing w:line="360" w:lineRule="auto"/>
-        <w:jc w:val="both"/>
-        <w:rPr>
-          <w:rFonts w:ascii="Arial" w:hAnsi="Arial" w:cs="Arial"/>
-          <w:color w:val="000000"/>
-          <w:sz w:val="24"/>
-          <w:szCs w:val="24"/>
-        </w:rPr>
-      </w:pPr>
+        <w:t>Implementación de técnicas de aprendizaje experiencial, como el aprendizaje basado en proyectos.</w:t>
+      </w:r>
+    </w:p>
+    <w:p>
+      <w:pPr>
+        <w:spacing w:line="360" w:lineRule="auto"/>
+        <w:jc w:val="both"/>
+        <w:rPr>
+          <w:rFonts w:ascii="Arial" w:hAnsi="Arial" w:cs="Arial"/>
+          <w:color w:val="000000"/>
+          <w:sz w:val="24"/>
+          <w:szCs w:val="24"/>
+        </w:rPr>
+      </w:pPr>
+    </w:p>
+    <w:p>
+      <w:pPr>
+        <w:spacing w:line="360" w:lineRule="auto"/>
+        <w:jc w:val="both"/>
+        <w:rPr>
+          <w:rFonts w:ascii="Arial" w:hAnsi="Arial" w:cs="Arial"/>
+          <w:color w:val="000000"/>
+          <w:sz w:val="24"/>
+          <w:szCs w:val="24"/>
+        </w:rPr>
+      </w:pPr>
+      <w:r>
+        <w:rPr>
+          <w:rFonts w:ascii="Arial" w:hAnsi="Arial" w:cs="Arial"/>
+          <w:color w:val="000000"/>
+          <w:sz w:val="24"/>
+          <w:szCs w:val="24"/>
+        </w:rPr>
+        <w:t xml:space="preserve">Es importante reconocer que cada uno de estos Estilos de Aprendizaje, surgen de la aplicación de </w:t>
+      </w:r>
+      <w:r>
+        <w:rPr>
+          <w:rFonts w:ascii="Arial" w:hAnsi="Arial" w:cs="Arial"/>
+          <w:color w:val="000000"/>
+          <w:sz w:val="24"/>
+          <w:szCs w:val="24"/>
+        </w:rPr>
+        <w:t>una Prueba</w:t>
+      </w:r>
+      <w:r>
+        <w:rPr>
+          <w:rFonts w:ascii="Arial" w:hAnsi="Arial" w:cs="Arial"/>
+          <w:color w:val="000000"/>
+          <w:sz w:val="24"/>
+          <w:szCs w:val="24"/>
+        </w:rPr>
+        <w:t xml:space="preserve"> Psicométric</w:t>
+      </w:r>
+      <w:r>
+        <w:rPr>
+          <w:rFonts w:ascii="Arial" w:hAnsi="Arial" w:cs="Arial"/>
+          <w:color w:val="000000"/>
+          <w:sz w:val="24"/>
+          <w:szCs w:val="24"/>
+        </w:rPr>
+        <w:t>a</w:t>
+      </w:r>
+      <w:r>
+        <w:rPr>
+          <w:rFonts w:ascii="Arial" w:hAnsi="Arial" w:cs="Arial"/>
+          <w:color w:val="000000"/>
+          <w:sz w:val="24"/>
+          <w:szCs w:val="24"/>
+        </w:rPr>
+        <w:t xml:space="preserve"> a través de una plataforma online que fue desarrollada específicamente para este fin, tomando las adaptaciones </w:t>
+      </w:r>
+    </w:p>
+    <w:p>
+      <w:pPr>
+        <w:spacing w:line="360" w:lineRule="auto"/>
+        <w:jc w:val="both"/>
+        <w:rPr>
+          <w:rFonts w:ascii="Arial" w:hAnsi="Arial" w:cs="Arial"/>
+          <w:color w:val="000000"/>
+          <w:sz w:val="24"/>
+          <w:szCs w:val="24"/>
+        </w:rPr>
+      </w:pPr>
+    </w:p>
+    <w:p>
+      <w:pPr>
+        <w:spacing w:line="360" w:lineRule="auto"/>
+        <w:jc w:val="both"/>
+        <w:rPr>
+          <w:rFonts w:ascii="Arial" w:hAnsi="Arial" w:cs="Arial"/>
+          <w:color w:val="000000"/>
+          <w:sz w:val="24"/>
+          <w:szCs w:val="24"/>
+        </w:rPr>
+      </w:pPr>
+      <w:r>
+        <w:rPr>
+          <w:rFonts w:ascii="Arial" w:hAnsi="Arial" w:cs="Arial"/>
+          <w:color w:val="000000"/>
+          <w:sz w:val="24"/>
+          <w:szCs w:val="24"/>
+        </w:rPr>
+        <w:t>El mismo caso sucede para los Estilos de Enseñanza para los Tutores, los cuales, a partir de la aplicación de Pruebas Psicométricas especializadas, se pueden obtener estos Estilos de Enseñanza</w:t>
+      </w:r>
+      <w:r>
+        <w:rPr>
+          <w:rFonts w:ascii="Arial" w:hAnsi="Arial" w:cs="Arial"/>
+          <w:color w:val="000000"/>
+          <w:sz w:val="24"/>
+          <w:szCs w:val="24"/>
+        </w:rPr>
+        <w:t xml:space="preserve"> </w:t>
+      </w:r>
+      <w:sdt>
+        <w:sdtPr>
+          <w:rPr>
+            <w:rFonts w:ascii="Arial" w:hAnsi="Arial" w:cs="Arial"/>
+            <w:color w:val="000000"/>
+            <w:sz w:val="24"/>
+            <w:szCs w:val="24"/>
+          </w:rPr>
+          <w:tag w:val="MENDELEY_CITATION_v3_eyJjaXRhdGlvbklEIjoiTUVOREVMRVlfQ0lUQVRJT05fZmZhNWRiMDItYjY5MC00ZGZjLTg1OTctYTI5ODIzYmEwYWFjIiwicHJvcGVydGllcyI6eyJub3RlSW5kZXgiOjB9LCJpc0VkaXRlZCI6ZmFsc2UsIm1hbnVhbE92ZXJyaWRlIjp7ImlzTWFudWFsbHlPdmVycmlkZGVuIjpmYWxzZSwiY2l0ZXByb2NUZXh0IjoiWzEyXSIsIm1hbnVhbE92ZXJyaWRlVGV4dCI6IiJ9LCJjaXRhdGlvbkl0ZW1zIjpbeyJpZCI6IjBmZjZkNmIxLWM4NGItMzVjNi04YjRkLTI5MDRjZjg4OTM0MCIsIml0ZW1EYXRhIjp7InR5cGUiOiJyZXBvcnQiLCJpZCI6IjBmZjZkNmIxLWM4NGItMzVjNi04YjRkLTI5MDRjZjg4OTM0MCIsInRpdGxlIjoiRXN0aWxvcyBkZSBlbnNlw7FhbnphIHkgZXN0aWxvcyBkZSBhcHJlbmRpemFqZTogaW1wbGljYWNpb25lcyBwYXJhIGxhIGVkdWNhY2nDs24gcG9yIGNpY2xvcyIsImdyb3VwSWQiOiJhNGQ3YTFmZi0zNzJmLTMwZDktYWJjNi02YTliM2M3ZjdiMzYiLCJhdXRob3IiOlt7ImZhbWlseSI6IlJvc2EiLCJnaXZlbiI6Ik1hcmdhcml0YSIsInBhcnNlLW5hbWVzIjpmYWxzZSwiZHJvcHBpbmctcGFydGljbGUiOiIiLCJub24tZHJvcHBpbmctcGFydGljbGUiOiIifSx7ImZhbWlseSI6IkZlcm7DoW5kZXoiLCJnaXZlbiI6IlJlbmTDs24iLCJwYXJzZS1uYW1lcyI6ZmFsc2UsImRyb3BwaW5nLXBhcnRpY2xlIjoiIiwibm9uLWRyb3BwaW5nLXBhcnRpY2xlIjoiIn1dLCJVUkwiOiJodHRwczovL3d3dy5yZXNlYXJjaGdhdGUubmV0L3B1YmxpY2F0aW9uLzI3Nzc5NTgwNyIsImNvbnRhaW5lci10aXRsZS1zaG9ydCI6IiJ9LCJpc1RlbXBvcmFyeSI6ZmFsc2V9XX0="/>
+          <w:id w:val="2049649674"/>
+          <w:placeholder>
+            <w:docPart w:val="DefaultPlaceholder_-1854013440"/>
+          </w:placeholder>
+        </w:sdtPr>
+        <w:sdtContent>
+          <w:r>
+            <w:rPr>
+              <w:rFonts w:ascii="Arial" w:hAnsi="Arial" w:cs="Arial"/>
+              <w:color w:val="000000"/>
+              <w:sz w:val="24"/>
+              <w:szCs w:val="24"/>
+            </w:rPr>
+            <w:t>[12]</w:t>
+          </w:r>
+        </w:sdtContent>
+      </w:sdt>
+      <w:r>
+        <w:rPr>
+          <w:rFonts w:ascii="Arial" w:hAnsi="Arial" w:cs="Arial"/>
+          <w:color w:val="000000"/>
+          <w:sz w:val="24"/>
+          <w:szCs w:val="24"/>
+        </w:rPr>
+        <w:t>:</w:t>
+      </w:r>
     </w:p>
     <w:p>
       <w:pPr>
@@ -9466,17 +9696,15 @@
         </w:rPr>
         <w:t>Esta descripción se adapta específicamente al formato de #PilandoAndo, donde la figura del docente tradicional se sustituye por un tutor, y aunque no se referencia directamente a un estudiante, se utiliza el término "</w:t>
       </w:r>
-      <w:proofErr w:type="spellStart"/>
-      <w:r>
-        <w:rPr>
-          <w:rFonts w:ascii="Arial" w:hAnsi="Arial" w:cs="Arial"/>
-          <w:color w:val="000000"/>
-          <w:sz w:val="24"/>
-          <w:szCs w:val="24"/>
-        </w:rPr>
-        <w:t>tutoreado</w:t>
-      </w:r>
-      <w:proofErr w:type="spellEnd"/>
+      <w:r>
+        <w:rPr>
+          <w:rFonts w:ascii="Arial" w:hAnsi="Arial" w:cs="Arial"/>
+          <w:color w:val="000000"/>
+          <w:sz w:val="24"/>
+          <w:szCs w:val="24"/>
+        </w:rPr>
+        <w:t>tutorado</w:t>
+      </w:r>
       <w:r>
         <w:rPr>
           <w:rFonts w:ascii="Arial" w:hAnsi="Arial" w:cs="Arial"/>
@@ -9612,7 +9840,6 @@
           <w:sz w:val="24"/>
           <w:szCs w:val="24"/>
         </w:rPr>
-        <w:lastRenderedPageBreak/>
         <w:t>Tutor</w:t>
       </w:r>
       <w:r>
@@ -9723,17 +9950,15 @@
         </w:rPr>
         <w:t xml:space="preserve">Con las entidades definidas, se establecen las siguientes </w:t>
       </w:r>
-      <w:proofErr w:type="spellStart"/>
-      <w:r>
-        <w:rPr>
-          <w:rFonts w:ascii="Arial" w:hAnsi="Arial" w:cs="Arial"/>
-          <w:color w:val="000000"/>
-          <w:sz w:val="24"/>
-          <w:szCs w:val="24"/>
-        </w:rPr>
-        <w:t>Restriciones</w:t>
-      </w:r>
-      <w:proofErr w:type="spellEnd"/>
+      <w:r>
+        <w:rPr>
+          <w:rFonts w:ascii="Arial" w:hAnsi="Arial" w:cs="Arial"/>
+          <w:color w:val="000000"/>
+          <w:sz w:val="24"/>
+          <w:szCs w:val="24"/>
+        </w:rPr>
+        <w:t>Restricciones</w:t>
+      </w:r>
       <w:r>
         <w:rPr>
           <w:rFonts w:ascii="Arial" w:hAnsi="Arial" w:cs="Arial"/>
@@ -10147,7 +10372,7 @@
             <w:sz w:val="24"/>
             <w:szCs w:val="24"/>
           </w:rPr>
-          <w:tag w:val="MENDELEY_CITATION_v3_eyJjaXRhdGlvbklEIjoiTUVOREVMRVlfQ0lUQVRJT05fYjZjNzU2OWMtNzBiOS00OWViLWIwMDctZTViOTJhNmE1M2Q0IiwicHJvcGVydGllcyI6eyJub3RlSW5kZXgiOjB9LCJpc0VkaXRlZCI6ZmFsc2UsIm1hbnVhbE92ZXJyaWRlIjp7ImlzTWFudWFsbHlPdmVycmlkZGVuIjpmYWxzZSwiY2l0ZXByb2NUZXh0IjoiWzExXSIsIm1hbnVhbE92ZXJyaWRlVGV4dCI6IiJ9LCJjaXRhdGlvbkl0ZW1zIjpbeyJpZCI6ImNlZTNlZjNmLTkwYzItMzkwMC1hODQ3LTM1NDE1OTQ5MmQ0ZCIsIml0ZW1EYXRhIjp7InR5cGUiOiJjaGFwdGVyIiwiaWQiOiJjZWUzZWYzZi05MGMyLTM5MDAtYTg0Ny0zNTQxNTk0OTJkNGQiLCJ0aXRsZSI6IkZ1bmRhbWVudGFscyBvZiBNYXRjaGluZyBUaGVvcnkiLCJncm91cElkIjoiYTRkN2ExZmYtMzcyZi0zMGQ5LWFiYzYtNmE5YjNjN2Y3YjM2IiwiYXV0aG9yIjpbeyJmYW1pbHkiOiJIYW4iLCJnaXZlbiI6IlpodSIsInBhcnNlLW5hbWVzIjpmYWxzZSwiZHJvcHBpbmctcGFydGljbGUiOiIiLCJub24tZHJvcHBpbmctcGFydGljbGUiOiIifSx7ImZhbWlseSI6Ikd1IiwiZ2l2ZW4iOiJZdW5hbiIsInBhcnNlLW5hbWVzIjpmYWxzZSwiZHJvcHBpbmctcGFydGljbGUiOiIiLCJub24tZHJvcHBpbmctcGFydGljbGUiOiIifSx7ImZhbWlseSI6IlNhYWQiLCJnaXZlbiI6IldhbGlkIiwicGFyc2UtbmFtZXMiOmZhbHNlLCJkcm9wcGluZy1wYXJ0aWNsZSI6IiIsIm5vbi1kcm9wcGluZy1wYXJ0aWNsZSI6IiJ9XSwiY29udGFpbmVyLXRpdGxlIjoiTWF0Y2hpbmcgVGhlb3J5IGZvciBXaXJlbGVzcyBOZXR3b3JrcyIsImVkaXRvciI6W3siZmFtaWx5IjoiSGFuIiwiZ2l2ZW4iOiJaaHUiLCJwYXJzZS1uYW1lcyI6ZmFsc2UsImRyb3BwaW5nLXBhcnRpY2xlIjoiIiwibm9uLWRyb3BwaW5nLXBhcnRpY2xlIjoiIn0seyJmYW1pbHkiOiJHdSIsImdpdmVuIjoiWXVuYW4iLCJwYXJzZS1uYW1lcyI6ZmFsc2UsImRyb3BwaW5nLXBhcnRpY2xlIjoiIiwibm9uLWRyb3BwaW5nLXBhcnRpY2xlIjoiIn0seyJmYW1pbHkiOiJTYWFkIiwiZ2l2ZW4iOiJXYWxpZCIsInBhcnNlLW5hbWVzIjpmYWxzZSwiZHJvcHBpbmctcGFydGljbGUiOiIiLCJub24tZHJvcHBpbmctcGFydGljbGUiOiIifV0sIkRPSSI6IjEwLjEwMDcvOTc4LTMtMzE5LTU2MjUyLTBfMiIsIklTQk4iOiI5NzgtMy0zMTktNTYyNTItMCIsIlVSTCI6Imh0dHBzOi8vZG9pLm9yZy8xMC4xMDA3Lzk3OC0zLTMxOS01NjI1Mi0wXzIiLCJpc3N1ZWQiOnsiZGF0ZS1wYXJ0cyI6W1syMDE3XV19LCJwdWJsaXNoZXItcGxhY2UiOiJDaGFtIiwicGFnZSI6IjktMTUiLCJhYnN0cmFjdCI6Ik1hdGNoaW5nIHRoZW9yeSwgaW4gZWNvbm9taWNzLCBpcyBhIG1hdGhlbWF0aWNhbCBmcmFtZXdvcmsgdGhhdCBhbGxvd3MgYW5hbHl6aW5nIHRoZSBmb3JtYXRpb24gb2YgbXV0dWFsbHkgYmVuZWZpY2lhbCByZWxhdGlvbnNoaXBzIG92ZXIgdGltZS4gUHJpb3IgdG8gdGhlIHNlbWluYWwgd29yayBvZiBHYWxlIGFuZCBTaGFwbGV5IG9uIHRoZSBzdGFibGUgbWFycmlhZ2UgYW5kIGNvbGxlZ2UgYWRtaXNzaW9uIHByb2JsZW1zIGluIDE5NjIsIG1hbnkgbWF0Y2hpbmcgcHJvYmxlbXMgd2VyZSBzb2x2ZWQgYnkgdGhlIOKAnGZyZWUgZm9yIGFsbCBtYXJrZXTigJ0uIFRoZSDigJxmcmVlIGZvciBhbGwgbWFya2V04oCdIHRlcm0gcmVmZXJzIHRvIHRoZSBwZXJpb2QgYmVmb3JlIG1hdGNoaW5nIHRoZW9yeSB3YXMgY29uY2VpdmVkIGFzIGEgZGlzY2lwbGluZSwgYXMgd2VsbCBhcyB0aGUgd2F5IGluIHdoaWNoIG1hdGNoaW5nIHByb2JsZW1zIHdlcmUgZGVhbHQgd2l0aCBkdXJpbmcgdGhlIHBlcmlvZC4gRWNvbm9taXN0cyBoYXZlIGlkZW50aWZpZWQgc2V2ZXJhbCBpc3N1ZXMgc3VjaCBhcyB1bnJhdmVsaW5nLCBjb25nZXN0aW9uLCBhbmQgZXhwbG9kaW5nIG9mZmVycyBpbiB0aGUg4oCcZnJlZSBmb3IgYWxsIG1hcmtldOKAnS4gU2luY2UgdGhlbiwgd2l0aCBkZWNhZGVzIG9mIGVmZm9ydHMgZGV2b3RlZCB0byBkZXZlbG9waW5nIG1hdGNoaW5nIGFsZ29yaXRobXMgKGkuZS4sIHRoZXJlIGFyaXNlcyBhIHRydXN0ZWQgdGhpcmQgcGFydHksIHdoaWNoIGNvbGxlY3RzIGluZm9ybWF0aW9uLCBydW5zIGEgbWF0Y2hpbmcgYWxnb3JpdGhtLCBhbmQgYnJvYWRjYXN0cyB0aGUgbWF0Y2hpbmcgcmVzdWx0cyksIHRoZXNlIGNoYWxsZW5nZXMgd2VyZSBvdmVyY29tZS4gQXMgYSByZXN1bHQsIHRoZXJlIGhhcyBiZWVuIGEgc3VyZ2UgaW4gdGhlIGRldmVsb3BtZW50IG9mIG1hdGNoaW5nIGZyYW1ld29ya3MgdGhhdCBoYXZlIGJlY29tZSB3aWRlbHkgdXNlZCBpbiBtYW55IGFyZWFzLCBzdWNoIGFzIHRoZSBuYXRpb25hbCByZXNpZGVudCBtYXRjaGluZyBwcm9ncmFtIGluIHRoZSBVbml0ZWQgU3RhdGVzLCB0aGUgY29sbGVnZSBhZG1pc3Npb24gaW4gSHVuZ2FyeSwgdGhlIGluY29tcGF0aWJsZSBraWRuZXkgZXhjaGFuZ2UgbWFya2V0LCBhbmQgdGhlIHBhcnRuZXJzaGlwIGZvcm1hdGlvbiBpbiBwZWVyLXRvLXBlZXIgKFAyUCkgbmV0d29yaywgYW1vbmcgb3RoZXJzLiIsInB1Ymxpc2hlciI6IlNwcmluZ2VyIEludGVybmF0aW9uYWwgUHVibGlzaGluZyIsImNvbnRhaW5lci10aXRsZS1zaG9ydCI6IiJ9LCJpc1RlbXBvcmFyeSI6ZmFsc2V9XX0="/>
+          <w:tag w:val="MENDELEY_CITATION_v3_eyJjaXRhdGlvbklEIjoiTUVOREVMRVlfQ0lUQVRJT05fYjZjNzU2OWMtNzBiOS00OWViLWIwMDctZTViOTJhNmE1M2Q0IiwicHJvcGVydGllcyI6eyJub3RlSW5kZXgiOjB9LCJpc0VkaXRlZCI6ZmFsc2UsIm1hbnVhbE92ZXJyaWRlIjp7ImlzTWFudWFsbHlPdmVycmlkZGVuIjpmYWxzZSwiY2l0ZXByb2NUZXh0IjoiWzEzXSIsIm1hbnVhbE92ZXJyaWRlVGV4dCI6IiJ9LCJjaXRhdGlvbkl0ZW1zIjpbeyJpZCI6ImNlZTNlZjNmLTkwYzItMzkwMC1hODQ3LTM1NDE1OTQ5MmQ0ZCIsIml0ZW1EYXRhIjp7InR5cGUiOiJjaGFwdGVyIiwiaWQiOiJjZWUzZWYzZi05MGMyLTM5MDAtYTg0Ny0zNTQxNTk0OTJkNGQiLCJ0aXRsZSI6IkZ1bmRhbWVudGFscyBvZiBNYXRjaGluZyBUaGVvcnkiLCJncm91cElkIjoiYTRkN2ExZmYtMzcyZi0zMGQ5LWFiYzYtNmE5YjNjN2Y3YjM2IiwiYXV0aG9yIjpbeyJmYW1pbHkiOiJIYW4iLCJnaXZlbiI6IlpodSIsInBhcnNlLW5hbWVzIjpmYWxzZSwiZHJvcHBpbmctcGFydGljbGUiOiIiLCJub24tZHJvcHBpbmctcGFydGljbGUiOiIifSx7ImZhbWlseSI6Ikd1IiwiZ2l2ZW4iOiJZdW5hbiIsInBhcnNlLW5hbWVzIjpmYWxzZSwiZHJvcHBpbmctcGFydGljbGUiOiIiLCJub24tZHJvcHBpbmctcGFydGljbGUiOiIifSx7ImZhbWlseSI6IlNhYWQiLCJnaXZlbiI6IldhbGlkIiwicGFyc2UtbmFtZXMiOmZhbHNlLCJkcm9wcGluZy1wYXJ0aWNsZSI6IiIsIm5vbi1kcm9wcGluZy1wYXJ0aWNsZSI6IiJ9XSwiY29udGFpbmVyLXRpdGxlIjoiTWF0Y2hpbmcgVGhlb3J5IGZvciBXaXJlbGVzcyBOZXR3b3JrcyIsImVkaXRvciI6W3siZmFtaWx5IjoiSGFuIiwiZ2l2ZW4iOiJaaHUiLCJwYXJzZS1uYW1lcyI6ZmFsc2UsImRyb3BwaW5nLXBhcnRpY2xlIjoiIiwibm9uLWRyb3BwaW5nLXBhcnRpY2xlIjoiIn0seyJmYW1pbHkiOiJHdSIsImdpdmVuIjoiWXVuYW4iLCJwYXJzZS1uYW1lcyI6ZmFsc2UsImRyb3BwaW5nLXBhcnRpY2xlIjoiIiwibm9uLWRyb3BwaW5nLXBhcnRpY2xlIjoiIn0seyJmYW1pbHkiOiJTYWFkIiwiZ2l2ZW4iOiJXYWxpZCIsInBhcnNlLW5hbWVzIjpmYWxzZSwiZHJvcHBpbmctcGFydGljbGUiOiIiLCJub24tZHJvcHBpbmctcGFydGljbGUiOiIifV0sIkRPSSI6IjEwLjEwMDcvOTc4LTMtMzE5LTU2MjUyLTBfMiIsIklTQk4iOiI5NzgtMy0zMTktNTYyNTItMCIsIlVSTCI6Imh0dHBzOi8vZG9pLm9yZy8xMC4xMDA3Lzk3OC0zLTMxOS01NjI1Mi0wXzIiLCJpc3N1ZWQiOnsiZGF0ZS1wYXJ0cyI6W1syMDE3XV19LCJwdWJsaXNoZXItcGxhY2UiOiJDaGFtIiwicGFnZSI6IjktMTUiLCJhYnN0cmFjdCI6Ik1hdGNoaW5nIHRoZW9yeSwgaW4gZWNvbm9taWNzLCBpcyBhIG1hdGhlbWF0aWNhbCBmcmFtZXdvcmsgdGhhdCBhbGxvd3MgYW5hbHl6aW5nIHRoZSBmb3JtYXRpb24gb2YgbXV0dWFsbHkgYmVuZWZpY2lhbCByZWxhdGlvbnNoaXBzIG92ZXIgdGltZS4gUHJpb3IgdG8gdGhlIHNlbWluYWwgd29yayBvZiBHYWxlIGFuZCBTaGFwbGV5IG9uIHRoZSBzdGFibGUgbWFycmlhZ2UgYW5kIGNvbGxlZ2UgYWRtaXNzaW9uIHByb2JsZW1zIGluIDE5NjIsIG1hbnkgbWF0Y2hpbmcgcHJvYmxlbXMgd2VyZSBzb2x2ZWQgYnkgdGhlIOKAnGZyZWUgZm9yIGFsbCBtYXJrZXTigJ0uIFRoZSDigJxmcmVlIGZvciBhbGwgbWFya2V04oCdIHRlcm0gcmVmZXJzIHRvIHRoZSBwZXJpb2QgYmVmb3JlIG1hdGNoaW5nIHRoZW9yeSB3YXMgY29uY2VpdmVkIGFzIGEgZGlzY2lwbGluZSwgYXMgd2VsbCBhcyB0aGUgd2F5IGluIHdoaWNoIG1hdGNoaW5nIHByb2JsZW1zIHdlcmUgZGVhbHQgd2l0aCBkdXJpbmcgdGhlIHBlcmlvZC4gRWNvbm9taXN0cyBoYXZlIGlkZW50aWZpZWQgc2V2ZXJhbCBpc3N1ZXMgc3VjaCBhcyB1bnJhdmVsaW5nLCBjb25nZXN0aW9uLCBhbmQgZXhwbG9kaW5nIG9mZmVycyBpbiB0aGUg4oCcZnJlZSBmb3IgYWxsIG1hcmtldOKAnS4gU2luY2UgdGhlbiwgd2l0aCBkZWNhZGVzIG9mIGVmZm9ydHMgZGV2b3RlZCB0byBkZXZlbG9waW5nIG1hdGNoaW5nIGFsZ29yaXRobXMgKGkuZS4sIHRoZXJlIGFyaXNlcyBhIHRydXN0ZWQgdGhpcmQgcGFydHksIHdoaWNoIGNvbGxlY3RzIGluZm9ybWF0aW9uLCBydW5zIGEgbWF0Y2hpbmcgYWxnb3JpdGhtLCBhbmQgYnJvYWRjYXN0cyB0aGUgbWF0Y2hpbmcgcmVzdWx0cyksIHRoZXNlIGNoYWxsZW5nZXMgd2VyZSBvdmVyY29tZS4gQXMgYSByZXN1bHQsIHRoZXJlIGhhcyBiZWVuIGEgc3VyZ2UgaW4gdGhlIGRldmVsb3BtZW50IG9mIG1hdGNoaW5nIGZyYW1ld29ya3MgdGhhdCBoYXZlIGJlY29tZSB3aWRlbHkgdXNlZCBpbiBtYW55IGFyZWFzLCBzdWNoIGFzIHRoZSBuYXRpb25hbCByZXNpZGVudCBtYXRjaGluZyBwcm9ncmFtIGluIHRoZSBVbml0ZWQgU3RhdGVzLCB0aGUgY29sbGVnZSBhZG1pc3Npb24gaW4gSHVuZ2FyeSwgdGhlIGluY29tcGF0aWJsZSBraWRuZXkgZXhjaGFuZ2UgbWFya2V0LCBhbmQgdGhlIHBhcnRuZXJzaGlwIGZvcm1hdGlvbiBpbiBwZWVyLXRvLXBlZXIgKFAyUCkgbmV0d29yaywgYW1vbmcgb3RoZXJzLiIsInB1Ymxpc2hlciI6IlNwcmluZ2VyIEludGVybmF0aW9uYWwgUHVibGlzaGluZyJ9LCJpc1RlbXBvcmFyeSI6ZmFsc2V9XX0="/>
           <w:id w:val="-663002285"/>
           <w:placeholder>
             <w:docPart w:val="DefaultPlaceholder_-1854013440"/>
@@ -10161,7 +10386,7 @@
               <w:sz w:val="24"/>
               <w:szCs w:val="24"/>
             </w:rPr>
-            <w:t>[11]</w:t>
+            <w:t>[13]</w:t>
           </w:r>
         </w:sdtContent>
       </w:sdt>
@@ -10524,7 +10749,17 @@
           <w:sz w:val="24"/>
           <w:szCs w:val="24"/>
         </w:rPr>
-        <w:t xml:space="preserve"> puede ser asignado a varios elementos del </w:t>
+        <w:t xml:space="preserve"> puede ser asignado </w:t>
+      </w:r>
+      <w:r>
+        <w:rPr>
+          <w:rFonts w:ascii="Arial" w:hAnsi="Arial" w:cs="Arial"/>
+          <w:color w:val="000000"/>
+          <w:sz w:val="24"/>
+          <w:szCs w:val="24"/>
+        </w:rPr>
+        <w:lastRenderedPageBreak/>
+        <w:t xml:space="preserve">a varios elementos del </w:t>
       </w:r>
       <m:oMath>
         <m:r>
@@ -10616,17 +10851,7 @@
           <w:szCs w:val="24"/>
           <w:lang w:eastAsia="en-GB"/>
         </w:rPr>
-        <w:t xml:space="preserve">Para ello, se utilizarán los principios relacionados al Algoritmo Gale - Shapley, el cual nace a partir de la formalización matemática del “Problema de los </w:t>
-      </w:r>
-      <w:r>
-        <w:rPr>
-          <w:rFonts w:ascii="Arial" w:hAnsi="Arial" w:cs="Arial"/>
-          <w:sz w:val="24"/>
-          <w:szCs w:val="24"/>
-          <w:lang w:eastAsia="en-GB"/>
-        </w:rPr>
-        <w:lastRenderedPageBreak/>
-        <w:t xml:space="preserve">Matrimonios Estables” </w:t>
+        <w:t xml:space="preserve">Para ello, se utilizarán los principios relacionados al Algoritmo Gale - Shapley, el cual nace a partir de la formalización matemática del “Problema de los Matrimonios Estables” </w:t>
       </w:r>
       <w:sdt>
         <w:sdtPr>
@@ -10637,7 +10862,7 @@
             <w:szCs w:val="24"/>
             <w:lang w:eastAsia="en-GB"/>
           </w:rPr>
-          <w:tag w:val="MENDELEY_CITATION_v3_eyJjaXRhdGlvbklEIjoiTUVOREVMRVlfQ0lUQVRJT05fOGMxNjA0YTgtMDdiMC00YTQzLTkwMTctNjI0NTU2NDZlMDQ2IiwicHJvcGVydGllcyI6eyJub3RlSW5kZXgiOjB9LCJpc0VkaXRlZCI6ZmFsc2UsIm1hbnVhbE92ZXJyaWRlIjp7ImlzTWFudWFsbHlPdmVycmlkZGVuIjpmYWxzZSwiY2l0ZXByb2NUZXh0IjoiWzEyXSIsIm1hbnVhbE92ZXJyaWRlVGV4dCI6IiJ9LCJjaXRhdGlvbkl0ZW1zIjpbeyJpZCI6ImYxNmFhNDVlLTYwMDMtMzdiYi04N2JjLWUzZTI4MmMwYTM1MiIsIml0ZW1EYXRhIjp7InR5cGUiOiJhcnRpY2xlLWpvdXJuYWwiLCJpZCI6ImYxNmFhNDVlLTYwMDMtMzdiYi04N2JjLWUzZTI4MmMwYTM1MiIsInRpdGxlIjoiU3RhYmxlIG1hdGNoaW5ncyBhbmQgZXF1aWxpYnJpdW0gb3V0Y29tZXMgb2YgdGhlIEdhbGUtU2hhcGxleSdzIGFsZ29yaXRobSBmb3IgdGhlIG1hcnJpYWdlIHByb2JsZW0iLCJncm91cElkIjoiYTRkN2ExZmYtMzcyZi0zMGQ5LWFiYzYtNmE5YjNjN2Y3YjM2IiwiYXV0aG9yIjpbeyJmYW1pbHkiOiJaaG91IiwiZ2l2ZW4iOiJMaW4iLCJwYXJzZS1uYW1lcyI6ZmFsc2UsImRyb3BwaW5nLXBhcnRpY2xlIjoiIiwibm9uLWRyb3BwaW5nLXBhcnRpY2xlIjoiIn1dLCJjb250YWluZXItdGl0bGUiOiJFY29ub21pY3MgTGV0dGVycyIsImNvbnRhaW5lci10aXRsZS1zaG9ydCI6IkVjb24gTGV0dCIsImFjY2Vzc2VkIjp7ImRhdGUtcGFydHMiOltbMjAyMywyLDIyXV19LCJET0kiOiIxMC4xMDE2LzAxNjUtMTc2NSg5MSk5MDA1MC1VIiwiSVNTTiI6IjAxNjUtMTc2NSIsImlzc3VlZCI6eyJkYXRlLXBhcnRzIjpbWzE5OTEsNSwxXV19LCJwYWdlIjoiMjUtMjkiLCJhYnN0cmFjdCI6IlRoaXMgbm90ZSBpbnZlc3RpZ2F0ZXMgdGhlIHN0cmF0ZWdpYyBhc3BlY3Qgb2YgdGhlIEdhbGUtU2hhcGxleSdzICgxOTYyKSAnZGVmZXJyZWQgYWNjZXB0YW5jZScgYWxnb3JpdGhtIGZvciB0aGUgbWFycmlhZ2UgcHJvYmxlbS4gV2UgcHJvdmUgdGhhdCBpZiBhIHN0YWJsZSBtYXRjaGluZyB3aXRoIHJlc3BlY3QgdG8gdGhlIHRydWUgcHJlZmVyZW5jZXMgaXMgc3VwcG9ydGVkIGJ5IHNvbWUgcHJlZmVyZW5jZSBwcm9maWxlIChwb3NzaWJseSBhIG5vbi1lcXVpbGlicml1bSBvbmUpLCB0aGVuIGl0IGNhbiBiZSBzdXBwb3J0ZWQgYnkgYSBzdHJhdGVnaWMgZXF1aWxpYnJpdW0uIE91ciByZXN1bHQgY29tcGxlbWVudHMgUm90aCdzIHJlc3VsdCAoMTk4NCkgaW4gc2hvd2luZyB0aGF0IGV2ZW4gdGhvdWdoIGFnZW50cyByZXZlYWwgdGhlaXIgcHJlZmVyZW5jZXMgc3RyYXRlZ2ljYWxseSwgdGhlIEctUyBhbGdvcml0aG0gc3RpbGwgeWllbGRzIHN0YWJsZSBtYXRjaGluZ3Mgd2l0aCByZXNwZWN0IHRvIHRoZSB0cnVlIHByZWZlcmVuY2VzLiDCqSAxOTkxLiIsInB1Ymxpc2hlciI6Ik5vcnRoLUhvbGxhbmQiLCJpc3N1ZSI6IjEiLCJ2b2x1bWUiOiIzNiJ9LCJpc1RlbXBvcmFyeSI6ZmFsc2V9XX0="/>
+          <w:tag w:val="MENDELEY_CITATION_v3_eyJjaXRhdGlvbklEIjoiTUVOREVMRVlfQ0lUQVRJT05fOGMxNjA0YTgtMDdiMC00YTQzLTkwMTctNjI0NTU2NDZlMDQ2IiwicHJvcGVydGllcyI6eyJub3RlSW5kZXgiOjB9LCJpc0VkaXRlZCI6ZmFsc2UsIm1hbnVhbE92ZXJyaWRlIjp7ImlzTWFudWFsbHlPdmVycmlkZGVuIjpmYWxzZSwiY2l0ZXByb2NUZXh0IjoiWzE0XSIsIm1hbnVhbE92ZXJyaWRlVGV4dCI6IiJ9LCJjaXRhdGlvbkl0ZW1zIjpbeyJpZCI6ImYxNmFhNDVlLTYwMDMtMzdiYi04N2JjLWUzZTI4MmMwYTM1MiIsIml0ZW1EYXRhIjp7InR5cGUiOiJhcnRpY2xlLWpvdXJuYWwiLCJpZCI6ImYxNmFhNDVlLTYwMDMtMzdiYi04N2JjLWUzZTI4MmMwYTM1MiIsInRpdGxlIjoiU3RhYmxlIG1hdGNoaW5ncyBhbmQgZXF1aWxpYnJpdW0gb3V0Y29tZXMgb2YgdGhlIEdhbGUtU2hhcGxleSdzIGFsZ29yaXRobSBmb3IgdGhlIG1hcnJpYWdlIHByb2JsZW0iLCJncm91cElkIjoiYTRkN2ExZmYtMzcyZi0zMGQ5LWFiYzYtNmE5YjNjN2Y3YjM2IiwiYXV0aG9yIjpbeyJmYW1pbHkiOiJaaG91IiwiZ2l2ZW4iOiJMaW4iLCJwYXJzZS1uYW1lcyI6ZmFsc2UsImRyb3BwaW5nLXBhcnRpY2xlIjoiIiwibm9uLWRyb3BwaW5nLXBhcnRpY2xlIjoiIn1dLCJjb250YWluZXItdGl0bGUiOiJFY29ub21pY3MgTGV0dGVycyIsImNvbnRhaW5lci10aXRsZS1zaG9ydCI6IkVjb24gTGV0dCIsImFjY2Vzc2VkIjp7ImRhdGUtcGFydHMiOltbMjAyMywyLDIyXV19LCJET0kiOiIxMC4xMDE2LzAxNjUtMTc2NSg5MSk5MDA1MC1VIiwiSVNTTiI6IjAxNjUtMTc2NSIsImlzc3VlZCI6eyJkYXRlLXBhcnRzIjpbWzE5OTEsNSwxXV19LCJwYWdlIjoiMjUtMjkiLCJhYnN0cmFjdCI6IlRoaXMgbm90ZSBpbnZlc3RpZ2F0ZXMgdGhlIHN0cmF0ZWdpYyBhc3BlY3Qgb2YgdGhlIEdhbGUtU2hhcGxleSdzICgxOTYyKSAnZGVmZXJyZWQgYWNjZXB0YW5jZScgYWxnb3JpdGhtIGZvciB0aGUgbWFycmlhZ2UgcHJvYmxlbS4gV2UgcHJvdmUgdGhhdCBpZiBhIHN0YWJsZSBtYXRjaGluZyB3aXRoIHJlc3BlY3QgdG8gdGhlIHRydWUgcHJlZmVyZW5jZXMgaXMgc3VwcG9ydGVkIGJ5IHNvbWUgcHJlZmVyZW5jZSBwcm9maWxlIChwb3NzaWJseSBhIG5vbi1lcXVpbGlicml1bSBvbmUpLCB0aGVuIGl0IGNhbiBiZSBzdXBwb3J0ZWQgYnkgYSBzdHJhdGVnaWMgZXF1aWxpYnJpdW0uIE91ciByZXN1bHQgY29tcGxlbWVudHMgUm90aCdzIHJlc3VsdCAoMTk4NCkgaW4gc2hvd2luZyB0aGF0IGV2ZW4gdGhvdWdoIGFnZW50cyByZXZlYWwgdGhlaXIgcHJlZmVyZW5jZXMgc3RyYXRlZ2ljYWxseSwgdGhlIEctUyBhbGdvcml0aG0gc3RpbGwgeWllbGRzIHN0YWJsZSBtYXRjaGluZ3Mgd2l0aCByZXNwZWN0IHRvIHRoZSB0cnVlIHByZWZlcmVuY2VzLiDCqSAxOTkxLiIsInB1Ymxpc2hlciI6Ik5vcnRoLUhvbGxhbmQiLCJpc3N1ZSI6IjEiLCJ2b2x1bWUiOiIzNiJ9LCJpc1RlbXBvcmFyeSI6ZmFsc2V9XX0="/>
           <w:id w:val="-1378002707"/>
           <w:placeholder>
             <w:docPart w:val="DefaultPlaceholder_-1854013440"/>
@@ -10652,7 +10877,7 @@
               <w:szCs w:val="24"/>
               <w:lang w:eastAsia="en-GB"/>
             </w:rPr>
-            <w:t>[12]</w:t>
+            <w:t>[14]</w:t>
           </w:r>
         </w:sdtContent>
       </w:sdt>
@@ -11111,6 +11336,7 @@
           <w:szCs w:val="24"/>
           <w:lang w:eastAsia="en-GB"/>
         </w:rPr>
+        <w:lastRenderedPageBreak/>
         <w:t xml:space="preserve">Se desea buscar una combinatoria de estos dos conjuntos, estableciendo las preferencias de cada uno de los miembros de ellos para que sea un emparejamiento estable, por lo que se puede determinar que </w:t>
       </w:r>
       <m:oMath>
@@ -11151,52 +11377,61 @@
           <w:szCs w:val="24"/>
           <w:lang w:eastAsia="en-GB"/>
         </w:rPr>
-        <w:t xml:space="preserve"> será estable, ya que estas fueron las preferencias iniciales establecidas por ambos conjuntos, por lo </w:t>
-      </w:r>
-      <w:proofErr w:type="spellStart"/>
-      <w:r>
+        <w:t xml:space="preserve"> será estable, ya que estas fueron las preferencias iniciales establecidas por ambos conjuntos, por lo que, con la aplicación del Algoritmo de Gale Shapley, se puede obtener un Matrimonio Estable.</w:t>
+      </w:r>
+    </w:p>
+    <w:p>
+      <w:pPr>
+        <w:spacing w:line="360" w:lineRule="auto"/>
+        <w:jc w:val="both"/>
         <w:rPr>
           <w:rFonts w:ascii="Arial" w:hAnsi="Arial" w:cs="Arial"/>
           <w:sz w:val="24"/>
           <w:szCs w:val="24"/>
           <w:lang w:eastAsia="en-GB"/>
         </w:rPr>
-        <w:t>que</w:t>
-      </w:r>
-      <w:proofErr w:type="spellEnd"/>
-      <w:r>
+      </w:pPr>
+    </w:p>
+    <w:p>
+      <w:pPr>
+        <w:spacing w:line="360" w:lineRule="auto"/>
+        <w:jc w:val="both"/>
         <w:rPr>
           <w:rFonts w:ascii="Arial" w:hAnsi="Arial" w:cs="Arial"/>
           <w:sz w:val="24"/>
           <w:szCs w:val="24"/>
           <w:lang w:eastAsia="en-GB"/>
         </w:rPr>
-        <w:t>, con la aplicación del Algoritmo de Gale Shapley, se puede obtener un Matrimonio Estable.</w:t>
-      </w:r>
-    </w:p>
-    <w:p>
-      <w:pPr>
-        <w:spacing w:line="360" w:lineRule="auto"/>
-        <w:jc w:val="both"/>
+      </w:pPr>
+      <w:r>
         <w:rPr>
           <w:rFonts w:ascii="Arial" w:hAnsi="Arial" w:cs="Arial"/>
           <w:sz w:val="24"/>
           <w:szCs w:val="24"/>
           <w:lang w:eastAsia="en-GB"/>
         </w:rPr>
-      </w:pPr>
-    </w:p>
-    <w:p>
-      <w:pPr>
-        <w:spacing w:line="360" w:lineRule="auto"/>
-        <w:jc w:val="both"/>
+        <w:t>El Algoritmo de Gale – Shapley es comúnmente utilizado como una herramienta matemática para establecer un sistema en el que cualquier persona, sea capaz de encontrar a la persona que por la que mayor afinidad tiene dentro de un conjunto de otras personas que se encuentran disponibles, siendo el caso en cuestión de un Estudiante</w:t>
+      </w:r>
+      <w:r>
         <w:rPr>
           <w:rFonts w:ascii="Arial" w:hAnsi="Arial" w:cs="Arial"/>
           <w:sz w:val="24"/>
           <w:szCs w:val="24"/>
           <w:lang w:eastAsia="en-GB"/>
         </w:rPr>
-      </w:pPr>
+        <w:t xml:space="preserve"> (</w:t>
+      </w:r>
+      <m:oMath>
+        <m:r>
+          <w:rPr>
+            <w:rFonts w:ascii="Cambria Math" w:hAnsi="Cambria Math" w:cs="Arial"/>
+            <w:sz w:val="24"/>
+            <w:szCs w:val="24"/>
+            <w:lang w:eastAsia="en-GB"/>
+          </w:rPr>
+          <m:t>Conjunto E</m:t>
+        </m:r>
+      </m:oMath>
       <w:r>
         <w:rPr>
           <w:rFonts w:ascii="Arial" w:hAnsi="Arial" w:cs="Arial"/>
@@ -11204,8 +11439,54 @@
           <w:szCs w:val="24"/>
           <w:lang w:eastAsia="en-GB"/>
         </w:rPr>
-        <w:lastRenderedPageBreak/>
-        <w:t>El Algoritmo de Gale – Shapley es comúnmente utilizado como una herramienta matemática para establecer un sistema en el que cualquier persona, sea capaz de encontrar a la persona que por la que mayor afinidad tiene dentro de un conjunto de otras personas que se encuentran disponibles, siendo el caso en cuestión de un Estudiante que tiene una multiplicidad de Tutores disponibles y se le asignará el óptimo</w:t>
+        <w:t>)</w:t>
+      </w:r>
+      <w:r>
+        <w:rPr>
+          <w:rFonts w:ascii="Arial" w:hAnsi="Arial" w:cs="Arial"/>
+          <w:sz w:val="24"/>
+          <w:szCs w:val="24"/>
+          <w:lang w:eastAsia="en-GB"/>
+        </w:rPr>
+        <w:t xml:space="preserve"> que tiene una multiplicidad de Tutores </w:t>
+      </w:r>
+      <w:r>
+        <w:rPr>
+          <w:rFonts w:ascii="Arial" w:hAnsi="Arial" w:cs="Arial"/>
+          <w:sz w:val="24"/>
+          <w:szCs w:val="24"/>
+          <w:lang w:eastAsia="en-GB"/>
+        </w:rPr>
+        <w:t>(</w:t>
+      </w:r>
+      <m:oMath>
+        <m:r>
+          <w:rPr>
+            <w:rFonts w:ascii="Cambria Math" w:hAnsi="Cambria Math" w:cs="Arial"/>
+            <w:sz w:val="24"/>
+            <w:szCs w:val="24"/>
+            <w:lang w:eastAsia="en-GB"/>
+          </w:rPr>
+          <m:t>Conjunto T</m:t>
+        </m:r>
+      </m:oMath>
+      <w:r>
+        <w:rPr>
+          <w:rFonts w:ascii="Arial" w:hAnsi="Arial" w:cs="Arial"/>
+          <w:sz w:val="24"/>
+          <w:szCs w:val="24"/>
+          <w:lang w:eastAsia="en-GB"/>
+        </w:rPr>
+        <w:t xml:space="preserve">) </w:t>
+      </w:r>
+      <w:r>
+        <w:rPr>
+          <w:rFonts w:ascii="Arial" w:hAnsi="Arial" w:cs="Arial"/>
+          <w:sz w:val="24"/>
+          <w:szCs w:val="24"/>
+          <w:lang w:eastAsia="en-GB"/>
+        </w:rPr>
+        <w:t>disponibles y se le asignará el óptimo</w:t>
       </w:r>
       <w:r>
         <w:rPr>
@@ -11293,11 +11574,23 @@
           <w:szCs w:val="24"/>
         </w:rPr>
       </w:pPr>
+    </w:p>
+    <w:p>
+      <w:pPr>
+        <w:spacing w:line="360" w:lineRule="auto"/>
+        <w:jc w:val="center"/>
+        <w:rPr>
+          <w:rFonts w:ascii="Arial" w:eastAsia="Arial" w:hAnsi="Arial" w:cs="Arial"/>
+          <w:sz w:val="24"/>
+          <w:szCs w:val="24"/>
+        </w:rPr>
+      </w:pPr>
       <w:r>
         <w:rPr>
           <w:noProof/>
           <w14:ligatures w14:val="standardContextual"/>
         </w:rPr>
+        <w:lastRenderedPageBreak/>
         <w:drawing>
           <wp:inline distT="0" distB="0" distL="0" distR="0" wp14:anchorId="19832B81" wp14:editId="5828BF8A">
             <wp:extent cx="4580952" cy="4485714"/>
@@ -11399,7 +11692,6 @@
           <w:sz w:val="24"/>
           <w:szCs w:val="24"/>
         </w:rPr>
-        <w:lastRenderedPageBreak/>
         <w:t xml:space="preserve">Capítulo II: </w:t>
       </w:r>
       <w:r>
@@ -12495,7 +12787,6 @@
           <w:sz w:val="24"/>
           <w:szCs w:val="24"/>
         </w:rPr>
-        <w:lastRenderedPageBreak/>
         <w:t xml:space="preserve">Capítulo V: </w:t>
       </w:r>
       <w:r>
@@ -12853,7 +13144,6 @@
           <w:sz w:val="24"/>
           <w:szCs w:val="24"/>
         </w:rPr>
-        <w:lastRenderedPageBreak/>
         <w:t>Conclusiones y Trabajos Futuros</w:t>
       </w:r>
       <w:bookmarkEnd w:id="15"/>
@@ -13043,7 +13333,7 @@
             <w:autoSpaceDE w:val="0"/>
             <w:autoSpaceDN w:val="0"/>
             <w:ind w:hanging="640"/>
-            <w:divId w:val="1943561476"/>
+            <w:divId w:val="1663505550"/>
             <w:rPr>
               <w:rFonts w:eastAsia="Times New Roman"/>
               <w:sz w:val="24"/>
@@ -13237,7 +13527,7 @@
             <w:autoSpaceDE w:val="0"/>
             <w:autoSpaceDN w:val="0"/>
             <w:ind w:hanging="640"/>
-            <w:divId w:val="1690789042"/>
+            <w:divId w:val="109789885"/>
             <w:rPr>
               <w:rFonts w:eastAsia="Times New Roman"/>
             </w:rPr>
@@ -13261,7 +13551,7 @@
             <w:autoSpaceDE w:val="0"/>
             <w:autoSpaceDN w:val="0"/>
             <w:ind w:hanging="640"/>
-            <w:divId w:val="341057107"/>
+            <w:divId w:val="1477452711"/>
             <w:rPr>
               <w:rFonts w:eastAsia="Times New Roman"/>
               <w:lang w:val="en-US"/>
@@ -13339,7 +13629,7 @@
             <w:autoSpaceDE w:val="0"/>
             <w:autoSpaceDN w:val="0"/>
             <w:ind w:hanging="640"/>
-            <w:divId w:val="1986856691"/>
+            <w:divId w:val="1263150896"/>
             <w:rPr>
               <w:rFonts w:eastAsia="Times New Roman"/>
               <w:lang w:val="en-US"/>
@@ -13382,7 +13672,7 @@
             <w:autoSpaceDE w:val="0"/>
             <w:autoSpaceDN w:val="0"/>
             <w:ind w:hanging="640"/>
-            <w:divId w:val="651376844"/>
+            <w:divId w:val="1694963137"/>
             <w:rPr>
               <w:rFonts w:eastAsia="Times New Roman"/>
               <w:lang w:val="en-US"/>
@@ -13441,7 +13731,7 @@
             <w:autoSpaceDE w:val="0"/>
             <w:autoSpaceDN w:val="0"/>
             <w:ind w:hanging="640"/>
-            <w:divId w:val="289359796"/>
+            <w:divId w:val="699626759"/>
             <w:rPr>
               <w:rFonts w:eastAsia="Times New Roman"/>
               <w:lang w:val="en-US"/>
@@ -13527,7 +13817,7 @@
             <w:autoSpaceDE w:val="0"/>
             <w:autoSpaceDN w:val="0"/>
             <w:ind w:hanging="640"/>
-            <w:divId w:val="1903052584"/>
+            <w:divId w:val="1095633404"/>
             <w:rPr>
               <w:rFonts w:eastAsia="Times New Roman"/>
             </w:rPr>
@@ -13635,7 +13925,7 @@
             <w:autoSpaceDE w:val="0"/>
             <w:autoSpaceDN w:val="0"/>
             <w:ind w:hanging="640"/>
-            <w:divId w:val="1895462811"/>
+            <w:divId w:val="5521778"/>
             <w:rPr>
               <w:rFonts w:eastAsia="Times New Roman"/>
               <w:lang w:val="en-US"/>
@@ -13767,7 +14057,7 @@
             <w:autoSpaceDE w:val="0"/>
             <w:autoSpaceDN w:val="0"/>
             <w:ind w:hanging="640"/>
-            <w:divId w:val="668405027"/>
+            <w:divId w:val="1322267860"/>
             <w:rPr>
               <w:rFonts w:eastAsia="Times New Roman"/>
               <w:lang w:val="en-US"/>
@@ -13842,18 +14132,16 @@
             <w:autoSpaceDE w:val="0"/>
             <w:autoSpaceDN w:val="0"/>
             <w:ind w:hanging="640"/>
-            <w:divId w:val="2128500782"/>
+            <w:divId w:val="1133062025"/>
+            <w:rPr>
+              <w:rFonts w:eastAsia="Times New Roman"/>
+            </w:rPr>
+          </w:pPr>
+          <w:r>
             <w:rPr>
               <w:rFonts w:eastAsia="Times New Roman"/>
               <w:lang w:val="en-US"/>
             </w:rPr>
-          </w:pPr>
-          <w:r>
-            <w:rPr>
-              <w:rFonts w:eastAsia="Times New Roman"/>
-              <w:lang w:val="en-US"/>
-            </w:rPr>
-            <w:lastRenderedPageBreak/>
             <w:t>[10]</w:t>
           </w:r>
           <w:r>
@@ -13894,39 +14182,13 @@
               <w:rFonts w:eastAsia="Times New Roman"/>
               <w:lang w:val="en-US"/>
             </w:rPr>
-            <w:t xml:space="preserve"> Teaching Styles In Management Education: Identifying, Analyzing, And Facilitating”, 2008. [En </w:t>
+            <w:t xml:space="preserve"> Teaching Styles In Management Education: Identifying, Analyzing, And Facilitating”, 2008. </w:t>
           </w:r>
-          <w:proofErr w:type="spellStart"/>
           <w:r>
             <w:rPr>
               <w:rFonts w:eastAsia="Times New Roman"/>
-              <w:lang w:val="en-US"/>
-            </w:rPr>
-            <w:t>línea</w:t>
-          </w:r>
-          <w:proofErr w:type="spellEnd"/>
-          <w:r>
-            <w:rPr>
-              <w:rFonts w:eastAsia="Times New Roman"/>
-              <w:lang w:val="en-US"/>
-            </w:rPr>
-            <w:t xml:space="preserve">]. Disponible </w:t>
-          </w:r>
-          <w:proofErr w:type="spellStart"/>
-          <w:r>
-            <w:rPr>
-              <w:rFonts w:eastAsia="Times New Roman"/>
-              <w:lang w:val="en-US"/>
-            </w:rPr>
-            <w:t>en</w:t>
-          </w:r>
-          <w:proofErr w:type="spellEnd"/>
-          <w:r>
-            <w:rPr>
-              <w:rFonts w:eastAsia="Times New Roman"/>
-              <w:lang w:val="en-US"/>
-            </w:rPr>
-            <w:t>: http://longleaf.net/teachingstyle.html</w:t>
+            </w:rPr>
+            <w:t>[En línea]. Disponible en: http://longleaf.net/teachingstyle.html</w:t>
           </w:r>
         </w:p>
         <w:p>
@@ -13934,7 +14196,45 @@
             <w:autoSpaceDE w:val="0"/>
             <w:autoSpaceDN w:val="0"/>
             <w:ind w:hanging="640"/>
-            <w:divId w:val="2129464227"/>
+            <w:divId w:val="1251815808"/>
+            <w:rPr>
+              <w:rFonts w:eastAsia="Times New Roman"/>
+            </w:rPr>
+          </w:pPr>
+          <w:r>
+            <w:rPr>
+              <w:rFonts w:eastAsia="Times New Roman"/>
+            </w:rPr>
+            <w:t>[11]</w:t>
+          </w:r>
+          <w:r>
+            <w:rPr>
+              <w:rFonts w:eastAsia="Times New Roman"/>
+            </w:rPr>
+            <w:tab/>
+            <w:t xml:space="preserve">G. González Gutiérrez y S. Andrés González Ardila, “Estilos de enseñanza según </w:t>
+          </w:r>
+          <w:proofErr w:type="spellStart"/>
+          <w:r>
+            <w:rPr>
+              <w:rFonts w:eastAsia="Times New Roman"/>
+            </w:rPr>
+            <w:t>Antonhy</w:t>
+          </w:r>
+          <w:proofErr w:type="spellEnd"/>
+          <w:r>
+            <w:rPr>
+              <w:rFonts w:eastAsia="Times New Roman"/>
+            </w:rPr>
+            <w:t xml:space="preserve"> Grasha presentes en la práctica pedagógica de un grupo de estudiantes del Programa Licenciatura en Lengua Castellana Inglés y Francés de la Universidad de La Salle”. [En línea]. Disponible en: https://ciencia.lasalle.edu.co/lic_lenguas</w:t>
+          </w:r>
+        </w:p>
+        <w:p>
+          <w:pPr>
+            <w:autoSpaceDE w:val="0"/>
+            <w:autoSpaceDN w:val="0"/>
+            <w:ind w:hanging="640"/>
+            <w:divId w:val="369842801"/>
             <w:rPr>
               <w:rFonts w:eastAsia="Times New Roman"/>
               <w:lang w:val="en-US"/>
@@ -13943,9 +14243,73 @@
           <w:r>
             <w:rPr>
               <w:rFonts w:eastAsia="Times New Roman"/>
+            </w:rPr>
+            <w:t>[12]</w:t>
+          </w:r>
+          <w:r>
+            <w:rPr>
+              <w:rFonts w:eastAsia="Times New Roman"/>
+            </w:rPr>
+            <w:tab/>
+            <w:t xml:space="preserve">M. Rosa y R. Fernández, “Estilos de enseñanza y estilos de aprendizaje: implicaciones para la educación por ciclos”. </w:t>
+          </w:r>
+          <w:r>
+            <w:rPr>
+              <w:rFonts w:eastAsia="Times New Roman"/>
               <w:lang w:val="en-US"/>
             </w:rPr>
-            <w:t>[11]</w:t>
+            <w:t xml:space="preserve">[En </w:t>
+          </w:r>
+          <w:proofErr w:type="spellStart"/>
+          <w:r>
+            <w:rPr>
+              <w:rFonts w:eastAsia="Times New Roman"/>
+              <w:lang w:val="en-US"/>
+            </w:rPr>
+            <w:t>línea</w:t>
+          </w:r>
+          <w:proofErr w:type="spellEnd"/>
+          <w:r>
+            <w:rPr>
+              <w:rFonts w:eastAsia="Times New Roman"/>
+              <w:lang w:val="en-US"/>
+            </w:rPr>
+            <w:t xml:space="preserve">]. Disponible </w:t>
+          </w:r>
+          <w:proofErr w:type="spellStart"/>
+          <w:r>
+            <w:rPr>
+              <w:rFonts w:eastAsia="Times New Roman"/>
+              <w:lang w:val="en-US"/>
+            </w:rPr>
+            <w:t>en</w:t>
+          </w:r>
+          <w:proofErr w:type="spellEnd"/>
+          <w:r>
+            <w:rPr>
+              <w:rFonts w:eastAsia="Times New Roman"/>
+              <w:lang w:val="en-US"/>
+            </w:rPr>
+            <w:t>: https://www.researchgate.net/publication/277795807</w:t>
+          </w:r>
+        </w:p>
+        <w:p>
+          <w:pPr>
+            <w:autoSpaceDE w:val="0"/>
+            <w:autoSpaceDN w:val="0"/>
+            <w:ind w:hanging="640"/>
+            <w:divId w:val="934167155"/>
+            <w:rPr>
+              <w:rFonts w:eastAsia="Times New Roman"/>
+              <w:lang w:val="en-US"/>
+            </w:rPr>
+          </w:pPr>
+          <w:r>
+            <w:rPr>
+              <w:rFonts w:eastAsia="Times New Roman"/>
+              <w:lang w:val="en-US"/>
+            </w:rPr>
+            <w:t>[13]</w:t>
           </w:r>
           <w:r>
             <w:rPr>
@@ -14025,7 +14389,7 @@
             <w:autoSpaceDE w:val="0"/>
             <w:autoSpaceDN w:val="0"/>
             <w:ind w:hanging="640"/>
-            <w:divId w:val="2047832952"/>
+            <w:divId w:val="1472747576"/>
             <w:rPr>
               <w:rFonts w:eastAsia="Times New Roman"/>
               <w:lang w:val="en-US"/>
@@ -14036,7 +14400,7 @@
               <w:rFonts w:eastAsia="Times New Roman"/>
               <w:lang w:val="en-US"/>
             </w:rPr>
-            <w:t>[12]</w:t>
+            <w:t>[14]</w:t>
           </w:r>
           <w:r>
             <w:rPr>
@@ -14158,50 +14522,6 @@
     </w:p>
     <w:p>
       <w:pPr>
-        <w:spacing w:line="360" w:lineRule="auto"/>
-        <w:jc w:val="both"/>
-        <w:rPr>
-          <w:rFonts w:ascii="Arial" w:eastAsia="Arial" w:hAnsi="Arial" w:cs="Arial"/>
-          <w:sz w:val="24"/>
-          <w:szCs w:val="24"/>
-        </w:rPr>
-      </w:pPr>
-    </w:p>
-    <w:p>
-      <w:pPr>
-        <w:spacing w:line="360" w:lineRule="auto"/>
-        <w:jc w:val="both"/>
-        <w:rPr>
-          <w:rFonts w:ascii="Arial" w:eastAsia="Arial" w:hAnsi="Arial" w:cs="Arial"/>
-          <w:sz w:val="24"/>
-          <w:szCs w:val="24"/>
-        </w:rPr>
-      </w:pPr>
-    </w:p>
-    <w:p>
-      <w:pPr>
-        <w:spacing w:line="360" w:lineRule="auto"/>
-        <w:jc w:val="both"/>
-        <w:rPr>
-          <w:rFonts w:ascii="Arial" w:eastAsia="Arial" w:hAnsi="Arial" w:cs="Arial"/>
-          <w:sz w:val="24"/>
-          <w:szCs w:val="24"/>
-        </w:rPr>
-      </w:pPr>
-    </w:p>
-    <w:p>
-      <w:pPr>
-        <w:spacing w:line="360" w:lineRule="auto"/>
-        <w:jc w:val="both"/>
-        <w:rPr>
-          <w:rFonts w:ascii="Arial" w:eastAsia="Arial" w:hAnsi="Arial" w:cs="Arial"/>
-          <w:sz w:val="24"/>
-          <w:szCs w:val="24"/>
-        </w:rPr>
-      </w:pPr>
-    </w:p>
-    <w:p>
-      <w:pPr>
         <w:pStyle w:val="Heading1"/>
         <w:rPr>
           <w:rFonts w:ascii="Arial" w:hAnsi="Arial" w:cs="Arial"/>
@@ -14222,6 +14542,7 @@
           <w:sz w:val="24"/>
           <w:szCs w:val="24"/>
         </w:rPr>
+        <w:lastRenderedPageBreak/>
         <w:t>Anexos</w:t>
       </w:r>
       <w:bookmarkEnd w:id="16"/>
@@ -15144,7 +15465,7 @@
   <w:abstractNum w:abstractNumId="7" w15:restartNumberingAfterBreak="0">
     <w:nsid w:val="419D73E3"/>
     <w:multiLevelType w:val="hybridMultilevel"/>
-    <w:tmpl w:val="1DC2DC8E"/>
+    <w:tmpl w:val="1DB2B018"/>
     <w:lvl w:ilvl="0" w:tplc="04090001">
       <w:start w:val="1"/>
       <w:numFmt w:val="bullet"/>
@@ -16953,8 +17274,8 @@
   </w:compat>
   <w:rsids>
     <w:rsidRoot w:val="00992CCB"/>
-    <w:rsid w:val="0062166B"/>
     <w:rsid w:val="00992CCB"/>
+    <w:rsid w:val="00AA192D"/>
   </w:rsids>
   <m:mathPr>
     <m:mathFont m:val="Cambria Math"/>
@@ -17735,7 +18056,7 @@
     <we:reference id="wa104382081" version="1.55.1.0" store="WA104382081" storeType="OMEX"/>
   </we:alternateReferences>
   <we:properties>
-    <we:property name="MENDELEY_CITATIONS" value="[{&quot;citationID&quot;:&quot;MENDELEY_CITATION_f07e9eb8-e08b-4745-bc22-1e9b46c997b1&quot;,&quot;properties&quot;:{&quot;noteIndex&quot;:0},&quot;isEdited&quot;:false,&quot;manualOverride&quot;:{&quot;isManuallyOverridden&quot;:false,&quot;citeprocText&quot;:&quot;[1]&quot;,&quot;manualOverrideText&quot;:&quot;&quot;},&quot;citationTag&quot;:&quot;MENDELEY_CITATION_v3_eyJjaXRhdGlvbklEIjoiTUVOREVMRVlfQ0lUQVRJT05fZjA3ZTllYjgtZTA4Yi00NzQ1LWJjMjItMWU5YjQ2Yzk5N2IxIiwicHJvcGVydGllcyI6eyJub3RlSW5kZXgiOjB9LCJpc0VkaXRlZCI6ZmFsc2UsIm1hbnVhbE92ZXJyaWRlIjp7ImlzTWFudWFsbHlPdmVycmlkZGVuIjpmYWxzZSwiY2l0ZXByb2NUZXh0IjoiWzFdIiwibWFudWFsT3ZlcnJpZGVUZXh0IjoiIn0sImNpdGF0aW9uSXRlbXMiOlt7ImlkIjoiOTNkOWM0N2QtZmI3MC0zMmQ1LTgwNGMtMjM4NjQ5ZjkyYmJhIiwiaXRlbURhdGEiOnsidHlwZSI6ImFydGljbGUtam91cm5hbCIsImlkIjoiOTNkOWM0N2QtZmI3MC0zMmQ1LTgwNGMtMjM4NjQ5ZjkyYmJhIiwidGl0bGUiOiJEaWZmaWN1bHRpZXMgaW4gbGVhcm5pbmcgYWxnZWJyYSwgYSBzdHVkeSB3aXRoIHN0YW5kYXJkaXplZCB0ZXN0cyIsImF1dGhvciI6W3siZmFtaWx5IjoiUGFsYWNpb3MiLCJnaXZlbiI6Ikx1aXMgQXJtYW5kbyBSYW1vcyIsInBhcnNlLW5hbWVzIjpmYWxzZSwiZHJvcHBpbmctcGFydGljbGUiOiIiLCJub24tZHJvcHBpbmctcGFydGljbGUiOiIifSx7ImZhbWlseSI6Ikd1aWZhcnJvIiwiZ2l2ZW4iOiJNYXJ2aW4gSXbDoW4iLCJwYXJzZS1uYW1lcyI6ZmFsc2UsImRyb3BwaW5nLXBhcnRpY2xlIjoiIiwibm9uLWRyb3BwaW5nLXBhcnRpY2xlIjoiIn0seyJmYW1pbHkiOiJHYXJjw61hIiwiZ2l2ZW4iOiJMdWlzIE1hbnVlbCBDYXNhcyIsInBhcnNlLW5hbWVzIjpmYWxzZSwiZHJvcHBpbmctcGFydGljbGUiOiIiLCJub24tZHJvcHBpbmctcGFydGljbGUiOiIifV0sImNvbnRhaW5lci10aXRsZSI6IkJvbGVtYSAtIE1hdGhlbWF0aWNzIEVkdWNhdGlvbiBCdWxsZXRpbiIsIkRPSSI6IjEwLjE1OTAvMTk4MC00NDE1djM1bjcwYTIxIiwiSVNTTiI6IjE5ODA0NDE1IiwiaXNzdWVkIjp7ImRhdGUtcGFydHMiOltbMjAyMV1dfSwicGFnZSI6IjEwMTYtMTAzMyIsImFic3RyYWN0IjoiVGhpcyB3b3JrIGlzIGEgc3R1ZHkgYWltZWQgYXQgaWRlbnRpZnlpbmcgdGhlIG1haW4gZGlmZmljdWx0aWVzIHRoYXQgc3R1ZGVudHMgc2hvdyB3aGVuIHNvbHZpbmcgYWxnb3JpdGhtaWMgb3IgYWxnZWJyYWljIHByb2JsZW1zLiBBcyBhIHJlZmVyZW5jZSBwb2ludCwgd2UgdXNlZCB0aGUgZGF0YWJhc2UgdGhhdCBjb250YWlucyB0aGUgcmVzdWx0cyBvZiB0aGUgYXBwbGljYXRpb24gb2Ygc3RhbmRhcmRpemVkIG1hdGhlbWF0aWNzIHRlc3RzIG9uIGJhc2ljIGVkdWNhdGlvbiBzdHVkZW50cyBmcm9tIDd0aCB0byA5dGggZ3JhZGUgKGFnZXMgMTIgdG8gMTUpIGluIEhvbmR1cmFzLiBBZnRlciBhbiBhbmFseXNpcyBvZiB0aGUgc3RhdGlzdGljYWwgcGFyYW1ldGVycyBvZiBkaWZmaWN1bHR5LCBjb3JyZWxhdGlvbiwgYXMgd2VsbCBhcyB0aGUgZ3JhcGhpY2FsIGFuYWx5c2lzIG9mIHRoZSBvcHRpb25zIG9mIGVhY2ggaXRlbSwgdGhlIGl0ZW1zIGFuc3dlcmVkIGluY29ycmVjdGx5IGJ5IHN0dWRlbnRzIHdobyBoYWQgaGlnaCBzY29yZXMgaW4gdGhlIGFwcGxpZWQgdGVzdHMgd2VyZSBzZWxlY3RlZCwgd2hpY2ggYWxsb3dlZCB0aGVtIHRvIGJlIGFuYWx5emVkIHRha2luZyBhcyByZWZlcmVuY2UgdGhlIHJlc2VhcmNoIGNhcnJpZWQgb3V0IGluIG90aGVyIGNvbnRleHRzLiBUaGUgcmVzdWx0cyBzaG93IHRoYXQgaGlnaCBwZXJmb3JtYW5jZSBzdHVkZW50cyBtYWtlIG1pc3Rha2VzIGluIGJhc2ljIHByb2JsZW1zIG9mIGFyaXRobWV0aWMgYW5kIGFsZ2VicmEuIFdlIGJlbGlldmUgdGhhdCByZWNvZ25pemluZyB0aGVzZSBlcnJvcnMgaXMgYSBnb29kIHdheSB0byBndWlkZSB0ZWFjaGVyIGVkdWNhdGlvbiBhbmQgdHJhaW5pbmcgcHJvY2Vzc2VzLCBhcyB3ZWxsIGFzIHRvIHN0cmVuZ3RoZW4gdGVhY2hpbmcgc3RyYXRlZ2llcyBhaW1lZCBhdCBhdm9pZGluZyB0aGUgaWRlbnRpZmllZCBlcnJvcnMuIiwicHVibGlzaGVyIjoiQk9MRU1BIERlcGFydGFtZW50byBkZSBNYXRlbWF0aWNhIiwiaXNzdWUiOiI3MCIsInZvbHVtZSI6IjM1IiwiY29udGFpbmVyLXRpdGxlLXNob3J0IjoiIn0sImlzVGVtcG9yYXJ5IjpmYWxzZX1dfQ==&quot;,&quot;citationItems&quot;:[{&quot;id&quot;:&quot;93d9c47d-fb70-32d5-804c-238649f92bba&quot;,&quot;itemData&quot;:{&quot;type&quot;:&quot;article-journal&quot;,&quot;id&quot;:&quot;93d9c47d-fb70-32d5-804c-238649f92bba&quot;,&quot;title&quot;:&quot;Difficulties in learning algebra, a study with standardized tests&quot;,&quot;author&quot;:[{&quot;family&quot;:&quot;Palacios&quot;,&quot;given&quot;:&quot;Luis Armando Ramos&quot;,&quot;parse-names&quot;:false,&quot;dropping-particle&quot;:&quot;&quot;,&quot;non-dropping-particle&quot;:&quot;&quot;},{&quot;family&quot;:&quot;Guifarro&quot;,&quot;given&quot;:&quot;Marvin Iván&quot;,&quot;parse-names&quot;:false,&quot;dropping-particle&quot;:&quot;&quot;,&quot;non-dropping-particle&quot;:&quot;&quot;},{&quot;family&quot;:&quot;García&quot;,&quot;given&quot;:&quot;Luis Manuel Casas&quot;,&quot;parse-names&quot;:false,&quot;dropping-particle&quot;:&quot;&quot;,&quot;non-dropping-particle&quot;:&quot;&quot;}],&quot;container-title&quot;:&quot;Bolema - Mathematics Education Bulletin&quot;,&quot;DOI&quot;:&quot;10.1590/1980-4415v35n70a21&quot;,&quot;ISSN&quot;:&quot;19804415&quot;,&quot;issued&quot;:{&quot;date-parts&quot;:[[2021]]},&quot;page&quot;:&quot;1016-1033&quot;,&quot;abstract&quot;:&quot;This work is a study aimed at identifying the main difficulties that students show when solving algorithmic or algebraic problems. As a reference point, we used the database that contains the results of the application of standardized mathematics tests on basic education students from 7th to 9th grade (ages 12 to 15) in Honduras. After an analysis of the statistical parameters of difficulty, correlation, as well as the graphical analysis of the options of each item, the items answered incorrectly by students who had high scores in the applied tests were selected, which allowed them to be analyzed taking as reference the research carried out in other contexts. The results show that high performance students make mistakes in basic problems of arithmetic and algebra. We believe that recognizing these errors is a good way to guide teacher education and training processes, as well as to strengthen teaching strategies aimed at avoiding the identified errors.&quot;,&quot;publisher&quot;:&quot;BOLEMA Departamento de Matematica&quot;,&quot;issue&quot;:&quot;70&quot;,&quot;volume&quot;:&quot;35&quot;,&quot;container-title-short&quot;:&quot;&quot;},&quot;isTemporary&quot;:false}]},{&quot;citationID&quot;:&quot;MENDELEY_CITATION_f896fecb-18fb-4d4e-beea-5d885ad686f5&quot;,&quot;properties&quot;:{&quot;noteIndex&quot;:0},&quot;isEdited&quot;:false,&quot;manualOverride&quot;:{&quot;isManuallyOverridden&quot;:false,&quot;citeprocText&quot;:&quot;[2]&quot;,&quot;manualOverrideText&quot;:&quot;&quot;},&quot;citationTag&quot;:&quot;MENDELEY_CITATION_v3_eyJjaXRhdGlvbklEIjoiTUVOREVMRVlfQ0lUQVRJT05fZjg5NmZlY2ItMThmYi00ZDRlLWJlZWEtNWQ4ODVhZDY4NmY1IiwicHJvcGVydGllcyI6eyJub3RlSW5kZXgiOjB9LCJpc0VkaXRlZCI6ZmFsc2UsIm1hbnVhbE92ZXJyaWRlIjp7ImlzTWFudWFsbHlPdmVycmlkZGVuIjpmYWxzZSwiY2l0ZXByb2NUZXh0IjoiWzJdIiwibWFudWFsT3ZlcnJpZGVUZXh0IjoiIn0sImNpdGF0aW9uSXRlbXMiOlt7ImlkIjoiZTFhNzQxYmQtMmI1MC0zNjA1LThmM2UtMWY3ODE2OTViZGYzIiwiaXRlbURhdGEiOnsidHlwZSI6InJlcG9ydCIsImlkIjoiZTFhNzQxYmQtMmI1MC0zNjA1LThmM2UtMWY3ODE2OTViZGYzIiwidGl0bGUiOiJEaWTDoWN0aWNhIHBhcmEgbGEgZW5zZcOxYW56YSBkZSBsYSBhcml0bcOpdGljYSB5IGVsIGFsZ2VicmEiLCJncm91cElkIjoiYTRkN2ExZmYtMzcyZi0zMGQ5LWFiYzYtNmE5YjNjN2Y3YjM2IiwiYXV0aG9yIjpbeyJmYW1pbHkiOiJHYWx2aXMiLCJnaXZlbiI6IkpvcmdlIEVucmlxdWUiLCJwYXJzZS1uYW1lcyI6ZmFsc2UsImRyb3BwaW5nLXBhcnRpY2xlIjoiIiwibm9uLWRyb3BwaW5nLXBhcnRpY2xlIjoiIn1dLCJhYnN0cmFjdCI6IlByaW5jaXBhbGVzIGRpZmljdWx0YWRlcyBlbiBsYSBlbnNlw7FhbnphIGFwcmVuZGl6YWplIGRlIGxhIG1hdGVtw6F0aWNhIExhcyBwcmluY2lwYWxlcyBkaWZpY3VsdGFkZXMgcXVlIGhlIGVuY29udHJhZG8gYSBsbyBsYXJnbyBkZSBtaSBleHBlcmllbmNpYSBjb21vIGRvY2VudGUgZGUgbWF0ZW3DoXRpY2Egc29uIGxhcyBzaWd1aWVudGVzOiBhLiBBbHRvIGdyYWRvIGRlIGFic3RyYWNjacOzbiBiLiBBbHRvIGdyYWRvIGRlIHNlY3VlbmNpYWxpZGFkLiBQYXJhIHZlbmNlciBlc3RhcyBkaWZpY3VsdGFkZXMgaGUgdHJhdGFkbyBkZSBkZXNhcnJvbGxhciB1biBtYXRlcmlhbCBkaWTDoWN0aWNvIHF1ZSBoYWdhIGxhIG1hdGVtw6F0aWNhIG1lbm9zIGFic3RyYWN0YSB5IHBlcm1pdGEgcXVlIGxvcyBlc3R1ZGlhbnRlcyBhcHJlaGVuZGFuIGVuIGNhZGEgY3Vyc28gbG9zIGNvbm9jaW1pZW50b3MgZGUgbWF0ZW3DoXRpY2EgZXhpZ2lkbyBwYXJhIHN1IHByb21vY2nDs24gYSBsb3MgY3Vyc29zIHNpZ3VpZW50ZXMgKGRlIGFjdWVyZG8gYWwgYWx0byBncmFkbyBkZSBzZWN1ZW5jaWFsaWRhZCBxdWUgc2llbXByZSBzZSBwcmVzZW50YSBlbiBsYSBtYXRlbcOhdGljYSkuIExhIGVzdHJhdGVnaWEgcHJvcHVlc3RhIHNlIHN1c3RlbnRhIGLDoXNpY2FtZW50ZSBlbiBkb3MgbW9kZWxvcyBwZWRhZ8OzZ2ljb3MgeSBlbiBsYSB0ZW9yw61hIGRlIGxhcyBpbnRlbGlnZW5jaWFzIG3Dumx0aXBsZXMgZGUgR2FyZG5lciBhIHNhYmVyOiBhLiBNb2RlbG8gaGlzdMOzcmljbyBzb2NpYWwgZGUgVmlnb3Rza3kuIERlIGFjdWVyZG8gY29uIGVzdGUgbW9kZWxvIHBhcmEgY2FkYSBlc3R1ZGlhbnRlIGV4aXN0ZSB1bmEgem9uYSBkZSBkZXNhcnJvbGxvIHByw7N4aW1vLCBkZW50cm8gZGUgbGEgY3VhbCBlcyBjYXBheiBkZSBhcHJlaGVuZGVyIG51ZXZvcyBjb25vY2ltaWVudG9zIHkgZnVlcmEgZGUgbGEgY3VhbCBubyBlcyBjYXBheiBkZSBoYWNlcmxvLiBBZGVjdWFuZG8gZXN0ZSBtb2RlbG8gYWwgYXByZW5kaXphamUgZXNwZWPDrWZpY28gZGUgbGEgbWF0ZW3DoXRpY2EsIHNlIHB1ZWRlIGRlY2lyIHF1ZSBkaWNoYSB6b25hIGRlcGVuZGUgZGUgdmFyaW9zIGZhY3RvcmVzOiDvg5ggRWwgY29udGV4dG8gZXNjb2xhciwgZmFtaWxpYXIgeSBzb2NpYWwgZG9uZGUgaW50ZXJhY3TDumEgZWwgZXN0dWRpYW50ZSDvg5ggU3VzIGNhcGFjaWRhZGVzIGlubmF0YXMgcGFyYSBsYSBtYXRlbcOhdGljYSDvg5ggU3VzIGNvbm9jaW1pZW50b3MgcHJldmlvcyBzb2JyZSBsb3MgdGVtYXMgZGUgZXN0dWRpbyDvg5ggRWwgZ3JhZG8gZGUgbW90aXZhY2nDs24gZSBpbnRlcsOpcyBxdWUgZWwgZXN0dWRpYW50ZSBwcmVzZW50ZSBlbiBlbCBhcHJlbmRpemFqZSBkZSBsYSBtaXNtYSB5IGVsIGdyYWRvIGRlIG1vdGl2YWNpw7NuIHF1ZSBlbCBkb2NlbnRlIGxvZ3JlIGNyZWFyIGVuIMOpbC4gTGEgdXRpbGl6YWNpw7NuIGRlbCBtYXRlcmlhbCBkaWTDoWN0aWNvIHByb3B1ZXN0byBwZXJtaXRlIHF1ZSBsYSB6b25hIGRlIGRlc2Fycm9sbG8gcHLDs3hpbW8gZGUgVmlnb3Rza3kgc2UgYW1wbMOtZSBzaWduaWZpY2F0aXZhbWVudGUsIHlhIHF1ZSBhbCBwcmVzZW50YXIgZWwgY29ub2NpbWllbnRvIG1hdGVtw6F0aWNvIGRlIHVuYSBtYW5lcmEgbWVub3MgYWJzdHJhY3RhLCBzZSBkZXNwaWVydGEgZWwgaW50ZXLDqXMgZGVsIGVzdHVkaWFudGUgcG9yIGxhIG1pc21hLCBhZGVtw6FzIGVsIGp1ZWdvIHkgbGEgY29tcGV0ZW5jaWEgcXVlIHNlIGdlbmVyYW4gZW4gZWwgZGVzYXJyb2xsbyBkZSBsYSBtZXRvZG9sb2fDrWEgcHJvcHVlc3RhIHRhbWJpw6luIHByb3BpY2lhbiB1bmEgbWF5b3IgbW90aXZhY2nDs24gZW4gZWwgZXN0dWRpYW50ZS4ifSwiaXNUZW1wb3JhcnkiOmZhbHNlfV19&quot;,&quot;citationItems&quot;:[{&quot;id&quot;:&quot;e1a741bd-2b50-3605-8f3e-1f781695bdf3&quot;,&quot;itemData&quot;:{&quot;type&quot;:&quot;report&quot;,&quot;id&quot;:&quot;e1a741bd-2b50-3605-8f3e-1f781695bdf3&quot;,&quot;title&quot;:&quot;Didáctica para la enseñanza de la aritmética y el algebra&quot;,&quot;groupId&quot;:&quot;a4d7a1ff-372f-30d9-abc6-6a9b3c7f7b36&quot;,&quot;author&quot;:[{&quot;family&quot;:&quot;Galvis&quot;,&quot;given&quot;:&quot;Jorge Enrique&quot;,&quot;parse-names&quot;:false,&quot;dropping-particle&quot;:&quot;&quot;,&quot;non-dropping-particle&quot;:&quot;&quot;}],&quot;abstract&quot;:&quot;Principales dificultades en la enseñanza aprendizaje de la matemática Las principales dificultades que he encontrado a lo largo de mi experiencia como docente de matemática son las siguientes: a. Alto grado de abstracción b. Alto grado de secuencialidad. Para vencer estas dificultades he tratado de desarrollar un material didáctico que haga la matemática menos abstracta y permita que los estudiantes aprehendan en cada curso los conocimientos de matemática exigido para su promoción a los cursos siguientes (de acuerdo al alto grado de secuencialidad que siempre se presenta en la matemática). La estrategia propuesta se sustenta básicamente en dos modelos pedagógicos y en la teoría de las inteligencias múltiples de Gardner a saber: a. Modelo histórico social de Vigotsky. De acuerdo con este modelo para cada estudiante existe una zona de desarrollo próximo, dentro de la cual es capaz de aprehender nuevos conocimientos y fuera de la cual no es capaz de hacerlo. Adecuando este modelo al aprendizaje específico de la matemática, se puede decir que dicha zona depende de varios factores:  El contexto escolar, familiar y social donde interactúa el estudiante  Sus capacidades innatas para la matemática  Sus conocimientos previos sobre los temas de estudio  El grado de motivación e interés que el estudiante presente en el aprendizaje de la misma y el grado de motivación que el docente logre crear en él. La utilización del material didáctico propuesto permite que la zona de desarrollo próximo de Vigotsky se amplíe significativamente, ya que al presentar el conocimiento matemático de una manera menos abstracta, se despierta el interés del estudiante por la misma, además el juego y la competencia que se generan en el desarrollo de la metodología propuesta también propician una mayor motivación en el estudiante.&quot;},&quot;isTemporary&quot;:false}]},{&quot;citationID&quot;:&quot;MENDELEY_CITATION_b5ba5bff-12df-4bee-8604-8657aacd2ef5&quot;,&quot;properties&quot;:{&quot;noteIndex&quot;:0},&quot;isEdited&quot;:false,&quot;manualOverride&quot;:{&quot;isManuallyOverridden&quot;:false,&quot;citeprocText&quot;:&quot;[3]&quot;,&quot;manualOverrideText&quot;:&quot;&quot;},&quot;citationTag&quot;:&quot;MENDELEY_CITATION_v3_eyJjaXRhdGlvbklEIjoiTUVOREVMRVlfQ0lUQVRJT05fYjViYTViZmYtMTJkZi00YmVlLTg2MDQtODY1N2FhY2QyZWY1IiwicHJvcGVydGllcyI6eyJub3RlSW5kZXgiOjB9LCJpc0VkaXRlZCI6ZmFsc2UsIm1hbnVhbE92ZXJyaWRlIjp7ImlzTWFudWFsbHlPdmVycmlkZGVuIjpmYWxzZSwiY2l0ZXByb2NUZXh0IjoiWzNdIiwibWFudWFsT3ZlcnJpZGVUZXh0IjoiIn0sImNpdGF0aW9uSXRlbXMiOlt7ImlkIjoiYWUzNzkwMjUtYTNhMS0zZWQzLWEzMmUtZGIwMmE2MGEzMGI4IiwiaXRlbURhdGEiOnsidHlwZSI6ImJvb2siLCJpZCI6ImFlMzc5MDI1LWEzYTEtM2VkMy1hMzJlLWRiMDJhNjBhMzBiOCIsInRpdGxlIjoiUHJvZ3JhbWEgZm9ydGFsZWNpbWllbnRvIGRlIGxhIGNvYmVydHVyYSBjb24gY2FsaWRhZCBwYXJhIGVsIHNlY3RvciBlZHVjYXRpdm8gcnVyYWwgUEVSIElJIiwiZ3JvdXBJZCI6ImE0ZDdhMWZmLTM3MmYtMzBkOS1hYmM2LTZhOWIzYzdmN2IzNiIsImF1dGhvciI6W3siZmFtaWx5IjoiRGlkw6FjdGljYXMiLCJnaXZlbiI6IlNlY3VlbmNpYXMiLCJwYXJzZS1uYW1lcyI6ZmFsc2UsImRyb3BwaW5nLXBhcnRpY2xlIjoiIiwibm9uLWRyb3BwaW5nLXBhcnRpY2xlIjoiIn0seyJmYW1pbHkiOiJNYXRlbcOhdGljYXMiLCJnaXZlbiI6IkVuIiwicGFyc2UtbmFtZXMiOmZhbHNlLCJkcm9wcGluZy1wYXJ0aWNsZSI6IiIsIm5vbi1kcm9wcGluZy1wYXJ0aWNsZSI6IiJ9XSwiSVNCTiI6Ijk3ODk1ODY5MTU0NjUiLCJVUkwiOiJ3d3cubWluZWR1Y2FjaW9uLmdvdi5jbyJ9LCJpc1RlbXBvcmFyeSI6ZmFsc2V9XX0=&quot;,&quot;citationItems&quot;:[{&quot;id&quot;:&quot;ae379025-a3a1-3ed3-a32e-db02a60a30b8&quot;,&quot;itemData&quot;:{&quot;type&quot;:&quot;book&quot;,&quot;id&quot;:&quot;ae379025-a3a1-3ed3-a32e-db02a60a30b8&quot;,&quot;title&quot;:&quot;Programa fortalecimiento de la cobertura con calidad para el sector educativo rural PER II&quot;,&quot;groupId&quot;:&quot;a4d7a1ff-372f-30d9-abc6-6a9b3c7f7b36&quot;,&quot;author&quot;:[{&quot;family&quot;:&quot;Didácticas&quot;,&quot;given&quot;:&quot;Secuencias&quot;,&quot;parse-names&quot;:false,&quot;dropping-particle&quot;:&quot;&quot;,&quot;non-dropping-particle&quot;:&quot;&quot;},{&quot;family&quot;:&quot;Matemáticas&quot;,&quot;given&quot;:&quot;En&quot;,&quot;parse-names&quot;:false,&quot;dropping-particle&quot;:&quot;&quot;,&quot;non-dropping-particle&quot;:&quot;&quot;}],&quot;ISBN&quot;:&quot;9789586915465&quot;,&quot;URL&quot;:&quot;www.mineducacion.gov.co&quot;},&quot;isTemporary&quot;:false}]},{&quot;citationID&quot;:&quot;MENDELEY_CITATION_0d738c9f-b148-48c8-a562-4180ed893ce2&quot;,&quot;properties&quot;:{&quot;noteIndex&quot;:0},&quot;isEdited&quot;:false,&quot;manualOverride&quot;:{&quot;isManuallyOverridden&quot;:false,&quot;citeprocText&quot;:&quot;[4]&quot;,&quot;manualOverrideText&quot;:&quot;&quot;},&quot;citationTag&quot;:&quot;MENDELEY_CITATION_v3_eyJjaXRhdGlvbklEIjoiTUVOREVMRVlfQ0lUQVRJT05fMGQ3MzhjOWYtYjE0OC00OGM4LWE1NjItNDE4MGVkODkzY2UyIiwicHJvcGVydGllcyI6eyJub3RlSW5kZXgiOjB9LCJpc0VkaXRlZCI6ZmFsc2UsIm1hbnVhbE92ZXJyaWRlIjp7ImlzTWFudWFsbHlPdmVycmlkZGVuIjpmYWxzZSwiY2l0ZXByb2NUZXh0IjoiWzRdIiwibWFudWFsT3ZlcnJpZGVUZXh0IjoiIn0sImNpdGF0aW9uSXRlbXMiOlt7ImlkIjoiMGI0MzkwYmMtNTc3Zi0zZjEwLThjODQtOWU3ZTkyNTE3MWVjIiwiaXRlbURhdGEiOnsidHlwZSI6InJlcG9ydCIsImlkIjoiMGI0MzkwYmMtNTc3Zi0zZjEwLThjODQtOWU3ZTkyNTE3MWVjIiwidGl0bGUiOiJDb2RkJ3MgVHdlbHZlIFJ1bGVzIFJ1bGVzIHRoYXQgbWFrZSBhIFJEQk1TIiwiZ3JvdXBJZCI6ImE0ZDdhMWZmLTM3MmYtMzBkOS1hYmM2LTZhOWIzYzdmN2IzNiIsImF1dGhvciI6W3siZmFtaWx5IjoiVHJlaGFuIiwiZ2l2ZW4iOiJBbWl0YWJoIiwicGFyc2UtbmFtZXMiOmZhbHNlLCJkcm9wcGluZy1wYXJ0aWNsZSI6IiIsIm5vbi1kcm9wcGluZy1wYXJ0aWNsZSI6IiJ9XSwiaXNzdWVkIjp7ImRhdGUtcGFydHMiOltbMjAwM11dfSwiY29udGFpbmVyLXRpdGxlLXNob3J0IjoiIn0sImlzVGVtcG9yYXJ5IjpmYWxzZX1dfQ==&quot;,&quot;citationItems&quot;:[{&quot;id&quot;:&quot;0b4390bc-577f-3f10-8c84-9e7e925171ec&quot;,&quot;itemData&quot;:{&quot;type&quot;:&quot;report&quot;,&quot;id&quot;:&quot;0b4390bc-577f-3f10-8c84-9e7e925171ec&quot;,&quot;title&quot;:&quot;Codd's Twelve Rules Rules that make a RDBMS&quot;,&quot;groupId&quot;:&quot;a4d7a1ff-372f-30d9-abc6-6a9b3c7f7b36&quot;,&quot;author&quot;:[{&quot;family&quot;:&quot;Trehan&quot;,&quot;given&quot;:&quot;Amitabh&quot;,&quot;parse-names&quot;:false,&quot;dropping-particle&quot;:&quot;&quot;,&quot;non-dropping-particle&quot;:&quot;&quot;}],&quot;issued&quot;:{&quot;date-parts&quot;:[[2003]]},&quot;container-title-short&quot;:&quot;&quot;},&quot;isTemporary&quot;:false}]},{&quot;citationID&quot;:&quot;MENDELEY_CITATION_93d8096f-64bb-4850-b2c9-fa9f6b189f57&quot;,&quot;properties&quot;:{&quot;noteIndex&quot;:0},&quot;isEdited&quot;:false,&quot;manualOverride&quot;:{&quot;isManuallyOverridden&quot;:false,&quot;citeprocText&quot;:&quot;[5]&quot;,&quot;manualOverrideText&quot;:&quot;&quot;},&quot;citationTag&quot;:&quot;MENDELEY_CITATION_v3_eyJjaXRhdGlvbklEIjoiTUVOREVMRVlfQ0lUQVRJT05fOTNkODA5NmYtNjRiYi00ODUwLWIyYzktZmE5ZjZiMTg5ZjU3IiwicHJvcGVydGllcyI6eyJub3RlSW5kZXgiOjB9LCJpc0VkaXRlZCI6ZmFsc2UsIm1hbnVhbE92ZXJyaWRlIjp7ImlzTWFudWFsbHlPdmVycmlkZGVuIjpmYWxzZSwiY2l0ZXByb2NUZXh0IjoiWzVdIiwibWFudWFsT3ZlcnJpZGVUZXh0IjoiIn0sImNpdGF0aW9uSXRlbXMiOlt7ImlkIjoiNmU2YzNjMjEtYTczYi0zOGM1LWIwZDctYWFjZmI0NWM3NDM2IiwiaXRlbURhdGEiOnsidHlwZSI6ImFydGljbGUtam91cm5hbCIsImlkIjoiNmU2YzNjMjEtYTczYi0zOGM1LWIwZDctYWFjZmI0NWM3NDM2IiwidGl0bGUiOiJQZWVyIHR1dG9yaW5nIGFuZCBtYXRoZW1hdGljcyBpbiBzZWNvbmRhcnkgZWR1Y2F0aW9uOiBsaXRlcmF0dXJlIHJldmlldywgZWZmZWN0IHNpemVzLCBtb2RlcmF0b3JzLCBhbmQgaW1wbGljYXRpb25zIGZvciBwcmFjdGljZSIsImdyb3VwSWQiOiJhNGQ3YTFmZi0zNzJmLTMwZDktYWJjNi02YTliM2M3ZjdiMzYiLCJhdXRob3IiOlt7ImZhbWlseSI6IkFsZWdyZSIsImdpdmVuIjoiRnJhbmNpc2NvIiwicGFyc2UtbmFtZXMiOmZhbHNlLCJkcm9wcGluZy1wYXJ0aWNsZSI6IiIsIm5vbi1kcm9wcGluZy1wYXJ0aWNsZSI6IiJ9LHsiZmFtaWx5IjoiTW9saW5lciIsImdpdmVuIjoiTGlkb24iLCJwYXJzZS1uYW1lcyI6ZmFsc2UsImRyb3BwaW5nLXBhcnRpY2xlIjoiIiwibm9uLWRyb3BwaW5nLXBhcnRpY2xlIjoiIn0seyJmYW1pbHkiOiJNYXJvdG8iLCJnaXZlbiI6IkFuYSIsInBhcnNlLW5hbWVzIjpmYWxzZSwiZHJvcHBpbmctcGFydGljbGUiOiIiLCJub24tZHJvcHBpbmctcGFydGljbGUiOiIifSx7ImZhbWlseSI6IkxvcmVuem8tVmFsZW50aW4iLCJnaXZlbiI6IkdpbCIsInBhcnNlLW5hbWVzIjpmYWxzZSwiZHJvcHBpbmctcGFydGljbGUiOiIiLCJub24tZHJvcHBpbmctcGFydGljbGUiOiIifV0sIkRPSSI6IjEwLjEwMTYvai5oZWxpeW9uLjIwMTkuZTAyNDkxIiwiVVJMIjoiaHR0cHM6Ly9kb2kub3JnLzEwLjEwMTYvai5oZWxpeW9uLjIwMTkuZTAyNDkxIiwiaXNzdWVkIjp7ImRhdGUtcGFydHMiOltbMjAxN11dfSwiYWJzdHJhY3QiOiJBIGxpdGVyYXR1cmUgcmV2aWV3IHdhcyB1bmRlcnRha2VuIHRvIGNvbXBpbGUgYWxsIGRhdGEgb24gcGVlciB0dXRvcmluZyBpbiBzZWNvbmRhcnkgZWR1Y2F0aW9uICg3IHRoIHRvIDEyIHRoIGdyYWRlKSBtYXRoZW1hdGljcyBmcm9tIGV4aXN0aW5nIGFydGljbGVzLiBEYXRhIGZyb20gNDIgaW5kZXBlbmRlbnQgc3R1ZGllcyB3ZXJlIGluY2x1ZGVkIGluIHRoaXMgcmVzZWFyY2guIEFsbCBkYXRhIHJlZ2FyZGluZyBwYXJ0aWNpcGFudHMnIHJvbGVzIChmaXhlZCB2cy4gcmVjaXByb2NhbCksIHBhcnRpY2lwYW50cycgYWdlcyAoc2FtZS1hZ2UgdnMuIGNyb3NzLWFnZSksIHRoZSBtZXRob2RvbG9naWNhbCBhcHByb2FjaCB0YWtlbiAocXVhbnRpdGF0aXZlIG9yIHF1YWxpdGF0aXZlKSwgdGhlIHR5cGUgb2YgZGVzaWduIGZvciB0aG9zZSBzdHVkaWVzIHRoYXQgaW52b2x2ZWQgYSBxdWFudGl0YXRpdmUgYXBwcm9hY2gsIHRoZSB2YXJpYWJsZXMgYW5hbHl6ZWQsIGFuZCB0aGUgb3JnYW5pemF0aW9uYWwgbWF0dGVycyAobnVtYmVyIG9mIHBhcnRpY2lwYW50cywgZHVyYXRpb24gb2YgdGhlIHByb2dyYW0gLCBzZXNzaW9ucyBwZXIgd2VlaywgYW5kIGR1cmF0aW9uIG9mIHRoZSBzZXNzaW9ucykgYXJlIGluY2x1ZGVkIGluIHRoZSBhcnRpY2xlLiBUaGUgZWZmZWN0IHNpemVzIG9mIHRoZSA0MiBzdHVkaWVzIHdlcmUgY2FsY3VsYXRlZCBhbmQgZXhhbWluZWQuIFRoZSBtYWluIGdvYWwgb2YgdGhlIHN0dWR5IHdhcyB0byBkZXRlcm1pbmUgdGhvc2UgdmFyaWFibGVzIHRoYXQgd2VyZSBtb2RlcmF0b3JzIG9mIGVmZmVjdCBzaXplLCB0aGF0IGlzLCB0aGUgdmFyaWFibGVzIHRoYXQgc2lnbmlmaWNhbnRseSBpbmZsdWVuY2VkIHN0dWRlbnRzJyBhY2FkZW1pYyBhY2hpZXZlbWVudCBvdXRjb21lcy4gSW5mZXJlbnRpYWwgc3RhdGlzdGljYWwgYW5hbHlzZXMgKFN0dWRlbnQncyB0LXRlc3QgYW5kIEFOT1ZBcykgd2VyZSBjYXJyaWVkIG91dCBmb3IgdGhlIHZhcmlhYmxlcy4gT2YgdGhlIDQyIHN0dWRpZXMgZXhhbWluZWQsIDg4JSBzaG93ZWQgcG9zaXRpdmUgZWZmZWN0IHNpemVzIHdpdGggdGhlIG1lYW5zIGJlaW5nIGNsb3NlIHRvIG1lZGl1bSAoQ29oZW4ncyBkIMK8IDAuMzgpLiBDb25jbHVzaW9ucyBzdWdnZXN0IHRoZSBpbXBsZW1lbnRhdGlvbiBvZiBzYW1lLWFnZSBvdmVyIGNyb3NzLWFnZSB0dXRvcmluZywgZHVyaW5nIHByb2dyYW1zIG9mIGZld2VyIHRoYW4gOCB3ZWVrcywgaW4gc2Vzc2lvbnMgb2YgbGVzcyB0aGFuIDMwIG1pbnV0ZXMgaXMgb3B0aW1hbCBmb3IgaW1wcm92aW5nIHN0dWRlbnRzJyBhY2FkZW1pYyBvdXRjb21lcy4gSW5jbHVzaW9uIG9mIGNvbnRyb2wgZ3JvdXBzIGluIHNpbWlsYXIgZnV0dXJlIHN0dWRpZXMgaXMgcmVjb21tZW5kZWQgc28gZWZmZWN0IHNpemVzIGFyZSBub3Qgb3ZlcmVzdGltYXRlZC4iLCJjb250YWluZXItdGl0bGUtc2hvcnQiOiIifSwiaXNUZW1wb3JhcnkiOmZhbHNlfV19&quot;,&quot;citationItems&quot;:[{&quot;id&quot;:&quot;6e6c3c21-a73b-38c5-b0d7-aacfb45c7436&quot;,&quot;itemData&quot;:{&quot;type&quot;:&quot;article-journal&quot;,&quot;id&quot;:&quot;6e6c3c21-a73b-38c5-b0d7-aacfb45c7436&quot;,&quot;title&quot;:&quot;Peer tutoring and mathematics in secondary education: literature review, effect sizes, moderators, and implications for practice&quot;,&quot;groupId&quot;:&quot;a4d7a1ff-372f-30d9-abc6-6a9b3c7f7b36&quot;,&quot;author&quot;:[{&quot;family&quot;:&quot;Alegre&quot;,&quot;given&quot;:&quot;Francisco&quot;,&quot;parse-names&quot;:false,&quot;dropping-particle&quot;:&quot;&quot;,&quot;non-dropping-particle&quot;:&quot;&quot;},{&quot;family&quot;:&quot;Moliner&quot;,&quot;given&quot;:&quot;Lidon&quot;,&quot;parse-names&quot;:false,&quot;dropping-particle&quot;:&quot;&quot;,&quot;non-dropping-particle&quot;:&quot;&quot;},{&quot;family&quot;:&quot;Maroto&quot;,&quot;given&quot;:&quot;Ana&quot;,&quot;parse-names&quot;:false,&quot;dropping-particle&quot;:&quot;&quot;,&quot;non-dropping-particle&quot;:&quot;&quot;},{&quot;family&quot;:&quot;Lorenzo-Valentin&quot;,&quot;given&quot;:&quot;Gil&quot;,&quot;parse-names&quot;:false,&quot;dropping-particle&quot;:&quot;&quot;,&quot;non-dropping-particle&quot;:&quot;&quot;}],&quot;DOI&quot;:&quot;10.1016/j.heliyon.2019.e02491&quot;,&quot;URL&quot;:&quot;https://doi.org/10.1016/j.heliyon.2019.e02491&quot;,&quot;issued&quot;:{&quot;date-parts&quot;:[[2017]]},&quot;abstract&quot;:&quot;A literature review was undertaken to compile all data on peer tutoring in secondary education (7 th to 12 th grade) mathematics from existing articles. Data from 42 independent studies were included in this research. All data regarding participants' roles (fixed vs. reciprocal), participants' ages (same-age vs. cross-age), the methodological approach taken (quantitative or qualitative), the type of design for those studies that involved a quantitative approach, the variables analyzed, and the organizational matters (number of participants, duration of the program , sessions per week, and duration of the sessions) are included in the article. The effect sizes of the 42 studies were calculated and examined. The main goal of the study was to determine those variables that were moderators of effect size, that is, the variables that significantly influenced students' academic achievement outcomes. Inferential statistical analyses (Student's t-test and ANOVAs) were carried out for the variables. Of the 42 studies examined, 88% showed positive effect sizes with the means being close to medium (Cohen's d ¼ 0.38). Conclusions suggest the implementation of same-age over cross-age tutoring, during programs of fewer than 8 weeks, in sessions of less than 30 minutes is optimal for improving students' academic outcomes. Inclusion of control groups in similar future studies is recommended so effect sizes are not overestimated.&quot;,&quot;container-title-short&quot;:&quot;&quot;},&quot;isTemporary&quot;:false}]},{&quot;citationID&quot;:&quot;MENDELEY_CITATION_3565262f-bf48-4799-abe6-1f96506547f8&quot;,&quot;properties&quot;:{&quot;noteIndex&quot;:0},&quot;isEdited&quot;:false,&quot;manualOverride&quot;:{&quot;isManuallyOverridden&quot;:false,&quot;citeprocText&quot;:&quot;[6]&quot;,&quot;manualOverrideText&quot;:&quot;&quot;},&quot;citationTag&quot;:&quot;MENDELEY_CITATION_v3_eyJjaXRhdGlvbklEIjoiTUVOREVMRVlfQ0lUQVRJT05fMzU2NTI2MmYtYmY0OC00Nzk5LWFiZTYtMWY5NjUwNjU0N2Y4IiwicHJvcGVydGllcyI6eyJub3RlSW5kZXgiOjB9LCJpc0VkaXRlZCI6ZmFsc2UsIm1hbnVhbE92ZXJyaWRlIjp7ImlzTWFudWFsbHlPdmVycmlkZGVuIjpmYWxzZSwiY2l0ZXByb2NUZXh0IjoiWzZdIiwibWFudWFsT3ZlcnJpZGVUZXh0IjoiIn0sImNpdGF0aW9uSXRlbXMiOlt7ImlkIjoiNWE0OGM5NzUtNTU2NC0zYmVmLWIwNzgtMWRjODI5NzE0Y2E5IiwiaXRlbURhdGEiOnsidHlwZSI6ImFydGljbGUtam91cm5hbCIsImlkIjoiNWE0OGM5NzUtNTU2NC0zYmVmLWIwNzgtMWRjODI5NzE0Y2E5IiwidGl0bGUiOiJEaWZmaWN1bHRpZXMgaW4gbGVhcm5pbmcgYWxnZWJyYSwgYSBzdHVkeSB3aXRoIHN0YW5kYXJkaXplZCB0ZXN0cyIsImdyb3VwSWQiOiJhNGQ3YTFmZi0zNzJmLTMwZDktYWJjNi02YTliM2M3ZjdiMzYiLCJhdXRob3IiOlt7ImZhbWlseSI6IlBhbGFjaW9zIiwiZ2l2ZW4iOiJMdWlzIEFybWFuZG8gUmFtb3MiLCJwYXJzZS1uYW1lcyI6ZmFsc2UsImRyb3BwaW5nLXBhcnRpY2xlIjoiIiwibm9uLWRyb3BwaW5nLXBhcnRpY2xlIjoiIn0seyJmYW1pbHkiOiJHdWlmYXJybyIsImdpdmVuIjoiTWFydmluIEl2w6FuIiwicGFyc2UtbmFtZXMiOmZhbHNlLCJkcm9wcGluZy1wYXJ0aWNsZSI6IiIsIm5vbi1kcm9wcGluZy1wYXJ0aWNsZSI6IiJ9LHsiZmFtaWx5IjoiR2FyY8OtYSIsImdpdmVuIjoiTHVpcyBNYW51ZWwgQ2FzYXMiLCJwYXJzZS1uYW1lcyI6ZmFsc2UsImRyb3BwaW5nLXBhcnRpY2xlIjoiIiwibm9uLWRyb3BwaW5nLXBhcnRpY2xlIjoiIn1dLCJjb250YWluZXItdGl0bGUiOiJCb2xlbWEgLSBNYXRoZW1hdGljcyBFZHVjYXRpb24gQnVsbGV0aW4iLCJET0kiOiIxMC4xNTkwLzE5ODAtNDQxNXYzNW43MGEyMSIsIklTU04iOiIxOTgwNDQxNSIsImlzc3VlZCI6eyJkYXRlLXBhcnRzIjpbWzIwMjFdXX0sInBhZ2UiOiIxMDE2LTEwMzMiLCJhYnN0cmFjdCI6IlRoaXMgd29yayBpcyBhIHN0dWR5IGFpbWVkIGF0IGlkZW50aWZ5aW5nIHRoZSBtYWluIGRpZmZpY3VsdGllcyB0aGF0IHN0dWRlbnRzIHNob3cgd2hlbiBzb2x2aW5nIGFsZ29yaXRobWljIG9yIGFsZ2VicmFpYyBwcm9ibGVtcy4gQXMgYSByZWZlcmVuY2UgcG9pbnQsIHdlIHVzZWQgdGhlIGRhdGFiYXNlIHRoYXQgY29udGFpbnMgdGhlIHJlc3VsdHMgb2YgdGhlIGFwcGxpY2F0aW9uIG9mIHN0YW5kYXJkaXplZCBtYXRoZW1hdGljcyB0ZXN0cyBvbiBiYXNpYyBlZHVjYXRpb24gc3R1ZGVudHMgZnJvbSA3dGggdG8gOXRoIGdyYWRlIChhZ2VzIDEyIHRvIDE1KSBpbiBIb25kdXJhcy4gQWZ0ZXIgYW4gYW5hbHlzaXMgb2YgdGhlIHN0YXRpc3RpY2FsIHBhcmFtZXRlcnMgb2YgZGlmZmljdWx0eSwgY29ycmVsYXRpb24sIGFzIHdlbGwgYXMgdGhlIGdyYXBoaWNhbCBhbmFseXNpcyBvZiB0aGUgb3B0aW9ucyBvZiBlYWNoIGl0ZW0sIHRoZSBpdGVtcyBhbnN3ZXJlZCBpbmNvcnJlY3RseSBieSBzdHVkZW50cyB3aG8gaGFkIGhpZ2ggc2NvcmVzIGluIHRoZSBhcHBsaWVkIHRlc3RzIHdlcmUgc2VsZWN0ZWQsIHdoaWNoIGFsbG93ZWQgdGhlbSB0byBiZSBhbmFseXplZCB0YWtpbmcgYXMgcmVmZXJlbmNlIHRoZSByZXNlYXJjaCBjYXJyaWVkIG91dCBpbiBvdGhlciBjb250ZXh0cy4gVGhlIHJlc3VsdHMgc2hvdyB0aGF0IGhpZ2ggcGVyZm9ybWFuY2Ugc3R1ZGVudHMgbWFrZSBtaXN0YWtlcyBpbiBiYXNpYyBwcm9ibGVtcyBvZiBhcml0aG1ldGljIGFuZCBhbGdlYnJhLiBXZSBiZWxpZXZlIHRoYXQgcmVjb2duaXppbmcgdGhlc2UgZXJyb3JzIGlzIGEgZ29vZCB3YXkgdG8gZ3VpZGUgdGVhY2hlciBlZHVjYXRpb24gYW5kIHRyYWluaW5nIHByb2Nlc3NlcywgYXMgd2VsbCBhcyB0byBzdHJlbmd0aGVuIHRlYWNoaW5nIHN0cmF0ZWdpZXMgYWltZWQgYXQgYXZvaWRpbmcgdGhlIGlkZW50aWZpZWQgZXJyb3JzLiIsInB1Ymxpc2hlciI6IkJPTEVNQSBEZXBhcnRhbWVudG8gZGUgTWF0ZW1hdGljYSIsImlzc3VlIjoiNzAiLCJ2b2x1bWUiOiIzNSIsImNvbnRhaW5lci10aXRsZS1zaG9ydCI6IiJ9LCJpc1RlbXBvcmFyeSI6ZmFsc2V9XX0=&quot;,&quot;citationItems&quot;:[{&quot;id&quot;:&quot;5a48c975-5564-3bef-b078-1dc829714ca9&quot;,&quot;itemData&quot;:{&quot;type&quot;:&quot;article-journal&quot;,&quot;id&quot;:&quot;5a48c975-5564-3bef-b078-1dc829714ca9&quot;,&quot;title&quot;:&quot;Difficulties in learning algebra, a study with standardized tests&quot;,&quot;groupId&quot;:&quot;a4d7a1ff-372f-30d9-abc6-6a9b3c7f7b36&quot;,&quot;author&quot;:[{&quot;family&quot;:&quot;Palacios&quot;,&quot;given&quot;:&quot;Luis Armando Ramos&quot;,&quot;parse-names&quot;:false,&quot;dropping-particle&quot;:&quot;&quot;,&quot;non-dropping-particle&quot;:&quot;&quot;},{&quot;family&quot;:&quot;Guifarro&quot;,&quot;given&quot;:&quot;Marvin Iván&quot;,&quot;parse-names&quot;:false,&quot;dropping-particle&quot;:&quot;&quot;,&quot;non-dropping-particle&quot;:&quot;&quot;},{&quot;family&quot;:&quot;García&quot;,&quot;given&quot;:&quot;Luis Manuel Casas&quot;,&quot;parse-names&quot;:false,&quot;dropping-particle&quot;:&quot;&quot;,&quot;non-dropping-particle&quot;:&quot;&quot;}],&quot;container-title&quot;:&quot;Bolema - Mathematics Education Bulletin&quot;,&quot;DOI&quot;:&quot;10.1590/1980-4415v35n70a21&quot;,&quot;ISSN&quot;:&quot;19804415&quot;,&quot;issued&quot;:{&quot;date-parts&quot;:[[2021]]},&quot;page&quot;:&quot;1016-1033&quot;,&quot;abstract&quot;:&quot;This work is a study aimed at identifying the main difficulties that students show when solving algorithmic or algebraic problems. As a reference point, we used the database that contains the results of the application of standardized mathematics tests on basic education students from 7th to 9th grade (ages 12 to 15) in Honduras. After an analysis of the statistical parameters of difficulty, correlation, as well as the graphical analysis of the options of each item, the items answered incorrectly by students who had high scores in the applied tests were selected, which allowed them to be analyzed taking as reference the research carried out in other contexts. The results show that high performance students make mistakes in basic problems of arithmetic and algebra. We believe that recognizing these errors is a good way to guide teacher education and training processes, as well as to strengthen teaching strategies aimed at avoiding the identified errors.&quot;,&quot;publisher&quot;:&quot;BOLEMA Departamento de Matematica&quot;,&quot;issue&quot;:&quot;70&quot;,&quot;volume&quot;:&quot;35&quot;,&quot;container-title-short&quot;:&quot;&quot;},&quot;isTemporary&quot;:false}]},{&quot;citationID&quot;:&quot;MENDELEY_CITATION_1fe2aee6-3640-4365-8f1c-bfa6029f060b&quot;,&quot;properties&quot;:{&quot;noteIndex&quot;:0},&quot;isEdited&quot;:false,&quot;manualOverride&quot;:{&quot;isManuallyOverridden&quot;:false,&quot;citeprocText&quot;:&quot;[5]&quot;,&quot;manualOverrideText&quot;:&quot;&quot;},&quot;citationTag&quot;:&quot;MENDELEY_CITATION_v3_eyJjaXRhdGlvbklEIjoiTUVOREVMRVlfQ0lUQVRJT05fMWZlMmFlZTYtMzY0MC00MzY1LThmMWMtYmZhNjAyOWYwNjBiIiwicHJvcGVydGllcyI6eyJub3RlSW5kZXgiOjB9LCJpc0VkaXRlZCI6ZmFsc2UsIm1hbnVhbE92ZXJyaWRlIjp7ImlzTWFudWFsbHlPdmVycmlkZGVuIjpmYWxzZSwiY2l0ZXByb2NUZXh0IjoiWzVdIiwibWFudWFsT3ZlcnJpZGVUZXh0IjoiIn0sImNpdGF0aW9uSXRlbXMiOlt7ImlkIjoiNmU2YzNjMjEtYTczYi0zOGM1LWIwZDctYWFjZmI0NWM3NDM2IiwiaXRlbURhdGEiOnsidHlwZSI6ImFydGljbGUtam91cm5hbCIsImlkIjoiNmU2YzNjMjEtYTczYi0zOGM1LWIwZDctYWFjZmI0NWM3NDM2IiwidGl0bGUiOiJQZWVyIHR1dG9yaW5nIGFuZCBtYXRoZW1hdGljcyBpbiBzZWNvbmRhcnkgZWR1Y2F0aW9uOiBsaXRlcmF0dXJlIHJldmlldywgZWZmZWN0IHNpemVzLCBtb2RlcmF0b3JzLCBhbmQgaW1wbGljYXRpb25zIGZvciBwcmFjdGljZSIsImdyb3VwSWQiOiJhNGQ3YTFmZi0zNzJmLTMwZDktYWJjNi02YTliM2M3ZjdiMzYiLCJhdXRob3IiOlt7ImZhbWlseSI6IkFsZWdyZSIsImdpdmVuIjoiRnJhbmNpc2NvIiwicGFyc2UtbmFtZXMiOmZhbHNlLCJkcm9wcGluZy1wYXJ0aWNsZSI6IiIsIm5vbi1kcm9wcGluZy1wYXJ0aWNsZSI6IiJ9LHsiZmFtaWx5IjoiTW9saW5lciIsImdpdmVuIjoiTGlkb24iLCJwYXJzZS1uYW1lcyI6ZmFsc2UsImRyb3BwaW5nLXBhcnRpY2xlIjoiIiwibm9uLWRyb3BwaW5nLXBhcnRpY2xlIjoiIn0seyJmYW1pbHkiOiJNYXJvdG8iLCJnaXZlbiI6IkFuYSIsInBhcnNlLW5hbWVzIjpmYWxzZSwiZHJvcHBpbmctcGFydGljbGUiOiIiLCJub24tZHJvcHBpbmctcGFydGljbGUiOiIifSx7ImZhbWlseSI6IkxvcmVuem8tVmFsZW50aW4iLCJnaXZlbiI6IkdpbCIsInBhcnNlLW5hbWVzIjpmYWxzZSwiZHJvcHBpbmctcGFydGljbGUiOiIiLCJub24tZHJvcHBpbmctcGFydGljbGUiOiIifV0sIkRPSSI6IjEwLjEwMTYvai5oZWxpeW9uLjIwMTkuZTAyNDkxIiwiVVJMIjoiaHR0cHM6Ly9kb2kub3JnLzEwLjEwMTYvai5oZWxpeW9uLjIwMTkuZTAyNDkxIiwiaXNzdWVkIjp7ImRhdGUtcGFydHMiOltbMjAxN11dfSwiYWJzdHJhY3QiOiJBIGxpdGVyYXR1cmUgcmV2aWV3IHdhcyB1bmRlcnRha2VuIHRvIGNvbXBpbGUgYWxsIGRhdGEgb24gcGVlciB0dXRvcmluZyBpbiBzZWNvbmRhcnkgZWR1Y2F0aW9uICg3IHRoIHRvIDEyIHRoIGdyYWRlKSBtYXRoZW1hdGljcyBmcm9tIGV4aXN0aW5nIGFydGljbGVzLiBEYXRhIGZyb20gNDIgaW5kZXBlbmRlbnQgc3R1ZGllcyB3ZXJlIGluY2x1ZGVkIGluIHRoaXMgcmVzZWFyY2guIEFsbCBkYXRhIHJlZ2FyZGluZyBwYXJ0aWNpcGFudHMnIHJvbGVzIChmaXhlZCB2cy4gcmVjaXByb2NhbCksIHBhcnRpY2lwYW50cycgYWdlcyAoc2FtZS1hZ2UgdnMuIGNyb3NzLWFnZSksIHRoZSBtZXRob2RvbG9naWNhbCBhcHByb2FjaCB0YWtlbiAocXVhbnRpdGF0aXZlIG9yIHF1YWxpdGF0aXZlKSwgdGhlIHR5cGUgb2YgZGVzaWduIGZvciB0aG9zZSBzdHVkaWVzIHRoYXQgaW52b2x2ZWQgYSBxdWFudGl0YXRpdmUgYXBwcm9hY2gsIHRoZSB2YXJpYWJsZXMgYW5hbHl6ZWQsIGFuZCB0aGUgb3JnYW5pemF0aW9uYWwgbWF0dGVycyAobnVtYmVyIG9mIHBhcnRpY2lwYW50cywgZHVyYXRpb24gb2YgdGhlIHByb2dyYW0gLCBzZXNzaW9ucyBwZXIgd2VlaywgYW5kIGR1cmF0aW9uIG9mIHRoZSBzZXNzaW9ucykgYXJlIGluY2x1ZGVkIGluIHRoZSBhcnRpY2xlLiBUaGUgZWZmZWN0IHNpemVzIG9mIHRoZSA0MiBzdHVkaWVzIHdlcmUgY2FsY3VsYXRlZCBhbmQgZXhhbWluZWQuIFRoZSBtYWluIGdvYWwgb2YgdGhlIHN0dWR5IHdhcyB0byBkZXRlcm1pbmUgdGhvc2UgdmFyaWFibGVzIHRoYXQgd2VyZSBtb2RlcmF0b3JzIG9mIGVmZmVjdCBzaXplLCB0aGF0IGlzLCB0aGUgdmFyaWFibGVzIHRoYXQgc2lnbmlmaWNhbnRseSBpbmZsdWVuY2VkIHN0dWRlbnRzJyBhY2FkZW1pYyBhY2hpZXZlbWVudCBvdXRjb21lcy4gSW5mZXJlbnRpYWwgc3RhdGlzdGljYWwgYW5hbHlzZXMgKFN0dWRlbnQncyB0LXRlc3QgYW5kIEFOT1ZBcykgd2VyZSBjYXJyaWVkIG91dCBmb3IgdGhlIHZhcmlhYmxlcy4gT2YgdGhlIDQyIHN0dWRpZXMgZXhhbWluZWQsIDg4JSBzaG93ZWQgcG9zaXRpdmUgZWZmZWN0IHNpemVzIHdpdGggdGhlIG1lYW5zIGJlaW5nIGNsb3NlIHRvIG1lZGl1bSAoQ29oZW4ncyBkIMK8IDAuMzgpLiBDb25jbHVzaW9ucyBzdWdnZXN0IHRoZSBpbXBsZW1lbnRhdGlvbiBvZiBzYW1lLWFnZSBvdmVyIGNyb3NzLWFnZSB0dXRvcmluZywgZHVyaW5nIHByb2dyYW1zIG9mIGZld2VyIHRoYW4gOCB3ZWVrcywgaW4gc2Vzc2lvbnMgb2YgbGVzcyB0aGFuIDMwIG1pbnV0ZXMgaXMgb3B0aW1hbCBmb3IgaW1wcm92aW5nIHN0dWRlbnRzJyBhY2FkZW1pYyBvdXRjb21lcy4gSW5jbHVzaW9uIG9mIGNvbnRyb2wgZ3JvdXBzIGluIHNpbWlsYXIgZnV0dXJlIHN0dWRpZXMgaXMgcmVjb21tZW5kZWQgc28gZWZmZWN0IHNpemVzIGFyZSBub3Qgb3ZlcmVzdGltYXRlZC4iLCJjb250YWluZXItdGl0bGUtc2hvcnQiOiIifSwiaXNUZW1wb3JhcnkiOmZhbHNlfV19&quot;,&quot;citationItems&quot;:[{&quot;id&quot;:&quot;6e6c3c21-a73b-38c5-b0d7-aacfb45c7436&quot;,&quot;itemData&quot;:{&quot;type&quot;:&quot;article-journal&quot;,&quot;id&quot;:&quot;6e6c3c21-a73b-38c5-b0d7-aacfb45c7436&quot;,&quot;title&quot;:&quot;Peer tutoring and mathematics in secondary education: literature review, effect sizes, moderators, and implications for practice&quot;,&quot;groupId&quot;:&quot;a4d7a1ff-372f-30d9-abc6-6a9b3c7f7b36&quot;,&quot;author&quot;:[{&quot;family&quot;:&quot;Alegre&quot;,&quot;given&quot;:&quot;Francisco&quot;,&quot;parse-names&quot;:false,&quot;dropping-particle&quot;:&quot;&quot;,&quot;non-dropping-particle&quot;:&quot;&quot;},{&quot;family&quot;:&quot;Moliner&quot;,&quot;given&quot;:&quot;Lidon&quot;,&quot;parse-names&quot;:false,&quot;dropping-particle&quot;:&quot;&quot;,&quot;non-dropping-particle&quot;:&quot;&quot;},{&quot;family&quot;:&quot;Maroto&quot;,&quot;given&quot;:&quot;Ana&quot;,&quot;parse-names&quot;:false,&quot;dropping-particle&quot;:&quot;&quot;,&quot;non-dropping-particle&quot;:&quot;&quot;},{&quot;family&quot;:&quot;Lorenzo-Valentin&quot;,&quot;given&quot;:&quot;Gil&quot;,&quot;parse-names&quot;:false,&quot;dropping-particle&quot;:&quot;&quot;,&quot;non-dropping-particle&quot;:&quot;&quot;}],&quot;DOI&quot;:&quot;10.1016/j.heliyon.2019.e02491&quot;,&quot;URL&quot;:&quot;https://doi.org/10.1016/j.heliyon.2019.e02491&quot;,&quot;issued&quot;:{&quot;date-parts&quot;:[[2017]]},&quot;abstract&quot;:&quot;A literature review was undertaken to compile all data on peer tutoring in secondary education (7 th to 12 th grade) mathematics from existing articles. Data from 42 independent studies were included in this research. All data regarding participants' roles (fixed vs. reciprocal), participants' ages (same-age vs. cross-age), the methodological approach taken (quantitative or qualitative), the type of design for those studies that involved a quantitative approach, the variables analyzed, and the organizational matters (number of participants, duration of the program , sessions per week, and duration of the sessions) are included in the article. The effect sizes of the 42 studies were calculated and examined. The main goal of the study was to determine those variables that were moderators of effect size, that is, the variables that significantly influenced students' academic achievement outcomes. Inferential statistical analyses (Student's t-test and ANOVAs) were carried out for the variables. Of the 42 studies examined, 88% showed positive effect sizes with the means being close to medium (Cohen's d ¼ 0.38). Conclusions suggest the implementation of same-age over cross-age tutoring, during programs of fewer than 8 weeks, in sessions of less than 30 minutes is optimal for improving students' academic outcomes. Inclusion of control groups in similar future studies is recommended so effect sizes are not overestimated.&quot;,&quot;container-title-short&quot;:&quot;&quot;},&quot;isTemporary&quot;:false}]},{&quot;citationID&quot;:&quot;MENDELEY_CITATION_50c4362b-23f8-4887-bc94-1c8c69f10055&quot;,&quot;properties&quot;:{&quot;noteIndex&quot;:0},&quot;isEdited&quot;:false,&quot;manualOverride&quot;:{&quot;isManuallyOverridden&quot;:false,&quot;citeprocText&quot;:&quot;[7]&quot;,&quot;manualOverrideText&quot;:&quot;&quot;},&quot;citationTag&quot;:&quot;MENDELEY_CITATION_v3_eyJjaXRhdGlvbklEIjoiTUVOREVMRVlfQ0lUQVRJT05fNTBjNDM2MmItMjNmOC00ODg3LWJjOTQtMWM4YzY5ZjEwMDU1IiwicHJvcGVydGllcyI6eyJub3RlSW5kZXgiOjB9LCJpc0VkaXRlZCI6ZmFsc2UsIm1hbnVhbE92ZXJyaWRlIjp7ImlzTWFudWFsbHlPdmVycmlkZGVuIjpmYWxzZSwiY2l0ZXByb2NUZXh0IjoiWzddIiwibWFudWFsT3ZlcnJpZGVUZXh0IjoiIn0sImNpdGF0aW9uSXRlbXMiOlt7ImlkIjoiZTgzOTZkMGMtMDIzYy0zNWFlLWFkMGUtNDlkNDVjOGJmOWJlIiwiaXRlbURhdGEiOnsidHlwZSI6ImFydGljbGUtam91cm5hbCIsImlkIjoiZTgzOTZkMGMtMDIzYy0zNWFlLWFkMGUtNDlkNDVjOGJmOWJlIiwidGl0bGUiOiJFc3RpbG9zIGRlIGVuc2XDsWFuemEgeSBlc3RpbG9zIGRlIGFwcmVuZGl6YWplIGVuIGVkdWNhY2nDs24gc3VwZXJpb3I6IEFuw6FsaXNpcyBkZSBsYXMgcHJlZmVyZW5jaWFzIGRlIGVzdHVkaWFudGVzIGRlIFBlZGFnb2fDrWEgZW4gSW5nbMOpcyBlbiB0cmVzIHVuaXZlcnNpZGFkZXMgY2hpbGVuYXMiLCJncm91cElkIjoiYTRkN2ExZmYtMzcyZi0zMGQ5LWFiYzYtNmE5YjNjN2Y3YjM2IiwiYXV0aG9yIjpbeyJmYW1pbHkiOiJSLiIsImdpdmVuIjoiQ29uc3RhbnphIiwicGFyc2UtbmFtZXMiOmZhbHNlLCJkcm9wcGluZy1wYXJ0aWNsZSI6IiIsIm5vbi1kcm9wcGluZy1wYXJ0aWNsZSI6IiJ9LHsiZmFtaWx5IjoiLiIsImdpdmVuIjoiQ2xhdWRpbyIsInBhcnNlLW5hbWVzIjpmYWxzZSwiZHJvcHBpbmctcGFydGljbGUiOiIiLCJub24tZHJvcHBpbmctcGFydGljbGUiOiIifSx7ImZhbWlseSI6Ii4iLCJnaXZlbiI6IkpvcmdlIiwicGFyc2UtbmFtZXMiOmZhbHNlLCJkcm9wcGluZy1wYXJ0aWNsZSI6IiIsIm5vbi1kcm9wcGluZy1wYXJ0aWNsZSI6IiJ9LHsiZmFtaWx5IjoiLiIsImdpdmVuIjoiUGFvbGEiLCJwYXJzZS1uYW1lcyI6ZmFsc2UsImRyb3BwaW5nLXBhcnRpY2xlIjoiIiwibm9uLWRyb3BwaW5nLXBhcnRpY2xlIjoiIn0seyJmYW1pbHkiOiIuIiwiZ2l2ZW4iOiJNYWJlbCIsInBhcnNlLW5hbWVzIjpmYWxzZSwiZHJvcHBpbmctcGFydGljbGUiOiIiLCJub24tZHJvcHBpbmctcGFydGljbGUiOiIifV0sImNvbnRhaW5lci10aXRsZSI6IlJldmlzdGEgRWxlY3Ryw7NuaWNhIEVkdWNhcmUiLCJVUkwiOiJodHRwczovL3d3dy5yZWRhbHljLm9yZy9hcnRpY3Vsby5vYT9pZD0xOTQxNDY4NjIwMDciLCJpc3N1ZWQiOnsiZGF0ZS1wYXJ0cyI6W1syMDE2XV19LCJwYWdlIjoiMS0yOSIsImxhbmd1YWdlIjoiRXNwYcOxb2wiLCJhYnN0cmFjdCI6IlxuXG5FbiAgZXN0ZSAgYXJ0w61jdWxvICBzZSAgZXZpZGVuY2lhbiAgbG9zICByZXN1bHRhZG9zICBkZSAgdW5hICBpbnZlc3RpZ2FjacOzbiAgcmVhbGl6YWRhICBlbCAgMjAxNCAgZW4gIHRyZXMgICB1bml2ZXJzaWRhZGVzICBjaGlsZW5hcy4gIEVsICBvYmpldGl2byAgZGUgIGVzdGEgIGludmVzdGlnYWNpw7NuICBmdWUgIGFuYWxpemFyICBsYXMgIHByZWZlcmVuY2lhcyAgZGUgIGVzdGlsb3MgIGRlICAgZW5zZcOxYW56YSB5IGVzdGlsb3MgZGUgYXByZW5kaXphamUgZGVsIGVzdHVkaWFudGFkbyBkZSBsYSBjYXJyZXJhIGRlIHBlZGFnb2fDrWEgZW4gaW5nbMOpcy4gUGFydGljaXBhcm9uIDI3OSAgZXN0dWRpYW50ZXMgZW4gbGEgcHJ1ZWJhIGRlIGVzdGlsb3MgZGUgZW5zZcOxYW56YSB5IDIzOCBlc3R1ZGlhbnRlcyBlbiBsYSBwcnVlYmEgZGUgZXN0aWxvcyBkZSBhcHJlbmRpemFqZSwgIHBlcnRlbmVjaWVudGVzIGEgcHJpbWVyLCB0ZXJjZXIgeSBxdWludG8gYcOxbyBkZSBsYSBjYXJyZXJhIGRlIHBlZGFnb2fDrWEgZW4gaW5nbMOpcy4gRXN0ZSBlc3R1ZGlvIHR1dm8gY29tbyAgcmVmZXJlbnRlIGNvbmNlcHR1YWwgZW4gbGEgaW52ZXN0aWdhY2nDs24gZGUgbG9zIGVzdGlsb3MgZGUgZW5zZcOxYW56YSB5IGVzdGlsb3MgZGUgYXByZW5kaXphamUgYSBHcmFzaGEgeSAgUmllY2htYW5uLCBxdWllbmVzIHByb3BvbmVuIHVuYSBjbGFzaWZpY2FjacOzbiwgdW5hIGFncnVwYWNpw7NuIHBvciAgY2zDunN0ZXJzICB5IGxhIGNvbnN0cnVjY2nDs24gZGUgIGNsw7pzdGVycyAgaW50ZWdyYWRvcyAoTGV3aXMsIDIwMTQ7ICBHcmFzaGEgeSBSaWVjaG1hbm4sIDE5NzUpLiAgTG9zIGhhbGxhemdvcyByZXZlbGFuIHF1ZSB0b2RvIGVsIGVzdHVkaWFudGFkbyB0aWVuZSAgdW5hIGFjdGl0dWQgZmF2b3JhYmxlIGhhY2lhIGxvcyBlc3RpbG9zIGRlIGVuc2XDsWFuemEgIGZhY2lsaXRhZG9yICB5IGVzdGlsbyBkZSBhcHJlbmRpemFqZSAgY29sYWJvcmF0aXZvIC5cblxuVGhpcyBwYXBlciBzaG93cyB0aGUgZmluZGluZ3Mgb2YgYSBzdHVkeSBjb25kdWN0ZWQgaW4gdGhyZWUgQ2hpbGVhbiB1bml2ZXJzaXRpZXMgaW4gMjAxNC4gSXQgIGFpbXMgIHRvICBhbmFseXplICBFRkwgIHN0dWRlbnQgIHRlYWNoZXJz4oCZICBwcmVmZXJlbmNlcyAgcmVnYXJkaW5nICB0aGVpciAgdGVhY2hpbmcgIGFuZCAgbGVhcm5pbmcgIHN0eWxlcy4gIDI3OSAgIHBhcnRpY2lwYW50cyAgYW5zd2VyZWQgIHRoZSAgdGVhY2hpbmcgIHN0eWxlICBpbnZlbnRvcnkgIGFuZCAgMjM4ICB0b29rICB0aGUgIGxlYXJuaW5nICBzdHlsZSAgcXVlc3Rpb25uYWlyZS4gICBUaGVzZSBwYXJ0aWNpcGFudHMgYXJlIGZpcnN0LCB0aGlyZCBhbmQgZmlmdGggeWVhciBzdHVkZW50LXRlYWNoZXJzLiBUaGlzIHN0dWR5IHVzZXMgR3Jhc2hhIGFuZCBSaWVjaG1hbuKAmXMgIG1vZGVsIHRvIHN0dWR5IHRlYWNoaW5nIGFuZCBsZWFybmluZyBzdHlsZXMuIFRoZXNlIGF1dGhvcnMgcHJvcG9zZSBhIGNsYXNzaWZpY2F0aW9uLCBjbHVzdGVyIGdyb3VwaW5nICBhbmQgaW50ZWdyYXRlZCBjbHVzdGVyaW5nIChMZXdpcywgMjAxNDsgR3Jhc2hhIHkgUmllY2htYW5uLCAxOTc1KS4gVGhlIGZpbmRpbmdzIHJldmVhbCB0aGF0IGFsbCBzdHVkZW50ICB0ZWFjaGVycyBmYXZvciB0aGUgRmFjaWxpdGF0b3IgdGVhY2hpbmcgc3R5bGUgYW5kIHRoZSBDb2xsYWJvcmF0aXZlIGxlYXJuaW5nIHN0eWxlLlxuXG4iLCJ2b2x1bWUiOiIyMCIsImNvbnRhaW5lci10aXRsZS1zaG9ydCI6IiJ9LCJpc1RlbXBvcmFyeSI6ZmFsc2V9XX0=&quot;,&quot;citationItems&quot;:[{&quot;id&quot;:&quot;e8396d0c-023c-35ae-ad0e-49d45c8bf9be&quot;,&quot;itemData&quot;:{&quot;type&quot;:&quot;article-journal&quot;,&quot;id&quot;:&quot;e8396d0c-023c-35ae-ad0e-49d45c8bf9be&quot;,&quot;title&quot;:&quot;Estilos de enseñanza y estilos de aprendizaje en educación superior: Análisis de las preferencias de estudiantes de Pedagogía en Inglés en tres universidades chilenas&quot;,&quot;groupId&quot;:&quot;a4d7a1ff-372f-30d9-abc6-6a9b3c7f7b36&quot;,&quot;author&quot;:[{&quot;family&quot;:&quot;R.&quot;,&quot;given&quot;:&quot;Constanza&quot;,&quot;parse-names&quot;:false,&quot;dropping-particle&quot;:&quot;&quot;,&quot;non-dropping-particle&quot;:&quot;&quot;},{&quot;family&quot;:&quot;.&quot;,&quot;given&quot;:&quot;Claudio&quot;,&quot;parse-names&quot;:false,&quot;dropping-particle&quot;:&quot;&quot;,&quot;non-dropping-particle&quot;:&quot;&quot;},{&quot;family&quot;:&quot;.&quot;,&quot;given&quot;:&quot;Jorge&quot;,&quot;parse-names&quot;:false,&quot;dropping-particle&quot;:&quot;&quot;,&quot;non-dropping-particle&quot;:&quot;&quot;},{&quot;family&quot;:&quot;.&quot;,&quot;given&quot;:&quot;Paola&quot;,&quot;parse-names&quot;:false,&quot;dropping-particle&quot;:&quot;&quot;,&quot;non-dropping-particle&quot;:&quot;&quot;},{&quot;family&quot;:&quot;.&quot;,&quot;given&quot;:&quot;Mabel&quot;,&quot;parse-names&quot;:false,&quot;dropping-particle&quot;:&quot;&quot;,&quot;non-dropping-particle&quot;:&quot;&quot;}],&quot;container-title&quot;:&quot;Revista Electrónica Educare&quot;,&quot;URL&quot;:&quot;https://www.redalyc.org/articulo.oa?id=194146862007&quot;,&quot;issued&quot;:{&quot;date-parts&quot;:[[2016]]},&quot;page&quot;:&quot;1-29&quot;,&quot;language&quot;:&quot;Español&quot;,&quot;abstract&quot;:&quot;\n\nEn  este  artículo  se  evidencian  los  resultados  de  una  investigación  realizada  el  2014  en  tres   universidades  chilenas.  El  objetivo  de  esta  investigación  fue  analizar  las  preferencias  de  estilos  de   enseñanza y estilos de aprendizaje del estudiantado de la carrera de pedagogía en inglés. Participaron 279  estudiantes en la prueba de estilos de enseñanza y 238 estudiantes en la prueba de estilos de aprendizaje,  pertenecientes a primer, tercer y quinto año de la carrera de pedagogía en inglés. Este estudio tuvo como  referente conceptual en la investigación de los estilos de enseñanza y estilos de aprendizaje a Grasha y  Riechmann, quienes proponen una clasificación, una agrupación por  clústers  y la construcción de  clústers  integrados (Lewis, 2014;  Grasha y Riechmann, 1975).  Los hallazgos revelan que todo el estudiantado tiene  una actitud favorable hacia los estilos de enseñanza  facilitador  y estilo de aprendizaje  colaborativo .\n\nThis paper shows the findings of a study conducted in three Chilean universities in 2014. It  aims  to  analyze  EFL  student  teachers’  preferences  regarding  their  teaching  and  learning  styles.  279   participants  answered  the  teaching  style  inventory  and  238  took  the  learning  style  questionnaire.   These participants are first, third and fifth year student-teachers. This study uses Grasha and Riechman’s  model to study teaching and learning styles. These authors propose a classification, cluster grouping  and integrated clustering (Lewis, 2014; Grasha y Riechmann, 1975). The findings reveal that all student  teachers favor the Facilitator teaching style and the Collaborative learning style.\n\n&quot;,&quot;volume&quot;:&quot;20&quot;,&quot;container-title-short&quot;:&quot;&quot;},&quot;isTemporary&quot;:false}]},{&quot;citationID&quot;:&quot;MENDELEY_CITATION_ae06866b-f810-43a2-a7b4-94a7b6a3aa07&quot;,&quot;properties&quot;:{&quot;noteIndex&quot;:0},&quot;isEdited&quot;:false,&quot;manualOverride&quot;:{&quot;isManuallyOverridden&quot;:false,&quot;citeprocText&quot;:&quot;[8]&quot;,&quot;manualOverrideText&quot;:&quot;&quot;},&quot;citationTag&quot;:&quot;MENDELEY_CITATION_v3_eyJjaXRhdGlvbklEIjoiTUVOREVMRVlfQ0lUQVRJT05fYWUwNjg2NmItZjgxMC00M2EyLWE3YjQtOTRhN2I2YTNhYTA3IiwicHJvcGVydGllcyI6eyJub3RlSW5kZXgiOjB9LCJpc0VkaXRlZCI6ZmFsc2UsIm1hbnVhbE92ZXJyaWRlIjp7ImlzTWFudWFsbHlPdmVycmlkZGVuIjpmYWxzZSwiY2l0ZXByb2NUZXh0IjoiWzhdIiwibWFudWFsT3ZlcnJpZGVUZXh0IjoiIn0sImNpdGF0aW9uSXRlbXMiOlt7ImlkIjoiZjNjNWY2ZDYtYTg1Zi0zMWEzLThlMDEtYWE3OTU3ZDM2OTg4IiwiaXRlbURhdGEiOnsidHlwZSI6ImFydGljbGUtam91cm5hbCIsImlkIjoiZjNjNWY2ZDYtYTg1Zi0zMWEzLThlMDEtYWE3OTU3ZDM2OTg4IiwidGl0bGUiOiJFc3RpbG9zIGRlIGVuc2XDsWFuemEgeSBlc3RpbG9zIGRlIGFwcmVuZGl6YWplIGVuIGVkdWNhY2nDs24gc3VwZXJpb3I6IEFuw6FsaXNpcyBkZSBsYXMgcHJlZmVyZW5jaWFzIGRlIGVzdHVkaWFudGVzIGRlIFBlZGFnb2fDrWEgZW4gSW5nbMOpcyBlbiB0cmVzIHVuaXZlcnNpZGFkZXMgY2hpbGVuYXMiLCJncm91cElkIjoiYTRkN2ExZmYtMzcyZi0zMGQ5LWFiYzYtNmE5YjNjN2Y3YjM2IiwiYXV0aG9yIjpbeyJmYW1pbHkiOiJSLiIsImdpdmVuIjoiQ29uc3RhbnphIiwicGFyc2UtbmFtZXMiOmZhbHNlLCJkcm9wcGluZy1wYXJ0aWNsZSI6IiIsIm5vbi1kcm9wcGluZy1wYXJ0aWNsZSI6IiJ9LHsiZmFtaWx5IjoiLiIsImdpdmVuIjoiQ2xhdWRpbyIsInBhcnNlLW5hbWVzIjpmYWxzZSwiZHJvcHBpbmctcGFydGljbGUiOiIiLCJub24tZHJvcHBpbmctcGFydGljbGUiOiIifSx7ImZhbWlseSI6Ii4iLCJnaXZlbiI6IkpvcmdlIiwicGFyc2UtbmFtZXMiOmZhbHNlLCJkcm9wcGluZy1wYXJ0aWNsZSI6IiIsIm5vbi1kcm9wcGluZy1wYXJ0aWNsZSI6IiJ9LHsiZmFtaWx5IjoiLiIsImdpdmVuIjoiUGFvbGEiLCJwYXJzZS1uYW1lcyI6ZmFsc2UsImRyb3BwaW5nLXBhcnRpY2xlIjoiIiwibm9uLWRyb3BwaW5nLXBhcnRpY2xlIjoiIn0seyJmYW1pbHkiOiIuIiwiZ2l2ZW4iOiJNYWJlbCIsInBhcnNlLW5hbWVzIjpmYWxzZSwiZHJvcHBpbmctcGFydGljbGUiOiIiLCJub24tZHJvcHBpbmctcGFydGljbGUiOiIifV0sImNvbnRhaW5lci10aXRsZSI6IlJldmlzdGEgRWxlY3Ryw7NuaWNhIEVkdWNhcmUiLCJVUkwiOiJodHRwczovL3d3dy5yZWRhbHljLm9yZy9hcnRpY3Vsby5vYT9pZD0xOTQxNDY4NjIwMDciLCJpc3N1ZWQiOnsiZGF0ZS1wYXJ0cyI6W1syMDE2XV19LCJwYWdlIjoiMS0yOSIsImxhbmd1YWdlIjoiRXNwYcOxb2wiLCJhYnN0cmFjdCI6IlxuXG5FbiAgZXN0ZSAgYXJ0w61jdWxvICBzZSAgZXZpZGVuY2lhbiAgbG9zICByZXN1bHRhZG9zICBkZSAgdW5hICBpbnZlc3RpZ2FjacOzbiAgcmVhbGl6YWRhICBlbCAgMjAxNCAgZW4gIHRyZXMgICB1bml2ZXJzaWRhZGVzICBjaGlsZW5hcy4gIEVsICBvYmpldGl2byAgZGUgIGVzdGEgIGludmVzdGlnYWNpw7NuICBmdWUgIGFuYWxpemFyICBsYXMgIHByZWZlcmVuY2lhcyAgZGUgIGVzdGlsb3MgIGRlICAgZW5zZcOxYW56YSB5IGVzdGlsb3MgZGUgYXByZW5kaXphamUgZGVsIGVzdHVkaWFudGFkbyBkZSBsYSBjYXJyZXJhIGRlIHBlZGFnb2fDrWEgZW4gaW5nbMOpcy4gUGFydGljaXBhcm9uIDI3OSAgZXN0dWRpYW50ZXMgZW4gbGEgcHJ1ZWJhIGRlIGVzdGlsb3MgZGUgZW5zZcOxYW56YSB5IDIzOCBlc3R1ZGlhbnRlcyBlbiBsYSBwcnVlYmEgZGUgZXN0aWxvcyBkZSBhcHJlbmRpemFqZSwgIHBlcnRlbmVjaWVudGVzIGEgcHJpbWVyLCB0ZXJjZXIgeSBxdWludG8gYcOxbyBkZSBsYSBjYXJyZXJhIGRlIHBlZGFnb2fDrWEgZW4gaW5nbMOpcy4gRXN0ZSBlc3R1ZGlvIHR1dm8gY29tbyAgcmVmZXJlbnRlIGNvbmNlcHR1YWwgZW4gbGEgaW52ZXN0aWdhY2nDs24gZGUgbG9zIGVzdGlsb3MgZGUgZW5zZcOxYW56YSB5IGVzdGlsb3MgZGUgYXByZW5kaXphamUgYSBHcmFzaGEgeSAgUmllY2htYW5uLCBxdWllbmVzIHByb3BvbmVuIHVuYSBjbGFzaWZpY2FjacOzbiwgdW5hIGFncnVwYWNpw7NuIHBvciAgY2zDunN0ZXJzICB5IGxhIGNvbnN0cnVjY2nDs24gZGUgIGNsw7pzdGVycyAgaW50ZWdyYWRvcyAoTGV3aXMsIDIwMTQ7ICBHcmFzaGEgeSBSaWVjaG1hbm4sIDE5NzUpLiAgTG9zIGhhbGxhemdvcyByZXZlbGFuIHF1ZSB0b2RvIGVsIGVzdHVkaWFudGFkbyB0aWVuZSAgdW5hIGFjdGl0dWQgZmF2b3JhYmxlIGhhY2lhIGxvcyBlc3RpbG9zIGRlIGVuc2XDsWFuemEgIGZhY2lsaXRhZG9yICB5IGVzdGlsbyBkZSBhcHJlbmRpemFqZSAgY29sYWJvcmF0aXZvIC5cblxuVGhpcyBwYXBlciBzaG93cyB0aGUgZmluZGluZ3Mgb2YgYSBzdHVkeSBjb25kdWN0ZWQgaW4gdGhyZWUgQ2hpbGVhbiB1bml2ZXJzaXRpZXMgaW4gMjAxNC4gSXQgIGFpbXMgIHRvICBhbmFseXplICBFRkwgIHN0dWRlbnQgIHRlYWNoZXJz4oCZICBwcmVmZXJlbmNlcyAgcmVnYXJkaW5nICB0aGVpciAgdGVhY2hpbmcgIGFuZCAgbGVhcm5pbmcgIHN0eWxlcy4gIDI3OSAgIHBhcnRpY2lwYW50cyAgYW5zd2VyZWQgIHRoZSAgdGVhY2hpbmcgIHN0eWxlICBpbnZlbnRvcnkgIGFuZCAgMjM4ICB0b29rICB0aGUgIGxlYXJuaW5nICBzdHlsZSAgcXVlc3Rpb25uYWlyZS4gICBUaGVzZSBwYXJ0aWNpcGFudHMgYXJlIGZpcnN0LCB0aGlyZCBhbmQgZmlmdGggeWVhciBzdHVkZW50LXRlYWNoZXJzLiBUaGlzIHN0dWR5IHVzZXMgR3Jhc2hhIGFuZCBSaWVjaG1hbuKAmXMgIG1vZGVsIHRvIHN0dWR5IHRlYWNoaW5nIGFuZCBsZWFybmluZyBzdHlsZXMuIFRoZXNlIGF1dGhvcnMgcHJvcG9zZSBhIGNsYXNzaWZpY2F0aW9uLCBjbHVzdGVyIGdyb3VwaW5nICBhbmQgaW50ZWdyYXRlZCBjbHVzdGVyaW5nIChMZXdpcywgMjAxNDsgR3Jhc2hhIHkgUmllY2htYW5uLCAxOTc1KS4gVGhlIGZpbmRpbmdzIHJldmVhbCB0aGF0IGFsbCBzdHVkZW50ICB0ZWFjaGVycyBmYXZvciB0aGUgRmFjaWxpdGF0b3IgdGVhY2hpbmcgc3R5bGUgYW5kIHRoZSBDb2xsYWJvcmF0aXZlIGxlYXJuaW5nIHN0eWxlLlxuXG4iLCJ2b2x1bWUiOiIyMCIsImNvbnRhaW5lci10aXRsZS1zaG9ydCI6IiJ9LCJpc1RlbXBvcmFyeSI6ZmFsc2V9XX0=&quot;,&quot;citationItems&quot;:[{&quot;id&quot;:&quot;f3c5f6d6-a85f-31a3-8e01-aa7957d36988&quot;,&quot;itemData&quot;:{&quot;type&quot;:&quot;article-journal&quot;,&quot;id&quot;:&quot;f3c5f6d6-a85f-31a3-8e01-aa7957d36988&quot;,&quot;title&quot;:&quot;Estilos de enseñanza y estilos de aprendizaje en educación superior: Análisis de las preferencias de estudiantes de Pedagogía en Inglés en tres universidades chilenas&quot;,&quot;groupId&quot;:&quot;a4d7a1ff-372f-30d9-abc6-6a9b3c7f7b36&quot;,&quot;author&quot;:[{&quot;family&quot;:&quot;R.&quot;,&quot;given&quot;:&quot;Constanza&quot;,&quot;parse-names&quot;:false,&quot;dropping-particle&quot;:&quot;&quot;,&quot;non-dropping-particle&quot;:&quot;&quot;},{&quot;family&quot;:&quot;.&quot;,&quot;given&quot;:&quot;Claudio&quot;,&quot;parse-names&quot;:false,&quot;dropping-particle&quot;:&quot;&quot;,&quot;non-dropping-particle&quot;:&quot;&quot;},{&quot;family&quot;:&quot;.&quot;,&quot;given&quot;:&quot;Jorge&quot;,&quot;parse-names&quot;:false,&quot;dropping-particle&quot;:&quot;&quot;,&quot;non-dropping-particle&quot;:&quot;&quot;},{&quot;family&quot;:&quot;.&quot;,&quot;given&quot;:&quot;Paola&quot;,&quot;parse-names&quot;:false,&quot;dropping-particle&quot;:&quot;&quot;,&quot;non-dropping-particle&quot;:&quot;&quot;},{&quot;family&quot;:&quot;.&quot;,&quot;given&quot;:&quot;Mabel&quot;,&quot;parse-names&quot;:false,&quot;dropping-particle&quot;:&quot;&quot;,&quot;non-dropping-particle&quot;:&quot;&quot;}],&quot;container-title&quot;:&quot;Revista Electrónica Educare&quot;,&quot;URL&quot;:&quot;https://www.redalyc.org/articulo.oa?id=194146862007&quot;,&quot;issued&quot;:{&quot;date-parts&quot;:[[2016]]},&quot;page&quot;:&quot;1-29&quot;,&quot;language&quot;:&quot;Español&quot;,&quot;abstract&quot;:&quot;\n\nEn  este  artículo  se  evidencian  los  resultados  de  una  investigación  realizada  el  2014  en  tres   universidades  chilenas.  El  objetivo  de  esta  investigación  fue  analizar  las  preferencias  de  estilos  de   enseñanza y estilos de aprendizaje del estudiantado de la carrera de pedagogía en inglés. Participaron 279  estudiantes en la prueba de estilos de enseñanza y 238 estudiantes en la prueba de estilos de aprendizaje,  pertenecientes a primer, tercer y quinto año de la carrera de pedagogía en inglés. Este estudio tuvo como  referente conceptual en la investigación de los estilos de enseñanza y estilos de aprendizaje a Grasha y  Riechmann, quienes proponen una clasificación, una agrupación por  clústers  y la construcción de  clústers  integrados (Lewis, 2014;  Grasha y Riechmann, 1975).  Los hallazgos revelan que todo el estudiantado tiene  una actitud favorable hacia los estilos de enseñanza  facilitador  y estilo de aprendizaje  colaborativo .\n\nThis paper shows the findings of a study conducted in three Chilean universities in 2014. It  aims  to  analyze  EFL  student  teachers’  preferences  regarding  their  teaching  and  learning  styles.  279   participants  answered  the  teaching  style  inventory  and  238  took  the  learning  style  questionnaire.   These participants are first, third and fifth year student-teachers. This study uses Grasha and Riechman’s  model to study teaching and learning styles. These authors propose a classification, cluster grouping  and integrated clustering (Lewis, 2014; Grasha y Riechmann, 1975). The findings reveal that all student  teachers favor the Facilitator teaching style and the Collaborative learning style.\n\n&quot;,&quot;volume&quot;:&quot;20&quot;,&quot;container-title-short&quot;:&quot;&quot;},&quot;isTemporary&quot;:false}]},{&quot;citationID&quot;:&quot;MENDELEY_CITATION_9a906833-bda3-4566-a46c-3ebe918a2190&quot;,&quot;properties&quot;:{&quot;noteIndex&quot;:0},&quot;isEdited&quot;:false,&quot;manualOverride&quot;:{&quot;isManuallyOverridden&quot;:false,&quot;citeprocText&quot;:&quot;[9]&quot;,&quot;manualOverrideText&quot;:&quot;&quot;},&quot;citationTag&quot;:&quot;MENDELEY_CITATION_v3_eyJjaXRhdGlvbklEIjoiTUVOREVMRVlfQ0lUQVRJT05fOWE5MDY4MzMtYmRhMy00NTY2LWE0NmMtM2ViZTkxOGEyMTkwIiwicHJvcGVydGllcyI6eyJub3RlSW5kZXgiOjB9LCJpc0VkaXRlZCI6ZmFsc2UsIm1hbnVhbE92ZXJyaWRlIjp7ImlzTWFudWFsbHlPdmVycmlkZGVuIjpmYWxzZSwiY2l0ZXByb2NUZXh0IjoiWzldIiwibWFudWFsT3ZlcnJpZGVUZXh0IjoiIn0sImNpdGF0aW9uSXRlbXMiOlt7ImlkIjoiMzUxMTI0NzEtNTFkYi0zNGY3LWE3OTctNjUwYzM3ZDUwODk1IiwiaXRlbURhdGEiOnsidHlwZSI6ImFydGljbGUtam91cm5hbCIsImlkIjoiMzUxMTI0NzEtNTFkYi0zNGY3LWE3OTctNjUwYzM3ZDUwODk1IiwidGl0bGUiOiJUaGUgcmVsYXRpb25zaGlwIG9mIEdyYXNoYS1SaWVjaG1hbm4gVGVhY2hpbmcgU3R5bGVzIHdpdGggdGVhY2hpbmcgZXhwZXJpZW5jZSBvZiBOYXRpb25hbC1UeXBlIENoaW5lc2UgUHJpbWFyeSBTY2hvb2xzIE1hdGhlbWF0aWNzIFRlYWNoZXIiLCJncm91cElkIjoiYTRkN2ExZmYtMzcyZi0zMGQ5LWFiYzYtNmE5YjNjN2Y3YjM2IiwiYXV0aG9yIjpbeyJmYW1pbHkiOiJIdWkgU2ltIiwiZ2l2ZW4iOiJTemUiLCJwYXJzZS1uYW1lcyI6ZmFsc2UsImRyb3BwaW5nLXBhcnRpY2xlIjoiIiwibm9uLWRyb3BwaW5nLXBhcnRpY2xlIjoiIn0seyJmYW1pbHkiOiJFZmZlbmRpIEV3YW4gTW9oZCBNYXRvcmUiLCJnaXZlbiI6Ik1vaGQiLCJwYXJzZS1uYW1lcyI6ZmFsc2UsImRyb3BwaW5nLXBhcnRpY2xlIjoiIiwibm9uLWRyb3BwaW5nLXBhcnRpY2xlIjoiIn0seyJmYW1pbHkiOiJKZW5pcyBLZWJhbmdzYWFuIENpbmEgS2Vwb25nIiwiZ2l2ZW4iOiJTZWtvbGFoIiwicGFyc2UtbmFtZXMiOmZhbHNlLCJkcm9wcGluZy1wYXJ0aWNsZSI6IiIsIm5vbi1kcm9wcGluZy1wYXJ0aWNsZSI6IiJ9XSwiRE9JIjoiMTAuMzM4OS9mcHN5Zy4yMDIyLjEwMjgxNDUiLCJpc3N1ZWQiOnsiZGF0ZS1wYXJ0cyI6W1syMDIyXV19LCJjb250YWluZXItdGl0bGUtc2hvcnQiOiIifSwiaXNUZW1wb3JhcnkiOmZhbHNlfV19&quot;,&quot;citationItems&quot;:[{&quot;id&quot;:&quot;35112471-51db-34f7-a797-650c37d50895&quot;,&quot;itemData&quot;:{&quot;type&quot;:&quot;article-journal&quot;,&quot;id&quot;:&quot;35112471-51db-34f7-a797-650c37d50895&quot;,&quot;title&quot;:&quot;The relationship of Grasha-Riechmann Teaching Styles with teaching experience of National-Type Chinese Primary Schools Mathematics Teacher&quot;,&quot;groupId&quot;:&quot;a4d7a1ff-372f-30d9-abc6-6a9b3c7f7b36&quot;,&quot;author&quot;:[{&quot;family&quot;:&quot;Hui Sim&quot;,&quot;given&quot;:&quot;Sze&quot;,&quot;parse-names&quot;:false,&quot;dropping-particle&quot;:&quot;&quot;,&quot;non-dropping-particle&quot;:&quot;&quot;},{&quot;family&quot;:&quot;Effendi Ewan Mohd Matore&quot;,&quot;given&quot;:&quot;Mohd&quot;,&quot;parse-names&quot;:false,&quot;dropping-particle&quot;:&quot;&quot;,&quot;non-dropping-particle&quot;:&quot;&quot;},{&quot;family&quot;:&quot;Jenis Kebangsaan Cina Kepong&quot;,&quot;given&quot;:&quot;Sekolah&quot;,&quot;parse-names&quot;:false,&quot;dropping-particle&quot;:&quot;&quot;,&quot;non-dropping-particle&quot;:&quot;&quot;}],&quot;DOI&quot;:&quot;10.3389/fpsyg.2022.1028145&quot;,&quot;issued&quot;:{&quot;date-parts&quot;:[[2022]]},&quot;container-title-short&quot;:&quot;&quot;},&quot;isTemporary&quot;:false}]},{&quot;citationID&quot;:&quot;MENDELEY_CITATION_621e8b38-4949-4580-84f1-7e8b2cfbae68&quot;,&quot;properties&quot;:{&quot;noteIndex&quot;:0},&quot;isEdited&quot;:false,&quot;manualOverride&quot;:{&quot;isManuallyOverridden&quot;:false,&quot;citeprocText&quot;:&quot;[10]&quot;,&quot;manualOverrideText&quot;:&quot;&quot;},&quot;citationTag&quot;:&quot;MENDELEY_CITATION_v3_eyJjaXRhdGlvbklEIjoiTUVOREVMRVlfQ0lUQVRJT05fNjIxZThiMzgtNDk0OS00NTgwLTg0ZjEtN2U4YjJjZmJhZTY4IiwicHJvcGVydGllcyI6eyJub3RlSW5kZXgiOjB9LCJpc0VkaXRlZCI6ZmFsc2UsIm1hbnVhbE92ZXJyaWRlIjp7ImlzTWFudWFsbHlPdmVycmlkZGVuIjpmYWxzZSwiY2l0ZXByb2NUZXh0IjoiWzEwXSIsIm1hbnVhbE92ZXJyaWRlVGV4dCI6IiJ9LCJjaXRhdGlvbkl0ZW1zIjpbeyJpZCI6IjE5MmEzMGU3LTM0NmMtMzk0Ny05OGRkLWJjYTIwN2NmZDA0NiIsIml0ZW1EYXRhIjp7InR5cGUiOiJyZXBvcnQiLCJpZCI6IjE5MmEzMGU3LTM0NmMtMzk0Ny05OGRkLWJjYTIwN2NmZDA0NiIsInRpdGxlIjoiTGVhcm5pbmcgQW5kIFRlYWNoaW5nIFN0eWxlcyBJbiBNYW5hZ2VtZW50IEVkdWNhdGlvbjogSWRlbnRpZnlpbmcsIEFuYWx5emluZywgQW5kIEZhY2lsaXRhdGluZyIsImdyb3VwSWQiOiJhNGQ3YTFmZi0zNzJmLTMwZDktYWJjNi02YTliM2M3ZjdiMzYiLCJhdXRob3IiOlt7ImZhbWlseSI6IlByb3ZpdGVyYSIsImdpdmVuIjoiTWljaGFlbCBKIiwicGFyc2UtbmFtZXMiOmZhbHNlLCJkcm9wcGluZy1wYXJ0aWNsZSI6IiIsIm5vbi1kcm9wcGluZy1wYXJ0aWNsZSI6IiJ9XSwiY29udGFpbmVyLXRpdGxlIjoiSm91cm5hbCBvZiBDb2xsZWdlIFRlYWNoaW5nICYgTGVhcm5pbmctSmFudWFyeSIsIlVSTCI6Imh0dHA6Ly9sb25nbGVhZi5uZXQvdGVhY2hpbmdzdHlsZS5odG1sIiwiaXNzdWVkIjp7ImRhdGUtcGFydHMiOltbMjAwOF1dfSwiYWJzdHJhY3QiOiJEcmF3aW5nIG9uIHRoZSBsZWFybmluZyB0aGVvcnkgb2YgdGhlIEZlbGRlci1TaWx2ZXJtYW4gbW9kZWwgKDIwMDIpLCBhbmQgdGhlIHdvcmsgb2YgQS5GLiBHcmFzaGEsIHRoaXMgcGFwZXIgcHJvdmlkZXMgYSBicmllZiByZXZpZXcgb2YgdGVhY2hpbmcgYW5kIGxlYXJuaW5nIHN0eWxlcyB1c2VkIGluIG1hbmFnZW1lbnQgZWR1Y2F0aW9uLiBQcm9mZXNzb3JzLCBsaWtlIHN0dWRlbnRzLCBkZW1vbnN0cmF0ZSBhIG51bWJlciBvZiBsZWFybmluZyBzdHlsZXMgYW5kIGEgcHJvZmVzc29yIGhhcyBzb21lIHJlc3BvbnNpYmlsaXR5IHRvIG9yZ2FuaXplIGFuZCBwcmVzZW50IGEgY291cnNlIHRvIHNhdGlzZnkgc3R1ZGVudHMnIHZhcmllZCBsZWFybmluZyBzdHlsZXMuIEFmdGVyIGEgYnJpZWYgcmV2aWV3IG9mIHRoZSBsaXRlcmF0dXJlIHRoaXMgcGFwZXIgc3VnZ2VzdHMgd2F5cyB0byBhc3Nlc3MgdGhlIHRlYWNoaW5nIGFuZCBsZWFybmluZyBzdHlsZXMgb2YgbWFuYWdlbWVudCBlZHVjYXRvcnMgYW5kIHN0dWRlbnRzLiIsImlzc3VlIjoiMSIsInZvbHVtZSI6IjUiLCJjb250YWluZXItdGl0bGUtc2hvcnQiOiIifSwiaXNUZW1wb3JhcnkiOmZhbHNlfV19&quot;,&quot;citationItems&quot;:[{&quot;id&quot;:&quot;192a30e7-346c-3947-98dd-bca207cfd046&quot;,&quot;itemData&quot;:{&quot;type&quot;:&quot;report&quot;,&quot;id&quot;:&quot;192a30e7-346c-3947-98dd-bca207cfd046&quot;,&quot;title&quot;:&quot;Learning And Teaching Styles In Management Education: Identifying, Analyzing, And Facilitating&quot;,&quot;groupId&quot;:&quot;a4d7a1ff-372f-30d9-abc6-6a9b3c7f7b36&quot;,&quot;author&quot;:[{&quot;family&quot;:&quot;Provitera&quot;,&quot;given&quot;:&quot;Michael J&quot;,&quot;parse-names&quot;:false,&quot;dropping-particle&quot;:&quot;&quot;,&quot;non-dropping-particle&quot;:&quot;&quot;}],&quot;container-title&quot;:&quot;Journal of College Teaching &amp; Learning-January&quot;,&quot;URL&quot;:&quot;http://longleaf.net/teachingstyle.html&quot;,&quot;issued&quot;:{&quot;date-parts&quot;:[[2008]]},&quot;abstract&quot;:&quot;Drawing on the learning theory of the Felder-Silverman model (2002), and the work of A.F. Grasha, this paper provides a brief review of teaching and learning styles used in management education. Professors, like students, demonstrate a number of learning styles and a professor has some responsibility to organize and present a course to satisfy students' varied learning styles. After a brief review of the literature this paper suggests ways to assess the teaching and learning styles of management educators and students.&quot;,&quot;issue&quot;:&quot;1&quot;,&quot;volume&quot;:&quot;5&quot;,&quot;container-title-short&quot;:&quot;&quot;},&quot;isTemporary&quot;:false}]},{&quot;citationID&quot;:&quot;MENDELEY_CITATION_b6c7569c-70b9-49eb-b007-e5b92a6a53d4&quot;,&quot;properties&quot;:{&quot;noteIndex&quot;:0},&quot;isEdited&quot;:false,&quot;manualOverride&quot;:{&quot;isManuallyOverridden&quot;:false,&quot;citeprocText&quot;:&quot;[11]&quot;,&quot;manualOverrideText&quot;:&quot;&quot;},&quot;citationTag&quot;:&quot;MENDELEY_CITATION_v3_eyJjaXRhdGlvbklEIjoiTUVOREVMRVlfQ0lUQVRJT05fYjZjNzU2OWMtNzBiOS00OWViLWIwMDctZTViOTJhNmE1M2Q0IiwicHJvcGVydGllcyI6eyJub3RlSW5kZXgiOjB9LCJpc0VkaXRlZCI6ZmFsc2UsIm1hbnVhbE92ZXJyaWRlIjp7ImlzTWFudWFsbHlPdmVycmlkZGVuIjpmYWxzZSwiY2l0ZXByb2NUZXh0IjoiWzExXSIsIm1hbnVhbE92ZXJyaWRlVGV4dCI6IiJ9LCJjaXRhdGlvbkl0ZW1zIjpbeyJpZCI6ImNlZTNlZjNmLTkwYzItMzkwMC1hODQ3LTM1NDE1OTQ5MmQ0ZCIsIml0ZW1EYXRhIjp7InR5cGUiOiJjaGFwdGVyIiwiaWQiOiJjZWUzZWYzZi05MGMyLTM5MDAtYTg0Ny0zNTQxNTk0OTJkNGQiLCJ0aXRsZSI6IkZ1bmRhbWVudGFscyBvZiBNYXRjaGluZyBUaGVvcnkiLCJncm91cElkIjoiYTRkN2ExZmYtMzcyZi0zMGQ5LWFiYzYtNmE5YjNjN2Y3YjM2IiwiYXV0aG9yIjpbeyJmYW1pbHkiOiJIYW4iLCJnaXZlbiI6IlpodSIsInBhcnNlLW5hbWVzIjpmYWxzZSwiZHJvcHBpbmctcGFydGljbGUiOiIiLCJub24tZHJvcHBpbmctcGFydGljbGUiOiIifSx7ImZhbWlseSI6Ikd1IiwiZ2l2ZW4iOiJZdW5hbiIsInBhcnNlLW5hbWVzIjpmYWxzZSwiZHJvcHBpbmctcGFydGljbGUiOiIiLCJub24tZHJvcHBpbmctcGFydGljbGUiOiIifSx7ImZhbWlseSI6IlNhYWQiLCJnaXZlbiI6IldhbGlkIiwicGFyc2UtbmFtZXMiOmZhbHNlLCJkcm9wcGluZy1wYXJ0aWNsZSI6IiIsIm5vbi1kcm9wcGluZy1wYXJ0aWNsZSI6IiJ9XSwiY29udGFpbmVyLXRpdGxlIjoiTWF0Y2hpbmcgVGhlb3J5IGZvciBXaXJlbGVzcyBOZXR3b3JrcyIsImVkaXRvciI6W3siZmFtaWx5IjoiSGFuIiwiZ2l2ZW4iOiJaaHUiLCJwYXJzZS1uYW1lcyI6ZmFsc2UsImRyb3BwaW5nLXBhcnRpY2xlIjoiIiwibm9uLWRyb3BwaW5nLXBhcnRpY2xlIjoiIn0seyJmYW1pbHkiOiJHdSIsImdpdmVuIjoiWXVuYW4iLCJwYXJzZS1uYW1lcyI6ZmFsc2UsImRyb3BwaW5nLXBhcnRpY2xlIjoiIiwibm9uLWRyb3BwaW5nLXBhcnRpY2xlIjoiIn0seyJmYW1pbHkiOiJTYWFkIiwiZ2l2ZW4iOiJXYWxpZCIsInBhcnNlLW5hbWVzIjpmYWxzZSwiZHJvcHBpbmctcGFydGljbGUiOiIiLCJub24tZHJvcHBpbmctcGFydGljbGUiOiIifV0sIkRPSSI6IjEwLjEwMDcvOTc4LTMtMzE5LTU2MjUyLTBfMiIsIklTQk4iOiI5NzgtMy0zMTktNTYyNTItMCIsIlVSTCI6Imh0dHBzOi8vZG9pLm9yZy8xMC4xMDA3Lzk3OC0zLTMxOS01NjI1Mi0wXzIiLCJpc3N1ZWQiOnsiZGF0ZS1wYXJ0cyI6W1syMDE3XV19LCJwdWJsaXNoZXItcGxhY2UiOiJDaGFtIiwicGFnZSI6IjktMTUiLCJhYnN0cmFjdCI6Ik1hdGNoaW5nIHRoZW9yeSwgaW4gZWNvbm9taWNzLCBpcyBhIG1hdGhlbWF0aWNhbCBmcmFtZXdvcmsgdGhhdCBhbGxvd3MgYW5hbHl6aW5nIHRoZSBmb3JtYXRpb24gb2YgbXV0dWFsbHkgYmVuZWZpY2lhbCByZWxhdGlvbnNoaXBzIG92ZXIgdGltZS4gUHJpb3IgdG8gdGhlIHNlbWluYWwgd29yayBvZiBHYWxlIGFuZCBTaGFwbGV5IG9uIHRoZSBzdGFibGUgbWFycmlhZ2UgYW5kIGNvbGxlZ2UgYWRtaXNzaW9uIHByb2JsZW1zIGluIDE5NjIsIG1hbnkgbWF0Y2hpbmcgcHJvYmxlbXMgd2VyZSBzb2x2ZWQgYnkgdGhlIOKAnGZyZWUgZm9yIGFsbCBtYXJrZXTigJ0uIFRoZSDigJxmcmVlIGZvciBhbGwgbWFya2V04oCdIHRlcm0gcmVmZXJzIHRvIHRoZSBwZXJpb2QgYmVmb3JlIG1hdGNoaW5nIHRoZW9yeSB3YXMgY29uY2VpdmVkIGFzIGEgZGlzY2lwbGluZSwgYXMgd2VsbCBhcyB0aGUgd2F5IGluIHdoaWNoIG1hdGNoaW5nIHByb2JsZW1zIHdlcmUgZGVhbHQgd2l0aCBkdXJpbmcgdGhlIHBlcmlvZC4gRWNvbm9taXN0cyBoYXZlIGlkZW50aWZpZWQgc2V2ZXJhbCBpc3N1ZXMgc3VjaCBhcyB1bnJhdmVsaW5nLCBjb25nZXN0aW9uLCBhbmQgZXhwbG9kaW5nIG9mZmVycyBpbiB0aGUg4oCcZnJlZSBmb3IgYWxsIG1hcmtldOKAnS4gU2luY2UgdGhlbiwgd2l0aCBkZWNhZGVzIG9mIGVmZm9ydHMgZGV2b3RlZCB0byBkZXZlbG9waW5nIG1hdGNoaW5nIGFsZ29yaXRobXMgKGkuZS4sIHRoZXJlIGFyaXNlcyBhIHRydXN0ZWQgdGhpcmQgcGFydHksIHdoaWNoIGNvbGxlY3RzIGluZm9ybWF0aW9uLCBydW5zIGEgbWF0Y2hpbmcgYWxnb3JpdGhtLCBhbmQgYnJvYWRjYXN0cyB0aGUgbWF0Y2hpbmcgcmVzdWx0cyksIHRoZXNlIGNoYWxsZW5nZXMgd2VyZSBvdmVyY29tZS4gQXMgYSByZXN1bHQsIHRoZXJlIGhhcyBiZWVuIGEgc3VyZ2UgaW4gdGhlIGRldmVsb3BtZW50IG9mIG1hdGNoaW5nIGZyYW1ld29ya3MgdGhhdCBoYXZlIGJlY29tZSB3aWRlbHkgdXNlZCBpbiBtYW55IGFyZWFzLCBzdWNoIGFzIHRoZSBuYXRpb25hbCByZXNpZGVudCBtYXRjaGluZyBwcm9ncmFtIGluIHRoZSBVbml0ZWQgU3RhdGVzLCB0aGUgY29sbGVnZSBhZG1pc3Npb24gaW4gSHVuZ2FyeSwgdGhlIGluY29tcGF0aWJsZSBraWRuZXkgZXhjaGFuZ2UgbWFya2V0LCBhbmQgdGhlIHBhcnRuZXJzaGlwIGZvcm1hdGlvbiBpbiBwZWVyLXRvLXBlZXIgKFAyUCkgbmV0d29yaywgYW1vbmcgb3RoZXJzLiIsInB1Ymxpc2hlciI6IlNwcmluZ2VyIEludGVybmF0aW9uYWwgUHVibGlzaGluZyIsImNvbnRhaW5lci10aXRsZS1zaG9ydCI6IiJ9LCJpc1RlbXBvcmFyeSI6ZmFsc2V9XX0=&quot;,&quot;citationItems&quot;:[{&quot;id&quot;:&quot;cee3ef3f-90c2-3900-a847-354159492d4d&quot;,&quot;itemData&quot;:{&quot;type&quot;:&quot;chapter&quot;,&quot;id&quot;:&quot;cee3ef3f-90c2-3900-a847-354159492d4d&quot;,&quot;title&quot;:&quot;Fundamentals of Matching Theory&quot;,&quot;groupId&quot;:&quot;a4d7a1ff-372f-30d9-abc6-6a9b3c7f7b36&quot;,&quot;author&quot;:[{&quot;family&quot;:&quot;Han&quot;,&quot;given&quot;:&quot;Zhu&quot;,&quot;parse-names&quot;:false,&quot;dropping-particle&quot;:&quot;&quot;,&quot;non-dropping-particle&quot;:&quot;&quot;},{&quot;family&quot;:&quot;Gu&quot;,&quot;given&quot;:&quot;Yunan&quot;,&quot;parse-names&quot;:false,&quot;dropping-particle&quot;:&quot;&quot;,&quot;non-dropping-particle&quot;:&quot;&quot;},{&quot;family&quot;:&quot;Saad&quot;,&quot;given&quot;:&quot;Walid&quot;,&quot;parse-names&quot;:false,&quot;dropping-particle&quot;:&quot;&quot;,&quot;non-dropping-particle&quot;:&quot;&quot;}],&quot;container-title&quot;:&quot;Matching Theory for Wireless Networks&quot;,&quot;editor&quot;:[{&quot;family&quot;:&quot;Han&quot;,&quot;given&quot;:&quot;Zhu&quot;,&quot;parse-names&quot;:false,&quot;dropping-particle&quot;:&quot;&quot;,&quot;non-dropping-particle&quot;:&quot;&quot;},{&quot;family&quot;:&quot;Gu&quot;,&quot;given&quot;:&quot;Yunan&quot;,&quot;parse-names&quot;:false,&quot;dropping-particle&quot;:&quot;&quot;,&quot;non-dropping-particle&quot;:&quot;&quot;},{&quot;family&quot;:&quot;Saad&quot;,&quot;given&quot;:&quot;Walid&quot;,&quot;parse-names&quot;:false,&quot;dropping-particle&quot;:&quot;&quot;,&quot;non-dropping-particle&quot;:&quot;&quot;}],&quot;DOI&quot;:&quot;10.1007/978-3-319-56252-0_2&quot;,&quot;ISBN&quot;:&quot;978-3-319-56252-0&quot;,&quot;URL&quot;:&quot;https://doi.org/10.1007/978-3-319-56252-0_2&quot;,&quot;issued&quot;:{&quot;date-parts&quot;:[[2017]]},&quot;publisher-place&quot;:&quot;Cham&quot;,&quot;page&quot;:&quot;9-15&quot;,&quot;abstract&quot;:&quot;Matching theory, in economics, is a mathematical framework that allows analyzing the formation of mutually beneficial relationships over time. Prior to the seminal work of Gale and Shapley on the stable marriage and college admission problems in 1962, many matching problems were solved by the “free for all market”. The “free for all market” term refers to the period before matching theory was conceived as a discipline, as well as the way in which matching problems were dealt with during the period. Economists have identified several issues such as unraveling, congestion, and exploding offers in the “free for all market”. Since then, with decades of efforts devoted to developing matching algorithms (i.e., there arises a trusted third party, which collects information, runs a matching algorithm, and broadcasts the matching results), these challenges were overcome. As a result, there has been a surge in the development of matching frameworks that have become widely used in many areas, such as the national resident matching program in the United States, the college admission in Hungary, the incompatible kidney exchange market, and the partnership formation in peer-to-peer (P2P) network, among others.&quot;,&quot;publisher&quot;:&quot;Springer International Publishing&quot;,&quot;container-title-short&quot;:&quot;&quot;},&quot;isTemporary&quot;:false}]},{&quot;citationID&quot;:&quot;MENDELEY_CITATION_8c1604a8-07b0-4a43-9017-62455646e046&quot;,&quot;properties&quot;:{&quot;noteIndex&quot;:0},&quot;isEdited&quot;:false,&quot;manualOverride&quot;:{&quot;isManuallyOverridden&quot;:false,&quot;citeprocText&quot;:&quot;[12]&quot;,&quot;manualOverrideText&quot;:&quot;&quot;},&quot;citationTag&quot;:&quot;MENDELEY_CITATION_v3_eyJjaXRhdGlvbklEIjoiTUVOREVMRVlfQ0lUQVRJT05fOGMxNjA0YTgtMDdiMC00YTQzLTkwMTctNjI0NTU2NDZlMDQ2IiwicHJvcGVydGllcyI6eyJub3RlSW5kZXgiOjB9LCJpc0VkaXRlZCI6ZmFsc2UsIm1hbnVhbE92ZXJyaWRlIjp7ImlzTWFudWFsbHlPdmVycmlkZGVuIjpmYWxzZSwiY2l0ZXByb2NUZXh0IjoiWzEyXSIsIm1hbnVhbE92ZXJyaWRlVGV4dCI6IiJ9LCJjaXRhdGlvbkl0ZW1zIjpbeyJpZCI6ImYxNmFhNDVlLTYwMDMtMzdiYi04N2JjLWUzZTI4MmMwYTM1MiIsIml0ZW1EYXRhIjp7InR5cGUiOiJhcnRpY2xlLWpvdXJuYWwiLCJpZCI6ImYxNmFhNDVlLTYwMDMtMzdiYi04N2JjLWUzZTI4MmMwYTM1MiIsInRpdGxlIjoiU3RhYmxlIG1hdGNoaW5ncyBhbmQgZXF1aWxpYnJpdW0gb3V0Y29tZXMgb2YgdGhlIEdhbGUtU2hhcGxleSdzIGFsZ29yaXRobSBmb3IgdGhlIG1hcnJpYWdlIHByb2JsZW0iLCJncm91cElkIjoiYTRkN2ExZmYtMzcyZi0zMGQ5LWFiYzYtNmE5YjNjN2Y3YjM2IiwiYXV0aG9yIjpbeyJmYW1pbHkiOiJaaG91IiwiZ2l2ZW4iOiJMaW4iLCJwYXJzZS1uYW1lcyI6ZmFsc2UsImRyb3BwaW5nLXBhcnRpY2xlIjoiIiwibm9uLWRyb3BwaW5nLXBhcnRpY2xlIjoiIn1dLCJjb250YWluZXItdGl0bGUiOiJFY29ub21pY3MgTGV0dGVycyIsImNvbnRhaW5lci10aXRsZS1zaG9ydCI6IkVjb24gTGV0dCIsImFjY2Vzc2VkIjp7ImRhdGUtcGFydHMiOltbMjAyMywyLDIyXV19LCJET0kiOiIxMC4xMDE2LzAxNjUtMTc2NSg5MSk5MDA1MC1VIiwiSVNTTiI6IjAxNjUtMTc2NSIsImlzc3VlZCI6eyJkYXRlLXBhcnRzIjpbWzE5OTEsNSwxXV19LCJwYWdlIjoiMjUtMjkiLCJhYnN0cmFjdCI6IlRoaXMgbm90ZSBpbnZlc3RpZ2F0ZXMgdGhlIHN0cmF0ZWdpYyBhc3BlY3Qgb2YgdGhlIEdhbGUtU2hhcGxleSdzICgxOTYyKSAnZGVmZXJyZWQgYWNjZXB0YW5jZScgYWxnb3JpdGhtIGZvciB0aGUgbWFycmlhZ2UgcHJvYmxlbS4gV2UgcHJvdmUgdGhhdCBpZiBhIHN0YWJsZSBtYXRjaGluZyB3aXRoIHJlc3BlY3QgdG8gdGhlIHRydWUgcHJlZmVyZW5jZXMgaXMgc3VwcG9ydGVkIGJ5IHNvbWUgcHJlZmVyZW5jZSBwcm9maWxlIChwb3NzaWJseSBhIG5vbi1lcXVpbGlicml1bSBvbmUpLCB0aGVuIGl0IGNhbiBiZSBzdXBwb3J0ZWQgYnkgYSBzdHJhdGVnaWMgZXF1aWxpYnJpdW0uIE91ciByZXN1bHQgY29tcGxlbWVudHMgUm90aCdzIHJlc3VsdCAoMTk4NCkgaW4gc2hvd2luZyB0aGF0IGV2ZW4gdGhvdWdoIGFnZW50cyByZXZlYWwgdGhlaXIgcHJlZmVyZW5jZXMgc3RyYXRlZ2ljYWxseSwgdGhlIEctUyBhbGdvcml0aG0gc3RpbGwgeWllbGRzIHN0YWJsZSBtYXRjaGluZ3Mgd2l0aCByZXNwZWN0IHRvIHRoZSB0cnVlIHByZWZlcmVuY2VzLiDCqSAxOTkxLiIsInB1Ymxpc2hlciI6Ik5vcnRoLUhvbGxhbmQiLCJpc3N1ZSI6IjEiLCJ2b2x1bWUiOiIzNiJ9LCJpc1RlbXBvcmFyeSI6ZmFsc2V9XX0=&quot;,&quot;citationItems&quot;:[{&quot;id&quot;:&quot;f16aa45e-6003-37bb-87bc-e3e282c0a352&quot;,&quot;itemData&quot;:{&quot;type&quot;:&quot;article-journal&quot;,&quot;id&quot;:&quot;f16aa45e-6003-37bb-87bc-e3e282c0a352&quot;,&quot;title&quot;:&quot;Stable matchings and equilibrium outcomes of the Gale-Shapley's algorithm for the marriage problem&quot;,&quot;groupId&quot;:&quot;a4d7a1ff-372f-30d9-abc6-6a9b3c7f7b36&quot;,&quot;author&quot;:[{&quot;family&quot;:&quot;Zhou&quot;,&quot;given&quot;:&quot;Lin&quot;,&quot;parse-names&quot;:false,&quot;dropping-particle&quot;:&quot;&quot;,&quot;non-dropping-particle&quot;:&quot;&quot;}],&quot;container-title&quot;:&quot;Economics Letters&quot;,&quot;container-title-short&quot;:&quot;Econ Lett&quot;,&quot;accessed&quot;:{&quot;date-parts&quot;:[[2023,2,22]]},&quot;DOI&quot;:&quot;10.1016/0165-1765(91)90050-U&quot;,&quot;ISSN&quot;:&quot;0165-1765&quot;,&quot;issued&quot;:{&quot;date-parts&quot;:[[1991,5,1]]},&quot;page&quot;:&quot;25-29&quot;,&quot;abstract&quot;:&quot;This note investigates the strategic aspect of the Gale-Shapley's (1962) 'deferred acceptance' algorithm for the marriage problem. We prove that if a stable matching with respect to the true preferences is supported by some preference profile (possibly a non-equilibrium one), then it can be supported by a strategic equilibrium. Our result complements Roth's result (1984) in showing that even though agents reveal their preferences strategically, the G-S algorithm still yields stable matchings with respect to the true preferences. © 1991.&quot;,&quot;publisher&quot;:&quot;North-Holland&quot;,&quot;issue&quot;:&quot;1&quot;,&quot;volume&quot;:&quot;36&quot;},&quot;isTemporary&quot;:false}]}]"/>
+    <we:property name="MENDELEY_CITATIONS" value="[{&quot;citationID&quot;:&quot;MENDELEY_CITATION_f07e9eb8-e08b-4745-bc22-1e9b46c997b1&quot;,&quot;properties&quot;:{&quot;noteIndex&quot;:0},&quot;isEdited&quot;:false,&quot;manualOverride&quot;:{&quot;isManuallyOverridden&quot;:false,&quot;citeprocText&quot;:&quot;[1]&quot;,&quot;manualOverrideText&quot;:&quot;&quot;},&quot;citationTag&quot;:&quot;MENDELEY_CITATION_v3_eyJjaXRhdGlvbklEIjoiTUVOREVMRVlfQ0lUQVRJT05fZjA3ZTllYjgtZTA4Yi00NzQ1LWJjMjItMWU5YjQ2Yzk5N2IxIiwicHJvcGVydGllcyI6eyJub3RlSW5kZXgiOjB9LCJpc0VkaXRlZCI6ZmFsc2UsIm1hbnVhbE92ZXJyaWRlIjp7ImlzTWFudWFsbHlPdmVycmlkZGVuIjpmYWxzZSwiY2l0ZXByb2NUZXh0IjoiWzFdIiwibWFudWFsT3ZlcnJpZGVUZXh0IjoiIn0sImNpdGF0aW9uSXRlbXMiOlt7ImlkIjoiOTNkOWM0N2QtZmI3MC0zMmQ1LTgwNGMtMjM4NjQ5ZjkyYmJhIiwiaXRlbURhdGEiOnsidHlwZSI6ImFydGljbGUtam91cm5hbCIsImlkIjoiOTNkOWM0N2QtZmI3MC0zMmQ1LTgwNGMtMjM4NjQ5ZjkyYmJhIiwidGl0bGUiOiJEaWZmaWN1bHRpZXMgaW4gbGVhcm5pbmcgYWxnZWJyYSwgYSBzdHVkeSB3aXRoIHN0YW5kYXJkaXplZCB0ZXN0cyIsImF1dGhvciI6W3siZmFtaWx5IjoiUGFsYWNpb3MiLCJnaXZlbiI6Ikx1aXMgQXJtYW5kbyBSYW1vcyIsInBhcnNlLW5hbWVzIjpmYWxzZSwiZHJvcHBpbmctcGFydGljbGUiOiIiLCJub24tZHJvcHBpbmctcGFydGljbGUiOiIifSx7ImZhbWlseSI6Ikd1aWZhcnJvIiwiZ2l2ZW4iOiJNYXJ2aW4gSXbDoW4iLCJwYXJzZS1uYW1lcyI6ZmFsc2UsImRyb3BwaW5nLXBhcnRpY2xlIjoiIiwibm9uLWRyb3BwaW5nLXBhcnRpY2xlIjoiIn0seyJmYW1pbHkiOiJHYXJjw61hIiwiZ2l2ZW4iOiJMdWlzIE1hbnVlbCBDYXNhcyIsInBhcnNlLW5hbWVzIjpmYWxzZSwiZHJvcHBpbmctcGFydGljbGUiOiIiLCJub24tZHJvcHBpbmctcGFydGljbGUiOiIifV0sImNvbnRhaW5lci10aXRsZSI6IkJvbGVtYSAtIE1hdGhlbWF0aWNzIEVkdWNhdGlvbiBCdWxsZXRpbiIsIkRPSSI6IjEwLjE1OTAvMTk4MC00NDE1djM1bjcwYTIxIiwiSVNTTiI6IjE5ODA0NDE1IiwiaXNzdWVkIjp7ImRhdGUtcGFydHMiOltbMjAyMV1dfSwicGFnZSI6IjEwMTYtMTAzMyIsImFic3RyYWN0IjoiVGhpcyB3b3JrIGlzIGEgc3R1ZHkgYWltZWQgYXQgaWRlbnRpZnlpbmcgdGhlIG1haW4gZGlmZmljdWx0aWVzIHRoYXQgc3R1ZGVudHMgc2hvdyB3aGVuIHNvbHZpbmcgYWxnb3JpdGhtaWMgb3IgYWxnZWJyYWljIHByb2JsZW1zLiBBcyBhIHJlZmVyZW5jZSBwb2ludCwgd2UgdXNlZCB0aGUgZGF0YWJhc2UgdGhhdCBjb250YWlucyB0aGUgcmVzdWx0cyBvZiB0aGUgYXBwbGljYXRpb24gb2Ygc3RhbmRhcmRpemVkIG1hdGhlbWF0aWNzIHRlc3RzIG9uIGJhc2ljIGVkdWNhdGlvbiBzdHVkZW50cyBmcm9tIDd0aCB0byA5dGggZ3JhZGUgKGFnZXMgMTIgdG8gMTUpIGluIEhvbmR1cmFzLiBBZnRlciBhbiBhbmFseXNpcyBvZiB0aGUgc3RhdGlzdGljYWwgcGFyYW1ldGVycyBvZiBkaWZmaWN1bHR5LCBjb3JyZWxhdGlvbiwgYXMgd2VsbCBhcyB0aGUgZ3JhcGhpY2FsIGFuYWx5c2lzIG9mIHRoZSBvcHRpb25zIG9mIGVhY2ggaXRlbSwgdGhlIGl0ZW1zIGFuc3dlcmVkIGluY29ycmVjdGx5IGJ5IHN0dWRlbnRzIHdobyBoYWQgaGlnaCBzY29yZXMgaW4gdGhlIGFwcGxpZWQgdGVzdHMgd2VyZSBzZWxlY3RlZCwgd2hpY2ggYWxsb3dlZCB0aGVtIHRvIGJlIGFuYWx5emVkIHRha2luZyBhcyByZWZlcmVuY2UgdGhlIHJlc2VhcmNoIGNhcnJpZWQgb3V0IGluIG90aGVyIGNvbnRleHRzLiBUaGUgcmVzdWx0cyBzaG93IHRoYXQgaGlnaCBwZXJmb3JtYW5jZSBzdHVkZW50cyBtYWtlIG1pc3Rha2VzIGluIGJhc2ljIHByb2JsZW1zIG9mIGFyaXRobWV0aWMgYW5kIGFsZ2VicmEuIFdlIGJlbGlldmUgdGhhdCByZWNvZ25pemluZyB0aGVzZSBlcnJvcnMgaXMgYSBnb29kIHdheSB0byBndWlkZSB0ZWFjaGVyIGVkdWNhdGlvbiBhbmQgdHJhaW5pbmcgcHJvY2Vzc2VzLCBhcyB3ZWxsIGFzIHRvIHN0cmVuZ3RoZW4gdGVhY2hpbmcgc3RyYXRlZ2llcyBhaW1lZCBhdCBhdm9pZGluZyB0aGUgaWRlbnRpZmllZCBlcnJvcnMuIiwicHVibGlzaGVyIjoiQk9MRU1BIERlcGFydGFtZW50byBkZSBNYXRlbWF0aWNhIiwiaXNzdWUiOiI3MCIsInZvbHVtZSI6IjM1IiwiY29udGFpbmVyLXRpdGxlLXNob3J0IjoiIn0sImlzVGVtcG9yYXJ5IjpmYWxzZX1dfQ==&quot;,&quot;citationItems&quot;:[{&quot;id&quot;:&quot;93d9c47d-fb70-32d5-804c-238649f92bba&quot;,&quot;itemData&quot;:{&quot;type&quot;:&quot;article-journal&quot;,&quot;id&quot;:&quot;93d9c47d-fb70-32d5-804c-238649f92bba&quot;,&quot;title&quot;:&quot;Difficulties in learning algebra, a study with standardized tests&quot;,&quot;author&quot;:[{&quot;family&quot;:&quot;Palacios&quot;,&quot;given&quot;:&quot;Luis Armando Ramos&quot;,&quot;parse-names&quot;:false,&quot;dropping-particle&quot;:&quot;&quot;,&quot;non-dropping-particle&quot;:&quot;&quot;},{&quot;family&quot;:&quot;Guifarro&quot;,&quot;given&quot;:&quot;Marvin Iván&quot;,&quot;parse-names&quot;:false,&quot;dropping-particle&quot;:&quot;&quot;,&quot;non-dropping-particle&quot;:&quot;&quot;},{&quot;family&quot;:&quot;García&quot;,&quot;given&quot;:&quot;Luis Manuel Casas&quot;,&quot;parse-names&quot;:false,&quot;dropping-particle&quot;:&quot;&quot;,&quot;non-dropping-particle&quot;:&quot;&quot;}],&quot;container-title&quot;:&quot;Bolema - Mathematics Education Bulletin&quot;,&quot;DOI&quot;:&quot;10.1590/1980-4415v35n70a21&quot;,&quot;ISSN&quot;:&quot;19804415&quot;,&quot;issued&quot;:{&quot;date-parts&quot;:[[2021]]},&quot;page&quot;:&quot;1016-1033&quot;,&quot;abstract&quot;:&quot;This work is a study aimed at identifying the main difficulties that students show when solving algorithmic or algebraic problems. As a reference point, we used the database that contains the results of the application of standardized mathematics tests on basic education students from 7th to 9th grade (ages 12 to 15) in Honduras. After an analysis of the statistical parameters of difficulty, correlation, as well as the graphical analysis of the options of each item, the items answered incorrectly by students who had high scores in the applied tests were selected, which allowed them to be analyzed taking as reference the research carried out in other contexts. The results show that high performance students make mistakes in basic problems of arithmetic and algebra. We believe that recognizing these errors is a good way to guide teacher education and training processes, as well as to strengthen teaching strategies aimed at avoiding the identified errors.&quot;,&quot;publisher&quot;:&quot;BOLEMA Departamento de Matematica&quot;,&quot;issue&quot;:&quot;70&quot;,&quot;volume&quot;:&quot;35&quot;,&quot;container-title-short&quot;:&quot;&quot;},&quot;isTemporary&quot;:false}]},{&quot;citationID&quot;:&quot;MENDELEY_CITATION_f896fecb-18fb-4d4e-beea-5d885ad686f5&quot;,&quot;properties&quot;:{&quot;noteIndex&quot;:0},&quot;isEdited&quot;:false,&quot;manualOverride&quot;:{&quot;isManuallyOverridden&quot;:false,&quot;citeprocText&quot;:&quot;[2]&quot;,&quot;manualOverrideText&quot;:&quot;&quot;},&quot;citationTag&quot;:&quot;MENDELEY_CITATION_v3_eyJjaXRhdGlvbklEIjoiTUVOREVMRVlfQ0lUQVRJT05fZjg5NmZlY2ItMThmYi00ZDRlLWJlZWEtNWQ4ODVhZDY4NmY1IiwicHJvcGVydGllcyI6eyJub3RlSW5kZXgiOjB9LCJpc0VkaXRlZCI6ZmFsc2UsIm1hbnVhbE92ZXJyaWRlIjp7ImlzTWFudWFsbHlPdmVycmlkZGVuIjpmYWxzZSwiY2l0ZXByb2NUZXh0IjoiWzJdIiwibWFudWFsT3ZlcnJpZGVUZXh0IjoiIn0sImNpdGF0aW9uSXRlbXMiOlt7ImlkIjoiZTFhNzQxYmQtMmI1MC0zNjA1LThmM2UtMWY3ODE2OTViZGYzIiwiaXRlbURhdGEiOnsidHlwZSI6InJlcG9ydCIsImlkIjoiZTFhNzQxYmQtMmI1MC0zNjA1LThmM2UtMWY3ODE2OTViZGYzIiwidGl0bGUiOiJEaWTDoWN0aWNhIHBhcmEgbGEgZW5zZcOxYW56YSBkZSBsYSBhcml0bcOpdGljYSB5IGVsIGFsZ2VicmEiLCJncm91cElkIjoiYTRkN2ExZmYtMzcyZi0zMGQ5LWFiYzYtNmE5YjNjN2Y3YjM2IiwiYXV0aG9yIjpbeyJmYW1pbHkiOiJHYWx2aXMiLCJnaXZlbiI6IkpvcmdlIEVucmlxdWUiLCJwYXJzZS1uYW1lcyI6ZmFsc2UsImRyb3BwaW5nLXBhcnRpY2xlIjoiIiwibm9uLWRyb3BwaW5nLXBhcnRpY2xlIjoiIn1dLCJhYnN0cmFjdCI6IlByaW5jaXBhbGVzIGRpZmljdWx0YWRlcyBlbiBsYSBlbnNlw7FhbnphIGFwcmVuZGl6YWplIGRlIGxhIG1hdGVtw6F0aWNhIExhcyBwcmluY2lwYWxlcyBkaWZpY3VsdGFkZXMgcXVlIGhlIGVuY29udHJhZG8gYSBsbyBsYXJnbyBkZSBtaSBleHBlcmllbmNpYSBjb21vIGRvY2VudGUgZGUgbWF0ZW3DoXRpY2Egc29uIGxhcyBzaWd1aWVudGVzOiBhLiBBbHRvIGdyYWRvIGRlIGFic3RyYWNjacOzbiBiLiBBbHRvIGdyYWRvIGRlIHNlY3VlbmNpYWxpZGFkLiBQYXJhIHZlbmNlciBlc3RhcyBkaWZpY3VsdGFkZXMgaGUgdHJhdGFkbyBkZSBkZXNhcnJvbGxhciB1biBtYXRlcmlhbCBkaWTDoWN0aWNvIHF1ZSBoYWdhIGxhIG1hdGVtw6F0aWNhIG1lbm9zIGFic3RyYWN0YSB5IHBlcm1pdGEgcXVlIGxvcyBlc3R1ZGlhbnRlcyBhcHJlaGVuZGFuIGVuIGNhZGEgY3Vyc28gbG9zIGNvbm9jaW1pZW50b3MgZGUgbWF0ZW3DoXRpY2EgZXhpZ2lkbyBwYXJhIHN1IHByb21vY2nDs24gYSBsb3MgY3Vyc29zIHNpZ3VpZW50ZXMgKGRlIGFjdWVyZG8gYWwgYWx0byBncmFkbyBkZSBzZWN1ZW5jaWFsaWRhZCBxdWUgc2llbXByZSBzZSBwcmVzZW50YSBlbiBsYSBtYXRlbcOhdGljYSkuIExhIGVzdHJhdGVnaWEgcHJvcHVlc3RhIHNlIHN1c3RlbnRhIGLDoXNpY2FtZW50ZSBlbiBkb3MgbW9kZWxvcyBwZWRhZ8OzZ2ljb3MgeSBlbiBsYSB0ZW9yw61hIGRlIGxhcyBpbnRlbGlnZW5jaWFzIG3Dumx0aXBsZXMgZGUgR2FyZG5lciBhIHNhYmVyOiBhLiBNb2RlbG8gaGlzdMOzcmljbyBzb2NpYWwgZGUgVmlnb3Rza3kuIERlIGFjdWVyZG8gY29uIGVzdGUgbW9kZWxvIHBhcmEgY2FkYSBlc3R1ZGlhbnRlIGV4aXN0ZSB1bmEgem9uYSBkZSBkZXNhcnJvbGxvIHByw7N4aW1vLCBkZW50cm8gZGUgbGEgY3VhbCBlcyBjYXBheiBkZSBhcHJlaGVuZGVyIG51ZXZvcyBjb25vY2ltaWVudG9zIHkgZnVlcmEgZGUgbGEgY3VhbCBubyBlcyBjYXBheiBkZSBoYWNlcmxvLiBBZGVjdWFuZG8gZXN0ZSBtb2RlbG8gYWwgYXByZW5kaXphamUgZXNwZWPDrWZpY28gZGUgbGEgbWF0ZW3DoXRpY2EsIHNlIHB1ZWRlIGRlY2lyIHF1ZSBkaWNoYSB6b25hIGRlcGVuZGUgZGUgdmFyaW9zIGZhY3RvcmVzOiDvg5ggRWwgY29udGV4dG8gZXNjb2xhciwgZmFtaWxpYXIgeSBzb2NpYWwgZG9uZGUgaW50ZXJhY3TDumEgZWwgZXN0dWRpYW50ZSDvg5ggU3VzIGNhcGFjaWRhZGVzIGlubmF0YXMgcGFyYSBsYSBtYXRlbcOhdGljYSDvg5ggU3VzIGNvbm9jaW1pZW50b3MgcHJldmlvcyBzb2JyZSBsb3MgdGVtYXMgZGUgZXN0dWRpbyDvg5ggRWwgZ3JhZG8gZGUgbW90aXZhY2nDs24gZSBpbnRlcsOpcyBxdWUgZWwgZXN0dWRpYW50ZSBwcmVzZW50ZSBlbiBlbCBhcHJlbmRpemFqZSBkZSBsYSBtaXNtYSB5IGVsIGdyYWRvIGRlIG1vdGl2YWNpw7NuIHF1ZSBlbCBkb2NlbnRlIGxvZ3JlIGNyZWFyIGVuIMOpbC4gTGEgdXRpbGl6YWNpw7NuIGRlbCBtYXRlcmlhbCBkaWTDoWN0aWNvIHByb3B1ZXN0byBwZXJtaXRlIHF1ZSBsYSB6b25hIGRlIGRlc2Fycm9sbG8gcHLDs3hpbW8gZGUgVmlnb3Rza3kgc2UgYW1wbMOtZSBzaWduaWZpY2F0aXZhbWVudGUsIHlhIHF1ZSBhbCBwcmVzZW50YXIgZWwgY29ub2NpbWllbnRvIG1hdGVtw6F0aWNvIGRlIHVuYSBtYW5lcmEgbWVub3MgYWJzdHJhY3RhLCBzZSBkZXNwaWVydGEgZWwgaW50ZXLDqXMgZGVsIGVzdHVkaWFudGUgcG9yIGxhIG1pc21hLCBhZGVtw6FzIGVsIGp1ZWdvIHkgbGEgY29tcGV0ZW5jaWEgcXVlIHNlIGdlbmVyYW4gZW4gZWwgZGVzYXJyb2xsbyBkZSBsYSBtZXRvZG9sb2fDrWEgcHJvcHVlc3RhIHRhbWJpw6luIHByb3BpY2lhbiB1bmEgbWF5b3IgbW90aXZhY2nDs24gZW4gZWwgZXN0dWRpYW50ZS4ifSwiaXNUZW1wb3JhcnkiOmZhbHNlfV19&quot;,&quot;citationItems&quot;:[{&quot;id&quot;:&quot;e1a741bd-2b50-3605-8f3e-1f781695bdf3&quot;,&quot;itemData&quot;:{&quot;type&quot;:&quot;report&quot;,&quot;id&quot;:&quot;e1a741bd-2b50-3605-8f3e-1f781695bdf3&quot;,&quot;title&quot;:&quot;Didáctica para la enseñanza de la aritmética y el algebra&quot;,&quot;groupId&quot;:&quot;a4d7a1ff-372f-30d9-abc6-6a9b3c7f7b36&quot;,&quot;author&quot;:[{&quot;family&quot;:&quot;Galvis&quot;,&quot;given&quot;:&quot;Jorge Enrique&quot;,&quot;parse-names&quot;:false,&quot;dropping-particle&quot;:&quot;&quot;,&quot;non-dropping-particle&quot;:&quot;&quot;}],&quot;abstract&quot;:&quot;Principales dificultades en la enseñanza aprendizaje de la matemática Las principales dificultades que he encontrado a lo largo de mi experiencia como docente de matemática son las siguientes: a. Alto grado de abstracción b. Alto grado de secuencialidad. Para vencer estas dificultades he tratado de desarrollar un material didáctico que haga la matemática menos abstracta y permita que los estudiantes aprehendan en cada curso los conocimientos de matemática exigido para su promoción a los cursos siguientes (de acuerdo al alto grado de secuencialidad que siempre se presenta en la matemática). La estrategia propuesta se sustenta básicamente en dos modelos pedagógicos y en la teoría de las inteligencias múltiples de Gardner a saber: a. Modelo histórico social de Vigotsky. De acuerdo con este modelo para cada estudiante existe una zona de desarrollo próximo, dentro de la cual es capaz de aprehender nuevos conocimientos y fuera de la cual no es capaz de hacerlo. Adecuando este modelo al aprendizaje específico de la matemática, se puede decir que dicha zona depende de varios factores:  El contexto escolar, familiar y social donde interactúa el estudiante  Sus capacidades innatas para la matemática  Sus conocimientos previos sobre los temas de estudio  El grado de motivación e interés que el estudiante presente en el aprendizaje de la misma y el grado de motivación que el docente logre crear en él. La utilización del material didáctico propuesto permite que la zona de desarrollo próximo de Vigotsky se amplíe significativamente, ya que al presentar el conocimiento matemático de una manera menos abstracta, se despierta el interés del estudiante por la misma, además el juego y la competencia que se generan en el desarrollo de la metodología propuesta también propician una mayor motivación en el estudiante.&quot;},&quot;isTemporary&quot;:false}]},{&quot;citationID&quot;:&quot;MENDELEY_CITATION_b5ba5bff-12df-4bee-8604-8657aacd2ef5&quot;,&quot;properties&quot;:{&quot;noteIndex&quot;:0},&quot;isEdited&quot;:false,&quot;manualOverride&quot;:{&quot;isManuallyOverridden&quot;:false,&quot;citeprocText&quot;:&quot;[3]&quot;,&quot;manualOverrideText&quot;:&quot;&quot;},&quot;citationTag&quot;:&quot;MENDELEY_CITATION_v3_eyJjaXRhdGlvbklEIjoiTUVOREVMRVlfQ0lUQVRJT05fYjViYTViZmYtMTJkZi00YmVlLTg2MDQtODY1N2FhY2QyZWY1IiwicHJvcGVydGllcyI6eyJub3RlSW5kZXgiOjB9LCJpc0VkaXRlZCI6ZmFsc2UsIm1hbnVhbE92ZXJyaWRlIjp7ImlzTWFudWFsbHlPdmVycmlkZGVuIjpmYWxzZSwiY2l0ZXByb2NUZXh0IjoiWzNdIiwibWFudWFsT3ZlcnJpZGVUZXh0IjoiIn0sImNpdGF0aW9uSXRlbXMiOlt7ImlkIjoiYWUzNzkwMjUtYTNhMS0zZWQzLWEzMmUtZGIwMmE2MGEzMGI4IiwiaXRlbURhdGEiOnsidHlwZSI6ImJvb2siLCJpZCI6ImFlMzc5MDI1LWEzYTEtM2VkMy1hMzJlLWRiMDJhNjBhMzBiOCIsInRpdGxlIjoiUHJvZ3JhbWEgZm9ydGFsZWNpbWllbnRvIGRlIGxhIGNvYmVydHVyYSBjb24gY2FsaWRhZCBwYXJhIGVsIHNlY3RvciBlZHVjYXRpdm8gcnVyYWwgUEVSIElJIiwiZ3JvdXBJZCI6ImE0ZDdhMWZmLTM3MmYtMzBkOS1hYmM2LTZhOWIzYzdmN2IzNiIsImF1dGhvciI6W3siZmFtaWx5IjoiRGlkw6FjdGljYXMiLCJnaXZlbiI6IlNlY3VlbmNpYXMiLCJwYXJzZS1uYW1lcyI6ZmFsc2UsImRyb3BwaW5nLXBhcnRpY2xlIjoiIiwibm9uLWRyb3BwaW5nLXBhcnRpY2xlIjoiIn0seyJmYW1pbHkiOiJNYXRlbcOhdGljYXMiLCJnaXZlbiI6IkVuIiwicGFyc2UtbmFtZXMiOmZhbHNlLCJkcm9wcGluZy1wYXJ0aWNsZSI6IiIsIm5vbi1kcm9wcGluZy1wYXJ0aWNsZSI6IiJ9XSwiSVNCTiI6Ijk3ODk1ODY5MTU0NjUiLCJVUkwiOiJ3d3cubWluZWR1Y2FjaW9uLmdvdi5jbyJ9LCJpc1RlbXBvcmFyeSI6ZmFsc2V9XX0=&quot;,&quot;citationItems&quot;:[{&quot;id&quot;:&quot;ae379025-a3a1-3ed3-a32e-db02a60a30b8&quot;,&quot;itemData&quot;:{&quot;type&quot;:&quot;book&quot;,&quot;id&quot;:&quot;ae379025-a3a1-3ed3-a32e-db02a60a30b8&quot;,&quot;title&quot;:&quot;Programa fortalecimiento de la cobertura con calidad para el sector educativo rural PER II&quot;,&quot;groupId&quot;:&quot;a4d7a1ff-372f-30d9-abc6-6a9b3c7f7b36&quot;,&quot;author&quot;:[{&quot;family&quot;:&quot;Didácticas&quot;,&quot;given&quot;:&quot;Secuencias&quot;,&quot;parse-names&quot;:false,&quot;dropping-particle&quot;:&quot;&quot;,&quot;non-dropping-particle&quot;:&quot;&quot;},{&quot;family&quot;:&quot;Matemáticas&quot;,&quot;given&quot;:&quot;En&quot;,&quot;parse-names&quot;:false,&quot;dropping-particle&quot;:&quot;&quot;,&quot;non-dropping-particle&quot;:&quot;&quot;}],&quot;ISBN&quot;:&quot;9789586915465&quot;,&quot;URL&quot;:&quot;www.mineducacion.gov.co&quot;},&quot;isTemporary&quot;:false}]},{&quot;citationID&quot;:&quot;MENDELEY_CITATION_0d738c9f-b148-48c8-a562-4180ed893ce2&quot;,&quot;properties&quot;:{&quot;noteIndex&quot;:0},&quot;isEdited&quot;:false,&quot;manualOverride&quot;:{&quot;isManuallyOverridden&quot;:false,&quot;citeprocText&quot;:&quot;[4]&quot;,&quot;manualOverrideText&quot;:&quot;&quot;},&quot;citationTag&quot;:&quot;MENDELEY_CITATION_v3_eyJjaXRhdGlvbklEIjoiTUVOREVMRVlfQ0lUQVRJT05fMGQ3MzhjOWYtYjE0OC00OGM4LWE1NjItNDE4MGVkODkzY2UyIiwicHJvcGVydGllcyI6eyJub3RlSW5kZXgiOjB9LCJpc0VkaXRlZCI6ZmFsc2UsIm1hbnVhbE92ZXJyaWRlIjp7ImlzTWFudWFsbHlPdmVycmlkZGVuIjpmYWxzZSwiY2l0ZXByb2NUZXh0IjoiWzRdIiwibWFudWFsT3ZlcnJpZGVUZXh0IjoiIn0sImNpdGF0aW9uSXRlbXMiOlt7ImlkIjoiMGI0MzkwYmMtNTc3Zi0zZjEwLThjODQtOWU3ZTkyNTE3MWVjIiwiaXRlbURhdGEiOnsidHlwZSI6InJlcG9ydCIsImlkIjoiMGI0MzkwYmMtNTc3Zi0zZjEwLThjODQtOWU3ZTkyNTE3MWVjIiwidGl0bGUiOiJDb2RkJ3MgVHdlbHZlIFJ1bGVzIFJ1bGVzIHRoYXQgbWFrZSBhIFJEQk1TIiwiZ3JvdXBJZCI6ImE0ZDdhMWZmLTM3MmYtMzBkOS1hYmM2LTZhOWIzYzdmN2IzNiIsImF1dGhvciI6W3siZmFtaWx5IjoiVHJlaGFuIiwiZ2l2ZW4iOiJBbWl0YWJoIiwicGFyc2UtbmFtZXMiOmZhbHNlLCJkcm9wcGluZy1wYXJ0aWNsZSI6IiIsIm5vbi1kcm9wcGluZy1wYXJ0aWNsZSI6IiJ9XSwiaXNzdWVkIjp7ImRhdGUtcGFydHMiOltbMjAwM11dfSwiY29udGFpbmVyLXRpdGxlLXNob3J0IjoiIn0sImlzVGVtcG9yYXJ5IjpmYWxzZX1dfQ==&quot;,&quot;citationItems&quot;:[{&quot;id&quot;:&quot;0b4390bc-577f-3f10-8c84-9e7e925171ec&quot;,&quot;itemData&quot;:{&quot;type&quot;:&quot;report&quot;,&quot;id&quot;:&quot;0b4390bc-577f-3f10-8c84-9e7e925171ec&quot;,&quot;title&quot;:&quot;Codd's Twelve Rules Rules that make a RDBMS&quot;,&quot;groupId&quot;:&quot;a4d7a1ff-372f-30d9-abc6-6a9b3c7f7b36&quot;,&quot;author&quot;:[{&quot;family&quot;:&quot;Trehan&quot;,&quot;given&quot;:&quot;Amitabh&quot;,&quot;parse-names&quot;:false,&quot;dropping-particle&quot;:&quot;&quot;,&quot;non-dropping-particle&quot;:&quot;&quot;}],&quot;issued&quot;:{&quot;date-parts&quot;:[[2003]]}},&quot;isTemporary&quot;:false}]},{&quot;citationID&quot;:&quot;MENDELEY_CITATION_93d8096f-64bb-4850-b2c9-fa9f6b189f57&quot;,&quot;properties&quot;:{&quot;noteIndex&quot;:0},&quot;isEdited&quot;:false,&quot;manualOverride&quot;:{&quot;isManuallyOverridden&quot;:false,&quot;citeprocText&quot;:&quot;[5]&quot;,&quot;manualOverrideText&quot;:&quot;&quot;},&quot;citationTag&quot;:&quot;MENDELEY_CITATION_v3_eyJjaXRhdGlvbklEIjoiTUVOREVMRVlfQ0lUQVRJT05fOTNkODA5NmYtNjRiYi00ODUwLWIyYzktZmE5ZjZiMTg5ZjU3IiwicHJvcGVydGllcyI6eyJub3RlSW5kZXgiOjB9LCJpc0VkaXRlZCI6ZmFsc2UsIm1hbnVhbE92ZXJyaWRlIjp7ImlzTWFudWFsbHlPdmVycmlkZGVuIjpmYWxzZSwiY2l0ZXByb2NUZXh0IjoiWzVdIiwibWFudWFsT3ZlcnJpZGVUZXh0IjoiIn0sImNpdGF0aW9uSXRlbXMiOlt7ImlkIjoiNmU2YzNjMjEtYTczYi0zOGM1LWIwZDctYWFjZmI0NWM3NDM2IiwiaXRlbURhdGEiOnsidHlwZSI6ImFydGljbGUtam91cm5hbCIsImlkIjoiNmU2YzNjMjEtYTczYi0zOGM1LWIwZDctYWFjZmI0NWM3NDM2IiwidGl0bGUiOiJQZWVyIHR1dG9yaW5nIGFuZCBtYXRoZW1hdGljcyBpbiBzZWNvbmRhcnkgZWR1Y2F0aW9uOiBsaXRlcmF0dXJlIHJldmlldywgZWZmZWN0IHNpemVzLCBtb2RlcmF0b3JzLCBhbmQgaW1wbGljYXRpb25zIGZvciBwcmFjdGljZSIsImdyb3VwSWQiOiJhNGQ3YTFmZi0zNzJmLTMwZDktYWJjNi02YTliM2M3ZjdiMzYiLCJhdXRob3IiOlt7ImZhbWlseSI6IkFsZWdyZSIsImdpdmVuIjoiRnJhbmNpc2NvIiwicGFyc2UtbmFtZXMiOmZhbHNlLCJkcm9wcGluZy1wYXJ0aWNsZSI6IiIsIm5vbi1kcm9wcGluZy1wYXJ0aWNsZSI6IiJ9LHsiZmFtaWx5IjoiTW9saW5lciIsImdpdmVuIjoiTGlkb24iLCJwYXJzZS1uYW1lcyI6ZmFsc2UsImRyb3BwaW5nLXBhcnRpY2xlIjoiIiwibm9uLWRyb3BwaW5nLXBhcnRpY2xlIjoiIn0seyJmYW1pbHkiOiJNYXJvdG8iLCJnaXZlbiI6IkFuYSIsInBhcnNlLW5hbWVzIjpmYWxzZSwiZHJvcHBpbmctcGFydGljbGUiOiIiLCJub24tZHJvcHBpbmctcGFydGljbGUiOiIifSx7ImZhbWlseSI6IkxvcmVuem8tVmFsZW50aW4iLCJnaXZlbiI6IkdpbCIsInBhcnNlLW5hbWVzIjpmYWxzZSwiZHJvcHBpbmctcGFydGljbGUiOiIiLCJub24tZHJvcHBpbmctcGFydGljbGUiOiIifV0sIkRPSSI6IjEwLjEwMTYvai5oZWxpeW9uLjIwMTkuZTAyNDkxIiwiVVJMIjoiaHR0cHM6Ly9kb2kub3JnLzEwLjEwMTYvai5oZWxpeW9uLjIwMTkuZTAyNDkxIiwiaXNzdWVkIjp7ImRhdGUtcGFydHMiOltbMjAxN11dfSwiYWJzdHJhY3QiOiJBIGxpdGVyYXR1cmUgcmV2aWV3IHdhcyB1bmRlcnRha2VuIHRvIGNvbXBpbGUgYWxsIGRhdGEgb24gcGVlciB0dXRvcmluZyBpbiBzZWNvbmRhcnkgZWR1Y2F0aW9uICg3IHRoIHRvIDEyIHRoIGdyYWRlKSBtYXRoZW1hdGljcyBmcm9tIGV4aXN0aW5nIGFydGljbGVzLiBEYXRhIGZyb20gNDIgaW5kZXBlbmRlbnQgc3R1ZGllcyB3ZXJlIGluY2x1ZGVkIGluIHRoaXMgcmVzZWFyY2guIEFsbCBkYXRhIHJlZ2FyZGluZyBwYXJ0aWNpcGFudHMnIHJvbGVzIChmaXhlZCB2cy4gcmVjaXByb2NhbCksIHBhcnRpY2lwYW50cycgYWdlcyAoc2FtZS1hZ2UgdnMuIGNyb3NzLWFnZSksIHRoZSBtZXRob2RvbG9naWNhbCBhcHByb2FjaCB0YWtlbiAocXVhbnRpdGF0aXZlIG9yIHF1YWxpdGF0aXZlKSwgdGhlIHR5cGUgb2YgZGVzaWduIGZvciB0aG9zZSBzdHVkaWVzIHRoYXQgaW52b2x2ZWQgYSBxdWFudGl0YXRpdmUgYXBwcm9hY2gsIHRoZSB2YXJpYWJsZXMgYW5hbHl6ZWQsIGFuZCB0aGUgb3JnYW5pemF0aW9uYWwgbWF0dGVycyAobnVtYmVyIG9mIHBhcnRpY2lwYW50cywgZHVyYXRpb24gb2YgdGhlIHByb2dyYW0gLCBzZXNzaW9ucyBwZXIgd2VlaywgYW5kIGR1cmF0aW9uIG9mIHRoZSBzZXNzaW9ucykgYXJlIGluY2x1ZGVkIGluIHRoZSBhcnRpY2xlLiBUaGUgZWZmZWN0IHNpemVzIG9mIHRoZSA0MiBzdHVkaWVzIHdlcmUgY2FsY3VsYXRlZCBhbmQgZXhhbWluZWQuIFRoZSBtYWluIGdvYWwgb2YgdGhlIHN0dWR5IHdhcyB0byBkZXRlcm1pbmUgdGhvc2UgdmFyaWFibGVzIHRoYXQgd2VyZSBtb2RlcmF0b3JzIG9mIGVmZmVjdCBzaXplLCB0aGF0IGlzLCB0aGUgdmFyaWFibGVzIHRoYXQgc2lnbmlmaWNhbnRseSBpbmZsdWVuY2VkIHN0dWRlbnRzJyBhY2FkZW1pYyBhY2hpZXZlbWVudCBvdXRjb21lcy4gSW5mZXJlbnRpYWwgc3RhdGlzdGljYWwgYW5hbHlzZXMgKFN0dWRlbnQncyB0LXRlc3QgYW5kIEFOT1ZBcykgd2VyZSBjYXJyaWVkIG91dCBmb3IgdGhlIHZhcmlhYmxlcy4gT2YgdGhlIDQyIHN0dWRpZXMgZXhhbWluZWQsIDg4JSBzaG93ZWQgcG9zaXRpdmUgZWZmZWN0IHNpemVzIHdpdGggdGhlIG1lYW5zIGJlaW5nIGNsb3NlIHRvIG1lZGl1bSAoQ29oZW4ncyBkIMK8IDAuMzgpLiBDb25jbHVzaW9ucyBzdWdnZXN0IHRoZSBpbXBsZW1lbnRhdGlvbiBvZiBzYW1lLWFnZSBvdmVyIGNyb3NzLWFnZSB0dXRvcmluZywgZHVyaW5nIHByb2dyYW1zIG9mIGZld2VyIHRoYW4gOCB3ZWVrcywgaW4gc2Vzc2lvbnMgb2YgbGVzcyB0aGFuIDMwIG1pbnV0ZXMgaXMgb3B0aW1hbCBmb3IgaW1wcm92aW5nIHN0dWRlbnRzJyBhY2FkZW1pYyBvdXRjb21lcy4gSW5jbHVzaW9uIG9mIGNvbnRyb2wgZ3JvdXBzIGluIHNpbWlsYXIgZnV0dXJlIHN0dWRpZXMgaXMgcmVjb21tZW5kZWQgc28gZWZmZWN0IHNpemVzIGFyZSBub3Qgb3ZlcmVzdGltYXRlZC4iLCJjb250YWluZXItdGl0bGUtc2hvcnQiOiIifSwiaXNUZW1wb3JhcnkiOmZhbHNlfV19&quot;,&quot;citationItems&quot;:[{&quot;id&quot;:&quot;6e6c3c21-a73b-38c5-b0d7-aacfb45c7436&quot;,&quot;itemData&quot;:{&quot;type&quot;:&quot;article-journal&quot;,&quot;id&quot;:&quot;6e6c3c21-a73b-38c5-b0d7-aacfb45c7436&quot;,&quot;title&quot;:&quot;Peer tutoring and mathematics in secondary education: literature review, effect sizes, moderators, and implications for practice&quot;,&quot;groupId&quot;:&quot;a4d7a1ff-372f-30d9-abc6-6a9b3c7f7b36&quot;,&quot;author&quot;:[{&quot;family&quot;:&quot;Alegre&quot;,&quot;given&quot;:&quot;Francisco&quot;,&quot;parse-names&quot;:false,&quot;dropping-particle&quot;:&quot;&quot;,&quot;non-dropping-particle&quot;:&quot;&quot;},{&quot;family&quot;:&quot;Moliner&quot;,&quot;given&quot;:&quot;Lidon&quot;,&quot;parse-names&quot;:false,&quot;dropping-particle&quot;:&quot;&quot;,&quot;non-dropping-particle&quot;:&quot;&quot;},{&quot;family&quot;:&quot;Maroto&quot;,&quot;given&quot;:&quot;Ana&quot;,&quot;parse-names&quot;:false,&quot;dropping-particle&quot;:&quot;&quot;,&quot;non-dropping-particle&quot;:&quot;&quot;},{&quot;family&quot;:&quot;Lorenzo-Valentin&quot;,&quot;given&quot;:&quot;Gil&quot;,&quot;parse-names&quot;:false,&quot;dropping-particle&quot;:&quot;&quot;,&quot;non-dropping-particle&quot;:&quot;&quot;}],&quot;DOI&quot;:&quot;10.1016/j.heliyon.2019.e02491&quot;,&quot;URL&quot;:&quot;https://doi.org/10.1016/j.heliyon.2019.e02491&quot;,&quot;issued&quot;:{&quot;date-parts&quot;:[[2017]]},&quot;abstract&quot;:&quot;A literature review was undertaken to compile all data on peer tutoring in secondary education (7 th to 12 th grade) mathematics from existing articles. Data from 42 independent studies were included in this research. All data regarding participants' roles (fixed vs. reciprocal), participants' ages (same-age vs. cross-age), the methodological approach taken (quantitative or qualitative), the type of design for those studies that involved a quantitative approach, the variables analyzed, and the organizational matters (number of participants, duration of the program , sessions per week, and duration of the sessions) are included in the article. The effect sizes of the 42 studies were calculated and examined. The main goal of the study was to determine those variables that were moderators of effect size, that is, the variables that significantly influenced students' academic achievement outcomes. Inferential statistical analyses (Student's t-test and ANOVAs) were carried out for the variables. Of the 42 studies examined, 88% showed positive effect sizes with the means being close to medium (Cohen's d ¼ 0.38). Conclusions suggest the implementation of same-age over cross-age tutoring, during programs of fewer than 8 weeks, in sessions of less than 30 minutes is optimal for improving students' academic outcomes. Inclusion of control groups in similar future studies is recommended so effect sizes are not overestimated.&quot;},&quot;isTemporary&quot;:false}]},{&quot;citationID&quot;:&quot;MENDELEY_CITATION_3565262f-bf48-4799-abe6-1f96506547f8&quot;,&quot;properties&quot;:{&quot;noteIndex&quot;:0},&quot;isEdited&quot;:false,&quot;manualOverride&quot;:{&quot;isManuallyOverridden&quot;:false,&quot;citeprocText&quot;:&quot;[6]&quot;,&quot;manualOverrideText&quot;:&quot;&quot;},&quot;citationTag&quot;:&quot;MENDELEY_CITATION_v3_eyJjaXRhdGlvbklEIjoiTUVOREVMRVlfQ0lUQVRJT05fMzU2NTI2MmYtYmY0OC00Nzk5LWFiZTYtMWY5NjUwNjU0N2Y4IiwicHJvcGVydGllcyI6eyJub3RlSW5kZXgiOjB9LCJpc0VkaXRlZCI6ZmFsc2UsIm1hbnVhbE92ZXJyaWRlIjp7ImlzTWFudWFsbHlPdmVycmlkZGVuIjpmYWxzZSwiY2l0ZXByb2NUZXh0IjoiWzZdIiwibWFudWFsT3ZlcnJpZGVUZXh0IjoiIn0sImNpdGF0aW9uSXRlbXMiOlt7ImlkIjoiNWE0OGM5NzUtNTU2NC0zYmVmLWIwNzgtMWRjODI5NzE0Y2E5IiwiaXRlbURhdGEiOnsidHlwZSI6ImFydGljbGUtam91cm5hbCIsImlkIjoiNWE0OGM5NzUtNTU2NC0zYmVmLWIwNzgtMWRjODI5NzE0Y2E5IiwidGl0bGUiOiJEaWZmaWN1bHRpZXMgaW4gbGVhcm5pbmcgYWxnZWJyYSwgYSBzdHVkeSB3aXRoIHN0YW5kYXJkaXplZCB0ZXN0cyIsImdyb3VwSWQiOiJhNGQ3YTFmZi0zNzJmLTMwZDktYWJjNi02YTliM2M3ZjdiMzYiLCJhdXRob3IiOlt7ImZhbWlseSI6IlBhbGFjaW9zIiwiZ2l2ZW4iOiJMdWlzIEFybWFuZG8gUmFtb3MiLCJwYXJzZS1uYW1lcyI6ZmFsc2UsImRyb3BwaW5nLXBhcnRpY2xlIjoiIiwibm9uLWRyb3BwaW5nLXBhcnRpY2xlIjoiIn0seyJmYW1pbHkiOiJHdWlmYXJybyIsImdpdmVuIjoiTWFydmluIEl2w6FuIiwicGFyc2UtbmFtZXMiOmZhbHNlLCJkcm9wcGluZy1wYXJ0aWNsZSI6IiIsIm5vbi1kcm9wcGluZy1wYXJ0aWNsZSI6IiJ9LHsiZmFtaWx5IjoiR2FyY8OtYSIsImdpdmVuIjoiTHVpcyBNYW51ZWwgQ2FzYXMiLCJwYXJzZS1uYW1lcyI6ZmFsc2UsImRyb3BwaW5nLXBhcnRpY2xlIjoiIiwibm9uLWRyb3BwaW5nLXBhcnRpY2xlIjoiIn1dLCJjb250YWluZXItdGl0bGUiOiJCb2xlbWEgLSBNYXRoZW1hdGljcyBFZHVjYXRpb24gQnVsbGV0aW4iLCJET0kiOiIxMC4xNTkwLzE5ODAtNDQxNXYzNW43MGEyMSIsIklTU04iOiIxOTgwNDQxNSIsImlzc3VlZCI6eyJkYXRlLXBhcnRzIjpbWzIwMjFdXX0sInBhZ2UiOiIxMDE2LTEwMzMiLCJhYnN0cmFjdCI6IlRoaXMgd29yayBpcyBhIHN0dWR5IGFpbWVkIGF0IGlkZW50aWZ5aW5nIHRoZSBtYWluIGRpZmZpY3VsdGllcyB0aGF0IHN0dWRlbnRzIHNob3cgd2hlbiBzb2x2aW5nIGFsZ29yaXRobWljIG9yIGFsZ2VicmFpYyBwcm9ibGVtcy4gQXMgYSByZWZlcmVuY2UgcG9pbnQsIHdlIHVzZWQgdGhlIGRhdGFiYXNlIHRoYXQgY29udGFpbnMgdGhlIHJlc3VsdHMgb2YgdGhlIGFwcGxpY2F0aW9uIG9mIHN0YW5kYXJkaXplZCBtYXRoZW1hdGljcyB0ZXN0cyBvbiBiYXNpYyBlZHVjYXRpb24gc3R1ZGVudHMgZnJvbSA3dGggdG8gOXRoIGdyYWRlIChhZ2VzIDEyIHRvIDE1KSBpbiBIb25kdXJhcy4gQWZ0ZXIgYW4gYW5hbHlzaXMgb2YgdGhlIHN0YXRpc3RpY2FsIHBhcmFtZXRlcnMgb2YgZGlmZmljdWx0eSwgY29ycmVsYXRpb24sIGFzIHdlbGwgYXMgdGhlIGdyYXBoaWNhbCBhbmFseXNpcyBvZiB0aGUgb3B0aW9ucyBvZiBlYWNoIGl0ZW0sIHRoZSBpdGVtcyBhbnN3ZXJlZCBpbmNvcnJlY3RseSBieSBzdHVkZW50cyB3aG8gaGFkIGhpZ2ggc2NvcmVzIGluIHRoZSBhcHBsaWVkIHRlc3RzIHdlcmUgc2VsZWN0ZWQsIHdoaWNoIGFsbG93ZWQgdGhlbSB0byBiZSBhbmFseXplZCB0YWtpbmcgYXMgcmVmZXJlbmNlIHRoZSByZXNlYXJjaCBjYXJyaWVkIG91dCBpbiBvdGhlciBjb250ZXh0cy4gVGhlIHJlc3VsdHMgc2hvdyB0aGF0IGhpZ2ggcGVyZm9ybWFuY2Ugc3R1ZGVudHMgbWFrZSBtaXN0YWtlcyBpbiBiYXNpYyBwcm9ibGVtcyBvZiBhcml0aG1ldGljIGFuZCBhbGdlYnJhLiBXZSBiZWxpZXZlIHRoYXQgcmVjb2duaXppbmcgdGhlc2UgZXJyb3JzIGlzIGEgZ29vZCB3YXkgdG8gZ3VpZGUgdGVhY2hlciBlZHVjYXRpb24gYW5kIHRyYWluaW5nIHByb2Nlc3NlcywgYXMgd2VsbCBhcyB0byBzdHJlbmd0aGVuIHRlYWNoaW5nIHN0cmF0ZWdpZXMgYWltZWQgYXQgYXZvaWRpbmcgdGhlIGlkZW50aWZpZWQgZXJyb3JzLiIsInB1Ymxpc2hlciI6IkJPTEVNQSBEZXBhcnRhbWVudG8gZGUgTWF0ZW1hdGljYSIsImlzc3VlIjoiNzAiLCJ2b2x1bWUiOiIzNSIsImNvbnRhaW5lci10aXRsZS1zaG9ydCI6IiJ9LCJpc1RlbXBvcmFyeSI6ZmFsc2V9XX0=&quot;,&quot;citationItems&quot;:[{&quot;id&quot;:&quot;5a48c975-5564-3bef-b078-1dc829714ca9&quot;,&quot;itemData&quot;:{&quot;type&quot;:&quot;article-journal&quot;,&quot;id&quot;:&quot;5a48c975-5564-3bef-b078-1dc829714ca9&quot;,&quot;title&quot;:&quot;Difficulties in learning algebra, a study with standardized tests&quot;,&quot;groupId&quot;:&quot;a4d7a1ff-372f-30d9-abc6-6a9b3c7f7b36&quot;,&quot;author&quot;:[{&quot;family&quot;:&quot;Palacios&quot;,&quot;given&quot;:&quot;Luis Armando Ramos&quot;,&quot;parse-names&quot;:false,&quot;dropping-particle&quot;:&quot;&quot;,&quot;non-dropping-particle&quot;:&quot;&quot;},{&quot;family&quot;:&quot;Guifarro&quot;,&quot;given&quot;:&quot;Marvin Iván&quot;,&quot;parse-names&quot;:false,&quot;dropping-particle&quot;:&quot;&quot;,&quot;non-dropping-particle&quot;:&quot;&quot;},{&quot;family&quot;:&quot;García&quot;,&quot;given&quot;:&quot;Luis Manuel Casas&quot;,&quot;parse-names&quot;:false,&quot;dropping-particle&quot;:&quot;&quot;,&quot;non-dropping-particle&quot;:&quot;&quot;}],&quot;container-title&quot;:&quot;Bolema - Mathematics Education Bulletin&quot;,&quot;DOI&quot;:&quot;10.1590/1980-4415v35n70a21&quot;,&quot;ISSN&quot;:&quot;19804415&quot;,&quot;issued&quot;:{&quot;date-parts&quot;:[[2021]]},&quot;page&quot;:&quot;1016-1033&quot;,&quot;abstract&quot;:&quot;This work is a study aimed at identifying the main difficulties that students show when solving algorithmic or algebraic problems. As a reference point, we used the database that contains the results of the application of standardized mathematics tests on basic education students from 7th to 9th grade (ages 12 to 15) in Honduras. After an analysis of the statistical parameters of difficulty, correlation, as well as the graphical analysis of the options of each item, the items answered incorrectly by students who had high scores in the applied tests were selected, which allowed them to be analyzed taking as reference the research carried out in other contexts. The results show that high performance students make mistakes in basic problems of arithmetic and algebra. We believe that recognizing these errors is a good way to guide teacher education and training processes, as well as to strengthen teaching strategies aimed at avoiding the identified errors.&quot;,&quot;publisher&quot;:&quot;BOLEMA Departamento de Matematica&quot;,&quot;issue&quot;:&quot;70&quot;,&quot;volume&quot;:&quot;35&quot;},&quot;isTemporary&quot;:false}]},{&quot;citationID&quot;:&quot;MENDELEY_CITATION_1fe2aee6-3640-4365-8f1c-bfa6029f060b&quot;,&quot;properties&quot;:{&quot;noteIndex&quot;:0},&quot;isEdited&quot;:false,&quot;manualOverride&quot;:{&quot;isManuallyOverridden&quot;:false,&quot;citeprocText&quot;:&quot;[5]&quot;,&quot;manualOverrideText&quot;:&quot;&quot;},&quot;citationTag&quot;:&quot;MENDELEY_CITATION_v3_eyJjaXRhdGlvbklEIjoiTUVOREVMRVlfQ0lUQVRJT05fMWZlMmFlZTYtMzY0MC00MzY1LThmMWMtYmZhNjAyOWYwNjBiIiwicHJvcGVydGllcyI6eyJub3RlSW5kZXgiOjB9LCJpc0VkaXRlZCI6ZmFsc2UsIm1hbnVhbE92ZXJyaWRlIjp7ImlzTWFudWFsbHlPdmVycmlkZGVuIjpmYWxzZSwiY2l0ZXByb2NUZXh0IjoiWzVdIiwibWFudWFsT3ZlcnJpZGVUZXh0IjoiIn0sImNpdGF0aW9uSXRlbXMiOlt7ImlkIjoiNmU2YzNjMjEtYTczYi0zOGM1LWIwZDctYWFjZmI0NWM3NDM2IiwiaXRlbURhdGEiOnsidHlwZSI6ImFydGljbGUtam91cm5hbCIsImlkIjoiNmU2YzNjMjEtYTczYi0zOGM1LWIwZDctYWFjZmI0NWM3NDM2IiwidGl0bGUiOiJQZWVyIHR1dG9yaW5nIGFuZCBtYXRoZW1hdGljcyBpbiBzZWNvbmRhcnkgZWR1Y2F0aW9uOiBsaXRlcmF0dXJlIHJldmlldywgZWZmZWN0IHNpemVzLCBtb2RlcmF0b3JzLCBhbmQgaW1wbGljYXRpb25zIGZvciBwcmFjdGljZSIsImdyb3VwSWQiOiJhNGQ3YTFmZi0zNzJmLTMwZDktYWJjNi02YTliM2M3ZjdiMzYiLCJhdXRob3IiOlt7ImZhbWlseSI6IkFsZWdyZSIsImdpdmVuIjoiRnJhbmNpc2NvIiwicGFyc2UtbmFtZXMiOmZhbHNlLCJkcm9wcGluZy1wYXJ0aWNsZSI6IiIsIm5vbi1kcm9wcGluZy1wYXJ0aWNsZSI6IiJ9LHsiZmFtaWx5IjoiTW9saW5lciIsImdpdmVuIjoiTGlkb24iLCJwYXJzZS1uYW1lcyI6ZmFsc2UsImRyb3BwaW5nLXBhcnRpY2xlIjoiIiwibm9uLWRyb3BwaW5nLXBhcnRpY2xlIjoiIn0seyJmYW1pbHkiOiJNYXJvdG8iLCJnaXZlbiI6IkFuYSIsInBhcnNlLW5hbWVzIjpmYWxzZSwiZHJvcHBpbmctcGFydGljbGUiOiIiLCJub24tZHJvcHBpbmctcGFydGljbGUiOiIifSx7ImZhbWlseSI6IkxvcmVuem8tVmFsZW50aW4iLCJnaXZlbiI6IkdpbCIsInBhcnNlLW5hbWVzIjpmYWxzZSwiZHJvcHBpbmctcGFydGljbGUiOiIiLCJub24tZHJvcHBpbmctcGFydGljbGUiOiIifV0sIkRPSSI6IjEwLjEwMTYvai5oZWxpeW9uLjIwMTkuZTAyNDkxIiwiVVJMIjoiaHR0cHM6Ly9kb2kub3JnLzEwLjEwMTYvai5oZWxpeW9uLjIwMTkuZTAyNDkxIiwiaXNzdWVkIjp7ImRhdGUtcGFydHMiOltbMjAxN11dfSwiYWJzdHJhY3QiOiJBIGxpdGVyYXR1cmUgcmV2aWV3IHdhcyB1bmRlcnRha2VuIHRvIGNvbXBpbGUgYWxsIGRhdGEgb24gcGVlciB0dXRvcmluZyBpbiBzZWNvbmRhcnkgZWR1Y2F0aW9uICg3IHRoIHRvIDEyIHRoIGdyYWRlKSBtYXRoZW1hdGljcyBmcm9tIGV4aXN0aW5nIGFydGljbGVzLiBEYXRhIGZyb20gNDIgaW5kZXBlbmRlbnQgc3R1ZGllcyB3ZXJlIGluY2x1ZGVkIGluIHRoaXMgcmVzZWFyY2guIEFsbCBkYXRhIHJlZ2FyZGluZyBwYXJ0aWNpcGFudHMnIHJvbGVzIChmaXhlZCB2cy4gcmVjaXByb2NhbCksIHBhcnRpY2lwYW50cycgYWdlcyAoc2FtZS1hZ2UgdnMuIGNyb3NzLWFnZSksIHRoZSBtZXRob2RvbG9naWNhbCBhcHByb2FjaCB0YWtlbiAocXVhbnRpdGF0aXZlIG9yIHF1YWxpdGF0aXZlKSwgdGhlIHR5cGUgb2YgZGVzaWduIGZvciB0aG9zZSBzdHVkaWVzIHRoYXQgaW52b2x2ZWQgYSBxdWFudGl0YXRpdmUgYXBwcm9hY2gsIHRoZSB2YXJpYWJsZXMgYW5hbHl6ZWQsIGFuZCB0aGUgb3JnYW5pemF0aW9uYWwgbWF0dGVycyAobnVtYmVyIG9mIHBhcnRpY2lwYW50cywgZHVyYXRpb24gb2YgdGhlIHByb2dyYW0gLCBzZXNzaW9ucyBwZXIgd2VlaywgYW5kIGR1cmF0aW9uIG9mIHRoZSBzZXNzaW9ucykgYXJlIGluY2x1ZGVkIGluIHRoZSBhcnRpY2xlLiBUaGUgZWZmZWN0IHNpemVzIG9mIHRoZSA0MiBzdHVkaWVzIHdlcmUgY2FsY3VsYXRlZCBhbmQgZXhhbWluZWQuIFRoZSBtYWluIGdvYWwgb2YgdGhlIHN0dWR5IHdhcyB0byBkZXRlcm1pbmUgdGhvc2UgdmFyaWFibGVzIHRoYXQgd2VyZSBtb2RlcmF0b3JzIG9mIGVmZmVjdCBzaXplLCB0aGF0IGlzLCB0aGUgdmFyaWFibGVzIHRoYXQgc2lnbmlmaWNhbnRseSBpbmZsdWVuY2VkIHN0dWRlbnRzJyBhY2FkZW1pYyBhY2hpZXZlbWVudCBvdXRjb21lcy4gSW5mZXJlbnRpYWwgc3RhdGlzdGljYWwgYW5hbHlzZXMgKFN0dWRlbnQncyB0LXRlc3QgYW5kIEFOT1ZBcykgd2VyZSBjYXJyaWVkIG91dCBmb3IgdGhlIHZhcmlhYmxlcy4gT2YgdGhlIDQyIHN0dWRpZXMgZXhhbWluZWQsIDg4JSBzaG93ZWQgcG9zaXRpdmUgZWZmZWN0IHNpemVzIHdpdGggdGhlIG1lYW5zIGJlaW5nIGNsb3NlIHRvIG1lZGl1bSAoQ29oZW4ncyBkIMK8IDAuMzgpLiBDb25jbHVzaW9ucyBzdWdnZXN0IHRoZSBpbXBsZW1lbnRhdGlvbiBvZiBzYW1lLWFnZSBvdmVyIGNyb3NzLWFnZSB0dXRvcmluZywgZHVyaW5nIHByb2dyYW1zIG9mIGZld2VyIHRoYW4gOCB3ZWVrcywgaW4gc2Vzc2lvbnMgb2YgbGVzcyB0aGFuIDMwIG1pbnV0ZXMgaXMgb3B0aW1hbCBmb3IgaW1wcm92aW5nIHN0dWRlbnRzJyBhY2FkZW1pYyBvdXRjb21lcy4gSW5jbHVzaW9uIG9mIGNvbnRyb2wgZ3JvdXBzIGluIHNpbWlsYXIgZnV0dXJlIHN0dWRpZXMgaXMgcmVjb21tZW5kZWQgc28gZWZmZWN0IHNpemVzIGFyZSBub3Qgb3ZlcmVzdGltYXRlZC4iLCJjb250YWluZXItdGl0bGUtc2hvcnQiOiIifSwiaXNUZW1wb3JhcnkiOmZhbHNlfV19&quot;,&quot;citationItems&quot;:[{&quot;id&quot;:&quot;6e6c3c21-a73b-38c5-b0d7-aacfb45c7436&quot;,&quot;itemData&quot;:{&quot;type&quot;:&quot;article-journal&quot;,&quot;id&quot;:&quot;6e6c3c21-a73b-38c5-b0d7-aacfb45c7436&quot;,&quot;title&quot;:&quot;Peer tutoring and mathematics in secondary education: literature review, effect sizes, moderators, and implications for practice&quot;,&quot;groupId&quot;:&quot;a4d7a1ff-372f-30d9-abc6-6a9b3c7f7b36&quot;,&quot;author&quot;:[{&quot;family&quot;:&quot;Alegre&quot;,&quot;given&quot;:&quot;Francisco&quot;,&quot;parse-names&quot;:false,&quot;dropping-particle&quot;:&quot;&quot;,&quot;non-dropping-particle&quot;:&quot;&quot;},{&quot;family&quot;:&quot;Moliner&quot;,&quot;given&quot;:&quot;Lidon&quot;,&quot;parse-names&quot;:false,&quot;dropping-particle&quot;:&quot;&quot;,&quot;non-dropping-particle&quot;:&quot;&quot;},{&quot;family&quot;:&quot;Maroto&quot;,&quot;given&quot;:&quot;Ana&quot;,&quot;parse-names&quot;:false,&quot;dropping-particle&quot;:&quot;&quot;,&quot;non-dropping-particle&quot;:&quot;&quot;},{&quot;family&quot;:&quot;Lorenzo-Valentin&quot;,&quot;given&quot;:&quot;Gil&quot;,&quot;parse-names&quot;:false,&quot;dropping-particle&quot;:&quot;&quot;,&quot;non-dropping-particle&quot;:&quot;&quot;}],&quot;DOI&quot;:&quot;10.1016/j.heliyon.2019.e02491&quot;,&quot;URL&quot;:&quot;https://doi.org/10.1016/j.heliyon.2019.e02491&quot;,&quot;issued&quot;:{&quot;date-parts&quot;:[[2017]]},&quot;abstract&quot;:&quot;A literature review was undertaken to compile all data on peer tutoring in secondary education (7 th to 12 th grade) mathematics from existing articles. Data from 42 independent studies were included in this research. All data regarding participants' roles (fixed vs. reciprocal), participants' ages (same-age vs. cross-age), the methodological approach taken (quantitative or qualitative), the type of design for those studies that involved a quantitative approach, the variables analyzed, and the organizational matters (number of participants, duration of the program , sessions per week, and duration of the sessions) are included in the article. The effect sizes of the 42 studies were calculated and examined. The main goal of the study was to determine those variables that were moderators of effect size, that is, the variables that significantly influenced students' academic achievement outcomes. Inferential statistical analyses (Student's t-test and ANOVAs) were carried out for the variables. Of the 42 studies examined, 88% showed positive effect sizes with the means being close to medium (Cohen's d ¼ 0.38). Conclusions suggest the implementation of same-age over cross-age tutoring, during programs of fewer than 8 weeks, in sessions of less than 30 minutes is optimal for improving students' academic outcomes. Inclusion of control groups in similar future studies is recommended so effect sizes are not overestimated.&quot;},&quot;isTemporary&quot;:false}]},{&quot;citationID&quot;:&quot;MENDELEY_CITATION_50c4362b-23f8-4887-bc94-1c8c69f10055&quot;,&quot;properties&quot;:{&quot;noteIndex&quot;:0},&quot;isEdited&quot;:false,&quot;manualOverride&quot;:{&quot;isManuallyOverridden&quot;:false,&quot;citeprocText&quot;:&quot;[7]&quot;,&quot;manualOverrideText&quot;:&quot;&quot;},&quot;citationTag&quot;:&quot;MENDELEY_CITATION_v3_eyJjaXRhdGlvbklEIjoiTUVOREVMRVlfQ0lUQVRJT05fNTBjNDM2MmItMjNmOC00ODg3LWJjOTQtMWM4YzY5ZjEwMDU1IiwicHJvcGVydGllcyI6eyJub3RlSW5kZXgiOjB9LCJpc0VkaXRlZCI6ZmFsc2UsIm1hbnVhbE92ZXJyaWRlIjp7ImlzTWFudWFsbHlPdmVycmlkZGVuIjpmYWxzZSwiY2l0ZXByb2NUZXh0IjoiWzddIiwibWFudWFsT3ZlcnJpZGVUZXh0IjoiIn0sImNpdGF0aW9uSXRlbXMiOlt7ImlkIjoiZTgzOTZkMGMtMDIzYy0zNWFlLWFkMGUtNDlkNDVjOGJmOWJlIiwiaXRlbURhdGEiOnsidHlwZSI6ImFydGljbGUtam91cm5hbCIsImlkIjoiZTgzOTZkMGMtMDIzYy0zNWFlLWFkMGUtNDlkNDVjOGJmOWJlIiwidGl0bGUiOiJFc3RpbG9zIGRlIGVuc2XDsWFuemEgeSBlc3RpbG9zIGRlIGFwcmVuZGl6YWplIGVuIGVkdWNhY2nDs24gc3VwZXJpb3I6IEFuw6FsaXNpcyBkZSBsYXMgcHJlZmVyZW5jaWFzIGRlIGVzdHVkaWFudGVzIGRlIFBlZGFnb2fDrWEgZW4gSW5nbMOpcyBlbiB0cmVzIHVuaXZlcnNpZGFkZXMgY2hpbGVuYXMiLCJncm91cElkIjoiYTRkN2ExZmYtMzcyZi0zMGQ5LWFiYzYtNmE5YjNjN2Y3YjM2IiwiYXV0aG9yIjpbeyJmYW1pbHkiOiJSLiIsImdpdmVuIjoiQ29uc3RhbnphIiwicGFyc2UtbmFtZXMiOmZhbHNlLCJkcm9wcGluZy1wYXJ0aWNsZSI6IiIsIm5vbi1kcm9wcGluZy1wYXJ0aWNsZSI6IiJ9LHsiZmFtaWx5IjoiLiIsImdpdmVuIjoiQ2xhdWRpbyIsInBhcnNlLW5hbWVzIjpmYWxzZSwiZHJvcHBpbmctcGFydGljbGUiOiIiLCJub24tZHJvcHBpbmctcGFydGljbGUiOiIifSx7ImZhbWlseSI6Ii4iLCJnaXZlbiI6IkpvcmdlIiwicGFyc2UtbmFtZXMiOmZhbHNlLCJkcm9wcGluZy1wYXJ0aWNsZSI6IiIsIm5vbi1kcm9wcGluZy1wYXJ0aWNsZSI6IiJ9LHsiZmFtaWx5IjoiLiIsImdpdmVuIjoiUGFvbGEiLCJwYXJzZS1uYW1lcyI6ZmFsc2UsImRyb3BwaW5nLXBhcnRpY2xlIjoiIiwibm9uLWRyb3BwaW5nLXBhcnRpY2xlIjoiIn0seyJmYW1pbHkiOiIuIiwiZ2l2ZW4iOiJNYWJlbCIsInBhcnNlLW5hbWVzIjpmYWxzZSwiZHJvcHBpbmctcGFydGljbGUiOiIiLCJub24tZHJvcHBpbmctcGFydGljbGUiOiIifV0sImNvbnRhaW5lci10aXRsZSI6IlJldmlzdGEgRWxlY3Ryw7NuaWNhIEVkdWNhcmUiLCJVUkwiOiJodHRwczovL3d3dy5yZWRhbHljLm9yZy9hcnRpY3Vsby5vYT9pZD0xOTQxNDY4NjIwMDciLCJpc3N1ZWQiOnsiZGF0ZS1wYXJ0cyI6W1syMDE2XV19LCJwYWdlIjoiMS0yOSIsImxhbmd1YWdlIjoiRXNwYcOxb2wiLCJhYnN0cmFjdCI6IlxuXG5FbiAgZXN0ZSAgYXJ0w61jdWxvICBzZSAgZXZpZGVuY2lhbiAgbG9zICByZXN1bHRhZG9zICBkZSAgdW5hICBpbnZlc3RpZ2FjacOzbiAgcmVhbGl6YWRhICBlbCAgMjAxNCAgZW4gIHRyZXMgICB1bml2ZXJzaWRhZGVzICBjaGlsZW5hcy4gIEVsICBvYmpldGl2byAgZGUgIGVzdGEgIGludmVzdGlnYWNpw7NuICBmdWUgIGFuYWxpemFyICBsYXMgIHByZWZlcmVuY2lhcyAgZGUgIGVzdGlsb3MgIGRlICAgZW5zZcOxYW56YSB5IGVzdGlsb3MgZGUgYXByZW5kaXphamUgZGVsIGVzdHVkaWFudGFkbyBkZSBsYSBjYXJyZXJhIGRlIHBlZGFnb2fDrWEgZW4gaW5nbMOpcy4gUGFydGljaXBhcm9uIDI3OSAgZXN0dWRpYW50ZXMgZW4gbGEgcHJ1ZWJhIGRlIGVzdGlsb3MgZGUgZW5zZcOxYW56YSB5IDIzOCBlc3R1ZGlhbnRlcyBlbiBsYSBwcnVlYmEgZGUgZXN0aWxvcyBkZSBhcHJlbmRpemFqZSwgIHBlcnRlbmVjaWVudGVzIGEgcHJpbWVyLCB0ZXJjZXIgeSBxdWludG8gYcOxbyBkZSBsYSBjYXJyZXJhIGRlIHBlZGFnb2fDrWEgZW4gaW5nbMOpcy4gRXN0ZSBlc3R1ZGlvIHR1dm8gY29tbyAgcmVmZXJlbnRlIGNvbmNlcHR1YWwgZW4gbGEgaW52ZXN0aWdhY2nDs24gZGUgbG9zIGVzdGlsb3MgZGUgZW5zZcOxYW56YSB5IGVzdGlsb3MgZGUgYXByZW5kaXphamUgYSBHcmFzaGEgeSAgUmllY2htYW5uLCBxdWllbmVzIHByb3BvbmVuIHVuYSBjbGFzaWZpY2FjacOzbiwgdW5hIGFncnVwYWNpw7NuIHBvciAgY2zDunN0ZXJzICB5IGxhIGNvbnN0cnVjY2nDs24gZGUgIGNsw7pzdGVycyAgaW50ZWdyYWRvcyAoTGV3aXMsIDIwMTQ7ICBHcmFzaGEgeSBSaWVjaG1hbm4sIDE5NzUpLiAgTG9zIGhhbGxhemdvcyByZXZlbGFuIHF1ZSB0b2RvIGVsIGVzdHVkaWFudGFkbyB0aWVuZSAgdW5hIGFjdGl0dWQgZmF2b3JhYmxlIGhhY2lhIGxvcyBlc3RpbG9zIGRlIGVuc2XDsWFuemEgIGZhY2lsaXRhZG9yICB5IGVzdGlsbyBkZSBhcHJlbmRpemFqZSAgY29sYWJvcmF0aXZvIC5cblxuVGhpcyBwYXBlciBzaG93cyB0aGUgZmluZGluZ3Mgb2YgYSBzdHVkeSBjb25kdWN0ZWQgaW4gdGhyZWUgQ2hpbGVhbiB1bml2ZXJzaXRpZXMgaW4gMjAxNC4gSXQgIGFpbXMgIHRvICBhbmFseXplICBFRkwgIHN0dWRlbnQgIHRlYWNoZXJz4oCZICBwcmVmZXJlbmNlcyAgcmVnYXJkaW5nICB0aGVpciAgdGVhY2hpbmcgIGFuZCAgbGVhcm5pbmcgIHN0eWxlcy4gIDI3OSAgIHBhcnRpY2lwYW50cyAgYW5zd2VyZWQgIHRoZSAgdGVhY2hpbmcgIHN0eWxlICBpbnZlbnRvcnkgIGFuZCAgMjM4ICB0b29rICB0aGUgIGxlYXJuaW5nICBzdHlsZSAgcXVlc3Rpb25uYWlyZS4gICBUaGVzZSBwYXJ0aWNpcGFudHMgYXJlIGZpcnN0LCB0aGlyZCBhbmQgZmlmdGggeWVhciBzdHVkZW50LXRlYWNoZXJzLiBUaGlzIHN0dWR5IHVzZXMgR3Jhc2hhIGFuZCBSaWVjaG1hbuKAmXMgIG1vZGVsIHRvIHN0dWR5IHRlYWNoaW5nIGFuZCBsZWFybmluZyBzdHlsZXMuIFRoZXNlIGF1dGhvcnMgcHJvcG9zZSBhIGNsYXNzaWZpY2F0aW9uLCBjbHVzdGVyIGdyb3VwaW5nICBhbmQgaW50ZWdyYXRlZCBjbHVzdGVyaW5nIChMZXdpcywgMjAxNDsgR3Jhc2hhIHkgUmllY2htYW5uLCAxOTc1KS4gVGhlIGZpbmRpbmdzIHJldmVhbCB0aGF0IGFsbCBzdHVkZW50ICB0ZWFjaGVycyBmYXZvciB0aGUgRmFjaWxpdGF0b3IgdGVhY2hpbmcgc3R5bGUgYW5kIHRoZSBDb2xsYWJvcmF0aXZlIGxlYXJuaW5nIHN0eWxlLlxuXG4iLCJ2b2x1bWUiOiIyMCIsImNvbnRhaW5lci10aXRsZS1zaG9ydCI6IiJ9LCJpc1RlbXBvcmFyeSI6ZmFsc2V9XX0=&quot;,&quot;citationItems&quot;:[{&quot;id&quot;:&quot;e8396d0c-023c-35ae-ad0e-49d45c8bf9be&quot;,&quot;itemData&quot;:{&quot;type&quot;:&quot;article-journal&quot;,&quot;id&quot;:&quot;e8396d0c-023c-35ae-ad0e-49d45c8bf9be&quot;,&quot;title&quot;:&quot;Estilos de enseñanza y estilos de aprendizaje en educación superior: Análisis de las preferencias de estudiantes de Pedagogía en Inglés en tres universidades chilenas&quot;,&quot;groupId&quot;:&quot;a4d7a1ff-372f-30d9-abc6-6a9b3c7f7b36&quot;,&quot;author&quot;:[{&quot;family&quot;:&quot;R.&quot;,&quot;given&quot;:&quot;Constanza&quot;,&quot;parse-names&quot;:false,&quot;dropping-particle&quot;:&quot;&quot;,&quot;non-dropping-particle&quot;:&quot;&quot;},{&quot;family&quot;:&quot;.&quot;,&quot;given&quot;:&quot;Claudio&quot;,&quot;parse-names&quot;:false,&quot;dropping-particle&quot;:&quot;&quot;,&quot;non-dropping-particle&quot;:&quot;&quot;},{&quot;family&quot;:&quot;.&quot;,&quot;given&quot;:&quot;Jorge&quot;,&quot;parse-names&quot;:false,&quot;dropping-particle&quot;:&quot;&quot;,&quot;non-dropping-particle&quot;:&quot;&quot;},{&quot;family&quot;:&quot;.&quot;,&quot;given&quot;:&quot;Paola&quot;,&quot;parse-names&quot;:false,&quot;dropping-particle&quot;:&quot;&quot;,&quot;non-dropping-particle&quot;:&quot;&quot;},{&quot;family&quot;:&quot;.&quot;,&quot;given&quot;:&quot;Mabel&quot;,&quot;parse-names&quot;:false,&quot;dropping-particle&quot;:&quot;&quot;,&quot;non-dropping-particle&quot;:&quot;&quot;}],&quot;container-title&quot;:&quot;Revista Electrónica Educare&quot;,&quot;URL&quot;:&quot;https://www.redalyc.org/articulo.oa?id=194146862007&quot;,&quot;issued&quot;:{&quot;date-parts&quot;:[[2016]]},&quot;page&quot;:&quot;1-29&quot;,&quot;language&quot;:&quot;Español&quot;,&quot;abstract&quot;:&quot;\n\nEn  este  artículo  se  evidencian  los  resultados  de  una  investigación  realizada  el  2014  en  tres   universidades  chilenas.  El  objetivo  de  esta  investigación  fue  analizar  las  preferencias  de  estilos  de   enseñanza y estilos de aprendizaje del estudiantado de la carrera de pedagogía en inglés. Participaron 279  estudiantes en la prueba de estilos de enseñanza y 238 estudiantes en la prueba de estilos de aprendizaje,  pertenecientes a primer, tercer y quinto año de la carrera de pedagogía en inglés. Este estudio tuvo como  referente conceptual en la investigación de los estilos de enseñanza y estilos de aprendizaje a Grasha y  Riechmann, quienes proponen una clasificación, una agrupación por  clústers  y la construcción de  clústers  integrados (Lewis, 2014;  Grasha y Riechmann, 1975).  Los hallazgos revelan que todo el estudiantado tiene  una actitud favorable hacia los estilos de enseñanza  facilitador  y estilo de aprendizaje  colaborativo .\n\nThis paper shows the findings of a study conducted in three Chilean universities in 2014. It  aims  to  analyze  EFL  student  teachers’  preferences  regarding  their  teaching  and  learning  styles.  279   participants  answered  the  teaching  style  inventory  and  238  took  the  learning  style  questionnaire.   These participants are first, third and fifth year student-teachers. This study uses Grasha and Riechman’s  model to study teaching and learning styles. These authors propose a classification, cluster grouping  and integrated clustering (Lewis, 2014; Grasha y Riechmann, 1975). The findings reveal that all student  teachers favor the Facilitator teaching style and the Collaborative learning style.\n\n&quot;,&quot;volume&quot;:&quot;20&quot;},&quot;isTemporary&quot;:false}]},{&quot;citationID&quot;:&quot;MENDELEY_CITATION_ae06866b-f810-43a2-a7b4-94a7b6a3aa07&quot;,&quot;properties&quot;:{&quot;noteIndex&quot;:0},&quot;isEdited&quot;:false,&quot;manualOverride&quot;:{&quot;isManuallyOverridden&quot;:false,&quot;citeprocText&quot;:&quot;[8]&quot;,&quot;manualOverrideText&quot;:&quot;&quot;},&quot;citationTag&quot;:&quot;MENDELEY_CITATION_v3_eyJjaXRhdGlvbklEIjoiTUVOREVMRVlfQ0lUQVRJT05fYWUwNjg2NmItZjgxMC00M2EyLWE3YjQtOTRhN2I2YTNhYTA3IiwicHJvcGVydGllcyI6eyJub3RlSW5kZXgiOjB9LCJpc0VkaXRlZCI6ZmFsc2UsIm1hbnVhbE92ZXJyaWRlIjp7ImlzTWFudWFsbHlPdmVycmlkZGVuIjpmYWxzZSwiY2l0ZXByb2NUZXh0IjoiWzhdIiwibWFudWFsT3ZlcnJpZGVUZXh0IjoiIn0sImNpdGF0aW9uSXRlbXMiOlt7ImlkIjoiZjNjNWY2ZDYtYTg1Zi0zMWEzLThlMDEtYWE3OTU3ZDM2OTg4IiwiaXRlbURhdGEiOnsidHlwZSI6ImFydGljbGUtam91cm5hbCIsImlkIjoiZjNjNWY2ZDYtYTg1Zi0zMWEzLThlMDEtYWE3OTU3ZDM2OTg4IiwidGl0bGUiOiJFc3RpbG9zIGRlIGVuc2XDsWFuemEgeSBlc3RpbG9zIGRlIGFwcmVuZGl6YWplIGVuIGVkdWNhY2nDs24gc3VwZXJpb3I6IEFuw6FsaXNpcyBkZSBsYXMgcHJlZmVyZW5jaWFzIGRlIGVzdHVkaWFudGVzIGRlIFBlZGFnb2fDrWEgZW4gSW5nbMOpcyBlbiB0cmVzIHVuaXZlcnNpZGFkZXMgY2hpbGVuYXMiLCJncm91cElkIjoiYTRkN2ExZmYtMzcyZi0zMGQ5LWFiYzYtNmE5YjNjN2Y3YjM2IiwiYXV0aG9yIjpbeyJmYW1pbHkiOiJSLiIsImdpdmVuIjoiQ29uc3RhbnphIiwicGFyc2UtbmFtZXMiOmZhbHNlLCJkcm9wcGluZy1wYXJ0aWNsZSI6IiIsIm5vbi1kcm9wcGluZy1wYXJ0aWNsZSI6IiJ9LHsiZmFtaWx5IjoiLiIsImdpdmVuIjoiQ2xhdWRpbyIsInBhcnNlLW5hbWVzIjpmYWxzZSwiZHJvcHBpbmctcGFydGljbGUiOiIiLCJub24tZHJvcHBpbmctcGFydGljbGUiOiIifSx7ImZhbWlseSI6Ii4iLCJnaXZlbiI6IkpvcmdlIiwicGFyc2UtbmFtZXMiOmZhbHNlLCJkcm9wcGluZy1wYXJ0aWNsZSI6IiIsIm5vbi1kcm9wcGluZy1wYXJ0aWNsZSI6IiJ9LHsiZmFtaWx5IjoiLiIsImdpdmVuIjoiUGFvbGEiLCJwYXJzZS1uYW1lcyI6ZmFsc2UsImRyb3BwaW5nLXBhcnRpY2xlIjoiIiwibm9uLWRyb3BwaW5nLXBhcnRpY2xlIjoiIn0seyJmYW1pbHkiOiIuIiwiZ2l2ZW4iOiJNYWJlbCIsInBhcnNlLW5hbWVzIjpmYWxzZSwiZHJvcHBpbmctcGFydGljbGUiOiIiLCJub24tZHJvcHBpbmctcGFydGljbGUiOiIifV0sImNvbnRhaW5lci10aXRsZSI6IlJldmlzdGEgRWxlY3Ryw7NuaWNhIEVkdWNhcmUiLCJVUkwiOiJodHRwczovL3d3dy5yZWRhbHljLm9yZy9hcnRpY3Vsby5vYT9pZD0xOTQxNDY4NjIwMDciLCJpc3N1ZWQiOnsiZGF0ZS1wYXJ0cyI6W1syMDE2XV19LCJwYWdlIjoiMS0yOSIsImxhbmd1YWdlIjoiRXNwYcOxb2wiLCJhYnN0cmFjdCI6IlxuXG5FbiAgZXN0ZSAgYXJ0w61jdWxvICBzZSAgZXZpZGVuY2lhbiAgbG9zICByZXN1bHRhZG9zICBkZSAgdW5hICBpbnZlc3RpZ2FjacOzbiAgcmVhbGl6YWRhICBlbCAgMjAxNCAgZW4gIHRyZXMgICB1bml2ZXJzaWRhZGVzICBjaGlsZW5hcy4gIEVsICBvYmpldGl2byAgZGUgIGVzdGEgIGludmVzdGlnYWNpw7NuICBmdWUgIGFuYWxpemFyICBsYXMgIHByZWZlcmVuY2lhcyAgZGUgIGVzdGlsb3MgIGRlICAgZW5zZcOxYW56YSB5IGVzdGlsb3MgZGUgYXByZW5kaXphamUgZGVsIGVzdHVkaWFudGFkbyBkZSBsYSBjYXJyZXJhIGRlIHBlZGFnb2fDrWEgZW4gaW5nbMOpcy4gUGFydGljaXBhcm9uIDI3OSAgZXN0dWRpYW50ZXMgZW4gbGEgcHJ1ZWJhIGRlIGVzdGlsb3MgZGUgZW5zZcOxYW56YSB5IDIzOCBlc3R1ZGlhbnRlcyBlbiBsYSBwcnVlYmEgZGUgZXN0aWxvcyBkZSBhcHJlbmRpemFqZSwgIHBlcnRlbmVjaWVudGVzIGEgcHJpbWVyLCB0ZXJjZXIgeSBxdWludG8gYcOxbyBkZSBsYSBjYXJyZXJhIGRlIHBlZGFnb2fDrWEgZW4gaW5nbMOpcy4gRXN0ZSBlc3R1ZGlvIHR1dm8gY29tbyAgcmVmZXJlbnRlIGNvbmNlcHR1YWwgZW4gbGEgaW52ZXN0aWdhY2nDs24gZGUgbG9zIGVzdGlsb3MgZGUgZW5zZcOxYW56YSB5IGVzdGlsb3MgZGUgYXByZW5kaXphamUgYSBHcmFzaGEgeSAgUmllY2htYW5uLCBxdWllbmVzIHByb3BvbmVuIHVuYSBjbGFzaWZpY2FjacOzbiwgdW5hIGFncnVwYWNpw7NuIHBvciAgY2zDunN0ZXJzICB5IGxhIGNvbnN0cnVjY2nDs24gZGUgIGNsw7pzdGVycyAgaW50ZWdyYWRvcyAoTGV3aXMsIDIwMTQ7ICBHcmFzaGEgeSBSaWVjaG1hbm4sIDE5NzUpLiAgTG9zIGhhbGxhemdvcyByZXZlbGFuIHF1ZSB0b2RvIGVsIGVzdHVkaWFudGFkbyB0aWVuZSAgdW5hIGFjdGl0dWQgZmF2b3JhYmxlIGhhY2lhIGxvcyBlc3RpbG9zIGRlIGVuc2XDsWFuemEgIGZhY2lsaXRhZG9yICB5IGVzdGlsbyBkZSBhcHJlbmRpemFqZSAgY29sYWJvcmF0aXZvIC5cblxuVGhpcyBwYXBlciBzaG93cyB0aGUgZmluZGluZ3Mgb2YgYSBzdHVkeSBjb25kdWN0ZWQgaW4gdGhyZWUgQ2hpbGVhbiB1bml2ZXJzaXRpZXMgaW4gMjAxNC4gSXQgIGFpbXMgIHRvICBhbmFseXplICBFRkwgIHN0dWRlbnQgIHRlYWNoZXJz4oCZICBwcmVmZXJlbmNlcyAgcmVnYXJkaW5nICB0aGVpciAgdGVhY2hpbmcgIGFuZCAgbGVhcm5pbmcgIHN0eWxlcy4gIDI3OSAgIHBhcnRpY2lwYW50cyAgYW5zd2VyZWQgIHRoZSAgdGVhY2hpbmcgIHN0eWxlICBpbnZlbnRvcnkgIGFuZCAgMjM4ICB0b29rICB0aGUgIGxlYXJuaW5nICBzdHlsZSAgcXVlc3Rpb25uYWlyZS4gICBUaGVzZSBwYXJ0aWNpcGFudHMgYXJlIGZpcnN0LCB0aGlyZCBhbmQgZmlmdGggeWVhciBzdHVkZW50LXRlYWNoZXJzLiBUaGlzIHN0dWR5IHVzZXMgR3Jhc2hhIGFuZCBSaWVjaG1hbuKAmXMgIG1vZGVsIHRvIHN0dWR5IHRlYWNoaW5nIGFuZCBsZWFybmluZyBzdHlsZXMuIFRoZXNlIGF1dGhvcnMgcHJvcG9zZSBhIGNsYXNzaWZpY2F0aW9uLCBjbHVzdGVyIGdyb3VwaW5nICBhbmQgaW50ZWdyYXRlZCBjbHVzdGVyaW5nIChMZXdpcywgMjAxNDsgR3Jhc2hhIHkgUmllY2htYW5uLCAxOTc1KS4gVGhlIGZpbmRpbmdzIHJldmVhbCB0aGF0IGFsbCBzdHVkZW50ICB0ZWFjaGVycyBmYXZvciB0aGUgRmFjaWxpdGF0b3IgdGVhY2hpbmcgc3R5bGUgYW5kIHRoZSBDb2xsYWJvcmF0aXZlIGxlYXJuaW5nIHN0eWxlLlxuXG4iLCJ2b2x1bWUiOiIyMCIsImNvbnRhaW5lci10aXRsZS1zaG9ydCI6IiJ9LCJpc1RlbXBvcmFyeSI6ZmFsc2V9XX0=&quot;,&quot;citationItems&quot;:[{&quot;id&quot;:&quot;f3c5f6d6-a85f-31a3-8e01-aa7957d36988&quot;,&quot;itemData&quot;:{&quot;type&quot;:&quot;article-journal&quot;,&quot;id&quot;:&quot;f3c5f6d6-a85f-31a3-8e01-aa7957d36988&quot;,&quot;title&quot;:&quot;Estilos de enseñanza y estilos de aprendizaje en educación superior: Análisis de las preferencias de estudiantes de Pedagogía en Inglés en tres universidades chilenas&quot;,&quot;groupId&quot;:&quot;a4d7a1ff-372f-30d9-abc6-6a9b3c7f7b36&quot;,&quot;author&quot;:[{&quot;family&quot;:&quot;R.&quot;,&quot;given&quot;:&quot;Constanza&quot;,&quot;parse-names&quot;:false,&quot;dropping-particle&quot;:&quot;&quot;,&quot;non-dropping-particle&quot;:&quot;&quot;},{&quot;family&quot;:&quot;.&quot;,&quot;given&quot;:&quot;Claudio&quot;,&quot;parse-names&quot;:false,&quot;dropping-particle&quot;:&quot;&quot;,&quot;non-dropping-particle&quot;:&quot;&quot;},{&quot;family&quot;:&quot;.&quot;,&quot;given&quot;:&quot;Jorge&quot;,&quot;parse-names&quot;:false,&quot;dropping-particle&quot;:&quot;&quot;,&quot;non-dropping-particle&quot;:&quot;&quot;},{&quot;family&quot;:&quot;.&quot;,&quot;given&quot;:&quot;Paola&quot;,&quot;parse-names&quot;:false,&quot;dropping-particle&quot;:&quot;&quot;,&quot;non-dropping-particle&quot;:&quot;&quot;},{&quot;family&quot;:&quot;.&quot;,&quot;given&quot;:&quot;Mabel&quot;,&quot;parse-names&quot;:false,&quot;dropping-particle&quot;:&quot;&quot;,&quot;non-dropping-particle&quot;:&quot;&quot;}],&quot;container-title&quot;:&quot;Revista Electrónica Educare&quot;,&quot;URL&quot;:&quot;https://www.redalyc.org/articulo.oa?id=194146862007&quot;,&quot;issued&quot;:{&quot;date-parts&quot;:[[2016]]},&quot;page&quot;:&quot;1-29&quot;,&quot;language&quot;:&quot;Español&quot;,&quot;abstract&quot;:&quot;\n\nEn  este  artículo  se  evidencian  los  resultados  de  una  investigación  realizada  el  2014  en  tres   universidades  chilenas.  El  objetivo  de  esta  investigación  fue  analizar  las  preferencias  de  estilos  de   enseñanza y estilos de aprendizaje del estudiantado de la carrera de pedagogía en inglés. Participaron 279  estudiantes en la prueba de estilos de enseñanza y 238 estudiantes en la prueba de estilos de aprendizaje,  pertenecientes a primer, tercer y quinto año de la carrera de pedagogía en inglés. Este estudio tuvo como  referente conceptual en la investigación de los estilos de enseñanza y estilos de aprendizaje a Grasha y  Riechmann, quienes proponen una clasificación, una agrupación por  clústers  y la construcción de  clústers  integrados (Lewis, 2014;  Grasha y Riechmann, 1975).  Los hallazgos revelan que todo el estudiantado tiene  una actitud favorable hacia los estilos de enseñanza  facilitador  y estilo de aprendizaje  colaborativo .\n\nThis paper shows the findings of a study conducted in three Chilean universities in 2014. It  aims  to  analyze  EFL  student  teachers’  preferences  regarding  their  teaching  and  learning  styles.  279   participants  answered  the  teaching  style  inventory  and  238  took  the  learning  style  questionnaire.   These participants are first, third and fifth year student-teachers. This study uses Grasha and Riechman’s  model to study teaching and learning styles. These authors propose a classification, cluster grouping  and integrated clustering (Lewis, 2014; Grasha y Riechmann, 1975). The findings reveal that all student  teachers favor the Facilitator teaching style and the Collaborative learning style.\n\n&quot;,&quot;volume&quot;:&quot;20&quot;},&quot;isTemporary&quot;:false}]},{&quot;citationID&quot;:&quot;MENDELEY_CITATION_9a906833-bda3-4566-a46c-3ebe918a2190&quot;,&quot;properties&quot;:{&quot;noteIndex&quot;:0},&quot;isEdited&quot;:false,&quot;manualOverride&quot;:{&quot;isManuallyOverridden&quot;:false,&quot;citeprocText&quot;:&quot;[9]&quot;,&quot;manualOverrideText&quot;:&quot;&quot;},&quot;citationTag&quot;:&quot;MENDELEY_CITATION_v3_eyJjaXRhdGlvbklEIjoiTUVOREVMRVlfQ0lUQVRJT05fOWE5MDY4MzMtYmRhMy00NTY2LWE0NmMtM2ViZTkxOGEyMTkwIiwicHJvcGVydGllcyI6eyJub3RlSW5kZXgiOjB9LCJpc0VkaXRlZCI6ZmFsc2UsIm1hbnVhbE92ZXJyaWRlIjp7ImlzTWFudWFsbHlPdmVycmlkZGVuIjpmYWxzZSwiY2l0ZXByb2NUZXh0IjoiWzldIiwibWFudWFsT3ZlcnJpZGVUZXh0IjoiIn0sImNpdGF0aW9uSXRlbXMiOlt7ImlkIjoiMzUxMTI0NzEtNTFkYi0zNGY3LWE3OTctNjUwYzM3ZDUwODk1IiwiaXRlbURhdGEiOnsidHlwZSI6ImFydGljbGUtam91cm5hbCIsImlkIjoiMzUxMTI0NzEtNTFkYi0zNGY3LWE3OTctNjUwYzM3ZDUwODk1IiwidGl0bGUiOiJUaGUgcmVsYXRpb25zaGlwIG9mIEdyYXNoYS1SaWVjaG1hbm4gVGVhY2hpbmcgU3R5bGVzIHdpdGggdGVhY2hpbmcgZXhwZXJpZW5jZSBvZiBOYXRpb25hbC1UeXBlIENoaW5lc2UgUHJpbWFyeSBTY2hvb2xzIE1hdGhlbWF0aWNzIFRlYWNoZXIiLCJncm91cElkIjoiYTRkN2ExZmYtMzcyZi0zMGQ5LWFiYzYtNmE5YjNjN2Y3YjM2IiwiYXV0aG9yIjpbeyJmYW1pbHkiOiJIdWkgU2ltIiwiZ2l2ZW4iOiJTemUiLCJwYXJzZS1uYW1lcyI6ZmFsc2UsImRyb3BwaW5nLXBhcnRpY2xlIjoiIiwibm9uLWRyb3BwaW5nLXBhcnRpY2xlIjoiIn0seyJmYW1pbHkiOiJFZmZlbmRpIEV3YW4gTW9oZCBNYXRvcmUiLCJnaXZlbiI6Ik1vaGQiLCJwYXJzZS1uYW1lcyI6ZmFsc2UsImRyb3BwaW5nLXBhcnRpY2xlIjoiIiwibm9uLWRyb3BwaW5nLXBhcnRpY2xlIjoiIn0seyJmYW1pbHkiOiJKZW5pcyBLZWJhbmdzYWFuIENpbmEgS2Vwb25nIiwiZ2l2ZW4iOiJTZWtvbGFoIiwicGFyc2UtbmFtZXMiOmZhbHNlLCJkcm9wcGluZy1wYXJ0aWNsZSI6IiIsIm5vbi1kcm9wcGluZy1wYXJ0aWNsZSI6IiJ9XSwiRE9JIjoiMTAuMzM4OS9mcHN5Zy4yMDIyLjEwMjgxNDUiLCJpc3N1ZWQiOnsiZGF0ZS1wYXJ0cyI6W1syMDIyXV19LCJjb250YWluZXItdGl0bGUtc2hvcnQiOiIifSwiaXNUZW1wb3JhcnkiOmZhbHNlfV19&quot;,&quot;citationItems&quot;:[{&quot;id&quot;:&quot;35112471-51db-34f7-a797-650c37d50895&quot;,&quot;itemData&quot;:{&quot;type&quot;:&quot;article-journal&quot;,&quot;id&quot;:&quot;35112471-51db-34f7-a797-650c37d50895&quot;,&quot;title&quot;:&quot;The relationship of Grasha-Riechmann Teaching Styles with teaching experience of National-Type Chinese Primary Schools Mathematics Teacher&quot;,&quot;groupId&quot;:&quot;a4d7a1ff-372f-30d9-abc6-6a9b3c7f7b36&quot;,&quot;author&quot;:[{&quot;family&quot;:&quot;Hui Sim&quot;,&quot;given&quot;:&quot;Sze&quot;,&quot;parse-names&quot;:false,&quot;dropping-particle&quot;:&quot;&quot;,&quot;non-dropping-particle&quot;:&quot;&quot;},{&quot;family&quot;:&quot;Effendi Ewan Mohd Matore&quot;,&quot;given&quot;:&quot;Mohd&quot;,&quot;parse-names&quot;:false,&quot;dropping-particle&quot;:&quot;&quot;,&quot;non-dropping-particle&quot;:&quot;&quot;},{&quot;family&quot;:&quot;Jenis Kebangsaan Cina Kepong&quot;,&quot;given&quot;:&quot;Sekolah&quot;,&quot;parse-names&quot;:false,&quot;dropping-particle&quot;:&quot;&quot;,&quot;non-dropping-particle&quot;:&quot;&quot;}],&quot;DOI&quot;:&quot;10.3389/fpsyg.2022.1028145&quot;,&quot;issued&quot;:{&quot;date-parts&quot;:[[2022]]}},&quot;isTemporary&quot;:false}]},{&quot;citationID&quot;:&quot;MENDELEY_CITATION_621e8b38-4949-4580-84f1-7e8b2cfbae68&quot;,&quot;properties&quot;:{&quot;noteIndex&quot;:0},&quot;isEdited&quot;:false,&quot;manualOverride&quot;:{&quot;isManuallyOverridden&quot;:false,&quot;citeprocText&quot;:&quot;[10]&quot;,&quot;manualOverrideText&quot;:&quot;&quot;},&quot;citationTag&quot;:&quot;MENDELEY_CITATION_v3_eyJjaXRhdGlvbklEIjoiTUVOREVMRVlfQ0lUQVRJT05fNjIxZThiMzgtNDk0OS00NTgwLTg0ZjEtN2U4YjJjZmJhZTY4IiwicHJvcGVydGllcyI6eyJub3RlSW5kZXgiOjB9LCJpc0VkaXRlZCI6ZmFsc2UsIm1hbnVhbE92ZXJyaWRlIjp7ImlzTWFudWFsbHlPdmVycmlkZGVuIjpmYWxzZSwiY2l0ZXByb2NUZXh0IjoiWzEwXSIsIm1hbnVhbE92ZXJyaWRlVGV4dCI6IiJ9LCJjaXRhdGlvbkl0ZW1zIjpbeyJpZCI6IjE5MmEzMGU3LTM0NmMtMzk0Ny05OGRkLWJjYTIwN2NmZDA0NiIsIml0ZW1EYXRhIjp7InR5cGUiOiJyZXBvcnQiLCJpZCI6IjE5MmEzMGU3LTM0NmMtMzk0Ny05OGRkLWJjYTIwN2NmZDA0NiIsInRpdGxlIjoiTGVhcm5pbmcgQW5kIFRlYWNoaW5nIFN0eWxlcyBJbiBNYW5hZ2VtZW50IEVkdWNhdGlvbjogSWRlbnRpZnlpbmcsIEFuYWx5emluZywgQW5kIEZhY2lsaXRhdGluZyIsImdyb3VwSWQiOiJhNGQ3YTFmZi0zNzJmLTMwZDktYWJjNi02YTliM2M3ZjdiMzYiLCJhdXRob3IiOlt7ImZhbWlseSI6IlByb3ZpdGVyYSIsImdpdmVuIjoiTWljaGFlbCBKIiwicGFyc2UtbmFtZXMiOmZhbHNlLCJkcm9wcGluZy1wYXJ0aWNsZSI6IiIsIm5vbi1kcm9wcGluZy1wYXJ0aWNsZSI6IiJ9XSwiY29udGFpbmVyLXRpdGxlIjoiSm91cm5hbCBvZiBDb2xsZWdlIFRlYWNoaW5nICYgTGVhcm5pbmctSmFudWFyeSIsIlVSTCI6Imh0dHA6Ly9sb25nbGVhZi5uZXQvdGVhY2hpbmdzdHlsZS5odG1sIiwiaXNzdWVkIjp7ImRhdGUtcGFydHMiOltbMjAwOF1dfSwiYWJzdHJhY3QiOiJEcmF3aW5nIG9uIHRoZSBsZWFybmluZyB0aGVvcnkgb2YgdGhlIEZlbGRlci1TaWx2ZXJtYW4gbW9kZWwgKDIwMDIpLCBhbmQgdGhlIHdvcmsgb2YgQS5GLiBHcmFzaGEsIHRoaXMgcGFwZXIgcHJvdmlkZXMgYSBicmllZiByZXZpZXcgb2YgdGVhY2hpbmcgYW5kIGxlYXJuaW5nIHN0eWxlcyB1c2VkIGluIG1hbmFnZW1lbnQgZWR1Y2F0aW9uLiBQcm9mZXNzb3JzLCBsaWtlIHN0dWRlbnRzLCBkZW1vbnN0cmF0ZSBhIG51bWJlciBvZiBsZWFybmluZyBzdHlsZXMgYW5kIGEgcHJvZmVzc29yIGhhcyBzb21lIHJlc3BvbnNpYmlsaXR5IHRvIG9yZ2FuaXplIGFuZCBwcmVzZW50IGEgY291cnNlIHRvIHNhdGlzZnkgc3R1ZGVudHMnIHZhcmllZCBsZWFybmluZyBzdHlsZXMuIEFmdGVyIGEgYnJpZWYgcmV2aWV3IG9mIHRoZSBsaXRlcmF0dXJlIHRoaXMgcGFwZXIgc3VnZ2VzdHMgd2F5cyB0byBhc3Nlc3MgdGhlIHRlYWNoaW5nIGFuZCBsZWFybmluZyBzdHlsZXMgb2YgbWFuYWdlbWVudCBlZHVjYXRvcnMgYW5kIHN0dWRlbnRzLiIsImlzc3VlIjoiMSIsInZvbHVtZSI6IjUiLCJjb250YWluZXItdGl0bGUtc2hvcnQiOiIifSwiaXNUZW1wb3JhcnkiOmZhbHNlfV19&quot;,&quot;citationItems&quot;:[{&quot;id&quot;:&quot;192a30e7-346c-3947-98dd-bca207cfd046&quot;,&quot;itemData&quot;:{&quot;type&quot;:&quot;report&quot;,&quot;id&quot;:&quot;192a30e7-346c-3947-98dd-bca207cfd046&quot;,&quot;title&quot;:&quot;Learning And Teaching Styles In Management Education: Identifying, Analyzing, And Facilitating&quot;,&quot;groupId&quot;:&quot;a4d7a1ff-372f-30d9-abc6-6a9b3c7f7b36&quot;,&quot;author&quot;:[{&quot;family&quot;:&quot;Provitera&quot;,&quot;given&quot;:&quot;Michael J&quot;,&quot;parse-names&quot;:false,&quot;dropping-particle&quot;:&quot;&quot;,&quot;non-dropping-particle&quot;:&quot;&quot;}],&quot;container-title&quot;:&quot;Journal of College Teaching &amp; Learning-January&quot;,&quot;URL&quot;:&quot;http://longleaf.net/teachingstyle.html&quot;,&quot;issued&quot;:{&quot;date-parts&quot;:[[2008]]},&quot;abstract&quot;:&quot;Drawing on the learning theory of the Felder-Silverman model (2002), and the work of A.F. Grasha, this paper provides a brief review of teaching and learning styles used in management education. Professors, like students, demonstrate a number of learning styles and a professor has some responsibility to organize and present a course to satisfy students' varied learning styles. After a brief review of the literature this paper suggests ways to assess the teaching and learning styles of management educators and students.&quot;,&quot;issue&quot;:&quot;1&quot;,&quot;volume&quot;:&quot;5&quot;},&quot;isTemporary&quot;:false}]},{&quot;citationID&quot;:&quot;MENDELEY_CITATION_f86f1f40-ebf8-469a-a016-253fe664ea52&quot;,&quot;properties&quot;:{&quot;noteIndex&quot;:0},&quot;isEdited&quot;:false,&quot;manualOverride&quot;:{&quot;isManuallyOverridden&quot;:false,&quot;citeprocText&quot;:&quot;[11]&quot;,&quot;manualOverrideText&quot;:&quot;&quot;},&quot;citationTag&quot;:&quot;MENDELEY_CITATION_v3_eyJjaXRhdGlvbklEIjoiTUVOREVMRVlfQ0lUQVRJT05fZjg2ZjFmNDAtZWJmOC00NjlhLWEwMTYtMjUzZmU2NjRlYTUyIiwicHJvcGVydGllcyI6eyJub3RlSW5kZXgiOjB9LCJpc0VkaXRlZCI6ZmFsc2UsIm1hbnVhbE92ZXJyaWRlIjp7ImlzTWFudWFsbHlPdmVycmlkZGVuIjpmYWxzZSwiY2l0ZXByb2NUZXh0IjoiWzExXSIsIm1hbnVhbE92ZXJyaWRlVGV4dCI6IiJ9LCJjaXRhdGlvbkl0ZW1zIjpbeyJpZCI6ImVkZDcyNWQxLWEzMDctMzIzYS04ZWNkLTJlNDYzYWU2ZDAzNCIsIml0ZW1EYXRhIjp7InR5cGUiOiJyZXBvcnQiLCJpZCI6ImVkZDcyNWQxLWEzMDctMzIzYS04ZWNkLTJlNDYzYWU2ZDAzNCIsInRpdGxlIjoiRXN0aWxvcyBkZSBlbnNlw7FhbnphIHNlZ8O6biBBbnRvbmh5IEdyYXNoYSBwcmVzZW50ZXMgZW4gbGEgcHLDoWN0aWNhIHBlZGFnw7NnaWNhIGRlIHVuIGdydXBvIGRlIGVzdHVkaWFudGVzIGRlbCBQcm9ncmFtYSBMaWNlbmNpYXR1cmEgZW4gTGVuZ3VhIENhc3RlbGxhbmEgSW5nbMOpcyB5IEZyYW5jw6lzIGRlIGxhIFVuaXZlcnNpZGFkIGRlIExhIFNhbGxlIiwiZ3JvdXBJZCI6ImE0ZDdhMWZmLTM3MmYtMzBkOS1hYmM2LTZhOWIzYzdmN2IzNiIsImF1dGhvciI6W3siZmFtaWx5IjoiR29uesOhbGV6IEd1dGnDqXJyZXoiLCJnaXZlbiI6Ikdlcm1pbnRvbiIsInBhcnNlLW5hbWVzIjpmYWxzZSwiZHJvcHBpbmctcGFydGljbGUiOiIiLCJub24tZHJvcHBpbmctcGFydGljbGUiOiIifSx7ImZhbWlseSI6IkFuZHLDqXMgR29uesOhbGV6IEFyZGlsYSIsImdpdmVuIjoiU2VyZ2lvIiwicGFyc2UtbmFtZXMiOmZhbHNlLCJkcm9wcGluZy1wYXJ0aWNsZSI6IiIsIm5vbi1kcm9wcGluZy1wYXJ0aWNsZSI6IiJ9XSwiVVJMIjoiaHR0cHM6Ly9jaWVuY2lhLmxhc2FsbGUuZWR1LmNvL2xpY19sZW5ndWFzIiwiY29udGFpbmVyLXRpdGxlLXNob3J0IjoiIn0sImlzVGVtcG9yYXJ5IjpmYWxzZX1dfQ==&quot;,&quot;citationItems&quot;:[{&quot;id&quot;:&quot;edd725d1-a307-323a-8ecd-2e463ae6d034&quot;,&quot;itemData&quot;:{&quot;type&quot;:&quot;report&quot;,&quot;id&quot;:&quot;edd725d1-a307-323a-8ecd-2e463ae6d034&quot;,&quot;title&quot;:&quot;Estilos de enseñanza según Antonhy Grasha presentes en la práctica pedagógica de un grupo de estudiantes del Programa Licenciatura en Lengua Castellana Inglés y Francés de la Universidad de La Salle&quot;,&quot;groupId&quot;:&quot;a4d7a1ff-372f-30d9-abc6-6a9b3c7f7b36&quot;,&quot;author&quot;:[{&quot;family&quot;:&quot;González Gutiérrez&quot;,&quot;given&quot;:&quot;Germinton&quot;,&quot;parse-names&quot;:false,&quot;dropping-particle&quot;:&quot;&quot;,&quot;non-dropping-particle&quot;:&quot;&quot;},{&quot;family&quot;:&quot;Andrés González Ardila&quot;,&quot;given&quot;:&quot;Sergio&quot;,&quot;parse-names&quot;:false,&quot;dropping-particle&quot;:&quot;&quot;,&quot;non-dropping-particle&quot;:&quot;&quot;}],&quot;URL&quot;:&quot;https://ciencia.lasalle.edu.co/lic_lenguas&quot;},&quot;isTemporary&quot;:false}]},{&quot;citationID&quot;:&quot;MENDELEY_CITATION_ffa5db02-b690-4dfc-8597-a29823ba0aac&quot;,&quot;properties&quot;:{&quot;noteIndex&quot;:0},&quot;isEdited&quot;:false,&quot;manualOverride&quot;:{&quot;isManuallyOverridden&quot;:false,&quot;citeprocText&quot;:&quot;[12]&quot;,&quot;manualOverrideText&quot;:&quot;&quot;},&quot;citationTag&quot;:&quot;MENDELEY_CITATION_v3_eyJjaXRhdGlvbklEIjoiTUVOREVMRVlfQ0lUQVRJT05fZmZhNWRiMDItYjY5MC00ZGZjLTg1OTctYTI5ODIzYmEwYWFjIiwicHJvcGVydGllcyI6eyJub3RlSW5kZXgiOjB9LCJpc0VkaXRlZCI6ZmFsc2UsIm1hbnVhbE92ZXJyaWRlIjp7ImlzTWFudWFsbHlPdmVycmlkZGVuIjpmYWxzZSwiY2l0ZXByb2NUZXh0IjoiWzEyXSIsIm1hbnVhbE92ZXJyaWRlVGV4dCI6IiJ9LCJjaXRhdGlvbkl0ZW1zIjpbeyJpZCI6IjBmZjZkNmIxLWM4NGItMzVjNi04YjRkLTI5MDRjZjg4OTM0MCIsIml0ZW1EYXRhIjp7InR5cGUiOiJyZXBvcnQiLCJpZCI6IjBmZjZkNmIxLWM4NGItMzVjNi04YjRkLTI5MDRjZjg4OTM0MCIsInRpdGxlIjoiRXN0aWxvcyBkZSBlbnNlw7FhbnphIHkgZXN0aWxvcyBkZSBhcHJlbmRpemFqZTogaW1wbGljYWNpb25lcyBwYXJhIGxhIGVkdWNhY2nDs24gcG9yIGNpY2xvcyIsImdyb3VwSWQiOiJhNGQ3YTFmZi0zNzJmLTMwZDktYWJjNi02YTliM2M3ZjdiMzYiLCJhdXRob3IiOlt7ImZhbWlseSI6IlJvc2EiLCJnaXZlbiI6Ik1hcmdhcml0YSIsInBhcnNlLW5hbWVzIjpmYWxzZSwiZHJvcHBpbmctcGFydGljbGUiOiIiLCJub24tZHJvcHBpbmctcGFydGljbGUiOiIifSx7ImZhbWlseSI6IkZlcm7DoW5kZXoiLCJnaXZlbiI6IlJlbmTDs24iLCJwYXJzZS1uYW1lcyI6ZmFsc2UsImRyb3BwaW5nLXBhcnRpY2xlIjoiIiwibm9uLWRyb3BwaW5nLXBhcnRpY2xlIjoiIn1dLCJVUkwiOiJodHRwczovL3d3dy5yZXNlYXJjaGdhdGUubmV0L3B1YmxpY2F0aW9uLzI3Nzc5NTgwNyIsImNvbnRhaW5lci10aXRsZS1zaG9ydCI6IiJ9LCJpc1RlbXBvcmFyeSI6ZmFsc2V9XX0=&quot;,&quot;citationItems&quot;:[{&quot;id&quot;:&quot;0ff6d6b1-c84b-35c6-8b4d-2904cf889340&quot;,&quot;itemData&quot;:{&quot;type&quot;:&quot;report&quot;,&quot;id&quot;:&quot;0ff6d6b1-c84b-35c6-8b4d-2904cf889340&quot;,&quot;title&quot;:&quot;Estilos de enseñanza y estilos de aprendizaje: implicaciones para la educación por ciclos&quot;,&quot;groupId&quot;:&quot;a4d7a1ff-372f-30d9-abc6-6a9b3c7f7b36&quot;,&quot;author&quot;:[{&quot;family&quot;:&quot;Rosa&quot;,&quot;given&quot;:&quot;Margarita&quot;,&quot;parse-names&quot;:false,&quot;dropping-particle&quot;:&quot;&quot;,&quot;non-dropping-particle&quot;:&quot;&quot;},{&quot;family&quot;:&quot;Fernández&quot;,&quot;given&quot;:&quot;Rendón&quot;,&quot;parse-names&quot;:false,&quot;dropping-particle&quot;:&quot;&quot;,&quot;non-dropping-particle&quot;:&quot;&quot;}],&quot;URL&quot;:&quot;https://www.researchgate.net/publication/277795807&quot;,&quot;container-title-short&quot;:&quot;&quot;},&quot;isTemporary&quot;:false}]},{&quot;citationID&quot;:&quot;MENDELEY_CITATION_b6c7569c-70b9-49eb-b007-e5b92a6a53d4&quot;,&quot;properties&quot;:{&quot;noteIndex&quot;:0},&quot;isEdited&quot;:false,&quot;manualOverride&quot;:{&quot;isManuallyOverridden&quot;:false,&quot;citeprocText&quot;:&quot;[13]&quot;,&quot;manualOverrideText&quot;:&quot;&quot;},&quot;citationTag&quot;:&quot;MENDELEY_CITATION_v3_eyJjaXRhdGlvbklEIjoiTUVOREVMRVlfQ0lUQVRJT05fYjZjNzU2OWMtNzBiOS00OWViLWIwMDctZTViOTJhNmE1M2Q0IiwicHJvcGVydGllcyI6eyJub3RlSW5kZXgiOjB9LCJpc0VkaXRlZCI6ZmFsc2UsIm1hbnVhbE92ZXJyaWRlIjp7ImlzTWFudWFsbHlPdmVycmlkZGVuIjpmYWxzZSwiY2l0ZXByb2NUZXh0IjoiWzEzXSIsIm1hbnVhbE92ZXJyaWRlVGV4dCI6IiJ9LCJjaXRhdGlvbkl0ZW1zIjpbeyJpZCI6ImNlZTNlZjNmLTkwYzItMzkwMC1hODQ3LTM1NDE1OTQ5MmQ0ZCIsIml0ZW1EYXRhIjp7InR5cGUiOiJjaGFwdGVyIiwiaWQiOiJjZWUzZWYzZi05MGMyLTM5MDAtYTg0Ny0zNTQxNTk0OTJkNGQiLCJ0aXRsZSI6IkZ1bmRhbWVudGFscyBvZiBNYXRjaGluZyBUaGVvcnkiLCJncm91cElkIjoiYTRkN2ExZmYtMzcyZi0zMGQ5LWFiYzYtNmE5YjNjN2Y3YjM2IiwiYXV0aG9yIjpbeyJmYW1pbHkiOiJIYW4iLCJnaXZlbiI6IlpodSIsInBhcnNlLW5hbWVzIjpmYWxzZSwiZHJvcHBpbmctcGFydGljbGUiOiIiLCJub24tZHJvcHBpbmctcGFydGljbGUiOiIifSx7ImZhbWlseSI6Ikd1IiwiZ2l2ZW4iOiJZdW5hbiIsInBhcnNlLW5hbWVzIjpmYWxzZSwiZHJvcHBpbmctcGFydGljbGUiOiIiLCJub24tZHJvcHBpbmctcGFydGljbGUiOiIifSx7ImZhbWlseSI6IlNhYWQiLCJnaXZlbiI6IldhbGlkIiwicGFyc2UtbmFtZXMiOmZhbHNlLCJkcm9wcGluZy1wYXJ0aWNsZSI6IiIsIm5vbi1kcm9wcGluZy1wYXJ0aWNsZSI6IiJ9XSwiY29udGFpbmVyLXRpdGxlIjoiTWF0Y2hpbmcgVGhlb3J5IGZvciBXaXJlbGVzcyBOZXR3b3JrcyIsImVkaXRvciI6W3siZmFtaWx5IjoiSGFuIiwiZ2l2ZW4iOiJaaHUiLCJwYXJzZS1uYW1lcyI6ZmFsc2UsImRyb3BwaW5nLXBhcnRpY2xlIjoiIiwibm9uLWRyb3BwaW5nLXBhcnRpY2xlIjoiIn0seyJmYW1pbHkiOiJHdSIsImdpdmVuIjoiWXVuYW4iLCJwYXJzZS1uYW1lcyI6ZmFsc2UsImRyb3BwaW5nLXBhcnRpY2xlIjoiIiwibm9uLWRyb3BwaW5nLXBhcnRpY2xlIjoiIn0seyJmYW1pbHkiOiJTYWFkIiwiZ2l2ZW4iOiJXYWxpZCIsInBhcnNlLW5hbWVzIjpmYWxzZSwiZHJvcHBpbmctcGFydGljbGUiOiIiLCJub24tZHJvcHBpbmctcGFydGljbGUiOiIifV0sIkRPSSI6IjEwLjEwMDcvOTc4LTMtMzE5LTU2MjUyLTBfMiIsIklTQk4iOiI5NzgtMy0zMTktNTYyNTItMCIsIlVSTCI6Imh0dHBzOi8vZG9pLm9yZy8xMC4xMDA3Lzk3OC0zLTMxOS01NjI1Mi0wXzIiLCJpc3N1ZWQiOnsiZGF0ZS1wYXJ0cyI6W1syMDE3XV19LCJwdWJsaXNoZXItcGxhY2UiOiJDaGFtIiwicGFnZSI6IjktMTUiLCJhYnN0cmFjdCI6Ik1hdGNoaW5nIHRoZW9yeSwgaW4gZWNvbm9taWNzLCBpcyBhIG1hdGhlbWF0aWNhbCBmcmFtZXdvcmsgdGhhdCBhbGxvd3MgYW5hbHl6aW5nIHRoZSBmb3JtYXRpb24gb2YgbXV0dWFsbHkgYmVuZWZpY2lhbCByZWxhdGlvbnNoaXBzIG92ZXIgdGltZS4gUHJpb3IgdG8gdGhlIHNlbWluYWwgd29yayBvZiBHYWxlIGFuZCBTaGFwbGV5IG9uIHRoZSBzdGFibGUgbWFycmlhZ2UgYW5kIGNvbGxlZ2UgYWRtaXNzaW9uIHByb2JsZW1zIGluIDE5NjIsIG1hbnkgbWF0Y2hpbmcgcHJvYmxlbXMgd2VyZSBzb2x2ZWQgYnkgdGhlIOKAnGZyZWUgZm9yIGFsbCBtYXJrZXTigJ0uIFRoZSDigJxmcmVlIGZvciBhbGwgbWFya2V04oCdIHRlcm0gcmVmZXJzIHRvIHRoZSBwZXJpb2QgYmVmb3JlIG1hdGNoaW5nIHRoZW9yeSB3YXMgY29uY2VpdmVkIGFzIGEgZGlzY2lwbGluZSwgYXMgd2VsbCBhcyB0aGUgd2F5IGluIHdoaWNoIG1hdGNoaW5nIHByb2JsZW1zIHdlcmUgZGVhbHQgd2l0aCBkdXJpbmcgdGhlIHBlcmlvZC4gRWNvbm9taXN0cyBoYXZlIGlkZW50aWZpZWQgc2V2ZXJhbCBpc3N1ZXMgc3VjaCBhcyB1bnJhdmVsaW5nLCBjb25nZXN0aW9uLCBhbmQgZXhwbG9kaW5nIG9mZmVycyBpbiB0aGUg4oCcZnJlZSBmb3IgYWxsIG1hcmtldOKAnS4gU2luY2UgdGhlbiwgd2l0aCBkZWNhZGVzIG9mIGVmZm9ydHMgZGV2b3RlZCB0byBkZXZlbG9waW5nIG1hdGNoaW5nIGFsZ29yaXRobXMgKGkuZS4sIHRoZXJlIGFyaXNlcyBhIHRydXN0ZWQgdGhpcmQgcGFydHksIHdoaWNoIGNvbGxlY3RzIGluZm9ybWF0aW9uLCBydW5zIGEgbWF0Y2hpbmcgYWxnb3JpdGhtLCBhbmQgYnJvYWRjYXN0cyB0aGUgbWF0Y2hpbmcgcmVzdWx0cyksIHRoZXNlIGNoYWxsZW5nZXMgd2VyZSBvdmVyY29tZS4gQXMgYSByZXN1bHQsIHRoZXJlIGhhcyBiZWVuIGEgc3VyZ2UgaW4gdGhlIGRldmVsb3BtZW50IG9mIG1hdGNoaW5nIGZyYW1ld29ya3MgdGhhdCBoYXZlIGJlY29tZSB3aWRlbHkgdXNlZCBpbiBtYW55IGFyZWFzLCBzdWNoIGFzIHRoZSBuYXRpb25hbCByZXNpZGVudCBtYXRjaGluZyBwcm9ncmFtIGluIHRoZSBVbml0ZWQgU3RhdGVzLCB0aGUgY29sbGVnZSBhZG1pc3Npb24gaW4gSHVuZ2FyeSwgdGhlIGluY29tcGF0aWJsZSBraWRuZXkgZXhjaGFuZ2UgbWFya2V0LCBhbmQgdGhlIHBhcnRuZXJzaGlwIGZvcm1hdGlvbiBpbiBwZWVyLXRvLXBlZXIgKFAyUCkgbmV0d29yaywgYW1vbmcgb3RoZXJzLiIsInB1Ymxpc2hlciI6IlNwcmluZ2VyIEludGVybmF0aW9uYWwgUHVibGlzaGluZyJ9LCJpc1RlbXBvcmFyeSI6ZmFsc2V9XX0=&quot;,&quot;citationItems&quot;:[{&quot;id&quot;:&quot;cee3ef3f-90c2-3900-a847-354159492d4d&quot;,&quot;itemData&quot;:{&quot;type&quot;:&quot;chapter&quot;,&quot;id&quot;:&quot;cee3ef3f-90c2-3900-a847-354159492d4d&quot;,&quot;title&quot;:&quot;Fundamentals of Matching Theory&quot;,&quot;groupId&quot;:&quot;a4d7a1ff-372f-30d9-abc6-6a9b3c7f7b36&quot;,&quot;author&quot;:[{&quot;family&quot;:&quot;Han&quot;,&quot;given&quot;:&quot;Zhu&quot;,&quot;parse-names&quot;:false,&quot;dropping-particle&quot;:&quot;&quot;,&quot;non-dropping-particle&quot;:&quot;&quot;},{&quot;family&quot;:&quot;Gu&quot;,&quot;given&quot;:&quot;Yunan&quot;,&quot;parse-names&quot;:false,&quot;dropping-particle&quot;:&quot;&quot;,&quot;non-dropping-particle&quot;:&quot;&quot;},{&quot;family&quot;:&quot;Saad&quot;,&quot;given&quot;:&quot;Walid&quot;,&quot;parse-names&quot;:false,&quot;dropping-particle&quot;:&quot;&quot;,&quot;non-dropping-particle&quot;:&quot;&quot;}],&quot;container-title&quot;:&quot;Matching Theory for Wireless Networks&quot;,&quot;editor&quot;:[{&quot;family&quot;:&quot;Han&quot;,&quot;given&quot;:&quot;Zhu&quot;,&quot;parse-names&quot;:false,&quot;dropping-particle&quot;:&quot;&quot;,&quot;non-dropping-particle&quot;:&quot;&quot;},{&quot;family&quot;:&quot;Gu&quot;,&quot;given&quot;:&quot;Yunan&quot;,&quot;parse-names&quot;:false,&quot;dropping-particle&quot;:&quot;&quot;,&quot;non-dropping-particle&quot;:&quot;&quot;},{&quot;family&quot;:&quot;Saad&quot;,&quot;given&quot;:&quot;Walid&quot;,&quot;parse-names&quot;:false,&quot;dropping-particle&quot;:&quot;&quot;,&quot;non-dropping-particle&quot;:&quot;&quot;}],&quot;DOI&quot;:&quot;10.1007/978-3-319-56252-0_2&quot;,&quot;ISBN&quot;:&quot;978-3-319-56252-0&quot;,&quot;URL&quot;:&quot;https://doi.org/10.1007/978-3-319-56252-0_2&quot;,&quot;issued&quot;:{&quot;date-parts&quot;:[[2017]]},&quot;publisher-place&quot;:&quot;Cham&quot;,&quot;page&quot;:&quot;9-15&quot;,&quot;abstract&quot;:&quot;Matching theory, in economics, is a mathematical framework that allows analyzing the formation of mutually beneficial relationships over time. Prior to the seminal work of Gale and Shapley on the stable marriage and college admission problems in 1962, many matching problems were solved by the “free for all market”. The “free for all market” term refers to the period before matching theory was conceived as a discipline, as well as the way in which matching problems were dealt with during the period. Economists have identified several issues such as unraveling, congestion, and exploding offers in the “free for all market”. Since then, with decades of efforts devoted to developing matching algorithms (i.e., there arises a trusted third party, which collects information, runs a matching algorithm, and broadcasts the matching results), these challenges were overcome. As a result, there has been a surge in the development of matching frameworks that have become widely used in many areas, such as the national resident matching program in the United States, the college admission in Hungary, the incompatible kidney exchange market, and the partnership formation in peer-to-peer (P2P) network, among others.&quot;,&quot;publisher&quot;:&quot;Springer International Publishing&quot;},&quot;isTemporary&quot;:false}]},{&quot;citationID&quot;:&quot;MENDELEY_CITATION_8c1604a8-07b0-4a43-9017-62455646e046&quot;,&quot;properties&quot;:{&quot;noteIndex&quot;:0},&quot;isEdited&quot;:false,&quot;manualOverride&quot;:{&quot;isManuallyOverridden&quot;:false,&quot;citeprocText&quot;:&quot;[14]&quot;,&quot;manualOverrideText&quot;:&quot;&quot;},&quot;citationTag&quot;:&quot;MENDELEY_CITATION_v3_eyJjaXRhdGlvbklEIjoiTUVOREVMRVlfQ0lUQVRJT05fOGMxNjA0YTgtMDdiMC00YTQzLTkwMTctNjI0NTU2NDZlMDQ2IiwicHJvcGVydGllcyI6eyJub3RlSW5kZXgiOjB9LCJpc0VkaXRlZCI6ZmFsc2UsIm1hbnVhbE92ZXJyaWRlIjp7ImlzTWFudWFsbHlPdmVycmlkZGVuIjpmYWxzZSwiY2l0ZXByb2NUZXh0IjoiWzE0XSIsIm1hbnVhbE92ZXJyaWRlVGV4dCI6IiJ9LCJjaXRhdGlvbkl0ZW1zIjpbeyJpZCI6ImYxNmFhNDVlLTYwMDMtMzdiYi04N2JjLWUzZTI4MmMwYTM1MiIsIml0ZW1EYXRhIjp7InR5cGUiOiJhcnRpY2xlLWpvdXJuYWwiLCJpZCI6ImYxNmFhNDVlLTYwMDMtMzdiYi04N2JjLWUzZTI4MmMwYTM1MiIsInRpdGxlIjoiU3RhYmxlIG1hdGNoaW5ncyBhbmQgZXF1aWxpYnJpdW0gb3V0Y29tZXMgb2YgdGhlIEdhbGUtU2hhcGxleSdzIGFsZ29yaXRobSBmb3IgdGhlIG1hcnJpYWdlIHByb2JsZW0iLCJncm91cElkIjoiYTRkN2ExZmYtMzcyZi0zMGQ5LWFiYzYtNmE5YjNjN2Y3YjM2IiwiYXV0aG9yIjpbeyJmYW1pbHkiOiJaaG91IiwiZ2l2ZW4iOiJMaW4iLCJwYXJzZS1uYW1lcyI6ZmFsc2UsImRyb3BwaW5nLXBhcnRpY2xlIjoiIiwibm9uLWRyb3BwaW5nLXBhcnRpY2xlIjoiIn1dLCJjb250YWluZXItdGl0bGUiOiJFY29ub21pY3MgTGV0dGVycyIsImNvbnRhaW5lci10aXRsZS1zaG9ydCI6IkVjb24gTGV0dCIsImFjY2Vzc2VkIjp7ImRhdGUtcGFydHMiOltbMjAyMywyLDIyXV19LCJET0kiOiIxMC4xMDE2LzAxNjUtMTc2NSg5MSk5MDA1MC1VIiwiSVNTTiI6IjAxNjUtMTc2NSIsImlzc3VlZCI6eyJkYXRlLXBhcnRzIjpbWzE5OTEsNSwxXV19LCJwYWdlIjoiMjUtMjkiLCJhYnN0cmFjdCI6IlRoaXMgbm90ZSBpbnZlc3RpZ2F0ZXMgdGhlIHN0cmF0ZWdpYyBhc3BlY3Qgb2YgdGhlIEdhbGUtU2hhcGxleSdzICgxOTYyKSAnZGVmZXJyZWQgYWNjZXB0YW5jZScgYWxnb3JpdGhtIGZvciB0aGUgbWFycmlhZ2UgcHJvYmxlbS4gV2UgcHJvdmUgdGhhdCBpZiBhIHN0YWJsZSBtYXRjaGluZyB3aXRoIHJlc3BlY3QgdG8gdGhlIHRydWUgcHJlZmVyZW5jZXMgaXMgc3VwcG9ydGVkIGJ5IHNvbWUgcHJlZmVyZW5jZSBwcm9maWxlIChwb3NzaWJseSBhIG5vbi1lcXVpbGlicml1bSBvbmUpLCB0aGVuIGl0IGNhbiBiZSBzdXBwb3J0ZWQgYnkgYSBzdHJhdGVnaWMgZXF1aWxpYnJpdW0uIE91ciByZXN1bHQgY29tcGxlbWVudHMgUm90aCdzIHJlc3VsdCAoMTk4NCkgaW4gc2hvd2luZyB0aGF0IGV2ZW4gdGhvdWdoIGFnZW50cyByZXZlYWwgdGhlaXIgcHJlZmVyZW5jZXMgc3RyYXRlZ2ljYWxseSwgdGhlIEctUyBhbGdvcml0aG0gc3RpbGwgeWllbGRzIHN0YWJsZSBtYXRjaGluZ3Mgd2l0aCByZXNwZWN0IHRvIHRoZSB0cnVlIHByZWZlcmVuY2VzLiDCqSAxOTkxLiIsInB1Ymxpc2hlciI6Ik5vcnRoLUhvbGxhbmQiLCJpc3N1ZSI6IjEiLCJ2b2x1bWUiOiIzNiJ9LCJpc1RlbXBvcmFyeSI6ZmFsc2V9XX0=&quot;,&quot;citationItems&quot;:[{&quot;id&quot;:&quot;f16aa45e-6003-37bb-87bc-e3e282c0a352&quot;,&quot;itemData&quot;:{&quot;type&quot;:&quot;article-journal&quot;,&quot;id&quot;:&quot;f16aa45e-6003-37bb-87bc-e3e282c0a352&quot;,&quot;title&quot;:&quot;Stable matchings and equilibrium outcomes of the Gale-Shapley's algorithm for the marriage problem&quot;,&quot;groupId&quot;:&quot;a4d7a1ff-372f-30d9-abc6-6a9b3c7f7b36&quot;,&quot;author&quot;:[{&quot;family&quot;:&quot;Zhou&quot;,&quot;given&quot;:&quot;Lin&quot;,&quot;parse-names&quot;:false,&quot;dropping-particle&quot;:&quot;&quot;,&quot;non-dropping-particle&quot;:&quot;&quot;}],&quot;container-title&quot;:&quot;Economics Letters&quot;,&quot;container-title-short&quot;:&quot;Econ Lett&quot;,&quot;accessed&quot;:{&quot;date-parts&quot;:[[2023,2,22]]},&quot;DOI&quot;:&quot;10.1016/0165-1765(91)90050-U&quot;,&quot;ISSN&quot;:&quot;0165-1765&quot;,&quot;issued&quot;:{&quot;date-parts&quot;:[[1991,5,1]]},&quot;page&quot;:&quot;25-29&quot;,&quot;abstract&quot;:&quot;This note investigates the strategic aspect of the Gale-Shapley's (1962) 'deferred acceptance' algorithm for the marriage problem. We prove that if a stable matching with respect to the true preferences is supported by some preference profile (possibly a non-equilibrium one), then it can be supported by a strategic equilibrium. Our result complements Roth's result (1984) in showing that even though agents reveal their preferences strategically, the G-S algorithm still yields stable matchings with respect to the true preferences. © 1991.&quot;,&quot;publisher&quot;:&quot;North-Holland&quot;,&quot;issue&quot;:&quot;1&quot;,&quot;volume&quot;:&quot;36&quot;},&quot;isTemporary&quot;:false}]}]"/>
     <we:property name="MENDELEY_CITATIONS_LOCALE_CODE" value="&quot;es-MX&quot;"/>
     <we:property name="MENDELEY_CITATIONS_STYLE" value="{&quot;id&quot;:&quot;https://www.zotero.org/styles/ieee&quot;,&quot;title&quot;:&quot;IEEE&quot;,&quot;format&quot;:&quot;numeric&quot;,&quot;defaultLocale&quot;:null,&quot;isLocaleCodeValid&quot;:true}"/>
   </we:properties>

</xml_diff>

<commit_message>
Update on Matchington Project - JHBC 30-08-2023 (Style Update)
</commit_message>
<xml_diff>
--- a/Matchington Project - JHBC.docx
+++ b/Matchington Project - JHBC.docx
@@ -1420,17 +1420,6 @@
     <w:p>
       <w:pPr>
         <w:spacing w:line="360" w:lineRule="auto"/>
-        <w:jc w:val="both"/>
-        <w:rPr>
-          <w:rFonts w:ascii="Arial" w:eastAsia="Arial" w:hAnsi="Arial" w:cs="Arial"/>
-          <w:sz w:val="24"/>
-          <w:szCs w:val="24"/>
-        </w:rPr>
-      </w:pPr>
-    </w:p>
-    <w:p>
-      <w:pPr>
-        <w:spacing w:line="360" w:lineRule="auto"/>
         <w:jc w:val="center"/>
         <w:rPr>
           <w:rFonts w:ascii="Arial" w:eastAsia="Arial" w:hAnsi="Arial" w:cs="Arial"/>
@@ -1461,6 +1450,7 @@
           <w:sz w:val="24"/>
           <w:szCs w:val="24"/>
         </w:rPr>
+        <w:lastRenderedPageBreak/>
         <w:t>Dedicatoria</w:t>
       </w:r>
     </w:p>
@@ -1725,6 +1715,17 @@
         </w:rPr>
         <w:t>Por los que estuvieron, por los que están y por los que estarán.</w:t>
       </w:r>
+    </w:p>
+    <w:p>
+      <w:pPr>
+        <w:spacing w:line="360" w:lineRule="auto"/>
+        <w:jc w:val="both"/>
+        <w:rPr>
+          <w:rFonts w:ascii="Arial" w:eastAsia="Arial" w:hAnsi="Arial" w:cs="Arial"/>
+          <w:sz w:val="24"/>
+          <w:szCs w:val="24"/>
+        </w:rPr>
+      </w:pPr>
     </w:p>
     <w:p>
       <w:pPr>
@@ -17822,7 +17823,11 @@
         </w:rPr>
       </w:pPr>
       <w:bookmarkStart w:id="11" w:name="_Toc146925458"/>
-      <w:r>
+    </w:p>
+    <w:p>
+      <w:pPr>
+        <w:pStyle w:val="Heading1"/>
+        <w:jc w:val="center"/>
         <w:rPr>
           <w:rFonts w:ascii="Arial" w:hAnsi="Arial" w:cs="Arial"/>
           <w:b/>
@@ -17831,9 +17836,12 @@
           <w:sz w:val="24"/>
           <w:szCs w:val="24"/>
         </w:rPr>
-        <w:t xml:space="preserve">Capítulo II: </w:t>
-      </w:r>
-      <w:r>
+      </w:pPr>
+    </w:p>
+    <w:p>
+      <w:pPr>
+        <w:pStyle w:val="Heading1"/>
+        <w:jc w:val="center"/>
         <w:rPr>
           <w:rFonts w:ascii="Arial" w:hAnsi="Arial" w:cs="Arial"/>
           <w:b/>
@@ -17842,316 +17850,6 @@
           <w:sz w:val="24"/>
           <w:szCs w:val="24"/>
         </w:rPr>
-        <w:t>Diseño y Requerimientos del Sistema</w:t>
-      </w:r>
-      <w:bookmarkEnd w:id="11"/>
-    </w:p>
-    <w:p>
-      <w:pPr>
-        <w:spacing w:line="360" w:lineRule="auto"/>
-        <w:jc w:val="both"/>
-        <w:rPr>
-          <w:rFonts w:ascii="Arial" w:eastAsia="Arial" w:hAnsi="Arial" w:cs="Arial"/>
-          <w:sz w:val="24"/>
-          <w:szCs w:val="24"/>
-        </w:rPr>
-      </w:pPr>
-    </w:p>
-    <w:p>
-      <w:pPr>
-        <w:spacing w:line="360" w:lineRule="auto"/>
-        <w:jc w:val="both"/>
-        <w:rPr>
-          <w:rFonts w:ascii="Arial" w:eastAsia="Arial" w:hAnsi="Arial" w:cs="Arial"/>
-          <w:sz w:val="24"/>
-          <w:szCs w:val="24"/>
-        </w:rPr>
-      </w:pPr>
-    </w:p>
-    <w:p>
-      <w:pPr>
-        <w:spacing w:line="360" w:lineRule="auto"/>
-        <w:jc w:val="both"/>
-        <w:rPr>
-          <w:rFonts w:ascii="Arial" w:eastAsia="Arial" w:hAnsi="Arial" w:cs="Arial"/>
-          <w:sz w:val="24"/>
-          <w:szCs w:val="24"/>
-        </w:rPr>
-      </w:pPr>
-    </w:p>
-    <w:p>
-      <w:pPr>
-        <w:spacing w:line="360" w:lineRule="auto"/>
-        <w:jc w:val="both"/>
-        <w:rPr>
-          <w:rFonts w:ascii="Arial" w:eastAsia="Arial" w:hAnsi="Arial" w:cs="Arial"/>
-          <w:sz w:val="24"/>
-          <w:szCs w:val="24"/>
-        </w:rPr>
-      </w:pPr>
-    </w:p>
-    <w:p>
-      <w:pPr>
-        <w:spacing w:line="360" w:lineRule="auto"/>
-        <w:jc w:val="both"/>
-        <w:rPr>
-          <w:rFonts w:ascii="Arial" w:eastAsia="Arial" w:hAnsi="Arial" w:cs="Arial"/>
-          <w:sz w:val="24"/>
-          <w:szCs w:val="24"/>
-        </w:rPr>
-      </w:pPr>
-    </w:p>
-    <w:p>
-      <w:pPr>
-        <w:spacing w:line="360" w:lineRule="auto"/>
-        <w:jc w:val="both"/>
-        <w:rPr>
-          <w:rFonts w:ascii="Arial" w:eastAsia="Arial" w:hAnsi="Arial" w:cs="Arial"/>
-          <w:sz w:val="24"/>
-          <w:szCs w:val="24"/>
-        </w:rPr>
-      </w:pPr>
-    </w:p>
-    <w:p>
-      <w:pPr>
-        <w:spacing w:line="360" w:lineRule="auto"/>
-        <w:jc w:val="both"/>
-        <w:rPr>
-          <w:rFonts w:ascii="Arial" w:eastAsia="Arial" w:hAnsi="Arial" w:cs="Arial"/>
-          <w:sz w:val="24"/>
-          <w:szCs w:val="24"/>
-        </w:rPr>
-      </w:pPr>
-    </w:p>
-    <w:p>
-      <w:pPr>
-        <w:spacing w:line="360" w:lineRule="auto"/>
-        <w:jc w:val="both"/>
-        <w:rPr>
-          <w:rFonts w:ascii="Arial" w:eastAsia="Arial" w:hAnsi="Arial" w:cs="Arial"/>
-          <w:sz w:val="24"/>
-          <w:szCs w:val="24"/>
-        </w:rPr>
-      </w:pPr>
-    </w:p>
-    <w:p>
-      <w:pPr>
-        <w:spacing w:line="360" w:lineRule="auto"/>
-        <w:jc w:val="both"/>
-        <w:rPr>
-          <w:rFonts w:ascii="Arial" w:eastAsia="Arial" w:hAnsi="Arial" w:cs="Arial"/>
-          <w:sz w:val="24"/>
-          <w:szCs w:val="24"/>
-        </w:rPr>
-      </w:pPr>
-    </w:p>
-    <w:p>
-      <w:pPr>
-        <w:spacing w:line="360" w:lineRule="auto"/>
-        <w:jc w:val="both"/>
-        <w:rPr>
-          <w:rFonts w:ascii="Arial" w:eastAsia="Arial" w:hAnsi="Arial" w:cs="Arial"/>
-          <w:sz w:val="24"/>
-          <w:szCs w:val="24"/>
-        </w:rPr>
-      </w:pPr>
-    </w:p>
-    <w:p>
-      <w:pPr>
-        <w:spacing w:line="360" w:lineRule="auto"/>
-        <w:jc w:val="both"/>
-        <w:rPr>
-          <w:rFonts w:ascii="Arial" w:eastAsia="Arial" w:hAnsi="Arial" w:cs="Arial"/>
-          <w:sz w:val="24"/>
-          <w:szCs w:val="24"/>
-        </w:rPr>
-      </w:pPr>
-    </w:p>
-    <w:p>
-      <w:pPr>
-        <w:spacing w:line="360" w:lineRule="auto"/>
-        <w:jc w:val="both"/>
-        <w:rPr>
-          <w:rFonts w:ascii="Arial" w:eastAsia="Arial" w:hAnsi="Arial" w:cs="Arial"/>
-          <w:sz w:val="24"/>
-          <w:szCs w:val="24"/>
-        </w:rPr>
-      </w:pPr>
-    </w:p>
-    <w:p>
-      <w:pPr>
-        <w:spacing w:line="360" w:lineRule="auto"/>
-        <w:jc w:val="both"/>
-        <w:rPr>
-          <w:rFonts w:ascii="Arial" w:eastAsia="Arial" w:hAnsi="Arial" w:cs="Arial"/>
-          <w:sz w:val="24"/>
-          <w:szCs w:val="24"/>
-        </w:rPr>
-      </w:pPr>
-    </w:p>
-    <w:p>
-      <w:pPr>
-        <w:spacing w:line="360" w:lineRule="auto"/>
-        <w:jc w:val="both"/>
-        <w:rPr>
-          <w:rFonts w:ascii="Arial" w:eastAsia="Arial" w:hAnsi="Arial" w:cs="Arial"/>
-          <w:sz w:val="24"/>
-          <w:szCs w:val="24"/>
-        </w:rPr>
-      </w:pPr>
-    </w:p>
-    <w:p>
-      <w:pPr>
-        <w:spacing w:line="360" w:lineRule="auto"/>
-        <w:jc w:val="both"/>
-        <w:rPr>
-          <w:rFonts w:ascii="Arial" w:eastAsia="Arial" w:hAnsi="Arial" w:cs="Arial"/>
-          <w:sz w:val="24"/>
-          <w:szCs w:val="24"/>
-        </w:rPr>
-      </w:pPr>
-    </w:p>
-    <w:p>
-      <w:pPr>
-        <w:spacing w:line="360" w:lineRule="auto"/>
-        <w:jc w:val="both"/>
-        <w:rPr>
-          <w:rFonts w:ascii="Arial" w:eastAsia="Arial" w:hAnsi="Arial" w:cs="Arial"/>
-          <w:sz w:val="24"/>
-          <w:szCs w:val="24"/>
-        </w:rPr>
-      </w:pPr>
-    </w:p>
-    <w:p>
-      <w:pPr>
-        <w:spacing w:line="360" w:lineRule="auto"/>
-        <w:jc w:val="both"/>
-        <w:rPr>
-          <w:rFonts w:ascii="Arial" w:eastAsia="Arial" w:hAnsi="Arial" w:cs="Arial"/>
-          <w:sz w:val="24"/>
-          <w:szCs w:val="24"/>
-        </w:rPr>
-      </w:pPr>
-    </w:p>
-    <w:p>
-      <w:pPr>
-        <w:spacing w:line="360" w:lineRule="auto"/>
-        <w:jc w:val="both"/>
-        <w:rPr>
-          <w:rFonts w:ascii="Arial" w:eastAsia="Arial" w:hAnsi="Arial" w:cs="Arial"/>
-          <w:sz w:val="24"/>
-          <w:szCs w:val="24"/>
-        </w:rPr>
-      </w:pPr>
-    </w:p>
-    <w:p>
-      <w:pPr>
-        <w:spacing w:line="360" w:lineRule="auto"/>
-        <w:jc w:val="both"/>
-        <w:rPr>
-          <w:rFonts w:ascii="Arial" w:eastAsia="Arial" w:hAnsi="Arial" w:cs="Arial"/>
-          <w:sz w:val="24"/>
-          <w:szCs w:val="24"/>
-        </w:rPr>
-      </w:pPr>
-    </w:p>
-    <w:p>
-      <w:pPr>
-        <w:spacing w:line="360" w:lineRule="auto"/>
-        <w:jc w:val="both"/>
-        <w:rPr>
-          <w:rFonts w:ascii="Arial" w:eastAsia="Arial" w:hAnsi="Arial" w:cs="Arial"/>
-          <w:sz w:val="24"/>
-          <w:szCs w:val="24"/>
-        </w:rPr>
-      </w:pPr>
-    </w:p>
-    <w:p>
-      <w:pPr>
-        <w:spacing w:line="360" w:lineRule="auto"/>
-        <w:jc w:val="both"/>
-        <w:rPr>
-          <w:rFonts w:ascii="Arial" w:eastAsia="Arial" w:hAnsi="Arial" w:cs="Arial"/>
-          <w:sz w:val="24"/>
-          <w:szCs w:val="24"/>
-        </w:rPr>
-      </w:pPr>
-    </w:p>
-    <w:p>
-      <w:pPr>
-        <w:spacing w:line="360" w:lineRule="auto"/>
-        <w:jc w:val="both"/>
-        <w:rPr>
-          <w:rFonts w:ascii="Arial" w:eastAsia="Arial" w:hAnsi="Arial" w:cs="Arial"/>
-          <w:sz w:val="24"/>
-          <w:szCs w:val="24"/>
-        </w:rPr>
-      </w:pPr>
-    </w:p>
-    <w:p>
-      <w:pPr>
-        <w:spacing w:line="360" w:lineRule="auto"/>
-        <w:jc w:val="both"/>
-        <w:rPr>
-          <w:rFonts w:ascii="Arial" w:eastAsia="Arial" w:hAnsi="Arial" w:cs="Arial"/>
-          <w:sz w:val="24"/>
-          <w:szCs w:val="24"/>
-        </w:rPr>
-      </w:pPr>
-    </w:p>
-    <w:p>
-      <w:pPr>
-        <w:spacing w:line="360" w:lineRule="auto"/>
-        <w:jc w:val="both"/>
-        <w:rPr>
-          <w:rFonts w:ascii="Arial" w:eastAsia="Arial" w:hAnsi="Arial" w:cs="Arial"/>
-          <w:sz w:val="24"/>
-          <w:szCs w:val="24"/>
-        </w:rPr>
-      </w:pPr>
-    </w:p>
-    <w:p>
-      <w:pPr>
-        <w:spacing w:line="360" w:lineRule="auto"/>
-        <w:jc w:val="both"/>
-        <w:rPr>
-          <w:rFonts w:ascii="Arial" w:eastAsia="Arial" w:hAnsi="Arial" w:cs="Arial"/>
-          <w:sz w:val="24"/>
-          <w:szCs w:val="24"/>
-        </w:rPr>
-      </w:pPr>
-    </w:p>
-    <w:p>
-      <w:pPr>
-        <w:spacing w:line="360" w:lineRule="auto"/>
-        <w:jc w:val="both"/>
-        <w:rPr>
-          <w:rFonts w:ascii="Arial" w:eastAsia="Arial" w:hAnsi="Arial" w:cs="Arial"/>
-          <w:sz w:val="24"/>
-          <w:szCs w:val="24"/>
-        </w:rPr>
-      </w:pPr>
-    </w:p>
-    <w:p>
-      <w:pPr>
-        <w:spacing w:line="360" w:lineRule="auto"/>
-        <w:jc w:val="both"/>
-        <w:rPr>
-          <w:rFonts w:ascii="Arial" w:eastAsia="Arial" w:hAnsi="Arial" w:cs="Arial"/>
-          <w:sz w:val="24"/>
-          <w:szCs w:val="24"/>
-        </w:rPr>
-      </w:pPr>
-    </w:p>
-    <w:p>
-      <w:pPr>
-        <w:spacing w:line="360" w:lineRule="auto"/>
-        <w:jc w:val="both"/>
-        <w:rPr>
-          <w:rFonts w:ascii="Arial" w:eastAsia="Arial" w:hAnsi="Arial" w:cs="Arial"/>
-          <w:sz w:val="24"/>
-          <w:szCs w:val="24"/>
-        </w:rPr>
       </w:pPr>
     </w:p>
     <w:p>
@@ -18167,8 +17865,11 @@
           <w:szCs w:val="24"/>
         </w:rPr>
       </w:pPr>
-      <w:bookmarkStart w:id="12" w:name="_Toc146925459"/>
-      <w:r>
+    </w:p>
+    <w:p>
+      <w:pPr>
+        <w:pStyle w:val="Heading1"/>
+        <w:jc w:val="center"/>
         <w:rPr>
           <w:rFonts w:ascii="Arial" w:hAnsi="Arial" w:cs="Arial"/>
           <w:b/>
@@ -18177,9 +17878,12 @@
           <w:sz w:val="24"/>
           <w:szCs w:val="24"/>
         </w:rPr>
-        <w:t>C</w:t>
-      </w:r>
-      <w:r>
+      </w:pPr>
+    </w:p>
+    <w:p>
+      <w:pPr>
+        <w:pStyle w:val="Heading1"/>
+        <w:jc w:val="center"/>
         <w:rPr>
           <w:rFonts w:ascii="Arial" w:hAnsi="Arial" w:cs="Arial"/>
           <w:b/>
@@ -18188,9 +17892,12 @@
           <w:sz w:val="24"/>
           <w:szCs w:val="24"/>
         </w:rPr>
-        <w:t xml:space="preserve">apítulo III: </w:t>
-      </w:r>
-      <w:r>
+      </w:pPr>
+    </w:p>
+    <w:p>
+      <w:pPr>
+        <w:pStyle w:val="Heading1"/>
+        <w:jc w:val="center"/>
         <w:rPr>
           <w:rFonts w:ascii="Arial" w:hAnsi="Arial" w:cs="Arial"/>
           <w:b/>
@@ -18199,327 +17906,6 @@
           <w:sz w:val="24"/>
           <w:szCs w:val="24"/>
         </w:rPr>
-        <w:t>Diseño y Desarrollo del Experimento</w:t>
-      </w:r>
-      <w:bookmarkEnd w:id="12"/>
-    </w:p>
-    <w:p>
-      <w:pPr>
-        <w:spacing w:line="360" w:lineRule="auto"/>
-        <w:jc w:val="both"/>
-        <w:rPr>
-          <w:rFonts w:ascii="Arial" w:eastAsia="Arial" w:hAnsi="Arial" w:cs="Arial"/>
-          <w:sz w:val="24"/>
-          <w:szCs w:val="24"/>
-        </w:rPr>
-      </w:pPr>
-    </w:p>
-    <w:p>
-      <w:pPr>
-        <w:spacing w:line="360" w:lineRule="auto"/>
-        <w:jc w:val="both"/>
-        <w:rPr>
-          <w:rFonts w:ascii="Arial" w:eastAsia="Arial" w:hAnsi="Arial" w:cs="Arial"/>
-          <w:sz w:val="24"/>
-          <w:szCs w:val="24"/>
-        </w:rPr>
-      </w:pPr>
-    </w:p>
-    <w:p>
-      <w:pPr>
-        <w:spacing w:line="360" w:lineRule="auto"/>
-        <w:jc w:val="both"/>
-        <w:rPr>
-          <w:rFonts w:ascii="Arial" w:eastAsia="Arial" w:hAnsi="Arial" w:cs="Arial"/>
-          <w:sz w:val="24"/>
-          <w:szCs w:val="24"/>
-        </w:rPr>
-      </w:pPr>
-    </w:p>
-    <w:p>
-      <w:pPr>
-        <w:spacing w:line="360" w:lineRule="auto"/>
-        <w:jc w:val="both"/>
-        <w:rPr>
-          <w:rFonts w:ascii="Arial" w:eastAsia="Arial" w:hAnsi="Arial" w:cs="Arial"/>
-          <w:sz w:val="24"/>
-          <w:szCs w:val="24"/>
-        </w:rPr>
-      </w:pPr>
-    </w:p>
-    <w:p>
-      <w:pPr>
-        <w:spacing w:line="360" w:lineRule="auto"/>
-        <w:jc w:val="both"/>
-        <w:rPr>
-          <w:rFonts w:ascii="Arial" w:eastAsia="Arial" w:hAnsi="Arial" w:cs="Arial"/>
-          <w:sz w:val="24"/>
-          <w:szCs w:val="24"/>
-        </w:rPr>
-      </w:pPr>
-    </w:p>
-    <w:p>
-      <w:pPr>
-        <w:spacing w:line="360" w:lineRule="auto"/>
-        <w:jc w:val="both"/>
-        <w:rPr>
-          <w:rFonts w:ascii="Arial" w:eastAsia="Arial" w:hAnsi="Arial" w:cs="Arial"/>
-          <w:sz w:val="24"/>
-          <w:szCs w:val="24"/>
-        </w:rPr>
-      </w:pPr>
-    </w:p>
-    <w:p>
-      <w:pPr>
-        <w:spacing w:line="360" w:lineRule="auto"/>
-        <w:jc w:val="both"/>
-        <w:rPr>
-          <w:rFonts w:ascii="Arial" w:eastAsia="Arial" w:hAnsi="Arial" w:cs="Arial"/>
-          <w:sz w:val="24"/>
-          <w:szCs w:val="24"/>
-        </w:rPr>
-      </w:pPr>
-    </w:p>
-    <w:p>
-      <w:pPr>
-        <w:spacing w:line="360" w:lineRule="auto"/>
-        <w:jc w:val="both"/>
-        <w:rPr>
-          <w:rFonts w:ascii="Arial" w:eastAsia="Arial" w:hAnsi="Arial" w:cs="Arial"/>
-          <w:sz w:val="24"/>
-          <w:szCs w:val="24"/>
-        </w:rPr>
-      </w:pPr>
-    </w:p>
-    <w:p>
-      <w:pPr>
-        <w:spacing w:line="360" w:lineRule="auto"/>
-        <w:jc w:val="both"/>
-        <w:rPr>
-          <w:rFonts w:ascii="Arial" w:eastAsia="Arial" w:hAnsi="Arial" w:cs="Arial"/>
-          <w:sz w:val="24"/>
-          <w:szCs w:val="24"/>
-        </w:rPr>
-      </w:pPr>
-    </w:p>
-    <w:p>
-      <w:pPr>
-        <w:spacing w:line="360" w:lineRule="auto"/>
-        <w:jc w:val="both"/>
-        <w:rPr>
-          <w:rFonts w:ascii="Arial" w:eastAsia="Arial" w:hAnsi="Arial" w:cs="Arial"/>
-          <w:sz w:val="24"/>
-          <w:szCs w:val="24"/>
-        </w:rPr>
-      </w:pPr>
-    </w:p>
-    <w:p>
-      <w:pPr>
-        <w:spacing w:line="360" w:lineRule="auto"/>
-        <w:jc w:val="both"/>
-        <w:rPr>
-          <w:rFonts w:ascii="Arial" w:eastAsia="Arial" w:hAnsi="Arial" w:cs="Arial"/>
-          <w:sz w:val="24"/>
-          <w:szCs w:val="24"/>
-        </w:rPr>
-      </w:pPr>
-    </w:p>
-    <w:p>
-      <w:pPr>
-        <w:spacing w:line="360" w:lineRule="auto"/>
-        <w:jc w:val="both"/>
-        <w:rPr>
-          <w:rFonts w:ascii="Arial" w:eastAsia="Arial" w:hAnsi="Arial" w:cs="Arial"/>
-          <w:sz w:val="24"/>
-          <w:szCs w:val="24"/>
-        </w:rPr>
-      </w:pPr>
-    </w:p>
-    <w:p>
-      <w:pPr>
-        <w:spacing w:line="360" w:lineRule="auto"/>
-        <w:jc w:val="both"/>
-        <w:rPr>
-          <w:rFonts w:ascii="Arial" w:eastAsia="Arial" w:hAnsi="Arial" w:cs="Arial"/>
-          <w:sz w:val="24"/>
-          <w:szCs w:val="24"/>
-        </w:rPr>
-      </w:pPr>
-    </w:p>
-    <w:p>
-      <w:pPr>
-        <w:spacing w:line="360" w:lineRule="auto"/>
-        <w:jc w:val="both"/>
-        <w:rPr>
-          <w:rFonts w:ascii="Arial" w:eastAsia="Arial" w:hAnsi="Arial" w:cs="Arial"/>
-          <w:sz w:val="24"/>
-          <w:szCs w:val="24"/>
-        </w:rPr>
-      </w:pPr>
-    </w:p>
-    <w:p>
-      <w:pPr>
-        <w:spacing w:line="360" w:lineRule="auto"/>
-        <w:jc w:val="both"/>
-        <w:rPr>
-          <w:rFonts w:ascii="Arial" w:eastAsia="Arial" w:hAnsi="Arial" w:cs="Arial"/>
-          <w:sz w:val="24"/>
-          <w:szCs w:val="24"/>
-        </w:rPr>
-      </w:pPr>
-    </w:p>
-    <w:p>
-      <w:pPr>
-        <w:spacing w:line="360" w:lineRule="auto"/>
-        <w:jc w:val="both"/>
-        <w:rPr>
-          <w:rFonts w:ascii="Arial" w:eastAsia="Arial" w:hAnsi="Arial" w:cs="Arial"/>
-          <w:sz w:val="24"/>
-          <w:szCs w:val="24"/>
-        </w:rPr>
-      </w:pPr>
-    </w:p>
-    <w:p>
-      <w:pPr>
-        <w:spacing w:line="360" w:lineRule="auto"/>
-        <w:jc w:val="both"/>
-        <w:rPr>
-          <w:rFonts w:ascii="Arial" w:eastAsia="Arial" w:hAnsi="Arial" w:cs="Arial"/>
-          <w:sz w:val="24"/>
-          <w:szCs w:val="24"/>
-        </w:rPr>
-      </w:pPr>
-    </w:p>
-    <w:p>
-      <w:pPr>
-        <w:spacing w:line="360" w:lineRule="auto"/>
-        <w:jc w:val="both"/>
-        <w:rPr>
-          <w:rFonts w:ascii="Arial" w:eastAsia="Arial" w:hAnsi="Arial" w:cs="Arial"/>
-          <w:sz w:val="24"/>
-          <w:szCs w:val="24"/>
-        </w:rPr>
-      </w:pPr>
-    </w:p>
-    <w:p>
-      <w:pPr>
-        <w:spacing w:line="360" w:lineRule="auto"/>
-        <w:jc w:val="both"/>
-        <w:rPr>
-          <w:rFonts w:ascii="Arial" w:eastAsia="Arial" w:hAnsi="Arial" w:cs="Arial"/>
-          <w:sz w:val="24"/>
-          <w:szCs w:val="24"/>
-        </w:rPr>
-      </w:pPr>
-    </w:p>
-    <w:p>
-      <w:pPr>
-        <w:spacing w:line="360" w:lineRule="auto"/>
-        <w:jc w:val="both"/>
-        <w:rPr>
-          <w:rFonts w:ascii="Arial" w:eastAsia="Arial" w:hAnsi="Arial" w:cs="Arial"/>
-          <w:sz w:val="24"/>
-          <w:szCs w:val="24"/>
-        </w:rPr>
-      </w:pPr>
-    </w:p>
-    <w:p>
-      <w:pPr>
-        <w:spacing w:line="360" w:lineRule="auto"/>
-        <w:jc w:val="both"/>
-        <w:rPr>
-          <w:rFonts w:ascii="Arial" w:eastAsia="Arial" w:hAnsi="Arial" w:cs="Arial"/>
-          <w:sz w:val="24"/>
-          <w:szCs w:val="24"/>
-        </w:rPr>
-      </w:pPr>
-    </w:p>
-    <w:p>
-      <w:pPr>
-        <w:spacing w:line="360" w:lineRule="auto"/>
-        <w:jc w:val="both"/>
-        <w:rPr>
-          <w:rFonts w:ascii="Arial" w:eastAsia="Arial" w:hAnsi="Arial" w:cs="Arial"/>
-          <w:sz w:val="24"/>
-          <w:szCs w:val="24"/>
-        </w:rPr>
-      </w:pPr>
-    </w:p>
-    <w:p>
-      <w:pPr>
-        <w:spacing w:line="360" w:lineRule="auto"/>
-        <w:jc w:val="both"/>
-        <w:rPr>
-          <w:rFonts w:ascii="Arial" w:eastAsia="Arial" w:hAnsi="Arial" w:cs="Arial"/>
-          <w:sz w:val="24"/>
-          <w:szCs w:val="24"/>
-        </w:rPr>
-      </w:pPr>
-    </w:p>
-    <w:p>
-      <w:pPr>
-        <w:spacing w:line="360" w:lineRule="auto"/>
-        <w:jc w:val="both"/>
-        <w:rPr>
-          <w:rFonts w:ascii="Arial" w:eastAsia="Arial" w:hAnsi="Arial" w:cs="Arial"/>
-          <w:sz w:val="24"/>
-          <w:szCs w:val="24"/>
-        </w:rPr>
-      </w:pPr>
-    </w:p>
-    <w:p>
-      <w:pPr>
-        <w:spacing w:line="360" w:lineRule="auto"/>
-        <w:jc w:val="both"/>
-        <w:rPr>
-          <w:rFonts w:ascii="Arial" w:eastAsia="Arial" w:hAnsi="Arial" w:cs="Arial"/>
-          <w:sz w:val="24"/>
-          <w:szCs w:val="24"/>
-        </w:rPr>
-      </w:pPr>
-    </w:p>
-    <w:p>
-      <w:pPr>
-        <w:spacing w:line="360" w:lineRule="auto"/>
-        <w:jc w:val="both"/>
-        <w:rPr>
-          <w:rFonts w:ascii="Arial" w:eastAsia="Arial" w:hAnsi="Arial" w:cs="Arial"/>
-          <w:sz w:val="24"/>
-          <w:szCs w:val="24"/>
-        </w:rPr>
-      </w:pPr>
-    </w:p>
-    <w:p>
-      <w:pPr>
-        <w:spacing w:line="360" w:lineRule="auto"/>
-        <w:jc w:val="both"/>
-        <w:rPr>
-          <w:rFonts w:ascii="Arial" w:eastAsia="Arial" w:hAnsi="Arial" w:cs="Arial"/>
-          <w:sz w:val="24"/>
-          <w:szCs w:val="24"/>
-        </w:rPr>
-      </w:pPr>
-    </w:p>
-    <w:p>
-      <w:pPr>
-        <w:spacing w:line="360" w:lineRule="auto"/>
-        <w:jc w:val="both"/>
-        <w:rPr>
-          <w:rFonts w:ascii="Arial" w:eastAsia="Arial" w:hAnsi="Arial" w:cs="Arial"/>
-          <w:sz w:val="24"/>
-          <w:szCs w:val="24"/>
-        </w:rPr>
-      </w:pPr>
-    </w:p>
-    <w:p>
-      <w:pPr>
-        <w:spacing w:line="360" w:lineRule="auto"/>
-        <w:jc w:val="both"/>
-        <w:rPr>
-          <w:rFonts w:ascii="Arial" w:eastAsia="Arial" w:hAnsi="Arial" w:cs="Arial"/>
-          <w:sz w:val="24"/>
-          <w:szCs w:val="24"/>
-        </w:rPr>
       </w:pPr>
     </w:p>
     <w:p>
@@ -18535,8 +17921,11 @@
           <w:szCs w:val="24"/>
         </w:rPr>
       </w:pPr>
-      <w:bookmarkStart w:id="13" w:name="_Toc146925460"/>
-      <w:r>
+    </w:p>
+    <w:p>
+      <w:pPr>
+        <w:pStyle w:val="Heading1"/>
+        <w:jc w:val="center"/>
         <w:rPr>
           <w:rFonts w:ascii="Arial" w:hAnsi="Arial" w:cs="Arial"/>
           <w:b/>
@@ -18545,362 +17934,6 @@
           <w:sz w:val="24"/>
           <w:szCs w:val="24"/>
         </w:rPr>
-        <w:t>Capítulo IV: Creación de Emparejamientos Aproximados</w:t>
-      </w:r>
-      <w:bookmarkEnd w:id="13"/>
-    </w:p>
-    <w:p/>
-    <w:p/>
-    <w:p>
-      <w:pPr>
-        <w:spacing w:line="360" w:lineRule="auto"/>
-        <w:jc w:val="both"/>
-        <w:rPr>
-          <w:rFonts w:ascii="Arial" w:eastAsia="Arial" w:hAnsi="Arial" w:cs="Arial"/>
-          <w:sz w:val="24"/>
-          <w:szCs w:val="24"/>
-        </w:rPr>
-      </w:pPr>
-    </w:p>
-    <w:p>
-      <w:pPr>
-        <w:spacing w:line="360" w:lineRule="auto"/>
-        <w:jc w:val="both"/>
-        <w:rPr>
-          <w:rFonts w:ascii="Arial" w:eastAsia="Arial" w:hAnsi="Arial" w:cs="Arial"/>
-          <w:sz w:val="24"/>
-          <w:szCs w:val="24"/>
-        </w:rPr>
-      </w:pPr>
-    </w:p>
-    <w:p>
-      <w:pPr>
-        <w:spacing w:line="360" w:lineRule="auto"/>
-        <w:jc w:val="both"/>
-        <w:rPr>
-          <w:rFonts w:ascii="Arial" w:eastAsia="Arial" w:hAnsi="Arial" w:cs="Arial"/>
-          <w:sz w:val="24"/>
-          <w:szCs w:val="24"/>
-        </w:rPr>
-      </w:pPr>
-    </w:p>
-    <w:p>
-      <w:pPr>
-        <w:spacing w:line="360" w:lineRule="auto"/>
-        <w:jc w:val="both"/>
-        <w:rPr>
-          <w:rFonts w:ascii="Arial" w:eastAsia="Arial" w:hAnsi="Arial" w:cs="Arial"/>
-          <w:sz w:val="24"/>
-          <w:szCs w:val="24"/>
-        </w:rPr>
-      </w:pPr>
-    </w:p>
-    <w:p>
-      <w:pPr>
-        <w:spacing w:line="360" w:lineRule="auto"/>
-        <w:jc w:val="both"/>
-        <w:rPr>
-          <w:rFonts w:ascii="Arial" w:eastAsia="Arial" w:hAnsi="Arial" w:cs="Arial"/>
-          <w:sz w:val="24"/>
-          <w:szCs w:val="24"/>
-        </w:rPr>
-      </w:pPr>
-    </w:p>
-    <w:p>
-      <w:pPr>
-        <w:spacing w:line="360" w:lineRule="auto"/>
-        <w:jc w:val="both"/>
-        <w:rPr>
-          <w:rFonts w:ascii="Arial" w:eastAsia="Arial" w:hAnsi="Arial" w:cs="Arial"/>
-          <w:sz w:val="24"/>
-          <w:szCs w:val="24"/>
-        </w:rPr>
-      </w:pPr>
-    </w:p>
-    <w:p>
-      <w:pPr>
-        <w:spacing w:line="360" w:lineRule="auto"/>
-        <w:jc w:val="both"/>
-        <w:rPr>
-          <w:rFonts w:ascii="Arial" w:eastAsia="Arial" w:hAnsi="Arial" w:cs="Arial"/>
-          <w:sz w:val="24"/>
-          <w:szCs w:val="24"/>
-        </w:rPr>
-      </w:pPr>
-    </w:p>
-    <w:p>
-      <w:pPr>
-        <w:spacing w:line="360" w:lineRule="auto"/>
-        <w:jc w:val="both"/>
-        <w:rPr>
-          <w:rFonts w:ascii="Arial" w:eastAsia="Arial" w:hAnsi="Arial" w:cs="Arial"/>
-          <w:sz w:val="24"/>
-          <w:szCs w:val="24"/>
-        </w:rPr>
-      </w:pPr>
-    </w:p>
-    <w:p>
-      <w:pPr>
-        <w:spacing w:line="360" w:lineRule="auto"/>
-        <w:jc w:val="both"/>
-        <w:rPr>
-          <w:rFonts w:ascii="Arial" w:eastAsia="Arial" w:hAnsi="Arial" w:cs="Arial"/>
-          <w:sz w:val="24"/>
-          <w:szCs w:val="24"/>
-        </w:rPr>
-      </w:pPr>
-    </w:p>
-    <w:p>
-      <w:pPr>
-        <w:spacing w:line="360" w:lineRule="auto"/>
-        <w:jc w:val="both"/>
-        <w:rPr>
-          <w:rFonts w:ascii="Arial" w:eastAsia="Arial" w:hAnsi="Arial" w:cs="Arial"/>
-          <w:sz w:val="24"/>
-          <w:szCs w:val="24"/>
-        </w:rPr>
-      </w:pPr>
-    </w:p>
-    <w:p>
-      <w:pPr>
-        <w:spacing w:line="360" w:lineRule="auto"/>
-        <w:jc w:val="both"/>
-        <w:rPr>
-          <w:rFonts w:ascii="Arial" w:eastAsia="Arial" w:hAnsi="Arial" w:cs="Arial"/>
-          <w:sz w:val="24"/>
-          <w:szCs w:val="24"/>
-        </w:rPr>
-      </w:pPr>
-    </w:p>
-    <w:p>
-      <w:pPr>
-        <w:spacing w:line="360" w:lineRule="auto"/>
-        <w:jc w:val="both"/>
-        <w:rPr>
-          <w:rFonts w:ascii="Arial" w:eastAsia="Arial" w:hAnsi="Arial" w:cs="Arial"/>
-          <w:sz w:val="24"/>
-          <w:szCs w:val="24"/>
-        </w:rPr>
-      </w:pPr>
-    </w:p>
-    <w:p>
-      <w:pPr>
-        <w:spacing w:line="360" w:lineRule="auto"/>
-        <w:jc w:val="both"/>
-        <w:rPr>
-          <w:rFonts w:ascii="Arial" w:eastAsia="Arial" w:hAnsi="Arial" w:cs="Arial"/>
-          <w:sz w:val="24"/>
-          <w:szCs w:val="24"/>
-        </w:rPr>
-      </w:pPr>
-    </w:p>
-    <w:p>
-      <w:pPr>
-        <w:spacing w:line="360" w:lineRule="auto"/>
-        <w:jc w:val="both"/>
-        <w:rPr>
-          <w:rFonts w:ascii="Arial" w:eastAsia="Arial" w:hAnsi="Arial" w:cs="Arial"/>
-          <w:sz w:val="24"/>
-          <w:szCs w:val="24"/>
-        </w:rPr>
-      </w:pPr>
-    </w:p>
-    <w:p>
-      <w:pPr>
-        <w:spacing w:line="360" w:lineRule="auto"/>
-        <w:jc w:val="both"/>
-        <w:rPr>
-          <w:rFonts w:ascii="Arial" w:eastAsia="Arial" w:hAnsi="Arial" w:cs="Arial"/>
-          <w:sz w:val="24"/>
-          <w:szCs w:val="24"/>
-        </w:rPr>
-      </w:pPr>
-    </w:p>
-    <w:p>
-      <w:pPr>
-        <w:spacing w:line="360" w:lineRule="auto"/>
-        <w:jc w:val="both"/>
-        <w:rPr>
-          <w:rFonts w:ascii="Arial" w:eastAsia="Arial" w:hAnsi="Arial" w:cs="Arial"/>
-          <w:sz w:val="24"/>
-          <w:szCs w:val="24"/>
-        </w:rPr>
-      </w:pPr>
-    </w:p>
-    <w:p>
-      <w:pPr>
-        <w:spacing w:line="360" w:lineRule="auto"/>
-        <w:jc w:val="both"/>
-        <w:rPr>
-          <w:rFonts w:ascii="Arial" w:eastAsia="Arial" w:hAnsi="Arial" w:cs="Arial"/>
-          <w:sz w:val="24"/>
-          <w:szCs w:val="24"/>
-        </w:rPr>
-      </w:pPr>
-    </w:p>
-    <w:p>
-      <w:pPr>
-        <w:spacing w:line="360" w:lineRule="auto"/>
-        <w:jc w:val="both"/>
-        <w:rPr>
-          <w:rFonts w:ascii="Arial" w:eastAsia="Arial" w:hAnsi="Arial" w:cs="Arial"/>
-          <w:sz w:val="24"/>
-          <w:szCs w:val="24"/>
-        </w:rPr>
-      </w:pPr>
-    </w:p>
-    <w:p>
-      <w:pPr>
-        <w:spacing w:line="360" w:lineRule="auto"/>
-        <w:jc w:val="both"/>
-        <w:rPr>
-          <w:rFonts w:ascii="Arial" w:eastAsia="Arial" w:hAnsi="Arial" w:cs="Arial"/>
-          <w:sz w:val="24"/>
-          <w:szCs w:val="24"/>
-        </w:rPr>
-      </w:pPr>
-    </w:p>
-    <w:p>
-      <w:pPr>
-        <w:spacing w:line="360" w:lineRule="auto"/>
-        <w:jc w:val="both"/>
-        <w:rPr>
-          <w:rFonts w:ascii="Arial" w:eastAsia="Arial" w:hAnsi="Arial" w:cs="Arial"/>
-          <w:sz w:val="24"/>
-          <w:szCs w:val="24"/>
-        </w:rPr>
-      </w:pPr>
-    </w:p>
-    <w:p>
-      <w:pPr>
-        <w:spacing w:line="360" w:lineRule="auto"/>
-        <w:jc w:val="both"/>
-        <w:rPr>
-          <w:rFonts w:ascii="Arial" w:eastAsia="Arial" w:hAnsi="Arial" w:cs="Arial"/>
-          <w:sz w:val="24"/>
-          <w:szCs w:val="24"/>
-        </w:rPr>
-      </w:pPr>
-    </w:p>
-    <w:p>
-      <w:pPr>
-        <w:spacing w:line="360" w:lineRule="auto"/>
-        <w:jc w:val="both"/>
-        <w:rPr>
-          <w:rFonts w:ascii="Arial" w:eastAsia="Arial" w:hAnsi="Arial" w:cs="Arial"/>
-          <w:sz w:val="24"/>
-          <w:szCs w:val="24"/>
-        </w:rPr>
-      </w:pPr>
-    </w:p>
-    <w:p>
-      <w:pPr>
-        <w:spacing w:line="360" w:lineRule="auto"/>
-        <w:jc w:val="both"/>
-        <w:rPr>
-          <w:rFonts w:ascii="Arial" w:eastAsia="Arial" w:hAnsi="Arial" w:cs="Arial"/>
-          <w:sz w:val="24"/>
-          <w:szCs w:val="24"/>
-        </w:rPr>
-      </w:pPr>
-    </w:p>
-    <w:p>
-      <w:pPr>
-        <w:spacing w:line="360" w:lineRule="auto"/>
-        <w:jc w:val="both"/>
-        <w:rPr>
-          <w:rFonts w:ascii="Arial" w:eastAsia="Arial" w:hAnsi="Arial" w:cs="Arial"/>
-          <w:sz w:val="24"/>
-          <w:szCs w:val="24"/>
-        </w:rPr>
-      </w:pPr>
-    </w:p>
-    <w:p>
-      <w:pPr>
-        <w:spacing w:line="360" w:lineRule="auto"/>
-        <w:jc w:val="both"/>
-        <w:rPr>
-          <w:rFonts w:ascii="Arial" w:eastAsia="Arial" w:hAnsi="Arial" w:cs="Arial"/>
-          <w:sz w:val="24"/>
-          <w:szCs w:val="24"/>
-        </w:rPr>
-      </w:pPr>
-    </w:p>
-    <w:p>
-      <w:pPr>
-        <w:spacing w:line="360" w:lineRule="auto"/>
-        <w:jc w:val="both"/>
-        <w:rPr>
-          <w:rFonts w:ascii="Arial" w:eastAsia="Arial" w:hAnsi="Arial" w:cs="Arial"/>
-          <w:sz w:val="24"/>
-          <w:szCs w:val="24"/>
-        </w:rPr>
-      </w:pPr>
-    </w:p>
-    <w:p>
-      <w:pPr>
-        <w:spacing w:line="360" w:lineRule="auto"/>
-        <w:jc w:val="both"/>
-        <w:rPr>
-          <w:rFonts w:ascii="Arial" w:eastAsia="Arial" w:hAnsi="Arial" w:cs="Arial"/>
-          <w:sz w:val="24"/>
-          <w:szCs w:val="24"/>
-        </w:rPr>
-      </w:pPr>
-    </w:p>
-    <w:p>
-      <w:pPr>
-        <w:spacing w:line="360" w:lineRule="auto"/>
-        <w:jc w:val="both"/>
-        <w:rPr>
-          <w:rFonts w:ascii="Arial" w:eastAsia="Arial" w:hAnsi="Arial" w:cs="Arial"/>
-          <w:sz w:val="24"/>
-          <w:szCs w:val="24"/>
-        </w:rPr>
-      </w:pPr>
-    </w:p>
-    <w:p>
-      <w:pPr>
-        <w:spacing w:line="360" w:lineRule="auto"/>
-        <w:jc w:val="both"/>
-        <w:rPr>
-          <w:rFonts w:ascii="Arial" w:eastAsia="Arial" w:hAnsi="Arial" w:cs="Arial"/>
-          <w:sz w:val="24"/>
-          <w:szCs w:val="24"/>
-        </w:rPr>
-      </w:pPr>
-    </w:p>
-    <w:p>
-      <w:pPr>
-        <w:spacing w:line="360" w:lineRule="auto"/>
-        <w:jc w:val="both"/>
-        <w:rPr>
-          <w:rFonts w:ascii="Arial" w:eastAsia="Arial" w:hAnsi="Arial" w:cs="Arial"/>
-          <w:sz w:val="24"/>
-          <w:szCs w:val="24"/>
-        </w:rPr>
-      </w:pPr>
-    </w:p>
-    <w:p>
-      <w:pPr>
-        <w:spacing w:line="360" w:lineRule="auto"/>
-        <w:jc w:val="both"/>
-        <w:rPr>
-          <w:rFonts w:ascii="Arial" w:eastAsia="Arial" w:hAnsi="Arial" w:cs="Arial"/>
-          <w:sz w:val="24"/>
-          <w:szCs w:val="24"/>
-        </w:rPr>
-      </w:pPr>
-    </w:p>
-    <w:p>
-      <w:pPr>
-        <w:spacing w:line="360" w:lineRule="auto"/>
-        <w:jc w:val="both"/>
-        <w:rPr>
-          <w:rFonts w:ascii="Arial" w:eastAsia="Arial" w:hAnsi="Arial" w:cs="Arial"/>
-          <w:sz w:val="24"/>
-          <w:szCs w:val="24"/>
-        </w:rPr>
       </w:pPr>
     </w:p>
     <w:p>
@@ -18916,7 +17949,6 @@
           <w:szCs w:val="24"/>
         </w:rPr>
       </w:pPr>
-      <w:bookmarkStart w:id="14" w:name="_Toc146925461"/>
       <w:r>
         <w:rPr>
           <w:rFonts w:ascii="Arial" w:hAnsi="Arial" w:cs="Arial"/>
@@ -18926,7 +17958,7 @@
           <w:sz w:val="24"/>
           <w:szCs w:val="24"/>
         </w:rPr>
-        <w:t xml:space="preserve">Capítulo V: </w:t>
+        <w:t xml:space="preserve">Capítulo II: </w:t>
       </w:r>
       <w:r>
         <w:rPr>
@@ -18937,173 +17969,163 @@
           <w:sz w:val="24"/>
           <w:szCs w:val="24"/>
         </w:rPr>
-        <w:t>Análisis de Resultados</w:t>
-      </w:r>
-      <w:bookmarkEnd w:id="14"/>
-    </w:p>
-    <w:p/>
-    <w:p/>
-    <w:p>
-      <w:pPr>
-        <w:spacing w:line="360" w:lineRule="auto"/>
-        <w:jc w:val="both"/>
-        <w:rPr>
-          <w:rFonts w:ascii="Arial" w:eastAsia="Arial" w:hAnsi="Arial" w:cs="Arial"/>
-          <w:sz w:val="24"/>
-          <w:szCs w:val="24"/>
-        </w:rPr>
-      </w:pPr>
-    </w:p>
-    <w:p>
-      <w:pPr>
-        <w:spacing w:line="360" w:lineRule="auto"/>
-        <w:jc w:val="both"/>
-        <w:rPr>
-          <w:rFonts w:ascii="Arial" w:eastAsia="Arial" w:hAnsi="Arial" w:cs="Arial"/>
-          <w:sz w:val="24"/>
-          <w:szCs w:val="24"/>
-        </w:rPr>
-      </w:pPr>
-    </w:p>
-    <w:p>
-      <w:pPr>
-        <w:spacing w:line="360" w:lineRule="auto"/>
-        <w:jc w:val="both"/>
-        <w:rPr>
-          <w:rFonts w:ascii="Arial" w:eastAsia="Arial" w:hAnsi="Arial" w:cs="Arial"/>
-          <w:sz w:val="24"/>
-          <w:szCs w:val="24"/>
-        </w:rPr>
-      </w:pPr>
-    </w:p>
-    <w:p>
-      <w:pPr>
-        <w:spacing w:line="360" w:lineRule="auto"/>
-        <w:jc w:val="both"/>
-        <w:rPr>
-          <w:rFonts w:ascii="Arial" w:eastAsia="Arial" w:hAnsi="Arial" w:cs="Arial"/>
-          <w:sz w:val="24"/>
-          <w:szCs w:val="24"/>
-        </w:rPr>
-      </w:pPr>
-    </w:p>
-    <w:p>
-      <w:pPr>
-        <w:spacing w:line="360" w:lineRule="auto"/>
-        <w:jc w:val="both"/>
-        <w:rPr>
-          <w:rFonts w:ascii="Arial" w:eastAsia="Arial" w:hAnsi="Arial" w:cs="Arial"/>
-          <w:sz w:val="24"/>
-          <w:szCs w:val="24"/>
-        </w:rPr>
-      </w:pPr>
-    </w:p>
-    <w:p>
-      <w:pPr>
-        <w:spacing w:line="360" w:lineRule="auto"/>
-        <w:jc w:val="both"/>
-        <w:rPr>
-          <w:rFonts w:ascii="Arial" w:eastAsia="Arial" w:hAnsi="Arial" w:cs="Arial"/>
-          <w:sz w:val="24"/>
-          <w:szCs w:val="24"/>
-        </w:rPr>
-      </w:pPr>
-    </w:p>
-    <w:p>
-      <w:pPr>
-        <w:spacing w:line="360" w:lineRule="auto"/>
-        <w:jc w:val="both"/>
-        <w:rPr>
-          <w:rFonts w:ascii="Arial" w:eastAsia="Arial" w:hAnsi="Arial" w:cs="Arial"/>
-          <w:sz w:val="24"/>
-          <w:szCs w:val="24"/>
-        </w:rPr>
-      </w:pPr>
-    </w:p>
-    <w:p>
-      <w:pPr>
-        <w:spacing w:line="360" w:lineRule="auto"/>
-        <w:jc w:val="both"/>
-        <w:rPr>
-          <w:rFonts w:ascii="Arial" w:eastAsia="Arial" w:hAnsi="Arial" w:cs="Arial"/>
-          <w:sz w:val="24"/>
-          <w:szCs w:val="24"/>
-        </w:rPr>
-      </w:pPr>
-    </w:p>
-    <w:p>
-      <w:pPr>
-        <w:spacing w:line="360" w:lineRule="auto"/>
-        <w:jc w:val="both"/>
-        <w:rPr>
-          <w:rFonts w:ascii="Arial" w:eastAsia="Arial" w:hAnsi="Arial" w:cs="Arial"/>
-          <w:sz w:val="24"/>
-          <w:szCs w:val="24"/>
-        </w:rPr>
-      </w:pPr>
-    </w:p>
-    <w:p>
-      <w:pPr>
-        <w:spacing w:line="360" w:lineRule="auto"/>
-        <w:jc w:val="both"/>
-        <w:rPr>
-          <w:rFonts w:ascii="Arial" w:eastAsia="Arial" w:hAnsi="Arial" w:cs="Arial"/>
-          <w:sz w:val="24"/>
-          <w:szCs w:val="24"/>
-        </w:rPr>
-      </w:pPr>
-    </w:p>
-    <w:p>
-      <w:pPr>
-        <w:spacing w:line="360" w:lineRule="auto"/>
-        <w:jc w:val="both"/>
-        <w:rPr>
-          <w:rFonts w:ascii="Arial" w:eastAsia="Arial" w:hAnsi="Arial" w:cs="Arial"/>
-          <w:sz w:val="24"/>
-          <w:szCs w:val="24"/>
-        </w:rPr>
-      </w:pPr>
-    </w:p>
-    <w:p>
-      <w:pPr>
-        <w:spacing w:line="360" w:lineRule="auto"/>
-        <w:jc w:val="both"/>
-        <w:rPr>
-          <w:rFonts w:ascii="Arial" w:eastAsia="Arial" w:hAnsi="Arial" w:cs="Arial"/>
-          <w:sz w:val="24"/>
-          <w:szCs w:val="24"/>
-        </w:rPr>
-      </w:pPr>
-    </w:p>
-    <w:p>
-      <w:pPr>
-        <w:spacing w:line="360" w:lineRule="auto"/>
-        <w:jc w:val="both"/>
-        <w:rPr>
-          <w:rFonts w:ascii="Arial" w:eastAsia="Arial" w:hAnsi="Arial" w:cs="Arial"/>
-          <w:sz w:val="24"/>
-          <w:szCs w:val="24"/>
-        </w:rPr>
-      </w:pPr>
-    </w:p>
-    <w:p>
-      <w:pPr>
-        <w:spacing w:line="360" w:lineRule="auto"/>
-        <w:jc w:val="both"/>
-        <w:rPr>
-          <w:rFonts w:ascii="Arial" w:eastAsia="Arial" w:hAnsi="Arial" w:cs="Arial"/>
-          <w:sz w:val="24"/>
-          <w:szCs w:val="24"/>
-        </w:rPr>
-      </w:pPr>
-      <w:r>
-        <w:rPr>
-          <w:rFonts w:ascii="Arial" w:eastAsia="Arial" w:hAnsi="Arial" w:cs="Arial"/>
-          <w:sz w:val="24"/>
-          <w:szCs w:val="24"/>
-        </w:rPr>
-        <w:t>}</w:t>
-      </w:r>
+        <w:t>Diseño y Requerimientos del Sistema</w:t>
+      </w:r>
+      <w:bookmarkEnd w:id="11"/>
+    </w:p>
+    <w:p>
+      <w:pPr>
+        <w:spacing w:line="360" w:lineRule="auto"/>
+        <w:jc w:val="both"/>
+        <w:rPr>
+          <w:rFonts w:ascii="Arial" w:eastAsia="Arial" w:hAnsi="Arial" w:cs="Arial"/>
+          <w:sz w:val="24"/>
+          <w:szCs w:val="24"/>
+        </w:rPr>
+      </w:pPr>
+    </w:p>
+    <w:p>
+      <w:pPr>
+        <w:spacing w:line="360" w:lineRule="auto"/>
+        <w:jc w:val="both"/>
+        <w:rPr>
+          <w:rFonts w:ascii="Arial" w:eastAsia="Arial" w:hAnsi="Arial" w:cs="Arial"/>
+          <w:sz w:val="24"/>
+          <w:szCs w:val="24"/>
+        </w:rPr>
+      </w:pPr>
+    </w:p>
+    <w:p>
+      <w:pPr>
+        <w:spacing w:line="360" w:lineRule="auto"/>
+        <w:jc w:val="both"/>
+        <w:rPr>
+          <w:rFonts w:ascii="Arial" w:eastAsia="Arial" w:hAnsi="Arial" w:cs="Arial"/>
+          <w:sz w:val="24"/>
+          <w:szCs w:val="24"/>
+        </w:rPr>
+      </w:pPr>
+    </w:p>
+    <w:p>
+      <w:pPr>
+        <w:spacing w:line="360" w:lineRule="auto"/>
+        <w:jc w:val="both"/>
+        <w:rPr>
+          <w:rFonts w:ascii="Arial" w:eastAsia="Arial" w:hAnsi="Arial" w:cs="Arial"/>
+          <w:sz w:val="24"/>
+          <w:szCs w:val="24"/>
+        </w:rPr>
+      </w:pPr>
+    </w:p>
+    <w:p>
+      <w:pPr>
+        <w:spacing w:line="360" w:lineRule="auto"/>
+        <w:jc w:val="both"/>
+        <w:rPr>
+          <w:rFonts w:ascii="Arial" w:eastAsia="Arial" w:hAnsi="Arial" w:cs="Arial"/>
+          <w:sz w:val="24"/>
+          <w:szCs w:val="24"/>
+        </w:rPr>
+      </w:pPr>
+    </w:p>
+    <w:p>
+      <w:pPr>
+        <w:spacing w:line="360" w:lineRule="auto"/>
+        <w:jc w:val="both"/>
+        <w:rPr>
+          <w:rFonts w:ascii="Arial" w:eastAsia="Arial" w:hAnsi="Arial" w:cs="Arial"/>
+          <w:sz w:val="24"/>
+          <w:szCs w:val="24"/>
+        </w:rPr>
+      </w:pPr>
+    </w:p>
+    <w:p>
+      <w:pPr>
+        <w:spacing w:line="360" w:lineRule="auto"/>
+        <w:jc w:val="both"/>
+        <w:rPr>
+          <w:rFonts w:ascii="Arial" w:eastAsia="Arial" w:hAnsi="Arial" w:cs="Arial"/>
+          <w:sz w:val="24"/>
+          <w:szCs w:val="24"/>
+        </w:rPr>
+      </w:pPr>
+    </w:p>
+    <w:p>
+      <w:pPr>
+        <w:spacing w:line="360" w:lineRule="auto"/>
+        <w:jc w:val="both"/>
+        <w:rPr>
+          <w:rFonts w:ascii="Arial" w:eastAsia="Arial" w:hAnsi="Arial" w:cs="Arial"/>
+          <w:sz w:val="24"/>
+          <w:szCs w:val="24"/>
+        </w:rPr>
+      </w:pPr>
+    </w:p>
+    <w:p>
+      <w:pPr>
+        <w:spacing w:line="360" w:lineRule="auto"/>
+        <w:jc w:val="both"/>
+        <w:rPr>
+          <w:rFonts w:ascii="Arial" w:eastAsia="Arial" w:hAnsi="Arial" w:cs="Arial"/>
+          <w:sz w:val="24"/>
+          <w:szCs w:val="24"/>
+        </w:rPr>
+      </w:pPr>
+    </w:p>
+    <w:p>
+      <w:pPr>
+        <w:spacing w:line="360" w:lineRule="auto"/>
+        <w:jc w:val="both"/>
+        <w:rPr>
+          <w:rFonts w:ascii="Arial" w:eastAsia="Arial" w:hAnsi="Arial" w:cs="Arial"/>
+          <w:sz w:val="24"/>
+          <w:szCs w:val="24"/>
+        </w:rPr>
+      </w:pPr>
+    </w:p>
+    <w:p>
+      <w:pPr>
+        <w:spacing w:line="360" w:lineRule="auto"/>
+        <w:jc w:val="both"/>
+        <w:rPr>
+          <w:rFonts w:ascii="Arial" w:eastAsia="Arial" w:hAnsi="Arial" w:cs="Arial"/>
+          <w:sz w:val="24"/>
+          <w:szCs w:val="24"/>
+        </w:rPr>
+      </w:pPr>
+    </w:p>
+    <w:p>
+      <w:pPr>
+        <w:spacing w:line="360" w:lineRule="auto"/>
+        <w:jc w:val="both"/>
+        <w:rPr>
+          <w:rFonts w:ascii="Arial" w:eastAsia="Arial" w:hAnsi="Arial" w:cs="Arial"/>
+          <w:sz w:val="24"/>
+          <w:szCs w:val="24"/>
+        </w:rPr>
+      </w:pPr>
+    </w:p>
+    <w:p>
+      <w:pPr>
+        <w:spacing w:line="360" w:lineRule="auto"/>
+        <w:jc w:val="both"/>
+        <w:rPr>
+          <w:rFonts w:ascii="Arial" w:eastAsia="Arial" w:hAnsi="Arial" w:cs="Arial"/>
+          <w:sz w:val="24"/>
+          <w:szCs w:val="24"/>
+        </w:rPr>
+      </w:pPr>
+    </w:p>
+    <w:p>
+      <w:pPr>
+        <w:spacing w:line="360" w:lineRule="auto"/>
+        <w:jc w:val="both"/>
+        <w:rPr>
+          <w:rFonts w:ascii="Arial" w:eastAsia="Arial" w:hAnsi="Arial" w:cs="Arial"/>
+          <w:sz w:val="24"/>
+          <w:szCs w:val="24"/>
+        </w:rPr>
+      </w:pPr>
     </w:p>
     <w:p>
       <w:pPr>
@@ -19262,7 +18284,6 @@
     <w:p>
       <w:pPr>
         <w:pStyle w:val="Heading1"/>
-        <w:spacing w:line="360" w:lineRule="auto"/>
         <w:jc w:val="center"/>
         <w:rPr>
           <w:rFonts w:ascii="Arial" w:hAnsi="Arial" w:cs="Arial"/>
@@ -19273,7 +18294,7 @@
           <w:szCs w:val="24"/>
         </w:rPr>
       </w:pPr>
-      <w:bookmarkStart w:id="15" w:name="_Toc146925462"/>
+      <w:bookmarkStart w:id="12" w:name="_Toc146925459"/>
       <w:r>
         <w:rPr>
           <w:rFonts w:ascii="Arial" w:hAnsi="Arial" w:cs="Arial"/>
@@ -19283,162 +18304,1357 @@
           <w:sz w:val="24"/>
           <w:szCs w:val="24"/>
         </w:rPr>
-        <w:t>Conclusiones y Trabajos Futuros</w:t>
-      </w:r>
-      <w:bookmarkEnd w:id="15"/>
-    </w:p>
-    <w:p>
-      <w:pPr>
-        <w:spacing w:line="360" w:lineRule="auto"/>
-        <w:jc w:val="both"/>
-        <w:rPr>
-          <w:rFonts w:ascii="Arial" w:eastAsia="Arial" w:hAnsi="Arial" w:cs="Arial"/>
-          <w:sz w:val="24"/>
-          <w:szCs w:val="24"/>
-        </w:rPr>
-      </w:pPr>
-    </w:p>
-    <w:p>
-      <w:pPr>
-        <w:spacing w:line="360" w:lineRule="auto"/>
-        <w:jc w:val="both"/>
-        <w:rPr>
-          <w:rFonts w:ascii="Arial" w:eastAsia="Arial" w:hAnsi="Arial" w:cs="Arial"/>
-          <w:sz w:val="24"/>
-          <w:szCs w:val="24"/>
-        </w:rPr>
-      </w:pPr>
-    </w:p>
-    <w:p>
-      <w:pPr>
-        <w:spacing w:line="360" w:lineRule="auto"/>
-        <w:jc w:val="both"/>
-        <w:rPr>
-          <w:rFonts w:ascii="Arial" w:eastAsia="Arial" w:hAnsi="Arial" w:cs="Arial"/>
-          <w:sz w:val="24"/>
-          <w:szCs w:val="24"/>
-        </w:rPr>
-      </w:pPr>
-    </w:p>
-    <w:p>
-      <w:pPr>
-        <w:spacing w:line="360" w:lineRule="auto"/>
-        <w:jc w:val="both"/>
-        <w:rPr>
-          <w:rFonts w:ascii="Arial" w:eastAsia="Arial" w:hAnsi="Arial" w:cs="Arial"/>
-          <w:sz w:val="24"/>
-          <w:szCs w:val="24"/>
-        </w:rPr>
-      </w:pPr>
-    </w:p>
-    <w:p>
-      <w:pPr>
-        <w:spacing w:line="360" w:lineRule="auto"/>
-        <w:jc w:val="both"/>
-        <w:rPr>
-          <w:rFonts w:ascii="Arial" w:eastAsia="Arial" w:hAnsi="Arial" w:cs="Arial"/>
-          <w:sz w:val="24"/>
-          <w:szCs w:val="24"/>
-        </w:rPr>
-      </w:pPr>
-    </w:p>
-    <w:p>
-      <w:pPr>
-        <w:spacing w:line="360" w:lineRule="auto"/>
-        <w:jc w:val="both"/>
-        <w:rPr>
-          <w:rFonts w:ascii="Arial" w:eastAsia="Arial" w:hAnsi="Arial" w:cs="Arial"/>
-          <w:sz w:val="24"/>
-          <w:szCs w:val="24"/>
-        </w:rPr>
-      </w:pPr>
-    </w:p>
-    <w:p>
-      <w:pPr>
-        <w:spacing w:line="360" w:lineRule="auto"/>
-        <w:jc w:val="both"/>
-        <w:rPr>
-          <w:rFonts w:ascii="Arial" w:eastAsia="Arial" w:hAnsi="Arial" w:cs="Arial"/>
-          <w:sz w:val="24"/>
-          <w:szCs w:val="24"/>
-        </w:rPr>
-      </w:pPr>
-    </w:p>
-    <w:p>
-      <w:pPr>
-        <w:spacing w:line="360" w:lineRule="auto"/>
-        <w:jc w:val="both"/>
-        <w:rPr>
-          <w:rFonts w:ascii="Arial" w:eastAsia="Arial" w:hAnsi="Arial" w:cs="Arial"/>
-          <w:sz w:val="24"/>
-          <w:szCs w:val="24"/>
-        </w:rPr>
-      </w:pPr>
-    </w:p>
-    <w:p>
-      <w:pPr>
-        <w:spacing w:line="360" w:lineRule="auto"/>
-        <w:jc w:val="both"/>
-        <w:rPr>
-          <w:rFonts w:ascii="Arial" w:eastAsia="Arial" w:hAnsi="Arial" w:cs="Arial"/>
-          <w:sz w:val="24"/>
-          <w:szCs w:val="24"/>
-        </w:rPr>
-      </w:pPr>
-    </w:p>
-    <w:p>
-      <w:pPr>
-        <w:spacing w:line="360" w:lineRule="auto"/>
-        <w:jc w:val="both"/>
-        <w:rPr>
-          <w:rFonts w:ascii="Arial" w:eastAsia="Arial" w:hAnsi="Arial" w:cs="Arial"/>
-          <w:sz w:val="24"/>
-          <w:szCs w:val="24"/>
-        </w:rPr>
-      </w:pPr>
-    </w:p>
-    <w:p>
-      <w:pPr>
-        <w:spacing w:line="360" w:lineRule="auto"/>
-        <w:jc w:val="both"/>
-        <w:rPr>
-          <w:rFonts w:ascii="Arial" w:eastAsia="Arial" w:hAnsi="Arial" w:cs="Arial"/>
-          <w:sz w:val="24"/>
-          <w:szCs w:val="24"/>
-        </w:rPr>
-      </w:pPr>
-    </w:p>
-    <w:p>
-      <w:pPr>
-        <w:spacing w:line="360" w:lineRule="auto"/>
-        <w:jc w:val="both"/>
-        <w:rPr>
-          <w:rFonts w:ascii="Arial" w:eastAsia="Arial" w:hAnsi="Arial" w:cs="Arial"/>
-          <w:sz w:val="24"/>
-          <w:szCs w:val="24"/>
-        </w:rPr>
-      </w:pPr>
-    </w:p>
-    <w:p>
-      <w:pPr>
-        <w:spacing w:line="360" w:lineRule="auto"/>
-        <w:jc w:val="both"/>
-        <w:rPr>
-          <w:rFonts w:ascii="Arial" w:eastAsia="Arial" w:hAnsi="Arial" w:cs="Arial"/>
+        <w:t>C</w:t>
+      </w:r>
+      <w:r>
+        <w:rPr>
+          <w:rFonts w:ascii="Arial" w:hAnsi="Arial" w:cs="Arial"/>
           <w:b/>
           <w:bCs/>
-          <w:sz w:val="24"/>
-          <w:szCs w:val="24"/>
-        </w:rPr>
-      </w:pPr>
-      <w:r>
-        <w:rPr>
-          <w:rFonts w:ascii="Arial" w:eastAsia="Arial" w:hAnsi="Arial" w:cs="Arial"/>
+          <w:color w:val="auto"/>
+          <w:sz w:val="24"/>
+          <w:szCs w:val="24"/>
+        </w:rPr>
+        <w:t xml:space="preserve">apítulo III: </w:t>
+      </w:r>
+      <w:r>
+        <w:rPr>
+          <w:rFonts w:ascii="Arial" w:hAnsi="Arial" w:cs="Arial"/>
           <w:b/>
           <w:bCs/>
-          <w:sz w:val="24"/>
-          <w:szCs w:val="24"/>
-        </w:rPr>
+          <w:color w:val="auto"/>
+          <w:sz w:val="24"/>
+          <w:szCs w:val="24"/>
+        </w:rPr>
+        <w:t>Diseño y Desarrollo del Experimento</w:t>
+      </w:r>
+      <w:bookmarkEnd w:id="12"/>
+    </w:p>
+    <w:p>
+      <w:pPr>
+        <w:spacing w:line="360" w:lineRule="auto"/>
+        <w:jc w:val="both"/>
+        <w:rPr>
+          <w:rFonts w:ascii="Arial" w:eastAsia="Arial" w:hAnsi="Arial" w:cs="Arial"/>
+          <w:sz w:val="24"/>
+          <w:szCs w:val="24"/>
+        </w:rPr>
+      </w:pPr>
+    </w:p>
+    <w:p>
+      <w:pPr>
+        <w:spacing w:line="360" w:lineRule="auto"/>
+        <w:jc w:val="both"/>
+        <w:rPr>
+          <w:rFonts w:ascii="Arial" w:eastAsia="Arial" w:hAnsi="Arial" w:cs="Arial"/>
+          <w:sz w:val="24"/>
+          <w:szCs w:val="24"/>
+        </w:rPr>
+      </w:pPr>
+    </w:p>
+    <w:p>
+      <w:pPr>
+        <w:spacing w:line="360" w:lineRule="auto"/>
+        <w:jc w:val="both"/>
+        <w:rPr>
+          <w:rFonts w:ascii="Arial" w:eastAsia="Arial" w:hAnsi="Arial" w:cs="Arial"/>
+          <w:sz w:val="24"/>
+          <w:szCs w:val="24"/>
+        </w:rPr>
+      </w:pPr>
+    </w:p>
+    <w:p>
+      <w:pPr>
+        <w:spacing w:line="360" w:lineRule="auto"/>
+        <w:jc w:val="both"/>
+        <w:rPr>
+          <w:rFonts w:ascii="Arial" w:eastAsia="Arial" w:hAnsi="Arial" w:cs="Arial"/>
+          <w:sz w:val="24"/>
+          <w:szCs w:val="24"/>
+        </w:rPr>
+      </w:pPr>
+    </w:p>
+    <w:p>
+      <w:pPr>
+        <w:spacing w:line="360" w:lineRule="auto"/>
+        <w:jc w:val="both"/>
+        <w:rPr>
+          <w:rFonts w:ascii="Arial" w:eastAsia="Arial" w:hAnsi="Arial" w:cs="Arial"/>
+          <w:sz w:val="24"/>
+          <w:szCs w:val="24"/>
+        </w:rPr>
+      </w:pPr>
+    </w:p>
+    <w:p>
+      <w:pPr>
+        <w:spacing w:line="360" w:lineRule="auto"/>
+        <w:jc w:val="both"/>
+        <w:rPr>
+          <w:rFonts w:ascii="Arial" w:eastAsia="Arial" w:hAnsi="Arial" w:cs="Arial"/>
+          <w:sz w:val="24"/>
+          <w:szCs w:val="24"/>
+        </w:rPr>
+      </w:pPr>
+    </w:p>
+    <w:p>
+      <w:pPr>
+        <w:spacing w:line="360" w:lineRule="auto"/>
+        <w:jc w:val="both"/>
+        <w:rPr>
+          <w:rFonts w:ascii="Arial" w:eastAsia="Arial" w:hAnsi="Arial" w:cs="Arial"/>
+          <w:sz w:val="24"/>
+          <w:szCs w:val="24"/>
+        </w:rPr>
+      </w:pPr>
+    </w:p>
+    <w:p>
+      <w:pPr>
+        <w:spacing w:line="360" w:lineRule="auto"/>
+        <w:jc w:val="both"/>
+        <w:rPr>
+          <w:rFonts w:ascii="Arial" w:eastAsia="Arial" w:hAnsi="Arial" w:cs="Arial"/>
+          <w:sz w:val="24"/>
+          <w:szCs w:val="24"/>
+        </w:rPr>
+      </w:pPr>
+    </w:p>
+    <w:p>
+      <w:pPr>
+        <w:spacing w:line="360" w:lineRule="auto"/>
+        <w:jc w:val="both"/>
+        <w:rPr>
+          <w:rFonts w:ascii="Arial" w:eastAsia="Arial" w:hAnsi="Arial" w:cs="Arial"/>
+          <w:sz w:val="24"/>
+          <w:szCs w:val="24"/>
+        </w:rPr>
+      </w:pPr>
+    </w:p>
+    <w:p>
+      <w:pPr>
+        <w:spacing w:line="360" w:lineRule="auto"/>
+        <w:jc w:val="both"/>
+        <w:rPr>
+          <w:rFonts w:ascii="Arial" w:eastAsia="Arial" w:hAnsi="Arial" w:cs="Arial"/>
+          <w:sz w:val="24"/>
+          <w:szCs w:val="24"/>
+        </w:rPr>
+      </w:pPr>
+    </w:p>
+    <w:p>
+      <w:pPr>
+        <w:spacing w:line="360" w:lineRule="auto"/>
+        <w:jc w:val="both"/>
+        <w:rPr>
+          <w:rFonts w:ascii="Arial" w:eastAsia="Arial" w:hAnsi="Arial" w:cs="Arial"/>
+          <w:sz w:val="24"/>
+          <w:szCs w:val="24"/>
+        </w:rPr>
+      </w:pPr>
+    </w:p>
+    <w:p>
+      <w:pPr>
+        <w:spacing w:line="360" w:lineRule="auto"/>
+        <w:jc w:val="both"/>
+        <w:rPr>
+          <w:rFonts w:ascii="Arial" w:eastAsia="Arial" w:hAnsi="Arial" w:cs="Arial"/>
+          <w:sz w:val="24"/>
+          <w:szCs w:val="24"/>
+        </w:rPr>
+      </w:pPr>
+    </w:p>
+    <w:p>
+      <w:pPr>
+        <w:spacing w:line="360" w:lineRule="auto"/>
+        <w:jc w:val="both"/>
+        <w:rPr>
+          <w:rFonts w:ascii="Arial" w:eastAsia="Arial" w:hAnsi="Arial" w:cs="Arial"/>
+          <w:sz w:val="24"/>
+          <w:szCs w:val="24"/>
+        </w:rPr>
+      </w:pPr>
+    </w:p>
+    <w:p>
+      <w:pPr>
+        <w:spacing w:line="360" w:lineRule="auto"/>
+        <w:jc w:val="both"/>
+        <w:rPr>
+          <w:rFonts w:ascii="Arial" w:eastAsia="Arial" w:hAnsi="Arial" w:cs="Arial"/>
+          <w:sz w:val="24"/>
+          <w:szCs w:val="24"/>
+        </w:rPr>
+      </w:pPr>
+    </w:p>
+    <w:p>
+      <w:pPr>
+        <w:spacing w:line="360" w:lineRule="auto"/>
+        <w:jc w:val="both"/>
+        <w:rPr>
+          <w:rFonts w:ascii="Arial" w:eastAsia="Arial" w:hAnsi="Arial" w:cs="Arial"/>
+          <w:sz w:val="24"/>
+          <w:szCs w:val="24"/>
+        </w:rPr>
+      </w:pPr>
+    </w:p>
+    <w:p>
+      <w:pPr>
+        <w:spacing w:line="360" w:lineRule="auto"/>
+        <w:jc w:val="both"/>
+        <w:rPr>
+          <w:rFonts w:ascii="Arial" w:eastAsia="Arial" w:hAnsi="Arial" w:cs="Arial"/>
+          <w:sz w:val="24"/>
+          <w:szCs w:val="24"/>
+        </w:rPr>
+      </w:pPr>
+    </w:p>
+    <w:p>
+      <w:pPr>
+        <w:spacing w:line="360" w:lineRule="auto"/>
+        <w:jc w:val="both"/>
+        <w:rPr>
+          <w:rFonts w:ascii="Arial" w:eastAsia="Arial" w:hAnsi="Arial" w:cs="Arial"/>
+          <w:sz w:val="24"/>
+          <w:szCs w:val="24"/>
+        </w:rPr>
+      </w:pPr>
+    </w:p>
+    <w:p>
+      <w:pPr>
+        <w:spacing w:line="360" w:lineRule="auto"/>
+        <w:jc w:val="both"/>
+        <w:rPr>
+          <w:rFonts w:ascii="Arial" w:eastAsia="Arial" w:hAnsi="Arial" w:cs="Arial"/>
+          <w:sz w:val="24"/>
+          <w:szCs w:val="24"/>
+        </w:rPr>
+      </w:pPr>
+    </w:p>
+    <w:p>
+      <w:pPr>
+        <w:spacing w:line="360" w:lineRule="auto"/>
+        <w:jc w:val="both"/>
+        <w:rPr>
+          <w:rFonts w:ascii="Arial" w:eastAsia="Arial" w:hAnsi="Arial" w:cs="Arial"/>
+          <w:sz w:val="24"/>
+          <w:szCs w:val="24"/>
+        </w:rPr>
+      </w:pPr>
+    </w:p>
+    <w:p>
+      <w:pPr>
+        <w:spacing w:line="360" w:lineRule="auto"/>
+        <w:jc w:val="both"/>
+        <w:rPr>
+          <w:rFonts w:ascii="Arial" w:eastAsia="Arial" w:hAnsi="Arial" w:cs="Arial"/>
+          <w:sz w:val="24"/>
+          <w:szCs w:val="24"/>
+        </w:rPr>
+      </w:pPr>
+    </w:p>
+    <w:p>
+      <w:pPr>
+        <w:spacing w:line="360" w:lineRule="auto"/>
+        <w:jc w:val="both"/>
+        <w:rPr>
+          <w:rFonts w:ascii="Arial" w:eastAsia="Arial" w:hAnsi="Arial" w:cs="Arial"/>
+          <w:sz w:val="24"/>
+          <w:szCs w:val="24"/>
+        </w:rPr>
+      </w:pPr>
+    </w:p>
+    <w:p>
+      <w:pPr>
+        <w:spacing w:line="360" w:lineRule="auto"/>
+        <w:jc w:val="both"/>
+        <w:rPr>
+          <w:rFonts w:ascii="Arial" w:eastAsia="Arial" w:hAnsi="Arial" w:cs="Arial"/>
+          <w:sz w:val="24"/>
+          <w:szCs w:val="24"/>
+        </w:rPr>
+      </w:pPr>
+    </w:p>
+    <w:p>
+      <w:pPr>
+        <w:spacing w:line="360" w:lineRule="auto"/>
+        <w:jc w:val="both"/>
+        <w:rPr>
+          <w:rFonts w:ascii="Arial" w:eastAsia="Arial" w:hAnsi="Arial" w:cs="Arial"/>
+          <w:sz w:val="24"/>
+          <w:szCs w:val="24"/>
+        </w:rPr>
+      </w:pPr>
+    </w:p>
+    <w:p>
+      <w:pPr>
+        <w:spacing w:line="360" w:lineRule="auto"/>
+        <w:jc w:val="both"/>
+        <w:rPr>
+          <w:rFonts w:ascii="Arial" w:eastAsia="Arial" w:hAnsi="Arial" w:cs="Arial"/>
+          <w:sz w:val="24"/>
+          <w:szCs w:val="24"/>
+        </w:rPr>
+      </w:pPr>
+    </w:p>
+    <w:p>
+      <w:pPr>
+        <w:spacing w:line="360" w:lineRule="auto"/>
+        <w:jc w:val="both"/>
+        <w:rPr>
+          <w:rFonts w:ascii="Arial" w:eastAsia="Arial" w:hAnsi="Arial" w:cs="Arial"/>
+          <w:sz w:val="24"/>
+          <w:szCs w:val="24"/>
+        </w:rPr>
+      </w:pPr>
+    </w:p>
+    <w:p>
+      <w:pPr>
+        <w:spacing w:line="360" w:lineRule="auto"/>
+        <w:jc w:val="both"/>
+        <w:rPr>
+          <w:rFonts w:ascii="Arial" w:eastAsia="Arial" w:hAnsi="Arial" w:cs="Arial"/>
+          <w:sz w:val="24"/>
+          <w:szCs w:val="24"/>
+        </w:rPr>
+      </w:pPr>
+    </w:p>
+    <w:p>
+      <w:pPr>
+        <w:spacing w:line="360" w:lineRule="auto"/>
+        <w:jc w:val="both"/>
+        <w:rPr>
+          <w:rFonts w:ascii="Arial" w:eastAsia="Arial" w:hAnsi="Arial" w:cs="Arial"/>
+          <w:sz w:val="24"/>
+          <w:szCs w:val="24"/>
+        </w:rPr>
+      </w:pPr>
+    </w:p>
+    <w:p>
+      <w:pPr>
+        <w:spacing w:line="360" w:lineRule="auto"/>
+        <w:jc w:val="both"/>
+        <w:rPr>
+          <w:rFonts w:ascii="Arial" w:eastAsia="Arial" w:hAnsi="Arial" w:cs="Arial"/>
+          <w:sz w:val="24"/>
+          <w:szCs w:val="24"/>
+        </w:rPr>
+      </w:pPr>
+    </w:p>
+    <w:p>
+      <w:pPr>
+        <w:spacing w:line="360" w:lineRule="auto"/>
+        <w:jc w:val="both"/>
+        <w:rPr>
+          <w:rFonts w:ascii="Arial" w:eastAsia="Arial" w:hAnsi="Arial" w:cs="Arial"/>
+          <w:sz w:val="24"/>
+          <w:szCs w:val="24"/>
+        </w:rPr>
+      </w:pPr>
+    </w:p>
+    <w:p>
+      <w:pPr>
+        <w:pStyle w:val="Heading1"/>
+        <w:jc w:val="center"/>
+        <w:rPr>
+          <w:rFonts w:ascii="Arial" w:hAnsi="Arial" w:cs="Arial"/>
+          <w:b/>
+          <w:bCs/>
+          <w:color w:val="auto"/>
+          <w:sz w:val="24"/>
+          <w:szCs w:val="24"/>
+        </w:rPr>
+      </w:pPr>
+      <w:bookmarkStart w:id="13" w:name="_Toc146925460"/>
+      <w:r>
+        <w:rPr>
+          <w:rFonts w:ascii="Arial" w:hAnsi="Arial" w:cs="Arial"/>
+          <w:b/>
+          <w:bCs/>
+          <w:color w:val="auto"/>
+          <w:sz w:val="24"/>
+          <w:szCs w:val="24"/>
+        </w:rPr>
+        <w:t>Capítulo IV: Creación de Emparejamientos Aproximados</w:t>
+      </w:r>
+      <w:bookmarkEnd w:id="13"/>
+    </w:p>
+    <w:p/>
+    <w:p/>
+    <w:p>
+      <w:pPr>
+        <w:spacing w:line="360" w:lineRule="auto"/>
+        <w:jc w:val="both"/>
+        <w:rPr>
+          <w:rFonts w:ascii="Arial" w:eastAsia="Arial" w:hAnsi="Arial" w:cs="Arial"/>
+          <w:sz w:val="24"/>
+          <w:szCs w:val="24"/>
+        </w:rPr>
+      </w:pPr>
+    </w:p>
+    <w:p>
+      <w:pPr>
+        <w:spacing w:line="360" w:lineRule="auto"/>
+        <w:jc w:val="both"/>
+        <w:rPr>
+          <w:rFonts w:ascii="Arial" w:eastAsia="Arial" w:hAnsi="Arial" w:cs="Arial"/>
+          <w:sz w:val="24"/>
+          <w:szCs w:val="24"/>
+        </w:rPr>
+      </w:pPr>
+    </w:p>
+    <w:p>
+      <w:pPr>
+        <w:spacing w:line="360" w:lineRule="auto"/>
+        <w:jc w:val="both"/>
+        <w:rPr>
+          <w:rFonts w:ascii="Arial" w:eastAsia="Arial" w:hAnsi="Arial" w:cs="Arial"/>
+          <w:sz w:val="24"/>
+          <w:szCs w:val="24"/>
+        </w:rPr>
+      </w:pPr>
+    </w:p>
+    <w:p>
+      <w:pPr>
+        <w:spacing w:line="360" w:lineRule="auto"/>
+        <w:jc w:val="both"/>
+        <w:rPr>
+          <w:rFonts w:ascii="Arial" w:eastAsia="Arial" w:hAnsi="Arial" w:cs="Arial"/>
+          <w:sz w:val="24"/>
+          <w:szCs w:val="24"/>
+        </w:rPr>
+      </w:pPr>
+    </w:p>
+    <w:p>
+      <w:pPr>
+        <w:spacing w:line="360" w:lineRule="auto"/>
+        <w:jc w:val="both"/>
+        <w:rPr>
+          <w:rFonts w:ascii="Arial" w:eastAsia="Arial" w:hAnsi="Arial" w:cs="Arial"/>
+          <w:sz w:val="24"/>
+          <w:szCs w:val="24"/>
+        </w:rPr>
+      </w:pPr>
+    </w:p>
+    <w:p>
+      <w:pPr>
+        <w:spacing w:line="360" w:lineRule="auto"/>
+        <w:jc w:val="both"/>
+        <w:rPr>
+          <w:rFonts w:ascii="Arial" w:eastAsia="Arial" w:hAnsi="Arial" w:cs="Arial"/>
+          <w:sz w:val="24"/>
+          <w:szCs w:val="24"/>
+        </w:rPr>
+      </w:pPr>
+    </w:p>
+    <w:p>
+      <w:pPr>
+        <w:spacing w:line="360" w:lineRule="auto"/>
+        <w:jc w:val="both"/>
+        <w:rPr>
+          <w:rFonts w:ascii="Arial" w:eastAsia="Arial" w:hAnsi="Arial" w:cs="Arial"/>
+          <w:sz w:val="24"/>
+          <w:szCs w:val="24"/>
+        </w:rPr>
+      </w:pPr>
+    </w:p>
+    <w:p>
+      <w:pPr>
+        <w:spacing w:line="360" w:lineRule="auto"/>
+        <w:jc w:val="both"/>
+        <w:rPr>
+          <w:rFonts w:ascii="Arial" w:eastAsia="Arial" w:hAnsi="Arial" w:cs="Arial"/>
+          <w:sz w:val="24"/>
+          <w:szCs w:val="24"/>
+        </w:rPr>
+      </w:pPr>
+    </w:p>
+    <w:p>
+      <w:pPr>
+        <w:spacing w:line="360" w:lineRule="auto"/>
+        <w:jc w:val="both"/>
+        <w:rPr>
+          <w:rFonts w:ascii="Arial" w:eastAsia="Arial" w:hAnsi="Arial" w:cs="Arial"/>
+          <w:sz w:val="24"/>
+          <w:szCs w:val="24"/>
+        </w:rPr>
+      </w:pPr>
+    </w:p>
+    <w:p>
+      <w:pPr>
+        <w:spacing w:line="360" w:lineRule="auto"/>
+        <w:jc w:val="both"/>
+        <w:rPr>
+          <w:rFonts w:ascii="Arial" w:eastAsia="Arial" w:hAnsi="Arial" w:cs="Arial"/>
+          <w:sz w:val="24"/>
+          <w:szCs w:val="24"/>
+        </w:rPr>
+      </w:pPr>
+    </w:p>
+    <w:p>
+      <w:pPr>
+        <w:spacing w:line="360" w:lineRule="auto"/>
+        <w:jc w:val="both"/>
+        <w:rPr>
+          <w:rFonts w:ascii="Arial" w:eastAsia="Arial" w:hAnsi="Arial" w:cs="Arial"/>
+          <w:sz w:val="24"/>
+          <w:szCs w:val="24"/>
+        </w:rPr>
+      </w:pPr>
+    </w:p>
+    <w:p>
+      <w:pPr>
+        <w:spacing w:line="360" w:lineRule="auto"/>
+        <w:jc w:val="both"/>
+        <w:rPr>
+          <w:rFonts w:ascii="Arial" w:eastAsia="Arial" w:hAnsi="Arial" w:cs="Arial"/>
+          <w:sz w:val="24"/>
+          <w:szCs w:val="24"/>
+        </w:rPr>
+      </w:pPr>
+    </w:p>
+    <w:p>
+      <w:pPr>
+        <w:spacing w:line="360" w:lineRule="auto"/>
+        <w:jc w:val="both"/>
+        <w:rPr>
+          <w:rFonts w:ascii="Arial" w:eastAsia="Arial" w:hAnsi="Arial" w:cs="Arial"/>
+          <w:sz w:val="24"/>
+          <w:szCs w:val="24"/>
+        </w:rPr>
+      </w:pPr>
+    </w:p>
+    <w:p>
+      <w:pPr>
+        <w:spacing w:line="360" w:lineRule="auto"/>
+        <w:jc w:val="both"/>
+        <w:rPr>
+          <w:rFonts w:ascii="Arial" w:eastAsia="Arial" w:hAnsi="Arial" w:cs="Arial"/>
+          <w:sz w:val="24"/>
+          <w:szCs w:val="24"/>
+        </w:rPr>
+      </w:pPr>
+    </w:p>
+    <w:p>
+      <w:pPr>
+        <w:spacing w:line="360" w:lineRule="auto"/>
+        <w:jc w:val="both"/>
+        <w:rPr>
+          <w:rFonts w:ascii="Arial" w:eastAsia="Arial" w:hAnsi="Arial" w:cs="Arial"/>
+          <w:sz w:val="24"/>
+          <w:szCs w:val="24"/>
+        </w:rPr>
+      </w:pPr>
+    </w:p>
+    <w:p>
+      <w:pPr>
+        <w:spacing w:line="360" w:lineRule="auto"/>
+        <w:jc w:val="both"/>
+        <w:rPr>
+          <w:rFonts w:ascii="Arial" w:eastAsia="Arial" w:hAnsi="Arial" w:cs="Arial"/>
+          <w:sz w:val="24"/>
+          <w:szCs w:val="24"/>
+        </w:rPr>
+      </w:pPr>
+    </w:p>
+    <w:p>
+      <w:pPr>
+        <w:spacing w:line="360" w:lineRule="auto"/>
+        <w:jc w:val="both"/>
+        <w:rPr>
+          <w:rFonts w:ascii="Arial" w:eastAsia="Arial" w:hAnsi="Arial" w:cs="Arial"/>
+          <w:sz w:val="24"/>
+          <w:szCs w:val="24"/>
+        </w:rPr>
+      </w:pPr>
+    </w:p>
+    <w:p>
+      <w:pPr>
+        <w:spacing w:line="360" w:lineRule="auto"/>
+        <w:jc w:val="both"/>
+        <w:rPr>
+          <w:rFonts w:ascii="Arial" w:eastAsia="Arial" w:hAnsi="Arial" w:cs="Arial"/>
+          <w:sz w:val="24"/>
+          <w:szCs w:val="24"/>
+        </w:rPr>
+      </w:pPr>
+    </w:p>
+    <w:p>
+      <w:pPr>
+        <w:spacing w:line="360" w:lineRule="auto"/>
+        <w:jc w:val="both"/>
+        <w:rPr>
+          <w:rFonts w:ascii="Arial" w:eastAsia="Arial" w:hAnsi="Arial" w:cs="Arial"/>
+          <w:sz w:val="24"/>
+          <w:szCs w:val="24"/>
+        </w:rPr>
+      </w:pPr>
+    </w:p>
+    <w:p>
+      <w:pPr>
+        <w:spacing w:line="360" w:lineRule="auto"/>
+        <w:jc w:val="both"/>
+        <w:rPr>
+          <w:rFonts w:ascii="Arial" w:eastAsia="Arial" w:hAnsi="Arial" w:cs="Arial"/>
+          <w:sz w:val="24"/>
+          <w:szCs w:val="24"/>
+        </w:rPr>
+      </w:pPr>
+    </w:p>
+    <w:p>
+      <w:pPr>
+        <w:spacing w:line="360" w:lineRule="auto"/>
+        <w:jc w:val="both"/>
+        <w:rPr>
+          <w:rFonts w:ascii="Arial" w:eastAsia="Arial" w:hAnsi="Arial" w:cs="Arial"/>
+          <w:sz w:val="24"/>
+          <w:szCs w:val="24"/>
+        </w:rPr>
+      </w:pPr>
+    </w:p>
+    <w:p>
+      <w:pPr>
+        <w:spacing w:line="360" w:lineRule="auto"/>
+        <w:jc w:val="both"/>
+        <w:rPr>
+          <w:rFonts w:ascii="Arial" w:eastAsia="Arial" w:hAnsi="Arial" w:cs="Arial"/>
+          <w:sz w:val="24"/>
+          <w:szCs w:val="24"/>
+        </w:rPr>
+      </w:pPr>
+    </w:p>
+    <w:p>
+      <w:pPr>
+        <w:spacing w:line="360" w:lineRule="auto"/>
+        <w:jc w:val="both"/>
+        <w:rPr>
+          <w:rFonts w:ascii="Arial" w:eastAsia="Arial" w:hAnsi="Arial" w:cs="Arial"/>
+          <w:sz w:val="24"/>
+          <w:szCs w:val="24"/>
+        </w:rPr>
+      </w:pPr>
+    </w:p>
+    <w:p>
+      <w:pPr>
+        <w:spacing w:line="360" w:lineRule="auto"/>
+        <w:jc w:val="both"/>
+        <w:rPr>
+          <w:rFonts w:ascii="Arial" w:eastAsia="Arial" w:hAnsi="Arial" w:cs="Arial"/>
+          <w:sz w:val="24"/>
+          <w:szCs w:val="24"/>
+        </w:rPr>
+      </w:pPr>
+    </w:p>
+    <w:p>
+      <w:pPr>
+        <w:spacing w:line="360" w:lineRule="auto"/>
+        <w:jc w:val="both"/>
+        <w:rPr>
+          <w:rFonts w:ascii="Arial" w:eastAsia="Arial" w:hAnsi="Arial" w:cs="Arial"/>
+          <w:sz w:val="24"/>
+          <w:szCs w:val="24"/>
+        </w:rPr>
+      </w:pPr>
+    </w:p>
+    <w:p>
+      <w:pPr>
+        <w:spacing w:line="360" w:lineRule="auto"/>
+        <w:jc w:val="both"/>
+        <w:rPr>
+          <w:rFonts w:ascii="Arial" w:eastAsia="Arial" w:hAnsi="Arial" w:cs="Arial"/>
+          <w:sz w:val="24"/>
+          <w:szCs w:val="24"/>
+        </w:rPr>
+      </w:pPr>
+    </w:p>
+    <w:p>
+      <w:pPr>
+        <w:spacing w:line="360" w:lineRule="auto"/>
+        <w:jc w:val="both"/>
+        <w:rPr>
+          <w:rFonts w:ascii="Arial" w:eastAsia="Arial" w:hAnsi="Arial" w:cs="Arial"/>
+          <w:sz w:val="24"/>
+          <w:szCs w:val="24"/>
+        </w:rPr>
+      </w:pPr>
+    </w:p>
+    <w:p>
+      <w:pPr>
+        <w:spacing w:line="360" w:lineRule="auto"/>
+        <w:jc w:val="both"/>
+        <w:rPr>
+          <w:rFonts w:ascii="Arial" w:eastAsia="Arial" w:hAnsi="Arial" w:cs="Arial"/>
+          <w:sz w:val="24"/>
+          <w:szCs w:val="24"/>
+        </w:rPr>
+      </w:pPr>
+    </w:p>
+    <w:p>
+      <w:pPr>
+        <w:spacing w:line="360" w:lineRule="auto"/>
+        <w:jc w:val="both"/>
+        <w:rPr>
+          <w:rFonts w:ascii="Arial" w:eastAsia="Arial" w:hAnsi="Arial" w:cs="Arial"/>
+          <w:sz w:val="24"/>
+          <w:szCs w:val="24"/>
+        </w:rPr>
+      </w:pPr>
+    </w:p>
+    <w:p>
+      <w:pPr>
+        <w:spacing w:line="360" w:lineRule="auto"/>
+        <w:jc w:val="both"/>
+        <w:rPr>
+          <w:rFonts w:ascii="Arial" w:eastAsia="Arial" w:hAnsi="Arial" w:cs="Arial"/>
+          <w:sz w:val="24"/>
+          <w:szCs w:val="24"/>
+        </w:rPr>
+      </w:pPr>
+    </w:p>
+    <w:p>
+      <w:pPr>
+        <w:spacing w:line="360" w:lineRule="auto"/>
+        <w:jc w:val="both"/>
+        <w:rPr>
+          <w:rFonts w:ascii="Arial" w:eastAsia="Arial" w:hAnsi="Arial" w:cs="Arial"/>
+          <w:sz w:val="24"/>
+          <w:szCs w:val="24"/>
+        </w:rPr>
+      </w:pPr>
+    </w:p>
+    <w:p>
+      <w:pPr>
+        <w:spacing w:line="360" w:lineRule="auto"/>
+        <w:jc w:val="both"/>
+        <w:rPr>
+          <w:rFonts w:ascii="Arial" w:eastAsia="Arial" w:hAnsi="Arial" w:cs="Arial"/>
+          <w:sz w:val="24"/>
+          <w:szCs w:val="24"/>
+        </w:rPr>
+      </w:pPr>
+    </w:p>
+    <w:p>
+      <w:pPr>
+        <w:pStyle w:val="Heading1"/>
+        <w:jc w:val="center"/>
+        <w:rPr>
+          <w:rFonts w:ascii="Arial" w:hAnsi="Arial" w:cs="Arial"/>
+          <w:b/>
+          <w:bCs/>
+          <w:color w:val="auto"/>
+          <w:sz w:val="24"/>
+          <w:szCs w:val="24"/>
+        </w:rPr>
+      </w:pPr>
+      <w:bookmarkStart w:id="14" w:name="_Toc146925461"/>
+      <w:r>
+        <w:rPr>
+          <w:rFonts w:ascii="Arial" w:hAnsi="Arial" w:cs="Arial"/>
+          <w:b/>
+          <w:bCs/>
+          <w:color w:val="auto"/>
+          <w:sz w:val="24"/>
+          <w:szCs w:val="24"/>
+        </w:rPr>
+        <w:t xml:space="preserve">Capítulo V: </w:t>
+      </w:r>
+      <w:r>
+        <w:rPr>
+          <w:rFonts w:ascii="Arial" w:hAnsi="Arial" w:cs="Arial"/>
+          <w:b/>
+          <w:bCs/>
+          <w:color w:val="auto"/>
+          <w:sz w:val="24"/>
+          <w:szCs w:val="24"/>
+        </w:rPr>
+        <w:t>Análisis de Resultados</w:t>
+      </w:r>
+      <w:bookmarkEnd w:id="14"/>
+    </w:p>
+    <w:p/>
+    <w:p/>
+    <w:p>
+      <w:pPr>
+        <w:spacing w:line="360" w:lineRule="auto"/>
+        <w:jc w:val="both"/>
+        <w:rPr>
+          <w:rFonts w:ascii="Arial" w:eastAsia="Arial" w:hAnsi="Arial" w:cs="Arial"/>
+          <w:sz w:val="24"/>
+          <w:szCs w:val="24"/>
+        </w:rPr>
+      </w:pPr>
+    </w:p>
+    <w:p>
+      <w:pPr>
+        <w:spacing w:line="360" w:lineRule="auto"/>
+        <w:jc w:val="both"/>
+        <w:rPr>
+          <w:rFonts w:ascii="Arial" w:eastAsia="Arial" w:hAnsi="Arial" w:cs="Arial"/>
+          <w:sz w:val="24"/>
+          <w:szCs w:val="24"/>
+        </w:rPr>
+      </w:pPr>
+    </w:p>
+    <w:p>
+      <w:pPr>
+        <w:spacing w:line="360" w:lineRule="auto"/>
+        <w:jc w:val="both"/>
+        <w:rPr>
+          <w:rFonts w:ascii="Arial" w:eastAsia="Arial" w:hAnsi="Arial" w:cs="Arial"/>
+          <w:sz w:val="24"/>
+          <w:szCs w:val="24"/>
+        </w:rPr>
+      </w:pPr>
+    </w:p>
+    <w:p>
+      <w:pPr>
+        <w:spacing w:line="360" w:lineRule="auto"/>
+        <w:jc w:val="both"/>
+        <w:rPr>
+          <w:rFonts w:ascii="Arial" w:eastAsia="Arial" w:hAnsi="Arial" w:cs="Arial"/>
+          <w:sz w:val="24"/>
+          <w:szCs w:val="24"/>
+        </w:rPr>
+      </w:pPr>
+    </w:p>
+    <w:p>
+      <w:pPr>
+        <w:spacing w:line="360" w:lineRule="auto"/>
+        <w:jc w:val="both"/>
+        <w:rPr>
+          <w:rFonts w:ascii="Arial" w:eastAsia="Arial" w:hAnsi="Arial" w:cs="Arial"/>
+          <w:sz w:val="24"/>
+          <w:szCs w:val="24"/>
+        </w:rPr>
+      </w:pPr>
+    </w:p>
+    <w:p>
+      <w:pPr>
+        <w:spacing w:line="360" w:lineRule="auto"/>
+        <w:jc w:val="both"/>
+        <w:rPr>
+          <w:rFonts w:ascii="Arial" w:eastAsia="Arial" w:hAnsi="Arial" w:cs="Arial"/>
+          <w:sz w:val="24"/>
+          <w:szCs w:val="24"/>
+        </w:rPr>
+      </w:pPr>
+    </w:p>
+    <w:p>
+      <w:pPr>
+        <w:spacing w:line="360" w:lineRule="auto"/>
+        <w:jc w:val="both"/>
+        <w:rPr>
+          <w:rFonts w:ascii="Arial" w:eastAsia="Arial" w:hAnsi="Arial" w:cs="Arial"/>
+          <w:sz w:val="24"/>
+          <w:szCs w:val="24"/>
+        </w:rPr>
+      </w:pPr>
+    </w:p>
+    <w:p>
+      <w:pPr>
+        <w:spacing w:line="360" w:lineRule="auto"/>
+        <w:jc w:val="both"/>
+        <w:rPr>
+          <w:rFonts w:ascii="Arial" w:eastAsia="Arial" w:hAnsi="Arial" w:cs="Arial"/>
+          <w:sz w:val="24"/>
+          <w:szCs w:val="24"/>
+        </w:rPr>
+      </w:pPr>
+    </w:p>
+    <w:p>
+      <w:pPr>
+        <w:spacing w:line="360" w:lineRule="auto"/>
+        <w:jc w:val="both"/>
+        <w:rPr>
+          <w:rFonts w:ascii="Arial" w:eastAsia="Arial" w:hAnsi="Arial" w:cs="Arial"/>
+          <w:sz w:val="24"/>
+          <w:szCs w:val="24"/>
+        </w:rPr>
+      </w:pPr>
+    </w:p>
+    <w:p>
+      <w:pPr>
+        <w:spacing w:line="360" w:lineRule="auto"/>
+        <w:jc w:val="both"/>
+        <w:rPr>
+          <w:rFonts w:ascii="Arial" w:eastAsia="Arial" w:hAnsi="Arial" w:cs="Arial"/>
+          <w:sz w:val="24"/>
+          <w:szCs w:val="24"/>
+        </w:rPr>
+      </w:pPr>
+    </w:p>
+    <w:p>
+      <w:pPr>
+        <w:spacing w:line="360" w:lineRule="auto"/>
+        <w:jc w:val="both"/>
+        <w:rPr>
+          <w:rFonts w:ascii="Arial" w:eastAsia="Arial" w:hAnsi="Arial" w:cs="Arial"/>
+          <w:sz w:val="24"/>
+          <w:szCs w:val="24"/>
+        </w:rPr>
+      </w:pPr>
+    </w:p>
+    <w:p>
+      <w:pPr>
+        <w:spacing w:line="360" w:lineRule="auto"/>
+        <w:jc w:val="both"/>
+        <w:rPr>
+          <w:rFonts w:ascii="Arial" w:eastAsia="Arial" w:hAnsi="Arial" w:cs="Arial"/>
+          <w:sz w:val="24"/>
+          <w:szCs w:val="24"/>
+        </w:rPr>
+      </w:pPr>
+    </w:p>
+    <w:p>
+      <w:pPr>
+        <w:spacing w:line="360" w:lineRule="auto"/>
+        <w:jc w:val="both"/>
+        <w:rPr>
+          <w:rFonts w:ascii="Arial" w:eastAsia="Arial" w:hAnsi="Arial" w:cs="Arial"/>
+          <w:sz w:val="24"/>
+          <w:szCs w:val="24"/>
+        </w:rPr>
+      </w:pPr>
+    </w:p>
+    <w:p>
+      <w:pPr>
+        <w:spacing w:line="360" w:lineRule="auto"/>
+        <w:jc w:val="both"/>
+        <w:rPr>
+          <w:rFonts w:ascii="Arial" w:eastAsia="Arial" w:hAnsi="Arial" w:cs="Arial"/>
+          <w:sz w:val="24"/>
+          <w:szCs w:val="24"/>
+        </w:rPr>
+      </w:pPr>
+      <w:r>
+        <w:rPr>
+          <w:rFonts w:ascii="Arial" w:eastAsia="Arial" w:hAnsi="Arial" w:cs="Arial"/>
+          <w:sz w:val="24"/>
+          <w:szCs w:val="24"/>
+        </w:rPr>
+        <w:t>}</w:t>
+      </w:r>
+    </w:p>
+    <w:p>
+      <w:pPr>
+        <w:spacing w:line="360" w:lineRule="auto"/>
+        <w:jc w:val="both"/>
+        <w:rPr>
+          <w:rFonts w:ascii="Arial" w:eastAsia="Arial" w:hAnsi="Arial" w:cs="Arial"/>
+          <w:sz w:val="24"/>
+          <w:szCs w:val="24"/>
+        </w:rPr>
+      </w:pPr>
+    </w:p>
+    <w:p>
+      <w:pPr>
+        <w:spacing w:line="360" w:lineRule="auto"/>
+        <w:jc w:val="both"/>
+        <w:rPr>
+          <w:rFonts w:ascii="Arial" w:eastAsia="Arial" w:hAnsi="Arial" w:cs="Arial"/>
+          <w:sz w:val="24"/>
+          <w:szCs w:val="24"/>
+        </w:rPr>
+      </w:pPr>
+    </w:p>
+    <w:p>
+      <w:pPr>
+        <w:spacing w:line="360" w:lineRule="auto"/>
+        <w:jc w:val="both"/>
+        <w:rPr>
+          <w:rFonts w:ascii="Arial" w:eastAsia="Arial" w:hAnsi="Arial" w:cs="Arial"/>
+          <w:sz w:val="24"/>
+          <w:szCs w:val="24"/>
+        </w:rPr>
+      </w:pPr>
+    </w:p>
+    <w:p>
+      <w:pPr>
+        <w:spacing w:line="360" w:lineRule="auto"/>
+        <w:jc w:val="both"/>
+        <w:rPr>
+          <w:rFonts w:ascii="Arial" w:eastAsia="Arial" w:hAnsi="Arial" w:cs="Arial"/>
+          <w:sz w:val="24"/>
+          <w:szCs w:val="24"/>
+        </w:rPr>
+      </w:pPr>
+    </w:p>
+    <w:p>
+      <w:pPr>
+        <w:spacing w:line="360" w:lineRule="auto"/>
+        <w:jc w:val="both"/>
+        <w:rPr>
+          <w:rFonts w:ascii="Arial" w:eastAsia="Arial" w:hAnsi="Arial" w:cs="Arial"/>
+          <w:sz w:val="24"/>
+          <w:szCs w:val="24"/>
+        </w:rPr>
+      </w:pPr>
+    </w:p>
+    <w:p>
+      <w:pPr>
+        <w:spacing w:line="360" w:lineRule="auto"/>
+        <w:jc w:val="both"/>
+        <w:rPr>
+          <w:rFonts w:ascii="Arial" w:eastAsia="Arial" w:hAnsi="Arial" w:cs="Arial"/>
+          <w:sz w:val="24"/>
+          <w:szCs w:val="24"/>
+        </w:rPr>
+      </w:pPr>
+    </w:p>
+    <w:p>
+      <w:pPr>
+        <w:spacing w:line="360" w:lineRule="auto"/>
+        <w:jc w:val="both"/>
+        <w:rPr>
+          <w:rFonts w:ascii="Arial" w:eastAsia="Arial" w:hAnsi="Arial" w:cs="Arial"/>
+          <w:sz w:val="24"/>
+          <w:szCs w:val="24"/>
+        </w:rPr>
+      </w:pPr>
+    </w:p>
+    <w:p>
+      <w:pPr>
+        <w:spacing w:line="360" w:lineRule="auto"/>
+        <w:jc w:val="both"/>
+        <w:rPr>
+          <w:rFonts w:ascii="Arial" w:eastAsia="Arial" w:hAnsi="Arial" w:cs="Arial"/>
+          <w:sz w:val="24"/>
+          <w:szCs w:val="24"/>
+        </w:rPr>
+      </w:pPr>
+    </w:p>
+    <w:p>
+      <w:pPr>
+        <w:spacing w:line="360" w:lineRule="auto"/>
+        <w:jc w:val="both"/>
+        <w:rPr>
+          <w:rFonts w:ascii="Arial" w:eastAsia="Arial" w:hAnsi="Arial" w:cs="Arial"/>
+          <w:sz w:val="24"/>
+          <w:szCs w:val="24"/>
+        </w:rPr>
+      </w:pPr>
+    </w:p>
+    <w:p>
+      <w:pPr>
+        <w:spacing w:line="360" w:lineRule="auto"/>
+        <w:jc w:val="both"/>
+        <w:rPr>
+          <w:rFonts w:ascii="Arial" w:eastAsia="Arial" w:hAnsi="Arial" w:cs="Arial"/>
+          <w:sz w:val="24"/>
+          <w:szCs w:val="24"/>
+        </w:rPr>
+      </w:pPr>
+    </w:p>
+    <w:p>
+      <w:pPr>
+        <w:spacing w:line="360" w:lineRule="auto"/>
+        <w:jc w:val="both"/>
+        <w:rPr>
+          <w:rFonts w:ascii="Arial" w:eastAsia="Arial" w:hAnsi="Arial" w:cs="Arial"/>
+          <w:sz w:val="24"/>
+          <w:szCs w:val="24"/>
+        </w:rPr>
+      </w:pPr>
+    </w:p>
+    <w:p>
+      <w:pPr>
+        <w:spacing w:line="360" w:lineRule="auto"/>
+        <w:jc w:val="both"/>
+        <w:rPr>
+          <w:rFonts w:ascii="Arial" w:eastAsia="Arial" w:hAnsi="Arial" w:cs="Arial"/>
+          <w:sz w:val="24"/>
+          <w:szCs w:val="24"/>
+        </w:rPr>
+      </w:pPr>
+    </w:p>
+    <w:p>
+      <w:pPr>
+        <w:spacing w:line="360" w:lineRule="auto"/>
+        <w:jc w:val="both"/>
+        <w:rPr>
+          <w:rFonts w:ascii="Arial" w:eastAsia="Arial" w:hAnsi="Arial" w:cs="Arial"/>
+          <w:sz w:val="24"/>
+          <w:szCs w:val="24"/>
+        </w:rPr>
+      </w:pPr>
+    </w:p>
+    <w:p>
+      <w:pPr>
+        <w:spacing w:line="360" w:lineRule="auto"/>
+        <w:jc w:val="both"/>
+        <w:rPr>
+          <w:rFonts w:ascii="Arial" w:eastAsia="Arial" w:hAnsi="Arial" w:cs="Arial"/>
+          <w:sz w:val="24"/>
+          <w:szCs w:val="24"/>
+        </w:rPr>
+      </w:pPr>
+    </w:p>
+    <w:p>
+      <w:pPr>
+        <w:pStyle w:val="Heading1"/>
+        <w:spacing w:line="360" w:lineRule="auto"/>
+        <w:jc w:val="center"/>
+        <w:rPr>
+          <w:rFonts w:ascii="Arial" w:hAnsi="Arial" w:cs="Arial"/>
+          <w:b/>
+          <w:bCs/>
+          <w:color w:val="auto"/>
+          <w:sz w:val="24"/>
+          <w:szCs w:val="24"/>
+        </w:rPr>
+      </w:pPr>
+      <w:bookmarkStart w:id="15" w:name="_Toc146925462"/>
+      <w:r>
+        <w:rPr>
+          <w:rFonts w:ascii="Arial" w:hAnsi="Arial" w:cs="Arial"/>
+          <w:b/>
+          <w:bCs/>
+          <w:color w:val="auto"/>
+          <w:sz w:val="24"/>
+          <w:szCs w:val="24"/>
+        </w:rPr>
+        <w:t>Conclusiones y Trabajos Futuros</w:t>
+      </w:r>
+      <w:bookmarkEnd w:id="15"/>
+    </w:p>
+    <w:p>
+      <w:pPr>
+        <w:spacing w:line="360" w:lineRule="auto"/>
+        <w:jc w:val="both"/>
+        <w:rPr>
+          <w:rFonts w:ascii="Arial" w:eastAsia="Arial" w:hAnsi="Arial" w:cs="Arial"/>
+          <w:sz w:val="24"/>
+          <w:szCs w:val="24"/>
+        </w:rPr>
+      </w:pPr>
+    </w:p>
+    <w:p>
+      <w:pPr>
+        <w:spacing w:line="360" w:lineRule="auto"/>
+        <w:jc w:val="both"/>
+        <w:rPr>
+          <w:rFonts w:ascii="Arial" w:eastAsia="Arial" w:hAnsi="Arial" w:cs="Arial"/>
+          <w:sz w:val="24"/>
+          <w:szCs w:val="24"/>
+        </w:rPr>
+      </w:pPr>
+    </w:p>
+    <w:p>
+      <w:pPr>
+        <w:spacing w:line="360" w:lineRule="auto"/>
+        <w:jc w:val="both"/>
+        <w:rPr>
+          <w:rFonts w:ascii="Arial" w:eastAsia="Arial" w:hAnsi="Arial" w:cs="Arial"/>
+          <w:sz w:val="24"/>
+          <w:szCs w:val="24"/>
+        </w:rPr>
+      </w:pPr>
+    </w:p>
+    <w:p>
+      <w:pPr>
+        <w:spacing w:line="360" w:lineRule="auto"/>
+        <w:jc w:val="both"/>
+        <w:rPr>
+          <w:rFonts w:ascii="Arial" w:eastAsia="Arial" w:hAnsi="Arial" w:cs="Arial"/>
+          <w:sz w:val="24"/>
+          <w:szCs w:val="24"/>
+        </w:rPr>
+      </w:pPr>
+    </w:p>
+    <w:p>
+      <w:pPr>
+        <w:spacing w:line="360" w:lineRule="auto"/>
+        <w:jc w:val="both"/>
+        <w:rPr>
+          <w:rFonts w:ascii="Arial" w:eastAsia="Arial" w:hAnsi="Arial" w:cs="Arial"/>
+          <w:sz w:val="24"/>
+          <w:szCs w:val="24"/>
+        </w:rPr>
+      </w:pPr>
+    </w:p>
+    <w:p>
+      <w:pPr>
+        <w:spacing w:line="360" w:lineRule="auto"/>
+        <w:jc w:val="both"/>
+        <w:rPr>
+          <w:rFonts w:ascii="Arial" w:eastAsia="Arial" w:hAnsi="Arial" w:cs="Arial"/>
+          <w:sz w:val="24"/>
+          <w:szCs w:val="24"/>
+        </w:rPr>
+      </w:pPr>
+    </w:p>
+    <w:p>
+      <w:pPr>
+        <w:spacing w:line="360" w:lineRule="auto"/>
+        <w:jc w:val="both"/>
+        <w:rPr>
+          <w:rFonts w:ascii="Arial" w:eastAsia="Arial" w:hAnsi="Arial" w:cs="Arial"/>
+          <w:sz w:val="24"/>
+          <w:szCs w:val="24"/>
+        </w:rPr>
+      </w:pPr>
+    </w:p>
+    <w:p>
+      <w:pPr>
+        <w:spacing w:line="360" w:lineRule="auto"/>
+        <w:jc w:val="both"/>
+        <w:rPr>
+          <w:rFonts w:ascii="Arial" w:eastAsia="Arial" w:hAnsi="Arial" w:cs="Arial"/>
+          <w:sz w:val="24"/>
+          <w:szCs w:val="24"/>
+        </w:rPr>
+      </w:pPr>
+    </w:p>
+    <w:p>
+      <w:pPr>
+        <w:spacing w:line="360" w:lineRule="auto"/>
+        <w:jc w:val="both"/>
+        <w:rPr>
+          <w:rFonts w:ascii="Arial" w:eastAsia="Arial" w:hAnsi="Arial" w:cs="Arial"/>
+          <w:sz w:val="24"/>
+          <w:szCs w:val="24"/>
+        </w:rPr>
+      </w:pPr>
+    </w:p>
+    <w:p>
+      <w:pPr>
+        <w:spacing w:line="360" w:lineRule="auto"/>
+        <w:jc w:val="both"/>
+        <w:rPr>
+          <w:rFonts w:ascii="Arial" w:eastAsia="Arial" w:hAnsi="Arial" w:cs="Arial"/>
+          <w:sz w:val="24"/>
+          <w:szCs w:val="24"/>
+        </w:rPr>
+      </w:pPr>
+    </w:p>
+    <w:p>
+      <w:pPr>
+        <w:spacing w:line="360" w:lineRule="auto"/>
+        <w:jc w:val="both"/>
+        <w:rPr>
+          <w:rFonts w:ascii="Arial" w:eastAsia="Arial" w:hAnsi="Arial" w:cs="Arial"/>
+          <w:sz w:val="24"/>
+          <w:szCs w:val="24"/>
+        </w:rPr>
+      </w:pPr>
+    </w:p>
+    <w:p>
+      <w:pPr>
+        <w:spacing w:line="360" w:lineRule="auto"/>
+        <w:jc w:val="both"/>
+        <w:rPr>
+          <w:rFonts w:ascii="Arial" w:eastAsia="Arial" w:hAnsi="Arial" w:cs="Arial"/>
+          <w:sz w:val="24"/>
+          <w:szCs w:val="24"/>
+        </w:rPr>
+      </w:pPr>
+    </w:p>
+    <w:p>
+      <w:pPr>
+        <w:spacing w:line="360" w:lineRule="auto"/>
+        <w:jc w:val="both"/>
+        <w:rPr>
+          <w:rFonts w:ascii="Arial" w:eastAsia="Arial" w:hAnsi="Arial" w:cs="Arial"/>
+          <w:sz w:val="24"/>
+          <w:szCs w:val="24"/>
+        </w:rPr>
+      </w:pPr>
+    </w:p>
+    <w:p>
+      <w:pPr>
+        <w:spacing w:line="360" w:lineRule="auto"/>
+        <w:jc w:val="both"/>
+        <w:rPr>
+          <w:rFonts w:ascii="Arial" w:eastAsia="Arial" w:hAnsi="Arial" w:cs="Arial"/>
+          <w:sz w:val="24"/>
+          <w:szCs w:val="24"/>
+        </w:rPr>
+      </w:pPr>
+    </w:p>
+    <w:p>
+      <w:pPr>
+        <w:spacing w:line="360" w:lineRule="auto"/>
+        <w:jc w:val="both"/>
+        <w:rPr>
+          <w:rFonts w:ascii="Arial" w:eastAsia="Arial" w:hAnsi="Arial" w:cs="Arial"/>
+          <w:sz w:val="24"/>
+          <w:szCs w:val="24"/>
+        </w:rPr>
+      </w:pPr>
+    </w:p>
+    <w:p>
+      <w:pPr>
+        <w:spacing w:line="360" w:lineRule="auto"/>
+        <w:jc w:val="both"/>
+        <w:rPr>
+          <w:rFonts w:ascii="Arial" w:eastAsia="Arial" w:hAnsi="Arial" w:cs="Arial"/>
+          <w:sz w:val="24"/>
+          <w:szCs w:val="24"/>
+        </w:rPr>
+      </w:pPr>
+    </w:p>
+    <w:p>
+      <w:pPr>
+        <w:spacing w:line="360" w:lineRule="auto"/>
+        <w:jc w:val="both"/>
+        <w:rPr>
+          <w:rFonts w:ascii="Arial" w:eastAsia="Arial" w:hAnsi="Arial" w:cs="Arial"/>
+          <w:sz w:val="24"/>
+          <w:szCs w:val="24"/>
+        </w:rPr>
+      </w:pPr>
+    </w:p>
+    <w:p>
+      <w:pPr>
+        <w:spacing w:line="360" w:lineRule="auto"/>
+        <w:jc w:val="both"/>
+        <w:rPr>
+          <w:rFonts w:ascii="Arial" w:eastAsia="Arial" w:hAnsi="Arial" w:cs="Arial"/>
+          <w:sz w:val="24"/>
+          <w:szCs w:val="24"/>
+        </w:rPr>
+      </w:pPr>
+    </w:p>
+    <w:p>
+      <w:pPr>
+        <w:spacing w:line="360" w:lineRule="auto"/>
+        <w:jc w:val="both"/>
+        <w:rPr>
+          <w:rFonts w:ascii="Arial" w:eastAsia="Arial" w:hAnsi="Arial" w:cs="Arial"/>
+          <w:sz w:val="24"/>
+          <w:szCs w:val="24"/>
+        </w:rPr>
+      </w:pPr>
+    </w:p>
+    <w:p>
+      <w:pPr>
+        <w:spacing w:line="360" w:lineRule="auto"/>
+        <w:jc w:val="both"/>
+        <w:rPr>
+          <w:rFonts w:ascii="Arial" w:eastAsia="Arial" w:hAnsi="Arial" w:cs="Arial"/>
+          <w:sz w:val="24"/>
+          <w:szCs w:val="24"/>
+        </w:rPr>
+      </w:pPr>
+    </w:p>
+    <w:p>
+      <w:pPr>
+        <w:spacing w:line="360" w:lineRule="auto"/>
+        <w:jc w:val="both"/>
+        <w:rPr>
+          <w:rFonts w:ascii="Arial" w:eastAsia="Arial" w:hAnsi="Arial" w:cs="Arial"/>
+          <w:b/>
+          <w:bCs/>
+          <w:sz w:val="24"/>
+          <w:szCs w:val="24"/>
+        </w:rPr>
+      </w:pPr>
+      <w:r>
+        <w:rPr>
+          <w:rFonts w:ascii="Arial" w:eastAsia="Arial" w:hAnsi="Arial" w:cs="Arial"/>
+          <w:b/>
+          <w:bCs/>
+          <w:sz w:val="24"/>
+          <w:szCs w:val="24"/>
+        </w:rPr>
+        <w:lastRenderedPageBreak/>
         <w:t>Referencias Bibliográficas</w:t>
       </w:r>
     </w:p>
@@ -20632,7 +20848,10 @@
         </w:rPr>
       </w:pPr>
       <w:bookmarkStart w:id="16" w:name="_Toc146925463"/>
-      <w:r>
+    </w:p>
+    <w:p>
+      <w:pPr>
+        <w:pStyle w:val="Heading1"/>
         <w:rPr>
           <w:rFonts w:ascii="Arial" w:hAnsi="Arial" w:cs="Arial"/>
           <w:b/>
@@ -20641,64 +20860,234 @@
           <w:sz w:val="24"/>
           <w:szCs w:val="24"/>
         </w:rPr>
+      </w:pPr>
+    </w:p>
+    <w:p>
+      <w:pPr>
+        <w:pStyle w:val="Heading1"/>
+        <w:rPr>
+          <w:rFonts w:ascii="Arial" w:hAnsi="Arial" w:cs="Arial"/>
+          <w:b/>
+          <w:bCs/>
+          <w:color w:val="auto"/>
+          <w:sz w:val="24"/>
+          <w:szCs w:val="24"/>
+        </w:rPr>
+      </w:pPr>
+    </w:p>
+    <w:p>
+      <w:pPr>
+        <w:pStyle w:val="Heading1"/>
+        <w:rPr>
+          <w:rFonts w:ascii="Arial" w:hAnsi="Arial" w:cs="Arial"/>
+          <w:b/>
+          <w:bCs/>
+          <w:color w:val="auto"/>
+          <w:sz w:val="24"/>
+          <w:szCs w:val="24"/>
+        </w:rPr>
+      </w:pPr>
+    </w:p>
+    <w:p>
+      <w:pPr>
+        <w:pStyle w:val="Heading1"/>
+        <w:rPr>
+          <w:rFonts w:ascii="Arial" w:hAnsi="Arial" w:cs="Arial"/>
+          <w:b/>
+          <w:bCs/>
+          <w:color w:val="auto"/>
+          <w:sz w:val="24"/>
+          <w:szCs w:val="24"/>
+        </w:rPr>
+      </w:pPr>
+    </w:p>
+    <w:p>
+      <w:pPr>
+        <w:pStyle w:val="Heading1"/>
+        <w:rPr>
+          <w:rFonts w:ascii="Arial" w:hAnsi="Arial" w:cs="Arial"/>
+          <w:b/>
+          <w:bCs/>
+          <w:color w:val="auto"/>
+          <w:sz w:val="24"/>
+          <w:szCs w:val="24"/>
+        </w:rPr>
+      </w:pPr>
+    </w:p>
+    <w:p>
+      <w:pPr>
+        <w:pStyle w:val="Heading1"/>
+        <w:rPr>
+          <w:rFonts w:ascii="Arial" w:hAnsi="Arial" w:cs="Arial"/>
+          <w:b/>
+          <w:bCs/>
+          <w:color w:val="auto"/>
+          <w:sz w:val="24"/>
+          <w:szCs w:val="24"/>
+        </w:rPr>
+      </w:pPr>
+    </w:p>
+    <w:p>
+      <w:pPr>
+        <w:pStyle w:val="Heading1"/>
+        <w:rPr>
+          <w:rFonts w:ascii="Arial" w:hAnsi="Arial" w:cs="Arial"/>
+          <w:b/>
+          <w:bCs/>
+          <w:color w:val="auto"/>
+          <w:sz w:val="24"/>
+          <w:szCs w:val="24"/>
+        </w:rPr>
+      </w:pPr>
+    </w:p>
+    <w:p>
+      <w:pPr>
+        <w:pStyle w:val="Heading1"/>
+        <w:rPr>
+          <w:rFonts w:ascii="Arial" w:hAnsi="Arial" w:cs="Arial"/>
+          <w:b/>
+          <w:bCs/>
+          <w:color w:val="auto"/>
+          <w:sz w:val="24"/>
+          <w:szCs w:val="24"/>
+        </w:rPr>
+      </w:pPr>
+    </w:p>
+    <w:p>
+      <w:pPr>
+        <w:pStyle w:val="Heading1"/>
+        <w:rPr>
+          <w:rFonts w:ascii="Arial" w:hAnsi="Arial" w:cs="Arial"/>
+          <w:b/>
+          <w:bCs/>
+          <w:color w:val="auto"/>
+          <w:sz w:val="24"/>
+          <w:szCs w:val="24"/>
+        </w:rPr>
+      </w:pPr>
+    </w:p>
+    <w:p>
+      <w:pPr>
+        <w:pStyle w:val="Heading1"/>
+        <w:rPr>
+          <w:rFonts w:ascii="Arial" w:hAnsi="Arial" w:cs="Arial"/>
+          <w:b/>
+          <w:bCs/>
+          <w:color w:val="auto"/>
+          <w:sz w:val="24"/>
+          <w:szCs w:val="24"/>
+        </w:rPr>
+      </w:pPr>
+    </w:p>
+    <w:p>
+      <w:pPr>
+        <w:pStyle w:val="Heading1"/>
+        <w:rPr>
+          <w:rFonts w:ascii="Arial" w:hAnsi="Arial" w:cs="Arial"/>
+          <w:b/>
+          <w:bCs/>
+          <w:color w:val="auto"/>
+          <w:sz w:val="24"/>
+          <w:szCs w:val="24"/>
+        </w:rPr>
+      </w:pPr>
+    </w:p>
+    <w:p>
+      <w:pPr>
+        <w:pStyle w:val="Heading1"/>
+        <w:rPr>
+          <w:rFonts w:ascii="Arial" w:hAnsi="Arial" w:cs="Arial"/>
+          <w:b/>
+          <w:bCs/>
+          <w:color w:val="auto"/>
+          <w:sz w:val="24"/>
+          <w:szCs w:val="24"/>
+        </w:rPr>
+      </w:pPr>
+    </w:p>
+    <w:p>
+      <w:pPr>
+        <w:pStyle w:val="Heading1"/>
+        <w:rPr>
+          <w:rFonts w:ascii="Arial" w:hAnsi="Arial" w:cs="Arial"/>
+          <w:b/>
+          <w:bCs/>
+          <w:color w:val="auto"/>
+          <w:sz w:val="24"/>
+          <w:szCs w:val="24"/>
+        </w:rPr>
+      </w:pPr>
+    </w:p>
+    <w:p/>
+    <w:p/>
+    <w:p>
+      <w:pPr>
+        <w:pStyle w:val="Heading1"/>
+        <w:rPr>
+          <w:rFonts w:ascii="Arial" w:hAnsi="Arial" w:cs="Arial"/>
+          <w:b/>
+          <w:bCs/>
+          <w:color w:val="auto"/>
+          <w:sz w:val="24"/>
+          <w:szCs w:val="24"/>
+        </w:rPr>
+      </w:pPr>
+    </w:p>
+    <w:p>
+      <w:pPr>
+        <w:pStyle w:val="Heading1"/>
+        <w:rPr>
+          <w:rFonts w:ascii="Arial" w:hAnsi="Arial" w:cs="Arial"/>
+          <w:b/>
+          <w:bCs/>
+          <w:color w:val="auto"/>
+          <w:sz w:val="24"/>
+          <w:szCs w:val="24"/>
+        </w:rPr>
+      </w:pPr>
+    </w:p>
+    <w:p/>
+    <w:p>
+      <w:pPr>
+        <w:pStyle w:val="Heading1"/>
+        <w:rPr>
+          <w:rFonts w:ascii="Arial" w:hAnsi="Arial" w:cs="Arial"/>
+          <w:b/>
+          <w:bCs/>
+          <w:color w:val="auto"/>
+          <w:sz w:val="24"/>
+          <w:szCs w:val="24"/>
+        </w:rPr>
+      </w:pPr>
+    </w:p>
+    <w:p/>
+    <w:p/>
+    <w:p/>
+    <w:p>
+      <w:pPr>
+        <w:pStyle w:val="Heading1"/>
+        <w:rPr>
+          <w:rFonts w:ascii="Arial" w:hAnsi="Arial" w:cs="Arial"/>
+          <w:b/>
+          <w:bCs/>
+          <w:color w:val="auto"/>
+          <w:sz w:val="24"/>
+          <w:szCs w:val="24"/>
+        </w:rPr>
+      </w:pPr>
+      <w:r>
+        <w:rPr>
+          <w:rFonts w:ascii="Arial" w:hAnsi="Arial" w:cs="Arial"/>
+          <w:b/>
+          <w:bCs/>
+          <w:color w:val="auto"/>
+          <w:sz w:val="24"/>
+          <w:szCs w:val="24"/>
+        </w:rPr>
+        <w:lastRenderedPageBreak/>
         <w:t>Anexos</w:t>
       </w:r>
       <w:bookmarkEnd w:id="16"/>
-    </w:p>
-    <w:p>
-      <w:pPr>
-        <w:spacing w:line="360" w:lineRule="auto"/>
-        <w:jc w:val="both"/>
-        <w:rPr>
-          <w:rFonts w:ascii="Arial" w:eastAsia="Arial" w:hAnsi="Arial" w:cs="Arial"/>
-          <w:sz w:val="24"/>
-          <w:szCs w:val="24"/>
-        </w:rPr>
-      </w:pPr>
-    </w:p>
-    <w:p>
-      <w:pPr>
-        <w:spacing w:line="360" w:lineRule="auto"/>
-        <w:jc w:val="both"/>
-        <w:rPr>
-          <w:rFonts w:ascii="Arial" w:eastAsia="Arial" w:hAnsi="Arial" w:cs="Arial"/>
-          <w:sz w:val="24"/>
-          <w:szCs w:val="24"/>
-        </w:rPr>
-      </w:pPr>
-    </w:p>
-    <w:p>
-      <w:pPr>
-        <w:spacing w:line="360" w:lineRule="auto"/>
-        <w:jc w:val="both"/>
-        <w:rPr>
-          <w:rFonts w:ascii="Arial" w:eastAsia="Arial" w:hAnsi="Arial" w:cs="Arial"/>
-          <w:sz w:val="24"/>
-          <w:szCs w:val="24"/>
-        </w:rPr>
-      </w:pPr>
-    </w:p>
-    <w:p>
-      <w:pPr>
-        <w:spacing w:line="360" w:lineRule="auto"/>
-        <w:jc w:val="both"/>
-        <w:rPr>
-          <w:rFonts w:ascii="Arial" w:eastAsia="Arial" w:hAnsi="Arial" w:cs="Arial"/>
-          <w:sz w:val="24"/>
-          <w:szCs w:val="24"/>
-        </w:rPr>
-      </w:pPr>
-    </w:p>
-    <w:p>
-      <w:pPr>
-        <w:spacing w:line="360" w:lineRule="auto"/>
-        <w:jc w:val="both"/>
-        <w:rPr>
-          <w:rFonts w:ascii="Arial" w:eastAsia="Arial" w:hAnsi="Arial" w:cs="Arial"/>
-          <w:sz w:val="24"/>
-          <w:szCs w:val="24"/>
-        </w:rPr>
-      </w:pPr>
     </w:p>
     <w:p>
       <w:pPr>
@@ -24001,8 +24390,8 @@
   </w:compat>
   <w:rsids>
     <w:rsidRoot w:val="00992CCB"/>
+    <w:rsid w:val="000A26ED"/>
     <w:rsid w:val="00992CCB"/>
-    <w:rsid w:val="009F2494"/>
   </w:rsids>
   <m:mathPr>
     <m:mathFont m:val="Cambria Math"/>

</xml_diff>

<commit_message>
Thesis JHBC Mid 02/10/2023 Update
</commit_message>
<xml_diff>
--- a/Matchington Project - JHBC.docx
+++ b/Matchington Project - JHBC.docx
@@ -1903,7 +1903,7 @@
             </w:rPr>
             <w:fldChar w:fldCharType="separate"/>
           </w:r>
-          <w:hyperlink w:anchor="_Toc147100501" w:history="1">
+          <w:hyperlink w:anchor="_Toc147160812" w:history="1">
             <w:r>
               <w:rPr>
                 <w:rStyle w:val="Hyperlink"/>
@@ -1933,7 +1933,7 @@
                 <w:noProof/>
                 <w:webHidden/>
               </w:rPr>
-              <w:instrText xml:space="preserve"> PAGEREF _Toc147100501 \h </w:instrText>
+              <w:instrText xml:space="preserve"> PAGEREF _Toc147160812 \h </w:instrText>
             </w:r>
             <w:r>
               <w:rPr>
@@ -1978,7 +1978,7 @@
               <w14:ligatures w14:val="standardContextual"/>
             </w:rPr>
           </w:pPr>
-          <w:hyperlink w:anchor="_Toc147100502" w:history="1">
+          <w:hyperlink w:anchor="_Toc147160813" w:history="1">
             <w:r>
               <w:rPr>
                 <w:rStyle w:val="Hyperlink"/>
@@ -2008,7 +2008,7 @@
                 <w:noProof/>
                 <w:webHidden/>
               </w:rPr>
-              <w:instrText xml:space="preserve"> PAGEREF _Toc147100502 \h </w:instrText>
+              <w:instrText xml:space="preserve"> PAGEREF _Toc147160813 \h </w:instrText>
             </w:r>
             <w:r>
               <w:rPr>
@@ -2053,7 +2053,7 @@
               <w14:ligatures w14:val="standardContextual"/>
             </w:rPr>
           </w:pPr>
-          <w:hyperlink w:anchor="_Toc147100503" w:history="1">
+          <w:hyperlink w:anchor="_Toc147160814" w:history="1">
             <w:r>
               <w:rPr>
                 <w:rStyle w:val="Hyperlink"/>
@@ -2083,7 +2083,7 @@
                 <w:noProof/>
                 <w:webHidden/>
               </w:rPr>
-              <w:instrText xml:space="preserve"> PAGEREF _Toc147100503 \h </w:instrText>
+              <w:instrText xml:space="preserve"> PAGEREF _Toc147160814 \h </w:instrText>
             </w:r>
             <w:r>
               <w:rPr>
@@ -2128,7 +2128,7 @@
               <w14:ligatures w14:val="standardContextual"/>
             </w:rPr>
           </w:pPr>
-          <w:hyperlink w:anchor="_Toc147100504" w:history="1">
+          <w:hyperlink w:anchor="_Toc147160815" w:history="1">
             <w:r>
               <w:rPr>
                 <w:rStyle w:val="Hyperlink"/>
@@ -2158,7 +2158,7 @@
                 <w:noProof/>
                 <w:webHidden/>
               </w:rPr>
-              <w:instrText xml:space="preserve"> PAGEREF _Toc147100504 \h </w:instrText>
+              <w:instrText xml:space="preserve"> PAGEREF _Toc147160815 \h </w:instrText>
             </w:r>
             <w:r>
               <w:rPr>
@@ -2203,7 +2203,7 @@
               <w14:ligatures w14:val="standardContextual"/>
             </w:rPr>
           </w:pPr>
-          <w:hyperlink w:anchor="_Toc147100505" w:history="1">
+          <w:hyperlink w:anchor="_Toc147160816" w:history="1">
             <w:r>
               <w:rPr>
                 <w:rStyle w:val="Hyperlink"/>
@@ -2233,7 +2233,7 @@
                 <w:noProof/>
                 <w:webHidden/>
               </w:rPr>
-              <w:instrText xml:space="preserve"> PAGEREF _Toc147100505 \h </w:instrText>
+              <w:instrText xml:space="preserve"> PAGEREF _Toc147160816 \h </w:instrText>
             </w:r>
             <w:r>
               <w:rPr>
@@ -2278,7 +2278,7 @@
               <w14:ligatures w14:val="standardContextual"/>
             </w:rPr>
           </w:pPr>
-          <w:hyperlink w:anchor="_Toc147100506" w:history="1">
+          <w:hyperlink w:anchor="_Toc147160817" w:history="1">
             <w:r>
               <w:rPr>
                 <w:rStyle w:val="Hyperlink"/>
@@ -2342,7 +2342,7 @@
                 <w:noProof/>
                 <w:webHidden/>
               </w:rPr>
-              <w:instrText xml:space="preserve"> PAGEREF _Toc147100506 \h </w:instrText>
+              <w:instrText xml:space="preserve"> PAGEREF _Toc147160817 \h </w:instrText>
             </w:r>
             <w:r>
               <w:rPr>
@@ -2387,7 +2387,7 @@
               <w14:ligatures w14:val="standardContextual"/>
             </w:rPr>
           </w:pPr>
-          <w:hyperlink w:anchor="_Toc147100507" w:history="1">
+          <w:hyperlink w:anchor="_Toc147160818" w:history="1">
             <w:r>
               <w:rPr>
                 <w:rStyle w:val="Hyperlink"/>
@@ -2440,7 +2440,7 @@
                 <w:noProof/>
                 <w:webHidden/>
               </w:rPr>
-              <w:instrText xml:space="preserve"> PAGEREF _Toc147100507 \h </w:instrText>
+              <w:instrText xml:space="preserve"> PAGEREF _Toc147160818 \h </w:instrText>
             </w:r>
             <w:r>
               <w:rPr>
@@ -2485,7 +2485,7 @@
               <w14:ligatures w14:val="standardContextual"/>
             </w:rPr>
           </w:pPr>
-          <w:hyperlink w:anchor="_Toc147100508" w:history="1">
+          <w:hyperlink w:anchor="_Toc147160819" w:history="1">
             <w:r>
               <w:rPr>
                 <w:rStyle w:val="Hyperlink"/>
@@ -2515,7 +2515,7 @@
                 <w:noProof/>
                 <w:webHidden/>
               </w:rPr>
-              <w:instrText xml:space="preserve"> PAGEREF _Toc147100508 \h </w:instrText>
+              <w:instrText xml:space="preserve"> PAGEREF _Toc147160819 \h </w:instrText>
             </w:r>
             <w:r>
               <w:rPr>
@@ -2560,7 +2560,7 @@
               <w14:ligatures w14:val="standardContextual"/>
             </w:rPr>
           </w:pPr>
-          <w:hyperlink w:anchor="_Toc147100509" w:history="1">
+          <w:hyperlink w:anchor="_Toc147160820" w:history="1">
             <w:r>
               <w:rPr>
                 <w:rStyle w:val="Hyperlink"/>
@@ -2590,7 +2590,7 @@
                 <w:noProof/>
                 <w:webHidden/>
               </w:rPr>
-              <w:instrText xml:space="preserve"> PAGEREF _Toc147100509 \h </w:instrText>
+              <w:instrText xml:space="preserve"> PAGEREF _Toc147160820 \h </w:instrText>
             </w:r>
             <w:r>
               <w:rPr>
@@ -2635,7 +2635,7 @@
               <w14:ligatures w14:val="standardContextual"/>
             </w:rPr>
           </w:pPr>
-          <w:hyperlink w:anchor="_Toc147100510" w:history="1">
+          <w:hyperlink w:anchor="_Toc147160821" w:history="1">
             <w:r>
               <w:rPr>
                 <w:rStyle w:val="Hyperlink"/>
@@ -2665,7 +2665,7 @@
                 <w:noProof/>
                 <w:webHidden/>
               </w:rPr>
-              <w:instrText xml:space="preserve"> PAGEREF _Toc147100510 \h </w:instrText>
+              <w:instrText xml:space="preserve"> PAGEREF _Toc147160821 \h </w:instrText>
             </w:r>
             <w:r>
               <w:rPr>
@@ -2710,7 +2710,7 @@
               <w14:ligatures w14:val="standardContextual"/>
             </w:rPr>
           </w:pPr>
-          <w:hyperlink w:anchor="_Toc147100511" w:history="1">
+          <w:hyperlink w:anchor="_Toc147160822" w:history="1">
             <w:r>
               <w:rPr>
                 <w:rStyle w:val="Hyperlink"/>
@@ -2740,7 +2740,7 @@
                 <w:noProof/>
                 <w:webHidden/>
               </w:rPr>
-              <w:instrText xml:space="preserve"> PAGEREF _Toc147100511 \h </w:instrText>
+              <w:instrText xml:space="preserve"> PAGEREF _Toc147160822 \h </w:instrText>
             </w:r>
             <w:r>
               <w:rPr>
@@ -2785,7 +2785,7 @@
               <w14:ligatures w14:val="standardContextual"/>
             </w:rPr>
           </w:pPr>
-          <w:hyperlink w:anchor="_Toc147100512" w:history="1">
+          <w:hyperlink w:anchor="_Toc147160823" w:history="1">
             <w:r>
               <w:rPr>
                 <w:rStyle w:val="Hyperlink"/>
@@ -2815,7 +2815,7 @@
                 <w:noProof/>
                 <w:webHidden/>
               </w:rPr>
-              <w:instrText xml:space="preserve"> PAGEREF _Toc147100512 \h </w:instrText>
+              <w:instrText xml:space="preserve"> PAGEREF _Toc147160823 \h </w:instrText>
             </w:r>
             <w:r>
               <w:rPr>
@@ -2860,7 +2860,7 @@
               <w14:ligatures w14:val="standardContextual"/>
             </w:rPr>
           </w:pPr>
-          <w:hyperlink w:anchor="_Toc147100513" w:history="1">
+          <w:hyperlink w:anchor="_Toc147160824" w:history="1">
             <w:r>
               <w:rPr>
                 <w:rStyle w:val="Hyperlink"/>
@@ -2890,7 +2890,7 @@
                 <w:noProof/>
                 <w:webHidden/>
               </w:rPr>
-              <w:instrText xml:space="preserve"> PAGEREF _Toc147100513 \h </w:instrText>
+              <w:instrText xml:space="preserve"> PAGEREF _Toc147160824 \h </w:instrText>
             </w:r>
             <w:r>
               <w:rPr>
@@ -2935,7 +2935,7 @@
               <w14:ligatures w14:val="standardContextual"/>
             </w:rPr>
           </w:pPr>
-          <w:hyperlink w:anchor="_Toc147100514" w:history="1">
+          <w:hyperlink w:anchor="_Toc147160825" w:history="1">
             <w:r>
               <w:rPr>
                 <w:rStyle w:val="Hyperlink"/>
@@ -2965,7 +2965,7 @@
                 <w:noProof/>
                 <w:webHidden/>
               </w:rPr>
-              <w:instrText xml:space="preserve"> PAGEREF _Toc147100514 \h </w:instrText>
+              <w:instrText xml:space="preserve"> PAGEREF _Toc147160825 \h </w:instrText>
             </w:r>
             <w:r>
               <w:rPr>
@@ -3010,7 +3010,7 @@
               <w14:ligatures w14:val="standardContextual"/>
             </w:rPr>
           </w:pPr>
-          <w:hyperlink w:anchor="_Toc147100515" w:history="1">
+          <w:hyperlink w:anchor="_Toc147160826" w:history="1">
             <w:r>
               <w:rPr>
                 <w:rStyle w:val="Hyperlink"/>
@@ -3040,7 +3040,7 @@
                 <w:noProof/>
                 <w:webHidden/>
               </w:rPr>
-              <w:instrText xml:space="preserve"> PAGEREF _Toc147100515 \h </w:instrText>
+              <w:instrText xml:space="preserve"> PAGEREF _Toc147160826 \h </w:instrText>
             </w:r>
             <w:r>
               <w:rPr>
@@ -3085,7 +3085,7 @@
               <w14:ligatures w14:val="standardContextual"/>
             </w:rPr>
           </w:pPr>
-          <w:hyperlink w:anchor="_Toc147100516" w:history="1">
+          <w:hyperlink w:anchor="_Toc147160827" w:history="1">
             <w:r>
               <w:rPr>
                 <w:rStyle w:val="Hyperlink"/>
@@ -3115,7 +3115,7 @@
                 <w:noProof/>
                 <w:webHidden/>
               </w:rPr>
-              <w:instrText xml:space="preserve"> PAGEREF _Toc147100516 \h </w:instrText>
+              <w:instrText xml:space="preserve"> PAGEREF _Toc147160827 \h </w:instrText>
             </w:r>
             <w:r>
               <w:rPr>
@@ -3160,7 +3160,7 @@
               <w14:ligatures w14:val="standardContextual"/>
             </w:rPr>
           </w:pPr>
-          <w:hyperlink w:anchor="_Toc147100517" w:history="1">
+          <w:hyperlink w:anchor="_Toc147160828" w:history="1">
             <w:r>
               <w:rPr>
                 <w:rStyle w:val="Hyperlink"/>
@@ -3191,7 +3191,7 @@
                 <w:noProof/>
                 <w:webHidden/>
               </w:rPr>
-              <w:instrText xml:space="preserve"> PAGEREF _Toc147100517 \h </w:instrText>
+              <w:instrText xml:space="preserve"> PAGEREF _Toc147160828 \h </w:instrText>
             </w:r>
             <w:r>
               <w:rPr>
@@ -3236,7 +3236,7 @@
               <w14:ligatures w14:val="standardContextual"/>
             </w:rPr>
           </w:pPr>
-          <w:hyperlink w:anchor="_Toc147100518" w:history="1">
+          <w:hyperlink w:anchor="_Toc147160829" w:history="1">
             <w:r>
               <w:rPr>
                 <w:rStyle w:val="Hyperlink"/>
@@ -3266,7 +3266,7 @@
                 <w:noProof/>
                 <w:webHidden/>
               </w:rPr>
-              <w:instrText xml:space="preserve"> PAGEREF _Toc147100518 \h </w:instrText>
+              <w:instrText xml:space="preserve"> PAGEREF _Toc147160829 \h </w:instrText>
             </w:r>
             <w:r>
               <w:rPr>
@@ -3311,7 +3311,7 @@
               <w14:ligatures w14:val="standardContextual"/>
             </w:rPr>
           </w:pPr>
-          <w:hyperlink w:anchor="_Toc147100519" w:history="1">
+          <w:hyperlink w:anchor="_Toc147160830" w:history="1">
             <w:r>
               <w:rPr>
                 <w:rStyle w:val="Hyperlink"/>
@@ -3341,7 +3341,7 @@
                 <w:noProof/>
                 <w:webHidden/>
               </w:rPr>
-              <w:instrText xml:space="preserve"> PAGEREF _Toc147100519 \h </w:instrText>
+              <w:instrText xml:space="preserve"> PAGEREF _Toc147160830 \h </w:instrText>
             </w:r>
             <w:r>
               <w:rPr>
@@ -3386,7 +3386,7 @@
               <w14:ligatures w14:val="standardContextual"/>
             </w:rPr>
           </w:pPr>
-          <w:hyperlink w:anchor="_Toc147100520" w:history="1">
+          <w:hyperlink w:anchor="_Toc147160831" w:history="1">
             <w:r>
               <w:rPr>
                 <w:rStyle w:val="Hyperlink"/>
@@ -3416,7 +3416,7 @@
                 <w:noProof/>
                 <w:webHidden/>
               </w:rPr>
-              <w:instrText xml:space="preserve"> PAGEREF _Toc147100520 \h </w:instrText>
+              <w:instrText xml:space="preserve"> PAGEREF _Toc147160831 \h </w:instrText>
             </w:r>
             <w:r>
               <w:rPr>
@@ -3436,7 +3436,7 @@
                 <w:noProof/>
                 <w:webHidden/>
               </w:rPr>
-              <w:t>- 41 -</w:t>
+              <w:t>- 40 -</w:t>
             </w:r>
             <w:r>
               <w:rPr>
@@ -3461,7 +3461,7 @@
               <w14:ligatures w14:val="standardContextual"/>
             </w:rPr>
           </w:pPr>
-          <w:hyperlink w:anchor="_Toc147100521" w:history="1">
+          <w:hyperlink w:anchor="_Toc147160832" w:history="1">
             <w:r>
               <w:rPr>
                 <w:rStyle w:val="Hyperlink"/>
@@ -3491,7 +3491,7 @@
                 <w:noProof/>
                 <w:webHidden/>
               </w:rPr>
-              <w:instrText xml:space="preserve"> PAGEREF _Toc147100521 \h </w:instrText>
+              <w:instrText xml:space="preserve"> PAGEREF _Toc147160832 \h </w:instrText>
             </w:r>
             <w:r>
               <w:rPr>
@@ -3511,7 +3511,7 @@
                 <w:noProof/>
                 <w:webHidden/>
               </w:rPr>
-              <w:t>- 42 -</w:t>
+              <w:t>- 41 -</w:t>
             </w:r>
             <w:r>
               <w:rPr>
@@ -3536,7 +3536,7 @@
               <w14:ligatures w14:val="standardContextual"/>
             </w:rPr>
           </w:pPr>
-          <w:hyperlink w:anchor="_Toc147100522" w:history="1">
+          <w:hyperlink w:anchor="_Toc147160833" w:history="1">
             <w:r>
               <w:rPr>
                 <w:rStyle w:val="Hyperlink"/>
@@ -3566,7 +3566,7 @@
                 <w:noProof/>
                 <w:webHidden/>
               </w:rPr>
-              <w:instrText xml:space="preserve"> PAGEREF _Toc147100522 \h </w:instrText>
+              <w:instrText xml:space="preserve"> PAGEREF _Toc147160833 \h </w:instrText>
             </w:r>
             <w:r>
               <w:rPr>
@@ -3586,7 +3586,7 @@
                 <w:noProof/>
                 <w:webHidden/>
               </w:rPr>
-              <w:t>- 43 -</w:t>
+              <w:t>- 42 -</w:t>
             </w:r>
             <w:r>
               <w:rPr>
@@ -3611,7 +3611,7 @@
               <w14:ligatures w14:val="standardContextual"/>
             </w:rPr>
           </w:pPr>
-          <w:hyperlink w:anchor="_Toc147100523" w:history="1">
+          <w:hyperlink w:anchor="_Toc147160834" w:history="1">
             <w:r>
               <w:rPr>
                 <w:rStyle w:val="Hyperlink"/>
@@ -3641,7 +3641,7 @@
                 <w:noProof/>
                 <w:webHidden/>
               </w:rPr>
-              <w:instrText xml:space="preserve"> PAGEREF _Toc147100523 \h </w:instrText>
+              <w:instrText xml:space="preserve"> PAGEREF _Toc147160834 \h </w:instrText>
             </w:r>
             <w:r>
               <w:rPr>
@@ -3661,7 +3661,7 @@
                 <w:noProof/>
                 <w:webHidden/>
               </w:rPr>
-              <w:t>- 44 -</w:t>
+              <w:t>- 43 -</w:t>
             </w:r>
             <w:r>
               <w:rPr>
@@ -3686,7 +3686,7 @@
               <w14:ligatures w14:val="standardContextual"/>
             </w:rPr>
           </w:pPr>
-          <w:hyperlink w:anchor="_Toc147100524" w:history="1">
+          <w:hyperlink w:anchor="_Toc147160835" w:history="1">
             <w:r>
               <w:rPr>
                 <w:rStyle w:val="Hyperlink"/>
@@ -3716,7 +3716,7 @@
                 <w:noProof/>
                 <w:webHidden/>
               </w:rPr>
-              <w:instrText xml:space="preserve"> PAGEREF _Toc147100524 \h </w:instrText>
+              <w:instrText xml:space="preserve"> PAGEREF _Toc147160835 \h </w:instrText>
             </w:r>
             <w:r>
               <w:rPr>
@@ -3736,7 +3736,7 @@
                 <w:noProof/>
                 <w:webHidden/>
               </w:rPr>
-              <w:t>- 45 -</w:t>
+              <w:t>- 44 -</w:t>
             </w:r>
             <w:r>
               <w:rPr>
@@ -3761,7 +3761,7 @@
               <w14:ligatures w14:val="standardContextual"/>
             </w:rPr>
           </w:pPr>
-          <w:hyperlink w:anchor="_Toc147100525" w:history="1">
+          <w:hyperlink w:anchor="_Toc147160836" w:history="1">
             <w:r>
               <w:rPr>
                 <w:rStyle w:val="Hyperlink"/>
@@ -3791,7 +3791,7 @@
                 <w:noProof/>
                 <w:webHidden/>
               </w:rPr>
-              <w:instrText xml:space="preserve"> PAGEREF _Toc147100525 \h </w:instrText>
+              <w:instrText xml:space="preserve"> PAGEREF _Toc147160836 \h </w:instrText>
             </w:r>
             <w:r>
               <w:rPr>
@@ -3864,25 +3864,6 @@
           <w:szCs w:val="24"/>
         </w:rPr>
       </w:pPr>
-      <w:r>
-        <w:rPr>
-          <w:rFonts w:ascii="Arial" w:eastAsia="Arial" w:hAnsi="Arial" w:cs="Arial"/>
-          <w:sz w:val="24"/>
-          <w:szCs w:val="24"/>
-        </w:rPr>
-        <w:t>hrthgfdhfgh</w:t>
-      </w:r>
-    </w:p>
-    <w:p>
-      <w:pPr>
-        <w:spacing w:line="360" w:lineRule="auto"/>
-        <w:jc w:val="both"/>
-        <w:rPr>
-          <w:rFonts w:ascii="Arial" w:eastAsia="Arial" w:hAnsi="Arial" w:cs="Arial"/>
-          <w:sz w:val="24"/>
-          <w:szCs w:val="24"/>
-        </w:rPr>
-      </w:pPr>
     </w:p>
     <w:p>
       <w:pPr>
@@ -3970,6 +3951,7 @@
           <w:sz w:val="24"/>
           <w:szCs w:val="24"/>
         </w:rPr>
+        <w:lastRenderedPageBreak/>
         <w:t>Índice de Figuras</w:t>
       </w:r>
     </w:p>
@@ -4562,7 +4544,7 @@
           <w:szCs w:val="24"/>
         </w:rPr>
       </w:pPr>
-      <w:bookmarkStart w:id="0" w:name="_Toc147100501"/>
+      <w:bookmarkStart w:id="0" w:name="_Toc147160812"/>
       <w:r>
         <w:rPr>
           <w:rFonts w:ascii="Arial" w:hAnsi="Arial" w:cs="Arial"/>
@@ -4775,7 +4757,7 @@
           <w:szCs w:val="24"/>
         </w:rPr>
       </w:pPr>
-      <w:bookmarkStart w:id="1" w:name="_Toc147100502"/>
+      <w:bookmarkStart w:id="1" w:name="_Toc147160813"/>
       <w:r>
         <w:rPr>
           <w:rFonts w:ascii="Arial" w:hAnsi="Arial" w:cs="Arial"/>
@@ -4822,7 +4804,7 @@
           <w:color w:val="auto"/>
         </w:rPr>
       </w:pPr>
-      <w:bookmarkStart w:id="2" w:name="_Toc147100503"/>
+      <w:bookmarkStart w:id="2" w:name="_Toc147160814"/>
       <w:r>
         <w:rPr>
           <w:rFonts w:ascii="Arial" w:hAnsi="Arial" w:cs="Arial"/>
@@ -4891,7 +4873,7 @@
           <w:color w:val="auto"/>
         </w:rPr>
       </w:pPr>
-      <w:bookmarkStart w:id="3" w:name="_Toc147100504"/>
+      <w:bookmarkStart w:id="3" w:name="_Toc147160815"/>
       <w:r>
         <w:rPr>
           <w:rFonts w:ascii="Arial" w:hAnsi="Arial" w:cs="Arial"/>
@@ -5078,7 +5060,7 @@
           <w:szCs w:val="24"/>
         </w:rPr>
       </w:pPr>
-      <w:bookmarkStart w:id="4" w:name="_Toc147100505"/>
+      <w:bookmarkStart w:id="4" w:name="_Toc147160816"/>
       <w:r>
         <w:rPr>
           <w:rFonts w:ascii="Arial" w:hAnsi="Arial" w:cs="Arial"/>
@@ -5114,7 +5096,7 @@
           <w:color w:val="auto"/>
         </w:rPr>
       </w:pPr>
-      <w:bookmarkStart w:id="5" w:name="_Toc147100506"/>
+      <w:bookmarkStart w:id="5" w:name="_Toc147160817"/>
       <w:r>
         <w:rPr>
           <w:rFonts w:ascii="Arial" w:hAnsi="Arial" w:cs="Arial"/>
@@ -5225,7 +5207,7 @@
           <w:color w:val="auto"/>
         </w:rPr>
       </w:pPr>
-      <w:bookmarkStart w:id="6" w:name="_Toc147100507"/>
+      <w:bookmarkStart w:id="6" w:name="_Toc147160818"/>
       <w:r>
         <w:rPr>
           <w:rFonts w:ascii="Arial" w:hAnsi="Arial" w:cs="Arial"/>
@@ -5339,7 +5321,7 @@
           <w:szCs w:val="24"/>
         </w:rPr>
       </w:pPr>
-      <w:bookmarkStart w:id="7" w:name="_Toc147100508"/>
+      <w:bookmarkStart w:id="7" w:name="_Toc147160819"/>
       <w:r>
         <w:rPr>
           <w:rFonts w:ascii="Arial" w:hAnsi="Arial" w:cs="Arial"/>
@@ -5423,7 +5405,7 @@
           <w:szCs w:val="24"/>
         </w:rPr>
       </w:pPr>
-      <w:bookmarkStart w:id="8" w:name="_Toc147100509"/>
+      <w:bookmarkStart w:id="8" w:name="_Toc147160820"/>
       <w:r>
         <w:rPr>
           <w:rFonts w:ascii="Arial" w:hAnsi="Arial" w:cs="Arial"/>
@@ -5483,7 +5465,19 @@
           <w:rFonts w:ascii="Arial" w:hAnsi="Arial" w:cs="Arial"/>
         </w:rPr>
         <w:lastRenderedPageBreak/>
-        <w:t>En tiempos recientes, la Fundación ha trabajado en la creación de un Modelo Educativo denominado “Novo-Visión 2022”</w:t>
+        <w:t>En tiempos recientes, la Fundación ha trabajado en la creación de un Modelo Educativo denominado “</w:t>
+      </w:r>
+      <w:r>
+        <w:rPr>
+          <w:rFonts w:ascii="Arial" w:hAnsi="Arial" w:cs="Arial"/>
+        </w:rPr>
+        <w:t>AyuEduca 2030</w:t>
+      </w:r>
+      <w:r>
+        <w:rPr>
+          <w:rFonts w:ascii="Arial" w:hAnsi="Arial" w:cs="Arial"/>
+        </w:rPr>
+        <w:t>”</w:t>
       </w:r>
       <w:sdt>
         <w:sdtPr>
@@ -5491,8 +5485,8 @@
             <w:rFonts w:ascii="Arial" w:hAnsi="Arial" w:cs="Arial"/>
             <w:color w:val="000000"/>
           </w:rPr>
-          <w:tag w:val="MENDELEY_CITATION_v3_eyJjaXRhdGlvbklEIjoiTUVOREVMRVlfQ0lUQVRJT05fMTkwYzVkYzYtM2RhOS00MDEzLWI5MGQtOWExY2U2NTRmYzk3IiwicHJvcGVydGllcyI6eyJub3RlSW5kZXgiOjB9LCJpc0VkaXRlZCI6ZmFsc2UsIm1hbnVhbE92ZXJyaWRlIjp7ImlzTWFudWFsbHlPdmVycmlkZGVuIjpmYWxzZSwiY2l0ZXByb2NUZXh0IjoiWzFdIiwibWFudWFsT3ZlcnJpZGVUZXh0IjoiIn0sImNpdGF0aW9uSXRlbXMiOlt7ImlkIjoiNGFhZDY2ZWQtZDAzNi0zOGJmLWIxYmQtNjMxOTE1OGUxMGFiIiwiaXRlbURhdGEiOnsidHlwZSI6InJlcG9ydCIsImlkIjoiNGFhZDY2ZWQtZDAzNi0zOGJmLWIxYmQtNjMxOTE1OGUxMGFiIiwidGl0bGUiOiJKVU5UQSBESVJFQ1RJVkEiLCJncm91cElkIjoiYTRkN2ExZmYtMzcyZi0zMGQ5LWFiYzYtNmE5YjNjN2Y3YjM2IiwiYXV0aG9yIjpbeyJmYW1pbHkiOiJIZXJhY2xpbyBCYXRpc3RhIiwiZ2l2ZW4iOiJKb2hlbCIsInBhcnNlLW5hbWVzIjpmYWxzZSwiZHJvcHBpbmctcGFydGljbGUiOiIiLCJub24tZHJvcHBpbmctcGFydGljbGUiOiIifSx7ImZhbWlseSI6IlByZXNpZGVudGUiLCJnaXZlbiI6IkPDoXJkZW5hcyIsInBhcnNlLW5hbWVzIjpmYWxzZSwiZHJvcHBpbmctcGFydGljbGUiOiIiLCJub24tZHJvcHBpbmctcGFydGljbGUiOiIifSx7ImZhbWlseSI6IkZlbGlwZSIsImdpdmVuIjoiRGllZ28iLCJwYXJzZS1uYW1lcyI6ZmFsc2UsImRyb3BwaW5nLXBhcnRpY2xlIjoiIiwibm9uLWRyb3BwaW5nLXBhcnRpY2xlIjoiIn0seyJmYW1pbHkiOiJUb3JyZXMiLCJnaXZlbiI6Ikdpc2NvbWJlIiwicGFyc2UtbmFtZXMiOmZhbHNlLCJkcm9wcGluZy1wYXJ0aWNsZSI6IiIsIm5vbi1kcm9wcGluZy1wYXJ0aWNsZSI6IiJ9LHsiZmFtaWx5IjoiS2V2aW4iLCJnaXZlbiI6IlNlY3JldGFyaW8iLCJwYXJzZS1uYW1lcyI6ZmFsc2UsImRyb3BwaW5nLXBhcnRpY2xlIjoiIiwibm9uLWRyb3BwaW5nLXBhcnRpY2xlIjoiIn0seyJmYW1pbHkiOiJHb256w6FsZXoiLCJnaXZlbiI6IkFuZWwiLCJwYXJzZS1uYW1lcyI6ZmFsc2UsImRyb3BwaW5nLXBhcnRpY2xlIjoiIiwibm9uLWRyb3BwaW5nLXBhcnRpY2xlIjoiIn0seyJmYW1pbHkiOiJUZXNvcmVybyIsImdpdmVuIjoiT3J0ZWdhIiwicGFyc2UtbmFtZXMiOmZhbHNlLCJkcm9wcGluZy1wYXJ0aWNsZSI6IiIsIm5vbi1kcm9wcGluZy1wYXJ0aWNsZSI6IiJ9LHsiZmFtaWx5IjoiQXRlbmNpbyIsImdpdmVuIjoiRWR1YXJkbyIsInBhcnNlLW5hbWVzIjpmYWxzZSwiZHJvcHBpbmctcGFydGljbGUiOiIiLCJub24tZHJvcHBpbmctcGFydGljbGUiOiIifSx7ImZhbWlseSI6IkFzZXNvciIsImdpdmVuIjoiQnJhdm8iLCJwYXJzZS1uYW1lcyI6ZmFsc2UsImRyb3BwaW5nLXBhcnRpY2xlIjoiIiwibm9uLWRyb3BwaW5nLXBhcnRpY2xlIjoiIn1dfSwiaXNUZW1wb3JhcnkiOmZhbHNlfV19"/>
-          <w:id w:val="-303782002"/>
+          <w:tag w:val="MENDELEY_CITATION_v3_eyJjaXRhdGlvbklEIjoiTUVOREVMRVlfQ0lUQVRJT05fNmQ0MTFhYTEtNDg5MC00Y2MzLTg2ZTMtYjI4ZDA0ZTNlMWU2IiwicHJvcGVydGllcyI6eyJub3RlSW5kZXgiOjB9LCJpc0VkaXRlZCI6ZmFsc2UsIm1hbnVhbE92ZXJyaWRlIjp7ImlzTWFudWFsbHlPdmVycmlkZGVuIjpmYWxzZSwiY2l0ZXByb2NUZXh0IjoiWzFdIiwibWFudWFsT3ZlcnJpZGVUZXh0IjoiIn0sImNpdGF0aW9uSXRlbXMiOlt7ImlkIjoiYWJmN2FmZDUtOTEyZi0zNzZhLWI4N2QtMWIwYjg1MTY2Mjc5IiwiaXRlbURhdGEiOnsidHlwZSI6InJlcG9ydCIsImlkIjoiYWJmN2FmZDUtOTEyZi0zNzZhLWI4N2QtMWIwYjg1MTY2Mjc5IiwidGl0bGUiOiJNb2RlbG8gRWR1Y2F0aXZvIEF5dUVkdWNhMjAzMCIsImdyb3VwSWQiOiJhNGQ3YTFmZi0zNzJmLTMwZDktYWJjNi02YTliM2M3ZjdiMzYiLCJhdXRob3IiOlt7ImZhbWlseSI6IkhlcmFjbGlvIEJhdGlzdGEiLCJnaXZlbiI6IkpvaGVsIiwicGFyc2UtbmFtZXMiOmZhbHNlLCJkcm9wcGluZy1wYXJ0aWNsZSI6IiIsIm5vbi1kcm9wcGluZy1wYXJ0aWNsZSI6IiJ9LHsiZmFtaWx5IjoiUHJlc2lkZW50ZSIsImdpdmVuIjoiQ8OhcmRlbmFzIiwicGFyc2UtbmFtZXMiOmZhbHNlLCJkcm9wcGluZy1wYXJ0aWNsZSI6IiIsIm5vbi1kcm9wcGluZy1wYXJ0aWNsZSI6IiJ9LHsiZmFtaWx5IjoiRmVsaXBlIiwiZ2l2ZW4iOiJEaWVnbyIsInBhcnNlLW5hbWVzIjpmYWxzZSwiZHJvcHBpbmctcGFydGljbGUiOiIiLCJub24tZHJvcHBpbmctcGFydGljbGUiOiIifSx7ImZhbWlseSI6IlRvcnJlcyIsImdpdmVuIjoiR2lzY29tYmUiLCJwYXJzZS1uYW1lcyI6ZmFsc2UsImRyb3BwaW5nLXBhcnRpY2xlIjoiIiwibm9uLWRyb3BwaW5nLXBhcnRpY2xlIjoiIn0seyJmYW1pbHkiOiJLZXZpbiIsImdpdmVuIjoiU2VjcmV0YXJpbyIsInBhcnNlLW5hbWVzIjpmYWxzZSwiZHJvcHBpbmctcGFydGljbGUiOiIiLCJub24tZHJvcHBpbmctcGFydGljbGUiOiIifSx7ImZhbWlseSI6IkdvbnrDoWxleiIsImdpdmVuIjoiQW5lbCIsInBhcnNlLW5hbWVzIjpmYWxzZSwiZHJvcHBpbmctcGFydGljbGUiOiIiLCJub24tZHJvcHBpbmctcGFydGljbGUiOiIifSx7ImZhbWlseSI6IlRlc29yZXJvIiwiZ2l2ZW4iOiJPcnRlZ2EiLCJwYXJzZS1uYW1lcyI6ZmFsc2UsImRyb3BwaW5nLXBhcnRpY2xlIjoiIiwibm9uLWRyb3BwaW5nLXBhcnRpY2xlIjoiIn0seyJmYW1pbHkiOiJBdGVuY2lvIiwiZ2l2ZW4iOiJFZHVhcmRvIiwicGFyc2UtbmFtZXMiOmZhbHNlLCJkcm9wcGluZy1wYXJ0aWNsZSI6IiIsIm5vbi1kcm9wcGluZy1wYXJ0aWNsZSI6IiJ9LHsiZmFtaWx5IjoiQXNlc29yIiwiZ2l2ZW4iOiJCcmF2byIsInBhcnNlLW5hbWVzIjpmYWxzZSwiZHJvcHBpbmctcGFydGljbGUiOiIiLCJub24tZHJvcHBpbmctcGFydGljbGUiOiIifV0sImNvbnRhaW5lci10aXRsZS1zaG9ydCI6IiJ9LCJpc1RlbXBvcmFyeSI6ZmFsc2V9XX0="/>
+          <w:id w:val="-22251376"/>
           <w:placeholder>
             <w:docPart w:val="DefaultPlaceholder_-1854013440"/>
           </w:placeholder>
@@ -5558,7 +5552,7 @@
           <w:color w:val="auto"/>
         </w:rPr>
       </w:pPr>
-      <w:bookmarkStart w:id="9" w:name="_Toc147100510"/>
+      <w:bookmarkStart w:id="9" w:name="_Toc147160821"/>
       <w:r>
         <w:rPr>
           <w:rFonts w:ascii="Arial" w:hAnsi="Arial" w:cs="Arial"/>
@@ -7463,7 +7457,7 @@
           <w:color w:val="auto"/>
         </w:rPr>
       </w:pPr>
-      <w:bookmarkStart w:id="10" w:name="_Toc147100511"/>
+      <w:bookmarkStart w:id="10" w:name="_Toc147160822"/>
       <w:r>
         <w:rPr>
           <w:rFonts w:ascii="Arial" w:hAnsi="Arial" w:cs="Arial"/>
@@ -7842,7 +7836,7 @@
           <w:szCs w:val="24"/>
         </w:rPr>
       </w:pPr>
-      <w:bookmarkStart w:id="11" w:name="_Toc147100512"/>
+      <w:bookmarkStart w:id="11" w:name="_Toc147160823"/>
       <w:r>
         <w:rPr>
           <w:rFonts w:ascii="Arial" w:hAnsi="Arial" w:cs="Arial"/>
@@ -8009,7 +8003,7 @@
           <w:color w:val="auto"/>
         </w:rPr>
       </w:pPr>
-      <w:bookmarkStart w:id="12" w:name="_Toc147100513"/>
+      <w:bookmarkStart w:id="12" w:name="_Toc147160824"/>
       <w:r>
         <w:rPr>
           <w:rFonts w:ascii="Arial" w:hAnsi="Arial" w:cs="Arial"/>
@@ -10249,7 +10243,7 @@
             <w:sz w:val="24"/>
             <w:szCs w:val="24"/>
           </w:rPr>
-          <w:tag w:val="MENDELEY_CITATION_v3_eyJjaXRhdGlvbklEIjoiTUVOREVMRVlfQ0lUQVRJT05fMTM0ZjJjZWQtZTFlMi00NDdlLWE1NDgtOGU0NTQ3ODgyMWY5IiwicHJvcGVydGllcyI6eyJub3RlSW5kZXgiOjB9LCJpc0VkaXRlZCI6ZmFsc2UsIm1hbnVhbE92ZXJyaWRlIjp7ImlzTWFudWFsbHlPdmVycmlkZGVuIjpmYWxzZSwiY2l0ZXByb2NUZXh0IjoiWzE0XSIsIm1hbnVhbE92ZXJyaWRlVGV4dCI6IiJ9LCJjaXRhdGlvbkl0ZW1zIjpbeyJpZCI6IjE0OTlmOWMyLTg5NmYtMzYxYi04Yzg5LTAwMjUxNTRlMDhmMiIsIml0ZW1EYXRhIjp7InR5cGUiOiJyZXBvcnQiLCJpZCI6IjE0OTlmOWMyLTg5NmYtMzYxYi04Yzg5LTAwMjUxNTRlMDhmMiIsInRpdGxlIjoiSXNzdWVzIGluIEluZm9ybWluZyBTY2llbmNlIGFuZCBJbmZvcm1hdGlvbiBUZWNobm9sb2d5IEFzc2Vzc2luZyB0aGUgSW1wYWN0IG9mIEluc3RydWN0aW9uYWwgTWV0aG9kcyBhbmQgSW5mb3JtYXRpb24gVGVjaG5vbG9neSBvbiBTdHVkZW50IExlYXJuaW5nIFN0eWxlcyIsImdyb3VwSWQiOiJhNGQ3YTFmZi0zNzJmLTMwZDktYWJjNi02YTliM2M3ZjdiMzYiLCJhdXRob3IiOlt7ImZhbWlseSI6Ikt1bWFyIiwiZ2l2ZW4iOiJQb29uYW0iLCJwYXJzZS1uYW1lcyI6ZmFsc2UsImRyb3BwaW5nLXBhcnRpY2xlIjoiIiwibm9uLWRyb3BwaW5nLXBhcnRpY2xlIjoiIn0seyJmYW1pbHkiOiJLdW1hciIsImdpdmVuIjoiQW5pbCIsInBhcnNlLW5hbWVzIjpmYWxzZSwiZHJvcHBpbmctcGFydGljbGUiOiIiLCJub24tZHJvcHBpbmctcGFydGljbGUiOiIifSx7ImZhbWlseSI6IlNtYXJ0IiwiZ2l2ZW4iOiJLYXJsIiwicGFyc2UtbmFtZXMiOmZhbHNlLCJkcm9wcGluZy1wYXJ0aWNsZSI6IiIsIm5vbi1kcm9wcGluZy1wYXJ0aWNsZSI6IiJ9XSwiYWJzdHJhY3QiOiJJbiBhbiBlcmEgb2YgaW5jcmVhc2VkIGFjY291bnRhYmlsaXR5IGluIGFzc2Vzc2luZyBzdHVkZW50IGxlYXJuaW5nIG91dGNvbWVzLCBncmVhdGVyIGVtcGhhc2lzIGhhcyBiZWVuIGZvY3VzZWQgb24gZmFjdG9ycyB0aGF0IGluZmx1ZW5jZSBzdHVkZW50IGxlYXJuaW5nLiBJbiB0aGlzIHBhcGVyIHdlIGV4YW1pbmUgdGhlIGltcGFjdCBvZiBpbnN0cnVjdGlvbmFsIG1ldGhvZHMgYW5kIGluZm9ybWF0aW9uIHRlY2hub2xvZ3kgb24gc3R1ZGVudCBsZWFybmluZyBzdHlsZXMsIGFsbCBjcml0aWNhbCBmYWN0b3JzIGFmZmVjdGluZyBzdHVkZW50IGxlYXJuaW5nLiBBIHJlc2VhcmNoIGZyYW1ld29yayB0aGF0IHN1Z2dlc3RzIHRoZSByZWxhdGlvbnNoaXAgb2YgaW5zdHJ1Y3Rpb25hbCBwcm9jZXNzZXMgYW5kIGluZm9ybWF0aW9uIHRlY2hub2xvZ3kgdG8gbGVhcm5pbmcgc3R5bGVzIGlzIHByb3Bvc2VkLiBVc2luZyB0aGUgZnJhbWV3b3JrLCBwcmUtYW5kIHBvc3QtdGVzdHMgYmFzZWQgb24gdGhlIEdyYXNoYS1SaWVjaG1hbm4gU3R1ZGVudCBMZWFybmluZyBTdHlsZXMgU2NhbGVzIHdlcmUgdXNlZCB0byBhc3Nlc3MgY2hhbmdlcyBpbiBzdHVkZW50IGxlYXJuaW5nIHN0eWxlcyBvdmVyIHRoZSBjb3Vyc2Ugb2YgYSBzZW1lc3RlciBpbiB0aHJlZSBjb2xsZWdlLWxldmVsIGNvdXJzZXMuIFRocm91Z2ggc3BlY2lmaWMgaW5zdHJ1Y3Rpb25hbCBpbnRlcnZlbnRpb24gY291cGxlZCB3aXRoIGNvbGxhYm9yYXRpdmUgcHJvamVjdHMgYW5kIHRoZSB1c2Ugb2YgY291cnNlLW1hbmFnZW1lbnQgc29mdHdhcmUsIHRoZSByZXN1bHRzIG9mIHRoZSBhc3Nlc3NtZW50cyBzaG93ZWQgYSBzaWduaWZpY2FudCBpbmNyZWFzZSBpbiBzdHVkZW50cycgQ29sbGFib3JhdGl2ZSwgUGFydGljaXBhbnQsIGFuZCBJbmRlcGVuZGVudCBsZWFybmluZyBzdHlsZXMgb3ZlciB0aGUgY291cnNlIG9mIHRoZSBzZW1lc3Rlci4gSW1wbGljYXRpb25zIGZvciBwcmFjdGljZSBhbmQgYWRkaXRpb25hbCByZXNlYXJjaCBhcmUgc3VnZ2VzdGVkLiIsImNvbnRhaW5lci10aXRsZS1zaG9ydCI6IiJ9LCJpc1RlbXBvcmFyeSI6ZmFsc2V9XX0="/>
+          <w:tag w:val="MENDELEY_CITATION_v3_eyJjaXRhdGlvbklEIjoiTUVOREVMRVlfQ0lUQVRJT05fMTM0ZjJjZWQtZTFlMi00NDdlLWE1NDgtOGU0NTQ3ODgyMWY5IiwicHJvcGVydGllcyI6eyJub3RlSW5kZXgiOjB9LCJpc0VkaXRlZCI6ZmFsc2UsIm1hbnVhbE92ZXJyaWRlIjp7ImlzTWFudWFsbHlPdmVycmlkZGVuIjpmYWxzZSwiY2l0ZXByb2NUZXh0IjoiWzE0XSIsIm1hbnVhbE92ZXJyaWRlVGV4dCI6IiJ9LCJjaXRhdGlvbkl0ZW1zIjpbeyJpZCI6IjE0OTlmOWMyLTg5NmYtMzYxYi04Yzg5LTAwMjUxNTRlMDhmMiIsIml0ZW1EYXRhIjp7InR5cGUiOiJyZXBvcnQiLCJpZCI6IjE0OTlmOWMyLTg5NmYtMzYxYi04Yzg5LTAwMjUxNTRlMDhmMiIsInRpdGxlIjoiSXNzdWVzIGluIEluZm9ybWluZyBTY2llbmNlIGFuZCBJbmZvcm1hdGlvbiBUZWNobm9sb2d5IEFzc2Vzc2luZyB0aGUgSW1wYWN0IG9mIEluc3RydWN0aW9uYWwgTWV0aG9kcyBhbmQgSW5mb3JtYXRpb24gVGVjaG5vbG9neSBvbiBTdHVkZW50IExlYXJuaW5nIFN0eWxlcyIsImdyb3VwSWQiOiJhNGQ3YTFmZi0zNzJmLTMwZDktYWJjNi02YTliM2M3ZjdiMzYiLCJhdXRob3IiOlt7ImZhbWlseSI6Ikt1bWFyIiwiZ2l2ZW4iOiJQb29uYW0iLCJwYXJzZS1uYW1lcyI6ZmFsc2UsImRyb3BwaW5nLXBhcnRpY2xlIjoiIiwibm9uLWRyb3BwaW5nLXBhcnRpY2xlIjoiIn0seyJmYW1pbHkiOiJLdW1hciIsImdpdmVuIjoiQW5pbCIsInBhcnNlLW5hbWVzIjpmYWxzZSwiZHJvcHBpbmctcGFydGljbGUiOiIiLCJub24tZHJvcHBpbmctcGFydGljbGUiOiIifSx7ImZhbWlseSI6IlNtYXJ0IiwiZ2l2ZW4iOiJLYXJsIiwicGFyc2UtbmFtZXMiOmZhbHNlLCJkcm9wcGluZy1wYXJ0aWNsZSI6IiIsIm5vbi1kcm9wcGluZy1wYXJ0aWNsZSI6IiJ9XSwiYWJzdHJhY3QiOiJJbiBhbiBlcmEgb2YgaW5jcmVhc2VkIGFjY291bnRhYmlsaXR5IGluIGFzc2Vzc2luZyBzdHVkZW50IGxlYXJuaW5nIG91dGNvbWVzLCBncmVhdGVyIGVtcGhhc2lzIGhhcyBiZWVuIGZvY3VzZWQgb24gZmFjdG9ycyB0aGF0IGluZmx1ZW5jZSBzdHVkZW50IGxlYXJuaW5nLiBJbiB0aGlzIHBhcGVyIHdlIGV4YW1pbmUgdGhlIGltcGFjdCBvZiBpbnN0cnVjdGlvbmFsIG1ldGhvZHMgYW5kIGluZm9ybWF0aW9uIHRlY2hub2xvZ3kgb24gc3R1ZGVudCBsZWFybmluZyBzdHlsZXMsIGFsbCBjcml0aWNhbCBmYWN0b3JzIGFmZmVjdGluZyBzdHVkZW50IGxlYXJuaW5nLiBBIHJlc2VhcmNoIGZyYW1ld29yayB0aGF0IHN1Z2dlc3RzIHRoZSByZWxhdGlvbnNoaXAgb2YgaW5zdHJ1Y3Rpb25hbCBwcm9jZXNzZXMgYW5kIGluZm9ybWF0aW9uIHRlY2hub2xvZ3kgdG8gbGVhcm5pbmcgc3R5bGVzIGlzIHByb3Bvc2VkLiBVc2luZyB0aGUgZnJhbWV3b3JrLCBwcmUtYW5kIHBvc3QtdGVzdHMgYmFzZWQgb24gdGhlIEdyYXNoYS1SaWVjaG1hbm4gU3R1ZGVudCBMZWFybmluZyBTdHlsZXMgU2NhbGVzIHdlcmUgdXNlZCB0byBhc3Nlc3MgY2hhbmdlcyBpbiBzdHVkZW50IGxlYXJuaW5nIHN0eWxlcyBvdmVyIHRoZSBjb3Vyc2Ugb2YgYSBzZW1lc3RlciBpbiB0aHJlZSBjb2xsZWdlLWxldmVsIGNvdXJzZXMuIFRocm91Z2ggc3BlY2lmaWMgaW5zdHJ1Y3Rpb25hbCBpbnRlcnZlbnRpb24gY291cGxlZCB3aXRoIGNvbGxhYm9yYXRpdmUgcHJvamVjdHMgYW5kIHRoZSB1c2Ugb2YgY291cnNlLW1hbmFnZW1lbnQgc29mdHdhcmUsIHRoZSByZXN1bHRzIG9mIHRoZSBhc3Nlc3NtZW50cyBzaG93ZWQgYSBzaWduaWZpY2FudCBpbmNyZWFzZSBpbiBzdHVkZW50cycgQ29sbGFib3JhdGl2ZSwgUGFydGljaXBhbnQsIGFuZCBJbmRlcGVuZGVudCBsZWFybmluZyBzdHlsZXMgb3ZlciB0aGUgY291cnNlIG9mIHRoZSBzZW1lc3Rlci4gSW1wbGljYXRpb25zIGZvciBwcmFjdGljZSBhbmQgYWRkaXRpb25hbCByZXNlYXJjaCBhcmUgc3VnZ2VzdGVkLiJ9LCJpc1RlbXBvcmFyeSI6ZmFsc2V9XX0="/>
           <w:id w:val="809212271"/>
           <w:placeholder>
             <w:docPart w:val="DefaultPlaceholder_-1854013440"/>
@@ -11965,7 +11959,7 @@
             <w:sz w:val="24"/>
             <w:szCs w:val="24"/>
           </w:rPr>
-          <w:tag w:val="MENDELEY_CITATION_v3_eyJjaXRhdGlvbklEIjoiTUVOREVMRVlfQ0lUQVRJT05fZmQ5MzM5OGQtYmY3Zi00ODgyLTkxNzEtZWU0MjYyYzllYjEzIiwicHJvcGVydGllcyI6eyJub3RlSW5kZXgiOjB9LCJpc0VkaXRlZCI6ZmFsc2UsIm1hbnVhbE92ZXJyaWRlIjp7ImlzTWFudWFsbHlPdmVycmlkZGVuIjpmYWxzZSwiY2l0ZXByb2NUZXh0IjoiWzE0XSIsIm1hbnVhbE92ZXJyaWRlVGV4dCI6IiJ9LCJjaXRhdGlvbkl0ZW1zIjpbeyJpZCI6IjE0OTlmOWMyLTg5NmYtMzYxYi04Yzg5LTAwMjUxNTRlMDhmMiIsIml0ZW1EYXRhIjp7InR5cGUiOiJyZXBvcnQiLCJpZCI6IjE0OTlmOWMyLTg5NmYtMzYxYi04Yzg5LTAwMjUxNTRlMDhmMiIsInRpdGxlIjoiSXNzdWVzIGluIEluZm9ybWluZyBTY2llbmNlIGFuZCBJbmZvcm1hdGlvbiBUZWNobm9sb2d5IEFzc2Vzc2luZyB0aGUgSW1wYWN0IG9mIEluc3RydWN0aW9uYWwgTWV0aG9kcyBhbmQgSW5mb3JtYXRpb24gVGVjaG5vbG9neSBvbiBTdHVkZW50IExlYXJuaW5nIFN0eWxlcyIsImdyb3VwSWQiOiJhNGQ3YTFmZi0zNzJmLTMwZDktYWJjNi02YTliM2M3ZjdiMzYiLCJhdXRob3IiOlt7ImZhbWlseSI6Ikt1bWFyIiwiZ2l2ZW4iOiJQb29uYW0iLCJwYXJzZS1uYW1lcyI6ZmFsc2UsImRyb3BwaW5nLXBhcnRpY2xlIjoiIiwibm9uLWRyb3BwaW5nLXBhcnRpY2xlIjoiIn0seyJmYW1pbHkiOiJLdW1hciIsImdpdmVuIjoiQW5pbCIsInBhcnNlLW5hbWVzIjpmYWxzZSwiZHJvcHBpbmctcGFydGljbGUiOiIiLCJub24tZHJvcHBpbmctcGFydGljbGUiOiIifSx7ImZhbWlseSI6IlNtYXJ0IiwiZ2l2ZW4iOiJLYXJsIiwicGFyc2UtbmFtZXMiOmZhbHNlLCJkcm9wcGluZy1wYXJ0aWNsZSI6IiIsIm5vbi1kcm9wcGluZy1wYXJ0aWNsZSI6IiJ9XSwiYWJzdHJhY3QiOiJJbiBhbiBlcmEgb2YgaW5jcmVhc2VkIGFjY291bnRhYmlsaXR5IGluIGFzc2Vzc2luZyBzdHVkZW50IGxlYXJuaW5nIG91dGNvbWVzLCBncmVhdGVyIGVtcGhhc2lzIGhhcyBiZWVuIGZvY3VzZWQgb24gZmFjdG9ycyB0aGF0IGluZmx1ZW5jZSBzdHVkZW50IGxlYXJuaW5nLiBJbiB0aGlzIHBhcGVyIHdlIGV4YW1pbmUgdGhlIGltcGFjdCBvZiBpbnN0cnVjdGlvbmFsIG1ldGhvZHMgYW5kIGluZm9ybWF0aW9uIHRlY2hub2xvZ3kgb24gc3R1ZGVudCBsZWFybmluZyBzdHlsZXMsIGFsbCBjcml0aWNhbCBmYWN0b3JzIGFmZmVjdGluZyBzdHVkZW50IGxlYXJuaW5nLiBBIHJlc2VhcmNoIGZyYW1ld29yayB0aGF0IHN1Z2dlc3RzIHRoZSByZWxhdGlvbnNoaXAgb2YgaW5zdHJ1Y3Rpb25hbCBwcm9jZXNzZXMgYW5kIGluZm9ybWF0aW9uIHRlY2hub2xvZ3kgdG8gbGVhcm5pbmcgc3R5bGVzIGlzIHByb3Bvc2VkLiBVc2luZyB0aGUgZnJhbWV3b3JrLCBwcmUtYW5kIHBvc3QtdGVzdHMgYmFzZWQgb24gdGhlIEdyYXNoYS1SaWVjaG1hbm4gU3R1ZGVudCBMZWFybmluZyBTdHlsZXMgU2NhbGVzIHdlcmUgdXNlZCB0byBhc3Nlc3MgY2hhbmdlcyBpbiBzdHVkZW50IGxlYXJuaW5nIHN0eWxlcyBvdmVyIHRoZSBjb3Vyc2Ugb2YgYSBzZW1lc3RlciBpbiB0aHJlZSBjb2xsZWdlLWxldmVsIGNvdXJzZXMuIFRocm91Z2ggc3BlY2lmaWMgaW5zdHJ1Y3Rpb25hbCBpbnRlcnZlbnRpb24gY291cGxlZCB3aXRoIGNvbGxhYm9yYXRpdmUgcHJvamVjdHMgYW5kIHRoZSB1c2Ugb2YgY291cnNlLW1hbmFnZW1lbnQgc29mdHdhcmUsIHRoZSByZXN1bHRzIG9mIHRoZSBhc3Nlc3NtZW50cyBzaG93ZWQgYSBzaWduaWZpY2FudCBpbmNyZWFzZSBpbiBzdHVkZW50cycgQ29sbGFib3JhdGl2ZSwgUGFydGljaXBhbnQsIGFuZCBJbmRlcGVuZGVudCBsZWFybmluZyBzdHlsZXMgb3ZlciB0aGUgY291cnNlIG9mIHRoZSBzZW1lc3Rlci4gSW1wbGljYXRpb25zIGZvciBwcmFjdGljZSBhbmQgYWRkaXRpb25hbCByZXNlYXJjaCBhcmUgc3VnZ2VzdGVkLiIsImNvbnRhaW5lci10aXRsZS1zaG9ydCI6IiJ9LCJpc1RlbXBvcmFyeSI6ZmFsc2V9XX0="/>
+          <w:tag w:val="MENDELEY_CITATION_v3_eyJjaXRhdGlvbklEIjoiTUVOREVMRVlfQ0lUQVRJT05fZmQ5MzM5OGQtYmY3Zi00ODgyLTkxNzEtZWU0MjYyYzllYjEzIiwicHJvcGVydGllcyI6eyJub3RlSW5kZXgiOjB9LCJpc0VkaXRlZCI6ZmFsc2UsIm1hbnVhbE92ZXJyaWRlIjp7ImlzTWFudWFsbHlPdmVycmlkZGVuIjpmYWxzZSwiY2l0ZXByb2NUZXh0IjoiWzE0XSIsIm1hbnVhbE92ZXJyaWRlVGV4dCI6IiJ9LCJjaXRhdGlvbkl0ZW1zIjpbeyJpZCI6IjE0OTlmOWMyLTg5NmYtMzYxYi04Yzg5LTAwMjUxNTRlMDhmMiIsIml0ZW1EYXRhIjp7InR5cGUiOiJyZXBvcnQiLCJpZCI6IjE0OTlmOWMyLTg5NmYtMzYxYi04Yzg5LTAwMjUxNTRlMDhmMiIsInRpdGxlIjoiSXNzdWVzIGluIEluZm9ybWluZyBTY2llbmNlIGFuZCBJbmZvcm1hdGlvbiBUZWNobm9sb2d5IEFzc2Vzc2luZyB0aGUgSW1wYWN0IG9mIEluc3RydWN0aW9uYWwgTWV0aG9kcyBhbmQgSW5mb3JtYXRpb24gVGVjaG5vbG9neSBvbiBTdHVkZW50IExlYXJuaW5nIFN0eWxlcyIsImdyb3VwSWQiOiJhNGQ3YTFmZi0zNzJmLTMwZDktYWJjNi02YTliM2M3ZjdiMzYiLCJhdXRob3IiOlt7ImZhbWlseSI6Ikt1bWFyIiwiZ2l2ZW4iOiJQb29uYW0iLCJwYXJzZS1uYW1lcyI6ZmFsc2UsImRyb3BwaW5nLXBhcnRpY2xlIjoiIiwibm9uLWRyb3BwaW5nLXBhcnRpY2xlIjoiIn0seyJmYW1pbHkiOiJLdW1hciIsImdpdmVuIjoiQW5pbCIsInBhcnNlLW5hbWVzIjpmYWxzZSwiZHJvcHBpbmctcGFydGljbGUiOiIiLCJub24tZHJvcHBpbmctcGFydGljbGUiOiIifSx7ImZhbWlseSI6IlNtYXJ0IiwiZ2l2ZW4iOiJLYXJsIiwicGFyc2UtbmFtZXMiOmZhbHNlLCJkcm9wcGluZy1wYXJ0aWNsZSI6IiIsIm5vbi1kcm9wcGluZy1wYXJ0aWNsZSI6IiJ9XSwiYWJzdHJhY3QiOiJJbiBhbiBlcmEgb2YgaW5jcmVhc2VkIGFjY291bnRhYmlsaXR5IGluIGFzc2Vzc2luZyBzdHVkZW50IGxlYXJuaW5nIG91dGNvbWVzLCBncmVhdGVyIGVtcGhhc2lzIGhhcyBiZWVuIGZvY3VzZWQgb24gZmFjdG9ycyB0aGF0IGluZmx1ZW5jZSBzdHVkZW50IGxlYXJuaW5nLiBJbiB0aGlzIHBhcGVyIHdlIGV4YW1pbmUgdGhlIGltcGFjdCBvZiBpbnN0cnVjdGlvbmFsIG1ldGhvZHMgYW5kIGluZm9ybWF0aW9uIHRlY2hub2xvZ3kgb24gc3R1ZGVudCBsZWFybmluZyBzdHlsZXMsIGFsbCBjcml0aWNhbCBmYWN0b3JzIGFmZmVjdGluZyBzdHVkZW50IGxlYXJuaW5nLiBBIHJlc2VhcmNoIGZyYW1ld29yayB0aGF0IHN1Z2dlc3RzIHRoZSByZWxhdGlvbnNoaXAgb2YgaW5zdHJ1Y3Rpb25hbCBwcm9jZXNzZXMgYW5kIGluZm9ybWF0aW9uIHRlY2hub2xvZ3kgdG8gbGVhcm5pbmcgc3R5bGVzIGlzIHByb3Bvc2VkLiBVc2luZyB0aGUgZnJhbWV3b3JrLCBwcmUtYW5kIHBvc3QtdGVzdHMgYmFzZWQgb24gdGhlIEdyYXNoYS1SaWVjaG1hbm4gU3R1ZGVudCBMZWFybmluZyBTdHlsZXMgU2NhbGVzIHdlcmUgdXNlZCB0byBhc3Nlc3MgY2hhbmdlcyBpbiBzdHVkZW50IGxlYXJuaW5nIHN0eWxlcyBvdmVyIHRoZSBjb3Vyc2Ugb2YgYSBzZW1lc3RlciBpbiB0aHJlZSBjb2xsZWdlLWxldmVsIGNvdXJzZXMuIFRocm91Z2ggc3BlY2lmaWMgaW5zdHJ1Y3Rpb25hbCBpbnRlcnZlbnRpb24gY291cGxlZCB3aXRoIGNvbGxhYm9yYXRpdmUgcHJvamVjdHMgYW5kIHRoZSB1c2Ugb2YgY291cnNlLW1hbmFnZW1lbnQgc29mdHdhcmUsIHRoZSByZXN1bHRzIG9mIHRoZSBhc3Nlc3NtZW50cyBzaG93ZWQgYSBzaWduaWZpY2FudCBpbmNyZWFzZSBpbiBzdHVkZW50cycgQ29sbGFib3JhdGl2ZSwgUGFydGljaXBhbnQsIGFuZCBJbmRlcGVuZGVudCBsZWFybmluZyBzdHlsZXMgb3ZlciB0aGUgY291cnNlIG9mIHRoZSBzZW1lc3Rlci4gSW1wbGljYXRpb25zIGZvciBwcmFjdGljZSBhbmQgYWRkaXRpb25hbCByZXNlYXJjaCBhcmUgc3VnZ2VzdGVkLiJ9LCJpc1RlbXBvcmFyeSI6ZmFsc2V9XX0="/>
           <w:id w:val="1698124918"/>
           <w:placeholder>
             <w:docPart w:val="DefaultPlaceholder_-1854013440"/>
@@ -13251,7 +13245,7 @@
             <w:sz w:val="24"/>
             <w:szCs w:val="24"/>
           </w:rPr>
-          <w:tag w:val="MENDELEY_CITATION_v3_eyJjaXRhdGlvbklEIjoiTUVOREVMRVlfQ0lUQVRJT05fOTk3NjZmOWMtOTRhZi00NmNhLWE1NzgtNWRjZGQ0YzdiMGE1IiwicHJvcGVydGllcyI6eyJub3RlSW5kZXgiOjB9LCJpc0VkaXRlZCI6ZmFsc2UsIm1hbnVhbE92ZXJyaWRlIjp7ImlzTWFudWFsbHlPdmVycmlkZGVuIjpmYWxzZSwiY2l0ZXByb2NUZXh0IjoiWzE1XSIsIm1hbnVhbE92ZXJyaWRlVGV4dCI6IiJ9LCJjaXRhdGlvbkl0ZW1zIjpbeyJpZCI6IjBmZjZkNmIxLWM4NGItMzVjNi04YjRkLTI5MDRjZjg4OTM0MCIsIml0ZW1EYXRhIjp7InR5cGUiOiJyZXBvcnQiLCJpZCI6IjBmZjZkNmIxLWM4NGItMzVjNi04YjRkLTI5MDRjZjg4OTM0MCIsInRpdGxlIjoiRXN0aWxvcyBkZSBlbnNlw7FhbnphIHkgZXN0aWxvcyBkZSBhcHJlbmRpemFqZTogaW1wbGljYWNpb25lcyBwYXJhIGxhIGVkdWNhY2nDs24gcG9yIGNpY2xvcyIsImdyb3VwSWQiOiJhNGQ3YTFmZi0zNzJmLTMwZDktYWJjNi02YTliM2M3ZjdiMzYiLCJhdXRob3IiOlt7ImZhbWlseSI6IlJvc2EiLCJnaXZlbiI6Ik1hcmdhcml0YSIsInBhcnNlLW5hbWVzIjpmYWxzZSwiZHJvcHBpbmctcGFydGljbGUiOiIiLCJub24tZHJvcHBpbmctcGFydGljbGUiOiIifSx7ImZhbWlseSI6IkZlcm7DoW5kZXoiLCJnaXZlbiI6IlJlbmTDs24iLCJwYXJzZS1uYW1lcyI6ZmFsc2UsImRyb3BwaW5nLXBhcnRpY2xlIjoiIiwibm9uLWRyb3BwaW5nLXBhcnRpY2xlIjoiIn1dLCJVUkwiOiJodHRwczovL3d3dy5yZXNlYXJjaGdhdGUubmV0L3B1YmxpY2F0aW9uLzI3Nzc5NTgwNyIsImNvbnRhaW5lci10aXRsZS1zaG9ydCI6IiJ9LCJpc1RlbXBvcmFyeSI6ZmFsc2V9XX0="/>
+          <w:tag w:val="MENDELEY_CITATION_v3_eyJjaXRhdGlvbklEIjoiTUVOREVMRVlfQ0lUQVRJT05fOTk3NjZmOWMtOTRhZi00NmNhLWE1NzgtNWRjZGQ0YzdiMGE1IiwicHJvcGVydGllcyI6eyJub3RlSW5kZXgiOjB9LCJpc0VkaXRlZCI6ZmFsc2UsIm1hbnVhbE92ZXJyaWRlIjp7ImlzTWFudWFsbHlPdmVycmlkZGVuIjpmYWxzZSwiY2l0ZXByb2NUZXh0IjoiWzE1XSIsIm1hbnVhbE92ZXJyaWRlVGV4dCI6IiJ9LCJjaXRhdGlvbkl0ZW1zIjpbeyJpZCI6IjBmZjZkNmIxLWM4NGItMzVjNi04YjRkLTI5MDRjZjg4OTM0MCIsIml0ZW1EYXRhIjp7InR5cGUiOiJyZXBvcnQiLCJpZCI6IjBmZjZkNmIxLWM4NGItMzVjNi04YjRkLTI5MDRjZjg4OTM0MCIsInRpdGxlIjoiRXN0aWxvcyBkZSBlbnNlw7FhbnphIHkgZXN0aWxvcyBkZSBhcHJlbmRpemFqZTogaW1wbGljYWNpb25lcyBwYXJhIGxhIGVkdWNhY2nDs24gcG9yIGNpY2xvcyIsImdyb3VwSWQiOiJhNGQ3YTFmZi0zNzJmLTMwZDktYWJjNi02YTliM2M3ZjdiMzYiLCJhdXRob3IiOlt7ImZhbWlseSI6IlJvc2EiLCJnaXZlbiI6Ik1hcmdhcml0YSIsInBhcnNlLW5hbWVzIjpmYWxzZSwiZHJvcHBpbmctcGFydGljbGUiOiIiLCJub24tZHJvcHBpbmctcGFydGljbGUiOiIifSx7ImZhbWlseSI6IkZlcm7DoW5kZXoiLCJnaXZlbiI6IlJlbmTDs24iLCJwYXJzZS1uYW1lcyI6ZmFsc2UsImRyb3BwaW5nLXBhcnRpY2xlIjoiIiwibm9uLWRyb3BwaW5nLXBhcnRpY2xlIjoiIn1dLCJVUkwiOiJodHRwczovL3d3dy5yZXNlYXJjaGdhdGUubmV0L3B1YmxpY2F0aW9uLzI3Nzc5NTgwNyJ9LCJpc1RlbXBvcmFyeSI6ZmFsc2V9XX0="/>
           <w:id w:val="-949926494"/>
           <w:placeholder>
             <w:docPart w:val="DefaultPlaceholder_-1854013440"/>
@@ -17562,7 +17556,7 @@
           <w:color w:val="auto"/>
         </w:rPr>
       </w:pPr>
-      <w:bookmarkStart w:id="13" w:name="_Toc147100514"/>
+      <w:bookmarkStart w:id="13" w:name="_Toc147160825"/>
       <w:r>
         <w:rPr>
           <w:rFonts w:ascii="Arial" w:hAnsi="Arial" w:cs="Arial"/>
@@ -17844,18 +17838,124 @@
     </w:p>
     <w:p>
       <w:pPr>
-        <w:pStyle w:val="Heading3"/>
+        <w:spacing w:line="360" w:lineRule="auto"/>
+        <w:jc w:val="both"/>
+        <w:rPr>
+          <w:rFonts w:ascii="Arial" w:hAnsi="Arial" w:cs="Arial"/>
+          <w:color w:val="000000"/>
+          <w:sz w:val="24"/>
+          <w:szCs w:val="24"/>
+        </w:rPr>
+      </w:pPr>
+    </w:p>
+    <w:p>
+      <w:pPr>
+        <w:spacing w:line="360" w:lineRule="auto"/>
+        <w:jc w:val="both"/>
+        <w:rPr>
+          <w:rFonts w:ascii="Arial" w:hAnsi="Arial" w:cs="Arial"/>
+          <w:color w:val="000000"/>
+          <w:sz w:val="24"/>
+          <w:szCs w:val="24"/>
+        </w:rPr>
+      </w:pPr>
+    </w:p>
+    <w:p>
+      <w:pPr>
+        <w:spacing w:line="360" w:lineRule="auto"/>
+        <w:jc w:val="both"/>
+        <w:rPr>
+          <w:rFonts w:ascii="Arial" w:hAnsi="Arial" w:cs="Arial"/>
+          <w:color w:val="000000"/>
+          <w:sz w:val="24"/>
+          <w:szCs w:val="24"/>
+        </w:rPr>
+      </w:pPr>
+    </w:p>
+    <w:p>
+      <w:pPr>
+        <w:spacing w:line="360" w:lineRule="auto"/>
+        <w:jc w:val="both"/>
+        <w:rPr>
+          <w:rFonts w:ascii="Arial" w:hAnsi="Arial" w:cs="Arial"/>
+          <w:color w:val="000000"/>
+          <w:sz w:val="24"/>
+          <w:szCs w:val="24"/>
+        </w:rPr>
+      </w:pPr>
+    </w:p>
+    <w:p>
+      <w:pPr>
+        <w:spacing w:line="360" w:lineRule="auto"/>
+        <w:jc w:val="both"/>
+        <w:rPr>
+          <w:rFonts w:ascii="Arial" w:hAnsi="Arial" w:cs="Arial"/>
+          <w:color w:val="000000"/>
+          <w:sz w:val="24"/>
+          <w:szCs w:val="24"/>
+        </w:rPr>
+      </w:pPr>
+    </w:p>
+    <w:p>
+      <w:pPr>
+        <w:spacing w:line="360" w:lineRule="auto"/>
+        <w:jc w:val="both"/>
+        <w:rPr>
+          <w:rFonts w:ascii="Arial" w:hAnsi="Arial" w:cs="Arial"/>
+          <w:color w:val="000000"/>
+          <w:sz w:val="24"/>
+          <w:szCs w:val="24"/>
+        </w:rPr>
+      </w:pPr>
+    </w:p>
+    <w:p>
+      <w:pPr>
+        <w:spacing w:line="360" w:lineRule="auto"/>
+        <w:jc w:val="both"/>
+        <w:rPr>
+          <w:rFonts w:ascii="Arial" w:hAnsi="Arial" w:cs="Arial"/>
+          <w:color w:val="000000"/>
+          <w:sz w:val="24"/>
+          <w:szCs w:val="24"/>
+        </w:rPr>
+      </w:pPr>
+    </w:p>
+    <w:p>
+      <w:pPr>
+        <w:spacing w:line="360" w:lineRule="auto"/>
+        <w:jc w:val="both"/>
+        <w:rPr>
+          <w:rFonts w:ascii="Arial" w:hAnsi="Arial" w:cs="Arial"/>
+          <w:color w:val="000000"/>
+          <w:sz w:val="24"/>
+          <w:szCs w:val="24"/>
+        </w:rPr>
+      </w:pPr>
+      <w:r>
+        <w:rPr>
+          <w:rFonts w:ascii="Arial" w:hAnsi="Arial" w:cs="Arial"/>
+          <w:color w:val="000000"/>
+          <w:sz w:val="24"/>
+          <w:szCs w:val="24"/>
+        </w:rPr>
+        <w:lastRenderedPageBreak/>
+        <w:t>Clústers de A</w:t>
+      </w:r>
+    </w:p>
+    <w:p>
+      <w:pPr>
+        <w:pStyle w:val="Heading2"/>
         <w:rPr>
           <w:rFonts w:ascii="Arial" w:hAnsi="Arial" w:cs="Arial"/>
           <w:b/>
           <w:bCs/>
           <w:color w:val="auto"/>
-        </w:rPr>
-      </w:pPr>
-    </w:p>
-    <w:p>
-      <w:pPr>
-        <w:pStyle w:val="Heading2"/>
+          <w:sz w:val="24"/>
+          <w:szCs w:val="24"/>
+        </w:rPr>
+      </w:pPr>
+      <w:bookmarkStart w:id="14" w:name="_Toc147160826"/>
+      <w:r>
         <w:rPr>
           <w:rFonts w:ascii="Arial" w:hAnsi="Arial" w:cs="Arial"/>
           <w:b/>
@@ -17864,17 +17964,6 @@
           <w:sz w:val="24"/>
           <w:szCs w:val="24"/>
         </w:rPr>
-      </w:pPr>
-      <w:bookmarkStart w:id="14" w:name="_Toc147100515"/>
-      <w:r>
-        <w:rPr>
-          <w:rFonts w:ascii="Arial" w:hAnsi="Arial" w:cs="Arial"/>
-          <w:b/>
-          <w:bCs/>
-          <w:color w:val="auto"/>
-          <w:sz w:val="24"/>
-          <w:szCs w:val="24"/>
-        </w:rPr>
         <w:t>Fundamentación Matemática</w:t>
       </w:r>
       <w:bookmarkEnd w:id="14"/>
@@ -17969,7 +18058,6 @@
           <w:sz w:val="24"/>
           <w:szCs w:val="24"/>
         </w:rPr>
-        <w:lastRenderedPageBreak/>
         <w:t xml:space="preserve">Utilizando como base las Restricciones de Dominio mencionadas, se evaluarán mediante análisis "Post-Mortem" de las sesiones de tutorías masivas de la Fundación Ayudinga, recopiladas verbalmente por tutores, voluntarios logísticos y </w:t>
       </w:r>
       <w:r>
@@ -18444,7 +18532,7 @@
           <w:color w:val="auto"/>
         </w:rPr>
       </w:pPr>
-      <w:bookmarkStart w:id="15" w:name="_Toc147100516"/>
+      <w:bookmarkStart w:id="15" w:name="_Toc147160827"/>
       <w:r>
         <w:rPr>
           <w:rFonts w:ascii="Arial" w:hAnsi="Arial" w:cs="Arial"/>
@@ -18452,6 +18540,7 @@
           <w:bCs/>
           <w:color w:val="auto"/>
         </w:rPr>
+        <w:lastRenderedPageBreak/>
         <w:t xml:space="preserve">El Problema de los Matrimonios </w:t>
       </w:r>
       <w:r>
@@ -18574,7 +18663,6 @@
           <w:szCs w:val="24"/>
           <w:lang w:eastAsia="en-GB"/>
         </w:rPr>
-        <w:lastRenderedPageBreak/>
         <w:t xml:space="preserve">Siendo los nombres de las mujeres definidos por la siguiente lista </w:t>
       </w:r>
       <m:oMath>
@@ -18980,7 +19068,17 @@
           <w:szCs w:val="24"/>
           <w:lang w:eastAsia="en-GB"/>
         </w:rPr>
-        <w:t xml:space="preserve">Se desea buscar una combinatoria de estos dos conjuntos, estableciendo las preferencias de cada uno de los miembros de ellos para que sea un emparejamiento estable, por lo que se puede determinar que </w:t>
+        <w:t xml:space="preserve">Se desea buscar una combinatoria de estos dos conjuntos, estableciendo las preferencias de cada uno de los miembros de ellos para que sea un </w:t>
+      </w:r>
+      <w:r>
+        <w:rPr>
+          <w:rFonts w:ascii="Arial" w:hAnsi="Arial" w:cs="Arial"/>
+          <w:sz w:val="24"/>
+          <w:szCs w:val="24"/>
+          <w:lang w:eastAsia="en-GB"/>
+        </w:rPr>
+        <w:lastRenderedPageBreak/>
+        <w:t xml:space="preserve">emparejamiento estable, por lo que se puede determinar que </w:t>
       </w:r>
       <m:oMath>
         <m:r>
@@ -19104,7 +19202,6 @@
           <w:szCs w:val="24"/>
           <w:lang w:eastAsia="en-GB"/>
         </w:rPr>
-        <w:lastRenderedPageBreak/>
         <w:t>El Algoritmo de Gale – Shapley es comúnmente utilizado como una herramienta matemática para establecer un sistema en el que cualquier persona, sea capaz de encontrar a la persona que por la que mayor afinidad tiene dentro de un conjunto de otras personas que se encuentran disponibles</w:t>
       </w:r>
       <w:r>
@@ -19140,7 +19237,7 @@
           <w:lang w:eastAsia="en-GB"/>
         </w:rPr>
       </w:pPr>
-      <w:bookmarkStart w:id="16" w:name="_Toc147100517"/>
+      <w:bookmarkStart w:id="16" w:name="_Toc147160828"/>
       <w:r>
         <w:rPr>
           <w:rFonts w:ascii="Arial" w:hAnsi="Arial" w:cs="Arial"/>
@@ -19509,6 +19606,7 @@
           <w:sz w:val="24"/>
           <w:szCs w:val="24"/>
         </w:rPr>
+        <w:lastRenderedPageBreak/>
         <w:t xml:space="preserve">Más </w:t>
       </w:r>
       <w:r>
@@ -19634,7 +19732,6 @@
           <w:sz w:val="24"/>
           <w:szCs w:val="24"/>
         </w:rPr>
-        <w:lastRenderedPageBreak/>
         <w:t xml:space="preserve">Importante es desarrollar una Matriz de Preferencias, a la cual llamaremos </w:t>
       </w:r>
       <m:oMath>
@@ -19913,7 +20010,7 @@
           <w:color w:val="auto"/>
         </w:rPr>
       </w:pPr>
-      <w:bookmarkStart w:id="17" w:name="_Toc147100518"/>
+      <w:bookmarkStart w:id="17" w:name="_Toc147160829"/>
       <w:r>
         <w:rPr>
           <w:rFonts w:ascii="Arial" w:hAnsi="Arial" w:cs="Arial"/>
@@ -20565,7 +20662,7 @@
           <w:color w:val="auto"/>
         </w:rPr>
       </w:pPr>
-      <w:bookmarkStart w:id="18" w:name="_Toc147100519"/>
+      <w:bookmarkStart w:id="18" w:name="_Toc147160830"/>
       <w:r>
         <w:rPr>
           <w:rFonts w:ascii="Arial" w:hAnsi="Arial" w:cs="Arial"/>
@@ -20678,7 +20775,6 @@
           <w:sz w:val="24"/>
           <w:szCs w:val="24"/>
         </w:rPr>
-        <w:lastRenderedPageBreak/>
         <w:t>Cabe resaltar estos son estudiantes y tutores totalmente fficticios, por lo que no contamos con la Matriz de Preferencias (P) de cada uno de ellos, dado que ninguno de ello ha hecho la Prueba de Grasha-Riechmann para Estilos de Aprendizaje o Enseñanza, por l</w:t>
       </w:r>
       <w:r>
@@ -20727,7 +20823,7 @@
             <w:sz w:val="24"/>
             <w:szCs w:val="24"/>
           </w:rPr>
-          <w:tag w:val="MENDELEY_CITATION_v3_eyJjaXRhdGlvbklEIjoiTUVOREVMRVlfQ0lUQVRJT05fMjcyZmExMzAtYjJhNy00MzFjLWE5MWMtMTM4ZTBlYjIwMzczIiwicHJvcGVydGllcyI6eyJub3RlSW5kZXgiOjB9LCJpc0VkaXRlZCI6ZmFsc2UsIm1hbnVhbE92ZXJyaWRlIjp7ImlzTWFudWFsbHlPdmVycmlkZGVuIjpmYWxzZSwiY2l0ZXByb2NUZXh0IjoiWzE4XSIsIm1hbnVhbE92ZXJyaWRlVGV4dCI6IiJ9LCJjaXRhdGlvbkl0ZW1zIjpbeyJpZCI6IjJmMWVmN2UzLTVhOTMtMzQ1Zi1hMGFhLTAyMmUzNGE2ZjI1YyIsIml0ZW1EYXRhIjp7InR5cGUiOiJyZXBvcnQiLCJpZCI6IjJmMWVmN2UzLTVhOTMtMzQ1Zi1hMGFhLTAyMmUzNGE2ZjI1YyIsInRpdGxlIjoiQSBDT0xMQVRFUkFMIEVGRkVDVCBPRiBSRVdBUkQgUFJFRElDVEVEIEJZIE1BVENISU5HIFRIRU9SWSIsImdyb3VwSWQiOiJhNGQ3YTFmZi0zNzJmLTMwZDktYWJjNi02YTliM2M3ZjdiMzYiLCJhdXRob3IiOlt7ImZhbWlseSI6IkNoYXJsZXMiLCJnaXZlbiI6IkYiLCJwYXJzZS1uYW1lcyI6ZmFsc2UsImRyb3BwaW5nLXBhcnRpY2xlIjoiIiwibm9uLWRyb3BwaW5nLXBhcnRpY2xlIjoiIn0seyJmYW1pbHkiOiJSdXRnZXJzIiwiZ2l2ZW4iOiJNYWNlIiwicGFyc2UtbmFtZXMiOmZhbHNlLCJkcm9wcGluZy1wYXJ0aWNsZSI6IiIsIm5vbi1kcm9wcGluZy1wYXJ0aWNsZSI6IiJ9LHsiZmFtaWx5IjoiQW5kIiwiZ2l2ZW4iOiJVbml2ZXJzcnJ5IiwicGFyc2UtbmFtZXMiOmZhbHNlLCJkcm9wcGluZy1wYXJ0aWNsZSI6IiIsIm5vbi1kcm9wcGluZy1wYXJ0aWNsZSI6IiJ9LHsiZmFtaWx5IjoiTWNjdXJkeSIsImdpdmVuIjoiQmFycnkiLCJwYXJzZS1uYW1lcyI6ZmFsc2UsImRyb3BwaW5nLXBhcnRpY2xlIjoiIiwibm9uLWRyb3BwaW5nLXBhcnRpY2xlIjoiIn0seyJmYW1pbHkiOiJRdWlnbGV5IiwiZ2l2ZW4iOiJFbGl6YWJldGggQSIsInBhcnNlLW5hbWVzIjpmYWxzZSwiZHJvcHBpbmctcGFydGljbGUiOiIiLCJub24tZHJvcHBpbmctcGFydGljbGUiOiIifV0sImFic3RyYWN0IjoiTWF0Y2hpbmcgdGhlb3J5IGRlc2NyaWJlcyBhIHByb2Nlc3MgYnkgd2hpY2ggb3JnYW5pc21zIGRpc3RyaWJ1dGUgdGhlaXIgYmVoYXZpb3IgYmV0d2VlbiB0d28gb3IgbW9yZSBjb25jdXJyZW50IHNjaGVkdWxlcyBvZiByZWluZm9yY2VtZW50IChIZXJtc3RlaW4sIDE5NjEpLiBJbiBhbiBhdHRlbXB0IHRvIGRldGVybWluZSB0aGUgZ2VuZXJhbGl0eSBvZiBtYXRjaGluZyB0aGVvcnkgdG8gYXBwbGllZCBzZXR0aW5ncywgMiBzdHVkZW50cyByZWNlaXZpbmcgc3BlY2lhbCBlZHVjYXRpb24gd2VyZSBwcm92aWRlZCB3aXRoIGFjYWRlbWljIHJlc3BvbnNlIGFsdGVybmF0aXZlcy4gVXNpbmcgYSBjb21iaW5lZCBzaW11bHRhbmVvdXMgdHJlYXRtZW50cyBkZXNpZ24gYW5kIHJldmVyc2FsIGRlc2lnbiwgdW5lcXVhbCByYXRpbyBzY2hlZHVsZXMgb2YgcmVpbmZvcmNlbWVudCB3ZXJlIHZhcmllZCBhY3Jvc3MgdHdvIGFjYWRlbWljIHJlc3BvbnNlcy4gRmluZGluZ3MgaW5kaWNhdGVkIHRoYXQgYm90aCBzdWJqZWN0cyBhbGxvY2F0ZWQgaGlnaGVyIHJhdGVzIG9mIHJlc3BvbnNlcyB0byB0aGUgcmljaGVyIHNjaGVkdWxlIG9mcmVpbmZvcmNlbWVudCwgYWx0aG91Z2ggb25seSBvbmUgcmVzcG9uZGVkIGV4Y2x1c2l2ZWx5IHRvIHRoZSByaWNoZXIgc2NoZWR1bGUuIFRoZSBwcmVzZW50IHJlc3VsdHMgbGVuZCBzdXBwb3J0IHRvIGEgcG9zdHVsYXRpb24gdGhhdCBwb3NpdGl2ZSByZWluZm9yY2VtZW50IG1heSBoYXZlIHVuZGVzaXJhYmxlIGNvbGxhdGVyYWwgZWZmZWN0cyB0aGF0IGFyZSBwcmVkaWN0ZWQgYnkgbWF0Y2hpbmcgdGhlb3J5IChCYWxzYW0gJiBCb25keSwgMTk4MykuIERFU0NSSVBUT1JTOiBjb25jdXJyZW50IHNjaGVkdWxlcywgbWF0Y2hpbmcgdGhlb3J5LCBiYXNpYyByZXNlYXJjaCwgcG9zaXRpdmUgcmVpbmZvcmNlbWVudCBUaGUgdGVybSBtYXRjaGluZyByZWZlcnMgdG8gYW4gb3BlcmFudCBwcm9jZXNzIGRlc2NyaWJpbmcgaG93IG9yZ2FuaXNtcyBkaXN0cmlidXRlIHRoZWlyIGJlaGF2aW9yIGJldHdlZW4gdHdvIG9yIG1vcmUgY29uY3VycmVudCBzY2hlZHVsZXMgb2YgcmVpbmZvcmNlbWVudCAoSGVycm5zdGVpbiwgMTk2MSkuIEhlcnJuc3RlaW4gZGVtb25zdHJhdGVkIHRoYXQgdGhlIGRpc3RyaWJ1dGlvbiBvZiBiZWhhdmlvciBhbW9uZyBjb25jdXJyZW50bHkgYXZhaWxhYmxlIGFsdGVybmF0aXZlcyBpcyBsYXdmdWwgYW5kIGlzIGRlcGVuZGVudCBvbiB0aGUgcmF0ZSBvZiByZWluZm9yY2VtZW50IGZvciBlYWNoIGFsdGVybmF0aXZlIHNjaGVkdWxlLiBTcGVjaWZpY2FsbHksIHRoZSByZWxhdGl2ZSBmcmVxdWVuY3kgb2YgcmVzcG9uZGluZyB0byBhIGdpdmVuIGFsdGVybmF0aXZlIGNsb3NlbHkgYXBwcm94aW1hdGVzIHRoZSByZWxhdGl2ZSBmcmVxdWVuY3kgb2YgcmVpbmZvcmNlbWVudCBvYnRhaW5lZCBmcm9tIHRoYXQgYWx0ZXJuYXRpdmUuIFRoaXMgZmluZGluZyBmb3JtcyB0aGUgYmFzaXMgZm9yIHRoZSBtYXRjaGluZyBsYXcsIGEgbWF0aGVtYXRpY2FsIGRlc2NyaXB0aW9uIG9mIHRoZSBvcmRlcmx5IGFsbG9jYXRpb24gb2YgYmVoYXZpb3IgYW1vbmcgcmVzcG9uc2UgYWx0ZXJuYXRpdmVzIGluIHByb3BvcnRpb24gdG8gb2J0YWluZWQgcmVpbmZvcmNlbWVudC4gU2luY2UgSGVybXN0ZWluJ3MgZGFzc2ljIHN0dWR5LCBjb25zaWRlcmFibGUgcmVzZWFyY2ggd2l0aCBhbmltYWxzIGhhcyBjb25maXJtZWQgdGhlIGJhc2ljIHRlbmV0cyBvZiB0aGUgbWF0Y2hpbmcgbGF3IChkZSBWaWxsaWVycywgMTk3NykuIFNldmVyYWwgcmVwbGljYXRpb25zIHdpdGggaHVtYW4gc3ViamVjdHMgaGF2ZSBmdXJ0aGVyIHNob3duIHRoYXQgbWF0Y2hpbmcgdGhlb3J5IGhhcyBnZW5lcmFsaXR5IGFjcm9zcyBzcGVjaWVzLiBQaWVyY2UgYW5kIEVwbGluZyAoMTk4MykgcmV2aWV3ZWQgdGhlIG1hdGNoaW5nIGxpdGVyYXR1cmUgd2l0aCBodW1hbiBzdWJqZWN0cyBhbmQgZm91bmQgdGhhdCBtb3N0IHN0dWRpZXMgY29uZmlybWVkIiwiY29udGFpbmVyLXRpdGxlLXNob3J0IjoiIn0sImlzVGVtcG9yYXJ5IjpmYWxzZX1dfQ=="/>
+          <w:tag w:val="MENDELEY_CITATION_v3_eyJjaXRhdGlvbklEIjoiTUVOREVMRVlfQ0lUQVRJT05fMjcyZmExMzAtYjJhNy00MzFjLWE5MWMtMTM4ZTBlYjIwMzczIiwicHJvcGVydGllcyI6eyJub3RlSW5kZXgiOjB9LCJpc0VkaXRlZCI6ZmFsc2UsIm1hbnVhbE92ZXJyaWRlIjp7ImlzTWFudWFsbHlPdmVycmlkZGVuIjpmYWxzZSwiY2l0ZXByb2NUZXh0IjoiWzE4XSIsIm1hbnVhbE92ZXJyaWRlVGV4dCI6IiJ9LCJjaXRhdGlvbkl0ZW1zIjpbeyJpZCI6IjJmMWVmN2UzLTVhOTMtMzQ1Zi1hMGFhLTAyMmUzNGE2ZjI1YyIsIml0ZW1EYXRhIjp7InR5cGUiOiJyZXBvcnQiLCJpZCI6IjJmMWVmN2UzLTVhOTMtMzQ1Zi1hMGFhLTAyMmUzNGE2ZjI1YyIsInRpdGxlIjoiQSBDT0xMQVRFUkFMIEVGRkVDVCBPRiBSRVdBUkQgUFJFRElDVEVEIEJZIE1BVENISU5HIFRIRU9SWSIsImdyb3VwSWQiOiJhNGQ3YTFmZi0zNzJmLTMwZDktYWJjNi02YTliM2M3ZjdiMzYiLCJhdXRob3IiOlt7ImZhbWlseSI6IkNoYXJsZXMiLCJnaXZlbiI6IkYiLCJwYXJzZS1uYW1lcyI6ZmFsc2UsImRyb3BwaW5nLXBhcnRpY2xlIjoiIiwibm9uLWRyb3BwaW5nLXBhcnRpY2xlIjoiIn0seyJmYW1pbHkiOiJSdXRnZXJzIiwiZ2l2ZW4iOiJNYWNlIiwicGFyc2UtbmFtZXMiOmZhbHNlLCJkcm9wcGluZy1wYXJ0aWNsZSI6IiIsIm5vbi1kcm9wcGluZy1wYXJ0aWNsZSI6IiJ9LHsiZmFtaWx5IjoiQW5kIiwiZ2l2ZW4iOiJVbml2ZXJzcnJ5IiwicGFyc2UtbmFtZXMiOmZhbHNlLCJkcm9wcGluZy1wYXJ0aWNsZSI6IiIsIm5vbi1kcm9wcGluZy1wYXJ0aWNsZSI6IiJ9LHsiZmFtaWx5IjoiTWNjdXJkeSIsImdpdmVuIjoiQmFycnkiLCJwYXJzZS1uYW1lcyI6ZmFsc2UsImRyb3BwaW5nLXBhcnRpY2xlIjoiIiwibm9uLWRyb3BwaW5nLXBhcnRpY2xlIjoiIn0seyJmYW1pbHkiOiJRdWlnbGV5IiwiZ2l2ZW4iOiJFbGl6YWJldGggQSIsInBhcnNlLW5hbWVzIjpmYWxzZSwiZHJvcHBpbmctcGFydGljbGUiOiIiLCJub24tZHJvcHBpbmctcGFydGljbGUiOiIifV0sImFic3RyYWN0IjoiTWF0Y2hpbmcgdGhlb3J5IGRlc2NyaWJlcyBhIHByb2Nlc3MgYnkgd2hpY2ggb3JnYW5pc21zIGRpc3RyaWJ1dGUgdGhlaXIgYmVoYXZpb3IgYmV0d2VlbiB0d28gb3IgbW9yZSBjb25jdXJyZW50IHNjaGVkdWxlcyBvZiByZWluZm9yY2VtZW50IChIZXJtc3RlaW4sIDE5NjEpLiBJbiBhbiBhdHRlbXB0IHRvIGRldGVybWluZSB0aGUgZ2VuZXJhbGl0eSBvZiBtYXRjaGluZyB0aGVvcnkgdG8gYXBwbGllZCBzZXR0aW5ncywgMiBzdHVkZW50cyByZWNlaXZpbmcgc3BlY2lhbCBlZHVjYXRpb24gd2VyZSBwcm92aWRlZCB3aXRoIGFjYWRlbWljIHJlc3BvbnNlIGFsdGVybmF0aXZlcy4gVXNpbmcgYSBjb21iaW5lZCBzaW11bHRhbmVvdXMgdHJlYXRtZW50cyBkZXNpZ24gYW5kIHJldmVyc2FsIGRlc2lnbiwgdW5lcXVhbCByYXRpbyBzY2hlZHVsZXMgb2YgcmVpbmZvcmNlbWVudCB3ZXJlIHZhcmllZCBhY3Jvc3MgdHdvIGFjYWRlbWljIHJlc3BvbnNlcy4gRmluZGluZ3MgaW5kaWNhdGVkIHRoYXQgYm90aCBzdWJqZWN0cyBhbGxvY2F0ZWQgaGlnaGVyIHJhdGVzIG9mIHJlc3BvbnNlcyB0byB0aGUgcmljaGVyIHNjaGVkdWxlIG9mcmVpbmZvcmNlbWVudCwgYWx0aG91Z2ggb25seSBvbmUgcmVzcG9uZGVkIGV4Y2x1c2l2ZWx5IHRvIHRoZSByaWNoZXIgc2NoZWR1bGUuIFRoZSBwcmVzZW50IHJlc3VsdHMgbGVuZCBzdXBwb3J0IHRvIGEgcG9zdHVsYXRpb24gdGhhdCBwb3NpdGl2ZSByZWluZm9yY2VtZW50IG1heSBoYXZlIHVuZGVzaXJhYmxlIGNvbGxhdGVyYWwgZWZmZWN0cyB0aGF0IGFyZSBwcmVkaWN0ZWQgYnkgbWF0Y2hpbmcgdGhlb3J5IChCYWxzYW0gJiBCb25keSwgMTk4MykuIERFU0NSSVBUT1JTOiBjb25jdXJyZW50IHNjaGVkdWxlcywgbWF0Y2hpbmcgdGhlb3J5LCBiYXNpYyByZXNlYXJjaCwgcG9zaXRpdmUgcmVpbmZvcmNlbWVudCBUaGUgdGVybSBtYXRjaGluZyByZWZlcnMgdG8gYW4gb3BlcmFudCBwcm9jZXNzIGRlc2NyaWJpbmcgaG93IG9yZ2FuaXNtcyBkaXN0cmlidXRlIHRoZWlyIGJlaGF2aW9yIGJldHdlZW4gdHdvIG9yIG1vcmUgY29uY3VycmVudCBzY2hlZHVsZXMgb2YgcmVpbmZvcmNlbWVudCAoSGVycm5zdGVpbiwgMTk2MSkuIEhlcnJuc3RlaW4gZGVtb25zdHJhdGVkIHRoYXQgdGhlIGRpc3RyaWJ1dGlvbiBvZiBiZWhhdmlvciBhbW9uZyBjb25jdXJyZW50bHkgYXZhaWxhYmxlIGFsdGVybmF0aXZlcyBpcyBsYXdmdWwgYW5kIGlzIGRlcGVuZGVudCBvbiB0aGUgcmF0ZSBvZiByZWluZm9yY2VtZW50IGZvciBlYWNoIGFsdGVybmF0aXZlIHNjaGVkdWxlLiBTcGVjaWZpY2FsbHksIHRoZSByZWxhdGl2ZSBmcmVxdWVuY3kgb2YgcmVzcG9uZGluZyB0byBhIGdpdmVuIGFsdGVybmF0aXZlIGNsb3NlbHkgYXBwcm94aW1hdGVzIHRoZSByZWxhdGl2ZSBmcmVxdWVuY3kgb2YgcmVpbmZvcmNlbWVudCBvYnRhaW5lZCBmcm9tIHRoYXQgYWx0ZXJuYXRpdmUuIFRoaXMgZmluZGluZyBmb3JtcyB0aGUgYmFzaXMgZm9yIHRoZSBtYXRjaGluZyBsYXcsIGEgbWF0aGVtYXRpY2FsIGRlc2NyaXB0aW9uIG9mIHRoZSBvcmRlcmx5IGFsbG9jYXRpb24gb2YgYmVoYXZpb3IgYW1vbmcgcmVzcG9uc2UgYWx0ZXJuYXRpdmVzIGluIHByb3BvcnRpb24gdG8gb2J0YWluZWQgcmVpbmZvcmNlbWVudC4gU2luY2UgSGVybXN0ZWluJ3MgZGFzc2ljIHN0dWR5LCBjb25zaWRlcmFibGUgcmVzZWFyY2ggd2l0aCBhbmltYWxzIGhhcyBjb25maXJtZWQgdGhlIGJhc2ljIHRlbmV0cyBvZiB0aGUgbWF0Y2hpbmcgbGF3IChkZSBWaWxsaWVycywgMTk3NykuIFNldmVyYWwgcmVwbGljYXRpb25zIHdpdGggaHVtYW4gc3ViamVjdHMgaGF2ZSBmdXJ0aGVyIHNob3duIHRoYXQgbWF0Y2hpbmcgdGhlb3J5IGhhcyBnZW5lcmFsaXR5IGFjcm9zcyBzcGVjaWVzLiBQaWVyY2UgYW5kIEVwbGluZyAoMTk4MykgcmV2aWV3ZWQgdGhlIG1hdGNoaW5nIGxpdGVyYXR1cmUgd2l0aCBodW1hbiBzdWJqZWN0cyBhbmQgZm91bmQgdGhhdCBtb3N0IHN0dWRpZXMgY29uZmlybWVkIn0sImlzVGVtcG9yYXJ5IjpmYWxzZX1dfQ=="/>
           <w:id w:val="1636060391"/>
           <w:placeholder>
             <w:docPart w:val="DefaultPlaceholder_-1854013440"/>
@@ -23095,9 +23191,9 @@
         </w:rPr>
         <w:lastRenderedPageBreak/>
         <w:drawing>
-          <wp:inline distT="0" distB="0" distL="0" distR="0" wp14:anchorId="19832B81" wp14:editId="63B04B1D">
-            <wp:extent cx="4290662" cy="4201459"/>
-            <wp:effectExtent l="0" t="0" r="0" b="8890"/>
+          <wp:inline distT="0" distB="0" distL="0" distR="0" wp14:anchorId="19832B81" wp14:editId="7552191B">
+            <wp:extent cx="3145015" cy="3079630"/>
+            <wp:effectExtent l="0" t="0" r="0" b="6985"/>
             <wp:docPr id="1902682881" name="Picture 1"/>
             <wp:cNvGraphicFramePr>
               <a:graphicFrameLocks xmlns:a="http://schemas.openxmlformats.org/drawingml/2006/main" noChangeAspect="1"/>
@@ -23127,7 +23223,7 @@
                   <pic:spPr>
                     <a:xfrm>
                       <a:off x="0" y="0"/>
-                      <a:ext cx="4290662" cy="4201459"/>
+                      <a:ext cx="3154668" cy="3089083"/>
                     </a:xfrm>
                     <a:prstGeom prst="rect">
                       <a:avLst/>
@@ -23320,7 +23416,7 @@
           <w:szCs w:val="24"/>
         </w:rPr>
       </w:pPr>
-      <w:bookmarkStart w:id="19" w:name="_Toc147100520"/>
+      <w:bookmarkStart w:id="19" w:name="_Toc147160831"/>
       <w:r>
         <w:rPr>
           <w:rFonts w:ascii="Arial" w:hAnsi="Arial" w:cs="Arial"/>
@@ -23666,7 +23762,7 @@
           <w:szCs w:val="24"/>
         </w:rPr>
       </w:pPr>
-      <w:bookmarkStart w:id="20" w:name="_Toc147100521"/>
+      <w:bookmarkStart w:id="20" w:name="_Toc147160832"/>
       <w:r>
         <w:rPr>
           <w:rFonts w:ascii="Arial" w:hAnsi="Arial" w:cs="Arial"/>
@@ -24034,7 +24130,7 @@
           <w:szCs w:val="24"/>
         </w:rPr>
       </w:pPr>
-      <w:bookmarkStart w:id="21" w:name="_Toc147100522"/>
+      <w:bookmarkStart w:id="21" w:name="_Toc147160833"/>
       <w:r>
         <w:rPr>
           <w:rFonts w:ascii="Arial" w:hAnsi="Arial" w:cs="Arial"/>
@@ -24415,7 +24511,7 @@
           <w:szCs w:val="24"/>
         </w:rPr>
       </w:pPr>
-      <w:bookmarkStart w:id="22" w:name="_Toc147100523"/>
+      <w:bookmarkStart w:id="22" w:name="_Toc147160834"/>
       <w:r>
         <w:rPr>
           <w:rFonts w:ascii="Arial" w:hAnsi="Arial" w:cs="Arial"/>
@@ -24772,7 +24868,7 @@
           <w:szCs w:val="24"/>
         </w:rPr>
       </w:pPr>
-      <w:bookmarkStart w:id="23" w:name="_Toc147100524"/>
+      <w:bookmarkStart w:id="23" w:name="_Toc147160835"/>
       <w:r>
         <w:rPr>
           <w:rFonts w:ascii="Arial" w:hAnsi="Arial" w:cs="Arial"/>
@@ -25031,86 +25127,63 @@
           <w:pPr>
             <w:autoSpaceDE w:val="0"/>
             <w:autoSpaceDN w:val="0"/>
-            <w:spacing w:line="360" w:lineRule="auto"/>
             <w:ind w:hanging="640"/>
-            <w:divId w:val="693112928"/>
+            <w:divId w:val="1287078513"/>
             <w:rPr>
-              <w:rFonts w:ascii="Arial" w:eastAsia="Times New Roman" w:hAnsi="Arial" w:cs="Arial"/>
-              <w:sz w:val="28"/>
-              <w:szCs w:val="28"/>
+              <w:rFonts w:eastAsia="Times New Roman"/>
+              <w:sz w:val="24"/>
+              <w:szCs w:val="24"/>
             </w:rPr>
           </w:pPr>
           <w:r>
             <w:rPr>
               <w:rFonts w:eastAsia="Times New Roman"/>
             </w:rPr>
-            <w:t>[</w:t>
+            <w:t>[1]</w:t>
           </w:r>
           <w:r>
             <w:rPr>
-              <w:rFonts w:ascii="Arial" w:eastAsia="Times New Roman" w:hAnsi="Arial" w:cs="Arial"/>
-              <w:sz w:val="24"/>
-              <w:szCs w:val="24"/>
-            </w:rPr>
-            <w:t>1]</w:t>
-          </w:r>
-          <w:r>
-            <w:rPr>
-              <w:rFonts w:ascii="Arial" w:eastAsia="Times New Roman" w:hAnsi="Arial" w:cs="Arial"/>
-              <w:sz w:val="24"/>
-              <w:szCs w:val="24"/>
+              <w:rFonts w:eastAsia="Times New Roman"/>
             </w:rPr>
             <w:tab/>
             <w:t xml:space="preserve">J. Heraclio Batista </w:t>
           </w:r>
           <w:r>
             <w:rPr>
-              <w:rFonts w:ascii="Arial" w:eastAsia="Times New Roman" w:hAnsi="Arial" w:cs="Arial"/>
+              <w:rFonts w:eastAsia="Times New Roman"/>
               <w:i/>
               <w:iCs/>
-              <w:sz w:val="24"/>
-              <w:szCs w:val="24"/>
             </w:rPr>
             <w:t>et al.</w:t>
           </w:r>
           <w:r>
             <w:rPr>
-              <w:rFonts w:ascii="Arial" w:eastAsia="Times New Roman" w:hAnsi="Arial" w:cs="Arial"/>
-              <w:sz w:val="24"/>
-              <w:szCs w:val="24"/>
+              <w:rFonts w:eastAsia="Times New Roman"/>
             </w:rPr>
-            <w:t>, “JUNTA DIRECTIVA”.</w:t>
+            <w:t>, “Modelo Educativo AyuEduca2030”.</w:t>
           </w:r>
         </w:p>
         <w:p>
           <w:pPr>
             <w:autoSpaceDE w:val="0"/>
             <w:autoSpaceDN w:val="0"/>
-            <w:spacing w:line="360" w:lineRule="auto"/>
             <w:ind w:hanging="640"/>
-            <w:divId w:val="843592847"/>
+            <w:divId w:val="1924096986"/>
             <w:rPr>
-              <w:rFonts w:ascii="Arial" w:eastAsia="Times New Roman" w:hAnsi="Arial" w:cs="Arial"/>
-              <w:sz w:val="24"/>
-              <w:szCs w:val="24"/>
+              <w:rFonts w:eastAsia="Times New Roman"/>
               <w:lang w:val="en-US"/>
             </w:rPr>
           </w:pPr>
           <w:r>
             <w:rPr>
-              <w:rFonts w:ascii="Arial" w:eastAsia="Times New Roman" w:hAnsi="Arial" w:cs="Arial"/>
-              <w:sz w:val="24"/>
-              <w:szCs w:val="24"/>
+              <w:rFonts w:eastAsia="Times New Roman"/>
               <w:lang w:val="en-US"/>
             </w:rPr>
-            <w:lastRenderedPageBreak/>
             <w:t>[2]</w:t>
           </w:r>
           <w:r>
             <w:rPr>
-              <w:rFonts w:ascii="Arial" w:eastAsia="Times New Roman" w:hAnsi="Arial" w:cs="Arial"/>
-              <w:sz w:val="24"/>
-              <w:szCs w:val="24"/>
+              <w:rFonts w:eastAsia="Times New Roman"/>
               <w:lang w:val="en-US"/>
             </w:rPr>
             <w:tab/>
@@ -25121,30 +25194,23 @@
           <w:pPr>
             <w:autoSpaceDE w:val="0"/>
             <w:autoSpaceDN w:val="0"/>
-            <w:spacing w:line="360" w:lineRule="auto"/>
             <w:ind w:hanging="640"/>
-            <w:divId w:val="1459451935"/>
+            <w:divId w:val="1446534946"/>
             <w:rPr>
-              <w:rFonts w:ascii="Arial" w:eastAsia="Times New Roman" w:hAnsi="Arial" w:cs="Arial"/>
-              <w:sz w:val="24"/>
-              <w:szCs w:val="24"/>
+              <w:rFonts w:eastAsia="Times New Roman"/>
               <w:lang w:val="en-US"/>
             </w:rPr>
           </w:pPr>
           <w:r>
             <w:rPr>
-              <w:rFonts w:ascii="Arial" w:eastAsia="Times New Roman" w:hAnsi="Arial" w:cs="Arial"/>
-              <w:sz w:val="24"/>
-              <w:szCs w:val="24"/>
+              <w:rFonts w:eastAsia="Times New Roman"/>
               <w:lang w:val="en-US"/>
             </w:rPr>
             <w:t>[3]</w:t>
           </w:r>
           <w:r>
             <w:rPr>
-              <w:rFonts w:ascii="Arial" w:eastAsia="Times New Roman" w:hAnsi="Arial" w:cs="Arial"/>
-              <w:sz w:val="24"/>
-              <w:szCs w:val="24"/>
+              <w:rFonts w:eastAsia="Times New Roman"/>
               <w:lang w:val="en-US"/>
             </w:rPr>
             <w:tab/>
@@ -25152,20 +25218,16 @@
           </w:r>
           <w:r>
             <w:rPr>
-              <w:rFonts w:ascii="Arial" w:eastAsia="Times New Roman" w:hAnsi="Arial" w:cs="Arial"/>
+              <w:rFonts w:eastAsia="Times New Roman"/>
               <w:i/>
               <w:iCs/>
-              <w:sz w:val="24"/>
-              <w:szCs w:val="24"/>
               <w:lang w:val="en-US"/>
             </w:rPr>
             <w:t>Bolema - Mathematics Education Bulletin</w:t>
           </w:r>
           <w:r>
             <w:rPr>
-              <w:rFonts w:ascii="Arial" w:eastAsia="Times New Roman" w:hAnsi="Arial" w:cs="Arial"/>
-              <w:sz w:val="24"/>
-              <w:szCs w:val="24"/>
+              <w:rFonts w:eastAsia="Times New Roman"/>
               <w:lang w:val="en-US"/>
             </w:rPr>
             <w:t>, vol. 35, núm. 70, pp. 1016–1033, 2021, doi: 10.1590/1980-4415v35n70a21.</w:t>
@@ -25175,28 +25237,21 @@
           <w:pPr>
             <w:autoSpaceDE w:val="0"/>
             <w:autoSpaceDN w:val="0"/>
-            <w:spacing w:line="360" w:lineRule="auto"/>
             <w:ind w:hanging="640"/>
-            <w:divId w:val="1854682084"/>
+            <w:divId w:val="788401517"/>
             <w:rPr>
-              <w:rFonts w:ascii="Arial" w:eastAsia="Times New Roman" w:hAnsi="Arial" w:cs="Arial"/>
-              <w:sz w:val="24"/>
-              <w:szCs w:val="24"/>
+              <w:rFonts w:eastAsia="Times New Roman"/>
             </w:rPr>
           </w:pPr>
           <w:r>
             <w:rPr>
-              <w:rFonts w:ascii="Arial" w:eastAsia="Times New Roman" w:hAnsi="Arial" w:cs="Arial"/>
-              <w:sz w:val="24"/>
-              <w:szCs w:val="24"/>
+              <w:rFonts w:eastAsia="Times New Roman"/>
             </w:rPr>
             <w:t>[4]</w:t>
           </w:r>
           <w:r>
             <w:rPr>
-              <w:rFonts w:ascii="Arial" w:eastAsia="Times New Roman" w:hAnsi="Arial" w:cs="Arial"/>
-              <w:sz w:val="24"/>
-              <w:szCs w:val="24"/>
+              <w:rFonts w:eastAsia="Times New Roman"/>
             </w:rPr>
             <w:tab/>
             <w:t>J. E. Galvis, “Didáctica para la enseñanza de la aritmética y el algebra”.</w:t>
@@ -25206,56 +25261,43 @@
           <w:pPr>
             <w:autoSpaceDE w:val="0"/>
             <w:autoSpaceDN w:val="0"/>
-            <w:spacing w:line="360" w:lineRule="auto"/>
             <w:ind w:hanging="640"/>
-            <w:divId w:val="1015883370"/>
+            <w:divId w:val="436095025"/>
             <w:rPr>
-              <w:rFonts w:ascii="Arial" w:eastAsia="Times New Roman" w:hAnsi="Arial" w:cs="Arial"/>
-              <w:sz w:val="24"/>
-              <w:szCs w:val="24"/>
+              <w:rFonts w:eastAsia="Times New Roman"/>
               <w:lang w:val="en-US"/>
             </w:rPr>
           </w:pPr>
           <w:r>
             <w:rPr>
-              <w:rFonts w:ascii="Arial" w:eastAsia="Times New Roman" w:hAnsi="Arial" w:cs="Arial"/>
-              <w:sz w:val="24"/>
-              <w:szCs w:val="24"/>
+              <w:rFonts w:eastAsia="Times New Roman"/>
             </w:rPr>
             <w:t>[5]</w:t>
           </w:r>
           <w:r>
             <w:rPr>
-              <w:rFonts w:ascii="Arial" w:eastAsia="Times New Roman" w:hAnsi="Arial" w:cs="Arial"/>
-              <w:sz w:val="24"/>
-              <w:szCs w:val="24"/>
+              <w:rFonts w:eastAsia="Times New Roman"/>
             </w:rPr>
             <w:tab/>
             <w:t xml:space="preserve">S. Didácticas y E. Matemáticas, </w:t>
           </w:r>
           <w:r>
             <w:rPr>
-              <w:rFonts w:ascii="Arial" w:eastAsia="Times New Roman" w:hAnsi="Arial" w:cs="Arial"/>
+              <w:rFonts w:eastAsia="Times New Roman"/>
               <w:i/>
               <w:iCs/>
-              <w:sz w:val="24"/>
-              <w:szCs w:val="24"/>
             </w:rPr>
             <w:t>Programa fortalecimiento de la cobertura con calidad para el sector educativo rural PER II</w:t>
           </w:r>
           <w:r>
             <w:rPr>
-              <w:rFonts w:ascii="Arial" w:eastAsia="Times New Roman" w:hAnsi="Arial" w:cs="Arial"/>
-              <w:sz w:val="24"/>
-              <w:szCs w:val="24"/>
+              <w:rFonts w:eastAsia="Times New Roman"/>
             </w:rPr>
             <w:t xml:space="preserve">. </w:t>
           </w:r>
           <w:r>
             <w:rPr>
-              <w:rFonts w:ascii="Arial" w:eastAsia="Times New Roman" w:hAnsi="Arial" w:cs="Arial"/>
-              <w:sz w:val="24"/>
-              <w:szCs w:val="24"/>
+              <w:rFonts w:eastAsia="Times New Roman"/>
               <w:lang w:val="en-US"/>
             </w:rPr>
             <w:t>[En línea]. Disponible en: www.mineducacion.gov.co</w:t>
@@ -25265,30 +25307,23 @@
           <w:pPr>
             <w:autoSpaceDE w:val="0"/>
             <w:autoSpaceDN w:val="0"/>
-            <w:spacing w:line="360" w:lineRule="auto"/>
             <w:ind w:hanging="640"/>
-            <w:divId w:val="892619753"/>
+            <w:divId w:val="803231712"/>
             <w:rPr>
-              <w:rFonts w:ascii="Arial" w:eastAsia="Times New Roman" w:hAnsi="Arial" w:cs="Arial"/>
-              <w:sz w:val="24"/>
-              <w:szCs w:val="24"/>
+              <w:rFonts w:eastAsia="Times New Roman"/>
               <w:lang w:val="en-US"/>
             </w:rPr>
           </w:pPr>
           <w:r>
             <w:rPr>
-              <w:rFonts w:ascii="Arial" w:eastAsia="Times New Roman" w:hAnsi="Arial" w:cs="Arial"/>
-              <w:sz w:val="24"/>
-              <w:szCs w:val="24"/>
+              <w:rFonts w:eastAsia="Times New Roman"/>
               <w:lang w:val="en-US"/>
             </w:rPr>
             <w:t>[6]</w:t>
           </w:r>
           <w:r>
             <w:rPr>
-              <w:rFonts w:ascii="Arial" w:eastAsia="Times New Roman" w:hAnsi="Arial" w:cs="Arial"/>
-              <w:sz w:val="24"/>
-              <w:szCs w:val="24"/>
+              <w:rFonts w:eastAsia="Times New Roman"/>
               <w:lang w:val="en-US"/>
             </w:rPr>
             <w:tab/>
@@ -25299,30 +25334,23 @@
           <w:pPr>
             <w:autoSpaceDE w:val="0"/>
             <w:autoSpaceDN w:val="0"/>
-            <w:spacing w:line="360" w:lineRule="auto"/>
             <w:ind w:hanging="640"/>
-            <w:divId w:val="1198012196"/>
+            <w:divId w:val="1491821856"/>
             <w:rPr>
-              <w:rFonts w:ascii="Arial" w:eastAsia="Times New Roman" w:hAnsi="Arial" w:cs="Arial"/>
-              <w:sz w:val="24"/>
-              <w:szCs w:val="24"/>
+              <w:rFonts w:eastAsia="Times New Roman"/>
               <w:lang w:val="en-US"/>
             </w:rPr>
           </w:pPr>
           <w:r>
             <w:rPr>
-              <w:rFonts w:ascii="Arial" w:eastAsia="Times New Roman" w:hAnsi="Arial" w:cs="Arial"/>
-              <w:sz w:val="24"/>
-              <w:szCs w:val="24"/>
+              <w:rFonts w:eastAsia="Times New Roman"/>
               <w:lang w:val="en-US"/>
             </w:rPr>
             <w:t>[7]</w:t>
           </w:r>
           <w:r>
             <w:rPr>
-              <w:rFonts w:ascii="Arial" w:eastAsia="Times New Roman" w:hAnsi="Arial" w:cs="Arial"/>
-              <w:sz w:val="24"/>
-              <w:szCs w:val="24"/>
+              <w:rFonts w:eastAsia="Times New Roman"/>
               <w:lang w:val="en-US"/>
             </w:rPr>
             <w:tab/>
@@ -25333,47 +25361,36 @@
           <w:pPr>
             <w:autoSpaceDE w:val="0"/>
             <w:autoSpaceDN w:val="0"/>
-            <w:spacing w:line="360" w:lineRule="auto"/>
             <w:ind w:hanging="640"/>
-            <w:divId w:val="2132507303"/>
+            <w:divId w:val="657461219"/>
             <w:rPr>
-              <w:rFonts w:ascii="Arial" w:eastAsia="Times New Roman" w:hAnsi="Arial" w:cs="Arial"/>
-              <w:sz w:val="24"/>
-              <w:szCs w:val="24"/>
+              <w:rFonts w:eastAsia="Times New Roman"/>
             </w:rPr>
           </w:pPr>
           <w:r>
             <w:rPr>
-              <w:rFonts w:ascii="Arial" w:eastAsia="Times New Roman" w:hAnsi="Arial" w:cs="Arial"/>
-              <w:sz w:val="24"/>
-              <w:szCs w:val="24"/>
+              <w:rFonts w:eastAsia="Times New Roman"/>
             </w:rPr>
             <w:t>[8]</w:t>
           </w:r>
           <w:r>
             <w:rPr>
-              <w:rFonts w:ascii="Arial" w:eastAsia="Times New Roman" w:hAnsi="Arial" w:cs="Arial"/>
-              <w:sz w:val="24"/>
-              <w:szCs w:val="24"/>
+              <w:rFonts w:eastAsia="Times New Roman"/>
             </w:rPr>
             <w:tab/>
             <w:t xml:space="preserve">C. R., . C., . J., . P., y . M., “Estilos de enseñanza y estilos de aprendizaje en educación superior: Análisis de las preferencias de estudiantes de Pedagogía en Inglés en tres universidades chilenas”, </w:t>
           </w:r>
           <w:r>
             <w:rPr>
-              <w:rFonts w:ascii="Arial" w:eastAsia="Times New Roman" w:hAnsi="Arial" w:cs="Arial"/>
+              <w:rFonts w:eastAsia="Times New Roman"/>
               <w:i/>
               <w:iCs/>
-              <w:sz w:val="24"/>
-              <w:szCs w:val="24"/>
             </w:rPr>
             <w:t>Revista Electrónica Educare</w:t>
           </w:r>
           <w:r>
             <w:rPr>
-              <w:rFonts w:ascii="Arial" w:eastAsia="Times New Roman" w:hAnsi="Arial" w:cs="Arial"/>
-              <w:sz w:val="24"/>
-              <w:szCs w:val="24"/>
+              <w:rFonts w:eastAsia="Times New Roman"/>
             </w:rPr>
             <w:t>, vol. 20, pp. 1–29, 2016, [En línea]. Disponible en: https://www.redalyc.org/articulo.oa?id=194146862007</w:t>
           </w:r>
@@ -25382,56 +25399,43 @@
           <w:pPr>
             <w:autoSpaceDE w:val="0"/>
             <w:autoSpaceDN w:val="0"/>
-            <w:spacing w:line="360" w:lineRule="auto"/>
             <w:ind w:hanging="640"/>
-            <w:divId w:val="2008555165"/>
+            <w:divId w:val="2031910456"/>
             <w:rPr>
-              <w:rFonts w:ascii="Arial" w:eastAsia="Times New Roman" w:hAnsi="Arial" w:cs="Arial"/>
-              <w:sz w:val="24"/>
-              <w:szCs w:val="24"/>
+              <w:rFonts w:eastAsia="Times New Roman"/>
               <w:lang w:val="en-US"/>
             </w:rPr>
           </w:pPr>
           <w:r>
             <w:rPr>
-              <w:rFonts w:ascii="Arial" w:eastAsia="Times New Roman" w:hAnsi="Arial" w:cs="Arial"/>
-              <w:sz w:val="24"/>
-              <w:szCs w:val="24"/>
+              <w:rFonts w:eastAsia="Times New Roman"/>
             </w:rPr>
             <w:t>[9]</w:t>
           </w:r>
           <w:r>
             <w:rPr>
-              <w:rFonts w:ascii="Arial" w:eastAsia="Times New Roman" w:hAnsi="Arial" w:cs="Arial"/>
-              <w:sz w:val="24"/>
-              <w:szCs w:val="24"/>
+              <w:rFonts w:eastAsia="Times New Roman"/>
             </w:rPr>
             <w:tab/>
             <w:t xml:space="preserve">C. R., . C., . J., . P., y . M., “Estilos de enseñanza y estilos de aprendizaje en educación superior: Análisis de las preferencias de estudiantes de Pedagogía en Inglés en tres universidades chilenas”, </w:t>
           </w:r>
           <w:r>
             <w:rPr>
-              <w:rFonts w:ascii="Arial" w:eastAsia="Times New Roman" w:hAnsi="Arial" w:cs="Arial"/>
+              <w:rFonts w:eastAsia="Times New Roman"/>
               <w:i/>
               <w:iCs/>
-              <w:sz w:val="24"/>
-              <w:szCs w:val="24"/>
             </w:rPr>
             <w:t>Revista Electrónica Educare</w:t>
           </w:r>
           <w:r>
             <w:rPr>
-              <w:rFonts w:ascii="Arial" w:eastAsia="Times New Roman" w:hAnsi="Arial" w:cs="Arial"/>
-              <w:sz w:val="24"/>
-              <w:szCs w:val="24"/>
+              <w:rFonts w:eastAsia="Times New Roman"/>
             </w:rPr>
             <w:t xml:space="preserve">, vol. 20, pp. 1–29, 2016, [En línea]. </w:t>
           </w:r>
           <w:r>
             <w:rPr>
-              <w:rFonts w:ascii="Arial" w:eastAsia="Times New Roman" w:hAnsi="Arial" w:cs="Arial"/>
-              <w:sz w:val="24"/>
-              <w:szCs w:val="24"/>
+              <w:rFonts w:eastAsia="Times New Roman"/>
               <w:lang w:val="en-US"/>
             </w:rPr>
             <w:t>Disponible en: https://www.redalyc.org/articulo.oa?id=194146862007</w:t>
@@ -25441,30 +25445,23 @@
           <w:pPr>
             <w:autoSpaceDE w:val="0"/>
             <w:autoSpaceDN w:val="0"/>
-            <w:spacing w:line="360" w:lineRule="auto"/>
             <w:ind w:hanging="640"/>
-            <w:divId w:val="1817911153"/>
+            <w:divId w:val="1349016308"/>
             <w:rPr>
-              <w:rFonts w:ascii="Arial" w:eastAsia="Times New Roman" w:hAnsi="Arial" w:cs="Arial"/>
-              <w:sz w:val="24"/>
-              <w:szCs w:val="24"/>
+              <w:rFonts w:eastAsia="Times New Roman"/>
               <w:lang w:val="en-US"/>
             </w:rPr>
           </w:pPr>
           <w:r>
             <w:rPr>
-              <w:rFonts w:ascii="Arial" w:eastAsia="Times New Roman" w:hAnsi="Arial" w:cs="Arial"/>
-              <w:sz w:val="24"/>
-              <w:szCs w:val="24"/>
+              <w:rFonts w:eastAsia="Times New Roman"/>
               <w:lang w:val="en-US"/>
             </w:rPr>
             <w:t>[10]</w:t>
           </w:r>
           <w:r>
             <w:rPr>
-              <w:rFonts w:ascii="Arial" w:eastAsia="Times New Roman" w:hAnsi="Arial" w:cs="Arial"/>
-              <w:sz w:val="24"/>
-              <w:szCs w:val="24"/>
+              <w:rFonts w:eastAsia="Times New Roman"/>
               <w:lang w:val="en-US"/>
             </w:rPr>
             <w:tab/>
@@ -25475,73 +25472,57 @@
           <w:pPr>
             <w:autoSpaceDE w:val="0"/>
             <w:autoSpaceDN w:val="0"/>
-            <w:spacing w:line="360" w:lineRule="auto"/>
             <w:ind w:hanging="640"/>
-            <w:divId w:val="826359489"/>
+            <w:divId w:val="1479885513"/>
             <w:rPr>
-              <w:rFonts w:ascii="Arial" w:eastAsia="Times New Roman" w:hAnsi="Arial" w:cs="Arial"/>
-              <w:sz w:val="24"/>
-              <w:szCs w:val="24"/>
+              <w:rFonts w:eastAsia="Times New Roman"/>
               <w:lang w:val="en-US"/>
             </w:rPr>
           </w:pPr>
           <w:r>
             <w:rPr>
-              <w:rFonts w:ascii="Arial" w:eastAsia="Times New Roman" w:hAnsi="Arial" w:cs="Arial"/>
-              <w:sz w:val="24"/>
-              <w:szCs w:val="24"/>
+              <w:rFonts w:eastAsia="Times New Roman"/>
               <w:lang w:val="en-US"/>
             </w:rPr>
             <w:t>[11]</w:t>
           </w:r>
           <w:r>
             <w:rPr>
-              <w:rFonts w:ascii="Arial" w:eastAsia="Times New Roman" w:hAnsi="Arial" w:cs="Arial"/>
-              <w:sz w:val="24"/>
-              <w:szCs w:val="24"/>
+              <w:rFonts w:eastAsia="Times New Roman"/>
               <w:lang w:val="en-US"/>
             </w:rPr>
             <w:tab/>
-            <w:t xml:space="preserve">S. Hui Sim, M. Effendi Ewan Mohd Matore, y S. Jenis Kebangsaan Cina Kepong, “The relationship of Grasha-Riechmann Teaching Styles with </w:t>
+            <w:t>S. Hui Sim, M. Effendi Ewan Mohd Matore, y S. Jenis Kebangsaan Cina Kepong, “The relationship of Grasha-Riechmann Teaching Styles with teaching experience of National-</w:t>
           </w:r>
           <w:r>
             <w:rPr>
-              <w:rFonts w:ascii="Arial" w:eastAsia="Times New Roman" w:hAnsi="Arial" w:cs="Arial"/>
-              <w:sz w:val="24"/>
-              <w:szCs w:val="24"/>
+              <w:rFonts w:eastAsia="Times New Roman"/>
               <w:lang w:val="en-US"/>
             </w:rPr>
             <w:lastRenderedPageBreak/>
-            <w:t>teaching experience of National-Type Chinese Primary Schools Mathematics Teacher”, 2022, doi: 10.3389/fpsyg.2022.1028145.</w:t>
+            <w:t>Type Chinese Primary Schools Mathematics Teacher”, 2022, doi: 10.3389/fpsyg.2022.1028145.</w:t>
           </w:r>
         </w:p>
         <w:p>
           <w:pPr>
             <w:autoSpaceDE w:val="0"/>
             <w:autoSpaceDN w:val="0"/>
-            <w:spacing w:line="360" w:lineRule="auto"/>
             <w:ind w:hanging="640"/>
-            <w:divId w:val="288173146"/>
+            <w:divId w:val="1017853049"/>
             <w:rPr>
-              <w:rFonts w:ascii="Arial" w:eastAsia="Times New Roman" w:hAnsi="Arial" w:cs="Arial"/>
-              <w:sz w:val="24"/>
-              <w:szCs w:val="24"/>
+              <w:rFonts w:eastAsia="Times New Roman"/>
             </w:rPr>
           </w:pPr>
           <w:r>
             <w:rPr>
-              <w:rFonts w:ascii="Arial" w:eastAsia="Times New Roman" w:hAnsi="Arial" w:cs="Arial"/>
-              <w:sz w:val="24"/>
-              <w:szCs w:val="24"/>
+              <w:rFonts w:eastAsia="Times New Roman"/>
               <w:lang w:val="en-US"/>
             </w:rPr>
             <w:t>[12]</w:t>
           </w:r>
           <w:r>
             <w:rPr>
-              <w:rFonts w:ascii="Arial" w:eastAsia="Times New Roman" w:hAnsi="Arial" w:cs="Arial"/>
-              <w:sz w:val="24"/>
-              <w:szCs w:val="24"/>
+              <w:rFonts w:eastAsia="Times New Roman"/>
               <w:lang w:val="en-US"/>
             </w:rPr>
             <w:tab/>
@@ -25549,9 +25530,7 @@
           </w:r>
           <w:r>
             <w:rPr>
-              <w:rFonts w:ascii="Arial" w:eastAsia="Times New Roman" w:hAnsi="Arial" w:cs="Arial"/>
-              <w:sz w:val="24"/>
-              <w:szCs w:val="24"/>
+              <w:rFonts w:eastAsia="Times New Roman"/>
             </w:rPr>
             <w:t>[En línea]. Disponible en: http://longleaf.net/teachingstyle.html</w:t>
           </w:r>
@@ -25560,28 +25539,21 @@
           <w:pPr>
             <w:autoSpaceDE w:val="0"/>
             <w:autoSpaceDN w:val="0"/>
-            <w:spacing w:line="360" w:lineRule="auto"/>
             <w:ind w:hanging="640"/>
-            <w:divId w:val="368654172"/>
+            <w:divId w:val="253906599"/>
             <w:rPr>
-              <w:rFonts w:ascii="Arial" w:eastAsia="Times New Roman" w:hAnsi="Arial" w:cs="Arial"/>
-              <w:sz w:val="24"/>
-              <w:szCs w:val="24"/>
+              <w:rFonts w:eastAsia="Times New Roman"/>
             </w:rPr>
           </w:pPr>
           <w:r>
             <w:rPr>
-              <w:rFonts w:ascii="Arial" w:eastAsia="Times New Roman" w:hAnsi="Arial" w:cs="Arial"/>
-              <w:sz w:val="24"/>
-              <w:szCs w:val="24"/>
+              <w:rFonts w:eastAsia="Times New Roman"/>
             </w:rPr>
             <w:t>[13]</w:t>
           </w:r>
           <w:r>
             <w:rPr>
-              <w:rFonts w:ascii="Arial" w:eastAsia="Times New Roman" w:hAnsi="Arial" w:cs="Arial"/>
-              <w:sz w:val="24"/>
-              <w:szCs w:val="24"/>
+              <w:rFonts w:eastAsia="Times New Roman"/>
             </w:rPr>
             <w:tab/>
             <w:t>G. González Gutiérrez y S. Andrés González Ardila, “Estilos de enseñanza según Antonhy Grasha presentes en la práctica pedagógica de un grupo de estudiantes del Programa Licenciatura en Lengua Castellana Inglés y Francés de la Universidad de La Salle”. [En línea]. Disponible en: https://ciencia.lasalle.edu.co/lic_lenguas</w:t>
@@ -25591,30 +25563,23 @@
           <w:pPr>
             <w:autoSpaceDE w:val="0"/>
             <w:autoSpaceDN w:val="0"/>
-            <w:spacing w:line="360" w:lineRule="auto"/>
             <w:ind w:hanging="640"/>
-            <w:divId w:val="1838299380"/>
+            <w:divId w:val="235287096"/>
             <w:rPr>
-              <w:rFonts w:ascii="Arial" w:eastAsia="Times New Roman" w:hAnsi="Arial" w:cs="Arial"/>
-              <w:sz w:val="24"/>
-              <w:szCs w:val="24"/>
+              <w:rFonts w:eastAsia="Times New Roman"/>
               <w:lang w:val="en-US"/>
             </w:rPr>
           </w:pPr>
           <w:r>
             <w:rPr>
-              <w:rFonts w:ascii="Arial" w:eastAsia="Times New Roman" w:hAnsi="Arial" w:cs="Arial"/>
-              <w:sz w:val="24"/>
-              <w:szCs w:val="24"/>
+              <w:rFonts w:eastAsia="Times New Roman"/>
               <w:lang w:val="en-US"/>
             </w:rPr>
             <w:t>[14]</w:t>
           </w:r>
           <w:r>
             <w:rPr>
-              <w:rFonts w:ascii="Arial" w:eastAsia="Times New Roman" w:hAnsi="Arial" w:cs="Arial"/>
-              <w:sz w:val="24"/>
-              <w:szCs w:val="24"/>
+              <w:rFonts w:eastAsia="Times New Roman"/>
               <w:lang w:val="en-US"/>
             </w:rPr>
             <w:tab/>
@@ -25625,38 +25590,29 @@
           <w:pPr>
             <w:autoSpaceDE w:val="0"/>
             <w:autoSpaceDN w:val="0"/>
-            <w:spacing w:line="360" w:lineRule="auto"/>
             <w:ind w:hanging="640"/>
-            <w:divId w:val="147021385"/>
+            <w:divId w:val="913509571"/>
             <w:rPr>
-              <w:rFonts w:ascii="Arial" w:eastAsia="Times New Roman" w:hAnsi="Arial" w:cs="Arial"/>
-              <w:sz w:val="24"/>
-              <w:szCs w:val="24"/>
+              <w:rFonts w:eastAsia="Times New Roman"/>
               <w:lang w:val="en-US"/>
             </w:rPr>
           </w:pPr>
           <w:r>
             <w:rPr>
-              <w:rFonts w:ascii="Arial" w:eastAsia="Times New Roman" w:hAnsi="Arial" w:cs="Arial"/>
-              <w:sz w:val="24"/>
-              <w:szCs w:val="24"/>
+              <w:rFonts w:eastAsia="Times New Roman"/>
             </w:rPr>
             <w:t>[15]</w:t>
           </w:r>
           <w:r>
             <w:rPr>
-              <w:rFonts w:ascii="Arial" w:eastAsia="Times New Roman" w:hAnsi="Arial" w:cs="Arial"/>
-              <w:sz w:val="24"/>
-              <w:szCs w:val="24"/>
+              <w:rFonts w:eastAsia="Times New Roman"/>
             </w:rPr>
             <w:tab/>
             <w:t xml:space="preserve">M. Rosa y R. Fernández, “Estilos de enseñanza y estilos de aprendizaje: implicaciones para la educación por ciclos”. </w:t>
           </w:r>
           <w:r>
             <w:rPr>
-              <w:rFonts w:ascii="Arial" w:eastAsia="Times New Roman" w:hAnsi="Arial" w:cs="Arial"/>
-              <w:sz w:val="24"/>
-              <w:szCs w:val="24"/>
+              <w:rFonts w:eastAsia="Times New Roman"/>
               <w:lang w:val="en-US"/>
             </w:rPr>
             <w:t>[En línea]. Disponible en: https://www.researchgate.net/publication/277795807</w:t>
@@ -25666,30 +25622,23 @@
           <w:pPr>
             <w:autoSpaceDE w:val="0"/>
             <w:autoSpaceDN w:val="0"/>
-            <w:spacing w:line="360" w:lineRule="auto"/>
             <w:ind w:hanging="640"/>
-            <w:divId w:val="1297183968"/>
+            <w:divId w:val="407504578"/>
             <w:rPr>
-              <w:rFonts w:ascii="Arial" w:eastAsia="Times New Roman" w:hAnsi="Arial" w:cs="Arial"/>
-              <w:sz w:val="24"/>
-              <w:szCs w:val="24"/>
+              <w:rFonts w:eastAsia="Times New Roman"/>
               <w:lang w:val="en-US"/>
             </w:rPr>
           </w:pPr>
           <w:r>
             <w:rPr>
-              <w:rFonts w:ascii="Arial" w:eastAsia="Times New Roman" w:hAnsi="Arial" w:cs="Arial"/>
-              <w:sz w:val="24"/>
-              <w:szCs w:val="24"/>
+              <w:rFonts w:eastAsia="Times New Roman"/>
               <w:lang w:val="en-US"/>
             </w:rPr>
             <w:t>[16]</w:t>
           </w:r>
           <w:r>
             <w:rPr>
-              <w:rFonts w:ascii="Arial" w:eastAsia="Times New Roman" w:hAnsi="Arial" w:cs="Arial"/>
-              <w:sz w:val="24"/>
-              <w:szCs w:val="24"/>
+              <w:rFonts w:eastAsia="Times New Roman"/>
               <w:lang w:val="en-US"/>
             </w:rPr>
             <w:tab/>
@@ -25697,20 +25646,16 @@
           </w:r>
           <w:r>
             <w:rPr>
-              <w:rFonts w:ascii="Arial" w:eastAsia="Times New Roman" w:hAnsi="Arial" w:cs="Arial"/>
+              <w:rFonts w:eastAsia="Times New Roman"/>
               <w:i/>
               <w:iCs/>
-              <w:sz w:val="24"/>
-              <w:szCs w:val="24"/>
               <w:lang w:val="en-US"/>
             </w:rPr>
             <w:t>Matching Theory for Wireless Networks</w:t>
           </w:r>
           <w:r>
             <w:rPr>
-              <w:rFonts w:ascii="Arial" w:eastAsia="Times New Roman" w:hAnsi="Arial" w:cs="Arial"/>
-              <w:sz w:val="24"/>
-              <w:szCs w:val="24"/>
+              <w:rFonts w:eastAsia="Times New Roman"/>
               <w:lang w:val="en-US"/>
             </w:rPr>
             <w:t>, Z. Han, Y. Gu, y W. Saad, Eds., Cham: Springer International Publishing, 2017, pp. 9–15. doi: 10.1007/978-3-319-56252-0_2.</w:t>
@@ -25720,30 +25665,23 @@
           <w:pPr>
             <w:autoSpaceDE w:val="0"/>
             <w:autoSpaceDN w:val="0"/>
-            <w:spacing w:line="360" w:lineRule="auto"/>
             <w:ind w:hanging="640"/>
-            <w:divId w:val="1899973491"/>
+            <w:divId w:val="1313367294"/>
             <w:rPr>
-              <w:rFonts w:ascii="Arial" w:eastAsia="Times New Roman" w:hAnsi="Arial" w:cs="Arial"/>
-              <w:sz w:val="24"/>
-              <w:szCs w:val="24"/>
+              <w:rFonts w:eastAsia="Times New Roman"/>
               <w:lang w:val="en-US"/>
             </w:rPr>
           </w:pPr>
           <w:r>
             <w:rPr>
-              <w:rFonts w:ascii="Arial" w:eastAsia="Times New Roman" w:hAnsi="Arial" w:cs="Arial"/>
-              <w:sz w:val="24"/>
-              <w:szCs w:val="24"/>
+              <w:rFonts w:eastAsia="Times New Roman"/>
               <w:lang w:val="en-US"/>
             </w:rPr>
             <w:t>[17]</w:t>
           </w:r>
           <w:r>
             <w:rPr>
-              <w:rFonts w:ascii="Arial" w:eastAsia="Times New Roman" w:hAnsi="Arial" w:cs="Arial"/>
-              <w:sz w:val="24"/>
-              <w:szCs w:val="24"/>
+              <w:rFonts w:eastAsia="Times New Roman"/>
               <w:lang w:val="en-US"/>
             </w:rPr>
             <w:tab/>
@@ -25751,20 +25689,16 @@
           </w:r>
           <w:r>
             <w:rPr>
-              <w:rFonts w:ascii="Arial" w:eastAsia="Times New Roman" w:hAnsi="Arial" w:cs="Arial"/>
+              <w:rFonts w:eastAsia="Times New Roman"/>
               <w:i/>
               <w:iCs/>
-              <w:sz w:val="24"/>
-              <w:szCs w:val="24"/>
               <w:lang w:val="en-US"/>
             </w:rPr>
             <w:t>Econ Lett</w:t>
           </w:r>
           <w:r>
             <w:rPr>
-              <w:rFonts w:ascii="Arial" w:eastAsia="Times New Roman" w:hAnsi="Arial" w:cs="Arial"/>
-              <w:sz w:val="24"/>
-              <w:szCs w:val="24"/>
+              <w:rFonts w:eastAsia="Times New Roman"/>
               <w:lang w:val="en-US"/>
             </w:rPr>
             <w:t>, vol. 36, núm. 1, pp. 25–29, may 1991, doi: 10.1016/0165-1765(91)90050-U.</w:t>
@@ -25774,30 +25708,23 @@
           <w:pPr>
             <w:autoSpaceDE w:val="0"/>
             <w:autoSpaceDN w:val="0"/>
-            <w:spacing w:line="360" w:lineRule="auto"/>
             <w:ind w:hanging="640"/>
-            <w:divId w:val="384183349"/>
+            <w:divId w:val="122509213"/>
             <w:rPr>
-              <w:rFonts w:ascii="Arial" w:eastAsia="Times New Roman" w:hAnsi="Arial" w:cs="Arial"/>
-              <w:sz w:val="24"/>
-              <w:szCs w:val="24"/>
+              <w:rFonts w:eastAsia="Times New Roman"/>
               <w:lang w:val="en-US"/>
             </w:rPr>
           </w:pPr>
           <w:r>
             <w:rPr>
-              <w:rFonts w:ascii="Arial" w:eastAsia="Times New Roman" w:hAnsi="Arial" w:cs="Arial"/>
-              <w:sz w:val="24"/>
-              <w:szCs w:val="24"/>
+              <w:rFonts w:eastAsia="Times New Roman"/>
               <w:lang w:val="en-US"/>
             </w:rPr>
             <w:t>[18]</w:t>
           </w:r>
           <w:r>
             <w:rPr>
-              <w:rFonts w:ascii="Arial" w:eastAsia="Times New Roman" w:hAnsi="Arial" w:cs="Arial"/>
-              <w:sz w:val="24"/>
-              <w:szCs w:val="24"/>
+              <w:rFonts w:eastAsia="Times New Roman"/>
               <w:lang w:val="en-US"/>
             </w:rPr>
             <w:tab/>
@@ -25819,9 +25746,7 @@
           </w:pPr>
           <w:r>
             <w:rPr>
-              <w:rFonts w:ascii="Arial" w:eastAsia="Times New Roman" w:hAnsi="Arial" w:cs="Arial"/>
-              <w:sz w:val="24"/>
-              <w:szCs w:val="24"/>
+              <w:rFonts w:eastAsia="Times New Roman"/>
               <w:lang w:val="en-US"/>
             </w:rPr>
             <w:t> </w:t>
@@ -25841,7 +25766,7 @@
           <w:szCs w:val="24"/>
         </w:rPr>
       </w:pPr>
-      <w:bookmarkStart w:id="24" w:name="_Toc147100525"/>
+      <w:bookmarkStart w:id="24" w:name="_Toc147160836"/>
       <w:r>
         <w:rPr>
           <w:rFonts w:ascii="Arial" w:hAnsi="Arial" w:cs="Arial"/>
@@ -25854,6 +25779,17 @@
         <w:t>Anexos</w:t>
       </w:r>
       <w:bookmarkEnd w:id="24"/>
+    </w:p>
+    <w:p>
+      <w:pPr>
+        <w:spacing w:line="360" w:lineRule="auto"/>
+        <w:jc w:val="both"/>
+        <w:rPr>
+          <w:rFonts w:ascii="Arial" w:eastAsia="Arial" w:hAnsi="Arial" w:cs="Arial"/>
+          <w:sz w:val="24"/>
+          <w:szCs w:val="24"/>
+        </w:rPr>
+      </w:pPr>
     </w:p>
     <w:p>
       <w:pPr>
@@ -29852,8 +29788,8 @@
   </w:compat>
   <w:rsids>
     <w:rsidRoot w:val="00992CCB"/>
-    <w:rsid w:val="004A3295"/>
     <w:rsid w:val="00992CCB"/>
+    <w:rsid w:val="009E55ED"/>
   </w:rsids>
   <m:mathPr>
     <m:mathFont m:val="Cambria Math"/>
@@ -30634,7 +30570,7 @@
     <we:reference id="wa104382081" version="1.55.1.0" store="WA104382081" storeType="OMEX"/>
   </we:alternateReferences>
   <we:properties>
-    <we:property name="MENDELEY_CITATIONS" value="[{&quot;citationID&quot;:&quot;MENDELEY_CITATION_190c5dc6-3da9-4013-b90d-9a1ce654fc97&quot;,&quot;properties&quot;:{&quot;noteIndex&quot;:0},&quot;isEdited&quot;:false,&quot;manualOverride&quot;:{&quot;isManuallyOverridden&quot;:false,&quot;citeprocText&quot;:&quot;[1]&quot;,&quot;manualOverrideText&quot;:&quot;&quot;},&quot;citationTag&quot;:&quot;MENDELEY_CITATION_v3_eyJjaXRhdGlvbklEIjoiTUVOREVMRVlfQ0lUQVRJT05fMTkwYzVkYzYtM2RhOS00MDEzLWI5MGQtOWExY2U2NTRmYzk3IiwicHJvcGVydGllcyI6eyJub3RlSW5kZXgiOjB9LCJpc0VkaXRlZCI6ZmFsc2UsIm1hbnVhbE92ZXJyaWRlIjp7ImlzTWFudWFsbHlPdmVycmlkZGVuIjpmYWxzZSwiY2l0ZXByb2NUZXh0IjoiWzFdIiwibWFudWFsT3ZlcnJpZGVUZXh0IjoiIn0sImNpdGF0aW9uSXRlbXMiOlt7ImlkIjoiNGFhZDY2ZWQtZDAzNi0zOGJmLWIxYmQtNjMxOTE1OGUxMGFiIiwiaXRlbURhdGEiOnsidHlwZSI6InJlcG9ydCIsImlkIjoiNGFhZDY2ZWQtZDAzNi0zOGJmLWIxYmQtNjMxOTE1OGUxMGFiIiwidGl0bGUiOiJKVU5UQSBESVJFQ1RJVkEiLCJncm91cElkIjoiYTRkN2ExZmYtMzcyZi0zMGQ5LWFiYzYtNmE5YjNjN2Y3YjM2IiwiYXV0aG9yIjpbeyJmYW1pbHkiOiJIZXJhY2xpbyBCYXRpc3RhIiwiZ2l2ZW4iOiJKb2hlbCIsInBhcnNlLW5hbWVzIjpmYWxzZSwiZHJvcHBpbmctcGFydGljbGUiOiIiLCJub24tZHJvcHBpbmctcGFydGljbGUiOiIifSx7ImZhbWlseSI6IlByZXNpZGVudGUiLCJnaXZlbiI6IkPDoXJkZW5hcyIsInBhcnNlLW5hbWVzIjpmYWxzZSwiZHJvcHBpbmctcGFydGljbGUiOiIiLCJub24tZHJvcHBpbmctcGFydGljbGUiOiIifSx7ImZhbWlseSI6IkZlbGlwZSIsImdpdmVuIjoiRGllZ28iLCJwYXJzZS1uYW1lcyI6ZmFsc2UsImRyb3BwaW5nLXBhcnRpY2xlIjoiIiwibm9uLWRyb3BwaW5nLXBhcnRpY2xlIjoiIn0seyJmYW1pbHkiOiJUb3JyZXMiLCJnaXZlbiI6Ikdpc2NvbWJlIiwicGFyc2UtbmFtZXMiOmZhbHNlLCJkcm9wcGluZy1wYXJ0aWNsZSI6IiIsIm5vbi1kcm9wcGluZy1wYXJ0aWNsZSI6IiJ9LHsiZmFtaWx5IjoiS2V2aW4iLCJnaXZlbiI6IlNlY3JldGFyaW8iLCJwYXJzZS1uYW1lcyI6ZmFsc2UsImRyb3BwaW5nLXBhcnRpY2xlIjoiIiwibm9uLWRyb3BwaW5nLXBhcnRpY2xlIjoiIn0seyJmYW1pbHkiOiJHb256w6FsZXoiLCJnaXZlbiI6IkFuZWwiLCJwYXJzZS1uYW1lcyI6ZmFsc2UsImRyb3BwaW5nLXBhcnRpY2xlIjoiIiwibm9uLWRyb3BwaW5nLXBhcnRpY2xlIjoiIn0seyJmYW1pbHkiOiJUZXNvcmVybyIsImdpdmVuIjoiT3J0ZWdhIiwicGFyc2UtbmFtZXMiOmZhbHNlLCJkcm9wcGluZy1wYXJ0aWNsZSI6IiIsIm5vbi1kcm9wcGluZy1wYXJ0aWNsZSI6IiJ9LHsiZmFtaWx5IjoiQXRlbmNpbyIsImdpdmVuIjoiRWR1YXJkbyIsInBhcnNlLW5hbWVzIjpmYWxzZSwiZHJvcHBpbmctcGFydGljbGUiOiIiLCJub24tZHJvcHBpbmctcGFydGljbGUiOiIifSx7ImZhbWlseSI6IkFzZXNvciIsImdpdmVuIjoiQnJhdm8iLCJwYXJzZS1uYW1lcyI6ZmFsc2UsImRyb3BwaW5nLXBhcnRpY2xlIjoiIiwibm9uLWRyb3BwaW5nLXBhcnRpY2xlIjoiIn1dfSwiaXNUZW1wb3JhcnkiOmZhbHNlfV19&quot;,&quot;citationItems&quot;:[{&quot;id&quot;:&quot;4aad66ed-d036-38bf-b1bd-6319158e10ab&quot;,&quot;itemData&quot;:{&quot;type&quot;:&quot;report&quot;,&quot;id&quot;:&quot;4aad66ed-d036-38bf-b1bd-6319158e10ab&quot;,&quot;title&quot;:&quot;JUNTA DIRECTIVA&quot;,&quot;groupId&quot;:&quot;a4d7a1ff-372f-30d9-abc6-6a9b3c7f7b36&quot;,&quot;author&quot;:[{&quot;family&quot;:&quot;Heraclio Batista&quot;,&quot;given&quot;:&quot;Johel&quot;,&quot;parse-names&quot;:false,&quot;dropping-particle&quot;:&quot;&quot;,&quot;non-dropping-particle&quot;:&quot;&quot;},{&quot;family&quot;:&quot;Presidente&quot;,&quot;given&quot;:&quot;Cárdenas&quot;,&quot;parse-names&quot;:false,&quot;dropping-particle&quot;:&quot;&quot;,&quot;non-dropping-particle&quot;:&quot;&quot;},{&quot;family&quot;:&quot;Felipe&quot;,&quot;given&quot;:&quot;Diego&quot;,&quot;parse-names&quot;:false,&quot;dropping-particle&quot;:&quot;&quot;,&quot;non-dropping-particle&quot;:&quot;&quot;},{&quot;family&quot;:&quot;Torres&quot;,&quot;given&quot;:&quot;Giscombe&quot;,&quot;parse-names&quot;:false,&quot;dropping-particle&quot;:&quot;&quot;,&quot;non-dropping-particle&quot;:&quot;&quot;},{&quot;family&quot;:&quot;Kevin&quot;,&quot;given&quot;:&quot;Secretario&quot;,&quot;parse-names&quot;:false,&quot;dropping-particle&quot;:&quot;&quot;,&quot;non-dropping-particle&quot;:&quot;&quot;},{&quot;family&quot;:&quot;González&quot;,&quot;given&quot;:&quot;Anel&quot;,&quot;parse-names&quot;:false,&quot;dropping-particle&quot;:&quot;&quot;,&quot;non-dropping-particle&quot;:&quot;&quot;},{&quot;family&quot;:&quot;Tesorero&quot;,&quot;given&quot;:&quot;Ortega&quot;,&quot;parse-names&quot;:false,&quot;dropping-particle&quot;:&quot;&quot;,&quot;non-dropping-particle&quot;:&quot;&quot;},{&quot;family&quot;:&quot;Atencio&quot;,&quot;given&quot;:&quot;Eduardo&quot;,&quot;parse-names&quot;:false,&quot;dropping-particle&quot;:&quot;&quot;,&quot;non-dropping-particle&quot;:&quot;&quot;},{&quot;family&quot;:&quot;Asesor&quot;,&quot;given&quot;:&quot;Bravo&quot;,&quot;parse-names&quot;:false,&quot;dropping-particle&quot;:&quot;&quot;,&quot;non-dropping-particle&quot;:&quot;&quot;}]},&quot;isTemporary&quot;:false}]},{&quot;citationID&quot;:&quot;MENDELEY_CITATION_0591cf1b-1d47-4d81-9441-b8d8bd663cb2&quot;,&quot;properties&quot;:{&quot;noteIndex&quot;:0},&quot;isEdited&quot;:false,&quot;manualOverride&quot;:{&quot;isManuallyOverridden&quot;:false,&quot;citeprocText&quot;:&quot;[2]&quot;,&quot;manualOverrideText&quot;:&quot;&quot;},&quot;citationTag&quot;:&quot;MENDELEY_CITATION_v3_eyJjaXRhdGlvbklEIjoiTUVOREVMRVlfQ0lUQVRJT05fMDU5MWNmMWItMWQ0Ny00ZDgxLTk0NDEtYjhkOGJkNjYzY2IyIiwicHJvcGVydGllcyI6eyJub3RlSW5kZXgiOjB9LCJpc0VkaXRlZCI6ZmFsc2UsIm1hbnVhbE92ZXJyaWRlIjp7ImlzTWFudWFsbHlPdmVycmlkZGVuIjpmYWxzZSwiY2l0ZXByb2NUZXh0IjoiWzJdIiwibWFudWFsT3ZlcnJpZGVUZXh0IjoiIn0sImNpdGF0aW9uSXRlbXMiOlt7ImlkIjoiMGVhNTAzN2ItMzBlZS0zMWNhLWIwNjMtMGQwNjAxODM1YmYxIiwiaXRlbURhdGEiOnsidHlwZSI6ImFydGljbGUtam91cm5hbCIsImlkIjoiMGVhNTAzN2ItMzBlZS0zMWNhLWIwNjMtMGQwNjAxODM1YmYxIiwidGl0bGUiOiJFZHVjYXRpb24gZHVyaW5nIHRoZSBDT1ZJRC0xOSBwYW5kZW1pYyBBY2Nlc3MsIGluY2x1c2lvbiBhbmQgcHN5Y2hvc29jaWFsIHN1cHBvcnQgMTA0IFNUVURJRVMgQU5EIFBFUlNQRUNUSVZFUyBFQ0xBQyBTVUJSRUdJT05BTCBIRUFEUVVBUlRFUlMgRk9SIFRIRSBDQVJJQkJFQU4iLCJncm91cElkIjoiYTRkN2ExZmYtMzcyZi0zMGQ5LWFiYzYtNmE5YjNjN2Y3YjM2IiwiYXV0aG9yIjpbeyJmYW1pbHkiOiJQYXJrZXIiLCJnaXZlbiI6Ik1hbGFrYSIsInBhcnNlLW5hbWVzIjpmYWxzZSwiZHJvcHBpbmctcGFydGljbGUiOiIiLCJub24tZHJvcHBpbmctcGFydGljbGUiOiIifSx7ImZhbWlseSI6IkFsZmFybyIsImdpdmVuIjoiUGFibG8iLCJwYXJzZS1uYW1lcyI6ZmFsc2UsImRyb3BwaW5nLXBhcnRpY2xlIjoiIiwibm9uLWRyb3BwaW5nLXBhcnRpY2xlIjoiIn1dLCJJU1NOIjoiMTcyOC01NDQ1IiwiVVJMIjoid3d3LmNlcGFsLm9yZy9hcHBzIiwiaXNzdWVkIjp7ImRhdGUtcGFydHMiOltbMjAzMF1dfX0sImlzVGVtcG9yYXJ5IjpmYWxzZX1dfQ==&quot;,&quot;citationItems&quot;:[{&quot;id&quot;:&quot;0ea5037b-30ee-31ca-b063-0d0601835bf1&quot;,&quot;itemData&quot;:{&quot;type&quot;:&quot;article-journal&quot;,&quot;id&quot;:&quot;0ea5037b-30ee-31ca-b063-0d0601835bf1&quot;,&quot;title&quot;:&quot;Education during the COVID-19 pandemic Access, inclusion and psychosocial support 104 STUDIES AND PERSPECTIVES ECLAC SUBREGIONAL HEADQUARTERS FOR THE CARIBBEAN&quot;,&quot;groupId&quot;:&quot;a4d7a1ff-372f-30d9-abc6-6a9b3c7f7b36&quot;,&quot;author&quot;:[{&quot;family&quot;:&quot;Parker&quot;,&quot;given&quot;:&quot;Malaka&quot;,&quot;parse-names&quot;:false,&quot;dropping-particle&quot;:&quot;&quot;,&quot;non-dropping-particle&quot;:&quot;&quot;},{&quot;family&quot;:&quot;Alfaro&quot;,&quot;given&quot;:&quot;Pablo&quot;,&quot;parse-names&quot;:false,&quot;dropping-particle&quot;:&quot;&quot;,&quot;non-dropping-particle&quot;:&quot;&quot;}],&quot;ISSN&quot;:&quot;1728-5445&quot;,&quot;URL&quot;:&quot;www.cepal.org/apps&quot;,&quot;issued&quot;:{&quot;date-parts&quot;:[[2030]]}},&quot;isTemporary&quot;:false}]},{&quot;citationID&quot;:&quot;MENDELEY_CITATION_f07e9eb8-e08b-4745-bc22-1e9b46c997b1&quot;,&quot;properties&quot;:{&quot;noteIndex&quot;:0},&quot;isEdited&quot;:false,&quot;manualOverride&quot;:{&quot;isManuallyOverridden&quot;:false,&quot;citeprocText&quot;:&quot;[3]&quot;,&quot;manualOverrideText&quot;:&quot;&quot;},&quot;citationTag&quot;:&quot;MENDELEY_CITATION_v3_eyJjaXRhdGlvbklEIjoiTUVOREVMRVlfQ0lUQVRJT05fZjA3ZTllYjgtZTA4Yi00NzQ1LWJjMjItMWU5YjQ2Yzk5N2IxIiwicHJvcGVydGllcyI6eyJub3RlSW5kZXgiOjB9LCJpc0VkaXRlZCI6ZmFsc2UsIm1hbnVhbE92ZXJyaWRlIjp7ImlzTWFudWFsbHlPdmVycmlkZGVuIjpmYWxzZSwiY2l0ZXByb2NUZXh0IjoiWzNdIiwibWFudWFsT3ZlcnJpZGVUZXh0IjoiIn0sImNpdGF0aW9uSXRlbXMiOlt7ImlkIjoiOTNkOWM0N2QtZmI3MC0zMmQ1LTgwNGMtMjM4NjQ5ZjkyYmJhIiwiaXRlbURhdGEiOnsidHlwZSI6ImFydGljbGUtam91cm5hbCIsImlkIjoiOTNkOWM0N2QtZmI3MC0zMmQ1LTgwNGMtMjM4NjQ5ZjkyYmJhIiwidGl0bGUiOiJEaWZmaWN1bHRpZXMgaW4gbGVhcm5pbmcgYWxnZWJyYSwgYSBzdHVkeSB3aXRoIHN0YW5kYXJkaXplZCB0ZXN0cyIsImF1dGhvciI6W3siZmFtaWx5IjoiUGFsYWNpb3MiLCJnaXZlbiI6Ikx1aXMgQXJtYW5kbyBSYW1vcyIsInBhcnNlLW5hbWVzIjpmYWxzZSwiZHJvcHBpbmctcGFydGljbGUiOiIiLCJub24tZHJvcHBpbmctcGFydGljbGUiOiIifSx7ImZhbWlseSI6Ikd1aWZhcnJvIiwiZ2l2ZW4iOiJNYXJ2aW4gSXbDoW4iLCJwYXJzZS1uYW1lcyI6ZmFsc2UsImRyb3BwaW5nLXBhcnRpY2xlIjoiIiwibm9uLWRyb3BwaW5nLXBhcnRpY2xlIjoiIn0seyJmYW1pbHkiOiJHYXJjw61hIiwiZ2l2ZW4iOiJMdWlzIE1hbnVlbCBDYXNhcyIsInBhcnNlLW5hbWVzIjpmYWxzZSwiZHJvcHBpbmctcGFydGljbGUiOiIiLCJub24tZHJvcHBpbmctcGFydGljbGUiOiIifV0sImNvbnRhaW5lci10aXRsZSI6IkJvbGVtYSAtIE1hdGhlbWF0aWNzIEVkdWNhdGlvbiBCdWxsZXRpbiIsIkRPSSI6IjEwLjE1OTAvMTk4MC00NDE1djM1bjcwYTIxIiwiSVNTTiI6IjE5ODA0NDE1IiwiaXNzdWVkIjp7ImRhdGUtcGFydHMiOltbMjAyMV1dfSwicGFnZSI6IjEwMTYtMTAzMyIsImFic3RyYWN0IjoiVGhpcyB3b3JrIGlzIGEgc3R1ZHkgYWltZWQgYXQgaWRlbnRpZnlpbmcgdGhlIG1haW4gZGlmZmljdWx0aWVzIHRoYXQgc3R1ZGVudHMgc2hvdyB3aGVuIHNvbHZpbmcgYWxnb3JpdGhtaWMgb3IgYWxnZWJyYWljIHByb2JsZW1zLiBBcyBhIHJlZmVyZW5jZSBwb2ludCwgd2UgdXNlZCB0aGUgZGF0YWJhc2UgdGhhdCBjb250YWlucyB0aGUgcmVzdWx0cyBvZiB0aGUgYXBwbGljYXRpb24gb2Ygc3RhbmRhcmRpemVkIG1hdGhlbWF0aWNzIHRlc3RzIG9uIGJhc2ljIGVkdWNhdGlvbiBzdHVkZW50cyBmcm9tIDd0aCB0byA5dGggZ3JhZGUgKGFnZXMgMTIgdG8gMTUpIGluIEhvbmR1cmFzLiBBZnRlciBhbiBhbmFseXNpcyBvZiB0aGUgc3RhdGlzdGljYWwgcGFyYW1ldGVycyBvZiBkaWZmaWN1bHR5LCBjb3JyZWxhdGlvbiwgYXMgd2VsbCBhcyB0aGUgZ3JhcGhpY2FsIGFuYWx5c2lzIG9mIHRoZSBvcHRpb25zIG9mIGVhY2ggaXRlbSwgdGhlIGl0ZW1zIGFuc3dlcmVkIGluY29ycmVjdGx5IGJ5IHN0dWRlbnRzIHdobyBoYWQgaGlnaCBzY29yZXMgaW4gdGhlIGFwcGxpZWQgdGVzdHMgd2VyZSBzZWxlY3RlZCwgd2hpY2ggYWxsb3dlZCB0aGVtIHRvIGJlIGFuYWx5emVkIHRha2luZyBhcyByZWZlcmVuY2UgdGhlIHJlc2VhcmNoIGNhcnJpZWQgb3V0IGluIG90aGVyIGNvbnRleHRzLiBUaGUgcmVzdWx0cyBzaG93IHRoYXQgaGlnaCBwZXJmb3JtYW5jZSBzdHVkZW50cyBtYWtlIG1pc3Rha2VzIGluIGJhc2ljIHByb2JsZW1zIG9mIGFyaXRobWV0aWMgYW5kIGFsZ2VicmEuIFdlIGJlbGlldmUgdGhhdCByZWNvZ25pemluZyB0aGVzZSBlcnJvcnMgaXMgYSBnb29kIHdheSB0byBndWlkZSB0ZWFjaGVyIGVkdWNhdGlvbiBhbmQgdHJhaW5pbmcgcHJvY2Vzc2VzLCBhcyB3ZWxsIGFzIHRvIHN0cmVuZ3RoZW4gdGVhY2hpbmcgc3RyYXRlZ2llcyBhaW1lZCBhdCBhdm9pZGluZyB0aGUgaWRlbnRpZmllZCBlcnJvcnMuIiwicHVibGlzaGVyIjoiQk9MRU1BIERlcGFydGFtZW50byBkZSBNYXRlbWF0aWNhIiwiaXNzdWUiOiI3MCIsInZvbHVtZSI6IjM1IiwiY29udGFpbmVyLXRpdGxlLXNob3J0IjoiIn0sImlzVGVtcG9yYXJ5IjpmYWxzZX1dfQ==&quot;,&quot;citationItems&quot;:[{&quot;id&quot;:&quot;93d9c47d-fb70-32d5-804c-238649f92bba&quot;,&quot;itemData&quot;:{&quot;type&quot;:&quot;article-journal&quot;,&quot;id&quot;:&quot;93d9c47d-fb70-32d5-804c-238649f92bba&quot;,&quot;title&quot;:&quot;Difficulties in learning algebra, a study with standardized tests&quot;,&quot;author&quot;:[{&quot;family&quot;:&quot;Palacios&quot;,&quot;given&quot;:&quot;Luis Armando Ramos&quot;,&quot;parse-names&quot;:false,&quot;dropping-particle&quot;:&quot;&quot;,&quot;non-dropping-particle&quot;:&quot;&quot;},{&quot;family&quot;:&quot;Guifarro&quot;,&quot;given&quot;:&quot;Marvin Iván&quot;,&quot;parse-names&quot;:false,&quot;dropping-particle&quot;:&quot;&quot;,&quot;non-dropping-particle&quot;:&quot;&quot;},{&quot;family&quot;:&quot;García&quot;,&quot;given&quot;:&quot;Luis Manuel Casas&quot;,&quot;parse-names&quot;:false,&quot;dropping-particle&quot;:&quot;&quot;,&quot;non-dropping-particle&quot;:&quot;&quot;}],&quot;container-title&quot;:&quot;Bolema - Mathematics Education Bulletin&quot;,&quot;DOI&quot;:&quot;10.1590/1980-4415v35n70a21&quot;,&quot;ISSN&quot;:&quot;19804415&quot;,&quot;issued&quot;:{&quot;date-parts&quot;:[[2021]]},&quot;page&quot;:&quot;1016-1033&quot;,&quot;abstract&quot;:&quot;This work is a study aimed at identifying the main difficulties that students show when solving algorithmic or algebraic problems. As a reference point, we used the database that contains the results of the application of standardized mathematics tests on basic education students from 7th to 9th grade (ages 12 to 15) in Honduras. After an analysis of the statistical parameters of difficulty, correlation, as well as the graphical analysis of the options of each item, the items answered incorrectly by students who had high scores in the applied tests were selected, which allowed them to be analyzed taking as reference the research carried out in other contexts. The results show that high performance students make mistakes in basic problems of arithmetic and algebra. We believe that recognizing these errors is a good way to guide teacher education and training processes, as well as to strengthen teaching strategies aimed at avoiding the identified errors.&quot;,&quot;publisher&quot;:&quot;BOLEMA Departamento de Matematica&quot;,&quot;issue&quot;:&quot;70&quot;,&quot;volume&quot;:&quot;35&quot;,&quot;container-title-short&quot;:&quot;&quot;},&quot;isTemporary&quot;:false}]},{&quot;citationID&quot;:&quot;MENDELEY_CITATION_f896fecb-18fb-4d4e-beea-5d885ad686f5&quot;,&quot;properties&quot;:{&quot;noteIndex&quot;:0},&quot;isEdited&quot;:false,&quot;manualOverride&quot;:{&quot;isManuallyOverridden&quot;:false,&quot;citeprocText&quot;:&quot;[4]&quot;,&quot;manualOverrideText&quot;:&quot;&quot;},&quot;citationTag&quot;:&quot;MENDELEY_CITATION_v3_eyJjaXRhdGlvbklEIjoiTUVOREVMRVlfQ0lUQVRJT05fZjg5NmZlY2ItMThmYi00ZDRlLWJlZWEtNWQ4ODVhZDY4NmY1IiwicHJvcGVydGllcyI6eyJub3RlSW5kZXgiOjB9LCJpc0VkaXRlZCI6ZmFsc2UsIm1hbnVhbE92ZXJyaWRlIjp7ImlzTWFudWFsbHlPdmVycmlkZGVuIjpmYWxzZSwiY2l0ZXByb2NUZXh0IjoiWzRdIiwibWFudWFsT3ZlcnJpZGVUZXh0IjoiIn0sImNpdGF0aW9uSXRlbXMiOlt7ImlkIjoiZTFhNzQxYmQtMmI1MC0zNjA1LThmM2UtMWY3ODE2OTViZGYzIiwiaXRlbURhdGEiOnsidHlwZSI6InJlcG9ydCIsImlkIjoiZTFhNzQxYmQtMmI1MC0zNjA1LThmM2UtMWY3ODE2OTViZGYzIiwidGl0bGUiOiJEaWTDoWN0aWNhIHBhcmEgbGEgZW5zZcOxYW56YSBkZSBsYSBhcml0bcOpdGljYSB5IGVsIGFsZ2VicmEiLCJncm91cElkIjoiYTRkN2ExZmYtMzcyZi0zMGQ5LWFiYzYtNmE5YjNjN2Y3YjM2IiwiYXV0aG9yIjpbeyJmYW1pbHkiOiJHYWx2aXMiLCJnaXZlbiI6IkpvcmdlIEVucmlxdWUiLCJwYXJzZS1uYW1lcyI6ZmFsc2UsImRyb3BwaW5nLXBhcnRpY2xlIjoiIiwibm9uLWRyb3BwaW5nLXBhcnRpY2xlIjoiIn1dLCJhYnN0cmFjdCI6IlByaW5jaXBhbGVzIGRpZmljdWx0YWRlcyBlbiBsYSBlbnNlw7FhbnphIGFwcmVuZGl6YWplIGRlIGxhIG1hdGVtw6F0aWNhIExhcyBwcmluY2lwYWxlcyBkaWZpY3VsdGFkZXMgcXVlIGhlIGVuY29udHJhZG8gYSBsbyBsYXJnbyBkZSBtaSBleHBlcmllbmNpYSBjb21vIGRvY2VudGUgZGUgbWF0ZW3DoXRpY2Egc29uIGxhcyBzaWd1aWVudGVzOiBhLiBBbHRvIGdyYWRvIGRlIGFic3RyYWNjacOzbiBiLiBBbHRvIGdyYWRvIGRlIHNlY3VlbmNpYWxpZGFkLiBQYXJhIHZlbmNlciBlc3RhcyBkaWZpY3VsdGFkZXMgaGUgdHJhdGFkbyBkZSBkZXNhcnJvbGxhciB1biBtYXRlcmlhbCBkaWTDoWN0aWNvIHF1ZSBoYWdhIGxhIG1hdGVtw6F0aWNhIG1lbm9zIGFic3RyYWN0YSB5IHBlcm1pdGEgcXVlIGxvcyBlc3R1ZGlhbnRlcyBhcHJlaGVuZGFuIGVuIGNhZGEgY3Vyc28gbG9zIGNvbm9jaW1pZW50b3MgZGUgbWF0ZW3DoXRpY2EgZXhpZ2lkbyBwYXJhIHN1IHByb21vY2nDs24gYSBsb3MgY3Vyc29zIHNpZ3VpZW50ZXMgKGRlIGFjdWVyZG8gYWwgYWx0byBncmFkbyBkZSBzZWN1ZW5jaWFsaWRhZCBxdWUgc2llbXByZSBzZSBwcmVzZW50YSBlbiBsYSBtYXRlbcOhdGljYSkuIExhIGVzdHJhdGVnaWEgcHJvcHVlc3RhIHNlIHN1c3RlbnRhIGLDoXNpY2FtZW50ZSBlbiBkb3MgbW9kZWxvcyBwZWRhZ8OzZ2ljb3MgeSBlbiBsYSB0ZW9yw61hIGRlIGxhcyBpbnRlbGlnZW5jaWFzIG3Dumx0aXBsZXMgZGUgR2FyZG5lciBhIHNhYmVyOiBhLiBNb2RlbG8gaGlzdMOzcmljbyBzb2NpYWwgZGUgVmlnb3Rza3kuIERlIGFjdWVyZG8gY29uIGVzdGUgbW9kZWxvIHBhcmEgY2FkYSBlc3R1ZGlhbnRlIGV4aXN0ZSB1bmEgem9uYSBkZSBkZXNhcnJvbGxvIHByw7N4aW1vLCBkZW50cm8gZGUgbGEgY3VhbCBlcyBjYXBheiBkZSBhcHJlaGVuZGVyIG51ZXZvcyBjb25vY2ltaWVudG9zIHkgZnVlcmEgZGUgbGEgY3VhbCBubyBlcyBjYXBheiBkZSBoYWNlcmxvLiBBZGVjdWFuZG8gZXN0ZSBtb2RlbG8gYWwgYXByZW5kaXphamUgZXNwZWPDrWZpY28gZGUgbGEgbWF0ZW3DoXRpY2EsIHNlIHB1ZWRlIGRlY2lyIHF1ZSBkaWNoYSB6b25hIGRlcGVuZGUgZGUgdmFyaW9zIGZhY3RvcmVzOiDvg5ggRWwgY29udGV4dG8gZXNjb2xhciwgZmFtaWxpYXIgeSBzb2NpYWwgZG9uZGUgaW50ZXJhY3TDumEgZWwgZXN0dWRpYW50ZSDvg5ggU3VzIGNhcGFjaWRhZGVzIGlubmF0YXMgcGFyYSBsYSBtYXRlbcOhdGljYSDvg5ggU3VzIGNvbm9jaW1pZW50b3MgcHJldmlvcyBzb2JyZSBsb3MgdGVtYXMgZGUgZXN0dWRpbyDvg5ggRWwgZ3JhZG8gZGUgbW90aXZhY2nDs24gZSBpbnRlcsOpcyBxdWUgZWwgZXN0dWRpYW50ZSBwcmVzZW50ZSBlbiBlbCBhcHJlbmRpemFqZSBkZSBsYSBtaXNtYSB5IGVsIGdyYWRvIGRlIG1vdGl2YWNpw7NuIHF1ZSBlbCBkb2NlbnRlIGxvZ3JlIGNyZWFyIGVuIMOpbC4gTGEgdXRpbGl6YWNpw7NuIGRlbCBtYXRlcmlhbCBkaWTDoWN0aWNvIHByb3B1ZXN0byBwZXJtaXRlIHF1ZSBsYSB6b25hIGRlIGRlc2Fycm9sbG8gcHLDs3hpbW8gZGUgVmlnb3Rza3kgc2UgYW1wbMOtZSBzaWduaWZpY2F0aXZhbWVudGUsIHlhIHF1ZSBhbCBwcmVzZW50YXIgZWwgY29ub2NpbWllbnRvIG1hdGVtw6F0aWNvIGRlIHVuYSBtYW5lcmEgbWVub3MgYWJzdHJhY3RhLCBzZSBkZXNwaWVydGEgZWwgaW50ZXLDqXMgZGVsIGVzdHVkaWFudGUgcG9yIGxhIG1pc21hLCBhZGVtw6FzIGVsIGp1ZWdvIHkgbGEgY29tcGV0ZW5jaWEgcXVlIHNlIGdlbmVyYW4gZW4gZWwgZGVzYXJyb2xsbyBkZSBsYSBtZXRvZG9sb2fDrWEgcHJvcHVlc3RhIHRhbWJpw6luIHByb3BpY2lhbiB1bmEgbWF5b3IgbW90aXZhY2nDs24gZW4gZWwgZXN0dWRpYW50ZS4ifSwiaXNUZW1wb3JhcnkiOmZhbHNlfV19&quot;,&quot;citationItems&quot;:[{&quot;id&quot;:&quot;e1a741bd-2b50-3605-8f3e-1f781695bdf3&quot;,&quot;itemData&quot;:{&quot;type&quot;:&quot;report&quot;,&quot;id&quot;:&quot;e1a741bd-2b50-3605-8f3e-1f781695bdf3&quot;,&quot;title&quot;:&quot;Didáctica para la enseñanza de la aritmética y el algebra&quot;,&quot;groupId&quot;:&quot;a4d7a1ff-372f-30d9-abc6-6a9b3c7f7b36&quot;,&quot;author&quot;:[{&quot;family&quot;:&quot;Galvis&quot;,&quot;given&quot;:&quot;Jorge Enrique&quot;,&quot;parse-names&quot;:false,&quot;dropping-particle&quot;:&quot;&quot;,&quot;non-dropping-particle&quot;:&quot;&quot;}],&quot;abstract&quot;:&quot;Principales dificultades en la enseñanza aprendizaje de la matemática Las principales dificultades que he encontrado a lo largo de mi experiencia como docente de matemática son las siguientes: a. Alto grado de abstracción b. Alto grado de secuencialidad. Para vencer estas dificultades he tratado de desarrollar un material didáctico que haga la matemática menos abstracta y permita que los estudiantes aprehendan en cada curso los conocimientos de matemática exigido para su promoción a los cursos siguientes (de acuerdo al alto grado de secuencialidad que siempre se presenta en la matemática). La estrategia propuesta se sustenta básicamente en dos modelos pedagógicos y en la teoría de las inteligencias múltiples de Gardner a saber: a. Modelo histórico social de Vigotsky. De acuerdo con este modelo para cada estudiante existe una zona de desarrollo próximo, dentro de la cual es capaz de aprehender nuevos conocimientos y fuera de la cual no es capaz de hacerlo. Adecuando este modelo al aprendizaje específico de la matemática, se puede decir que dicha zona depende de varios factores:  El contexto escolar, familiar y social donde interactúa el estudiante  Sus capacidades innatas para la matemática  Sus conocimientos previos sobre los temas de estudio  El grado de motivación e interés que el estudiante presente en el aprendizaje de la misma y el grado de motivación que el docente logre crear en él. La utilización del material didáctico propuesto permite que la zona de desarrollo próximo de Vigotsky se amplíe significativamente, ya que al presentar el conocimiento matemático de una manera menos abstracta, se despierta el interés del estudiante por la misma, además el juego y la competencia que se generan en el desarrollo de la metodología propuesta también propician una mayor motivación en el estudiante.&quot;},&quot;isTemporary&quot;:false}]},{&quot;citationID&quot;:&quot;MENDELEY_CITATION_b5ba5bff-12df-4bee-8604-8657aacd2ef5&quot;,&quot;properties&quot;:{&quot;noteIndex&quot;:0},&quot;isEdited&quot;:false,&quot;manualOverride&quot;:{&quot;isManuallyOverridden&quot;:false,&quot;citeprocText&quot;:&quot;[5]&quot;,&quot;manualOverrideText&quot;:&quot;&quot;},&quot;citationTag&quot;:&quot;MENDELEY_CITATION_v3_eyJjaXRhdGlvbklEIjoiTUVOREVMRVlfQ0lUQVRJT05fYjViYTViZmYtMTJkZi00YmVlLTg2MDQtODY1N2FhY2QyZWY1IiwicHJvcGVydGllcyI6eyJub3RlSW5kZXgiOjB9LCJpc0VkaXRlZCI6ZmFsc2UsIm1hbnVhbE92ZXJyaWRlIjp7ImlzTWFudWFsbHlPdmVycmlkZGVuIjpmYWxzZSwiY2l0ZXByb2NUZXh0IjoiWzVdIiwibWFudWFsT3ZlcnJpZGVUZXh0IjoiIn0sImNpdGF0aW9uSXRlbXMiOlt7ImlkIjoiYWUzNzkwMjUtYTNhMS0zZWQzLWEzMmUtZGIwMmE2MGEzMGI4IiwiaXRlbURhdGEiOnsidHlwZSI6ImJvb2siLCJpZCI6ImFlMzc5MDI1LWEzYTEtM2VkMy1hMzJlLWRiMDJhNjBhMzBiOCIsInRpdGxlIjoiUHJvZ3JhbWEgZm9ydGFsZWNpbWllbnRvIGRlIGxhIGNvYmVydHVyYSBjb24gY2FsaWRhZCBwYXJhIGVsIHNlY3RvciBlZHVjYXRpdm8gcnVyYWwgUEVSIElJIiwiZ3JvdXBJZCI6ImE0ZDdhMWZmLTM3MmYtMzBkOS1hYmM2LTZhOWIzYzdmN2IzNiIsImF1dGhvciI6W3siZmFtaWx5IjoiRGlkw6FjdGljYXMiLCJnaXZlbiI6IlNlY3VlbmNpYXMiLCJwYXJzZS1uYW1lcyI6ZmFsc2UsImRyb3BwaW5nLXBhcnRpY2xlIjoiIiwibm9uLWRyb3BwaW5nLXBhcnRpY2xlIjoiIn0seyJmYW1pbHkiOiJNYXRlbcOhdGljYXMiLCJnaXZlbiI6IkVuIiwicGFyc2UtbmFtZXMiOmZhbHNlLCJkcm9wcGluZy1wYXJ0aWNsZSI6IiIsIm5vbi1kcm9wcGluZy1wYXJ0aWNsZSI6IiJ9XSwiSVNCTiI6Ijk3ODk1ODY5MTU0NjUiLCJVUkwiOiJ3d3cubWluZWR1Y2FjaW9uLmdvdi5jbyJ9LCJpc1RlbXBvcmFyeSI6ZmFsc2V9XX0=&quot;,&quot;citationItems&quot;:[{&quot;id&quot;:&quot;ae379025-a3a1-3ed3-a32e-db02a60a30b8&quot;,&quot;itemData&quot;:{&quot;type&quot;:&quot;book&quot;,&quot;id&quot;:&quot;ae379025-a3a1-3ed3-a32e-db02a60a30b8&quot;,&quot;title&quot;:&quot;Programa fortalecimiento de la cobertura con calidad para el sector educativo rural PER II&quot;,&quot;groupId&quot;:&quot;a4d7a1ff-372f-30d9-abc6-6a9b3c7f7b36&quot;,&quot;author&quot;:[{&quot;family&quot;:&quot;Didácticas&quot;,&quot;given&quot;:&quot;Secuencias&quot;,&quot;parse-names&quot;:false,&quot;dropping-particle&quot;:&quot;&quot;,&quot;non-dropping-particle&quot;:&quot;&quot;},{&quot;family&quot;:&quot;Matemáticas&quot;,&quot;given&quot;:&quot;En&quot;,&quot;parse-names&quot;:false,&quot;dropping-particle&quot;:&quot;&quot;,&quot;non-dropping-particle&quot;:&quot;&quot;}],&quot;ISBN&quot;:&quot;9789586915465&quot;,&quot;URL&quot;:&quot;www.mineducacion.gov.co&quot;},&quot;isTemporary&quot;:false}]},{&quot;citationID&quot;:&quot;MENDELEY_CITATION_0d738c9f-b148-48c8-a562-4180ed893ce2&quot;,&quot;properties&quot;:{&quot;noteIndex&quot;:0},&quot;isEdited&quot;:false,&quot;manualOverride&quot;:{&quot;isManuallyOverridden&quot;:false,&quot;citeprocText&quot;:&quot;[6]&quot;,&quot;manualOverrideText&quot;:&quot;&quot;},&quot;citationTag&quot;:&quot;MENDELEY_CITATION_v3_eyJjaXRhdGlvbklEIjoiTUVOREVMRVlfQ0lUQVRJT05fMGQ3MzhjOWYtYjE0OC00OGM4LWE1NjItNDE4MGVkODkzY2UyIiwicHJvcGVydGllcyI6eyJub3RlSW5kZXgiOjB9LCJpc0VkaXRlZCI6ZmFsc2UsIm1hbnVhbE92ZXJyaWRlIjp7ImlzTWFudWFsbHlPdmVycmlkZGVuIjpmYWxzZSwiY2l0ZXByb2NUZXh0IjoiWzZdIiwibWFudWFsT3ZlcnJpZGVUZXh0IjoiIn0sImNpdGF0aW9uSXRlbXMiOlt7ImlkIjoiMGI0MzkwYmMtNTc3Zi0zZjEwLThjODQtOWU3ZTkyNTE3MWVjIiwiaXRlbURhdGEiOnsidHlwZSI6InJlcG9ydCIsImlkIjoiMGI0MzkwYmMtNTc3Zi0zZjEwLThjODQtOWU3ZTkyNTE3MWVjIiwidGl0bGUiOiJDb2RkJ3MgVHdlbHZlIFJ1bGVzIFJ1bGVzIHRoYXQgbWFrZSBhIFJEQk1TIiwiZ3JvdXBJZCI6ImE0ZDdhMWZmLTM3MmYtMzBkOS1hYmM2LTZhOWIzYzdmN2IzNiIsImF1dGhvciI6W3siZmFtaWx5IjoiVHJlaGFuIiwiZ2l2ZW4iOiJBbWl0YWJoIiwicGFyc2UtbmFtZXMiOmZhbHNlLCJkcm9wcGluZy1wYXJ0aWNsZSI6IiIsIm5vbi1kcm9wcGluZy1wYXJ0aWNsZSI6IiJ9XSwiaXNzdWVkIjp7ImRhdGUtcGFydHMiOltbMjAwM11dfX0sImlzVGVtcG9yYXJ5IjpmYWxzZX1dfQ==&quot;,&quot;citationItems&quot;:[{&quot;id&quot;:&quot;0b4390bc-577f-3f10-8c84-9e7e925171ec&quot;,&quot;itemData&quot;:{&quot;type&quot;:&quot;report&quot;,&quot;id&quot;:&quot;0b4390bc-577f-3f10-8c84-9e7e925171ec&quot;,&quot;title&quot;:&quot;Codd's Twelve Rules Rules that make a RDBMS&quot;,&quot;groupId&quot;:&quot;a4d7a1ff-372f-30d9-abc6-6a9b3c7f7b36&quot;,&quot;author&quot;:[{&quot;family&quot;:&quot;Trehan&quot;,&quot;given&quot;:&quot;Amitabh&quot;,&quot;parse-names&quot;:false,&quot;dropping-particle&quot;:&quot;&quot;,&quot;non-dropping-particle&quot;:&quot;&quot;}],&quot;issued&quot;:{&quot;date-parts&quot;:[[2003]]}},&quot;isTemporary&quot;:false}]},{&quot;citationID&quot;:&quot;MENDELEY_CITATION_93d8096f-64bb-4850-b2c9-fa9f6b189f57&quot;,&quot;properties&quot;:{&quot;noteIndex&quot;:0},&quot;isEdited&quot;:false,&quot;manualOverride&quot;:{&quot;isManuallyOverridden&quot;:false,&quot;citeprocText&quot;:&quot;[7]&quot;,&quot;manualOverrideText&quot;:&quot;&quot;},&quot;citationTag&quot;:&quot;MENDELEY_CITATION_v3_eyJjaXRhdGlvbklEIjoiTUVOREVMRVlfQ0lUQVRJT05fOTNkODA5NmYtNjRiYi00ODUwLWIyYzktZmE5ZjZiMTg5ZjU3IiwicHJvcGVydGllcyI6eyJub3RlSW5kZXgiOjB9LCJpc0VkaXRlZCI6ZmFsc2UsIm1hbnVhbE92ZXJyaWRlIjp7ImlzTWFudWFsbHlPdmVycmlkZGVuIjpmYWxzZSwiY2l0ZXByb2NUZXh0IjoiWzddIiwibWFudWFsT3ZlcnJpZGVUZXh0IjoiIn0sImNpdGF0aW9uSXRlbXMiOlt7ImlkIjoiNmU2YzNjMjEtYTczYi0zOGM1LWIwZDctYWFjZmI0NWM3NDM2IiwiaXRlbURhdGEiOnsidHlwZSI6ImFydGljbGUtam91cm5hbCIsImlkIjoiNmU2YzNjMjEtYTczYi0zOGM1LWIwZDctYWFjZmI0NWM3NDM2IiwidGl0bGUiOiJQZWVyIHR1dG9yaW5nIGFuZCBtYXRoZW1hdGljcyBpbiBzZWNvbmRhcnkgZWR1Y2F0aW9uOiBsaXRlcmF0dXJlIHJldmlldywgZWZmZWN0IHNpemVzLCBtb2RlcmF0b3JzLCBhbmQgaW1wbGljYXRpb25zIGZvciBwcmFjdGljZSIsImdyb3VwSWQiOiJhNGQ3YTFmZi0zNzJmLTMwZDktYWJjNi02YTliM2M3ZjdiMzYiLCJhdXRob3IiOlt7ImZhbWlseSI6IkFsZWdyZSIsImdpdmVuIjoiRnJhbmNpc2NvIiwicGFyc2UtbmFtZXMiOmZhbHNlLCJkcm9wcGluZy1wYXJ0aWNsZSI6IiIsIm5vbi1kcm9wcGluZy1wYXJ0aWNsZSI6IiJ9LHsiZmFtaWx5IjoiTW9saW5lciIsImdpdmVuIjoiTGlkb24iLCJwYXJzZS1uYW1lcyI6ZmFsc2UsImRyb3BwaW5nLXBhcnRpY2xlIjoiIiwibm9uLWRyb3BwaW5nLXBhcnRpY2xlIjoiIn0seyJmYW1pbHkiOiJNYXJvdG8iLCJnaXZlbiI6IkFuYSIsInBhcnNlLW5hbWVzIjpmYWxzZSwiZHJvcHBpbmctcGFydGljbGUiOiIiLCJub24tZHJvcHBpbmctcGFydGljbGUiOiIifSx7ImZhbWlseSI6IkxvcmVuem8tVmFsZW50aW4iLCJnaXZlbiI6IkdpbCIsInBhcnNlLW5hbWVzIjpmYWxzZSwiZHJvcHBpbmctcGFydGljbGUiOiIiLCJub24tZHJvcHBpbmctcGFydGljbGUiOiIifV0sIkRPSSI6IjEwLjEwMTYvai5oZWxpeW9uLjIwMTkuZTAyNDkxIiwiVVJMIjoiaHR0cHM6Ly9kb2kub3JnLzEwLjEwMTYvai5oZWxpeW9uLjIwMTkuZTAyNDkxIiwiaXNzdWVkIjp7ImRhdGUtcGFydHMiOltbMjAxN11dfSwiYWJzdHJhY3QiOiJBIGxpdGVyYXR1cmUgcmV2aWV3IHdhcyB1bmRlcnRha2VuIHRvIGNvbXBpbGUgYWxsIGRhdGEgb24gcGVlciB0dXRvcmluZyBpbiBzZWNvbmRhcnkgZWR1Y2F0aW9uICg3IHRoIHRvIDEyIHRoIGdyYWRlKSBtYXRoZW1hdGljcyBmcm9tIGV4aXN0aW5nIGFydGljbGVzLiBEYXRhIGZyb20gNDIgaW5kZXBlbmRlbnQgc3R1ZGllcyB3ZXJlIGluY2x1ZGVkIGluIHRoaXMgcmVzZWFyY2guIEFsbCBkYXRhIHJlZ2FyZGluZyBwYXJ0aWNpcGFudHMnIHJvbGVzIChmaXhlZCB2cy4gcmVjaXByb2NhbCksIHBhcnRpY2lwYW50cycgYWdlcyAoc2FtZS1hZ2UgdnMuIGNyb3NzLWFnZSksIHRoZSBtZXRob2RvbG9naWNhbCBhcHByb2FjaCB0YWtlbiAocXVhbnRpdGF0aXZlIG9yIHF1YWxpdGF0aXZlKSwgdGhlIHR5cGUgb2YgZGVzaWduIGZvciB0aG9zZSBzdHVkaWVzIHRoYXQgaW52b2x2ZWQgYSBxdWFudGl0YXRpdmUgYXBwcm9hY2gsIHRoZSB2YXJpYWJsZXMgYW5hbHl6ZWQsIGFuZCB0aGUgb3JnYW5pemF0aW9uYWwgbWF0dGVycyAobnVtYmVyIG9mIHBhcnRpY2lwYW50cywgZHVyYXRpb24gb2YgdGhlIHByb2dyYW0gLCBzZXNzaW9ucyBwZXIgd2VlaywgYW5kIGR1cmF0aW9uIG9mIHRoZSBzZXNzaW9ucykgYXJlIGluY2x1ZGVkIGluIHRoZSBhcnRpY2xlLiBUaGUgZWZmZWN0IHNpemVzIG9mIHRoZSA0MiBzdHVkaWVzIHdlcmUgY2FsY3VsYXRlZCBhbmQgZXhhbWluZWQuIFRoZSBtYWluIGdvYWwgb2YgdGhlIHN0dWR5IHdhcyB0byBkZXRlcm1pbmUgdGhvc2UgdmFyaWFibGVzIHRoYXQgd2VyZSBtb2RlcmF0b3JzIG9mIGVmZmVjdCBzaXplLCB0aGF0IGlzLCB0aGUgdmFyaWFibGVzIHRoYXQgc2lnbmlmaWNhbnRseSBpbmZsdWVuY2VkIHN0dWRlbnRzJyBhY2FkZW1pYyBhY2hpZXZlbWVudCBvdXRjb21lcy4gSW5mZXJlbnRpYWwgc3RhdGlzdGljYWwgYW5hbHlzZXMgKFN0dWRlbnQncyB0LXRlc3QgYW5kIEFOT1ZBcykgd2VyZSBjYXJyaWVkIG91dCBmb3IgdGhlIHZhcmlhYmxlcy4gT2YgdGhlIDQyIHN0dWRpZXMgZXhhbWluZWQsIDg4JSBzaG93ZWQgcG9zaXRpdmUgZWZmZWN0IHNpemVzIHdpdGggdGhlIG1lYW5zIGJlaW5nIGNsb3NlIHRvIG1lZGl1bSAoQ29oZW4ncyBkIMK8IDAuMzgpLiBDb25jbHVzaW9ucyBzdWdnZXN0IHRoZSBpbXBsZW1lbnRhdGlvbiBvZiBzYW1lLWFnZSBvdmVyIGNyb3NzLWFnZSB0dXRvcmluZywgZHVyaW5nIHByb2dyYW1zIG9mIGZld2VyIHRoYW4gOCB3ZWVrcywgaW4gc2Vzc2lvbnMgb2YgbGVzcyB0aGFuIDMwIG1pbnV0ZXMgaXMgb3B0aW1hbCBmb3IgaW1wcm92aW5nIHN0dWRlbnRzJyBhY2FkZW1pYyBvdXRjb21lcy4gSW5jbHVzaW9uIG9mIGNvbnRyb2wgZ3JvdXBzIGluIHNpbWlsYXIgZnV0dXJlIHN0dWRpZXMgaXMgcmVjb21tZW5kZWQgc28gZWZmZWN0IHNpemVzIGFyZSBub3Qgb3ZlcmVzdGltYXRlZC4ifSwiaXNUZW1wb3JhcnkiOmZhbHNlfV19&quot;,&quot;citationItems&quot;:[{&quot;id&quot;:&quot;6e6c3c21-a73b-38c5-b0d7-aacfb45c7436&quot;,&quot;itemData&quot;:{&quot;type&quot;:&quot;article-journal&quot;,&quot;id&quot;:&quot;6e6c3c21-a73b-38c5-b0d7-aacfb45c7436&quot;,&quot;title&quot;:&quot;Peer tutoring and mathematics in secondary education: literature review, effect sizes, moderators, and implications for practice&quot;,&quot;groupId&quot;:&quot;a4d7a1ff-372f-30d9-abc6-6a9b3c7f7b36&quot;,&quot;author&quot;:[{&quot;family&quot;:&quot;Alegre&quot;,&quot;given&quot;:&quot;Francisco&quot;,&quot;parse-names&quot;:false,&quot;dropping-particle&quot;:&quot;&quot;,&quot;non-dropping-particle&quot;:&quot;&quot;},{&quot;family&quot;:&quot;Moliner&quot;,&quot;given&quot;:&quot;Lidon&quot;,&quot;parse-names&quot;:false,&quot;dropping-particle&quot;:&quot;&quot;,&quot;non-dropping-particle&quot;:&quot;&quot;},{&quot;family&quot;:&quot;Maroto&quot;,&quot;given&quot;:&quot;Ana&quot;,&quot;parse-names&quot;:false,&quot;dropping-particle&quot;:&quot;&quot;,&quot;non-dropping-particle&quot;:&quot;&quot;},{&quot;family&quot;:&quot;Lorenzo-Valentin&quot;,&quot;given&quot;:&quot;Gil&quot;,&quot;parse-names&quot;:false,&quot;dropping-particle&quot;:&quot;&quot;,&quot;non-dropping-particle&quot;:&quot;&quot;}],&quot;DOI&quot;:&quot;10.1016/j.heliyon.2019.e02491&quot;,&quot;URL&quot;:&quot;https://doi.org/10.1016/j.heliyon.2019.e02491&quot;,&quot;issued&quot;:{&quot;date-parts&quot;:[[2017]]},&quot;abstract&quot;:&quot;A literature review was undertaken to compile all data on peer tutoring in secondary education (7 th to 12 th grade) mathematics from existing articles. Data from 42 independent studies were included in this research. All data regarding participants' roles (fixed vs. reciprocal), participants' ages (same-age vs. cross-age), the methodological approach taken (quantitative or qualitative), the type of design for those studies that involved a quantitative approach, the variables analyzed, and the organizational matters (number of participants, duration of the program , sessions per week, and duration of the sessions) are included in the article. The effect sizes of the 42 studies were calculated and examined. The main goal of the study was to determine those variables that were moderators of effect size, that is, the variables that significantly influenced students' academic achievement outcomes. Inferential statistical analyses (Student's t-test and ANOVAs) were carried out for the variables. Of the 42 studies examined, 88% showed positive effect sizes with the means being close to medium (Cohen's d ¼ 0.38). Conclusions suggest the implementation of same-age over cross-age tutoring, during programs of fewer than 8 weeks, in sessions of less than 30 minutes is optimal for improving students' academic outcomes. Inclusion of control groups in similar future studies is recommended so effect sizes are not overestimated.&quot;},&quot;isTemporary&quot;:false}]},{&quot;citationID&quot;:&quot;MENDELEY_CITATION_50c4362b-23f8-4887-bc94-1c8c69f10055&quot;,&quot;properties&quot;:{&quot;noteIndex&quot;:0},&quot;isEdited&quot;:false,&quot;manualOverride&quot;:{&quot;isManuallyOverridden&quot;:false,&quot;citeprocText&quot;:&quot;[8]&quot;,&quot;manualOverrideText&quot;:&quot;&quot;},&quot;citationTag&quot;:&quot;MENDELEY_CITATION_v3_eyJjaXRhdGlvbklEIjoiTUVOREVMRVlfQ0lUQVRJT05fNTBjNDM2MmItMjNmOC00ODg3LWJjOTQtMWM4YzY5ZjEwMDU1IiwicHJvcGVydGllcyI6eyJub3RlSW5kZXgiOjB9LCJpc0VkaXRlZCI6ZmFsc2UsIm1hbnVhbE92ZXJyaWRlIjp7ImlzTWFudWFsbHlPdmVycmlkZGVuIjpmYWxzZSwiY2l0ZXByb2NUZXh0IjoiWzhdIiwibWFudWFsT3ZlcnJpZGVUZXh0IjoiIn0sImNpdGF0aW9uSXRlbXMiOlt7ImlkIjoiZTgzOTZkMGMtMDIzYy0zNWFlLWFkMGUtNDlkNDVjOGJmOWJlIiwiaXRlbURhdGEiOnsidHlwZSI6ImFydGljbGUtam91cm5hbCIsImlkIjoiZTgzOTZkMGMtMDIzYy0zNWFlLWFkMGUtNDlkNDVjOGJmOWJlIiwidGl0bGUiOiJFc3RpbG9zIGRlIGVuc2XDsWFuemEgeSBlc3RpbG9zIGRlIGFwcmVuZGl6YWplIGVuIGVkdWNhY2nDs24gc3VwZXJpb3I6IEFuw6FsaXNpcyBkZSBsYXMgcHJlZmVyZW5jaWFzIGRlIGVzdHVkaWFudGVzIGRlIFBlZGFnb2fDrWEgZW4gSW5nbMOpcyBlbiB0cmVzIHVuaXZlcnNpZGFkZXMgY2hpbGVuYXMiLCJncm91cElkIjoiYTRkN2ExZmYtMzcyZi0zMGQ5LWFiYzYtNmE5YjNjN2Y3YjM2IiwiYXV0aG9yIjpbeyJmYW1pbHkiOiJSLiIsImdpdmVuIjoiQ29uc3RhbnphIiwicGFyc2UtbmFtZXMiOmZhbHNlLCJkcm9wcGluZy1wYXJ0aWNsZSI6IiIsIm5vbi1kcm9wcGluZy1wYXJ0aWNsZSI6IiJ9LHsiZmFtaWx5IjoiLiIsImdpdmVuIjoiQ2xhdWRpbyIsInBhcnNlLW5hbWVzIjpmYWxzZSwiZHJvcHBpbmctcGFydGljbGUiOiIiLCJub24tZHJvcHBpbmctcGFydGljbGUiOiIifSx7ImZhbWlseSI6Ii4iLCJnaXZlbiI6IkpvcmdlIiwicGFyc2UtbmFtZXMiOmZhbHNlLCJkcm9wcGluZy1wYXJ0aWNsZSI6IiIsIm5vbi1kcm9wcGluZy1wYXJ0aWNsZSI6IiJ9LHsiZmFtaWx5IjoiLiIsImdpdmVuIjoiUGFvbGEiLCJwYXJzZS1uYW1lcyI6ZmFsc2UsImRyb3BwaW5nLXBhcnRpY2xlIjoiIiwibm9uLWRyb3BwaW5nLXBhcnRpY2xlIjoiIn0seyJmYW1pbHkiOiIuIiwiZ2l2ZW4iOiJNYWJlbCIsInBhcnNlLW5hbWVzIjpmYWxzZSwiZHJvcHBpbmctcGFydGljbGUiOiIiLCJub24tZHJvcHBpbmctcGFydGljbGUiOiIifV0sImNvbnRhaW5lci10aXRsZSI6IlJldmlzdGEgRWxlY3Ryw7NuaWNhIEVkdWNhcmUiLCJVUkwiOiJodHRwczovL3d3dy5yZWRhbHljLm9yZy9hcnRpY3Vsby5vYT9pZD0xOTQxNDY4NjIwMDciLCJpc3N1ZWQiOnsiZGF0ZS1wYXJ0cyI6W1syMDE2XV19LCJwYWdlIjoiMS0yOSIsImxhbmd1YWdlIjoiRXNwYcOxb2wiLCJhYnN0cmFjdCI6IlxuXG5FbiAgZXN0ZSAgYXJ0w61jdWxvICBzZSAgZXZpZGVuY2lhbiAgbG9zICByZXN1bHRhZG9zICBkZSAgdW5hICBpbnZlc3RpZ2FjacOzbiAgcmVhbGl6YWRhICBlbCAgMjAxNCAgZW4gIHRyZXMgICB1bml2ZXJzaWRhZGVzICBjaGlsZW5hcy4gIEVsICBvYmpldGl2byAgZGUgIGVzdGEgIGludmVzdGlnYWNpw7NuICBmdWUgIGFuYWxpemFyICBsYXMgIHByZWZlcmVuY2lhcyAgZGUgIGVzdGlsb3MgIGRlICAgZW5zZcOxYW56YSB5IGVzdGlsb3MgZGUgYXByZW5kaXphamUgZGVsIGVzdHVkaWFudGFkbyBkZSBsYSBjYXJyZXJhIGRlIHBlZGFnb2fDrWEgZW4gaW5nbMOpcy4gUGFydGljaXBhcm9uIDI3OSAgZXN0dWRpYW50ZXMgZW4gbGEgcHJ1ZWJhIGRlIGVzdGlsb3MgZGUgZW5zZcOxYW56YSB5IDIzOCBlc3R1ZGlhbnRlcyBlbiBsYSBwcnVlYmEgZGUgZXN0aWxvcyBkZSBhcHJlbmRpemFqZSwgIHBlcnRlbmVjaWVudGVzIGEgcHJpbWVyLCB0ZXJjZXIgeSBxdWludG8gYcOxbyBkZSBsYSBjYXJyZXJhIGRlIHBlZGFnb2fDrWEgZW4gaW5nbMOpcy4gRXN0ZSBlc3R1ZGlvIHR1dm8gY29tbyAgcmVmZXJlbnRlIGNvbmNlcHR1YWwgZW4gbGEgaW52ZXN0aWdhY2nDs24gZGUgbG9zIGVzdGlsb3MgZGUgZW5zZcOxYW56YSB5IGVzdGlsb3MgZGUgYXByZW5kaXphamUgYSBHcmFzaGEgeSAgUmllY2htYW5uLCBxdWllbmVzIHByb3BvbmVuIHVuYSBjbGFzaWZpY2FjacOzbiwgdW5hIGFncnVwYWNpw7NuIHBvciAgY2zDunN0ZXJzICB5IGxhIGNvbnN0cnVjY2nDs24gZGUgIGNsw7pzdGVycyAgaW50ZWdyYWRvcyAoTGV3aXMsIDIwMTQ7ICBHcmFzaGEgeSBSaWVjaG1hbm4sIDE5NzUpLiAgTG9zIGhhbGxhemdvcyByZXZlbGFuIHF1ZSB0b2RvIGVsIGVzdHVkaWFudGFkbyB0aWVuZSAgdW5hIGFjdGl0dWQgZmF2b3JhYmxlIGhhY2lhIGxvcyBlc3RpbG9zIGRlIGVuc2XDsWFuemEgIGZhY2lsaXRhZG9yICB5IGVzdGlsbyBkZSBhcHJlbmRpemFqZSAgY29sYWJvcmF0aXZvIC5cblxuVGhpcyBwYXBlciBzaG93cyB0aGUgZmluZGluZ3Mgb2YgYSBzdHVkeSBjb25kdWN0ZWQgaW4gdGhyZWUgQ2hpbGVhbiB1bml2ZXJzaXRpZXMgaW4gMjAxNC4gSXQgIGFpbXMgIHRvICBhbmFseXplICBFRkwgIHN0dWRlbnQgIHRlYWNoZXJz4oCZICBwcmVmZXJlbmNlcyAgcmVnYXJkaW5nICB0aGVpciAgdGVhY2hpbmcgIGFuZCAgbGVhcm5pbmcgIHN0eWxlcy4gIDI3OSAgIHBhcnRpY2lwYW50cyAgYW5zd2VyZWQgIHRoZSAgdGVhY2hpbmcgIHN0eWxlICBpbnZlbnRvcnkgIGFuZCAgMjM4ICB0b29rICB0aGUgIGxlYXJuaW5nICBzdHlsZSAgcXVlc3Rpb25uYWlyZS4gICBUaGVzZSBwYXJ0aWNpcGFudHMgYXJlIGZpcnN0LCB0aGlyZCBhbmQgZmlmdGggeWVhciBzdHVkZW50LXRlYWNoZXJzLiBUaGlzIHN0dWR5IHVzZXMgR3Jhc2hhIGFuZCBSaWVjaG1hbuKAmXMgIG1vZGVsIHRvIHN0dWR5IHRlYWNoaW5nIGFuZCBsZWFybmluZyBzdHlsZXMuIFRoZXNlIGF1dGhvcnMgcHJvcG9zZSBhIGNsYXNzaWZpY2F0aW9uLCBjbHVzdGVyIGdyb3VwaW5nICBhbmQgaW50ZWdyYXRlZCBjbHVzdGVyaW5nIChMZXdpcywgMjAxNDsgR3Jhc2hhIHkgUmllY2htYW5uLCAxOTc1KS4gVGhlIGZpbmRpbmdzIHJldmVhbCB0aGF0IGFsbCBzdHVkZW50ICB0ZWFjaGVycyBmYXZvciB0aGUgRmFjaWxpdGF0b3IgdGVhY2hpbmcgc3R5bGUgYW5kIHRoZSBDb2xsYWJvcmF0aXZlIGxlYXJuaW5nIHN0eWxlLlxuXG4iLCJ2b2x1bWUiOiIyMCJ9LCJpc1RlbXBvcmFyeSI6ZmFsc2V9XX0=&quot;,&quot;citationItems&quot;:[{&quot;id&quot;:&quot;e8396d0c-023c-35ae-ad0e-49d45c8bf9be&quot;,&quot;itemData&quot;:{&quot;type&quot;:&quot;article-journal&quot;,&quot;id&quot;:&quot;e8396d0c-023c-35ae-ad0e-49d45c8bf9be&quot;,&quot;title&quot;:&quot;Estilos de enseñanza y estilos de aprendizaje en educación superior: Análisis de las preferencias de estudiantes de Pedagogía en Inglés en tres universidades chilenas&quot;,&quot;groupId&quot;:&quot;a4d7a1ff-372f-30d9-abc6-6a9b3c7f7b36&quot;,&quot;author&quot;:[{&quot;family&quot;:&quot;R.&quot;,&quot;given&quot;:&quot;Constanza&quot;,&quot;parse-names&quot;:false,&quot;dropping-particle&quot;:&quot;&quot;,&quot;non-dropping-particle&quot;:&quot;&quot;},{&quot;family&quot;:&quot;.&quot;,&quot;given&quot;:&quot;Claudio&quot;,&quot;parse-names&quot;:false,&quot;dropping-particle&quot;:&quot;&quot;,&quot;non-dropping-particle&quot;:&quot;&quot;},{&quot;family&quot;:&quot;.&quot;,&quot;given&quot;:&quot;Jorge&quot;,&quot;parse-names&quot;:false,&quot;dropping-particle&quot;:&quot;&quot;,&quot;non-dropping-particle&quot;:&quot;&quot;},{&quot;family&quot;:&quot;.&quot;,&quot;given&quot;:&quot;Paola&quot;,&quot;parse-names&quot;:false,&quot;dropping-particle&quot;:&quot;&quot;,&quot;non-dropping-particle&quot;:&quot;&quot;},{&quot;family&quot;:&quot;.&quot;,&quot;given&quot;:&quot;Mabel&quot;,&quot;parse-names&quot;:false,&quot;dropping-particle&quot;:&quot;&quot;,&quot;non-dropping-particle&quot;:&quot;&quot;}],&quot;container-title&quot;:&quot;Revista Electrónica Educare&quot;,&quot;URL&quot;:&quot;https://www.redalyc.org/articulo.oa?id=194146862007&quot;,&quot;issued&quot;:{&quot;date-parts&quot;:[[2016]]},&quot;page&quot;:&quot;1-29&quot;,&quot;language&quot;:&quot;Español&quot;,&quot;abstract&quot;:&quot;\n\nEn  este  artículo  se  evidencian  los  resultados  de  una  investigación  realizada  el  2014  en  tres   universidades  chilenas.  El  objetivo  de  esta  investigación  fue  analizar  las  preferencias  de  estilos  de   enseñanza y estilos de aprendizaje del estudiantado de la carrera de pedagogía en inglés. Participaron 279  estudiantes en la prueba de estilos de enseñanza y 238 estudiantes en la prueba de estilos de aprendizaje,  pertenecientes a primer, tercer y quinto año de la carrera de pedagogía en inglés. Este estudio tuvo como  referente conceptual en la investigación de los estilos de enseñanza y estilos de aprendizaje a Grasha y  Riechmann, quienes proponen una clasificación, una agrupación por  clústers  y la construcción de  clústers  integrados (Lewis, 2014;  Grasha y Riechmann, 1975).  Los hallazgos revelan que todo el estudiantado tiene  una actitud favorable hacia los estilos de enseñanza  facilitador  y estilo de aprendizaje  colaborativo .\n\nThis paper shows the findings of a study conducted in three Chilean universities in 2014. It  aims  to  analyze  EFL  student  teachers’  preferences  regarding  their  teaching  and  learning  styles.  279   participants  answered  the  teaching  style  inventory  and  238  took  the  learning  style  questionnaire.   These participants are first, third and fifth year student-teachers. This study uses Grasha and Riechman’s  model to study teaching and learning styles. These authors propose a classification, cluster grouping  and integrated clustering (Lewis, 2014; Grasha y Riechmann, 1975). The findings reveal that all student  teachers favor the Facilitator teaching style and the Collaborative learning style.\n\n&quot;,&quot;volume&quot;:&quot;20&quot;},&quot;isTemporary&quot;:false}]},{&quot;citationID&quot;:&quot;MENDELEY_CITATION_ae06866b-f810-43a2-a7b4-94a7b6a3aa07&quot;,&quot;properties&quot;:{&quot;noteIndex&quot;:0},&quot;isEdited&quot;:false,&quot;manualOverride&quot;:{&quot;isManuallyOverridden&quot;:false,&quot;citeprocText&quot;:&quot;[9]&quot;,&quot;manualOverrideText&quot;:&quot;&quot;},&quot;citationTag&quot;:&quot;MENDELEY_CITATION_v3_eyJjaXRhdGlvbklEIjoiTUVOREVMRVlfQ0lUQVRJT05fYWUwNjg2NmItZjgxMC00M2EyLWE3YjQtOTRhN2I2YTNhYTA3IiwicHJvcGVydGllcyI6eyJub3RlSW5kZXgiOjB9LCJpc0VkaXRlZCI6ZmFsc2UsIm1hbnVhbE92ZXJyaWRlIjp7ImlzTWFudWFsbHlPdmVycmlkZGVuIjpmYWxzZSwiY2l0ZXByb2NUZXh0IjoiWzldIiwibWFudWFsT3ZlcnJpZGVUZXh0IjoiIn0sImNpdGF0aW9uSXRlbXMiOlt7ImlkIjoiZjNjNWY2ZDYtYTg1Zi0zMWEzLThlMDEtYWE3OTU3ZDM2OTg4IiwiaXRlbURhdGEiOnsidHlwZSI6ImFydGljbGUtam91cm5hbCIsImlkIjoiZjNjNWY2ZDYtYTg1Zi0zMWEzLThlMDEtYWE3OTU3ZDM2OTg4IiwidGl0bGUiOiJFc3RpbG9zIGRlIGVuc2XDsWFuemEgeSBlc3RpbG9zIGRlIGFwcmVuZGl6YWplIGVuIGVkdWNhY2nDs24gc3VwZXJpb3I6IEFuw6FsaXNpcyBkZSBsYXMgcHJlZmVyZW5jaWFzIGRlIGVzdHVkaWFudGVzIGRlIFBlZGFnb2fDrWEgZW4gSW5nbMOpcyBlbiB0cmVzIHVuaXZlcnNpZGFkZXMgY2hpbGVuYXMiLCJncm91cElkIjoiYTRkN2ExZmYtMzcyZi0zMGQ5LWFiYzYtNmE5YjNjN2Y3YjM2IiwiYXV0aG9yIjpbeyJmYW1pbHkiOiJSLiIsImdpdmVuIjoiQ29uc3RhbnphIiwicGFyc2UtbmFtZXMiOmZhbHNlLCJkcm9wcGluZy1wYXJ0aWNsZSI6IiIsIm5vbi1kcm9wcGluZy1wYXJ0aWNsZSI6IiJ9LHsiZmFtaWx5IjoiLiIsImdpdmVuIjoiQ2xhdWRpbyIsInBhcnNlLW5hbWVzIjpmYWxzZSwiZHJvcHBpbmctcGFydGljbGUiOiIiLCJub24tZHJvcHBpbmctcGFydGljbGUiOiIifSx7ImZhbWlseSI6Ii4iLCJnaXZlbiI6IkpvcmdlIiwicGFyc2UtbmFtZXMiOmZhbHNlLCJkcm9wcGluZy1wYXJ0aWNsZSI6IiIsIm5vbi1kcm9wcGluZy1wYXJ0aWNsZSI6IiJ9LHsiZmFtaWx5IjoiLiIsImdpdmVuIjoiUGFvbGEiLCJwYXJzZS1uYW1lcyI6ZmFsc2UsImRyb3BwaW5nLXBhcnRpY2xlIjoiIiwibm9uLWRyb3BwaW5nLXBhcnRpY2xlIjoiIn0seyJmYW1pbHkiOiIuIiwiZ2l2ZW4iOiJNYWJlbCIsInBhcnNlLW5hbWVzIjpmYWxzZSwiZHJvcHBpbmctcGFydGljbGUiOiIiLCJub24tZHJvcHBpbmctcGFydGljbGUiOiIifV0sImNvbnRhaW5lci10aXRsZSI6IlJldmlzdGEgRWxlY3Ryw7NuaWNhIEVkdWNhcmUiLCJVUkwiOiJodHRwczovL3d3dy5yZWRhbHljLm9yZy9hcnRpY3Vsby5vYT9pZD0xOTQxNDY4NjIwMDciLCJpc3N1ZWQiOnsiZGF0ZS1wYXJ0cyI6W1syMDE2XV19LCJwYWdlIjoiMS0yOSIsImxhbmd1YWdlIjoiRXNwYcOxb2wiLCJhYnN0cmFjdCI6IlxuXG5FbiAgZXN0ZSAgYXJ0w61jdWxvICBzZSAgZXZpZGVuY2lhbiAgbG9zICByZXN1bHRhZG9zICBkZSAgdW5hICBpbnZlc3RpZ2FjacOzbiAgcmVhbGl6YWRhICBlbCAgMjAxNCAgZW4gIHRyZXMgICB1bml2ZXJzaWRhZGVzICBjaGlsZW5hcy4gIEVsICBvYmpldGl2byAgZGUgIGVzdGEgIGludmVzdGlnYWNpw7NuICBmdWUgIGFuYWxpemFyICBsYXMgIHByZWZlcmVuY2lhcyAgZGUgIGVzdGlsb3MgIGRlICAgZW5zZcOxYW56YSB5IGVzdGlsb3MgZGUgYXByZW5kaXphamUgZGVsIGVzdHVkaWFudGFkbyBkZSBsYSBjYXJyZXJhIGRlIHBlZGFnb2fDrWEgZW4gaW5nbMOpcy4gUGFydGljaXBhcm9uIDI3OSAgZXN0dWRpYW50ZXMgZW4gbGEgcHJ1ZWJhIGRlIGVzdGlsb3MgZGUgZW5zZcOxYW56YSB5IDIzOCBlc3R1ZGlhbnRlcyBlbiBsYSBwcnVlYmEgZGUgZXN0aWxvcyBkZSBhcHJlbmRpemFqZSwgIHBlcnRlbmVjaWVudGVzIGEgcHJpbWVyLCB0ZXJjZXIgeSBxdWludG8gYcOxbyBkZSBsYSBjYXJyZXJhIGRlIHBlZGFnb2fDrWEgZW4gaW5nbMOpcy4gRXN0ZSBlc3R1ZGlvIHR1dm8gY29tbyAgcmVmZXJlbnRlIGNvbmNlcHR1YWwgZW4gbGEgaW52ZXN0aWdhY2nDs24gZGUgbG9zIGVzdGlsb3MgZGUgZW5zZcOxYW56YSB5IGVzdGlsb3MgZGUgYXByZW5kaXphamUgYSBHcmFzaGEgeSAgUmllY2htYW5uLCBxdWllbmVzIHByb3BvbmVuIHVuYSBjbGFzaWZpY2FjacOzbiwgdW5hIGFncnVwYWNpw7NuIHBvciAgY2zDunN0ZXJzICB5IGxhIGNvbnN0cnVjY2nDs24gZGUgIGNsw7pzdGVycyAgaW50ZWdyYWRvcyAoTGV3aXMsIDIwMTQ7ICBHcmFzaGEgeSBSaWVjaG1hbm4sIDE5NzUpLiAgTG9zIGhhbGxhemdvcyByZXZlbGFuIHF1ZSB0b2RvIGVsIGVzdHVkaWFudGFkbyB0aWVuZSAgdW5hIGFjdGl0dWQgZmF2b3JhYmxlIGhhY2lhIGxvcyBlc3RpbG9zIGRlIGVuc2XDsWFuemEgIGZhY2lsaXRhZG9yICB5IGVzdGlsbyBkZSBhcHJlbmRpemFqZSAgY29sYWJvcmF0aXZvIC5cblxuVGhpcyBwYXBlciBzaG93cyB0aGUgZmluZGluZ3Mgb2YgYSBzdHVkeSBjb25kdWN0ZWQgaW4gdGhyZWUgQ2hpbGVhbiB1bml2ZXJzaXRpZXMgaW4gMjAxNC4gSXQgIGFpbXMgIHRvICBhbmFseXplICBFRkwgIHN0dWRlbnQgIHRlYWNoZXJz4oCZICBwcmVmZXJlbmNlcyAgcmVnYXJkaW5nICB0aGVpciAgdGVhY2hpbmcgIGFuZCAgbGVhcm5pbmcgIHN0eWxlcy4gIDI3OSAgIHBhcnRpY2lwYW50cyAgYW5zd2VyZWQgIHRoZSAgdGVhY2hpbmcgIHN0eWxlICBpbnZlbnRvcnkgIGFuZCAgMjM4ICB0b29rICB0aGUgIGxlYXJuaW5nICBzdHlsZSAgcXVlc3Rpb25uYWlyZS4gICBUaGVzZSBwYXJ0aWNpcGFudHMgYXJlIGZpcnN0LCB0aGlyZCBhbmQgZmlmdGggeWVhciBzdHVkZW50LXRlYWNoZXJzLiBUaGlzIHN0dWR5IHVzZXMgR3Jhc2hhIGFuZCBSaWVjaG1hbuKAmXMgIG1vZGVsIHRvIHN0dWR5IHRlYWNoaW5nIGFuZCBsZWFybmluZyBzdHlsZXMuIFRoZXNlIGF1dGhvcnMgcHJvcG9zZSBhIGNsYXNzaWZpY2F0aW9uLCBjbHVzdGVyIGdyb3VwaW5nICBhbmQgaW50ZWdyYXRlZCBjbHVzdGVyaW5nIChMZXdpcywgMjAxNDsgR3Jhc2hhIHkgUmllY2htYW5uLCAxOTc1KS4gVGhlIGZpbmRpbmdzIHJldmVhbCB0aGF0IGFsbCBzdHVkZW50ICB0ZWFjaGVycyBmYXZvciB0aGUgRmFjaWxpdGF0b3IgdGVhY2hpbmcgc3R5bGUgYW5kIHRoZSBDb2xsYWJvcmF0aXZlIGxlYXJuaW5nIHN0eWxlLlxuXG4iLCJ2b2x1bWUiOiIyMCJ9LCJpc1RlbXBvcmFyeSI6ZmFsc2V9XX0=&quot;,&quot;citationItems&quot;:[{&quot;id&quot;:&quot;f3c5f6d6-a85f-31a3-8e01-aa7957d36988&quot;,&quot;itemData&quot;:{&quot;type&quot;:&quot;article-journal&quot;,&quot;id&quot;:&quot;f3c5f6d6-a85f-31a3-8e01-aa7957d36988&quot;,&quot;title&quot;:&quot;Estilos de enseñanza y estilos de aprendizaje en educación superior: Análisis de las preferencias de estudiantes de Pedagogía en Inglés en tres universidades chilenas&quot;,&quot;groupId&quot;:&quot;a4d7a1ff-372f-30d9-abc6-6a9b3c7f7b36&quot;,&quot;author&quot;:[{&quot;family&quot;:&quot;R.&quot;,&quot;given&quot;:&quot;Constanza&quot;,&quot;parse-names&quot;:false,&quot;dropping-particle&quot;:&quot;&quot;,&quot;non-dropping-particle&quot;:&quot;&quot;},{&quot;family&quot;:&quot;.&quot;,&quot;given&quot;:&quot;Claudio&quot;,&quot;parse-names&quot;:false,&quot;dropping-particle&quot;:&quot;&quot;,&quot;non-dropping-particle&quot;:&quot;&quot;},{&quot;family&quot;:&quot;.&quot;,&quot;given&quot;:&quot;Jorge&quot;,&quot;parse-names&quot;:false,&quot;dropping-particle&quot;:&quot;&quot;,&quot;non-dropping-particle&quot;:&quot;&quot;},{&quot;family&quot;:&quot;.&quot;,&quot;given&quot;:&quot;Paola&quot;,&quot;parse-names&quot;:false,&quot;dropping-particle&quot;:&quot;&quot;,&quot;non-dropping-particle&quot;:&quot;&quot;},{&quot;family&quot;:&quot;.&quot;,&quot;given&quot;:&quot;Mabel&quot;,&quot;parse-names&quot;:false,&quot;dropping-particle&quot;:&quot;&quot;,&quot;non-dropping-particle&quot;:&quot;&quot;}],&quot;container-title&quot;:&quot;Revista Electrónica Educare&quot;,&quot;URL&quot;:&quot;https://www.redalyc.org/articulo.oa?id=194146862007&quot;,&quot;issued&quot;:{&quot;date-parts&quot;:[[2016]]},&quot;page&quot;:&quot;1-29&quot;,&quot;language&quot;:&quot;Español&quot;,&quot;abstract&quot;:&quot;\n\nEn  este  artículo  se  evidencian  los  resultados  de  una  investigación  realizada  el  2014  en  tres   universidades  chilenas.  El  objetivo  de  esta  investigación  fue  analizar  las  preferencias  de  estilos  de   enseñanza y estilos de aprendizaje del estudiantado de la carrera de pedagogía en inglés. Participaron 279  estudiantes en la prueba de estilos de enseñanza y 238 estudiantes en la prueba de estilos de aprendizaje,  pertenecientes a primer, tercer y quinto año de la carrera de pedagogía en inglés. Este estudio tuvo como  referente conceptual en la investigación de los estilos de enseñanza y estilos de aprendizaje a Grasha y  Riechmann, quienes proponen una clasificación, una agrupación por  clústers  y la construcción de  clústers  integrados (Lewis, 2014;  Grasha y Riechmann, 1975).  Los hallazgos revelan que todo el estudiantado tiene  una actitud favorable hacia los estilos de enseñanza  facilitador  y estilo de aprendizaje  colaborativo .\n\nThis paper shows the findings of a study conducted in three Chilean universities in 2014. It  aims  to  analyze  EFL  student  teachers’  preferences  regarding  their  teaching  and  learning  styles.  279   participants  answered  the  teaching  style  inventory  and  238  took  the  learning  style  questionnaire.   These participants are first, third and fifth year student-teachers. This study uses Grasha and Riechman’s  model to study teaching and learning styles. These authors propose a classification, cluster grouping  and integrated clustering (Lewis, 2014; Grasha y Riechmann, 1975). The findings reveal that all student  teachers favor the Facilitator teaching style and the Collaborative learning style.\n\n&quot;,&quot;volume&quot;:&quot;20&quot;},&quot;isTemporary&quot;:false}]},{&quot;citationID&quot;:&quot;MENDELEY_CITATION_f50025ac-1502-4571-8ec5-c7ccf8c0ab22&quot;,&quot;properties&quot;:{&quot;noteIndex&quot;:0},&quot;isEdited&quot;:false,&quot;manualOverride&quot;:{&quot;isManuallyOverridden&quot;:false,&quot;citeprocText&quot;:&quot;[10]&quot;,&quot;manualOverrideText&quot;:&quot;&quot;},&quot;citationTag&quot;:&quot;MENDELEY_CITATION_v3_eyJjaXRhdGlvbklEIjoiTUVOREVMRVlfQ0lUQVRJT05fZjUwMDI1YWMtMTUwMi00NTcxLThlYzUtYzdjY2Y4YzBhYjIyIiwicHJvcGVydGllcyI6eyJub3RlSW5kZXgiOjB9LCJpc0VkaXRlZCI6ZmFsc2UsIm1hbnVhbE92ZXJyaWRlIjp7ImlzTWFudWFsbHlPdmVycmlkZGVuIjpmYWxzZSwiY2l0ZXByb2NUZXh0IjoiWzEwXSIsIm1hbnVhbE92ZXJyaWRlVGV4dCI6IiJ9LCJjaXRhdGlvbkl0ZW1zIjpbeyJpZCI6IjhlNmI2ODY1LWEwYTYtM2Q2Ni1hNmIxLWE0NDVlYjk0YzgwNiIsIml0ZW1EYXRhIjp7InR5cGUiOiJyZXBvcnQiLCJpZCI6IjhlNmI2ODY1LWEwYTYtM2Q2Ni1hNmIxLWE0NDVlYjk0YzgwNiIsInRpdGxlIjoiR3Jhc2hhLVJlaWNobWFubiBTdHVkZW50IExlYXJuaW5nIFN0eWxlIFNjYWxlcyBJbnZlbnRvcnkiLCJncm91cElkIjoiYTRkN2ExZmYtMzcyZi0zMGQ5LWFiYzYtNmE5YjNjN2Y3YjM2IiwiYXV0aG9yIjpbeyJmYW1pbHkiOiJHcmFzaGEiLCJnaXZlbiI6IlRvbnkiLCJwYXJzZS1uYW1lcyI6ZmFsc2UsImRyb3BwaW5nLXBhcnRpY2xlIjoiIiwibm9uLWRyb3BwaW5nLXBhcnRpY2xlIjoiIn0seyJmYW1pbHkiOiJIcnVza2EiLCJnaXZlbiI6IlNoZXJ5bCIsInBhcnNlLW5hbWVzIjpmYWxzZSwiZHJvcHBpbmctcGFydGljbGUiOiIiLCJub24tZHJvcHBpbmctcGFydGljbGUiOiIifV19LCJpc1RlbXBvcmFyeSI6ZmFsc2V9XX0=&quot;,&quot;citationItems&quot;:[{&quot;id&quot;:&quot;8e6b6865-a0a6-3d66-a6b1-a445eb94c806&quot;,&quot;itemData&quot;:{&quot;type&quot;:&quot;report&quot;,&quot;id&quot;:&quot;8e6b6865-a0a6-3d66-a6b1-a445eb94c806&quot;,&quot;title&quot;:&quot;Grasha-Reichmann Student Learning Style Scales Inventory&quot;,&quot;groupId&quot;:&quot;a4d7a1ff-372f-30d9-abc6-6a9b3c7f7b36&quot;,&quot;author&quot;:[{&quot;family&quot;:&quot;Grasha&quot;,&quot;given&quot;:&quot;Tony&quot;,&quot;parse-names&quot;:false,&quot;dropping-particle&quot;:&quot;&quot;,&quot;non-dropping-particle&quot;:&quot;&quot;},{&quot;family&quot;:&quot;Hruska&quot;,&quot;given&quot;:&quot;Sheryl&quot;,&quot;parse-names&quot;:false,&quot;dropping-particle&quot;:&quot;&quot;,&quot;non-dropping-particle&quot;:&quot;&quot;}]},&quot;isTemporary&quot;:false}]},{&quot;citationID&quot;:&quot;MENDELEY_CITATION_9a906833-bda3-4566-a46c-3ebe918a2190&quot;,&quot;properties&quot;:{&quot;noteIndex&quot;:0},&quot;isEdited&quot;:false,&quot;manualOverride&quot;:{&quot;isManuallyOverridden&quot;:false,&quot;citeprocText&quot;:&quot;[11]&quot;,&quot;manualOverrideText&quot;:&quot;&quot;},&quot;citationTag&quot;:&quot;MENDELEY_CITATION_v3_eyJjaXRhdGlvbklEIjoiTUVOREVMRVlfQ0lUQVRJT05fOWE5MDY4MzMtYmRhMy00NTY2LWE0NmMtM2ViZTkxOGEyMTkwIiwicHJvcGVydGllcyI6eyJub3RlSW5kZXgiOjB9LCJpc0VkaXRlZCI6ZmFsc2UsIm1hbnVhbE92ZXJyaWRlIjp7ImlzTWFudWFsbHlPdmVycmlkZGVuIjpmYWxzZSwiY2l0ZXByb2NUZXh0IjoiWzExXSIsIm1hbnVhbE92ZXJyaWRlVGV4dCI6IiJ9LCJjaXRhdGlvbkl0ZW1zIjpbeyJpZCI6IjM1MTEyNDcxLTUxZGItMzRmNy1hNzk3LTY1MGMzN2Q1MDg5NSIsIml0ZW1EYXRhIjp7InR5cGUiOiJhcnRpY2xlLWpvdXJuYWwiLCJpZCI6IjM1MTEyNDcxLTUxZGItMzRmNy1hNzk3LTY1MGMzN2Q1MDg5NSIsInRpdGxlIjoiVGhlIHJlbGF0aW9uc2hpcCBvZiBHcmFzaGEtUmllY2htYW5uIFRlYWNoaW5nIFN0eWxlcyB3aXRoIHRlYWNoaW5nIGV4cGVyaWVuY2Ugb2YgTmF0aW9uYWwtVHlwZSBDaGluZXNlIFByaW1hcnkgU2Nob29scyBNYXRoZW1hdGljcyBUZWFjaGVyIiwiZ3JvdXBJZCI6ImE0ZDdhMWZmLTM3MmYtMzBkOS1hYmM2LTZhOWIzYzdmN2IzNiIsImF1dGhvciI6W3siZmFtaWx5IjoiSHVpIFNpbSIsImdpdmVuIjoiU3plIiwicGFyc2UtbmFtZXMiOmZhbHNlLCJkcm9wcGluZy1wYXJ0aWNsZSI6IiIsIm5vbi1kcm9wcGluZy1wYXJ0aWNsZSI6IiJ9LHsiZmFtaWx5IjoiRWZmZW5kaSBFd2FuIE1vaGQgTWF0b3JlIiwiZ2l2ZW4iOiJNb2hkIiwicGFyc2UtbmFtZXMiOmZhbHNlLCJkcm9wcGluZy1wYXJ0aWNsZSI6IiIsIm5vbi1kcm9wcGluZy1wYXJ0aWNsZSI6IiJ9LHsiZmFtaWx5IjoiSmVuaXMgS2ViYW5nc2FhbiBDaW5hIEtlcG9uZyIsImdpdmVuIjoiU2Vrb2xhaCIsInBhcnNlLW5hbWVzIjpmYWxzZSwiZHJvcHBpbmctcGFydGljbGUiOiIiLCJub24tZHJvcHBpbmctcGFydGljbGUiOiIifV0sIkRPSSI6IjEwLjMzODkvZnBzeWcuMjAyMi4xMDI4MTQ1IiwiaXNzdWVkIjp7ImRhdGUtcGFydHMiOltbMjAyMl1dfX0sImlzVGVtcG9yYXJ5IjpmYWxzZX1dfQ==&quot;,&quot;citationItems&quot;:[{&quot;id&quot;:&quot;35112471-51db-34f7-a797-650c37d50895&quot;,&quot;itemData&quot;:{&quot;type&quot;:&quot;article-journal&quot;,&quot;id&quot;:&quot;35112471-51db-34f7-a797-650c37d50895&quot;,&quot;title&quot;:&quot;The relationship of Grasha-Riechmann Teaching Styles with teaching experience of National-Type Chinese Primary Schools Mathematics Teacher&quot;,&quot;groupId&quot;:&quot;a4d7a1ff-372f-30d9-abc6-6a9b3c7f7b36&quot;,&quot;author&quot;:[{&quot;family&quot;:&quot;Hui Sim&quot;,&quot;given&quot;:&quot;Sze&quot;,&quot;parse-names&quot;:false,&quot;dropping-particle&quot;:&quot;&quot;,&quot;non-dropping-particle&quot;:&quot;&quot;},{&quot;family&quot;:&quot;Effendi Ewan Mohd Matore&quot;,&quot;given&quot;:&quot;Mohd&quot;,&quot;parse-names&quot;:false,&quot;dropping-particle&quot;:&quot;&quot;,&quot;non-dropping-particle&quot;:&quot;&quot;},{&quot;family&quot;:&quot;Jenis Kebangsaan Cina Kepong&quot;,&quot;given&quot;:&quot;Sekolah&quot;,&quot;parse-names&quot;:false,&quot;dropping-particle&quot;:&quot;&quot;,&quot;non-dropping-particle&quot;:&quot;&quot;}],&quot;DOI&quot;:&quot;10.3389/fpsyg.2022.1028145&quot;,&quot;issued&quot;:{&quot;date-parts&quot;:[[2022]]}},&quot;isTemporary&quot;:false}]},{&quot;citationID&quot;:&quot;MENDELEY_CITATION_621e8b38-4949-4580-84f1-7e8b2cfbae68&quot;,&quot;properties&quot;:{&quot;noteIndex&quot;:0},&quot;isEdited&quot;:false,&quot;manualOverride&quot;:{&quot;isManuallyOverridden&quot;:false,&quot;citeprocText&quot;:&quot;[12]&quot;,&quot;manualOverrideText&quot;:&quot;&quot;},&quot;citationTag&quot;:&quot;MENDELEY_CITATION_v3_eyJjaXRhdGlvbklEIjoiTUVOREVMRVlfQ0lUQVRJT05fNjIxZThiMzgtNDk0OS00NTgwLTg0ZjEtN2U4YjJjZmJhZTY4IiwicHJvcGVydGllcyI6eyJub3RlSW5kZXgiOjB9LCJpc0VkaXRlZCI6ZmFsc2UsIm1hbnVhbE92ZXJyaWRlIjp7ImlzTWFudWFsbHlPdmVycmlkZGVuIjpmYWxzZSwiY2l0ZXByb2NUZXh0IjoiWzEyXSIsIm1hbnVhbE92ZXJyaWRlVGV4dCI6IiJ9LCJjaXRhdGlvbkl0ZW1zIjpbeyJpZCI6IjE5MmEzMGU3LTM0NmMtMzk0Ny05OGRkLWJjYTIwN2NmZDA0NiIsIml0ZW1EYXRhIjp7InR5cGUiOiJyZXBvcnQiLCJpZCI6IjE5MmEzMGU3LTM0NmMtMzk0Ny05OGRkLWJjYTIwN2NmZDA0NiIsInRpdGxlIjoiTGVhcm5pbmcgQW5kIFRlYWNoaW5nIFN0eWxlcyBJbiBNYW5hZ2VtZW50IEVkdWNhdGlvbjogSWRlbnRpZnlpbmcsIEFuYWx5emluZywgQW5kIEZhY2lsaXRhdGluZyIsImdyb3VwSWQiOiJhNGQ3YTFmZi0zNzJmLTMwZDktYWJjNi02YTliM2M3ZjdiMzYiLCJhdXRob3IiOlt7ImZhbWlseSI6IlByb3ZpdGVyYSIsImdpdmVuIjoiTWljaGFlbCBKIiwicGFyc2UtbmFtZXMiOmZhbHNlLCJkcm9wcGluZy1wYXJ0aWNsZSI6IiIsIm5vbi1kcm9wcGluZy1wYXJ0aWNsZSI6IiJ9XSwiY29udGFpbmVyLXRpdGxlIjoiSm91cm5hbCBvZiBDb2xsZWdlIFRlYWNoaW5nICYgTGVhcm5pbmctSmFudWFyeSIsIlVSTCI6Imh0dHA6Ly9sb25nbGVhZi5uZXQvdGVhY2hpbmdzdHlsZS5odG1sIiwiaXNzdWVkIjp7ImRhdGUtcGFydHMiOltbMjAwOF1dfSwiYWJzdHJhY3QiOiJEcmF3aW5nIG9uIHRoZSBsZWFybmluZyB0aGVvcnkgb2YgdGhlIEZlbGRlci1TaWx2ZXJtYW4gbW9kZWwgKDIwMDIpLCBhbmQgdGhlIHdvcmsgb2YgQS5GLiBHcmFzaGEsIHRoaXMgcGFwZXIgcHJvdmlkZXMgYSBicmllZiByZXZpZXcgb2YgdGVhY2hpbmcgYW5kIGxlYXJuaW5nIHN0eWxlcyB1c2VkIGluIG1hbmFnZW1lbnQgZWR1Y2F0aW9uLiBQcm9mZXNzb3JzLCBsaWtlIHN0dWRlbnRzLCBkZW1vbnN0cmF0ZSBhIG51bWJlciBvZiBsZWFybmluZyBzdHlsZXMgYW5kIGEgcHJvZmVzc29yIGhhcyBzb21lIHJlc3BvbnNpYmlsaXR5IHRvIG9yZ2FuaXplIGFuZCBwcmVzZW50IGEgY291cnNlIHRvIHNhdGlzZnkgc3R1ZGVudHMnIHZhcmllZCBsZWFybmluZyBzdHlsZXMuIEFmdGVyIGEgYnJpZWYgcmV2aWV3IG9mIHRoZSBsaXRlcmF0dXJlIHRoaXMgcGFwZXIgc3VnZ2VzdHMgd2F5cyB0byBhc3Nlc3MgdGhlIHRlYWNoaW5nIGFuZCBsZWFybmluZyBzdHlsZXMgb2YgbWFuYWdlbWVudCBlZHVjYXRvcnMgYW5kIHN0dWRlbnRzLiIsImlzc3VlIjoiMSIsInZvbHVtZSI6IjUifSwiaXNUZW1wb3JhcnkiOmZhbHNlfV19&quot;,&quot;citationItems&quot;:[{&quot;id&quot;:&quot;192a30e7-346c-3947-98dd-bca207cfd046&quot;,&quot;itemData&quot;:{&quot;type&quot;:&quot;report&quot;,&quot;id&quot;:&quot;192a30e7-346c-3947-98dd-bca207cfd046&quot;,&quot;title&quot;:&quot;Learning And Teaching Styles In Management Education: Identifying, Analyzing, And Facilitating&quot;,&quot;groupId&quot;:&quot;a4d7a1ff-372f-30d9-abc6-6a9b3c7f7b36&quot;,&quot;author&quot;:[{&quot;family&quot;:&quot;Provitera&quot;,&quot;given&quot;:&quot;Michael J&quot;,&quot;parse-names&quot;:false,&quot;dropping-particle&quot;:&quot;&quot;,&quot;non-dropping-particle&quot;:&quot;&quot;}],&quot;container-title&quot;:&quot;Journal of College Teaching &amp; Learning-January&quot;,&quot;URL&quot;:&quot;http://longleaf.net/teachingstyle.html&quot;,&quot;issued&quot;:{&quot;date-parts&quot;:[[2008]]},&quot;abstract&quot;:&quot;Drawing on the learning theory of the Felder-Silverman model (2002), and the work of A.F. Grasha, this paper provides a brief review of teaching and learning styles used in management education. Professors, like students, demonstrate a number of learning styles and a professor has some responsibility to organize and present a course to satisfy students' varied learning styles. After a brief review of the literature this paper suggests ways to assess the teaching and learning styles of management educators and students.&quot;,&quot;issue&quot;:&quot;1&quot;,&quot;volume&quot;:&quot;5&quot;},&quot;isTemporary&quot;:false}]},{&quot;citationID&quot;:&quot;MENDELEY_CITATION_f86f1f40-ebf8-469a-a016-253fe664ea52&quot;,&quot;properties&quot;:{&quot;noteIndex&quot;:0},&quot;isEdited&quot;:false,&quot;manualOverride&quot;:{&quot;isManuallyOverridden&quot;:false,&quot;citeprocText&quot;:&quot;[13]&quot;,&quot;manualOverrideText&quot;:&quot;&quot;},&quot;citationTag&quot;:&quot;MENDELEY_CITATION_v3_eyJjaXRhdGlvbklEIjoiTUVOREVMRVlfQ0lUQVRJT05fZjg2ZjFmNDAtZWJmOC00NjlhLWEwMTYtMjUzZmU2NjRlYTUyIiwicHJvcGVydGllcyI6eyJub3RlSW5kZXgiOjB9LCJpc0VkaXRlZCI6ZmFsc2UsIm1hbnVhbE92ZXJyaWRlIjp7ImlzTWFudWFsbHlPdmVycmlkZGVuIjpmYWxzZSwiY2l0ZXByb2NUZXh0IjoiWzEzXSIsIm1hbnVhbE92ZXJyaWRlVGV4dCI6IiJ9LCJjaXRhdGlvbkl0ZW1zIjpbeyJpZCI6ImVkZDcyNWQxLWEzMDctMzIzYS04ZWNkLTJlNDYzYWU2ZDAzNCIsIml0ZW1EYXRhIjp7InR5cGUiOiJyZXBvcnQiLCJpZCI6ImVkZDcyNWQxLWEzMDctMzIzYS04ZWNkLTJlNDYzYWU2ZDAzNCIsInRpdGxlIjoiRXN0aWxvcyBkZSBlbnNlw7FhbnphIHNlZ8O6biBBbnRvbmh5IEdyYXNoYSBwcmVzZW50ZXMgZW4gbGEgcHLDoWN0aWNhIHBlZGFnw7NnaWNhIGRlIHVuIGdydXBvIGRlIGVzdHVkaWFudGVzIGRlbCBQcm9ncmFtYSBMaWNlbmNpYXR1cmEgZW4gTGVuZ3VhIENhc3RlbGxhbmEgSW5nbMOpcyB5IEZyYW5jw6lzIGRlIGxhIFVuaXZlcnNpZGFkIGRlIExhIFNhbGxlIiwiZ3JvdXBJZCI6ImE0ZDdhMWZmLTM3MmYtMzBkOS1hYmM2LTZhOWIzYzdmN2IzNiIsImF1dGhvciI6W3siZmFtaWx5IjoiR29uesOhbGV6IEd1dGnDqXJyZXoiLCJnaXZlbiI6Ikdlcm1pbnRvbiIsInBhcnNlLW5hbWVzIjpmYWxzZSwiZHJvcHBpbmctcGFydGljbGUiOiIiLCJub24tZHJvcHBpbmctcGFydGljbGUiOiIifSx7ImZhbWlseSI6IkFuZHLDqXMgR29uesOhbGV6IEFyZGlsYSIsImdpdmVuIjoiU2VyZ2lvIiwicGFyc2UtbmFtZXMiOmZhbHNlLCJkcm9wcGluZy1wYXJ0aWNsZSI6IiIsIm5vbi1kcm9wcGluZy1wYXJ0aWNsZSI6IiJ9XSwiVVJMIjoiaHR0cHM6Ly9jaWVuY2lhLmxhc2FsbGUuZWR1LmNvL2xpY19sZW5ndWFzIn0sImlzVGVtcG9yYXJ5IjpmYWxzZX1dfQ==&quot;,&quot;citationItems&quot;:[{&quot;id&quot;:&quot;edd725d1-a307-323a-8ecd-2e463ae6d034&quot;,&quot;itemData&quot;:{&quot;type&quot;:&quot;report&quot;,&quot;id&quot;:&quot;edd725d1-a307-323a-8ecd-2e463ae6d034&quot;,&quot;title&quot;:&quot;Estilos de enseñanza según Antonhy Grasha presentes en la práctica pedagógica de un grupo de estudiantes del Programa Licenciatura en Lengua Castellana Inglés y Francés de la Universidad de La Salle&quot;,&quot;groupId&quot;:&quot;a4d7a1ff-372f-30d9-abc6-6a9b3c7f7b36&quot;,&quot;author&quot;:[{&quot;family&quot;:&quot;González Gutiérrez&quot;,&quot;given&quot;:&quot;Germinton&quot;,&quot;parse-names&quot;:false,&quot;dropping-particle&quot;:&quot;&quot;,&quot;non-dropping-particle&quot;:&quot;&quot;},{&quot;family&quot;:&quot;Andrés González Ardila&quot;,&quot;given&quot;:&quot;Sergio&quot;,&quot;parse-names&quot;:false,&quot;dropping-particle&quot;:&quot;&quot;,&quot;non-dropping-particle&quot;:&quot;&quot;}],&quot;URL&quot;:&quot;https://ciencia.lasalle.edu.co/lic_lenguas&quot;},&quot;isTemporary&quot;:false}]},{&quot;citationID&quot;:&quot;MENDELEY_CITATION_134f2ced-e1e2-447e-a548-8e45478821f9&quot;,&quot;properties&quot;:{&quot;noteIndex&quot;:0},&quot;isEdited&quot;:false,&quot;manualOverride&quot;:{&quot;isManuallyOverridden&quot;:false,&quot;citeprocText&quot;:&quot;[14]&quot;,&quot;manualOverrideText&quot;:&quot;&quot;},&quot;citationTag&quot;:&quot;MENDELEY_CITATION_v3_eyJjaXRhdGlvbklEIjoiTUVOREVMRVlfQ0lUQVRJT05fMTM0ZjJjZWQtZTFlMi00NDdlLWE1NDgtOGU0NTQ3ODgyMWY5IiwicHJvcGVydGllcyI6eyJub3RlSW5kZXgiOjB9LCJpc0VkaXRlZCI6ZmFsc2UsIm1hbnVhbE92ZXJyaWRlIjp7ImlzTWFudWFsbHlPdmVycmlkZGVuIjpmYWxzZSwiY2l0ZXByb2NUZXh0IjoiWzE0XSIsIm1hbnVhbE92ZXJyaWRlVGV4dCI6IiJ9LCJjaXRhdGlvbkl0ZW1zIjpbeyJpZCI6IjE0OTlmOWMyLTg5NmYtMzYxYi04Yzg5LTAwMjUxNTRlMDhmMiIsIml0ZW1EYXRhIjp7InR5cGUiOiJyZXBvcnQiLCJpZCI6IjE0OTlmOWMyLTg5NmYtMzYxYi04Yzg5LTAwMjUxNTRlMDhmMiIsInRpdGxlIjoiSXNzdWVzIGluIEluZm9ybWluZyBTY2llbmNlIGFuZCBJbmZvcm1hdGlvbiBUZWNobm9sb2d5IEFzc2Vzc2luZyB0aGUgSW1wYWN0IG9mIEluc3RydWN0aW9uYWwgTWV0aG9kcyBhbmQgSW5mb3JtYXRpb24gVGVjaG5vbG9neSBvbiBTdHVkZW50IExlYXJuaW5nIFN0eWxlcyIsImdyb3VwSWQiOiJhNGQ3YTFmZi0zNzJmLTMwZDktYWJjNi02YTliM2M3ZjdiMzYiLCJhdXRob3IiOlt7ImZhbWlseSI6Ikt1bWFyIiwiZ2l2ZW4iOiJQb29uYW0iLCJwYXJzZS1uYW1lcyI6ZmFsc2UsImRyb3BwaW5nLXBhcnRpY2xlIjoiIiwibm9uLWRyb3BwaW5nLXBhcnRpY2xlIjoiIn0seyJmYW1pbHkiOiJLdW1hciIsImdpdmVuIjoiQW5pbCIsInBhcnNlLW5hbWVzIjpmYWxzZSwiZHJvcHBpbmctcGFydGljbGUiOiIiLCJub24tZHJvcHBpbmctcGFydGljbGUiOiIifSx7ImZhbWlseSI6IlNtYXJ0IiwiZ2l2ZW4iOiJLYXJsIiwicGFyc2UtbmFtZXMiOmZhbHNlLCJkcm9wcGluZy1wYXJ0aWNsZSI6IiIsIm5vbi1kcm9wcGluZy1wYXJ0aWNsZSI6IiJ9XSwiYWJzdHJhY3QiOiJJbiBhbiBlcmEgb2YgaW5jcmVhc2VkIGFjY291bnRhYmlsaXR5IGluIGFzc2Vzc2luZyBzdHVkZW50IGxlYXJuaW5nIG91dGNvbWVzLCBncmVhdGVyIGVtcGhhc2lzIGhhcyBiZWVuIGZvY3VzZWQgb24gZmFjdG9ycyB0aGF0IGluZmx1ZW5jZSBzdHVkZW50IGxlYXJuaW5nLiBJbiB0aGlzIHBhcGVyIHdlIGV4YW1pbmUgdGhlIGltcGFjdCBvZiBpbnN0cnVjdGlvbmFsIG1ldGhvZHMgYW5kIGluZm9ybWF0aW9uIHRlY2hub2xvZ3kgb24gc3R1ZGVudCBsZWFybmluZyBzdHlsZXMsIGFsbCBjcml0aWNhbCBmYWN0b3JzIGFmZmVjdGluZyBzdHVkZW50IGxlYXJuaW5nLiBBIHJlc2VhcmNoIGZyYW1ld29yayB0aGF0IHN1Z2dlc3RzIHRoZSByZWxhdGlvbnNoaXAgb2YgaW5zdHJ1Y3Rpb25hbCBwcm9jZXNzZXMgYW5kIGluZm9ybWF0aW9uIHRlY2hub2xvZ3kgdG8gbGVhcm5pbmcgc3R5bGVzIGlzIHByb3Bvc2VkLiBVc2luZyB0aGUgZnJhbWV3b3JrLCBwcmUtYW5kIHBvc3QtdGVzdHMgYmFzZWQgb24gdGhlIEdyYXNoYS1SaWVjaG1hbm4gU3R1ZGVudCBMZWFybmluZyBTdHlsZXMgU2NhbGVzIHdlcmUgdXNlZCB0byBhc3Nlc3MgY2hhbmdlcyBpbiBzdHVkZW50IGxlYXJuaW5nIHN0eWxlcyBvdmVyIHRoZSBjb3Vyc2Ugb2YgYSBzZW1lc3RlciBpbiB0aHJlZSBjb2xsZWdlLWxldmVsIGNvdXJzZXMuIFRocm91Z2ggc3BlY2lmaWMgaW5zdHJ1Y3Rpb25hbCBpbnRlcnZlbnRpb24gY291cGxlZCB3aXRoIGNvbGxhYm9yYXRpdmUgcHJvamVjdHMgYW5kIHRoZSB1c2Ugb2YgY291cnNlLW1hbmFnZW1lbnQgc29mdHdhcmUsIHRoZSByZXN1bHRzIG9mIHRoZSBhc3Nlc3NtZW50cyBzaG93ZWQgYSBzaWduaWZpY2FudCBpbmNyZWFzZSBpbiBzdHVkZW50cycgQ29sbGFib3JhdGl2ZSwgUGFydGljaXBhbnQsIGFuZCBJbmRlcGVuZGVudCBsZWFybmluZyBzdHlsZXMgb3ZlciB0aGUgY291cnNlIG9mIHRoZSBzZW1lc3Rlci4gSW1wbGljYXRpb25zIGZvciBwcmFjdGljZSBhbmQgYWRkaXRpb25hbCByZXNlYXJjaCBhcmUgc3VnZ2VzdGVkLiIsImNvbnRhaW5lci10aXRsZS1zaG9ydCI6IiJ9LCJpc1RlbXBvcmFyeSI6ZmFsc2V9XX0=&quot;,&quot;citationItems&quot;:[{&quot;id&quot;:&quot;1499f9c2-896f-361b-8c89-0025154e08f2&quot;,&quot;itemData&quot;:{&quot;type&quot;:&quot;report&quot;,&quot;id&quot;:&quot;1499f9c2-896f-361b-8c89-0025154e08f2&quot;,&quot;title&quot;:&quot;Issues in Informing Science and Information Technology Assessing the Impact of Instructional Methods and Information Technology on Student Learning Styles&quot;,&quot;groupId&quot;:&quot;a4d7a1ff-372f-30d9-abc6-6a9b3c7f7b36&quot;,&quot;author&quot;:[{&quot;family&quot;:&quot;Kumar&quot;,&quot;given&quot;:&quot;Poonam&quot;,&quot;parse-names&quot;:false,&quot;dropping-particle&quot;:&quot;&quot;,&quot;non-dropping-particle&quot;:&quot;&quot;},{&quot;family&quot;:&quot;Kumar&quot;,&quot;given&quot;:&quot;Anil&quot;,&quot;parse-names&quot;:false,&quot;dropping-particle&quot;:&quot;&quot;,&quot;non-dropping-particle&quot;:&quot;&quot;},{&quot;family&quot;:&quot;Smart&quot;,&quot;given&quot;:&quot;Karl&quot;,&quot;parse-names&quot;:false,&quot;dropping-particle&quot;:&quot;&quot;,&quot;non-dropping-particle&quot;:&quot;&quot;}],&quot;abstract&quot;:&quot;In an era of increased accountability in assessing student learning outcomes, greater emphasis has been focused on factors that influence student learning. In this paper we examine the impact of instructional methods and information technology on student learning styles, all critical factors affecting student learning. A research framework that suggests the relationship of instructional processes and information technology to learning styles is proposed. Using the framework, pre-and post-tests based on the Grasha-Riechmann Student Learning Styles Scales were used to assess changes in student learning styles over the course of a semester in three college-level courses. Through specific instructional intervention coupled with collaborative projects and the use of course-management software, the results of the assessments showed a significant increase in students' Collaborative, Participant, and Independent learning styles over the course of the semester. Implications for practice and additional research are suggested.&quot;,&quot;container-title-short&quot;:&quot;&quot;},&quot;isTemporary&quot;:false}]},{&quot;citationID&quot;:&quot;MENDELEY_CITATION_fd93398d-bf7f-4882-9171-ee4262c9eb13&quot;,&quot;properties&quot;:{&quot;noteIndex&quot;:0},&quot;isEdited&quot;:false,&quot;manualOverride&quot;:{&quot;isManuallyOverridden&quot;:false,&quot;citeprocText&quot;:&quot;[14]&quot;,&quot;manualOverrideText&quot;:&quot;&quot;},&quot;citationTag&quot;:&quot;MENDELEY_CITATION_v3_eyJjaXRhdGlvbklEIjoiTUVOREVMRVlfQ0lUQVRJT05fZmQ5MzM5OGQtYmY3Zi00ODgyLTkxNzEtZWU0MjYyYzllYjEzIiwicHJvcGVydGllcyI6eyJub3RlSW5kZXgiOjB9LCJpc0VkaXRlZCI6ZmFsc2UsIm1hbnVhbE92ZXJyaWRlIjp7ImlzTWFudWFsbHlPdmVycmlkZGVuIjpmYWxzZSwiY2l0ZXByb2NUZXh0IjoiWzE0XSIsIm1hbnVhbE92ZXJyaWRlVGV4dCI6IiJ9LCJjaXRhdGlvbkl0ZW1zIjpbeyJpZCI6IjE0OTlmOWMyLTg5NmYtMzYxYi04Yzg5LTAwMjUxNTRlMDhmMiIsIml0ZW1EYXRhIjp7InR5cGUiOiJyZXBvcnQiLCJpZCI6IjE0OTlmOWMyLTg5NmYtMzYxYi04Yzg5LTAwMjUxNTRlMDhmMiIsInRpdGxlIjoiSXNzdWVzIGluIEluZm9ybWluZyBTY2llbmNlIGFuZCBJbmZvcm1hdGlvbiBUZWNobm9sb2d5IEFzc2Vzc2luZyB0aGUgSW1wYWN0IG9mIEluc3RydWN0aW9uYWwgTWV0aG9kcyBhbmQgSW5mb3JtYXRpb24gVGVjaG5vbG9neSBvbiBTdHVkZW50IExlYXJuaW5nIFN0eWxlcyIsImdyb3VwSWQiOiJhNGQ3YTFmZi0zNzJmLTMwZDktYWJjNi02YTliM2M3ZjdiMzYiLCJhdXRob3IiOlt7ImZhbWlseSI6Ikt1bWFyIiwiZ2l2ZW4iOiJQb29uYW0iLCJwYXJzZS1uYW1lcyI6ZmFsc2UsImRyb3BwaW5nLXBhcnRpY2xlIjoiIiwibm9uLWRyb3BwaW5nLXBhcnRpY2xlIjoiIn0seyJmYW1pbHkiOiJLdW1hciIsImdpdmVuIjoiQW5pbCIsInBhcnNlLW5hbWVzIjpmYWxzZSwiZHJvcHBpbmctcGFydGljbGUiOiIiLCJub24tZHJvcHBpbmctcGFydGljbGUiOiIifSx7ImZhbWlseSI6IlNtYXJ0IiwiZ2l2ZW4iOiJLYXJsIiwicGFyc2UtbmFtZXMiOmZhbHNlLCJkcm9wcGluZy1wYXJ0aWNsZSI6IiIsIm5vbi1kcm9wcGluZy1wYXJ0aWNsZSI6IiJ9XSwiYWJzdHJhY3QiOiJJbiBhbiBlcmEgb2YgaW5jcmVhc2VkIGFjY291bnRhYmlsaXR5IGluIGFzc2Vzc2luZyBzdHVkZW50IGxlYXJuaW5nIG91dGNvbWVzLCBncmVhdGVyIGVtcGhhc2lzIGhhcyBiZWVuIGZvY3VzZWQgb24gZmFjdG9ycyB0aGF0IGluZmx1ZW5jZSBzdHVkZW50IGxlYXJuaW5nLiBJbiB0aGlzIHBhcGVyIHdlIGV4YW1pbmUgdGhlIGltcGFjdCBvZiBpbnN0cnVjdGlvbmFsIG1ldGhvZHMgYW5kIGluZm9ybWF0aW9uIHRlY2hub2xvZ3kgb24gc3R1ZGVudCBsZWFybmluZyBzdHlsZXMsIGFsbCBjcml0aWNhbCBmYWN0b3JzIGFmZmVjdGluZyBzdHVkZW50IGxlYXJuaW5nLiBBIHJlc2VhcmNoIGZyYW1ld29yayB0aGF0IHN1Z2dlc3RzIHRoZSByZWxhdGlvbnNoaXAgb2YgaW5zdHJ1Y3Rpb25hbCBwcm9jZXNzZXMgYW5kIGluZm9ybWF0aW9uIHRlY2hub2xvZ3kgdG8gbGVhcm5pbmcgc3R5bGVzIGlzIHByb3Bvc2VkLiBVc2luZyB0aGUgZnJhbWV3b3JrLCBwcmUtYW5kIHBvc3QtdGVzdHMgYmFzZWQgb24gdGhlIEdyYXNoYS1SaWVjaG1hbm4gU3R1ZGVudCBMZWFybmluZyBTdHlsZXMgU2NhbGVzIHdlcmUgdXNlZCB0byBhc3Nlc3MgY2hhbmdlcyBpbiBzdHVkZW50IGxlYXJuaW5nIHN0eWxlcyBvdmVyIHRoZSBjb3Vyc2Ugb2YgYSBzZW1lc3RlciBpbiB0aHJlZSBjb2xsZWdlLWxldmVsIGNvdXJzZXMuIFRocm91Z2ggc3BlY2lmaWMgaW5zdHJ1Y3Rpb25hbCBpbnRlcnZlbnRpb24gY291cGxlZCB3aXRoIGNvbGxhYm9yYXRpdmUgcHJvamVjdHMgYW5kIHRoZSB1c2Ugb2YgY291cnNlLW1hbmFnZW1lbnQgc29mdHdhcmUsIHRoZSByZXN1bHRzIG9mIHRoZSBhc3Nlc3NtZW50cyBzaG93ZWQgYSBzaWduaWZpY2FudCBpbmNyZWFzZSBpbiBzdHVkZW50cycgQ29sbGFib3JhdGl2ZSwgUGFydGljaXBhbnQsIGFuZCBJbmRlcGVuZGVudCBsZWFybmluZyBzdHlsZXMgb3ZlciB0aGUgY291cnNlIG9mIHRoZSBzZW1lc3Rlci4gSW1wbGljYXRpb25zIGZvciBwcmFjdGljZSBhbmQgYWRkaXRpb25hbCByZXNlYXJjaCBhcmUgc3VnZ2VzdGVkLiIsImNvbnRhaW5lci10aXRsZS1zaG9ydCI6IiJ9LCJpc1RlbXBvcmFyeSI6ZmFsc2V9XX0=&quot;,&quot;citationItems&quot;:[{&quot;id&quot;:&quot;1499f9c2-896f-361b-8c89-0025154e08f2&quot;,&quot;itemData&quot;:{&quot;type&quot;:&quot;report&quot;,&quot;id&quot;:&quot;1499f9c2-896f-361b-8c89-0025154e08f2&quot;,&quot;title&quot;:&quot;Issues in Informing Science and Information Technology Assessing the Impact of Instructional Methods and Information Technology on Student Learning Styles&quot;,&quot;groupId&quot;:&quot;a4d7a1ff-372f-30d9-abc6-6a9b3c7f7b36&quot;,&quot;author&quot;:[{&quot;family&quot;:&quot;Kumar&quot;,&quot;given&quot;:&quot;Poonam&quot;,&quot;parse-names&quot;:false,&quot;dropping-particle&quot;:&quot;&quot;,&quot;non-dropping-particle&quot;:&quot;&quot;},{&quot;family&quot;:&quot;Kumar&quot;,&quot;given&quot;:&quot;Anil&quot;,&quot;parse-names&quot;:false,&quot;dropping-particle&quot;:&quot;&quot;,&quot;non-dropping-particle&quot;:&quot;&quot;},{&quot;family&quot;:&quot;Smart&quot;,&quot;given&quot;:&quot;Karl&quot;,&quot;parse-names&quot;:false,&quot;dropping-particle&quot;:&quot;&quot;,&quot;non-dropping-particle&quot;:&quot;&quot;}],&quot;abstract&quot;:&quot;In an era of increased accountability in assessing student learning outcomes, greater emphasis has been focused on factors that influence student learning. In this paper we examine the impact of instructional methods and information technology on student learning styles, all critical factors affecting student learning. A research framework that suggests the relationship of instructional processes and information technology to learning styles is proposed. Using the framework, pre-and post-tests based on the Grasha-Riechmann Student Learning Styles Scales were used to assess changes in student learning styles over the course of a semester in three college-level courses. Through specific instructional intervention coupled with collaborative projects and the use of course-management software, the results of the assessments showed a significant increase in students' Collaborative, Participant, and Independent learning styles over the course of the semester. Implications for practice and additional research are suggested.&quot;,&quot;container-title-short&quot;:&quot;&quot;},&quot;isTemporary&quot;:false}]},{&quot;citationID&quot;:&quot;MENDELEY_CITATION_99766f9c-94af-46ca-a578-5dcdd4c7b0a5&quot;,&quot;properties&quot;:{&quot;noteIndex&quot;:0},&quot;isEdited&quot;:false,&quot;manualOverride&quot;:{&quot;isManuallyOverridden&quot;:false,&quot;citeprocText&quot;:&quot;[15]&quot;,&quot;manualOverrideText&quot;:&quot;&quot;},&quot;citationTag&quot;:&quot;MENDELEY_CITATION_v3_eyJjaXRhdGlvbklEIjoiTUVOREVMRVlfQ0lUQVRJT05fOTk3NjZmOWMtOTRhZi00NmNhLWE1NzgtNWRjZGQ0YzdiMGE1IiwicHJvcGVydGllcyI6eyJub3RlSW5kZXgiOjB9LCJpc0VkaXRlZCI6ZmFsc2UsIm1hbnVhbE92ZXJyaWRlIjp7ImlzTWFudWFsbHlPdmVycmlkZGVuIjpmYWxzZSwiY2l0ZXByb2NUZXh0IjoiWzE1XSIsIm1hbnVhbE92ZXJyaWRlVGV4dCI6IiJ9LCJjaXRhdGlvbkl0ZW1zIjpbeyJpZCI6IjBmZjZkNmIxLWM4NGItMzVjNi04YjRkLTI5MDRjZjg4OTM0MCIsIml0ZW1EYXRhIjp7InR5cGUiOiJyZXBvcnQiLCJpZCI6IjBmZjZkNmIxLWM4NGItMzVjNi04YjRkLTI5MDRjZjg4OTM0MCIsInRpdGxlIjoiRXN0aWxvcyBkZSBlbnNlw7FhbnphIHkgZXN0aWxvcyBkZSBhcHJlbmRpemFqZTogaW1wbGljYWNpb25lcyBwYXJhIGxhIGVkdWNhY2nDs24gcG9yIGNpY2xvcyIsImdyb3VwSWQiOiJhNGQ3YTFmZi0zNzJmLTMwZDktYWJjNi02YTliM2M3ZjdiMzYiLCJhdXRob3IiOlt7ImZhbWlseSI6IlJvc2EiLCJnaXZlbiI6Ik1hcmdhcml0YSIsInBhcnNlLW5hbWVzIjpmYWxzZSwiZHJvcHBpbmctcGFydGljbGUiOiIiLCJub24tZHJvcHBpbmctcGFydGljbGUiOiIifSx7ImZhbWlseSI6IkZlcm7DoW5kZXoiLCJnaXZlbiI6IlJlbmTDs24iLCJwYXJzZS1uYW1lcyI6ZmFsc2UsImRyb3BwaW5nLXBhcnRpY2xlIjoiIiwibm9uLWRyb3BwaW5nLXBhcnRpY2xlIjoiIn1dLCJVUkwiOiJodHRwczovL3d3dy5yZXNlYXJjaGdhdGUubmV0L3B1YmxpY2F0aW9uLzI3Nzc5NTgwNyIsImNvbnRhaW5lci10aXRsZS1zaG9ydCI6IiJ9LCJpc1RlbXBvcmFyeSI6ZmFsc2V9XX0=&quot;,&quot;citationItems&quot;:[{&quot;id&quot;:&quot;0ff6d6b1-c84b-35c6-8b4d-2904cf889340&quot;,&quot;itemData&quot;:{&quot;type&quot;:&quot;report&quot;,&quot;id&quot;:&quot;0ff6d6b1-c84b-35c6-8b4d-2904cf889340&quot;,&quot;title&quot;:&quot;Estilos de enseñanza y estilos de aprendizaje: implicaciones para la educación por ciclos&quot;,&quot;groupId&quot;:&quot;a4d7a1ff-372f-30d9-abc6-6a9b3c7f7b36&quot;,&quot;author&quot;:[{&quot;family&quot;:&quot;Rosa&quot;,&quot;given&quot;:&quot;Margarita&quot;,&quot;parse-names&quot;:false,&quot;dropping-particle&quot;:&quot;&quot;,&quot;non-dropping-particle&quot;:&quot;&quot;},{&quot;family&quot;:&quot;Fernández&quot;,&quot;given&quot;:&quot;Rendón&quot;,&quot;parse-names&quot;:false,&quot;dropping-particle&quot;:&quot;&quot;,&quot;non-dropping-particle&quot;:&quot;&quot;}],&quot;URL&quot;:&quot;https://www.researchgate.net/publication/277795807&quot;,&quot;container-title-short&quot;:&quot;&quot;},&quot;isTemporary&quot;:false}]},{&quot;citationID&quot;:&quot;MENDELEY_CITATION_b6c7569c-70b9-49eb-b007-e5b92a6a53d4&quot;,&quot;properties&quot;:{&quot;noteIndex&quot;:0},&quot;isEdited&quot;:false,&quot;manualOverride&quot;:{&quot;isManuallyOverridden&quot;:false,&quot;citeprocText&quot;:&quot;[16]&quot;,&quot;manualOverrideText&quot;:&quot;&quot;},&quot;citationTag&quot;:&quot;MENDELEY_CITATION_v3_eyJjaXRhdGlvbklEIjoiTUVOREVMRVlfQ0lUQVRJT05fYjZjNzU2OWMtNzBiOS00OWViLWIwMDctZTViOTJhNmE1M2Q0IiwicHJvcGVydGllcyI6eyJub3RlSW5kZXgiOjB9LCJpc0VkaXRlZCI6ZmFsc2UsIm1hbnVhbE92ZXJyaWRlIjp7ImlzTWFudWFsbHlPdmVycmlkZGVuIjpmYWxzZSwiY2l0ZXByb2NUZXh0IjoiWzE2XSIsIm1hbnVhbE92ZXJyaWRlVGV4dCI6IiJ9LCJjaXRhdGlvbkl0ZW1zIjpbeyJpZCI6ImNlZTNlZjNmLTkwYzItMzkwMC1hODQ3LTM1NDE1OTQ5MmQ0ZCIsIml0ZW1EYXRhIjp7InR5cGUiOiJjaGFwdGVyIiwiaWQiOiJjZWUzZWYzZi05MGMyLTM5MDAtYTg0Ny0zNTQxNTk0OTJkNGQiLCJ0aXRsZSI6IkZ1bmRhbWVudGFscyBvZiBNYXRjaGluZyBUaGVvcnkiLCJncm91cElkIjoiYTRkN2ExZmYtMzcyZi0zMGQ5LWFiYzYtNmE5YjNjN2Y3YjM2IiwiYXV0aG9yIjpbeyJmYW1pbHkiOiJIYW4iLCJnaXZlbiI6IlpodSIsInBhcnNlLW5hbWVzIjpmYWxzZSwiZHJvcHBpbmctcGFydGljbGUiOiIiLCJub24tZHJvcHBpbmctcGFydGljbGUiOiIifSx7ImZhbWlseSI6Ikd1IiwiZ2l2ZW4iOiJZdW5hbiIsInBhcnNlLW5hbWVzIjpmYWxzZSwiZHJvcHBpbmctcGFydGljbGUiOiIiLCJub24tZHJvcHBpbmctcGFydGljbGUiOiIifSx7ImZhbWlseSI6IlNhYWQiLCJnaXZlbiI6IldhbGlkIiwicGFyc2UtbmFtZXMiOmZhbHNlLCJkcm9wcGluZy1wYXJ0aWNsZSI6IiIsIm5vbi1kcm9wcGluZy1wYXJ0aWNsZSI6IiJ9XSwiY29udGFpbmVyLXRpdGxlIjoiTWF0Y2hpbmcgVGhlb3J5IGZvciBXaXJlbGVzcyBOZXR3b3JrcyIsImVkaXRvciI6W3siZmFtaWx5IjoiSGFuIiwiZ2l2ZW4iOiJaaHUiLCJwYXJzZS1uYW1lcyI6ZmFsc2UsImRyb3BwaW5nLXBhcnRpY2xlIjoiIiwibm9uLWRyb3BwaW5nLXBhcnRpY2xlIjoiIn0seyJmYW1pbHkiOiJHdSIsImdpdmVuIjoiWXVuYW4iLCJwYXJzZS1uYW1lcyI6ZmFsc2UsImRyb3BwaW5nLXBhcnRpY2xlIjoiIiwibm9uLWRyb3BwaW5nLXBhcnRpY2xlIjoiIn0seyJmYW1pbHkiOiJTYWFkIiwiZ2l2ZW4iOiJXYWxpZCIsInBhcnNlLW5hbWVzIjpmYWxzZSwiZHJvcHBpbmctcGFydGljbGUiOiIiLCJub24tZHJvcHBpbmctcGFydGljbGUiOiIifV0sIkRPSSI6IjEwLjEwMDcvOTc4LTMtMzE5LTU2MjUyLTBfMiIsIklTQk4iOiI5NzgtMy0zMTktNTYyNTItMCIsIlVSTCI6Imh0dHBzOi8vZG9pLm9yZy8xMC4xMDA3Lzk3OC0zLTMxOS01NjI1Mi0wXzIiLCJpc3N1ZWQiOnsiZGF0ZS1wYXJ0cyI6W1syMDE3XV19LCJwdWJsaXNoZXItcGxhY2UiOiJDaGFtIiwicGFnZSI6IjktMTUiLCJhYnN0cmFjdCI6Ik1hdGNoaW5nIHRoZW9yeSwgaW4gZWNvbm9taWNzLCBpcyBhIG1hdGhlbWF0aWNhbCBmcmFtZXdvcmsgdGhhdCBhbGxvd3MgYW5hbHl6aW5nIHRoZSBmb3JtYXRpb24gb2YgbXV0dWFsbHkgYmVuZWZpY2lhbCByZWxhdGlvbnNoaXBzIG92ZXIgdGltZS4gUHJpb3IgdG8gdGhlIHNlbWluYWwgd29yayBvZiBHYWxlIGFuZCBTaGFwbGV5IG9uIHRoZSBzdGFibGUgbWFycmlhZ2UgYW5kIGNvbGxlZ2UgYWRtaXNzaW9uIHByb2JsZW1zIGluIDE5NjIsIG1hbnkgbWF0Y2hpbmcgcHJvYmxlbXMgd2VyZSBzb2x2ZWQgYnkgdGhlIOKAnGZyZWUgZm9yIGFsbCBtYXJrZXTigJ0uIFRoZSDigJxmcmVlIGZvciBhbGwgbWFya2V04oCdIHRlcm0gcmVmZXJzIHRvIHRoZSBwZXJpb2QgYmVmb3JlIG1hdGNoaW5nIHRoZW9yeSB3YXMgY29uY2VpdmVkIGFzIGEgZGlzY2lwbGluZSwgYXMgd2VsbCBhcyB0aGUgd2F5IGluIHdoaWNoIG1hdGNoaW5nIHByb2JsZW1zIHdlcmUgZGVhbHQgd2l0aCBkdXJpbmcgdGhlIHBlcmlvZC4gRWNvbm9taXN0cyBoYXZlIGlkZW50aWZpZWQgc2V2ZXJhbCBpc3N1ZXMgc3VjaCBhcyB1bnJhdmVsaW5nLCBjb25nZXN0aW9uLCBhbmQgZXhwbG9kaW5nIG9mZmVycyBpbiB0aGUg4oCcZnJlZSBmb3IgYWxsIG1hcmtldOKAnS4gU2luY2UgdGhlbiwgd2l0aCBkZWNhZGVzIG9mIGVmZm9ydHMgZGV2b3RlZCB0byBkZXZlbG9waW5nIG1hdGNoaW5nIGFsZ29yaXRobXMgKGkuZS4sIHRoZXJlIGFyaXNlcyBhIHRydXN0ZWQgdGhpcmQgcGFydHksIHdoaWNoIGNvbGxlY3RzIGluZm9ybWF0aW9uLCBydW5zIGEgbWF0Y2hpbmcgYWxnb3JpdGhtLCBhbmQgYnJvYWRjYXN0cyB0aGUgbWF0Y2hpbmcgcmVzdWx0cyksIHRoZXNlIGNoYWxsZW5nZXMgd2VyZSBvdmVyY29tZS4gQXMgYSByZXN1bHQsIHRoZXJlIGhhcyBiZWVuIGEgc3VyZ2UgaW4gdGhlIGRldmVsb3BtZW50IG9mIG1hdGNoaW5nIGZyYW1ld29ya3MgdGhhdCBoYXZlIGJlY29tZSB3aWRlbHkgdXNlZCBpbiBtYW55IGFyZWFzLCBzdWNoIGFzIHRoZSBuYXRpb25hbCByZXNpZGVudCBtYXRjaGluZyBwcm9ncmFtIGluIHRoZSBVbml0ZWQgU3RhdGVzLCB0aGUgY29sbGVnZSBhZG1pc3Npb24gaW4gSHVuZ2FyeSwgdGhlIGluY29tcGF0aWJsZSBraWRuZXkgZXhjaGFuZ2UgbWFya2V0LCBhbmQgdGhlIHBhcnRuZXJzaGlwIGZvcm1hdGlvbiBpbiBwZWVyLXRvLXBlZXIgKFAyUCkgbmV0d29yaywgYW1vbmcgb3RoZXJzLiIsInB1Ymxpc2hlciI6IlNwcmluZ2VyIEludGVybmF0aW9uYWwgUHVibGlzaGluZyJ9LCJpc1RlbXBvcmFyeSI6ZmFsc2V9XX0=&quot;,&quot;citationItems&quot;:[{&quot;id&quot;:&quot;cee3ef3f-90c2-3900-a847-354159492d4d&quot;,&quot;itemData&quot;:{&quot;type&quot;:&quot;chapter&quot;,&quot;id&quot;:&quot;cee3ef3f-90c2-3900-a847-354159492d4d&quot;,&quot;title&quot;:&quot;Fundamentals of Matching Theory&quot;,&quot;groupId&quot;:&quot;a4d7a1ff-372f-30d9-abc6-6a9b3c7f7b36&quot;,&quot;author&quot;:[{&quot;family&quot;:&quot;Han&quot;,&quot;given&quot;:&quot;Zhu&quot;,&quot;parse-names&quot;:false,&quot;dropping-particle&quot;:&quot;&quot;,&quot;non-dropping-particle&quot;:&quot;&quot;},{&quot;family&quot;:&quot;Gu&quot;,&quot;given&quot;:&quot;Yunan&quot;,&quot;parse-names&quot;:false,&quot;dropping-particle&quot;:&quot;&quot;,&quot;non-dropping-particle&quot;:&quot;&quot;},{&quot;family&quot;:&quot;Saad&quot;,&quot;given&quot;:&quot;Walid&quot;,&quot;parse-names&quot;:false,&quot;dropping-particle&quot;:&quot;&quot;,&quot;non-dropping-particle&quot;:&quot;&quot;}],&quot;container-title&quot;:&quot;Matching Theory for Wireless Networks&quot;,&quot;editor&quot;:[{&quot;family&quot;:&quot;Han&quot;,&quot;given&quot;:&quot;Zhu&quot;,&quot;parse-names&quot;:false,&quot;dropping-particle&quot;:&quot;&quot;,&quot;non-dropping-particle&quot;:&quot;&quot;},{&quot;family&quot;:&quot;Gu&quot;,&quot;given&quot;:&quot;Yunan&quot;,&quot;parse-names&quot;:false,&quot;dropping-particle&quot;:&quot;&quot;,&quot;non-dropping-particle&quot;:&quot;&quot;},{&quot;family&quot;:&quot;Saad&quot;,&quot;given&quot;:&quot;Walid&quot;,&quot;parse-names&quot;:false,&quot;dropping-particle&quot;:&quot;&quot;,&quot;non-dropping-particle&quot;:&quot;&quot;}],&quot;DOI&quot;:&quot;10.1007/978-3-319-56252-0_2&quot;,&quot;ISBN&quot;:&quot;978-3-319-56252-0&quot;,&quot;URL&quot;:&quot;https://doi.org/10.1007/978-3-319-56252-0_2&quot;,&quot;issued&quot;:{&quot;date-parts&quot;:[[2017]]},&quot;publisher-place&quot;:&quot;Cham&quot;,&quot;page&quot;:&quot;9-15&quot;,&quot;abstract&quot;:&quot;Matching theory, in economics, is a mathematical framework that allows analyzing the formation of mutually beneficial relationships over time. Prior to the seminal work of Gale and Shapley on the stable marriage and college admission problems in 1962, many matching problems were solved by the “free for all market”. The “free for all market” term refers to the period before matching theory was conceived as a discipline, as well as the way in which matching problems were dealt with during the period. Economists have identified several issues such as unraveling, congestion, and exploding offers in the “free for all market”. Since then, with decades of efforts devoted to developing matching algorithms (i.e., there arises a trusted third party, which collects information, runs a matching algorithm, and broadcasts the matching results), these challenges were overcome. As a result, there has been a surge in the development of matching frameworks that have become widely used in many areas, such as the national resident matching program in the United States, the college admission in Hungary, the incompatible kidney exchange market, and the partnership formation in peer-to-peer (P2P) network, among others.&quot;,&quot;publisher&quot;:&quot;Springer International Publishing&quot;},&quot;isTemporary&quot;:false}]},{&quot;citationID&quot;:&quot;MENDELEY_CITATION_8c1604a8-07b0-4a43-9017-62455646e046&quot;,&quot;properties&quot;:{&quot;noteIndex&quot;:0},&quot;isEdited&quot;:false,&quot;manualOverride&quot;:{&quot;isManuallyOverridden&quot;:false,&quot;citeprocText&quot;:&quot;[17]&quot;,&quot;manualOverrideText&quot;:&quot;&quot;},&quot;citationTag&quot;:&quot;MENDELEY_CITATION_v3_eyJjaXRhdGlvbklEIjoiTUVOREVMRVlfQ0lUQVRJT05fOGMxNjA0YTgtMDdiMC00YTQzLTkwMTctNjI0NTU2NDZlMDQ2IiwicHJvcGVydGllcyI6eyJub3RlSW5kZXgiOjB9LCJpc0VkaXRlZCI6ZmFsc2UsIm1hbnVhbE92ZXJyaWRlIjp7ImlzTWFudWFsbHlPdmVycmlkZGVuIjpmYWxzZSwiY2l0ZXByb2NUZXh0IjoiWzE3XSIsIm1hbnVhbE92ZXJyaWRlVGV4dCI6IiJ9LCJjaXRhdGlvbkl0ZW1zIjpbeyJpZCI6ImYxNmFhNDVlLTYwMDMtMzdiYi04N2JjLWUzZTI4MmMwYTM1MiIsIml0ZW1EYXRhIjp7InR5cGUiOiJhcnRpY2xlLWpvdXJuYWwiLCJpZCI6ImYxNmFhNDVlLTYwMDMtMzdiYi04N2JjLWUzZTI4MmMwYTM1MiIsInRpdGxlIjoiU3RhYmxlIG1hdGNoaW5ncyBhbmQgZXF1aWxpYnJpdW0gb3V0Y29tZXMgb2YgdGhlIEdhbGUtU2hhcGxleSdzIGFsZ29yaXRobSBmb3IgdGhlIG1hcnJpYWdlIHByb2JsZW0iLCJncm91cElkIjoiYTRkN2ExZmYtMzcyZi0zMGQ5LWFiYzYtNmE5YjNjN2Y3YjM2IiwiYXV0aG9yIjpbeyJmYW1pbHkiOiJaaG91IiwiZ2l2ZW4iOiJMaW4iLCJwYXJzZS1uYW1lcyI6ZmFsc2UsImRyb3BwaW5nLXBhcnRpY2xlIjoiIiwibm9uLWRyb3BwaW5nLXBhcnRpY2xlIjoiIn1dLCJjb250YWluZXItdGl0bGUiOiJFY29ub21pY3MgTGV0dGVycyIsImNvbnRhaW5lci10aXRsZS1zaG9ydCI6IkVjb24gTGV0dCIsImFjY2Vzc2VkIjp7ImRhdGUtcGFydHMiOltbMjAyMywyLDIyXV19LCJET0kiOiIxMC4xMDE2LzAxNjUtMTc2NSg5MSk5MDA1MC1VIiwiSVNTTiI6IjAxNjUtMTc2NSIsImlzc3VlZCI6eyJkYXRlLXBhcnRzIjpbWzE5OTEsNSwxXV19LCJwYWdlIjoiMjUtMjkiLCJhYnN0cmFjdCI6IlRoaXMgbm90ZSBpbnZlc3RpZ2F0ZXMgdGhlIHN0cmF0ZWdpYyBhc3BlY3Qgb2YgdGhlIEdhbGUtU2hhcGxleSdzICgxOTYyKSAnZGVmZXJyZWQgYWNjZXB0YW5jZScgYWxnb3JpdGhtIGZvciB0aGUgbWFycmlhZ2UgcHJvYmxlbS4gV2UgcHJvdmUgdGhhdCBpZiBhIHN0YWJsZSBtYXRjaGluZyB3aXRoIHJlc3BlY3QgdG8gdGhlIHRydWUgcHJlZmVyZW5jZXMgaXMgc3VwcG9ydGVkIGJ5IHNvbWUgcHJlZmVyZW5jZSBwcm9maWxlIChwb3NzaWJseSBhIG5vbi1lcXVpbGlicml1bSBvbmUpLCB0aGVuIGl0IGNhbiBiZSBzdXBwb3J0ZWQgYnkgYSBzdHJhdGVnaWMgZXF1aWxpYnJpdW0uIE91ciByZXN1bHQgY29tcGxlbWVudHMgUm90aCdzIHJlc3VsdCAoMTk4NCkgaW4gc2hvd2luZyB0aGF0IGV2ZW4gdGhvdWdoIGFnZW50cyByZXZlYWwgdGhlaXIgcHJlZmVyZW5jZXMgc3RyYXRlZ2ljYWxseSwgdGhlIEctUyBhbGdvcml0aG0gc3RpbGwgeWllbGRzIHN0YWJsZSBtYXRjaGluZ3Mgd2l0aCByZXNwZWN0IHRvIHRoZSB0cnVlIHByZWZlcmVuY2VzLiDCqSAxOTkxLiIsInB1Ymxpc2hlciI6Ik5vcnRoLUhvbGxhbmQiLCJpc3N1ZSI6IjEiLCJ2b2x1bWUiOiIzNiJ9LCJpc1RlbXBvcmFyeSI6ZmFsc2V9XX0=&quot;,&quot;citationItems&quot;:[{&quot;id&quot;:&quot;f16aa45e-6003-37bb-87bc-e3e282c0a352&quot;,&quot;itemData&quot;:{&quot;type&quot;:&quot;article-journal&quot;,&quot;id&quot;:&quot;f16aa45e-6003-37bb-87bc-e3e282c0a352&quot;,&quot;title&quot;:&quot;Stable matchings and equilibrium outcomes of the Gale-Shapley's algorithm for the marriage problem&quot;,&quot;groupId&quot;:&quot;a4d7a1ff-372f-30d9-abc6-6a9b3c7f7b36&quot;,&quot;author&quot;:[{&quot;family&quot;:&quot;Zhou&quot;,&quot;given&quot;:&quot;Lin&quot;,&quot;parse-names&quot;:false,&quot;dropping-particle&quot;:&quot;&quot;,&quot;non-dropping-particle&quot;:&quot;&quot;}],&quot;container-title&quot;:&quot;Economics Letters&quot;,&quot;container-title-short&quot;:&quot;Econ Lett&quot;,&quot;accessed&quot;:{&quot;date-parts&quot;:[[2023,2,22]]},&quot;DOI&quot;:&quot;10.1016/0165-1765(91)90050-U&quot;,&quot;ISSN&quot;:&quot;0165-1765&quot;,&quot;issued&quot;:{&quot;date-parts&quot;:[[1991,5,1]]},&quot;page&quot;:&quot;25-29&quot;,&quot;abstract&quot;:&quot;This note investigates the strategic aspect of the Gale-Shapley's (1962) 'deferred acceptance' algorithm for the marriage problem. We prove that if a stable matching with respect to the true preferences is supported by some preference profile (possibly a non-equilibrium one), then it can be supported by a strategic equilibrium. Our result complements Roth's result (1984) in showing that even though agents reveal their preferences strategically, the G-S algorithm still yields stable matchings with respect to the true preferences. © 1991.&quot;,&quot;publisher&quot;:&quot;North-Holland&quot;,&quot;issue&quot;:&quot;1&quot;,&quot;volume&quot;:&quot;36&quot;},&quot;isTemporary&quot;:false}]},{&quot;citationID&quot;:&quot;MENDELEY_CITATION_272fa130-b2a7-431c-a91c-138e0eb20373&quot;,&quot;properties&quot;:{&quot;noteIndex&quot;:0},&quot;isEdited&quot;:false,&quot;manualOverride&quot;:{&quot;isManuallyOverridden&quot;:false,&quot;citeprocText&quot;:&quot;[18]&quot;,&quot;manualOverrideText&quot;:&quot;&quot;},&quot;citationTag&quot;:&quot;MENDELEY_CITATION_v3_eyJjaXRhdGlvbklEIjoiTUVOREVMRVlfQ0lUQVRJT05fMjcyZmExMzAtYjJhNy00MzFjLWE5MWMtMTM4ZTBlYjIwMzczIiwicHJvcGVydGllcyI6eyJub3RlSW5kZXgiOjB9LCJpc0VkaXRlZCI6ZmFsc2UsIm1hbnVhbE92ZXJyaWRlIjp7ImlzTWFudWFsbHlPdmVycmlkZGVuIjpmYWxzZSwiY2l0ZXByb2NUZXh0IjoiWzE4XSIsIm1hbnVhbE92ZXJyaWRlVGV4dCI6IiJ9LCJjaXRhdGlvbkl0ZW1zIjpbeyJpZCI6IjJmMWVmN2UzLTVhOTMtMzQ1Zi1hMGFhLTAyMmUzNGE2ZjI1YyIsIml0ZW1EYXRhIjp7InR5cGUiOiJyZXBvcnQiLCJpZCI6IjJmMWVmN2UzLTVhOTMtMzQ1Zi1hMGFhLTAyMmUzNGE2ZjI1YyIsInRpdGxlIjoiQSBDT0xMQVRFUkFMIEVGRkVDVCBPRiBSRVdBUkQgUFJFRElDVEVEIEJZIE1BVENISU5HIFRIRU9SWSIsImdyb3VwSWQiOiJhNGQ3YTFmZi0zNzJmLTMwZDktYWJjNi02YTliM2M3ZjdiMzYiLCJhdXRob3IiOlt7ImZhbWlseSI6IkNoYXJsZXMiLCJnaXZlbiI6IkYiLCJwYXJzZS1uYW1lcyI6ZmFsc2UsImRyb3BwaW5nLXBhcnRpY2xlIjoiIiwibm9uLWRyb3BwaW5nLXBhcnRpY2xlIjoiIn0seyJmYW1pbHkiOiJSdXRnZXJzIiwiZ2l2ZW4iOiJNYWNlIiwicGFyc2UtbmFtZXMiOmZhbHNlLCJkcm9wcGluZy1wYXJ0aWNsZSI6IiIsIm5vbi1kcm9wcGluZy1wYXJ0aWNsZSI6IiJ9LHsiZmFtaWx5IjoiQW5kIiwiZ2l2ZW4iOiJVbml2ZXJzcnJ5IiwicGFyc2UtbmFtZXMiOmZhbHNlLCJkcm9wcGluZy1wYXJ0aWNsZSI6IiIsIm5vbi1kcm9wcGluZy1wYXJ0aWNsZSI6IiJ9LHsiZmFtaWx5IjoiTWNjdXJkeSIsImdpdmVuIjoiQmFycnkiLCJwYXJzZS1uYW1lcyI6ZmFsc2UsImRyb3BwaW5nLXBhcnRpY2xlIjoiIiwibm9uLWRyb3BwaW5nLXBhcnRpY2xlIjoiIn0seyJmYW1pbHkiOiJRdWlnbGV5IiwiZ2l2ZW4iOiJFbGl6YWJldGggQSIsInBhcnNlLW5hbWVzIjpmYWxzZSwiZHJvcHBpbmctcGFydGljbGUiOiIiLCJub24tZHJvcHBpbmctcGFydGljbGUiOiIifV0sImFic3RyYWN0IjoiTWF0Y2hpbmcgdGhlb3J5IGRlc2NyaWJlcyBhIHByb2Nlc3MgYnkgd2hpY2ggb3JnYW5pc21zIGRpc3RyaWJ1dGUgdGhlaXIgYmVoYXZpb3IgYmV0d2VlbiB0d28gb3IgbW9yZSBjb25jdXJyZW50IHNjaGVkdWxlcyBvZiByZWluZm9yY2VtZW50IChIZXJtc3RlaW4sIDE5NjEpLiBJbiBhbiBhdHRlbXB0IHRvIGRldGVybWluZSB0aGUgZ2VuZXJhbGl0eSBvZiBtYXRjaGluZyB0aGVvcnkgdG8gYXBwbGllZCBzZXR0aW5ncywgMiBzdHVkZW50cyByZWNlaXZpbmcgc3BlY2lhbCBlZHVjYXRpb24gd2VyZSBwcm92aWRlZCB3aXRoIGFjYWRlbWljIHJlc3BvbnNlIGFsdGVybmF0aXZlcy4gVXNpbmcgYSBjb21iaW5lZCBzaW11bHRhbmVvdXMgdHJlYXRtZW50cyBkZXNpZ24gYW5kIHJldmVyc2FsIGRlc2lnbiwgdW5lcXVhbCByYXRpbyBzY2hlZHVsZXMgb2YgcmVpbmZvcmNlbWVudCB3ZXJlIHZhcmllZCBhY3Jvc3MgdHdvIGFjYWRlbWljIHJlc3BvbnNlcy4gRmluZGluZ3MgaW5kaWNhdGVkIHRoYXQgYm90aCBzdWJqZWN0cyBhbGxvY2F0ZWQgaGlnaGVyIHJhdGVzIG9mIHJlc3BvbnNlcyB0byB0aGUgcmljaGVyIHNjaGVkdWxlIG9mcmVpbmZvcmNlbWVudCwgYWx0aG91Z2ggb25seSBvbmUgcmVzcG9uZGVkIGV4Y2x1c2l2ZWx5IHRvIHRoZSByaWNoZXIgc2NoZWR1bGUuIFRoZSBwcmVzZW50IHJlc3VsdHMgbGVuZCBzdXBwb3J0IHRvIGEgcG9zdHVsYXRpb24gdGhhdCBwb3NpdGl2ZSByZWluZm9yY2VtZW50IG1heSBoYXZlIHVuZGVzaXJhYmxlIGNvbGxhdGVyYWwgZWZmZWN0cyB0aGF0IGFyZSBwcmVkaWN0ZWQgYnkgbWF0Y2hpbmcgdGhlb3J5IChCYWxzYW0gJiBCb25keSwgMTk4MykuIERFU0NSSVBUT1JTOiBjb25jdXJyZW50IHNjaGVkdWxlcywgbWF0Y2hpbmcgdGhlb3J5LCBiYXNpYyByZXNlYXJjaCwgcG9zaXRpdmUgcmVpbmZvcmNlbWVudCBUaGUgdGVybSBtYXRjaGluZyByZWZlcnMgdG8gYW4gb3BlcmFudCBwcm9jZXNzIGRlc2NyaWJpbmcgaG93IG9yZ2FuaXNtcyBkaXN0cmlidXRlIHRoZWlyIGJlaGF2aW9yIGJldHdlZW4gdHdvIG9yIG1vcmUgY29uY3VycmVudCBzY2hlZHVsZXMgb2YgcmVpbmZvcmNlbWVudCAoSGVycm5zdGVpbiwgMTk2MSkuIEhlcnJuc3RlaW4gZGVtb25zdHJhdGVkIHRoYXQgdGhlIGRpc3RyaWJ1dGlvbiBvZiBiZWhhdmlvciBhbW9uZyBjb25jdXJyZW50bHkgYXZhaWxhYmxlIGFsdGVybmF0aXZlcyBpcyBsYXdmdWwgYW5kIGlzIGRlcGVuZGVudCBvbiB0aGUgcmF0ZSBvZiByZWluZm9yY2VtZW50IGZvciBlYWNoIGFsdGVybmF0aXZlIHNjaGVkdWxlLiBTcGVjaWZpY2FsbHksIHRoZSByZWxhdGl2ZSBmcmVxdWVuY3kgb2YgcmVzcG9uZGluZyB0byBhIGdpdmVuIGFsdGVybmF0aXZlIGNsb3NlbHkgYXBwcm94aW1hdGVzIHRoZSByZWxhdGl2ZSBmcmVxdWVuY3kgb2YgcmVpbmZvcmNlbWVudCBvYnRhaW5lZCBmcm9tIHRoYXQgYWx0ZXJuYXRpdmUuIFRoaXMgZmluZGluZyBmb3JtcyB0aGUgYmFzaXMgZm9yIHRoZSBtYXRjaGluZyBsYXcsIGEgbWF0aGVtYXRpY2FsIGRlc2NyaXB0aW9uIG9mIHRoZSBvcmRlcmx5IGFsbG9jYXRpb24gb2YgYmVoYXZpb3IgYW1vbmcgcmVzcG9uc2UgYWx0ZXJuYXRpdmVzIGluIHByb3BvcnRpb24gdG8gb2J0YWluZWQgcmVpbmZvcmNlbWVudC4gU2luY2UgSGVybXN0ZWluJ3MgZGFzc2ljIHN0dWR5LCBjb25zaWRlcmFibGUgcmVzZWFyY2ggd2l0aCBhbmltYWxzIGhhcyBjb25maXJtZWQgdGhlIGJhc2ljIHRlbmV0cyBvZiB0aGUgbWF0Y2hpbmcgbGF3IChkZSBWaWxsaWVycywgMTk3NykuIFNldmVyYWwgcmVwbGljYXRpb25zIHdpdGggaHVtYW4gc3ViamVjdHMgaGF2ZSBmdXJ0aGVyIHNob3duIHRoYXQgbWF0Y2hpbmcgdGhlb3J5IGhhcyBnZW5lcmFsaXR5IGFjcm9zcyBzcGVjaWVzLiBQaWVyY2UgYW5kIEVwbGluZyAoMTk4MykgcmV2aWV3ZWQgdGhlIG1hdGNoaW5nIGxpdGVyYXR1cmUgd2l0aCBodW1hbiBzdWJqZWN0cyBhbmQgZm91bmQgdGhhdCBtb3N0IHN0dWRpZXMgY29uZmlybWVkIiwiY29udGFpbmVyLXRpdGxlLXNob3J0IjoiIn0sImlzVGVtcG9yYXJ5IjpmYWxzZX1dfQ==&quot;,&quot;citationItems&quot;:[{&quot;id&quot;:&quot;2f1ef7e3-5a93-345f-a0aa-022e34a6f25c&quot;,&quot;itemData&quot;:{&quot;type&quot;:&quot;report&quot;,&quot;id&quot;:&quot;2f1ef7e3-5a93-345f-a0aa-022e34a6f25c&quot;,&quot;title&quot;:&quot;A COLLATERAL EFFECT OF REWARD PREDICTED BY MATCHING THEORY&quot;,&quot;groupId&quot;:&quot;a4d7a1ff-372f-30d9-abc6-6a9b3c7f7b36&quot;,&quot;author&quot;:[{&quot;family&quot;:&quot;Charles&quot;,&quot;given&quot;:&quot;F&quot;,&quot;parse-names&quot;:false,&quot;dropping-particle&quot;:&quot;&quot;,&quot;non-dropping-particle&quot;:&quot;&quot;},{&quot;family&quot;:&quot;Rutgers&quot;,&quot;given&quot;:&quot;Mace&quot;,&quot;parse-names&quot;:false,&quot;dropping-particle&quot;:&quot;&quot;,&quot;non-dropping-particle&quot;:&quot;&quot;},{&quot;family&quot;:&quot;And&quot;,&quot;given&quot;:&quot;Universrry&quot;,&quot;parse-names&quot;:false,&quot;dropping-particle&quot;:&quot;&quot;,&quot;non-dropping-particle&quot;:&quot;&quot;},{&quot;family&quot;:&quot;Mccurdy&quot;,&quot;given&quot;:&quot;Barry&quot;,&quot;parse-names&quot;:false,&quot;dropping-particle&quot;:&quot;&quot;,&quot;non-dropping-particle&quot;:&quot;&quot;},{&quot;family&quot;:&quot;Quigley&quot;,&quot;given&quot;:&quot;Elizabeth A&quot;,&quot;parse-names&quot;:false,&quot;dropping-particle&quot;:&quot;&quot;,&quot;non-dropping-particle&quot;:&quot;&quot;}],&quot;abstract&quot;:&quot;Matching theory describes a process by which organisms distribute their behavior between two or more concurrent schedules of reinforcement (Hermstein, 1961). In an attempt to determine the generality of matching theory to applied settings, 2 students receiving special education were provided with academic response alternatives. Using a combined simultaneous treatments design and reversal design, unequal ratio schedules of reinforcement were varied across two academic responses. Findings indicated that both subjects allocated higher rates of responses to the richer schedule ofreinforcement, although only one responded exclusively to the richer schedule. The present results lend support to a postulation that positive reinforcement may have undesirable collateral effects that are predicted by matching theory (Balsam &amp; Bondy, 1983). DESCRIPTORS: concurrent schedules, matching theory, basic research, positive reinforcement The term matching refers to an operant process describing how organisms distribute their behavior between two or more concurrent schedules of reinforcement (Herrnstein, 1961). Herrnstein demonstrated that the distribution of behavior among concurrently available alternatives is lawful and is dependent on the rate of reinforcement for each alternative schedule. Specifically, the relative frequency of responding to a given alternative closely approximates the relative frequency of reinforcement obtained from that alternative. This finding forms the basis for the matching law, a mathematical description of the orderly allocation of behavior among response alternatives in proportion to obtained reinforcement. Since Hermstein's dassic study, considerable research with animals has confirmed the basic tenets of the matching law (de Villiers, 1977). Several replications with human subjects have further shown that matching theory has generality across species. Pierce and Epling (1983) reviewed the matching literature with human subjects and found that most studies confirmed&quot;,&quot;container-title-short&quot;:&quot;&quot;},&quot;isTemporary&quot;:false}]}]"/>
+    <we:property name="MENDELEY_CITATIONS" value="[{&quot;citationID&quot;:&quot;MENDELEY_CITATION_6d411aa1-4890-4cc3-86e3-b28d04e3e1e6&quot;,&quot;properties&quot;:{&quot;noteIndex&quot;:0},&quot;isEdited&quot;:false,&quot;manualOverride&quot;:{&quot;isManuallyOverridden&quot;:false,&quot;citeprocText&quot;:&quot;[1]&quot;,&quot;manualOverrideText&quot;:&quot;&quot;},&quot;citationTag&quot;:&quot;MENDELEY_CITATION_v3_eyJjaXRhdGlvbklEIjoiTUVOREVMRVlfQ0lUQVRJT05fNmQ0MTFhYTEtNDg5MC00Y2MzLTg2ZTMtYjI4ZDA0ZTNlMWU2IiwicHJvcGVydGllcyI6eyJub3RlSW5kZXgiOjB9LCJpc0VkaXRlZCI6ZmFsc2UsIm1hbnVhbE92ZXJyaWRlIjp7ImlzTWFudWFsbHlPdmVycmlkZGVuIjpmYWxzZSwiY2l0ZXByb2NUZXh0IjoiWzFdIiwibWFudWFsT3ZlcnJpZGVUZXh0IjoiIn0sImNpdGF0aW9uSXRlbXMiOlt7ImlkIjoiYWJmN2FmZDUtOTEyZi0zNzZhLWI4N2QtMWIwYjg1MTY2Mjc5IiwiaXRlbURhdGEiOnsidHlwZSI6InJlcG9ydCIsImlkIjoiYWJmN2FmZDUtOTEyZi0zNzZhLWI4N2QtMWIwYjg1MTY2Mjc5IiwidGl0bGUiOiJNb2RlbG8gRWR1Y2F0aXZvIEF5dUVkdWNhMjAzMCIsImdyb3VwSWQiOiJhNGQ3YTFmZi0zNzJmLTMwZDktYWJjNi02YTliM2M3ZjdiMzYiLCJhdXRob3IiOlt7ImZhbWlseSI6IkhlcmFjbGlvIEJhdGlzdGEiLCJnaXZlbiI6IkpvaGVsIiwicGFyc2UtbmFtZXMiOmZhbHNlLCJkcm9wcGluZy1wYXJ0aWNsZSI6IiIsIm5vbi1kcm9wcGluZy1wYXJ0aWNsZSI6IiJ9LHsiZmFtaWx5IjoiUHJlc2lkZW50ZSIsImdpdmVuIjoiQ8OhcmRlbmFzIiwicGFyc2UtbmFtZXMiOmZhbHNlLCJkcm9wcGluZy1wYXJ0aWNsZSI6IiIsIm5vbi1kcm9wcGluZy1wYXJ0aWNsZSI6IiJ9LHsiZmFtaWx5IjoiRmVsaXBlIiwiZ2l2ZW4iOiJEaWVnbyIsInBhcnNlLW5hbWVzIjpmYWxzZSwiZHJvcHBpbmctcGFydGljbGUiOiIiLCJub24tZHJvcHBpbmctcGFydGljbGUiOiIifSx7ImZhbWlseSI6IlRvcnJlcyIsImdpdmVuIjoiR2lzY29tYmUiLCJwYXJzZS1uYW1lcyI6ZmFsc2UsImRyb3BwaW5nLXBhcnRpY2xlIjoiIiwibm9uLWRyb3BwaW5nLXBhcnRpY2xlIjoiIn0seyJmYW1pbHkiOiJLZXZpbiIsImdpdmVuIjoiU2VjcmV0YXJpbyIsInBhcnNlLW5hbWVzIjpmYWxzZSwiZHJvcHBpbmctcGFydGljbGUiOiIiLCJub24tZHJvcHBpbmctcGFydGljbGUiOiIifSx7ImZhbWlseSI6IkdvbnrDoWxleiIsImdpdmVuIjoiQW5lbCIsInBhcnNlLW5hbWVzIjpmYWxzZSwiZHJvcHBpbmctcGFydGljbGUiOiIiLCJub24tZHJvcHBpbmctcGFydGljbGUiOiIifSx7ImZhbWlseSI6IlRlc29yZXJvIiwiZ2l2ZW4iOiJPcnRlZ2EiLCJwYXJzZS1uYW1lcyI6ZmFsc2UsImRyb3BwaW5nLXBhcnRpY2xlIjoiIiwibm9uLWRyb3BwaW5nLXBhcnRpY2xlIjoiIn0seyJmYW1pbHkiOiJBdGVuY2lvIiwiZ2l2ZW4iOiJFZHVhcmRvIiwicGFyc2UtbmFtZXMiOmZhbHNlLCJkcm9wcGluZy1wYXJ0aWNsZSI6IiIsIm5vbi1kcm9wcGluZy1wYXJ0aWNsZSI6IiJ9LHsiZmFtaWx5IjoiQXNlc29yIiwiZ2l2ZW4iOiJCcmF2byIsInBhcnNlLW5hbWVzIjpmYWxzZSwiZHJvcHBpbmctcGFydGljbGUiOiIiLCJub24tZHJvcHBpbmctcGFydGljbGUiOiIifV0sImNvbnRhaW5lci10aXRsZS1zaG9ydCI6IiJ9LCJpc1RlbXBvcmFyeSI6ZmFsc2V9XX0=&quot;,&quot;citationItems&quot;:[{&quot;id&quot;:&quot;abf7afd5-912f-376a-b87d-1b0b85166279&quot;,&quot;itemData&quot;:{&quot;type&quot;:&quot;report&quot;,&quot;id&quot;:&quot;abf7afd5-912f-376a-b87d-1b0b85166279&quot;,&quot;title&quot;:&quot;Modelo Educativo AyuEduca2030&quot;,&quot;groupId&quot;:&quot;a4d7a1ff-372f-30d9-abc6-6a9b3c7f7b36&quot;,&quot;author&quot;:[{&quot;family&quot;:&quot;Heraclio Batista&quot;,&quot;given&quot;:&quot;Johel&quot;,&quot;parse-names&quot;:false,&quot;dropping-particle&quot;:&quot;&quot;,&quot;non-dropping-particle&quot;:&quot;&quot;},{&quot;family&quot;:&quot;Presidente&quot;,&quot;given&quot;:&quot;Cárdenas&quot;,&quot;parse-names&quot;:false,&quot;dropping-particle&quot;:&quot;&quot;,&quot;non-dropping-particle&quot;:&quot;&quot;},{&quot;family&quot;:&quot;Felipe&quot;,&quot;given&quot;:&quot;Diego&quot;,&quot;parse-names&quot;:false,&quot;dropping-particle&quot;:&quot;&quot;,&quot;non-dropping-particle&quot;:&quot;&quot;},{&quot;family&quot;:&quot;Torres&quot;,&quot;given&quot;:&quot;Giscombe&quot;,&quot;parse-names&quot;:false,&quot;dropping-particle&quot;:&quot;&quot;,&quot;non-dropping-particle&quot;:&quot;&quot;},{&quot;family&quot;:&quot;Kevin&quot;,&quot;given&quot;:&quot;Secretario&quot;,&quot;parse-names&quot;:false,&quot;dropping-particle&quot;:&quot;&quot;,&quot;non-dropping-particle&quot;:&quot;&quot;},{&quot;family&quot;:&quot;González&quot;,&quot;given&quot;:&quot;Anel&quot;,&quot;parse-names&quot;:false,&quot;dropping-particle&quot;:&quot;&quot;,&quot;non-dropping-particle&quot;:&quot;&quot;},{&quot;family&quot;:&quot;Tesorero&quot;,&quot;given&quot;:&quot;Ortega&quot;,&quot;parse-names&quot;:false,&quot;dropping-particle&quot;:&quot;&quot;,&quot;non-dropping-particle&quot;:&quot;&quot;},{&quot;family&quot;:&quot;Atencio&quot;,&quot;given&quot;:&quot;Eduardo&quot;,&quot;parse-names&quot;:false,&quot;dropping-particle&quot;:&quot;&quot;,&quot;non-dropping-particle&quot;:&quot;&quot;},{&quot;family&quot;:&quot;Asesor&quot;,&quot;given&quot;:&quot;Bravo&quot;,&quot;parse-names&quot;:false,&quot;dropping-particle&quot;:&quot;&quot;,&quot;non-dropping-particle&quot;:&quot;&quot;}],&quot;container-title-short&quot;:&quot;&quot;},&quot;isTemporary&quot;:false}]},{&quot;citationID&quot;:&quot;MENDELEY_CITATION_0591cf1b-1d47-4d81-9441-b8d8bd663cb2&quot;,&quot;properties&quot;:{&quot;noteIndex&quot;:0},&quot;isEdited&quot;:false,&quot;manualOverride&quot;:{&quot;isManuallyOverridden&quot;:false,&quot;citeprocText&quot;:&quot;[2]&quot;,&quot;manualOverrideText&quot;:&quot;&quot;},&quot;citationTag&quot;:&quot;MENDELEY_CITATION_v3_eyJjaXRhdGlvbklEIjoiTUVOREVMRVlfQ0lUQVRJT05fMDU5MWNmMWItMWQ0Ny00ZDgxLTk0NDEtYjhkOGJkNjYzY2IyIiwicHJvcGVydGllcyI6eyJub3RlSW5kZXgiOjB9LCJpc0VkaXRlZCI6ZmFsc2UsIm1hbnVhbE92ZXJyaWRlIjp7ImlzTWFudWFsbHlPdmVycmlkZGVuIjpmYWxzZSwiY2l0ZXByb2NUZXh0IjoiWzJdIiwibWFudWFsT3ZlcnJpZGVUZXh0IjoiIn0sImNpdGF0aW9uSXRlbXMiOlt7ImlkIjoiMGVhNTAzN2ItMzBlZS0zMWNhLWIwNjMtMGQwNjAxODM1YmYxIiwiaXRlbURhdGEiOnsidHlwZSI6ImFydGljbGUtam91cm5hbCIsImlkIjoiMGVhNTAzN2ItMzBlZS0zMWNhLWIwNjMtMGQwNjAxODM1YmYxIiwidGl0bGUiOiJFZHVjYXRpb24gZHVyaW5nIHRoZSBDT1ZJRC0xOSBwYW5kZW1pYyBBY2Nlc3MsIGluY2x1c2lvbiBhbmQgcHN5Y2hvc29jaWFsIHN1cHBvcnQgMTA0IFNUVURJRVMgQU5EIFBFUlNQRUNUSVZFUyBFQ0xBQyBTVUJSRUdJT05BTCBIRUFEUVVBUlRFUlMgRk9SIFRIRSBDQVJJQkJFQU4iLCJncm91cElkIjoiYTRkN2ExZmYtMzcyZi0zMGQ5LWFiYzYtNmE5YjNjN2Y3YjM2IiwiYXV0aG9yIjpbeyJmYW1pbHkiOiJQYXJrZXIiLCJnaXZlbiI6Ik1hbGFrYSIsInBhcnNlLW5hbWVzIjpmYWxzZSwiZHJvcHBpbmctcGFydGljbGUiOiIiLCJub24tZHJvcHBpbmctcGFydGljbGUiOiIifSx7ImZhbWlseSI6IkFsZmFybyIsImdpdmVuIjoiUGFibG8iLCJwYXJzZS1uYW1lcyI6ZmFsc2UsImRyb3BwaW5nLXBhcnRpY2xlIjoiIiwibm9uLWRyb3BwaW5nLXBhcnRpY2xlIjoiIn1dLCJJU1NOIjoiMTcyOC01NDQ1IiwiVVJMIjoid3d3LmNlcGFsLm9yZy9hcHBzIiwiaXNzdWVkIjp7ImRhdGUtcGFydHMiOltbMjAzMF1dfX0sImlzVGVtcG9yYXJ5IjpmYWxzZX1dfQ==&quot;,&quot;citationItems&quot;:[{&quot;id&quot;:&quot;0ea5037b-30ee-31ca-b063-0d0601835bf1&quot;,&quot;itemData&quot;:{&quot;type&quot;:&quot;article-journal&quot;,&quot;id&quot;:&quot;0ea5037b-30ee-31ca-b063-0d0601835bf1&quot;,&quot;title&quot;:&quot;Education during the COVID-19 pandemic Access, inclusion and psychosocial support 104 STUDIES AND PERSPECTIVES ECLAC SUBREGIONAL HEADQUARTERS FOR THE CARIBBEAN&quot;,&quot;groupId&quot;:&quot;a4d7a1ff-372f-30d9-abc6-6a9b3c7f7b36&quot;,&quot;author&quot;:[{&quot;family&quot;:&quot;Parker&quot;,&quot;given&quot;:&quot;Malaka&quot;,&quot;parse-names&quot;:false,&quot;dropping-particle&quot;:&quot;&quot;,&quot;non-dropping-particle&quot;:&quot;&quot;},{&quot;family&quot;:&quot;Alfaro&quot;,&quot;given&quot;:&quot;Pablo&quot;,&quot;parse-names&quot;:false,&quot;dropping-particle&quot;:&quot;&quot;,&quot;non-dropping-particle&quot;:&quot;&quot;}],&quot;ISSN&quot;:&quot;1728-5445&quot;,&quot;URL&quot;:&quot;www.cepal.org/apps&quot;,&quot;issued&quot;:{&quot;date-parts&quot;:[[2030]]}},&quot;isTemporary&quot;:false}]},{&quot;citationID&quot;:&quot;MENDELEY_CITATION_f07e9eb8-e08b-4745-bc22-1e9b46c997b1&quot;,&quot;properties&quot;:{&quot;noteIndex&quot;:0},&quot;isEdited&quot;:false,&quot;manualOverride&quot;:{&quot;isManuallyOverridden&quot;:false,&quot;citeprocText&quot;:&quot;[3]&quot;,&quot;manualOverrideText&quot;:&quot;&quot;},&quot;citationTag&quot;:&quot;MENDELEY_CITATION_v3_eyJjaXRhdGlvbklEIjoiTUVOREVMRVlfQ0lUQVRJT05fZjA3ZTllYjgtZTA4Yi00NzQ1LWJjMjItMWU5YjQ2Yzk5N2IxIiwicHJvcGVydGllcyI6eyJub3RlSW5kZXgiOjB9LCJpc0VkaXRlZCI6ZmFsc2UsIm1hbnVhbE92ZXJyaWRlIjp7ImlzTWFudWFsbHlPdmVycmlkZGVuIjpmYWxzZSwiY2l0ZXByb2NUZXh0IjoiWzNdIiwibWFudWFsT3ZlcnJpZGVUZXh0IjoiIn0sImNpdGF0aW9uSXRlbXMiOlt7ImlkIjoiOTNkOWM0N2QtZmI3MC0zMmQ1LTgwNGMtMjM4NjQ5ZjkyYmJhIiwiaXRlbURhdGEiOnsidHlwZSI6ImFydGljbGUtam91cm5hbCIsImlkIjoiOTNkOWM0N2QtZmI3MC0zMmQ1LTgwNGMtMjM4NjQ5ZjkyYmJhIiwidGl0bGUiOiJEaWZmaWN1bHRpZXMgaW4gbGVhcm5pbmcgYWxnZWJyYSwgYSBzdHVkeSB3aXRoIHN0YW5kYXJkaXplZCB0ZXN0cyIsImF1dGhvciI6W3siZmFtaWx5IjoiUGFsYWNpb3MiLCJnaXZlbiI6Ikx1aXMgQXJtYW5kbyBSYW1vcyIsInBhcnNlLW5hbWVzIjpmYWxzZSwiZHJvcHBpbmctcGFydGljbGUiOiIiLCJub24tZHJvcHBpbmctcGFydGljbGUiOiIifSx7ImZhbWlseSI6Ikd1aWZhcnJvIiwiZ2l2ZW4iOiJNYXJ2aW4gSXbDoW4iLCJwYXJzZS1uYW1lcyI6ZmFsc2UsImRyb3BwaW5nLXBhcnRpY2xlIjoiIiwibm9uLWRyb3BwaW5nLXBhcnRpY2xlIjoiIn0seyJmYW1pbHkiOiJHYXJjw61hIiwiZ2l2ZW4iOiJMdWlzIE1hbnVlbCBDYXNhcyIsInBhcnNlLW5hbWVzIjpmYWxzZSwiZHJvcHBpbmctcGFydGljbGUiOiIiLCJub24tZHJvcHBpbmctcGFydGljbGUiOiIifV0sImNvbnRhaW5lci10aXRsZSI6IkJvbGVtYSAtIE1hdGhlbWF0aWNzIEVkdWNhdGlvbiBCdWxsZXRpbiIsIkRPSSI6IjEwLjE1OTAvMTk4MC00NDE1djM1bjcwYTIxIiwiSVNTTiI6IjE5ODA0NDE1IiwiaXNzdWVkIjp7ImRhdGUtcGFydHMiOltbMjAyMV1dfSwicGFnZSI6IjEwMTYtMTAzMyIsImFic3RyYWN0IjoiVGhpcyB3b3JrIGlzIGEgc3R1ZHkgYWltZWQgYXQgaWRlbnRpZnlpbmcgdGhlIG1haW4gZGlmZmljdWx0aWVzIHRoYXQgc3R1ZGVudHMgc2hvdyB3aGVuIHNvbHZpbmcgYWxnb3JpdGhtaWMgb3IgYWxnZWJyYWljIHByb2JsZW1zLiBBcyBhIHJlZmVyZW5jZSBwb2ludCwgd2UgdXNlZCB0aGUgZGF0YWJhc2UgdGhhdCBjb250YWlucyB0aGUgcmVzdWx0cyBvZiB0aGUgYXBwbGljYXRpb24gb2Ygc3RhbmRhcmRpemVkIG1hdGhlbWF0aWNzIHRlc3RzIG9uIGJhc2ljIGVkdWNhdGlvbiBzdHVkZW50cyBmcm9tIDd0aCB0byA5dGggZ3JhZGUgKGFnZXMgMTIgdG8gMTUpIGluIEhvbmR1cmFzLiBBZnRlciBhbiBhbmFseXNpcyBvZiB0aGUgc3RhdGlzdGljYWwgcGFyYW1ldGVycyBvZiBkaWZmaWN1bHR5LCBjb3JyZWxhdGlvbiwgYXMgd2VsbCBhcyB0aGUgZ3JhcGhpY2FsIGFuYWx5c2lzIG9mIHRoZSBvcHRpb25zIG9mIGVhY2ggaXRlbSwgdGhlIGl0ZW1zIGFuc3dlcmVkIGluY29ycmVjdGx5IGJ5IHN0dWRlbnRzIHdobyBoYWQgaGlnaCBzY29yZXMgaW4gdGhlIGFwcGxpZWQgdGVzdHMgd2VyZSBzZWxlY3RlZCwgd2hpY2ggYWxsb3dlZCB0aGVtIHRvIGJlIGFuYWx5emVkIHRha2luZyBhcyByZWZlcmVuY2UgdGhlIHJlc2VhcmNoIGNhcnJpZWQgb3V0IGluIG90aGVyIGNvbnRleHRzLiBUaGUgcmVzdWx0cyBzaG93IHRoYXQgaGlnaCBwZXJmb3JtYW5jZSBzdHVkZW50cyBtYWtlIG1pc3Rha2VzIGluIGJhc2ljIHByb2JsZW1zIG9mIGFyaXRobWV0aWMgYW5kIGFsZ2VicmEuIFdlIGJlbGlldmUgdGhhdCByZWNvZ25pemluZyB0aGVzZSBlcnJvcnMgaXMgYSBnb29kIHdheSB0byBndWlkZSB0ZWFjaGVyIGVkdWNhdGlvbiBhbmQgdHJhaW5pbmcgcHJvY2Vzc2VzLCBhcyB3ZWxsIGFzIHRvIHN0cmVuZ3RoZW4gdGVhY2hpbmcgc3RyYXRlZ2llcyBhaW1lZCBhdCBhdm9pZGluZyB0aGUgaWRlbnRpZmllZCBlcnJvcnMuIiwicHVibGlzaGVyIjoiQk9MRU1BIERlcGFydGFtZW50byBkZSBNYXRlbWF0aWNhIiwiaXNzdWUiOiI3MCIsInZvbHVtZSI6IjM1IiwiY29udGFpbmVyLXRpdGxlLXNob3J0IjoiIn0sImlzVGVtcG9yYXJ5IjpmYWxzZX1dfQ==&quot;,&quot;citationItems&quot;:[{&quot;id&quot;:&quot;93d9c47d-fb70-32d5-804c-238649f92bba&quot;,&quot;itemData&quot;:{&quot;type&quot;:&quot;article-journal&quot;,&quot;id&quot;:&quot;93d9c47d-fb70-32d5-804c-238649f92bba&quot;,&quot;title&quot;:&quot;Difficulties in learning algebra, a study with standardized tests&quot;,&quot;author&quot;:[{&quot;family&quot;:&quot;Palacios&quot;,&quot;given&quot;:&quot;Luis Armando Ramos&quot;,&quot;parse-names&quot;:false,&quot;dropping-particle&quot;:&quot;&quot;,&quot;non-dropping-particle&quot;:&quot;&quot;},{&quot;family&quot;:&quot;Guifarro&quot;,&quot;given&quot;:&quot;Marvin Iván&quot;,&quot;parse-names&quot;:false,&quot;dropping-particle&quot;:&quot;&quot;,&quot;non-dropping-particle&quot;:&quot;&quot;},{&quot;family&quot;:&quot;García&quot;,&quot;given&quot;:&quot;Luis Manuel Casas&quot;,&quot;parse-names&quot;:false,&quot;dropping-particle&quot;:&quot;&quot;,&quot;non-dropping-particle&quot;:&quot;&quot;}],&quot;container-title&quot;:&quot;Bolema - Mathematics Education Bulletin&quot;,&quot;DOI&quot;:&quot;10.1590/1980-4415v35n70a21&quot;,&quot;ISSN&quot;:&quot;19804415&quot;,&quot;issued&quot;:{&quot;date-parts&quot;:[[2021]]},&quot;page&quot;:&quot;1016-1033&quot;,&quot;abstract&quot;:&quot;This work is a study aimed at identifying the main difficulties that students show when solving algorithmic or algebraic problems. As a reference point, we used the database that contains the results of the application of standardized mathematics tests on basic education students from 7th to 9th grade (ages 12 to 15) in Honduras. After an analysis of the statistical parameters of difficulty, correlation, as well as the graphical analysis of the options of each item, the items answered incorrectly by students who had high scores in the applied tests were selected, which allowed them to be analyzed taking as reference the research carried out in other contexts. The results show that high performance students make mistakes in basic problems of arithmetic and algebra. We believe that recognizing these errors is a good way to guide teacher education and training processes, as well as to strengthen teaching strategies aimed at avoiding the identified errors.&quot;,&quot;publisher&quot;:&quot;BOLEMA Departamento de Matematica&quot;,&quot;issue&quot;:&quot;70&quot;,&quot;volume&quot;:&quot;35&quot;,&quot;container-title-short&quot;:&quot;&quot;},&quot;isTemporary&quot;:false}]},{&quot;citationID&quot;:&quot;MENDELEY_CITATION_f896fecb-18fb-4d4e-beea-5d885ad686f5&quot;,&quot;properties&quot;:{&quot;noteIndex&quot;:0},&quot;isEdited&quot;:false,&quot;manualOverride&quot;:{&quot;isManuallyOverridden&quot;:false,&quot;citeprocText&quot;:&quot;[4]&quot;,&quot;manualOverrideText&quot;:&quot;&quot;},&quot;citationTag&quot;:&quot;MENDELEY_CITATION_v3_eyJjaXRhdGlvbklEIjoiTUVOREVMRVlfQ0lUQVRJT05fZjg5NmZlY2ItMThmYi00ZDRlLWJlZWEtNWQ4ODVhZDY4NmY1IiwicHJvcGVydGllcyI6eyJub3RlSW5kZXgiOjB9LCJpc0VkaXRlZCI6ZmFsc2UsIm1hbnVhbE92ZXJyaWRlIjp7ImlzTWFudWFsbHlPdmVycmlkZGVuIjpmYWxzZSwiY2l0ZXByb2NUZXh0IjoiWzRdIiwibWFudWFsT3ZlcnJpZGVUZXh0IjoiIn0sImNpdGF0aW9uSXRlbXMiOlt7ImlkIjoiZTFhNzQxYmQtMmI1MC0zNjA1LThmM2UtMWY3ODE2OTViZGYzIiwiaXRlbURhdGEiOnsidHlwZSI6InJlcG9ydCIsImlkIjoiZTFhNzQxYmQtMmI1MC0zNjA1LThmM2UtMWY3ODE2OTViZGYzIiwidGl0bGUiOiJEaWTDoWN0aWNhIHBhcmEgbGEgZW5zZcOxYW56YSBkZSBsYSBhcml0bcOpdGljYSB5IGVsIGFsZ2VicmEiLCJncm91cElkIjoiYTRkN2ExZmYtMzcyZi0zMGQ5LWFiYzYtNmE5YjNjN2Y3YjM2IiwiYXV0aG9yIjpbeyJmYW1pbHkiOiJHYWx2aXMiLCJnaXZlbiI6IkpvcmdlIEVucmlxdWUiLCJwYXJzZS1uYW1lcyI6ZmFsc2UsImRyb3BwaW5nLXBhcnRpY2xlIjoiIiwibm9uLWRyb3BwaW5nLXBhcnRpY2xlIjoiIn1dLCJhYnN0cmFjdCI6IlByaW5jaXBhbGVzIGRpZmljdWx0YWRlcyBlbiBsYSBlbnNlw7FhbnphIGFwcmVuZGl6YWplIGRlIGxhIG1hdGVtw6F0aWNhIExhcyBwcmluY2lwYWxlcyBkaWZpY3VsdGFkZXMgcXVlIGhlIGVuY29udHJhZG8gYSBsbyBsYXJnbyBkZSBtaSBleHBlcmllbmNpYSBjb21vIGRvY2VudGUgZGUgbWF0ZW3DoXRpY2Egc29uIGxhcyBzaWd1aWVudGVzOiBhLiBBbHRvIGdyYWRvIGRlIGFic3RyYWNjacOzbiBiLiBBbHRvIGdyYWRvIGRlIHNlY3VlbmNpYWxpZGFkLiBQYXJhIHZlbmNlciBlc3RhcyBkaWZpY3VsdGFkZXMgaGUgdHJhdGFkbyBkZSBkZXNhcnJvbGxhciB1biBtYXRlcmlhbCBkaWTDoWN0aWNvIHF1ZSBoYWdhIGxhIG1hdGVtw6F0aWNhIG1lbm9zIGFic3RyYWN0YSB5IHBlcm1pdGEgcXVlIGxvcyBlc3R1ZGlhbnRlcyBhcHJlaGVuZGFuIGVuIGNhZGEgY3Vyc28gbG9zIGNvbm9jaW1pZW50b3MgZGUgbWF0ZW3DoXRpY2EgZXhpZ2lkbyBwYXJhIHN1IHByb21vY2nDs24gYSBsb3MgY3Vyc29zIHNpZ3VpZW50ZXMgKGRlIGFjdWVyZG8gYWwgYWx0byBncmFkbyBkZSBzZWN1ZW5jaWFsaWRhZCBxdWUgc2llbXByZSBzZSBwcmVzZW50YSBlbiBsYSBtYXRlbcOhdGljYSkuIExhIGVzdHJhdGVnaWEgcHJvcHVlc3RhIHNlIHN1c3RlbnRhIGLDoXNpY2FtZW50ZSBlbiBkb3MgbW9kZWxvcyBwZWRhZ8OzZ2ljb3MgeSBlbiBsYSB0ZW9yw61hIGRlIGxhcyBpbnRlbGlnZW5jaWFzIG3Dumx0aXBsZXMgZGUgR2FyZG5lciBhIHNhYmVyOiBhLiBNb2RlbG8gaGlzdMOzcmljbyBzb2NpYWwgZGUgVmlnb3Rza3kuIERlIGFjdWVyZG8gY29uIGVzdGUgbW9kZWxvIHBhcmEgY2FkYSBlc3R1ZGlhbnRlIGV4aXN0ZSB1bmEgem9uYSBkZSBkZXNhcnJvbGxvIHByw7N4aW1vLCBkZW50cm8gZGUgbGEgY3VhbCBlcyBjYXBheiBkZSBhcHJlaGVuZGVyIG51ZXZvcyBjb25vY2ltaWVudG9zIHkgZnVlcmEgZGUgbGEgY3VhbCBubyBlcyBjYXBheiBkZSBoYWNlcmxvLiBBZGVjdWFuZG8gZXN0ZSBtb2RlbG8gYWwgYXByZW5kaXphamUgZXNwZWPDrWZpY28gZGUgbGEgbWF0ZW3DoXRpY2EsIHNlIHB1ZWRlIGRlY2lyIHF1ZSBkaWNoYSB6b25hIGRlcGVuZGUgZGUgdmFyaW9zIGZhY3RvcmVzOiDvg5ggRWwgY29udGV4dG8gZXNjb2xhciwgZmFtaWxpYXIgeSBzb2NpYWwgZG9uZGUgaW50ZXJhY3TDumEgZWwgZXN0dWRpYW50ZSDvg5ggU3VzIGNhcGFjaWRhZGVzIGlubmF0YXMgcGFyYSBsYSBtYXRlbcOhdGljYSDvg5ggU3VzIGNvbm9jaW1pZW50b3MgcHJldmlvcyBzb2JyZSBsb3MgdGVtYXMgZGUgZXN0dWRpbyDvg5ggRWwgZ3JhZG8gZGUgbW90aXZhY2nDs24gZSBpbnRlcsOpcyBxdWUgZWwgZXN0dWRpYW50ZSBwcmVzZW50ZSBlbiBlbCBhcHJlbmRpemFqZSBkZSBsYSBtaXNtYSB5IGVsIGdyYWRvIGRlIG1vdGl2YWNpw7NuIHF1ZSBlbCBkb2NlbnRlIGxvZ3JlIGNyZWFyIGVuIMOpbC4gTGEgdXRpbGl6YWNpw7NuIGRlbCBtYXRlcmlhbCBkaWTDoWN0aWNvIHByb3B1ZXN0byBwZXJtaXRlIHF1ZSBsYSB6b25hIGRlIGRlc2Fycm9sbG8gcHLDs3hpbW8gZGUgVmlnb3Rza3kgc2UgYW1wbMOtZSBzaWduaWZpY2F0aXZhbWVudGUsIHlhIHF1ZSBhbCBwcmVzZW50YXIgZWwgY29ub2NpbWllbnRvIG1hdGVtw6F0aWNvIGRlIHVuYSBtYW5lcmEgbWVub3MgYWJzdHJhY3RhLCBzZSBkZXNwaWVydGEgZWwgaW50ZXLDqXMgZGVsIGVzdHVkaWFudGUgcG9yIGxhIG1pc21hLCBhZGVtw6FzIGVsIGp1ZWdvIHkgbGEgY29tcGV0ZW5jaWEgcXVlIHNlIGdlbmVyYW4gZW4gZWwgZGVzYXJyb2xsbyBkZSBsYSBtZXRvZG9sb2fDrWEgcHJvcHVlc3RhIHRhbWJpw6luIHByb3BpY2lhbiB1bmEgbWF5b3IgbW90aXZhY2nDs24gZW4gZWwgZXN0dWRpYW50ZS4ifSwiaXNUZW1wb3JhcnkiOmZhbHNlfV19&quot;,&quot;citationItems&quot;:[{&quot;id&quot;:&quot;e1a741bd-2b50-3605-8f3e-1f781695bdf3&quot;,&quot;itemData&quot;:{&quot;type&quot;:&quot;report&quot;,&quot;id&quot;:&quot;e1a741bd-2b50-3605-8f3e-1f781695bdf3&quot;,&quot;title&quot;:&quot;Didáctica para la enseñanza de la aritmética y el algebra&quot;,&quot;groupId&quot;:&quot;a4d7a1ff-372f-30d9-abc6-6a9b3c7f7b36&quot;,&quot;author&quot;:[{&quot;family&quot;:&quot;Galvis&quot;,&quot;given&quot;:&quot;Jorge Enrique&quot;,&quot;parse-names&quot;:false,&quot;dropping-particle&quot;:&quot;&quot;,&quot;non-dropping-particle&quot;:&quot;&quot;}],&quot;abstract&quot;:&quot;Principales dificultades en la enseñanza aprendizaje de la matemática Las principales dificultades que he encontrado a lo largo de mi experiencia como docente de matemática son las siguientes: a. Alto grado de abstracción b. Alto grado de secuencialidad. Para vencer estas dificultades he tratado de desarrollar un material didáctico que haga la matemática menos abstracta y permita que los estudiantes aprehendan en cada curso los conocimientos de matemática exigido para su promoción a los cursos siguientes (de acuerdo al alto grado de secuencialidad que siempre se presenta en la matemática). La estrategia propuesta se sustenta básicamente en dos modelos pedagógicos y en la teoría de las inteligencias múltiples de Gardner a saber: a. Modelo histórico social de Vigotsky. De acuerdo con este modelo para cada estudiante existe una zona de desarrollo próximo, dentro de la cual es capaz de aprehender nuevos conocimientos y fuera de la cual no es capaz de hacerlo. Adecuando este modelo al aprendizaje específico de la matemática, se puede decir que dicha zona depende de varios factores:  El contexto escolar, familiar y social donde interactúa el estudiante  Sus capacidades innatas para la matemática  Sus conocimientos previos sobre los temas de estudio  El grado de motivación e interés que el estudiante presente en el aprendizaje de la misma y el grado de motivación que el docente logre crear en él. La utilización del material didáctico propuesto permite que la zona de desarrollo próximo de Vigotsky se amplíe significativamente, ya que al presentar el conocimiento matemático de una manera menos abstracta, se despierta el interés del estudiante por la misma, además el juego y la competencia que se generan en el desarrollo de la metodología propuesta también propician una mayor motivación en el estudiante.&quot;},&quot;isTemporary&quot;:false}]},{&quot;citationID&quot;:&quot;MENDELEY_CITATION_b5ba5bff-12df-4bee-8604-8657aacd2ef5&quot;,&quot;properties&quot;:{&quot;noteIndex&quot;:0},&quot;isEdited&quot;:false,&quot;manualOverride&quot;:{&quot;isManuallyOverridden&quot;:false,&quot;citeprocText&quot;:&quot;[5]&quot;,&quot;manualOverrideText&quot;:&quot;&quot;},&quot;citationTag&quot;:&quot;MENDELEY_CITATION_v3_eyJjaXRhdGlvbklEIjoiTUVOREVMRVlfQ0lUQVRJT05fYjViYTViZmYtMTJkZi00YmVlLTg2MDQtODY1N2FhY2QyZWY1IiwicHJvcGVydGllcyI6eyJub3RlSW5kZXgiOjB9LCJpc0VkaXRlZCI6ZmFsc2UsIm1hbnVhbE92ZXJyaWRlIjp7ImlzTWFudWFsbHlPdmVycmlkZGVuIjpmYWxzZSwiY2l0ZXByb2NUZXh0IjoiWzVdIiwibWFudWFsT3ZlcnJpZGVUZXh0IjoiIn0sImNpdGF0aW9uSXRlbXMiOlt7ImlkIjoiYWUzNzkwMjUtYTNhMS0zZWQzLWEzMmUtZGIwMmE2MGEzMGI4IiwiaXRlbURhdGEiOnsidHlwZSI6ImJvb2siLCJpZCI6ImFlMzc5MDI1LWEzYTEtM2VkMy1hMzJlLWRiMDJhNjBhMzBiOCIsInRpdGxlIjoiUHJvZ3JhbWEgZm9ydGFsZWNpbWllbnRvIGRlIGxhIGNvYmVydHVyYSBjb24gY2FsaWRhZCBwYXJhIGVsIHNlY3RvciBlZHVjYXRpdm8gcnVyYWwgUEVSIElJIiwiZ3JvdXBJZCI6ImE0ZDdhMWZmLTM3MmYtMzBkOS1hYmM2LTZhOWIzYzdmN2IzNiIsImF1dGhvciI6W3siZmFtaWx5IjoiRGlkw6FjdGljYXMiLCJnaXZlbiI6IlNlY3VlbmNpYXMiLCJwYXJzZS1uYW1lcyI6ZmFsc2UsImRyb3BwaW5nLXBhcnRpY2xlIjoiIiwibm9uLWRyb3BwaW5nLXBhcnRpY2xlIjoiIn0seyJmYW1pbHkiOiJNYXRlbcOhdGljYXMiLCJnaXZlbiI6IkVuIiwicGFyc2UtbmFtZXMiOmZhbHNlLCJkcm9wcGluZy1wYXJ0aWNsZSI6IiIsIm5vbi1kcm9wcGluZy1wYXJ0aWNsZSI6IiJ9XSwiSVNCTiI6Ijk3ODk1ODY5MTU0NjUiLCJVUkwiOiJ3d3cubWluZWR1Y2FjaW9uLmdvdi5jbyJ9LCJpc1RlbXBvcmFyeSI6ZmFsc2V9XX0=&quot;,&quot;citationItems&quot;:[{&quot;id&quot;:&quot;ae379025-a3a1-3ed3-a32e-db02a60a30b8&quot;,&quot;itemData&quot;:{&quot;type&quot;:&quot;book&quot;,&quot;id&quot;:&quot;ae379025-a3a1-3ed3-a32e-db02a60a30b8&quot;,&quot;title&quot;:&quot;Programa fortalecimiento de la cobertura con calidad para el sector educativo rural PER II&quot;,&quot;groupId&quot;:&quot;a4d7a1ff-372f-30d9-abc6-6a9b3c7f7b36&quot;,&quot;author&quot;:[{&quot;family&quot;:&quot;Didácticas&quot;,&quot;given&quot;:&quot;Secuencias&quot;,&quot;parse-names&quot;:false,&quot;dropping-particle&quot;:&quot;&quot;,&quot;non-dropping-particle&quot;:&quot;&quot;},{&quot;family&quot;:&quot;Matemáticas&quot;,&quot;given&quot;:&quot;En&quot;,&quot;parse-names&quot;:false,&quot;dropping-particle&quot;:&quot;&quot;,&quot;non-dropping-particle&quot;:&quot;&quot;}],&quot;ISBN&quot;:&quot;9789586915465&quot;,&quot;URL&quot;:&quot;www.mineducacion.gov.co&quot;},&quot;isTemporary&quot;:false}]},{&quot;citationID&quot;:&quot;MENDELEY_CITATION_0d738c9f-b148-48c8-a562-4180ed893ce2&quot;,&quot;properties&quot;:{&quot;noteIndex&quot;:0},&quot;isEdited&quot;:false,&quot;manualOverride&quot;:{&quot;isManuallyOverridden&quot;:false,&quot;citeprocText&quot;:&quot;[6]&quot;,&quot;manualOverrideText&quot;:&quot;&quot;},&quot;citationTag&quot;:&quot;MENDELEY_CITATION_v3_eyJjaXRhdGlvbklEIjoiTUVOREVMRVlfQ0lUQVRJT05fMGQ3MzhjOWYtYjE0OC00OGM4LWE1NjItNDE4MGVkODkzY2UyIiwicHJvcGVydGllcyI6eyJub3RlSW5kZXgiOjB9LCJpc0VkaXRlZCI6ZmFsc2UsIm1hbnVhbE92ZXJyaWRlIjp7ImlzTWFudWFsbHlPdmVycmlkZGVuIjpmYWxzZSwiY2l0ZXByb2NUZXh0IjoiWzZdIiwibWFudWFsT3ZlcnJpZGVUZXh0IjoiIn0sImNpdGF0aW9uSXRlbXMiOlt7ImlkIjoiMGI0MzkwYmMtNTc3Zi0zZjEwLThjODQtOWU3ZTkyNTE3MWVjIiwiaXRlbURhdGEiOnsidHlwZSI6InJlcG9ydCIsImlkIjoiMGI0MzkwYmMtNTc3Zi0zZjEwLThjODQtOWU3ZTkyNTE3MWVjIiwidGl0bGUiOiJDb2RkJ3MgVHdlbHZlIFJ1bGVzIFJ1bGVzIHRoYXQgbWFrZSBhIFJEQk1TIiwiZ3JvdXBJZCI6ImE0ZDdhMWZmLTM3MmYtMzBkOS1hYmM2LTZhOWIzYzdmN2IzNiIsImF1dGhvciI6W3siZmFtaWx5IjoiVHJlaGFuIiwiZ2l2ZW4iOiJBbWl0YWJoIiwicGFyc2UtbmFtZXMiOmZhbHNlLCJkcm9wcGluZy1wYXJ0aWNsZSI6IiIsIm5vbi1kcm9wcGluZy1wYXJ0aWNsZSI6IiJ9XSwiaXNzdWVkIjp7ImRhdGUtcGFydHMiOltbMjAwM11dfX0sImlzVGVtcG9yYXJ5IjpmYWxzZX1dfQ==&quot;,&quot;citationItems&quot;:[{&quot;id&quot;:&quot;0b4390bc-577f-3f10-8c84-9e7e925171ec&quot;,&quot;itemData&quot;:{&quot;type&quot;:&quot;report&quot;,&quot;id&quot;:&quot;0b4390bc-577f-3f10-8c84-9e7e925171ec&quot;,&quot;title&quot;:&quot;Codd's Twelve Rules Rules that make a RDBMS&quot;,&quot;groupId&quot;:&quot;a4d7a1ff-372f-30d9-abc6-6a9b3c7f7b36&quot;,&quot;author&quot;:[{&quot;family&quot;:&quot;Trehan&quot;,&quot;given&quot;:&quot;Amitabh&quot;,&quot;parse-names&quot;:false,&quot;dropping-particle&quot;:&quot;&quot;,&quot;non-dropping-particle&quot;:&quot;&quot;}],&quot;issued&quot;:{&quot;date-parts&quot;:[[2003]]}},&quot;isTemporary&quot;:false}]},{&quot;citationID&quot;:&quot;MENDELEY_CITATION_93d8096f-64bb-4850-b2c9-fa9f6b189f57&quot;,&quot;properties&quot;:{&quot;noteIndex&quot;:0},&quot;isEdited&quot;:false,&quot;manualOverride&quot;:{&quot;isManuallyOverridden&quot;:false,&quot;citeprocText&quot;:&quot;[7]&quot;,&quot;manualOverrideText&quot;:&quot;&quot;},&quot;citationTag&quot;:&quot;MENDELEY_CITATION_v3_eyJjaXRhdGlvbklEIjoiTUVOREVMRVlfQ0lUQVRJT05fOTNkODA5NmYtNjRiYi00ODUwLWIyYzktZmE5ZjZiMTg5ZjU3IiwicHJvcGVydGllcyI6eyJub3RlSW5kZXgiOjB9LCJpc0VkaXRlZCI6ZmFsc2UsIm1hbnVhbE92ZXJyaWRlIjp7ImlzTWFudWFsbHlPdmVycmlkZGVuIjpmYWxzZSwiY2l0ZXByb2NUZXh0IjoiWzddIiwibWFudWFsT3ZlcnJpZGVUZXh0IjoiIn0sImNpdGF0aW9uSXRlbXMiOlt7ImlkIjoiNmU2YzNjMjEtYTczYi0zOGM1LWIwZDctYWFjZmI0NWM3NDM2IiwiaXRlbURhdGEiOnsidHlwZSI6ImFydGljbGUtam91cm5hbCIsImlkIjoiNmU2YzNjMjEtYTczYi0zOGM1LWIwZDctYWFjZmI0NWM3NDM2IiwidGl0bGUiOiJQZWVyIHR1dG9yaW5nIGFuZCBtYXRoZW1hdGljcyBpbiBzZWNvbmRhcnkgZWR1Y2F0aW9uOiBsaXRlcmF0dXJlIHJldmlldywgZWZmZWN0IHNpemVzLCBtb2RlcmF0b3JzLCBhbmQgaW1wbGljYXRpb25zIGZvciBwcmFjdGljZSIsImdyb3VwSWQiOiJhNGQ3YTFmZi0zNzJmLTMwZDktYWJjNi02YTliM2M3ZjdiMzYiLCJhdXRob3IiOlt7ImZhbWlseSI6IkFsZWdyZSIsImdpdmVuIjoiRnJhbmNpc2NvIiwicGFyc2UtbmFtZXMiOmZhbHNlLCJkcm9wcGluZy1wYXJ0aWNsZSI6IiIsIm5vbi1kcm9wcGluZy1wYXJ0aWNsZSI6IiJ9LHsiZmFtaWx5IjoiTW9saW5lciIsImdpdmVuIjoiTGlkb24iLCJwYXJzZS1uYW1lcyI6ZmFsc2UsImRyb3BwaW5nLXBhcnRpY2xlIjoiIiwibm9uLWRyb3BwaW5nLXBhcnRpY2xlIjoiIn0seyJmYW1pbHkiOiJNYXJvdG8iLCJnaXZlbiI6IkFuYSIsInBhcnNlLW5hbWVzIjpmYWxzZSwiZHJvcHBpbmctcGFydGljbGUiOiIiLCJub24tZHJvcHBpbmctcGFydGljbGUiOiIifSx7ImZhbWlseSI6IkxvcmVuem8tVmFsZW50aW4iLCJnaXZlbiI6IkdpbCIsInBhcnNlLW5hbWVzIjpmYWxzZSwiZHJvcHBpbmctcGFydGljbGUiOiIiLCJub24tZHJvcHBpbmctcGFydGljbGUiOiIifV0sIkRPSSI6IjEwLjEwMTYvai5oZWxpeW9uLjIwMTkuZTAyNDkxIiwiVVJMIjoiaHR0cHM6Ly9kb2kub3JnLzEwLjEwMTYvai5oZWxpeW9uLjIwMTkuZTAyNDkxIiwiaXNzdWVkIjp7ImRhdGUtcGFydHMiOltbMjAxN11dfSwiYWJzdHJhY3QiOiJBIGxpdGVyYXR1cmUgcmV2aWV3IHdhcyB1bmRlcnRha2VuIHRvIGNvbXBpbGUgYWxsIGRhdGEgb24gcGVlciB0dXRvcmluZyBpbiBzZWNvbmRhcnkgZWR1Y2F0aW9uICg3IHRoIHRvIDEyIHRoIGdyYWRlKSBtYXRoZW1hdGljcyBmcm9tIGV4aXN0aW5nIGFydGljbGVzLiBEYXRhIGZyb20gNDIgaW5kZXBlbmRlbnQgc3R1ZGllcyB3ZXJlIGluY2x1ZGVkIGluIHRoaXMgcmVzZWFyY2guIEFsbCBkYXRhIHJlZ2FyZGluZyBwYXJ0aWNpcGFudHMnIHJvbGVzIChmaXhlZCB2cy4gcmVjaXByb2NhbCksIHBhcnRpY2lwYW50cycgYWdlcyAoc2FtZS1hZ2UgdnMuIGNyb3NzLWFnZSksIHRoZSBtZXRob2RvbG9naWNhbCBhcHByb2FjaCB0YWtlbiAocXVhbnRpdGF0aXZlIG9yIHF1YWxpdGF0aXZlKSwgdGhlIHR5cGUgb2YgZGVzaWduIGZvciB0aG9zZSBzdHVkaWVzIHRoYXQgaW52b2x2ZWQgYSBxdWFudGl0YXRpdmUgYXBwcm9hY2gsIHRoZSB2YXJpYWJsZXMgYW5hbHl6ZWQsIGFuZCB0aGUgb3JnYW5pemF0aW9uYWwgbWF0dGVycyAobnVtYmVyIG9mIHBhcnRpY2lwYW50cywgZHVyYXRpb24gb2YgdGhlIHByb2dyYW0gLCBzZXNzaW9ucyBwZXIgd2VlaywgYW5kIGR1cmF0aW9uIG9mIHRoZSBzZXNzaW9ucykgYXJlIGluY2x1ZGVkIGluIHRoZSBhcnRpY2xlLiBUaGUgZWZmZWN0IHNpemVzIG9mIHRoZSA0MiBzdHVkaWVzIHdlcmUgY2FsY3VsYXRlZCBhbmQgZXhhbWluZWQuIFRoZSBtYWluIGdvYWwgb2YgdGhlIHN0dWR5IHdhcyB0byBkZXRlcm1pbmUgdGhvc2UgdmFyaWFibGVzIHRoYXQgd2VyZSBtb2RlcmF0b3JzIG9mIGVmZmVjdCBzaXplLCB0aGF0IGlzLCB0aGUgdmFyaWFibGVzIHRoYXQgc2lnbmlmaWNhbnRseSBpbmZsdWVuY2VkIHN0dWRlbnRzJyBhY2FkZW1pYyBhY2hpZXZlbWVudCBvdXRjb21lcy4gSW5mZXJlbnRpYWwgc3RhdGlzdGljYWwgYW5hbHlzZXMgKFN0dWRlbnQncyB0LXRlc3QgYW5kIEFOT1ZBcykgd2VyZSBjYXJyaWVkIG91dCBmb3IgdGhlIHZhcmlhYmxlcy4gT2YgdGhlIDQyIHN0dWRpZXMgZXhhbWluZWQsIDg4JSBzaG93ZWQgcG9zaXRpdmUgZWZmZWN0IHNpemVzIHdpdGggdGhlIG1lYW5zIGJlaW5nIGNsb3NlIHRvIG1lZGl1bSAoQ29oZW4ncyBkIMK8IDAuMzgpLiBDb25jbHVzaW9ucyBzdWdnZXN0IHRoZSBpbXBsZW1lbnRhdGlvbiBvZiBzYW1lLWFnZSBvdmVyIGNyb3NzLWFnZSB0dXRvcmluZywgZHVyaW5nIHByb2dyYW1zIG9mIGZld2VyIHRoYW4gOCB3ZWVrcywgaW4gc2Vzc2lvbnMgb2YgbGVzcyB0aGFuIDMwIG1pbnV0ZXMgaXMgb3B0aW1hbCBmb3IgaW1wcm92aW5nIHN0dWRlbnRzJyBhY2FkZW1pYyBvdXRjb21lcy4gSW5jbHVzaW9uIG9mIGNvbnRyb2wgZ3JvdXBzIGluIHNpbWlsYXIgZnV0dXJlIHN0dWRpZXMgaXMgcmVjb21tZW5kZWQgc28gZWZmZWN0IHNpemVzIGFyZSBub3Qgb3ZlcmVzdGltYXRlZC4ifSwiaXNUZW1wb3JhcnkiOmZhbHNlfV19&quot;,&quot;citationItems&quot;:[{&quot;id&quot;:&quot;6e6c3c21-a73b-38c5-b0d7-aacfb45c7436&quot;,&quot;itemData&quot;:{&quot;type&quot;:&quot;article-journal&quot;,&quot;id&quot;:&quot;6e6c3c21-a73b-38c5-b0d7-aacfb45c7436&quot;,&quot;title&quot;:&quot;Peer tutoring and mathematics in secondary education: literature review, effect sizes, moderators, and implications for practice&quot;,&quot;groupId&quot;:&quot;a4d7a1ff-372f-30d9-abc6-6a9b3c7f7b36&quot;,&quot;author&quot;:[{&quot;family&quot;:&quot;Alegre&quot;,&quot;given&quot;:&quot;Francisco&quot;,&quot;parse-names&quot;:false,&quot;dropping-particle&quot;:&quot;&quot;,&quot;non-dropping-particle&quot;:&quot;&quot;},{&quot;family&quot;:&quot;Moliner&quot;,&quot;given&quot;:&quot;Lidon&quot;,&quot;parse-names&quot;:false,&quot;dropping-particle&quot;:&quot;&quot;,&quot;non-dropping-particle&quot;:&quot;&quot;},{&quot;family&quot;:&quot;Maroto&quot;,&quot;given&quot;:&quot;Ana&quot;,&quot;parse-names&quot;:false,&quot;dropping-particle&quot;:&quot;&quot;,&quot;non-dropping-particle&quot;:&quot;&quot;},{&quot;family&quot;:&quot;Lorenzo-Valentin&quot;,&quot;given&quot;:&quot;Gil&quot;,&quot;parse-names&quot;:false,&quot;dropping-particle&quot;:&quot;&quot;,&quot;non-dropping-particle&quot;:&quot;&quot;}],&quot;DOI&quot;:&quot;10.1016/j.heliyon.2019.e02491&quot;,&quot;URL&quot;:&quot;https://doi.org/10.1016/j.heliyon.2019.e02491&quot;,&quot;issued&quot;:{&quot;date-parts&quot;:[[2017]]},&quot;abstract&quot;:&quot;A literature review was undertaken to compile all data on peer tutoring in secondary education (7 th to 12 th grade) mathematics from existing articles. Data from 42 independent studies were included in this research. All data regarding participants' roles (fixed vs. reciprocal), participants' ages (same-age vs. cross-age), the methodological approach taken (quantitative or qualitative), the type of design for those studies that involved a quantitative approach, the variables analyzed, and the organizational matters (number of participants, duration of the program , sessions per week, and duration of the sessions) are included in the article. The effect sizes of the 42 studies were calculated and examined. The main goal of the study was to determine those variables that were moderators of effect size, that is, the variables that significantly influenced students' academic achievement outcomes. Inferential statistical analyses (Student's t-test and ANOVAs) were carried out for the variables. Of the 42 studies examined, 88% showed positive effect sizes with the means being close to medium (Cohen's d ¼ 0.38). Conclusions suggest the implementation of same-age over cross-age tutoring, during programs of fewer than 8 weeks, in sessions of less than 30 minutes is optimal for improving students' academic outcomes. Inclusion of control groups in similar future studies is recommended so effect sizes are not overestimated.&quot;},&quot;isTemporary&quot;:false}]},{&quot;citationID&quot;:&quot;MENDELEY_CITATION_50c4362b-23f8-4887-bc94-1c8c69f10055&quot;,&quot;properties&quot;:{&quot;noteIndex&quot;:0},&quot;isEdited&quot;:false,&quot;manualOverride&quot;:{&quot;isManuallyOverridden&quot;:false,&quot;citeprocText&quot;:&quot;[8]&quot;,&quot;manualOverrideText&quot;:&quot;&quot;},&quot;citationTag&quot;:&quot;MENDELEY_CITATION_v3_eyJjaXRhdGlvbklEIjoiTUVOREVMRVlfQ0lUQVRJT05fNTBjNDM2MmItMjNmOC00ODg3LWJjOTQtMWM4YzY5ZjEwMDU1IiwicHJvcGVydGllcyI6eyJub3RlSW5kZXgiOjB9LCJpc0VkaXRlZCI6ZmFsc2UsIm1hbnVhbE92ZXJyaWRlIjp7ImlzTWFudWFsbHlPdmVycmlkZGVuIjpmYWxzZSwiY2l0ZXByb2NUZXh0IjoiWzhdIiwibWFudWFsT3ZlcnJpZGVUZXh0IjoiIn0sImNpdGF0aW9uSXRlbXMiOlt7ImlkIjoiZTgzOTZkMGMtMDIzYy0zNWFlLWFkMGUtNDlkNDVjOGJmOWJlIiwiaXRlbURhdGEiOnsidHlwZSI6ImFydGljbGUtam91cm5hbCIsImlkIjoiZTgzOTZkMGMtMDIzYy0zNWFlLWFkMGUtNDlkNDVjOGJmOWJlIiwidGl0bGUiOiJFc3RpbG9zIGRlIGVuc2XDsWFuemEgeSBlc3RpbG9zIGRlIGFwcmVuZGl6YWplIGVuIGVkdWNhY2nDs24gc3VwZXJpb3I6IEFuw6FsaXNpcyBkZSBsYXMgcHJlZmVyZW5jaWFzIGRlIGVzdHVkaWFudGVzIGRlIFBlZGFnb2fDrWEgZW4gSW5nbMOpcyBlbiB0cmVzIHVuaXZlcnNpZGFkZXMgY2hpbGVuYXMiLCJncm91cElkIjoiYTRkN2ExZmYtMzcyZi0zMGQ5LWFiYzYtNmE5YjNjN2Y3YjM2IiwiYXV0aG9yIjpbeyJmYW1pbHkiOiJSLiIsImdpdmVuIjoiQ29uc3RhbnphIiwicGFyc2UtbmFtZXMiOmZhbHNlLCJkcm9wcGluZy1wYXJ0aWNsZSI6IiIsIm5vbi1kcm9wcGluZy1wYXJ0aWNsZSI6IiJ9LHsiZmFtaWx5IjoiLiIsImdpdmVuIjoiQ2xhdWRpbyIsInBhcnNlLW5hbWVzIjpmYWxzZSwiZHJvcHBpbmctcGFydGljbGUiOiIiLCJub24tZHJvcHBpbmctcGFydGljbGUiOiIifSx7ImZhbWlseSI6Ii4iLCJnaXZlbiI6IkpvcmdlIiwicGFyc2UtbmFtZXMiOmZhbHNlLCJkcm9wcGluZy1wYXJ0aWNsZSI6IiIsIm5vbi1kcm9wcGluZy1wYXJ0aWNsZSI6IiJ9LHsiZmFtaWx5IjoiLiIsImdpdmVuIjoiUGFvbGEiLCJwYXJzZS1uYW1lcyI6ZmFsc2UsImRyb3BwaW5nLXBhcnRpY2xlIjoiIiwibm9uLWRyb3BwaW5nLXBhcnRpY2xlIjoiIn0seyJmYW1pbHkiOiIuIiwiZ2l2ZW4iOiJNYWJlbCIsInBhcnNlLW5hbWVzIjpmYWxzZSwiZHJvcHBpbmctcGFydGljbGUiOiIiLCJub24tZHJvcHBpbmctcGFydGljbGUiOiIifV0sImNvbnRhaW5lci10aXRsZSI6IlJldmlzdGEgRWxlY3Ryw7NuaWNhIEVkdWNhcmUiLCJVUkwiOiJodHRwczovL3d3dy5yZWRhbHljLm9yZy9hcnRpY3Vsby5vYT9pZD0xOTQxNDY4NjIwMDciLCJpc3N1ZWQiOnsiZGF0ZS1wYXJ0cyI6W1syMDE2XV19LCJwYWdlIjoiMS0yOSIsImxhbmd1YWdlIjoiRXNwYcOxb2wiLCJhYnN0cmFjdCI6IlxuXG5FbiAgZXN0ZSAgYXJ0w61jdWxvICBzZSAgZXZpZGVuY2lhbiAgbG9zICByZXN1bHRhZG9zICBkZSAgdW5hICBpbnZlc3RpZ2FjacOzbiAgcmVhbGl6YWRhICBlbCAgMjAxNCAgZW4gIHRyZXMgICB1bml2ZXJzaWRhZGVzICBjaGlsZW5hcy4gIEVsICBvYmpldGl2byAgZGUgIGVzdGEgIGludmVzdGlnYWNpw7NuICBmdWUgIGFuYWxpemFyICBsYXMgIHByZWZlcmVuY2lhcyAgZGUgIGVzdGlsb3MgIGRlICAgZW5zZcOxYW56YSB5IGVzdGlsb3MgZGUgYXByZW5kaXphamUgZGVsIGVzdHVkaWFudGFkbyBkZSBsYSBjYXJyZXJhIGRlIHBlZGFnb2fDrWEgZW4gaW5nbMOpcy4gUGFydGljaXBhcm9uIDI3OSAgZXN0dWRpYW50ZXMgZW4gbGEgcHJ1ZWJhIGRlIGVzdGlsb3MgZGUgZW5zZcOxYW56YSB5IDIzOCBlc3R1ZGlhbnRlcyBlbiBsYSBwcnVlYmEgZGUgZXN0aWxvcyBkZSBhcHJlbmRpemFqZSwgIHBlcnRlbmVjaWVudGVzIGEgcHJpbWVyLCB0ZXJjZXIgeSBxdWludG8gYcOxbyBkZSBsYSBjYXJyZXJhIGRlIHBlZGFnb2fDrWEgZW4gaW5nbMOpcy4gRXN0ZSBlc3R1ZGlvIHR1dm8gY29tbyAgcmVmZXJlbnRlIGNvbmNlcHR1YWwgZW4gbGEgaW52ZXN0aWdhY2nDs24gZGUgbG9zIGVzdGlsb3MgZGUgZW5zZcOxYW56YSB5IGVzdGlsb3MgZGUgYXByZW5kaXphamUgYSBHcmFzaGEgeSAgUmllY2htYW5uLCBxdWllbmVzIHByb3BvbmVuIHVuYSBjbGFzaWZpY2FjacOzbiwgdW5hIGFncnVwYWNpw7NuIHBvciAgY2zDunN0ZXJzICB5IGxhIGNvbnN0cnVjY2nDs24gZGUgIGNsw7pzdGVycyAgaW50ZWdyYWRvcyAoTGV3aXMsIDIwMTQ7ICBHcmFzaGEgeSBSaWVjaG1hbm4sIDE5NzUpLiAgTG9zIGhhbGxhemdvcyByZXZlbGFuIHF1ZSB0b2RvIGVsIGVzdHVkaWFudGFkbyB0aWVuZSAgdW5hIGFjdGl0dWQgZmF2b3JhYmxlIGhhY2lhIGxvcyBlc3RpbG9zIGRlIGVuc2XDsWFuemEgIGZhY2lsaXRhZG9yICB5IGVzdGlsbyBkZSBhcHJlbmRpemFqZSAgY29sYWJvcmF0aXZvIC5cblxuVGhpcyBwYXBlciBzaG93cyB0aGUgZmluZGluZ3Mgb2YgYSBzdHVkeSBjb25kdWN0ZWQgaW4gdGhyZWUgQ2hpbGVhbiB1bml2ZXJzaXRpZXMgaW4gMjAxNC4gSXQgIGFpbXMgIHRvICBhbmFseXplICBFRkwgIHN0dWRlbnQgIHRlYWNoZXJz4oCZICBwcmVmZXJlbmNlcyAgcmVnYXJkaW5nICB0aGVpciAgdGVhY2hpbmcgIGFuZCAgbGVhcm5pbmcgIHN0eWxlcy4gIDI3OSAgIHBhcnRpY2lwYW50cyAgYW5zd2VyZWQgIHRoZSAgdGVhY2hpbmcgIHN0eWxlICBpbnZlbnRvcnkgIGFuZCAgMjM4ICB0b29rICB0aGUgIGxlYXJuaW5nICBzdHlsZSAgcXVlc3Rpb25uYWlyZS4gICBUaGVzZSBwYXJ0aWNpcGFudHMgYXJlIGZpcnN0LCB0aGlyZCBhbmQgZmlmdGggeWVhciBzdHVkZW50LXRlYWNoZXJzLiBUaGlzIHN0dWR5IHVzZXMgR3Jhc2hhIGFuZCBSaWVjaG1hbuKAmXMgIG1vZGVsIHRvIHN0dWR5IHRlYWNoaW5nIGFuZCBsZWFybmluZyBzdHlsZXMuIFRoZXNlIGF1dGhvcnMgcHJvcG9zZSBhIGNsYXNzaWZpY2F0aW9uLCBjbHVzdGVyIGdyb3VwaW5nICBhbmQgaW50ZWdyYXRlZCBjbHVzdGVyaW5nIChMZXdpcywgMjAxNDsgR3Jhc2hhIHkgUmllY2htYW5uLCAxOTc1KS4gVGhlIGZpbmRpbmdzIHJldmVhbCB0aGF0IGFsbCBzdHVkZW50ICB0ZWFjaGVycyBmYXZvciB0aGUgRmFjaWxpdGF0b3IgdGVhY2hpbmcgc3R5bGUgYW5kIHRoZSBDb2xsYWJvcmF0aXZlIGxlYXJuaW5nIHN0eWxlLlxuXG4iLCJ2b2x1bWUiOiIyMCJ9LCJpc1RlbXBvcmFyeSI6ZmFsc2V9XX0=&quot;,&quot;citationItems&quot;:[{&quot;id&quot;:&quot;e8396d0c-023c-35ae-ad0e-49d45c8bf9be&quot;,&quot;itemData&quot;:{&quot;type&quot;:&quot;article-journal&quot;,&quot;id&quot;:&quot;e8396d0c-023c-35ae-ad0e-49d45c8bf9be&quot;,&quot;title&quot;:&quot;Estilos de enseñanza y estilos de aprendizaje en educación superior: Análisis de las preferencias de estudiantes de Pedagogía en Inglés en tres universidades chilenas&quot;,&quot;groupId&quot;:&quot;a4d7a1ff-372f-30d9-abc6-6a9b3c7f7b36&quot;,&quot;author&quot;:[{&quot;family&quot;:&quot;R.&quot;,&quot;given&quot;:&quot;Constanza&quot;,&quot;parse-names&quot;:false,&quot;dropping-particle&quot;:&quot;&quot;,&quot;non-dropping-particle&quot;:&quot;&quot;},{&quot;family&quot;:&quot;.&quot;,&quot;given&quot;:&quot;Claudio&quot;,&quot;parse-names&quot;:false,&quot;dropping-particle&quot;:&quot;&quot;,&quot;non-dropping-particle&quot;:&quot;&quot;},{&quot;family&quot;:&quot;.&quot;,&quot;given&quot;:&quot;Jorge&quot;,&quot;parse-names&quot;:false,&quot;dropping-particle&quot;:&quot;&quot;,&quot;non-dropping-particle&quot;:&quot;&quot;},{&quot;family&quot;:&quot;.&quot;,&quot;given&quot;:&quot;Paola&quot;,&quot;parse-names&quot;:false,&quot;dropping-particle&quot;:&quot;&quot;,&quot;non-dropping-particle&quot;:&quot;&quot;},{&quot;family&quot;:&quot;.&quot;,&quot;given&quot;:&quot;Mabel&quot;,&quot;parse-names&quot;:false,&quot;dropping-particle&quot;:&quot;&quot;,&quot;non-dropping-particle&quot;:&quot;&quot;}],&quot;container-title&quot;:&quot;Revista Electrónica Educare&quot;,&quot;URL&quot;:&quot;https://www.redalyc.org/articulo.oa?id=194146862007&quot;,&quot;issued&quot;:{&quot;date-parts&quot;:[[2016]]},&quot;page&quot;:&quot;1-29&quot;,&quot;language&quot;:&quot;Español&quot;,&quot;abstract&quot;:&quot;\n\nEn  este  artículo  se  evidencian  los  resultados  de  una  investigación  realizada  el  2014  en  tres   universidades  chilenas.  El  objetivo  de  esta  investigación  fue  analizar  las  preferencias  de  estilos  de   enseñanza y estilos de aprendizaje del estudiantado de la carrera de pedagogía en inglés. Participaron 279  estudiantes en la prueba de estilos de enseñanza y 238 estudiantes en la prueba de estilos de aprendizaje,  pertenecientes a primer, tercer y quinto año de la carrera de pedagogía en inglés. Este estudio tuvo como  referente conceptual en la investigación de los estilos de enseñanza y estilos de aprendizaje a Grasha y  Riechmann, quienes proponen una clasificación, una agrupación por  clústers  y la construcción de  clústers  integrados (Lewis, 2014;  Grasha y Riechmann, 1975).  Los hallazgos revelan que todo el estudiantado tiene  una actitud favorable hacia los estilos de enseñanza  facilitador  y estilo de aprendizaje  colaborativo .\n\nThis paper shows the findings of a study conducted in three Chilean universities in 2014. It  aims  to  analyze  EFL  student  teachers’  preferences  regarding  their  teaching  and  learning  styles.  279   participants  answered  the  teaching  style  inventory  and  238  took  the  learning  style  questionnaire.   These participants are first, third and fifth year student-teachers. This study uses Grasha and Riechman’s  model to study teaching and learning styles. These authors propose a classification, cluster grouping  and integrated clustering (Lewis, 2014; Grasha y Riechmann, 1975). The findings reveal that all student  teachers favor the Facilitator teaching style and the Collaborative learning style.\n\n&quot;,&quot;volume&quot;:&quot;20&quot;},&quot;isTemporary&quot;:false}]},{&quot;citationID&quot;:&quot;MENDELEY_CITATION_ae06866b-f810-43a2-a7b4-94a7b6a3aa07&quot;,&quot;properties&quot;:{&quot;noteIndex&quot;:0},&quot;isEdited&quot;:false,&quot;manualOverride&quot;:{&quot;isManuallyOverridden&quot;:false,&quot;citeprocText&quot;:&quot;[9]&quot;,&quot;manualOverrideText&quot;:&quot;&quot;},&quot;citationTag&quot;:&quot;MENDELEY_CITATION_v3_eyJjaXRhdGlvbklEIjoiTUVOREVMRVlfQ0lUQVRJT05fYWUwNjg2NmItZjgxMC00M2EyLWE3YjQtOTRhN2I2YTNhYTA3IiwicHJvcGVydGllcyI6eyJub3RlSW5kZXgiOjB9LCJpc0VkaXRlZCI6ZmFsc2UsIm1hbnVhbE92ZXJyaWRlIjp7ImlzTWFudWFsbHlPdmVycmlkZGVuIjpmYWxzZSwiY2l0ZXByb2NUZXh0IjoiWzldIiwibWFudWFsT3ZlcnJpZGVUZXh0IjoiIn0sImNpdGF0aW9uSXRlbXMiOlt7ImlkIjoiZjNjNWY2ZDYtYTg1Zi0zMWEzLThlMDEtYWE3OTU3ZDM2OTg4IiwiaXRlbURhdGEiOnsidHlwZSI6ImFydGljbGUtam91cm5hbCIsImlkIjoiZjNjNWY2ZDYtYTg1Zi0zMWEzLThlMDEtYWE3OTU3ZDM2OTg4IiwidGl0bGUiOiJFc3RpbG9zIGRlIGVuc2XDsWFuemEgeSBlc3RpbG9zIGRlIGFwcmVuZGl6YWplIGVuIGVkdWNhY2nDs24gc3VwZXJpb3I6IEFuw6FsaXNpcyBkZSBsYXMgcHJlZmVyZW5jaWFzIGRlIGVzdHVkaWFudGVzIGRlIFBlZGFnb2fDrWEgZW4gSW5nbMOpcyBlbiB0cmVzIHVuaXZlcnNpZGFkZXMgY2hpbGVuYXMiLCJncm91cElkIjoiYTRkN2ExZmYtMzcyZi0zMGQ5LWFiYzYtNmE5YjNjN2Y3YjM2IiwiYXV0aG9yIjpbeyJmYW1pbHkiOiJSLiIsImdpdmVuIjoiQ29uc3RhbnphIiwicGFyc2UtbmFtZXMiOmZhbHNlLCJkcm9wcGluZy1wYXJ0aWNsZSI6IiIsIm5vbi1kcm9wcGluZy1wYXJ0aWNsZSI6IiJ9LHsiZmFtaWx5IjoiLiIsImdpdmVuIjoiQ2xhdWRpbyIsInBhcnNlLW5hbWVzIjpmYWxzZSwiZHJvcHBpbmctcGFydGljbGUiOiIiLCJub24tZHJvcHBpbmctcGFydGljbGUiOiIifSx7ImZhbWlseSI6Ii4iLCJnaXZlbiI6IkpvcmdlIiwicGFyc2UtbmFtZXMiOmZhbHNlLCJkcm9wcGluZy1wYXJ0aWNsZSI6IiIsIm5vbi1kcm9wcGluZy1wYXJ0aWNsZSI6IiJ9LHsiZmFtaWx5IjoiLiIsImdpdmVuIjoiUGFvbGEiLCJwYXJzZS1uYW1lcyI6ZmFsc2UsImRyb3BwaW5nLXBhcnRpY2xlIjoiIiwibm9uLWRyb3BwaW5nLXBhcnRpY2xlIjoiIn0seyJmYW1pbHkiOiIuIiwiZ2l2ZW4iOiJNYWJlbCIsInBhcnNlLW5hbWVzIjpmYWxzZSwiZHJvcHBpbmctcGFydGljbGUiOiIiLCJub24tZHJvcHBpbmctcGFydGljbGUiOiIifV0sImNvbnRhaW5lci10aXRsZSI6IlJldmlzdGEgRWxlY3Ryw7NuaWNhIEVkdWNhcmUiLCJVUkwiOiJodHRwczovL3d3dy5yZWRhbHljLm9yZy9hcnRpY3Vsby5vYT9pZD0xOTQxNDY4NjIwMDciLCJpc3N1ZWQiOnsiZGF0ZS1wYXJ0cyI6W1syMDE2XV19LCJwYWdlIjoiMS0yOSIsImxhbmd1YWdlIjoiRXNwYcOxb2wiLCJhYnN0cmFjdCI6IlxuXG5FbiAgZXN0ZSAgYXJ0w61jdWxvICBzZSAgZXZpZGVuY2lhbiAgbG9zICByZXN1bHRhZG9zICBkZSAgdW5hICBpbnZlc3RpZ2FjacOzbiAgcmVhbGl6YWRhICBlbCAgMjAxNCAgZW4gIHRyZXMgICB1bml2ZXJzaWRhZGVzICBjaGlsZW5hcy4gIEVsICBvYmpldGl2byAgZGUgIGVzdGEgIGludmVzdGlnYWNpw7NuICBmdWUgIGFuYWxpemFyICBsYXMgIHByZWZlcmVuY2lhcyAgZGUgIGVzdGlsb3MgIGRlICAgZW5zZcOxYW56YSB5IGVzdGlsb3MgZGUgYXByZW5kaXphamUgZGVsIGVzdHVkaWFudGFkbyBkZSBsYSBjYXJyZXJhIGRlIHBlZGFnb2fDrWEgZW4gaW5nbMOpcy4gUGFydGljaXBhcm9uIDI3OSAgZXN0dWRpYW50ZXMgZW4gbGEgcHJ1ZWJhIGRlIGVzdGlsb3MgZGUgZW5zZcOxYW56YSB5IDIzOCBlc3R1ZGlhbnRlcyBlbiBsYSBwcnVlYmEgZGUgZXN0aWxvcyBkZSBhcHJlbmRpemFqZSwgIHBlcnRlbmVjaWVudGVzIGEgcHJpbWVyLCB0ZXJjZXIgeSBxdWludG8gYcOxbyBkZSBsYSBjYXJyZXJhIGRlIHBlZGFnb2fDrWEgZW4gaW5nbMOpcy4gRXN0ZSBlc3R1ZGlvIHR1dm8gY29tbyAgcmVmZXJlbnRlIGNvbmNlcHR1YWwgZW4gbGEgaW52ZXN0aWdhY2nDs24gZGUgbG9zIGVzdGlsb3MgZGUgZW5zZcOxYW56YSB5IGVzdGlsb3MgZGUgYXByZW5kaXphamUgYSBHcmFzaGEgeSAgUmllY2htYW5uLCBxdWllbmVzIHByb3BvbmVuIHVuYSBjbGFzaWZpY2FjacOzbiwgdW5hIGFncnVwYWNpw7NuIHBvciAgY2zDunN0ZXJzICB5IGxhIGNvbnN0cnVjY2nDs24gZGUgIGNsw7pzdGVycyAgaW50ZWdyYWRvcyAoTGV3aXMsIDIwMTQ7ICBHcmFzaGEgeSBSaWVjaG1hbm4sIDE5NzUpLiAgTG9zIGhhbGxhemdvcyByZXZlbGFuIHF1ZSB0b2RvIGVsIGVzdHVkaWFudGFkbyB0aWVuZSAgdW5hIGFjdGl0dWQgZmF2b3JhYmxlIGhhY2lhIGxvcyBlc3RpbG9zIGRlIGVuc2XDsWFuemEgIGZhY2lsaXRhZG9yICB5IGVzdGlsbyBkZSBhcHJlbmRpemFqZSAgY29sYWJvcmF0aXZvIC5cblxuVGhpcyBwYXBlciBzaG93cyB0aGUgZmluZGluZ3Mgb2YgYSBzdHVkeSBjb25kdWN0ZWQgaW4gdGhyZWUgQ2hpbGVhbiB1bml2ZXJzaXRpZXMgaW4gMjAxNC4gSXQgIGFpbXMgIHRvICBhbmFseXplICBFRkwgIHN0dWRlbnQgIHRlYWNoZXJz4oCZICBwcmVmZXJlbmNlcyAgcmVnYXJkaW5nICB0aGVpciAgdGVhY2hpbmcgIGFuZCAgbGVhcm5pbmcgIHN0eWxlcy4gIDI3OSAgIHBhcnRpY2lwYW50cyAgYW5zd2VyZWQgIHRoZSAgdGVhY2hpbmcgIHN0eWxlICBpbnZlbnRvcnkgIGFuZCAgMjM4ICB0b29rICB0aGUgIGxlYXJuaW5nICBzdHlsZSAgcXVlc3Rpb25uYWlyZS4gICBUaGVzZSBwYXJ0aWNpcGFudHMgYXJlIGZpcnN0LCB0aGlyZCBhbmQgZmlmdGggeWVhciBzdHVkZW50LXRlYWNoZXJzLiBUaGlzIHN0dWR5IHVzZXMgR3Jhc2hhIGFuZCBSaWVjaG1hbuKAmXMgIG1vZGVsIHRvIHN0dWR5IHRlYWNoaW5nIGFuZCBsZWFybmluZyBzdHlsZXMuIFRoZXNlIGF1dGhvcnMgcHJvcG9zZSBhIGNsYXNzaWZpY2F0aW9uLCBjbHVzdGVyIGdyb3VwaW5nICBhbmQgaW50ZWdyYXRlZCBjbHVzdGVyaW5nIChMZXdpcywgMjAxNDsgR3Jhc2hhIHkgUmllY2htYW5uLCAxOTc1KS4gVGhlIGZpbmRpbmdzIHJldmVhbCB0aGF0IGFsbCBzdHVkZW50ICB0ZWFjaGVycyBmYXZvciB0aGUgRmFjaWxpdGF0b3IgdGVhY2hpbmcgc3R5bGUgYW5kIHRoZSBDb2xsYWJvcmF0aXZlIGxlYXJuaW5nIHN0eWxlLlxuXG4iLCJ2b2x1bWUiOiIyMCJ9LCJpc1RlbXBvcmFyeSI6ZmFsc2V9XX0=&quot;,&quot;citationItems&quot;:[{&quot;id&quot;:&quot;f3c5f6d6-a85f-31a3-8e01-aa7957d36988&quot;,&quot;itemData&quot;:{&quot;type&quot;:&quot;article-journal&quot;,&quot;id&quot;:&quot;f3c5f6d6-a85f-31a3-8e01-aa7957d36988&quot;,&quot;title&quot;:&quot;Estilos de enseñanza y estilos de aprendizaje en educación superior: Análisis de las preferencias de estudiantes de Pedagogía en Inglés en tres universidades chilenas&quot;,&quot;groupId&quot;:&quot;a4d7a1ff-372f-30d9-abc6-6a9b3c7f7b36&quot;,&quot;author&quot;:[{&quot;family&quot;:&quot;R.&quot;,&quot;given&quot;:&quot;Constanza&quot;,&quot;parse-names&quot;:false,&quot;dropping-particle&quot;:&quot;&quot;,&quot;non-dropping-particle&quot;:&quot;&quot;},{&quot;family&quot;:&quot;.&quot;,&quot;given&quot;:&quot;Claudio&quot;,&quot;parse-names&quot;:false,&quot;dropping-particle&quot;:&quot;&quot;,&quot;non-dropping-particle&quot;:&quot;&quot;},{&quot;family&quot;:&quot;.&quot;,&quot;given&quot;:&quot;Jorge&quot;,&quot;parse-names&quot;:false,&quot;dropping-particle&quot;:&quot;&quot;,&quot;non-dropping-particle&quot;:&quot;&quot;},{&quot;family&quot;:&quot;.&quot;,&quot;given&quot;:&quot;Paola&quot;,&quot;parse-names&quot;:false,&quot;dropping-particle&quot;:&quot;&quot;,&quot;non-dropping-particle&quot;:&quot;&quot;},{&quot;family&quot;:&quot;.&quot;,&quot;given&quot;:&quot;Mabel&quot;,&quot;parse-names&quot;:false,&quot;dropping-particle&quot;:&quot;&quot;,&quot;non-dropping-particle&quot;:&quot;&quot;}],&quot;container-title&quot;:&quot;Revista Electrónica Educare&quot;,&quot;URL&quot;:&quot;https://www.redalyc.org/articulo.oa?id=194146862007&quot;,&quot;issued&quot;:{&quot;date-parts&quot;:[[2016]]},&quot;page&quot;:&quot;1-29&quot;,&quot;language&quot;:&quot;Español&quot;,&quot;abstract&quot;:&quot;\n\nEn  este  artículo  se  evidencian  los  resultados  de  una  investigación  realizada  el  2014  en  tres   universidades  chilenas.  El  objetivo  de  esta  investigación  fue  analizar  las  preferencias  de  estilos  de   enseñanza y estilos de aprendizaje del estudiantado de la carrera de pedagogía en inglés. Participaron 279  estudiantes en la prueba de estilos de enseñanza y 238 estudiantes en la prueba de estilos de aprendizaje,  pertenecientes a primer, tercer y quinto año de la carrera de pedagogía en inglés. Este estudio tuvo como  referente conceptual en la investigación de los estilos de enseñanza y estilos de aprendizaje a Grasha y  Riechmann, quienes proponen una clasificación, una agrupación por  clústers  y la construcción de  clústers  integrados (Lewis, 2014;  Grasha y Riechmann, 1975).  Los hallazgos revelan que todo el estudiantado tiene  una actitud favorable hacia los estilos de enseñanza  facilitador  y estilo de aprendizaje  colaborativo .\n\nThis paper shows the findings of a study conducted in three Chilean universities in 2014. It  aims  to  analyze  EFL  student  teachers’  preferences  regarding  their  teaching  and  learning  styles.  279   participants  answered  the  teaching  style  inventory  and  238  took  the  learning  style  questionnaire.   These participants are first, third and fifth year student-teachers. This study uses Grasha and Riechman’s  model to study teaching and learning styles. These authors propose a classification, cluster grouping  and integrated clustering (Lewis, 2014; Grasha y Riechmann, 1975). The findings reveal that all student  teachers favor the Facilitator teaching style and the Collaborative learning style.\n\n&quot;,&quot;volume&quot;:&quot;20&quot;},&quot;isTemporary&quot;:false}]},{&quot;citationID&quot;:&quot;MENDELEY_CITATION_f50025ac-1502-4571-8ec5-c7ccf8c0ab22&quot;,&quot;properties&quot;:{&quot;noteIndex&quot;:0},&quot;isEdited&quot;:false,&quot;manualOverride&quot;:{&quot;isManuallyOverridden&quot;:false,&quot;citeprocText&quot;:&quot;[10]&quot;,&quot;manualOverrideText&quot;:&quot;&quot;},&quot;citationTag&quot;:&quot;MENDELEY_CITATION_v3_eyJjaXRhdGlvbklEIjoiTUVOREVMRVlfQ0lUQVRJT05fZjUwMDI1YWMtMTUwMi00NTcxLThlYzUtYzdjY2Y4YzBhYjIyIiwicHJvcGVydGllcyI6eyJub3RlSW5kZXgiOjB9LCJpc0VkaXRlZCI6ZmFsc2UsIm1hbnVhbE92ZXJyaWRlIjp7ImlzTWFudWFsbHlPdmVycmlkZGVuIjpmYWxzZSwiY2l0ZXByb2NUZXh0IjoiWzEwXSIsIm1hbnVhbE92ZXJyaWRlVGV4dCI6IiJ9LCJjaXRhdGlvbkl0ZW1zIjpbeyJpZCI6IjhlNmI2ODY1LWEwYTYtM2Q2Ni1hNmIxLWE0NDVlYjk0YzgwNiIsIml0ZW1EYXRhIjp7InR5cGUiOiJyZXBvcnQiLCJpZCI6IjhlNmI2ODY1LWEwYTYtM2Q2Ni1hNmIxLWE0NDVlYjk0YzgwNiIsInRpdGxlIjoiR3Jhc2hhLVJlaWNobWFubiBTdHVkZW50IExlYXJuaW5nIFN0eWxlIFNjYWxlcyBJbnZlbnRvcnkiLCJncm91cElkIjoiYTRkN2ExZmYtMzcyZi0zMGQ5LWFiYzYtNmE5YjNjN2Y3YjM2IiwiYXV0aG9yIjpbeyJmYW1pbHkiOiJHcmFzaGEiLCJnaXZlbiI6IlRvbnkiLCJwYXJzZS1uYW1lcyI6ZmFsc2UsImRyb3BwaW5nLXBhcnRpY2xlIjoiIiwibm9uLWRyb3BwaW5nLXBhcnRpY2xlIjoiIn0seyJmYW1pbHkiOiJIcnVza2EiLCJnaXZlbiI6IlNoZXJ5bCIsInBhcnNlLW5hbWVzIjpmYWxzZSwiZHJvcHBpbmctcGFydGljbGUiOiIiLCJub24tZHJvcHBpbmctcGFydGljbGUiOiIifV19LCJpc1RlbXBvcmFyeSI6ZmFsc2V9XX0=&quot;,&quot;citationItems&quot;:[{&quot;id&quot;:&quot;8e6b6865-a0a6-3d66-a6b1-a445eb94c806&quot;,&quot;itemData&quot;:{&quot;type&quot;:&quot;report&quot;,&quot;id&quot;:&quot;8e6b6865-a0a6-3d66-a6b1-a445eb94c806&quot;,&quot;title&quot;:&quot;Grasha-Reichmann Student Learning Style Scales Inventory&quot;,&quot;groupId&quot;:&quot;a4d7a1ff-372f-30d9-abc6-6a9b3c7f7b36&quot;,&quot;author&quot;:[{&quot;family&quot;:&quot;Grasha&quot;,&quot;given&quot;:&quot;Tony&quot;,&quot;parse-names&quot;:false,&quot;dropping-particle&quot;:&quot;&quot;,&quot;non-dropping-particle&quot;:&quot;&quot;},{&quot;family&quot;:&quot;Hruska&quot;,&quot;given&quot;:&quot;Sheryl&quot;,&quot;parse-names&quot;:false,&quot;dropping-particle&quot;:&quot;&quot;,&quot;non-dropping-particle&quot;:&quot;&quot;}]},&quot;isTemporary&quot;:false}]},{&quot;citationID&quot;:&quot;MENDELEY_CITATION_9a906833-bda3-4566-a46c-3ebe918a2190&quot;,&quot;properties&quot;:{&quot;noteIndex&quot;:0},&quot;isEdited&quot;:false,&quot;manualOverride&quot;:{&quot;isManuallyOverridden&quot;:false,&quot;citeprocText&quot;:&quot;[11]&quot;,&quot;manualOverrideText&quot;:&quot;&quot;},&quot;citationTag&quot;:&quot;MENDELEY_CITATION_v3_eyJjaXRhdGlvbklEIjoiTUVOREVMRVlfQ0lUQVRJT05fOWE5MDY4MzMtYmRhMy00NTY2LWE0NmMtM2ViZTkxOGEyMTkwIiwicHJvcGVydGllcyI6eyJub3RlSW5kZXgiOjB9LCJpc0VkaXRlZCI6ZmFsc2UsIm1hbnVhbE92ZXJyaWRlIjp7ImlzTWFudWFsbHlPdmVycmlkZGVuIjpmYWxzZSwiY2l0ZXByb2NUZXh0IjoiWzExXSIsIm1hbnVhbE92ZXJyaWRlVGV4dCI6IiJ9LCJjaXRhdGlvbkl0ZW1zIjpbeyJpZCI6IjM1MTEyNDcxLTUxZGItMzRmNy1hNzk3LTY1MGMzN2Q1MDg5NSIsIml0ZW1EYXRhIjp7InR5cGUiOiJhcnRpY2xlLWpvdXJuYWwiLCJpZCI6IjM1MTEyNDcxLTUxZGItMzRmNy1hNzk3LTY1MGMzN2Q1MDg5NSIsInRpdGxlIjoiVGhlIHJlbGF0aW9uc2hpcCBvZiBHcmFzaGEtUmllY2htYW5uIFRlYWNoaW5nIFN0eWxlcyB3aXRoIHRlYWNoaW5nIGV4cGVyaWVuY2Ugb2YgTmF0aW9uYWwtVHlwZSBDaGluZXNlIFByaW1hcnkgU2Nob29scyBNYXRoZW1hdGljcyBUZWFjaGVyIiwiZ3JvdXBJZCI6ImE0ZDdhMWZmLTM3MmYtMzBkOS1hYmM2LTZhOWIzYzdmN2IzNiIsImF1dGhvciI6W3siZmFtaWx5IjoiSHVpIFNpbSIsImdpdmVuIjoiU3plIiwicGFyc2UtbmFtZXMiOmZhbHNlLCJkcm9wcGluZy1wYXJ0aWNsZSI6IiIsIm5vbi1kcm9wcGluZy1wYXJ0aWNsZSI6IiJ9LHsiZmFtaWx5IjoiRWZmZW5kaSBFd2FuIE1vaGQgTWF0b3JlIiwiZ2l2ZW4iOiJNb2hkIiwicGFyc2UtbmFtZXMiOmZhbHNlLCJkcm9wcGluZy1wYXJ0aWNsZSI6IiIsIm5vbi1kcm9wcGluZy1wYXJ0aWNsZSI6IiJ9LHsiZmFtaWx5IjoiSmVuaXMgS2ViYW5nc2FhbiBDaW5hIEtlcG9uZyIsImdpdmVuIjoiU2Vrb2xhaCIsInBhcnNlLW5hbWVzIjpmYWxzZSwiZHJvcHBpbmctcGFydGljbGUiOiIiLCJub24tZHJvcHBpbmctcGFydGljbGUiOiIifV0sIkRPSSI6IjEwLjMzODkvZnBzeWcuMjAyMi4xMDI4MTQ1IiwiaXNzdWVkIjp7ImRhdGUtcGFydHMiOltbMjAyMl1dfX0sImlzVGVtcG9yYXJ5IjpmYWxzZX1dfQ==&quot;,&quot;citationItems&quot;:[{&quot;id&quot;:&quot;35112471-51db-34f7-a797-650c37d50895&quot;,&quot;itemData&quot;:{&quot;type&quot;:&quot;article-journal&quot;,&quot;id&quot;:&quot;35112471-51db-34f7-a797-650c37d50895&quot;,&quot;title&quot;:&quot;The relationship of Grasha-Riechmann Teaching Styles with teaching experience of National-Type Chinese Primary Schools Mathematics Teacher&quot;,&quot;groupId&quot;:&quot;a4d7a1ff-372f-30d9-abc6-6a9b3c7f7b36&quot;,&quot;author&quot;:[{&quot;family&quot;:&quot;Hui Sim&quot;,&quot;given&quot;:&quot;Sze&quot;,&quot;parse-names&quot;:false,&quot;dropping-particle&quot;:&quot;&quot;,&quot;non-dropping-particle&quot;:&quot;&quot;},{&quot;family&quot;:&quot;Effendi Ewan Mohd Matore&quot;,&quot;given&quot;:&quot;Mohd&quot;,&quot;parse-names&quot;:false,&quot;dropping-particle&quot;:&quot;&quot;,&quot;non-dropping-particle&quot;:&quot;&quot;},{&quot;family&quot;:&quot;Jenis Kebangsaan Cina Kepong&quot;,&quot;given&quot;:&quot;Sekolah&quot;,&quot;parse-names&quot;:false,&quot;dropping-particle&quot;:&quot;&quot;,&quot;non-dropping-particle&quot;:&quot;&quot;}],&quot;DOI&quot;:&quot;10.3389/fpsyg.2022.1028145&quot;,&quot;issued&quot;:{&quot;date-parts&quot;:[[2022]]}},&quot;isTemporary&quot;:false}]},{&quot;citationID&quot;:&quot;MENDELEY_CITATION_621e8b38-4949-4580-84f1-7e8b2cfbae68&quot;,&quot;properties&quot;:{&quot;noteIndex&quot;:0},&quot;isEdited&quot;:false,&quot;manualOverride&quot;:{&quot;isManuallyOverridden&quot;:false,&quot;citeprocText&quot;:&quot;[12]&quot;,&quot;manualOverrideText&quot;:&quot;&quot;},&quot;citationTag&quot;:&quot;MENDELEY_CITATION_v3_eyJjaXRhdGlvbklEIjoiTUVOREVMRVlfQ0lUQVRJT05fNjIxZThiMzgtNDk0OS00NTgwLTg0ZjEtN2U4YjJjZmJhZTY4IiwicHJvcGVydGllcyI6eyJub3RlSW5kZXgiOjB9LCJpc0VkaXRlZCI6ZmFsc2UsIm1hbnVhbE92ZXJyaWRlIjp7ImlzTWFudWFsbHlPdmVycmlkZGVuIjpmYWxzZSwiY2l0ZXByb2NUZXh0IjoiWzEyXSIsIm1hbnVhbE92ZXJyaWRlVGV4dCI6IiJ9LCJjaXRhdGlvbkl0ZW1zIjpbeyJpZCI6IjE5MmEzMGU3LTM0NmMtMzk0Ny05OGRkLWJjYTIwN2NmZDA0NiIsIml0ZW1EYXRhIjp7InR5cGUiOiJyZXBvcnQiLCJpZCI6IjE5MmEzMGU3LTM0NmMtMzk0Ny05OGRkLWJjYTIwN2NmZDA0NiIsInRpdGxlIjoiTGVhcm5pbmcgQW5kIFRlYWNoaW5nIFN0eWxlcyBJbiBNYW5hZ2VtZW50IEVkdWNhdGlvbjogSWRlbnRpZnlpbmcsIEFuYWx5emluZywgQW5kIEZhY2lsaXRhdGluZyIsImdyb3VwSWQiOiJhNGQ3YTFmZi0zNzJmLTMwZDktYWJjNi02YTliM2M3ZjdiMzYiLCJhdXRob3IiOlt7ImZhbWlseSI6IlByb3ZpdGVyYSIsImdpdmVuIjoiTWljaGFlbCBKIiwicGFyc2UtbmFtZXMiOmZhbHNlLCJkcm9wcGluZy1wYXJ0aWNsZSI6IiIsIm5vbi1kcm9wcGluZy1wYXJ0aWNsZSI6IiJ9XSwiY29udGFpbmVyLXRpdGxlIjoiSm91cm5hbCBvZiBDb2xsZWdlIFRlYWNoaW5nICYgTGVhcm5pbmctSmFudWFyeSIsIlVSTCI6Imh0dHA6Ly9sb25nbGVhZi5uZXQvdGVhY2hpbmdzdHlsZS5odG1sIiwiaXNzdWVkIjp7ImRhdGUtcGFydHMiOltbMjAwOF1dfSwiYWJzdHJhY3QiOiJEcmF3aW5nIG9uIHRoZSBsZWFybmluZyB0aGVvcnkgb2YgdGhlIEZlbGRlci1TaWx2ZXJtYW4gbW9kZWwgKDIwMDIpLCBhbmQgdGhlIHdvcmsgb2YgQS5GLiBHcmFzaGEsIHRoaXMgcGFwZXIgcHJvdmlkZXMgYSBicmllZiByZXZpZXcgb2YgdGVhY2hpbmcgYW5kIGxlYXJuaW5nIHN0eWxlcyB1c2VkIGluIG1hbmFnZW1lbnQgZWR1Y2F0aW9uLiBQcm9mZXNzb3JzLCBsaWtlIHN0dWRlbnRzLCBkZW1vbnN0cmF0ZSBhIG51bWJlciBvZiBsZWFybmluZyBzdHlsZXMgYW5kIGEgcHJvZmVzc29yIGhhcyBzb21lIHJlc3BvbnNpYmlsaXR5IHRvIG9yZ2FuaXplIGFuZCBwcmVzZW50IGEgY291cnNlIHRvIHNhdGlzZnkgc3R1ZGVudHMnIHZhcmllZCBsZWFybmluZyBzdHlsZXMuIEFmdGVyIGEgYnJpZWYgcmV2aWV3IG9mIHRoZSBsaXRlcmF0dXJlIHRoaXMgcGFwZXIgc3VnZ2VzdHMgd2F5cyB0byBhc3Nlc3MgdGhlIHRlYWNoaW5nIGFuZCBsZWFybmluZyBzdHlsZXMgb2YgbWFuYWdlbWVudCBlZHVjYXRvcnMgYW5kIHN0dWRlbnRzLiIsImlzc3VlIjoiMSIsInZvbHVtZSI6IjUifSwiaXNUZW1wb3JhcnkiOmZhbHNlfV19&quot;,&quot;citationItems&quot;:[{&quot;id&quot;:&quot;192a30e7-346c-3947-98dd-bca207cfd046&quot;,&quot;itemData&quot;:{&quot;type&quot;:&quot;report&quot;,&quot;id&quot;:&quot;192a30e7-346c-3947-98dd-bca207cfd046&quot;,&quot;title&quot;:&quot;Learning And Teaching Styles In Management Education: Identifying, Analyzing, And Facilitating&quot;,&quot;groupId&quot;:&quot;a4d7a1ff-372f-30d9-abc6-6a9b3c7f7b36&quot;,&quot;author&quot;:[{&quot;family&quot;:&quot;Provitera&quot;,&quot;given&quot;:&quot;Michael J&quot;,&quot;parse-names&quot;:false,&quot;dropping-particle&quot;:&quot;&quot;,&quot;non-dropping-particle&quot;:&quot;&quot;}],&quot;container-title&quot;:&quot;Journal of College Teaching &amp; Learning-January&quot;,&quot;URL&quot;:&quot;http://longleaf.net/teachingstyle.html&quot;,&quot;issued&quot;:{&quot;date-parts&quot;:[[2008]]},&quot;abstract&quot;:&quot;Drawing on the learning theory of the Felder-Silverman model (2002), and the work of A.F. Grasha, this paper provides a brief review of teaching and learning styles used in management education. Professors, like students, demonstrate a number of learning styles and a professor has some responsibility to organize and present a course to satisfy students' varied learning styles. After a brief review of the literature this paper suggests ways to assess the teaching and learning styles of management educators and students.&quot;,&quot;issue&quot;:&quot;1&quot;,&quot;volume&quot;:&quot;5&quot;},&quot;isTemporary&quot;:false}]},{&quot;citationID&quot;:&quot;MENDELEY_CITATION_f86f1f40-ebf8-469a-a016-253fe664ea52&quot;,&quot;properties&quot;:{&quot;noteIndex&quot;:0},&quot;isEdited&quot;:false,&quot;manualOverride&quot;:{&quot;isManuallyOverridden&quot;:false,&quot;citeprocText&quot;:&quot;[13]&quot;,&quot;manualOverrideText&quot;:&quot;&quot;},&quot;citationTag&quot;:&quot;MENDELEY_CITATION_v3_eyJjaXRhdGlvbklEIjoiTUVOREVMRVlfQ0lUQVRJT05fZjg2ZjFmNDAtZWJmOC00NjlhLWEwMTYtMjUzZmU2NjRlYTUyIiwicHJvcGVydGllcyI6eyJub3RlSW5kZXgiOjB9LCJpc0VkaXRlZCI6ZmFsc2UsIm1hbnVhbE92ZXJyaWRlIjp7ImlzTWFudWFsbHlPdmVycmlkZGVuIjpmYWxzZSwiY2l0ZXByb2NUZXh0IjoiWzEzXSIsIm1hbnVhbE92ZXJyaWRlVGV4dCI6IiJ9LCJjaXRhdGlvbkl0ZW1zIjpbeyJpZCI6ImVkZDcyNWQxLWEzMDctMzIzYS04ZWNkLTJlNDYzYWU2ZDAzNCIsIml0ZW1EYXRhIjp7InR5cGUiOiJyZXBvcnQiLCJpZCI6ImVkZDcyNWQxLWEzMDctMzIzYS04ZWNkLTJlNDYzYWU2ZDAzNCIsInRpdGxlIjoiRXN0aWxvcyBkZSBlbnNlw7FhbnphIHNlZ8O6biBBbnRvbmh5IEdyYXNoYSBwcmVzZW50ZXMgZW4gbGEgcHLDoWN0aWNhIHBlZGFnw7NnaWNhIGRlIHVuIGdydXBvIGRlIGVzdHVkaWFudGVzIGRlbCBQcm9ncmFtYSBMaWNlbmNpYXR1cmEgZW4gTGVuZ3VhIENhc3RlbGxhbmEgSW5nbMOpcyB5IEZyYW5jw6lzIGRlIGxhIFVuaXZlcnNpZGFkIGRlIExhIFNhbGxlIiwiZ3JvdXBJZCI6ImE0ZDdhMWZmLTM3MmYtMzBkOS1hYmM2LTZhOWIzYzdmN2IzNiIsImF1dGhvciI6W3siZmFtaWx5IjoiR29uesOhbGV6IEd1dGnDqXJyZXoiLCJnaXZlbiI6Ikdlcm1pbnRvbiIsInBhcnNlLW5hbWVzIjpmYWxzZSwiZHJvcHBpbmctcGFydGljbGUiOiIiLCJub24tZHJvcHBpbmctcGFydGljbGUiOiIifSx7ImZhbWlseSI6IkFuZHLDqXMgR29uesOhbGV6IEFyZGlsYSIsImdpdmVuIjoiU2VyZ2lvIiwicGFyc2UtbmFtZXMiOmZhbHNlLCJkcm9wcGluZy1wYXJ0aWNsZSI6IiIsIm5vbi1kcm9wcGluZy1wYXJ0aWNsZSI6IiJ9XSwiVVJMIjoiaHR0cHM6Ly9jaWVuY2lhLmxhc2FsbGUuZWR1LmNvL2xpY19sZW5ndWFzIn0sImlzVGVtcG9yYXJ5IjpmYWxzZX1dfQ==&quot;,&quot;citationItems&quot;:[{&quot;id&quot;:&quot;edd725d1-a307-323a-8ecd-2e463ae6d034&quot;,&quot;itemData&quot;:{&quot;type&quot;:&quot;report&quot;,&quot;id&quot;:&quot;edd725d1-a307-323a-8ecd-2e463ae6d034&quot;,&quot;title&quot;:&quot;Estilos de enseñanza según Antonhy Grasha presentes en la práctica pedagógica de un grupo de estudiantes del Programa Licenciatura en Lengua Castellana Inglés y Francés de la Universidad de La Salle&quot;,&quot;groupId&quot;:&quot;a4d7a1ff-372f-30d9-abc6-6a9b3c7f7b36&quot;,&quot;author&quot;:[{&quot;family&quot;:&quot;González Gutiérrez&quot;,&quot;given&quot;:&quot;Germinton&quot;,&quot;parse-names&quot;:false,&quot;dropping-particle&quot;:&quot;&quot;,&quot;non-dropping-particle&quot;:&quot;&quot;},{&quot;family&quot;:&quot;Andrés González Ardila&quot;,&quot;given&quot;:&quot;Sergio&quot;,&quot;parse-names&quot;:false,&quot;dropping-particle&quot;:&quot;&quot;,&quot;non-dropping-particle&quot;:&quot;&quot;}],&quot;URL&quot;:&quot;https://ciencia.lasalle.edu.co/lic_lenguas&quot;},&quot;isTemporary&quot;:false}]},{&quot;citationID&quot;:&quot;MENDELEY_CITATION_134f2ced-e1e2-447e-a548-8e45478821f9&quot;,&quot;properties&quot;:{&quot;noteIndex&quot;:0},&quot;isEdited&quot;:false,&quot;manualOverride&quot;:{&quot;isManuallyOverridden&quot;:false,&quot;citeprocText&quot;:&quot;[14]&quot;,&quot;manualOverrideText&quot;:&quot;&quot;},&quot;citationTag&quot;:&quot;MENDELEY_CITATION_v3_eyJjaXRhdGlvbklEIjoiTUVOREVMRVlfQ0lUQVRJT05fMTM0ZjJjZWQtZTFlMi00NDdlLWE1NDgtOGU0NTQ3ODgyMWY5IiwicHJvcGVydGllcyI6eyJub3RlSW5kZXgiOjB9LCJpc0VkaXRlZCI6ZmFsc2UsIm1hbnVhbE92ZXJyaWRlIjp7ImlzTWFudWFsbHlPdmVycmlkZGVuIjpmYWxzZSwiY2l0ZXByb2NUZXh0IjoiWzE0XSIsIm1hbnVhbE92ZXJyaWRlVGV4dCI6IiJ9LCJjaXRhdGlvbkl0ZW1zIjpbeyJpZCI6IjE0OTlmOWMyLTg5NmYtMzYxYi04Yzg5LTAwMjUxNTRlMDhmMiIsIml0ZW1EYXRhIjp7InR5cGUiOiJyZXBvcnQiLCJpZCI6IjE0OTlmOWMyLTg5NmYtMzYxYi04Yzg5LTAwMjUxNTRlMDhmMiIsInRpdGxlIjoiSXNzdWVzIGluIEluZm9ybWluZyBTY2llbmNlIGFuZCBJbmZvcm1hdGlvbiBUZWNobm9sb2d5IEFzc2Vzc2luZyB0aGUgSW1wYWN0IG9mIEluc3RydWN0aW9uYWwgTWV0aG9kcyBhbmQgSW5mb3JtYXRpb24gVGVjaG5vbG9neSBvbiBTdHVkZW50IExlYXJuaW5nIFN0eWxlcyIsImdyb3VwSWQiOiJhNGQ3YTFmZi0zNzJmLTMwZDktYWJjNi02YTliM2M3ZjdiMzYiLCJhdXRob3IiOlt7ImZhbWlseSI6Ikt1bWFyIiwiZ2l2ZW4iOiJQb29uYW0iLCJwYXJzZS1uYW1lcyI6ZmFsc2UsImRyb3BwaW5nLXBhcnRpY2xlIjoiIiwibm9uLWRyb3BwaW5nLXBhcnRpY2xlIjoiIn0seyJmYW1pbHkiOiJLdW1hciIsImdpdmVuIjoiQW5pbCIsInBhcnNlLW5hbWVzIjpmYWxzZSwiZHJvcHBpbmctcGFydGljbGUiOiIiLCJub24tZHJvcHBpbmctcGFydGljbGUiOiIifSx7ImZhbWlseSI6IlNtYXJ0IiwiZ2l2ZW4iOiJLYXJsIiwicGFyc2UtbmFtZXMiOmZhbHNlLCJkcm9wcGluZy1wYXJ0aWNsZSI6IiIsIm5vbi1kcm9wcGluZy1wYXJ0aWNsZSI6IiJ9XSwiYWJzdHJhY3QiOiJJbiBhbiBlcmEgb2YgaW5jcmVhc2VkIGFjY291bnRhYmlsaXR5IGluIGFzc2Vzc2luZyBzdHVkZW50IGxlYXJuaW5nIG91dGNvbWVzLCBncmVhdGVyIGVtcGhhc2lzIGhhcyBiZWVuIGZvY3VzZWQgb24gZmFjdG9ycyB0aGF0IGluZmx1ZW5jZSBzdHVkZW50IGxlYXJuaW5nLiBJbiB0aGlzIHBhcGVyIHdlIGV4YW1pbmUgdGhlIGltcGFjdCBvZiBpbnN0cnVjdGlvbmFsIG1ldGhvZHMgYW5kIGluZm9ybWF0aW9uIHRlY2hub2xvZ3kgb24gc3R1ZGVudCBsZWFybmluZyBzdHlsZXMsIGFsbCBjcml0aWNhbCBmYWN0b3JzIGFmZmVjdGluZyBzdHVkZW50IGxlYXJuaW5nLiBBIHJlc2VhcmNoIGZyYW1ld29yayB0aGF0IHN1Z2dlc3RzIHRoZSByZWxhdGlvbnNoaXAgb2YgaW5zdHJ1Y3Rpb25hbCBwcm9jZXNzZXMgYW5kIGluZm9ybWF0aW9uIHRlY2hub2xvZ3kgdG8gbGVhcm5pbmcgc3R5bGVzIGlzIHByb3Bvc2VkLiBVc2luZyB0aGUgZnJhbWV3b3JrLCBwcmUtYW5kIHBvc3QtdGVzdHMgYmFzZWQgb24gdGhlIEdyYXNoYS1SaWVjaG1hbm4gU3R1ZGVudCBMZWFybmluZyBTdHlsZXMgU2NhbGVzIHdlcmUgdXNlZCB0byBhc3Nlc3MgY2hhbmdlcyBpbiBzdHVkZW50IGxlYXJuaW5nIHN0eWxlcyBvdmVyIHRoZSBjb3Vyc2Ugb2YgYSBzZW1lc3RlciBpbiB0aHJlZSBjb2xsZWdlLWxldmVsIGNvdXJzZXMuIFRocm91Z2ggc3BlY2lmaWMgaW5zdHJ1Y3Rpb25hbCBpbnRlcnZlbnRpb24gY291cGxlZCB3aXRoIGNvbGxhYm9yYXRpdmUgcHJvamVjdHMgYW5kIHRoZSB1c2Ugb2YgY291cnNlLW1hbmFnZW1lbnQgc29mdHdhcmUsIHRoZSByZXN1bHRzIG9mIHRoZSBhc3Nlc3NtZW50cyBzaG93ZWQgYSBzaWduaWZpY2FudCBpbmNyZWFzZSBpbiBzdHVkZW50cycgQ29sbGFib3JhdGl2ZSwgUGFydGljaXBhbnQsIGFuZCBJbmRlcGVuZGVudCBsZWFybmluZyBzdHlsZXMgb3ZlciB0aGUgY291cnNlIG9mIHRoZSBzZW1lc3Rlci4gSW1wbGljYXRpb25zIGZvciBwcmFjdGljZSBhbmQgYWRkaXRpb25hbCByZXNlYXJjaCBhcmUgc3VnZ2VzdGVkLiJ9LCJpc1RlbXBvcmFyeSI6ZmFsc2V9XX0=&quot;,&quot;citationItems&quot;:[{&quot;id&quot;:&quot;1499f9c2-896f-361b-8c89-0025154e08f2&quot;,&quot;itemData&quot;:{&quot;type&quot;:&quot;report&quot;,&quot;id&quot;:&quot;1499f9c2-896f-361b-8c89-0025154e08f2&quot;,&quot;title&quot;:&quot;Issues in Informing Science and Information Technology Assessing the Impact of Instructional Methods and Information Technology on Student Learning Styles&quot;,&quot;groupId&quot;:&quot;a4d7a1ff-372f-30d9-abc6-6a9b3c7f7b36&quot;,&quot;author&quot;:[{&quot;family&quot;:&quot;Kumar&quot;,&quot;given&quot;:&quot;Poonam&quot;,&quot;parse-names&quot;:false,&quot;dropping-particle&quot;:&quot;&quot;,&quot;non-dropping-particle&quot;:&quot;&quot;},{&quot;family&quot;:&quot;Kumar&quot;,&quot;given&quot;:&quot;Anil&quot;,&quot;parse-names&quot;:false,&quot;dropping-particle&quot;:&quot;&quot;,&quot;non-dropping-particle&quot;:&quot;&quot;},{&quot;family&quot;:&quot;Smart&quot;,&quot;given&quot;:&quot;Karl&quot;,&quot;parse-names&quot;:false,&quot;dropping-particle&quot;:&quot;&quot;,&quot;non-dropping-particle&quot;:&quot;&quot;}],&quot;abstract&quot;:&quot;In an era of increased accountability in assessing student learning outcomes, greater emphasis has been focused on factors that influence student learning. In this paper we examine the impact of instructional methods and information technology on student learning styles, all critical factors affecting student learning. A research framework that suggests the relationship of instructional processes and information technology to learning styles is proposed. Using the framework, pre-and post-tests based on the Grasha-Riechmann Student Learning Styles Scales were used to assess changes in student learning styles over the course of a semester in three college-level courses. Through specific instructional intervention coupled with collaborative projects and the use of course-management software, the results of the assessments showed a significant increase in students' Collaborative, Participant, and Independent learning styles over the course of the semester. Implications for practice and additional research are suggested.&quot;},&quot;isTemporary&quot;:false}]},{&quot;citationID&quot;:&quot;MENDELEY_CITATION_fd93398d-bf7f-4882-9171-ee4262c9eb13&quot;,&quot;properties&quot;:{&quot;noteIndex&quot;:0},&quot;isEdited&quot;:false,&quot;manualOverride&quot;:{&quot;isManuallyOverridden&quot;:false,&quot;citeprocText&quot;:&quot;[14]&quot;,&quot;manualOverrideText&quot;:&quot;&quot;},&quot;citationTag&quot;:&quot;MENDELEY_CITATION_v3_eyJjaXRhdGlvbklEIjoiTUVOREVMRVlfQ0lUQVRJT05fZmQ5MzM5OGQtYmY3Zi00ODgyLTkxNzEtZWU0MjYyYzllYjEzIiwicHJvcGVydGllcyI6eyJub3RlSW5kZXgiOjB9LCJpc0VkaXRlZCI6ZmFsc2UsIm1hbnVhbE92ZXJyaWRlIjp7ImlzTWFudWFsbHlPdmVycmlkZGVuIjpmYWxzZSwiY2l0ZXByb2NUZXh0IjoiWzE0XSIsIm1hbnVhbE92ZXJyaWRlVGV4dCI6IiJ9LCJjaXRhdGlvbkl0ZW1zIjpbeyJpZCI6IjE0OTlmOWMyLTg5NmYtMzYxYi04Yzg5LTAwMjUxNTRlMDhmMiIsIml0ZW1EYXRhIjp7InR5cGUiOiJyZXBvcnQiLCJpZCI6IjE0OTlmOWMyLTg5NmYtMzYxYi04Yzg5LTAwMjUxNTRlMDhmMiIsInRpdGxlIjoiSXNzdWVzIGluIEluZm9ybWluZyBTY2llbmNlIGFuZCBJbmZvcm1hdGlvbiBUZWNobm9sb2d5IEFzc2Vzc2luZyB0aGUgSW1wYWN0IG9mIEluc3RydWN0aW9uYWwgTWV0aG9kcyBhbmQgSW5mb3JtYXRpb24gVGVjaG5vbG9neSBvbiBTdHVkZW50IExlYXJuaW5nIFN0eWxlcyIsImdyb3VwSWQiOiJhNGQ3YTFmZi0zNzJmLTMwZDktYWJjNi02YTliM2M3ZjdiMzYiLCJhdXRob3IiOlt7ImZhbWlseSI6Ikt1bWFyIiwiZ2l2ZW4iOiJQb29uYW0iLCJwYXJzZS1uYW1lcyI6ZmFsc2UsImRyb3BwaW5nLXBhcnRpY2xlIjoiIiwibm9uLWRyb3BwaW5nLXBhcnRpY2xlIjoiIn0seyJmYW1pbHkiOiJLdW1hciIsImdpdmVuIjoiQW5pbCIsInBhcnNlLW5hbWVzIjpmYWxzZSwiZHJvcHBpbmctcGFydGljbGUiOiIiLCJub24tZHJvcHBpbmctcGFydGljbGUiOiIifSx7ImZhbWlseSI6IlNtYXJ0IiwiZ2l2ZW4iOiJLYXJsIiwicGFyc2UtbmFtZXMiOmZhbHNlLCJkcm9wcGluZy1wYXJ0aWNsZSI6IiIsIm5vbi1kcm9wcGluZy1wYXJ0aWNsZSI6IiJ9XSwiYWJzdHJhY3QiOiJJbiBhbiBlcmEgb2YgaW5jcmVhc2VkIGFjY291bnRhYmlsaXR5IGluIGFzc2Vzc2luZyBzdHVkZW50IGxlYXJuaW5nIG91dGNvbWVzLCBncmVhdGVyIGVtcGhhc2lzIGhhcyBiZWVuIGZvY3VzZWQgb24gZmFjdG9ycyB0aGF0IGluZmx1ZW5jZSBzdHVkZW50IGxlYXJuaW5nLiBJbiB0aGlzIHBhcGVyIHdlIGV4YW1pbmUgdGhlIGltcGFjdCBvZiBpbnN0cnVjdGlvbmFsIG1ldGhvZHMgYW5kIGluZm9ybWF0aW9uIHRlY2hub2xvZ3kgb24gc3R1ZGVudCBsZWFybmluZyBzdHlsZXMsIGFsbCBjcml0aWNhbCBmYWN0b3JzIGFmZmVjdGluZyBzdHVkZW50IGxlYXJuaW5nLiBBIHJlc2VhcmNoIGZyYW1ld29yayB0aGF0IHN1Z2dlc3RzIHRoZSByZWxhdGlvbnNoaXAgb2YgaW5zdHJ1Y3Rpb25hbCBwcm9jZXNzZXMgYW5kIGluZm9ybWF0aW9uIHRlY2hub2xvZ3kgdG8gbGVhcm5pbmcgc3R5bGVzIGlzIHByb3Bvc2VkLiBVc2luZyB0aGUgZnJhbWV3b3JrLCBwcmUtYW5kIHBvc3QtdGVzdHMgYmFzZWQgb24gdGhlIEdyYXNoYS1SaWVjaG1hbm4gU3R1ZGVudCBMZWFybmluZyBTdHlsZXMgU2NhbGVzIHdlcmUgdXNlZCB0byBhc3Nlc3MgY2hhbmdlcyBpbiBzdHVkZW50IGxlYXJuaW5nIHN0eWxlcyBvdmVyIHRoZSBjb3Vyc2Ugb2YgYSBzZW1lc3RlciBpbiB0aHJlZSBjb2xsZWdlLWxldmVsIGNvdXJzZXMuIFRocm91Z2ggc3BlY2lmaWMgaW5zdHJ1Y3Rpb25hbCBpbnRlcnZlbnRpb24gY291cGxlZCB3aXRoIGNvbGxhYm9yYXRpdmUgcHJvamVjdHMgYW5kIHRoZSB1c2Ugb2YgY291cnNlLW1hbmFnZW1lbnQgc29mdHdhcmUsIHRoZSByZXN1bHRzIG9mIHRoZSBhc3Nlc3NtZW50cyBzaG93ZWQgYSBzaWduaWZpY2FudCBpbmNyZWFzZSBpbiBzdHVkZW50cycgQ29sbGFib3JhdGl2ZSwgUGFydGljaXBhbnQsIGFuZCBJbmRlcGVuZGVudCBsZWFybmluZyBzdHlsZXMgb3ZlciB0aGUgY291cnNlIG9mIHRoZSBzZW1lc3Rlci4gSW1wbGljYXRpb25zIGZvciBwcmFjdGljZSBhbmQgYWRkaXRpb25hbCByZXNlYXJjaCBhcmUgc3VnZ2VzdGVkLiJ9LCJpc1RlbXBvcmFyeSI6ZmFsc2V9XX0=&quot;,&quot;citationItems&quot;:[{&quot;id&quot;:&quot;1499f9c2-896f-361b-8c89-0025154e08f2&quot;,&quot;itemData&quot;:{&quot;type&quot;:&quot;report&quot;,&quot;id&quot;:&quot;1499f9c2-896f-361b-8c89-0025154e08f2&quot;,&quot;title&quot;:&quot;Issues in Informing Science and Information Technology Assessing the Impact of Instructional Methods and Information Technology on Student Learning Styles&quot;,&quot;groupId&quot;:&quot;a4d7a1ff-372f-30d9-abc6-6a9b3c7f7b36&quot;,&quot;author&quot;:[{&quot;family&quot;:&quot;Kumar&quot;,&quot;given&quot;:&quot;Poonam&quot;,&quot;parse-names&quot;:false,&quot;dropping-particle&quot;:&quot;&quot;,&quot;non-dropping-particle&quot;:&quot;&quot;},{&quot;family&quot;:&quot;Kumar&quot;,&quot;given&quot;:&quot;Anil&quot;,&quot;parse-names&quot;:false,&quot;dropping-particle&quot;:&quot;&quot;,&quot;non-dropping-particle&quot;:&quot;&quot;},{&quot;family&quot;:&quot;Smart&quot;,&quot;given&quot;:&quot;Karl&quot;,&quot;parse-names&quot;:false,&quot;dropping-particle&quot;:&quot;&quot;,&quot;non-dropping-particle&quot;:&quot;&quot;}],&quot;abstract&quot;:&quot;In an era of increased accountability in assessing student learning outcomes, greater emphasis has been focused on factors that influence student learning. In this paper we examine the impact of instructional methods and information technology on student learning styles, all critical factors affecting student learning. A research framework that suggests the relationship of instructional processes and information technology to learning styles is proposed. Using the framework, pre-and post-tests based on the Grasha-Riechmann Student Learning Styles Scales were used to assess changes in student learning styles over the course of a semester in three college-level courses. Through specific instructional intervention coupled with collaborative projects and the use of course-management software, the results of the assessments showed a significant increase in students' Collaborative, Participant, and Independent learning styles over the course of the semester. Implications for practice and additional research are suggested.&quot;},&quot;isTemporary&quot;:false}]},{&quot;citationID&quot;:&quot;MENDELEY_CITATION_99766f9c-94af-46ca-a578-5dcdd4c7b0a5&quot;,&quot;properties&quot;:{&quot;noteIndex&quot;:0},&quot;isEdited&quot;:false,&quot;manualOverride&quot;:{&quot;isManuallyOverridden&quot;:false,&quot;citeprocText&quot;:&quot;[15]&quot;,&quot;manualOverrideText&quot;:&quot;&quot;},&quot;citationTag&quot;:&quot;MENDELEY_CITATION_v3_eyJjaXRhdGlvbklEIjoiTUVOREVMRVlfQ0lUQVRJT05fOTk3NjZmOWMtOTRhZi00NmNhLWE1NzgtNWRjZGQ0YzdiMGE1IiwicHJvcGVydGllcyI6eyJub3RlSW5kZXgiOjB9LCJpc0VkaXRlZCI6ZmFsc2UsIm1hbnVhbE92ZXJyaWRlIjp7ImlzTWFudWFsbHlPdmVycmlkZGVuIjpmYWxzZSwiY2l0ZXByb2NUZXh0IjoiWzE1XSIsIm1hbnVhbE92ZXJyaWRlVGV4dCI6IiJ9LCJjaXRhdGlvbkl0ZW1zIjpbeyJpZCI6IjBmZjZkNmIxLWM4NGItMzVjNi04YjRkLTI5MDRjZjg4OTM0MCIsIml0ZW1EYXRhIjp7InR5cGUiOiJyZXBvcnQiLCJpZCI6IjBmZjZkNmIxLWM4NGItMzVjNi04YjRkLTI5MDRjZjg4OTM0MCIsInRpdGxlIjoiRXN0aWxvcyBkZSBlbnNlw7FhbnphIHkgZXN0aWxvcyBkZSBhcHJlbmRpemFqZTogaW1wbGljYWNpb25lcyBwYXJhIGxhIGVkdWNhY2nDs24gcG9yIGNpY2xvcyIsImdyb3VwSWQiOiJhNGQ3YTFmZi0zNzJmLTMwZDktYWJjNi02YTliM2M3ZjdiMzYiLCJhdXRob3IiOlt7ImZhbWlseSI6IlJvc2EiLCJnaXZlbiI6Ik1hcmdhcml0YSIsInBhcnNlLW5hbWVzIjpmYWxzZSwiZHJvcHBpbmctcGFydGljbGUiOiIiLCJub24tZHJvcHBpbmctcGFydGljbGUiOiIifSx7ImZhbWlseSI6IkZlcm7DoW5kZXoiLCJnaXZlbiI6IlJlbmTDs24iLCJwYXJzZS1uYW1lcyI6ZmFsc2UsImRyb3BwaW5nLXBhcnRpY2xlIjoiIiwibm9uLWRyb3BwaW5nLXBhcnRpY2xlIjoiIn1dLCJVUkwiOiJodHRwczovL3d3dy5yZXNlYXJjaGdhdGUubmV0L3B1YmxpY2F0aW9uLzI3Nzc5NTgwNyJ9LCJpc1RlbXBvcmFyeSI6ZmFsc2V9XX0=&quot;,&quot;citationItems&quot;:[{&quot;id&quot;:&quot;0ff6d6b1-c84b-35c6-8b4d-2904cf889340&quot;,&quot;itemData&quot;:{&quot;type&quot;:&quot;report&quot;,&quot;id&quot;:&quot;0ff6d6b1-c84b-35c6-8b4d-2904cf889340&quot;,&quot;title&quot;:&quot;Estilos de enseñanza y estilos de aprendizaje: implicaciones para la educación por ciclos&quot;,&quot;groupId&quot;:&quot;a4d7a1ff-372f-30d9-abc6-6a9b3c7f7b36&quot;,&quot;author&quot;:[{&quot;family&quot;:&quot;Rosa&quot;,&quot;given&quot;:&quot;Margarita&quot;,&quot;parse-names&quot;:false,&quot;dropping-particle&quot;:&quot;&quot;,&quot;non-dropping-particle&quot;:&quot;&quot;},{&quot;family&quot;:&quot;Fernández&quot;,&quot;given&quot;:&quot;Rendón&quot;,&quot;parse-names&quot;:false,&quot;dropping-particle&quot;:&quot;&quot;,&quot;non-dropping-particle&quot;:&quot;&quot;}],&quot;URL&quot;:&quot;https://www.researchgate.net/publication/277795807&quot;},&quot;isTemporary&quot;:false}]},{&quot;citationID&quot;:&quot;MENDELEY_CITATION_b6c7569c-70b9-49eb-b007-e5b92a6a53d4&quot;,&quot;properties&quot;:{&quot;noteIndex&quot;:0},&quot;isEdited&quot;:false,&quot;manualOverride&quot;:{&quot;isManuallyOverridden&quot;:false,&quot;citeprocText&quot;:&quot;[16]&quot;,&quot;manualOverrideText&quot;:&quot;&quot;},&quot;citationTag&quot;:&quot;MENDELEY_CITATION_v3_eyJjaXRhdGlvbklEIjoiTUVOREVMRVlfQ0lUQVRJT05fYjZjNzU2OWMtNzBiOS00OWViLWIwMDctZTViOTJhNmE1M2Q0IiwicHJvcGVydGllcyI6eyJub3RlSW5kZXgiOjB9LCJpc0VkaXRlZCI6ZmFsc2UsIm1hbnVhbE92ZXJyaWRlIjp7ImlzTWFudWFsbHlPdmVycmlkZGVuIjpmYWxzZSwiY2l0ZXByb2NUZXh0IjoiWzE2XSIsIm1hbnVhbE92ZXJyaWRlVGV4dCI6IiJ9LCJjaXRhdGlvbkl0ZW1zIjpbeyJpZCI6ImNlZTNlZjNmLTkwYzItMzkwMC1hODQ3LTM1NDE1OTQ5MmQ0ZCIsIml0ZW1EYXRhIjp7InR5cGUiOiJjaGFwdGVyIiwiaWQiOiJjZWUzZWYzZi05MGMyLTM5MDAtYTg0Ny0zNTQxNTk0OTJkNGQiLCJ0aXRsZSI6IkZ1bmRhbWVudGFscyBvZiBNYXRjaGluZyBUaGVvcnkiLCJncm91cElkIjoiYTRkN2ExZmYtMzcyZi0zMGQ5LWFiYzYtNmE5YjNjN2Y3YjM2IiwiYXV0aG9yIjpbeyJmYW1pbHkiOiJIYW4iLCJnaXZlbiI6IlpodSIsInBhcnNlLW5hbWVzIjpmYWxzZSwiZHJvcHBpbmctcGFydGljbGUiOiIiLCJub24tZHJvcHBpbmctcGFydGljbGUiOiIifSx7ImZhbWlseSI6Ikd1IiwiZ2l2ZW4iOiJZdW5hbiIsInBhcnNlLW5hbWVzIjpmYWxzZSwiZHJvcHBpbmctcGFydGljbGUiOiIiLCJub24tZHJvcHBpbmctcGFydGljbGUiOiIifSx7ImZhbWlseSI6IlNhYWQiLCJnaXZlbiI6IldhbGlkIiwicGFyc2UtbmFtZXMiOmZhbHNlLCJkcm9wcGluZy1wYXJ0aWNsZSI6IiIsIm5vbi1kcm9wcGluZy1wYXJ0aWNsZSI6IiJ9XSwiY29udGFpbmVyLXRpdGxlIjoiTWF0Y2hpbmcgVGhlb3J5IGZvciBXaXJlbGVzcyBOZXR3b3JrcyIsImVkaXRvciI6W3siZmFtaWx5IjoiSGFuIiwiZ2l2ZW4iOiJaaHUiLCJwYXJzZS1uYW1lcyI6ZmFsc2UsImRyb3BwaW5nLXBhcnRpY2xlIjoiIiwibm9uLWRyb3BwaW5nLXBhcnRpY2xlIjoiIn0seyJmYW1pbHkiOiJHdSIsImdpdmVuIjoiWXVuYW4iLCJwYXJzZS1uYW1lcyI6ZmFsc2UsImRyb3BwaW5nLXBhcnRpY2xlIjoiIiwibm9uLWRyb3BwaW5nLXBhcnRpY2xlIjoiIn0seyJmYW1pbHkiOiJTYWFkIiwiZ2l2ZW4iOiJXYWxpZCIsInBhcnNlLW5hbWVzIjpmYWxzZSwiZHJvcHBpbmctcGFydGljbGUiOiIiLCJub24tZHJvcHBpbmctcGFydGljbGUiOiIifV0sIkRPSSI6IjEwLjEwMDcvOTc4LTMtMzE5LTU2MjUyLTBfMiIsIklTQk4iOiI5NzgtMy0zMTktNTYyNTItMCIsIlVSTCI6Imh0dHBzOi8vZG9pLm9yZy8xMC4xMDA3Lzk3OC0zLTMxOS01NjI1Mi0wXzIiLCJpc3N1ZWQiOnsiZGF0ZS1wYXJ0cyI6W1syMDE3XV19LCJwdWJsaXNoZXItcGxhY2UiOiJDaGFtIiwicGFnZSI6IjktMTUiLCJhYnN0cmFjdCI6Ik1hdGNoaW5nIHRoZW9yeSwgaW4gZWNvbm9taWNzLCBpcyBhIG1hdGhlbWF0aWNhbCBmcmFtZXdvcmsgdGhhdCBhbGxvd3MgYW5hbHl6aW5nIHRoZSBmb3JtYXRpb24gb2YgbXV0dWFsbHkgYmVuZWZpY2lhbCByZWxhdGlvbnNoaXBzIG92ZXIgdGltZS4gUHJpb3IgdG8gdGhlIHNlbWluYWwgd29yayBvZiBHYWxlIGFuZCBTaGFwbGV5IG9uIHRoZSBzdGFibGUgbWFycmlhZ2UgYW5kIGNvbGxlZ2UgYWRtaXNzaW9uIHByb2JsZW1zIGluIDE5NjIsIG1hbnkgbWF0Y2hpbmcgcHJvYmxlbXMgd2VyZSBzb2x2ZWQgYnkgdGhlIOKAnGZyZWUgZm9yIGFsbCBtYXJrZXTigJ0uIFRoZSDigJxmcmVlIGZvciBhbGwgbWFya2V04oCdIHRlcm0gcmVmZXJzIHRvIHRoZSBwZXJpb2QgYmVmb3JlIG1hdGNoaW5nIHRoZW9yeSB3YXMgY29uY2VpdmVkIGFzIGEgZGlzY2lwbGluZSwgYXMgd2VsbCBhcyB0aGUgd2F5IGluIHdoaWNoIG1hdGNoaW5nIHByb2JsZW1zIHdlcmUgZGVhbHQgd2l0aCBkdXJpbmcgdGhlIHBlcmlvZC4gRWNvbm9taXN0cyBoYXZlIGlkZW50aWZpZWQgc2V2ZXJhbCBpc3N1ZXMgc3VjaCBhcyB1bnJhdmVsaW5nLCBjb25nZXN0aW9uLCBhbmQgZXhwbG9kaW5nIG9mZmVycyBpbiB0aGUg4oCcZnJlZSBmb3IgYWxsIG1hcmtldOKAnS4gU2luY2UgdGhlbiwgd2l0aCBkZWNhZGVzIG9mIGVmZm9ydHMgZGV2b3RlZCB0byBkZXZlbG9waW5nIG1hdGNoaW5nIGFsZ29yaXRobXMgKGkuZS4sIHRoZXJlIGFyaXNlcyBhIHRydXN0ZWQgdGhpcmQgcGFydHksIHdoaWNoIGNvbGxlY3RzIGluZm9ybWF0aW9uLCBydW5zIGEgbWF0Y2hpbmcgYWxnb3JpdGhtLCBhbmQgYnJvYWRjYXN0cyB0aGUgbWF0Y2hpbmcgcmVzdWx0cyksIHRoZXNlIGNoYWxsZW5nZXMgd2VyZSBvdmVyY29tZS4gQXMgYSByZXN1bHQsIHRoZXJlIGhhcyBiZWVuIGEgc3VyZ2UgaW4gdGhlIGRldmVsb3BtZW50IG9mIG1hdGNoaW5nIGZyYW1ld29ya3MgdGhhdCBoYXZlIGJlY29tZSB3aWRlbHkgdXNlZCBpbiBtYW55IGFyZWFzLCBzdWNoIGFzIHRoZSBuYXRpb25hbCByZXNpZGVudCBtYXRjaGluZyBwcm9ncmFtIGluIHRoZSBVbml0ZWQgU3RhdGVzLCB0aGUgY29sbGVnZSBhZG1pc3Npb24gaW4gSHVuZ2FyeSwgdGhlIGluY29tcGF0aWJsZSBraWRuZXkgZXhjaGFuZ2UgbWFya2V0LCBhbmQgdGhlIHBhcnRuZXJzaGlwIGZvcm1hdGlvbiBpbiBwZWVyLXRvLXBlZXIgKFAyUCkgbmV0d29yaywgYW1vbmcgb3RoZXJzLiIsInB1Ymxpc2hlciI6IlNwcmluZ2VyIEludGVybmF0aW9uYWwgUHVibGlzaGluZyJ9LCJpc1RlbXBvcmFyeSI6ZmFsc2V9XX0=&quot;,&quot;citationItems&quot;:[{&quot;id&quot;:&quot;cee3ef3f-90c2-3900-a847-354159492d4d&quot;,&quot;itemData&quot;:{&quot;type&quot;:&quot;chapter&quot;,&quot;id&quot;:&quot;cee3ef3f-90c2-3900-a847-354159492d4d&quot;,&quot;title&quot;:&quot;Fundamentals of Matching Theory&quot;,&quot;groupId&quot;:&quot;a4d7a1ff-372f-30d9-abc6-6a9b3c7f7b36&quot;,&quot;author&quot;:[{&quot;family&quot;:&quot;Han&quot;,&quot;given&quot;:&quot;Zhu&quot;,&quot;parse-names&quot;:false,&quot;dropping-particle&quot;:&quot;&quot;,&quot;non-dropping-particle&quot;:&quot;&quot;},{&quot;family&quot;:&quot;Gu&quot;,&quot;given&quot;:&quot;Yunan&quot;,&quot;parse-names&quot;:false,&quot;dropping-particle&quot;:&quot;&quot;,&quot;non-dropping-particle&quot;:&quot;&quot;},{&quot;family&quot;:&quot;Saad&quot;,&quot;given&quot;:&quot;Walid&quot;,&quot;parse-names&quot;:false,&quot;dropping-particle&quot;:&quot;&quot;,&quot;non-dropping-particle&quot;:&quot;&quot;}],&quot;container-title&quot;:&quot;Matching Theory for Wireless Networks&quot;,&quot;editor&quot;:[{&quot;family&quot;:&quot;Han&quot;,&quot;given&quot;:&quot;Zhu&quot;,&quot;parse-names&quot;:false,&quot;dropping-particle&quot;:&quot;&quot;,&quot;non-dropping-particle&quot;:&quot;&quot;},{&quot;family&quot;:&quot;Gu&quot;,&quot;given&quot;:&quot;Yunan&quot;,&quot;parse-names&quot;:false,&quot;dropping-particle&quot;:&quot;&quot;,&quot;non-dropping-particle&quot;:&quot;&quot;},{&quot;family&quot;:&quot;Saad&quot;,&quot;given&quot;:&quot;Walid&quot;,&quot;parse-names&quot;:false,&quot;dropping-particle&quot;:&quot;&quot;,&quot;non-dropping-particle&quot;:&quot;&quot;}],&quot;DOI&quot;:&quot;10.1007/978-3-319-56252-0_2&quot;,&quot;ISBN&quot;:&quot;978-3-319-56252-0&quot;,&quot;URL&quot;:&quot;https://doi.org/10.1007/978-3-319-56252-0_2&quot;,&quot;issued&quot;:{&quot;date-parts&quot;:[[2017]]},&quot;publisher-place&quot;:&quot;Cham&quot;,&quot;page&quot;:&quot;9-15&quot;,&quot;abstract&quot;:&quot;Matching theory, in economics, is a mathematical framework that allows analyzing the formation of mutually beneficial relationships over time. Prior to the seminal work of Gale and Shapley on the stable marriage and college admission problems in 1962, many matching problems were solved by the “free for all market”. The “free for all market” term refers to the period before matching theory was conceived as a discipline, as well as the way in which matching problems were dealt with during the period. Economists have identified several issues such as unraveling, congestion, and exploding offers in the “free for all market”. Since then, with decades of efforts devoted to developing matching algorithms (i.e., there arises a trusted third party, which collects information, runs a matching algorithm, and broadcasts the matching results), these challenges were overcome. As a result, there has been a surge in the development of matching frameworks that have become widely used in many areas, such as the national resident matching program in the United States, the college admission in Hungary, the incompatible kidney exchange market, and the partnership formation in peer-to-peer (P2P) network, among others.&quot;,&quot;publisher&quot;:&quot;Springer International Publishing&quot;},&quot;isTemporary&quot;:false}]},{&quot;citationID&quot;:&quot;MENDELEY_CITATION_8c1604a8-07b0-4a43-9017-62455646e046&quot;,&quot;properties&quot;:{&quot;noteIndex&quot;:0},&quot;isEdited&quot;:false,&quot;manualOverride&quot;:{&quot;isManuallyOverridden&quot;:false,&quot;citeprocText&quot;:&quot;[17]&quot;,&quot;manualOverrideText&quot;:&quot;&quot;},&quot;citationTag&quot;:&quot;MENDELEY_CITATION_v3_eyJjaXRhdGlvbklEIjoiTUVOREVMRVlfQ0lUQVRJT05fOGMxNjA0YTgtMDdiMC00YTQzLTkwMTctNjI0NTU2NDZlMDQ2IiwicHJvcGVydGllcyI6eyJub3RlSW5kZXgiOjB9LCJpc0VkaXRlZCI6ZmFsc2UsIm1hbnVhbE92ZXJyaWRlIjp7ImlzTWFudWFsbHlPdmVycmlkZGVuIjpmYWxzZSwiY2l0ZXByb2NUZXh0IjoiWzE3XSIsIm1hbnVhbE92ZXJyaWRlVGV4dCI6IiJ9LCJjaXRhdGlvbkl0ZW1zIjpbeyJpZCI6ImYxNmFhNDVlLTYwMDMtMzdiYi04N2JjLWUzZTI4MmMwYTM1MiIsIml0ZW1EYXRhIjp7InR5cGUiOiJhcnRpY2xlLWpvdXJuYWwiLCJpZCI6ImYxNmFhNDVlLTYwMDMtMzdiYi04N2JjLWUzZTI4MmMwYTM1MiIsInRpdGxlIjoiU3RhYmxlIG1hdGNoaW5ncyBhbmQgZXF1aWxpYnJpdW0gb3V0Y29tZXMgb2YgdGhlIEdhbGUtU2hhcGxleSdzIGFsZ29yaXRobSBmb3IgdGhlIG1hcnJpYWdlIHByb2JsZW0iLCJncm91cElkIjoiYTRkN2ExZmYtMzcyZi0zMGQ5LWFiYzYtNmE5YjNjN2Y3YjM2IiwiYXV0aG9yIjpbeyJmYW1pbHkiOiJaaG91IiwiZ2l2ZW4iOiJMaW4iLCJwYXJzZS1uYW1lcyI6ZmFsc2UsImRyb3BwaW5nLXBhcnRpY2xlIjoiIiwibm9uLWRyb3BwaW5nLXBhcnRpY2xlIjoiIn1dLCJjb250YWluZXItdGl0bGUiOiJFY29ub21pY3MgTGV0dGVycyIsImNvbnRhaW5lci10aXRsZS1zaG9ydCI6IkVjb24gTGV0dCIsImFjY2Vzc2VkIjp7ImRhdGUtcGFydHMiOltbMjAyMywyLDIyXV19LCJET0kiOiIxMC4xMDE2LzAxNjUtMTc2NSg5MSk5MDA1MC1VIiwiSVNTTiI6IjAxNjUtMTc2NSIsImlzc3VlZCI6eyJkYXRlLXBhcnRzIjpbWzE5OTEsNSwxXV19LCJwYWdlIjoiMjUtMjkiLCJhYnN0cmFjdCI6IlRoaXMgbm90ZSBpbnZlc3RpZ2F0ZXMgdGhlIHN0cmF0ZWdpYyBhc3BlY3Qgb2YgdGhlIEdhbGUtU2hhcGxleSdzICgxOTYyKSAnZGVmZXJyZWQgYWNjZXB0YW5jZScgYWxnb3JpdGhtIGZvciB0aGUgbWFycmlhZ2UgcHJvYmxlbS4gV2UgcHJvdmUgdGhhdCBpZiBhIHN0YWJsZSBtYXRjaGluZyB3aXRoIHJlc3BlY3QgdG8gdGhlIHRydWUgcHJlZmVyZW5jZXMgaXMgc3VwcG9ydGVkIGJ5IHNvbWUgcHJlZmVyZW5jZSBwcm9maWxlIChwb3NzaWJseSBhIG5vbi1lcXVpbGlicml1bSBvbmUpLCB0aGVuIGl0IGNhbiBiZSBzdXBwb3J0ZWQgYnkgYSBzdHJhdGVnaWMgZXF1aWxpYnJpdW0uIE91ciByZXN1bHQgY29tcGxlbWVudHMgUm90aCdzIHJlc3VsdCAoMTk4NCkgaW4gc2hvd2luZyB0aGF0IGV2ZW4gdGhvdWdoIGFnZW50cyByZXZlYWwgdGhlaXIgcHJlZmVyZW5jZXMgc3RyYXRlZ2ljYWxseSwgdGhlIEctUyBhbGdvcml0aG0gc3RpbGwgeWllbGRzIHN0YWJsZSBtYXRjaGluZ3Mgd2l0aCByZXNwZWN0IHRvIHRoZSB0cnVlIHByZWZlcmVuY2VzLiDCqSAxOTkxLiIsInB1Ymxpc2hlciI6Ik5vcnRoLUhvbGxhbmQiLCJpc3N1ZSI6IjEiLCJ2b2x1bWUiOiIzNiJ9LCJpc1RlbXBvcmFyeSI6ZmFsc2V9XX0=&quot;,&quot;citationItems&quot;:[{&quot;id&quot;:&quot;f16aa45e-6003-37bb-87bc-e3e282c0a352&quot;,&quot;itemData&quot;:{&quot;type&quot;:&quot;article-journal&quot;,&quot;id&quot;:&quot;f16aa45e-6003-37bb-87bc-e3e282c0a352&quot;,&quot;title&quot;:&quot;Stable matchings and equilibrium outcomes of the Gale-Shapley's algorithm for the marriage problem&quot;,&quot;groupId&quot;:&quot;a4d7a1ff-372f-30d9-abc6-6a9b3c7f7b36&quot;,&quot;author&quot;:[{&quot;family&quot;:&quot;Zhou&quot;,&quot;given&quot;:&quot;Lin&quot;,&quot;parse-names&quot;:false,&quot;dropping-particle&quot;:&quot;&quot;,&quot;non-dropping-particle&quot;:&quot;&quot;}],&quot;container-title&quot;:&quot;Economics Letters&quot;,&quot;container-title-short&quot;:&quot;Econ Lett&quot;,&quot;accessed&quot;:{&quot;date-parts&quot;:[[2023,2,22]]},&quot;DOI&quot;:&quot;10.1016/0165-1765(91)90050-U&quot;,&quot;ISSN&quot;:&quot;0165-1765&quot;,&quot;issued&quot;:{&quot;date-parts&quot;:[[1991,5,1]]},&quot;page&quot;:&quot;25-29&quot;,&quot;abstract&quot;:&quot;This note investigates the strategic aspect of the Gale-Shapley's (1962) 'deferred acceptance' algorithm for the marriage problem. We prove that if a stable matching with respect to the true preferences is supported by some preference profile (possibly a non-equilibrium one), then it can be supported by a strategic equilibrium. Our result complements Roth's result (1984) in showing that even though agents reveal their preferences strategically, the G-S algorithm still yields stable matchings with respect to the true preferences. © 1991.&quot;,&quot;publisher&quot;:&quot;North-Holland&quot;,&quot;issue&quot;:&quot;1&quot;,&quot;volume&quot;:&quot;36&quot;},&quot;isTemporary&quot;:false}]},{&quot;citationID&quot;:&quot;MENDELEY_CITATION_272fa130-b2a7-431c-a91c-138e0eb20373&quot;,&quot;properties&quot;:{&quot;noteIndex&quot;:0},&quot;isEdited&quot;:false,&quot;manualOverride&quot;:{&quot;isManuallyOverridden&quot;:false,&quot;citeprocText&quot;:&quot;[18]&quot;,&quot;manualOverrideText&quot;:&quot;&quot;},&quot;citationTag&quot;:&quot;MENDELEY_CITATION_v3_eyJjaXRhdGlvbklEIjoiTUVOREVMRVlfQ0lUQVRJT05fMjcyZmExMzAtYjJhNy00MzFjLWE5MWMtMTM4ZTBlYjIwMzczIiwicHJvcGVydGllcyI6eyJub3RlSW5kZXgiOjB9LCJpc0VkaXRlZCI6ZmFsc2UsIm1hbnVhbE92ZXJyaWRlIjp7ImlzTWFudWFsbHlPdmVycmlkZGVuIjpmYWxzZSwiY2l0ZXByb2NUZXh0IjoiWzE4XSIsIm1hbnVhbE92ZXJyaWRlVGV4dCI6IiJ9LCJjaXRhdGlvbkl0ZW1zIjpbeyJpZCI6IjJmMWVmN2UzLTVhOTMtMzQ1Zi1hMGFhLTAyMmUzNGE2ZjI1YyIsIml0ZW1EYXRhIjp7InR5cGUiOiJyZXBvcnQiLCJpZCI6IjJmMWVmN2UzLTVhOTMtMzQ1Zi1hMGFhLTAyMmUzNGE2ZjI1YyIsInRpdGxlIjoiQSBDT0xMQVRFUkFMIEVGRkVDVCBPRiBSRVdBUkQgUFJFRElDVEVEIEJZIE1BVENISU5HIFRIRU9SWSIsImdyb3VwSWQiOiJhNGQ3YTFmZi0zNzJmLTMwZDktYWJjNi02YTliM2M3ZjdiMzYiLCJhdXRob3IiOlt7ImZhbWlseSI6IkNoYXJsZXMiLCJnaXZlbiI6IkYiLCJwYXJzZS1uYW1lcyI6ZmFsc2UsImRyb3BwaW5nLXBhcnRpY2xlIjoiIiwibm9uLWRyb3BwaW5nLXBhcnRpY2xlIjoiIn0seyJmYW1pbHkiOiJSdXRnZXJzIiwiZ2l2ZW4iOiJNYWNlIiwicGFyc2UtbmFtZXMiOmZhbHNlLCJkcm9wcGluZy1wYXJ0aWNsZSI6IiIsIm5vbi1kcm9wcGluZy1wYXJ0aWNsZSI6IiJ9LHsiZmFtaWx5IjoiQW5kIiwiZ2l2ZW4iOiJVbml2ZXJzcnJ5IiwicGFyc2UtbmFtZXMiOmZhbHNlLCJkcm9wcGluZy1wYXJ0aWNsZSI6IiIsIm5vbi1kcm9wcGluZy1wYXJ0aWNsZSI6IiJ9LHsiZmFtaWx5IjoiTWNjdXJkeSIsImdpdmVuIjoiQmFycnkiLCJwYXJzZS1uYW1lcyI6ZmFsc2UsImRyb3BwaW5nLXBhcnRpY2xlIjoiIiwibm9uLWRyb3BwaW5nLXBhcnRpY2xlIjoiIn0seyJmYW1pbHkiOiJRdWlnbGV5IiwiZ2l2ZW4iOiJFbGl6YWJldGggQSIsInBhcnNlLW5hbWVzIjpmYWxzZSwiZHJvcHBpbmctcGFydGljbGUiOiIiLCJub24tZHJvcHBpbmctcGFydGljbGUiOiIifV0sImFic3RyYWN0IjoiTWF0Y2hpbmcgdGhlb3J5IGRlc2NyaWJlcyBhIHByb2Nlc3MgYnkgd2hpY2ggb3JnYW5pc21zIGRpc3RyaWJ1dGUgdGhlaXIgYmVoYXZpb3IgYmV0d2VlbiB0d28gb3IgbW9yZSBjb25jdXJyZW50IHNjaGVkdWxlcyBvZiByZWluZm9yY2VtZW50IChIZXJtc3RlaW4sIDE5NjEpLiBJbiBhbiBhdHRlbXB0IHRvIGRldGVybWluZSB0aGUgZ2VuZXJhbGl0eSBvZiBtYXRjaGluZyB0aGVvcnkgdG8gYXBwbGllZCBzZXR0aW5ncywgMiBzdHVkZW50cyByZWNlaXZpbmcgc3BlY2lhbCBlZHVjYXRpb24gd2VyZSBwcm92aWRlZCB3aXRoIGFjYWRlbWljIHJlc3BvbnNlIGFsdGVybmF0aXZlcy4gVXNpbmcgYSBjb21iaW5lZCBzaW11bHRhbmVvdXMgdHJlYXRtZW50cyBkZXNpZ24gYW5kIHJldmVyc2FsIGRlc2lnbiwgdW5lcXVhbCByYXRpbyBzY2hlZHVsZXMgb2YgcmVpbmZvcmNlbWVudCB3ZXJlIHZhcmllZCBhY3Jvc3MgdHdvIGFjYWRlbWljIHJlc3BvbnNlcy4gRmluZGluZ3MgaW5kaWNhdGVkIHRoYXQgYm90aCBzdWJqZWN0cyBhbGxvY2F0ZWQgaGlnaGVyIHJhdGVzIG9mIHJlc3BvbnNlcyB0byB0aGUgcmljaGVyIHNjaGVkdWxlIG9mcmVpbmZvcmNlbWVudCwgYWx0aG91Z2ggb25seSBvbmUgcmVzcG9uZGVkIGV4Y2x1c2l2ZWx5IHRvIHRoZSByaWNoZXIgc2NoZWR1bGUuIFRoZSBwcmVzZW50IHJlc3VsdHMgbGVuZCBzdXBwb3J0IHRvIGEgcG9zdHVsYXRpb24gdGhhdCBwb3NpdGl2ZSByZWluZm9yY2VtZW50IG1heSBoYXZlIHVuZGVzaXJhYmxlIGNvbGxhdGVyYWwgZWZmZWN0cyB0aGF0IGFyZSBwcmVkaWN0ZWQgYnkgbWF0Y2hpbmcgdGhlb3J5IChCYWxzYW0gJiBCb25keSwgMTk4MykuIERFU0NSSVBUT1JTOiBjb25jdXJyZW50IHNjaGVkdWxlcywgbWF0Y2hpbmcgdGhlb3J5LCBiYXNpYyByZXNlYXJjaCwgcG9zaXRpdmUgcmVpbmZvcmNlbWVudCBUaGUgdGVybSBtYXRjaGluZyByZWZlcnMgdG8gYW4gb3BlcmFudCBwcm9jZXNzIGRlc2NyaWJpbmcgaG93IG9yZ2FuaXNtcyBkaXN0cmlidXRlIHRoZWlyIGJlaGF2aW9yIGJldHdlZW4gdHdvIG9yIG1vcmUgY29uY3VycmVudCBzY2hlZHVsZXMgb2YgcmVpbmZvcmNlbWVudCAoSGVycm5zdGVpbiwgMTk2MSkuIEhlcnJuc3RlaW4gZGVtb25zdHJhdGVkIHRoYXQgdGhlIGRpc3RyaWJ1dGlvbiBvZiBiZWhhdmlvciBhbW9uZyBjb25jdXJyZW50bHkgYXZhaWxhYmxlIGFsdGVybmF0aXZlcyBpcyBsYXdmdWwgYW5kIGlzIGRlcGVuZGVudCBvbiB0aGUgcmF0ZSBvZiByZWluZm9yY2VtZW50IGZvciBlYWNoIGFsdGVybmF0aXZlIHNjaGVkdWxlLiBTcGVjaWZpY2FsbHksIHRoZSByZWxhdGl2ZSBmcmVxdWVuY3kgb2YgcmVzcG9uZGluZyB0byBhIGdpdmVuIGFsdGVybmF0aXZlIGNsb3NlbHkgYXBwcm94aW1hdGVzIHRoZSByZWxhdGl2ZSBmcmVxdWVuY3kgb2YgcmVpbmZvcmNlbWVudCBvYnRhaW5lZCBmcm9tIHRoYXQgYWx0ZXJuYXRpdmUuIFRoaXMgZmluZGluZyBmb3JtcyB0aGUgYmFzaXMgZm9yIHRoZSBtYXRjaGluZyBsYXcsIGEgbWF0aGVtYXRpY2FsIGRlc2NyaXB0aW9uIG9mIHRoZSBvcmRlcmx5IGFsbG9jYXRpb24gb2YgYmVoYXZpb3IgYW1vbmcgcmVzcG9uc2UgYWx0ZXJuYXRpdmVzIGluIHByb3BvcnRpb24gdG8gb2J0YWluZWQgcmVpbmZvcmNlbWVudC4gU2luY2UgSGVybXN0ZWluJ3MgZGFzc2ljIHN0dWR5LCBjb25zaWRlcmFibGUgcmVzZWFyY2ggd2l0aCBhbmltYWxzIGhhcyBjb25maXJtZWQgdGhlIGJhc2ljIHRlbmV0cyBvZiB0aGUgbWF0Y2hpbmcgbGF3IChkZSBWaWxsaWVycywgMTk3NykuIFNldmVyYWwgcmVwbGljYXRpb25zIHdpdGggaHVtYW4gc3ViamVjdHMgaGF2ZSBmdXJ0aGVyIHNob3duIHRoYXQgbWF0Y2hpbmcgdGhlb3J5IGhhcyBnZW5lcmFsaXR5IGFjcm9zcyBzcGVjaWVzLiBQaWVyY2UgYW5kIEVwbGluZyAoMTk4MykgcmV2aWV3ZWQgdGhlIG1hdGNoaW5nIGxpdGVyYXR1cmUgd2l0aCBodW1hbiBzdWJqZWN0cyBhbmQgZm91bmQgdGhhdCBtb3N0IHN0dWRpZXMgY29uZmlybWVkIn0sImlzVGVtcG9yYXJ5IjpmYWxzZX1dfQ==&quot;,&quot;citationItems&quot;:[{&quot;id&quot;:&quot;2f1ef7e3-5a93-345f-a0aa-022e34a6f25c&quot;,&quot;itemData&quot;:{&quot;type&quot;:&quot;report&quot;,&quot;id&quot;:&quot;2f1ef7e3-5a93-345f-a0aa-022e34a6f25c&quot;,&quot;title&quot;:&quot;A COLLATERAL EFFECT OF REWARD PREDICTED BY MATCHING THEORY&quot;,&quot;groupId&quot;:&quot;a4d7a1ff-372f-30d9-abc6-6a9b3c7f7b36&quot;,&quot;author&quot;:[{&quot;family&quot;:&quot;Charles&quot;,&quot;given&quot;:&quot;F&quot;,&quot;parse-names&quot;:false,&quot;dropping-particle&quot;:&quot;&quot;,&quot;non-dropping-particle&quot;:&quot;&quot;},{&quot;family&quot;:&quot;Rutgers&quot;,&quot;given&quot;:&quot;Mace&quot;,&quot;parse-names&quot;:false,&quot;dropping-particle&quot;:&quot;&quot;,&quot;non-dropping-particle&quot;:&quot;&quot;},{&quot;family&quot;:&quot;And&quot;,&quot;given&quot;:&quot;Universrry&quot;,&quot;parse-names&quot;:false,&quot;dropping-particle&quot;:&quot;&quot;,&quot;non-dropping-particle&quot;:&quot;&quot;},{&quot;family&quot;:&quot;Mccurdy&quot;,&quot;given&quot;:&quot;Barry&quot;,&quot;parse-names&quot;:false,&quot;dropping-particle&quot;:&quot;&quot;,&quot;non-dropping-particle&quot;:&quot;&quot;},{&quot;family&quot;:&quot;Quigley&quot;,&quot;given&quot;:&quot;Elizabeth A&quot;,&quot;parse-names&quot;:false,&quot;dropping-particle&quot;:&quot;&quot;,&quot;non-dropping-particle&quot;:&quot;&quot;}],&quot;abstract&quot;:&quot;Matching theory describes a process by which organisms distribute their behavior between two or more concurrent schedules of reinforcement (Hermstein, 1961). In an attempt to determine the generality of matching theory to applied settings, 2 students receiving special education were provided with academic response alternatives. Using a combined simultaneous treatments design and reversal design, unequal ratio schedules of reinforcement were varied across two academic responses. Findings indicated that both subjects allocated higher rates of responses to the richer schedule ofreinforcement, although only one responded exclusively to the richer schedule. The present results lend support to a postulation that positive reinforcement may have undesirable collateral effects that are predicted by matching theory (Balsam &amp; Bondy, 1983). DESCRIPTORS: concurrent schedules, matching theory, basic research, positive reinforcement The term matching refers to an operant process describing how organisms distribute their behavior between two or more concurrent schedules of reinforcement (Herrnstein, 1961). Herrnstein demonstrated that the distribution of behavior among concurrently available alternatives is lawful and is dependent on the rate of reinforcement for each alternative schedule. Specifically, the relative frequency of responding to a given alternative closely approximates the relative frequency of reinforcement obtained from that alternative. This finding forms the basis for the matching law, a mathematical description of the orderly allocation of behavior among response alternatives in proportion to obtained reinforcement. Since Hermstein's dassic study, considerable research with animals has confirmed the basic tenets of the matching law (de Villiers, 1977). Several replications with human subjects have further shown that matching theory has generality across species. Pierce and Epling (1983) reviewed the matching literature with human subjects and found that most studies confirmed&quot;},&quot;isTemporary&quot;:false}]}]"/>
     <we:property name="MENDELEY_CITATIONS_LOCALE_CODE" value="&quot;es-MX&quot;"/>
     <we:property name="MENDELEY_CITATIONS_STYLE" value="{&quot;id&quot;:&quot;https://www.zotero.org/styles/ieee&quot;,&quot;title&quot;:&quot;IEEE&quot;,&quot;format&quot;:&quot;numeric&quot;,&quot;defaultLocale&quot;:null,&quot;isLocaleCodeValid&quot;:true}"/>
   </we:properties>

</xml_diff>